<commit_message>
Sectorfile and README update
</commit_message>
<xml_diff>
--- a/_docs/README.docx
+++ b/_docs/README.docx
@@ -179,7 +179,7 @@
           <w:sz w:val="28"/>
           <w:szCs w:val="28"/>
         </w:rPr>
-        <w:t>5</w:t>
+        <w:t>6</w:t>
       </w:r>
       <w:r>
         <w:rPr>
@@ -217,15 +217,7 @@
           <w:sz w:val="28"/>
           <w:szCs w:val="28"/>
         </w:rPr>
-        <w:t>2</w:t>
-      </w:r>
-      <w:r>
-        <w:rPr>
-          <w:rFonts w:ascii="Alegre Sans" w:eastAsia="Alegre Sans" w:hAnsi="Alegre Sans" w:cs="Alegre Sans"/>
-          <w:sz w:val="28"/>
-          <w:szCs w:val="28"/>
-        </w:rPr>
-        <w:t>5</w:t>
+        <w:t>19</w:t>
       </w:r>
       <w:r>
         <w:rPr>
@@ -585,15 +577,7 @@
         <w:t>above</w:t>
       </w:r>
       <w:r>
-        <w:t xml:space="preserve"> shows the location of these options. Once you have done this, quit EuroScope and when you load it again, it will ask you for a .</w:t>
-      </w:r>
-      <w:proofErr w:type="spellStart"/>
-      <w:r>
-        <w:t>prf</w:t>
-      </w:r>
-      <w:proofErr w:type="spellEnd"/>
-      <w:r>
-        <w:t xml:space="preserve"> (profile) file.</w:t>
+        <w:t xml:space="preserve"> shows the location of these options. Once you have done this, quit EuroScope and when you load it again, it will ask you for a .prf (profile) file.</w:t>
       </w:r>
     </w:p>
     <w:p>
@@ -751,16 +735,11 @@
       <w:r>
         <w:t>\</w:t>
       </w:r>
-      <w:proofErr w:type="spellStart"/>
       <w:r>
         <w:t>Observer_EGSS</w:t>
       </w:r>
       <w:r>
-        <w:t>.prf</w:t>
-      </w:r>
-      <w:proofErr w:type="spellEnd"/>
-      <w:r>
-        <w:t xml:space="preserve"> </w:t>
+        <w:t xml:space="preserve">.prf </w:t>
       </w:r>
     </w:p>
     <w:p>
@@ -779,15 +758,7 @@
     </w:p>
     <w:p>
       <w:r>
-        <w:t>All profiles (.</w:t>
-      </w:r>
-      <w:proofErr w:type="spellStart"/>
-      <w:r>
-        <w:t>prf</w:t>
-      </w:r>
-      <w:proofErr w:type="spellEnd"/>
-      <w:r>
-        <w:t xml:space="preserve"> files) found in this pack can be loaded from the subfolders in the main ‘UK’ folder. </w:t>
+        <w:t xml:space="preserve">All profiles (.prf files) found in this pack can be loaded from the subfolders in the main ‘UK’ folder. </w:t>
       </w:r>
     </w:p>
     <w:p>
@@ -806,15 +777,7 @@
     </w:p>
     <w:p>
       <w:r>
-        <w:t xml:space="preserve">Most profiles in this pack (with the exception of those only containing one SMR/ATM </w:t>
-      </w:r>
-      <w:proofErr w:type="gramStart"/>
-      <w:r>
-        <w:t>e.g.</w:t>
-      </w:r>
-      <w:proofErr w:type="gramEnd"/>
-      <w:r>
-        <w:t xml:space="preserve"> ‘Gatwick SMR’), utilise multiple ASRs that you can switch between. These are accessed by pressing the ‘F1’ key, followed by a number key (1-9). The number associated will determine which view is loaded. </w:t>
+        <w:t xml:space="preserve">Most profiles in this pack (with the exception of those only containing one SMR/ATM e.g. ‘Gatwick SMR’), utilise multiple ASRs that you can switch between. These are accessed by pressing the ‘F1’ key, followed by a number key (1-9). The number associated will determine which view is loaded. </w:t>
       </w:r>
     </w:p>
     <w:p>
@@ -942,35 +905,7 @@
         <w:rPr>
           <w:color w:val="000000"/>
         </w:rPr>
-        <w:t xml:space="preserve"> SMR map (</w:t>
-      </w:r>
-      <w:proofErr w:type="gramStart"/>
-      <w:r>
-        <w:rPr>
-          <w:color w:val="000000"/>
-        </w:rPr>
-        <w:t>e.g.</w:t>
-      </w:r>
-      <w:proofErr w:type="gramEnd"/>
-      <w:r>
-        <w:rPr>
-          <w:color w:val="000000"/>
-        </w:rPr>
-        <w:t xml:space="preserve"> Heathrow for </w:t>
-      </w:r>
-      <w:proofErr w:type="spellStart"/>
-      <w:r>
-        <w:rPr>
-          <w:color w:val="000000"/>
-        </w:rPr>
-        <w:t>South.prf</w:t>
-      </w:r>
-      <w:proofErr w:type="spellEnd"/>
-      <w:r>
-        <w:rPr>
-          <w:color w:val="000000"/>
-        </w:rPr>
-        <w:t xml:space="preserve">) </w:t>
+        <w:t xml:space="preserve"> SMR map (e.g. Heathrow for South.prf) </w:t>
       </w:r>
     </w:p>
     <w:p>
@@ -1005,35 +940,7 @@
         <w:rPr>
           <w:color w:val="000000"/>
         </w:rPr>
-        <w:t xml:space="preserve"> SMR map (</w:t>
-      </w:r>
-      <w:proofErr w:type="gramStart"/>
-      <w:r>
-        <w:rPr>
-          <w:color w:val="000000"/>
-        </w:rPr>
-        <w:t>e.g.</w:t>
-      </w:r>
-      <w:proofErr w:type="gramEnd"/>
-      <w:r>
-        <w:rPr>
-          <w:color w:val="000000"/>
-        </w:rPr>
-        <w:t xml:space="preserve"> Gatwick for </w:t>
-      </w:r>
-      <w:proofErr w:type="spellStart"/>
-      <w:r>
-        <w:rPr>
-          <w:color w:val="000000"/>
-        </w:rPr>
-        <w:t>South.prf</w:t>
-      </w:r>
-      <w:proofErr w:type="spellEnd"/>
-      <w:r>
-        <w:rPr>
-          <w:color w:val="000000"/>
-        </w:rPr>
-        <w:t xml:space="preserve">) </w:t>
+        <w:t xml:space="preserve"> SMR map (e.g. Gatwick for South.prf) </w:t>
       </w:r>
     </w:p>
     <w:p>
@@ -1129,20 +1036,7 @@
     </w:p>
     <w:p>
       <w:r>
-        <w:t xml:space="preserve">*Intended to be moved around the remaining ground maps using the </w:t>
-      </w:r>
-      <w:proofErr w:type="gramStart"/>
-      <w:r>
-        <w:t>“.</w:t>
-      </w:r>
-      <w:proofErr w:type="spellStart"/>
-      <w:r>
-        <w:t>center</w:t>
-      </w:r>
-      <w:proofErr w:type="spellEnd"/>
-      <w:proofErr w:type="gramEnd"/>
-      <w:r>
-        <w:t xml:space="preserve">” command. </w:t>
+        <w:t xml:space="preserve">*Intended to be moved around the remaining ground maps using the “.center” command. </w:t>
       </w:r>
     </w:p>
     <w:p>
@@ -1226,28 +1120,7 @@
     </w:p>
     <w:p>
       <w:r>
-        <w:t>Commands are typically named by the first letter of each word. For example</w:t>
-      </w:r>
-      <w:proofErr w:type="gramStart"/>
-      <w:r>
-        <w:t>, .</w:t>
-      </w:r>
-      <w:proofErr w:type="spellStart"/>
-      <w:r>
-        <w:t>cfl</w:t>
-      </w:r>
-      <w:proofErr w:type="spellEnd"/>
-      <w:proofErr w:type="gramEnd"/>
-      <w:r>
-        <w:t xml:space="preserve"> = Climb FL, .</w:t>
-      </w:r>
-      <w:proofErr w:type="spellStart"/>
-      <w:r>
-        <w:t>cnfl</w:t>
-      </w:r>
-      <w:proofErr w:type="spellEnd"/>
-      <w:r>
-        <w:t xml:space="preserve"> = Climb now FL. </w:t>
+        <w:t xml:space="preserve">Commands are typically named by the first letter of each word. For example, .cfl = Climb FL, .cnfl = Climb now FL. </w:t>
       </w:r>
     </w:p>
     <w:p>
@@ -1270,19 +1143,11 @@
         </w:pBdr>
         <w:spacing w:after="0"/>
       </w:pPr>
-      <w:proofErr w:type="gramStart"/>
-      <w:r>
-        <w:rPr>
-          <w:color w:val="000000"/>
-        </w:rPr>
-        <w:t>.star</w:t>
-      </w:r>
-      <w:proofErr w:type="gramEnd"/>
-      <w:r>
-        <w:rPr>
-          <w:color w:val="000000"/>
-        </w:rPr>
-        <w:t xml:space="preserve"> "[designator] arrival" (designator taken from the ES information) </w:t>
+      <w:r>
+        <w:rPr>
+          <w:color w:val="000000"/>
+        </w:rPr>
+        <w:t xml:space="preserve">.star "[designator] arrival" (designator taken from the ES information) </w:t>
       </w:r>
     </w:p>
     <w:p>
@@ -1304,21 +1169,7 @@
         <w:rPr>
           <w:color w:val="000000"/>
         </w:rPr>
-        <w:t>.</w:t>
-      </w:r>
-      <w:proofErr w:type="spellStart"/>
-      <w:r>
-        <w:rPr>
-          <w:color w:val="000000"/>
-        </w:rPr>
-        <w:t>sid</w:t>
-      </w:r>
-      <w:proofErr w:type="spellEnd"/>
-      <w:r>
-        <w:rPr>
-          <w:color w:val="000000"/>
-        </w:rPr>
-        <w:t xml:space="preserve"> - a clearance based on the ES information </w:t>
+        <w:t xml:space="preserve">.sid - a clearance based on the ES information </w:t>
       </w:r>
     </w:p>
     <w:p>
@@ -1336,27 +1187,11 @@
         </w:pBdr>
         <w:spacing w:after="0"/>
       </w:pPr>
-      <w:proofErr w:type="gramStart"/>
-      <w:r>
-        <w:rPr>
-          <w:color w:val="000000"/>
-        </w:rPr>
-        <w:t>.</w:t>
-      </w:r>
-      <w:proofErr w:type="spellStart"/>
-      <w:r>
-        <w:rPr>
-          <w:color w:val="000000"/>
-        </w:rPr>
-        <w:t>sidrw</w:t>
-      </w:r>
-      <w:proofErr w:type="spellEnd"/>
-      <w:proofErr w:type="gramEnd"/>
-      <w:r>
-        <w:rPr>
-          <w:color w:val="000000"/>
-        </w:rPr>
-        <w:t xml:space="preserve"> - a SID clearance, specifying the runway designator </w:t>
+      <w:r>
+        <w:rPr>
+          <w:color w:val="000000"/>
+        </w:rPr>
+        <w:t xml:space="preserve">.sidrw - a SID clearance, specifying the runway designator </w:t>
       </w:r>
     </w:p>
     <w:p>
@@ -1374,19 +1209,11 @@
         </w:pBdr>
         <w:spacing w:after="0"/>
       </w:pPr>
-      <w:proofErr w:type="gramStart"/>
-      <w:r>
-        <w:rPr>
-          <w:color w:val="000000"/>
-        </w:rPr>
-        <w:t>.sidi</w:t>
-      </w:r>
-      <w:proofErr w:type="gramEnd"/>
-      <w:r>
-        <w:rPr>
-          <w:color w:val="000000"/>
-        </w:rPr>
-        <w:t xml:space="preserve"> - a SID clearance, specifying the initial altitude </w:t>
+      <w:r>
+        <w:rPr>
+          <w:color w:val="000000"/>
+        </w:rPr>
+        <w:t xml:space="preserve">.sidi - a SID clearance, specifying the initial altitude </w:t>
       </w:r>
     </w:p>
     <w:p>
@@ -1404,27 +1231,11 @@
         </w:pBdr>
         <w:spacing w:after="0"/>
       </w:pPr>
-      <w:proofErr w:type="gramStart"/>
-      <w:r>
-        <w:rPr>
-          <w:color w:val="000000"/>
-        </w:rPr>
-        <w:t>.</w:t>
-      </w:r>
-      <w:proofErr w:type="spellStart"/>
-      <w:r>
-        <w:rPr>
-          <w:color w:val="000000"/>
-        </w:rPr>
-        <w:t>ct</w:t>
-      </w:r>
-      <w:proofErr w:type="spellEnd"/>
-      <w:proofErr w:type="gramEnd"/>
-      <w:r>
-        <w:rPr>
-          <w:color w:val="000000"/>
-        </w:rPr>
-        <w:t xml:space="preserve"> - then hit space and type the sector ID (e.g. LC or KKA) followed by tab - a full contact message based on that identified controller </w:t>
+      <w:r>
+        <w:rPr>
+          <w:color w:val="000000"/>
+        </w:rPr>
+        <w:t xml:space="preserve">.ct - then hit space and type the sector ID (e.g. LC or KKA) followed by tab - a full contact message based on that identified controller </w:t>
       </w:r>
     </w:p>
     <w:p>
@@ -1442,19 +1253,11 @@
         </w:pBdr>
         <w:spacing w:after="0"/>
       </w:pPr>
-      <w:proofErr w:type="gramStart"/>
-      <w:r>
-        <w:rPr>
-          <w:color w:val="000000"/>
-        </w:rPr>
-        <w:t>.rh</w:t>
-      </w:r>
-      <w:proofErr w:type="gramEnd"/>
-      <w:r>
-        <w:rPr>
-          <w:color w:val="000000"/>
-        </w:rPr>
-        <w:t xml:space="preserve"> - see above for usage ("report heading to") </w:t>
+      <w:r>
+        <w:rPr>
+          <w:color w:val="000000"/>
+        </w:rPr>
+        <w:t xml:space="preserve">.rh - see above for usage ("report heading to") </w:t>
       </w:r>
     </w:p>
     <w:p>
@@ -1476,21 +1279,7 @@
         <w:rPr>
           <w:color w:val="000000"/>
         </w:rPr>
-        <w:t>.</w:t>
-      </w:r>
-      <w:proofErr w:type="spellStart"/>
-      <w:r>
-        <w:rPr>
-          <w:color w:val="000000"/>
-        </w:rPr>
-        <w:t>rs</w:t>
-      </w:r>
-      <w:proofErr w:type="spellEnd"/>
-      <w:r>
-        <w:rPr>
-          <w:color w:val="000000"/>
-        </w:rPr>
-        <w:t xml:space="preserve"> - see above for usage ("report speed to") </w:t>
+        <w:t xml:space="preserve">.rs - see above for usage ("report speed to") </w:t>
       </w:r>
     </w:p>
     <w:p>
@@ -1508,27 +1297,11 @@
         </w:pBdr>
         <w:spacing w:after="0"/>
       </w:pPr>
-      <w:proofErr w:type="gramStart"/>
-      <w:r>
-        <w:rPr>
-          <w:color w:val="000000"/>
-        </w:rPr>
-        <w:t>.</w:t>
-      </w:r>
-      <w:proofErr w:type="spellStart"/>
-      <w:r>
-        <w:rPr>
-          <w:color w:val="000000"/>
-        </w:rPr>
-        <w:t>rd</w:t>
-      </w:r>
-      <w:proofErr w:type="spellEnd"/>
-      <w:proofErr w:type="gramEnd"/>
-      <w:r>
-        <w:rPr>
-          <w:color w:val="000000"/>
-        </w:rPr>
-        <w:t xml:space="preserve"> "route direct" </w:t>
+      <w:r>
+        <w:rPr>
+          <w:color w:val="000000"/>
+        </w:rPr>
+        <w:t xml:space="preserve">.rd "route direct" </w:t>
       </w:r>
     </w:p>
     <w:p>
@@ -1546,41 +1319,11 @@
         </w:pBdr>
         <w:spacing w:after="0"/>
       </w:pPr>
-      <w:proofErr w:type="gramStart"/>
-      <w:r>
-        <w:rPr>
-          <w:color w:val="000000"/>
-        </w:rPr>
-        <w:t>.</w:t>
-      </w:r>
-      <w:proofErr w:type="spellStart"/>
-      <w:r>
-        <w:rPr>
-          <w:color w:val="000000"/>
-        </w:rPr>
-        <w:t>rond</w:t>
-      </w:r>
-      <w:proofErr w:type="spellEnd"/>
-      <w:proofErr w:type="gramEnd"/>
-      <w:r>
-        <w:rPr>
-          <w:color w:val="000000"/>
-        </w:rPr>
-        <w:t xml:space="preserve"> or .</w:t>
-      </w:r>
-      <w:proofErr w:type="spellStart"/>
-      <w:r>
-        <w:rPr>
-          <w:color w:val="000000"/>
-        </w:rPr>
-        <w:t>rnd</w:t>
-      </w:r>
-      <w:proofErr w:type="spellEnd"/>
-      <w:r>
-        <w:rPr>
-          <w:color w:val="000000"/>
-        </w:rPr>
-        <w:t xml:space="preserve"> "resume own navigation direct" </w:t>
+      <w:r>
+        <w:rPr>
+          <w:color w:val="000000"/>
+        </w:rPr>
+        <w:t xml:space="preserve">.rond or .rnd "resume own navigation direct" </w:t>
       </w:r>
     </w:p>
     <w:p>
@@ -1598,27 +1341,11 @@
         </w:pBdr>
         <w:spacing w:after="0"/>
       </w:pPr>
-      <w:proofErr w:type="gramStart"/>
-      <w:r>
-        <w:rPr>
-          <w:color w:val="000000"/>
-        </w:rPr>
-        <w:t>.</w:t>
-      </w:r>
-      <w:proofErr w:type="spellStart"/>
-      <w:r>
-        <w:rPr>
-          <w:color w:val="000000"/>
-        </w:rPr>
-        <w:t>sq</w:t>
-      </w:r>
-      <w:proofErr w:type="spellEnd"/>
-      <w:proofErr w:type="gramEnd"/>
-      <w:r>
-        <w:rPr>
-          <w:color w:val="000000"/>
-        </w:rPr>
-        <w:t xml:space="preserve"> - Squawk (assigned code) </w:t>
+      <w:r>
+        <w:rPr>
+          <w:color w:val="000000"/>
+        </w:rPr>
+        <w:t xml:space="preserve">.sq - Squawk (assigned code) </w:t>
       </w:r>
     </w:p>
     <w:p>
@@ -1640,21 +1367,7 @@
         <w:rPr>
           <w:color w:val="000000"/>
         </w:rPr>
-        <w:t>.</w:t>
-      </w:r>
-      <w:proofErr w:type="spellStart"/>
-      <w:r>
-        <w:rPr>
-          <w:color w:val="000000"/>
-        </w:rPr>
-        <w:t>si</w:t>
-      </w:r>
-      <w:proofErr w:type="spellEnd"/>
-      <w:r>
-        <w:rPr>
-          <w:color w:val="000000"/>
-        </w:rPr>
-        <w:t xml:space="preserve"> - Squawk Ident </w:t>
+        <w:t xml:space="preserve">.si - Squawk Ident </w:t>
       </w:r>
     </w:p>
     <w:p>
@@ -1671,27 +1384,11 @@
           <w:between w:val="nil"/>
         </w:pBdr>
       </w:pPr>
-      <w:proofErr w:type="gramStart"/>
-      <w:r>
-        <w:rPr>
-          <w:color w:val="000000"/>
-        </w:rPr>
-        <w:t>.</w:t>
-      </w:r>
-      <w:proofErr w:type="spellStart"/>
-      <w:r>
-        <w:rPr>
-          <w:color w:val="000000"/>
-        </w:rPr>
-        <w:t>sicnfl</w:t>
-      </w:r>
-      <w:proofErr w:type="spellEnd"/>
-      <w:proofErr w:type="gramEnd"/>
-      <w:r>
-        <w:rPr>
-          <w:color w:val="000000"/>
-        </w:rPr>
-        <w:t xml:space="preserve"> - Squawk Ident, climb now FL </w:t>
+      <w:r>
+        <w:rPr>
+          <w:color w:val="000000"/>
+        </w:rPr>
+        <w:t xml:space="preserve">.sicnfl - Squawk Ident, climb now FL </w:t>
       </w:r>
     </w:p>
     <w:p>
@@ -1769,47 +1466,11 @@
         </w:pBdr>
         <w:spacing w:after="0"/>
       </w:pPr>
-      <w:proofErr w:type="spellStart"/>
-      <w:r>
-        <w:rPr>
-          <w:color w:val="000000"/>
-        </w:rPr>
-        <w:t>TopSky</w:t>
-      </w:r>
-      <w:proofErr w:type="spellEnd"/>
-      <w:r>
-        <w:rPr>
-          <w:color w:val="000000"/>
-        </w:rPr>
-        <w:t xml:space="preserve"> (</w:t>
-      </w:r>
-      <w:proofErr w:type="spellStart"/>
-      <w:r>
-        <w:rPr>
-          <w:color w:val="000000"/>
-        </w:rPr>
-        <w:t>Juha</w:t>
-      </w:r>
-      <w:proofErr w:type="spellEnd"/>
-      <w:r>
-        <w:rPr>
-          <w:color w:val="000000"/>
-        </w:rPr>
-        <w:t xml:space="preserve"> </w:t>
-      </w:r>
-      <w:proofErr w:type="spellStart"/>
-      <w:r>
-        <w:rPr>
-          <w:color w:val="000000"/>
-        </w:rPr>
-        <w:t>Holopainen</w:t>
-      </w:r>
-      <w:proofErr w:type="spellEnd"/>
-      <w:r>
-        <w:rPr>
-          <w:color w:val="000000"/>
-        </w:rPr>
-        <w:t>)</w:t>
+      <w:r>
+        <w:rPr>
+          <w:color w:val="000000"/>
+        </w:rPr>
+        <w:t>TopSky (Juha Holopainen)</w:t>
       </w:r>
     </w:p>
     <w:p>
@@ -1827,33 +1488,11 @@
         </w:pBdr>
         <w:spacing w:after="0"/>
       </w:pPr>
-      <w:proofErr w:type="spellStart"/>
-      <w:r>
-        <w:rPr>
-          <w:color w:val="000000"/>
-        </w:rPr>
-        <w:t>vSMR</w:t>
-      </w:r>
-      <w:proofErr w:type="spellEnd"/>
-      <w:r>
-        <w:rPr>
-          <w:color w:val="000000"/>
-        </w:rPr>
-        <w:t xml:space="preserve"> (Pierre </w:t>
-      </w:r>
-      <w:proofErr w:type="spellStart"/>
-      <w:r>
-        <w:rPr>
-          <w:color w:val="000000"/>
-        </w:rPr>
-        <w:t>Ferran</w:t>
-      </w:r>
-      <w:proofErr w:type="spellEnd"/>
-      <w:r>
-        <w:rPr>
-          <w:color w:val="000000"/>
-        </w:rPr>
-        <w:t>)</w:t>
+      <w:r>
+        <w:rPr>
+          <w:color w:val="000000"/>
+        </w:rPr>
+        <w:t>vSMR (Pierre Ferran)</w:t>
       </w:r>
     </w:p>
     <w:p>
@@ -1875,30 +1514,8 @@
         <w:rPr>
           <w:color w:val="000000"/>
         </w:rPr>
-        <w:t xml:space="preserve">RDF (Claus </w:t>
-      </w:r>
-      <w:proofErr w:type="spellStart"/>
-      <w:r>
-        <w:rPr>
-          <w:color w:val="000000"/>
-        </w:rPr>
-        <w:t>Hemberg</w:t>
-      </w:r>
-      <w:proofErr w:type="spellEnd"/>
-      <w:r>
-        <w:rPr>
-          <w:color w:val="000000"/>
-        </w:rPr>
-        <w:t xml:space="preserve"> </w:t>
-      </w:r>
-      <w:proofErr w:type="spellStart"/>
-      <w:r>
-        <w:rPr>
-          <w:color w:val="000000"/>
-        </w:rPr>
-        <w:t>Jørgensen</w:t>
-      </w:r>
-      <w:proofErr w:type="spellEnd"/>
+        <w:t>RDF (Claus Hemberg Jørgensen</w:t>
+      </w:r>
       <w:r>
         <w:t>)</w:t>
       </w:r>

</xml_diff>

<commit_message>
Sectorfile and README update (#193)
Co-authored-by: luke11brown <luke11brown@btinternet.com>
</commit_message>
<xml_diff>
--- a/_docs/README.docx
+++ b/_docs/README.docx
@@ -179,7 +179,7 @@
           <w:sz w:val="28"/>
           <w:szCs w:val="28"/>
         </w:rPr>
-        <w:t>5</w:t>
+        <w:t>6</w:t>
       </w:r>
       <w:r>
         <w:rPr>
@@ -217,15 +217,7 @@
           <w:sz w:val="28"/>
           <w:szCs w:val="28"/>
         </w:rPr>
-        <w:t>2</w:t>
-      </w:r>
-      <w:r>
-        <w:rPr>
-          <w:rFonts w:ascii="Alegre Sans" w:eastAsia="Alegre Sans" w:hAnsi="Alegre Sans" w:cs="Alegre Sans"/>
-          <w:sz w:val="28"/>
-          <w:szCs w:val="28"/>
-        </w:rPr>
-        <w:t>5</w:t>
+        <w:t>19</w:t>
       </w:r>
       <w:r>
         <w:rPr>
@@ -585,15 +577,7 @@
         <w:t>above</w:t>
       </w:r>
       <w:r>
-        <w:t xml:space="preserve"> shows the location of these options. Once you have done this, quit EuroScope and when you load it again, it will ask you for a .</w:t>
-      </w:r>
-      <w:proofErr w:type="spellStart"/>
-      <w:r>
-        <w:t>prf</w:t>
-      </w:r>
-      <w:proofErr w:type="spellEnd"/>
-      <w:r>
-        <w:t xml:space="preserve"> (profile) file.</w:t>
+        <w:t xml:space="preserve"> shows the location of these options. Once you have done this, quit EuroScope and when you load it again, it will ask you for a .prf (profile) file.</w:t>
       </w:r>
     </w:p>
     <w:p>
@@ -751,16 +735,11 @@
       <w:r>
         <w:t>\</w:t>
       </w:r>
-      <w:proofErr w:type="spellStart"/>
       <w:r>
         <w:t>Observer_EGSS</w:t>
       </w:r>
       <w:r>
-        <w:t>.prf</w:t>
-      </w:r>
-      <w:proofErr w:type="spellEnd"/>
-      <w:r>
-        <w:t xml:space="preserve"> </w:t>
+        <w:t xml:space="preserve">.prf </w:t>
       </w:r>
     </w:p>
     <w:p>
@@ -779,15 +758,7 @@
     </w:p>
     <w:p>
       <w:r>
-        <w:t>All profiles (.</w:t>
-      </w:r>
-      <w:proofErr w:type="spellStart"/>
-      <w:r>
-        <w:t>prf</w:t>
-      </w:r>
-      <w:proofErr w:type="spellEnd"/>
-      <w:r>
-        <w:t xml:space="preserve"> files) found in this pack can be loaded from the subfolders in the main ‘UK’ folder. </w:t>
+        <w:t xml:space="preserve">All profiles (.prf files) found in this pack can be loaded from the subfolders in the main ‘UK’ folder. </w:t>
       </w:r>
     </w:p>
     <w:p>
@@ -806,15 +777,7 @@
     </w:p>
     <w:p>
       <w:r>
-        <w:t xml:space="preserve">Most profiles in this pack (with the exception of those only containing one SMR/ATM </w:t>
-      </w:r>
-      <w:proofErr w:type="gramStart"/>
-      <w:r>
-        <w:t>e.g.</w:t>
-      </w:r>
-      <w:proofErr w:type="gramEnd"/>
-      <w:r>
-        <w:t xml:space="preserve"> ‘Gatwick SMR’), utilise multiple ASRs that you can switch between. These are accessed by pressing the ‘F1’ key, followed by a number key (1-9). The number associated will determine which view is loaded. </w:t>
+        <w:t xml:space="preserve">Most profiles in this pack (with the exception of those only containing one SMR/ATM e.g. ‘Gatwick SMR’), utilise multiple ASRs that you can switch between. These are accessed by pressing the ‘F1’ key, followed by a number key (1-9). The number associated will determine which view is loaded. </w:t>
       </w:r>
     </w:p>
     <w:p>
@@ -942,35 +905,7 @@
         <w:rPr>
           <w:color w:val="000000"/>
         </w:rPr>
-        <w:t xml:space="preserve"> SMR map (</w:t>
-      </w:r>
-      <w:proofErr w:type="gramStart"/>
-      <w:r>
-        <w:rPr>
-          <w:color w:val="000000"/>
-        </w:rPr>
-        <w:t>e.g.</w:t>
-      </w:r>
-      <w:proofErr w:type="gramEnd"/>
-      <w:r>
-        <w:rPr>
-          <w:color w:val="000000"/>
-        </w:rPr>
-        <w:t xml:space="preserve"> Heathrow for </w:t>
-      </w:r>
-      <w:proofErr w:type="spellStart"/>
-      <w:r>
-        <w:rPr>
-          <w:color w:val="000000"/>
-        </w:rPr>
-        <w:t>South.prf</w:t>
-      </w:r>
-      <w:proofErr w:type="spellEnd"/>
-      <w:r>
-        <w:rPr>
-          <w:color w:val="000000"/>
-        </w:rPr>
-        <w:t xml:space="preserve">) </w:t>
+        <w:t xml:space="preserve"> SMR map (e.g. Heathrow for South.prf) </w:t>
       </w:r>
     </w:p>
     <w:p>
@@ -1005,35 +940,7 @@
         <w:rPr>
           <w:color w:val="000000"/>
         </w:rPr>
-        <w:t xml:space="preserve"> SMR map (</w:t>
-      </w:r>
-      <w:proofErr w:type="gramStart"/>
-      <w:r>
-        <w:rPr>
-          <w:color w:val="000000"/>
-        </w:rPr>
-        <w:t>e.g.</w:t>
-      </w:r>
-      <w:proofErr w:type="gramEnd"/>
-      <w:r>
-        <w:rPr>
-          <w:color w:val="000000"/>
-        </w:rPr>
-        <w:t xml:space="preserve"> Gatwick for </w:t>
-      </w:r>
-      <w:proofErr w:type="spellStart"/>
-      <w:r>
-        <w:rPr>
-          <w:color w:val="000000"/>
-        </w:rPr>
-        <w:t>South.prf</w:t>
-      </w:r>
-      <w:proofErr w:type="spellEnd"/>
-      <w:r>
-        <w:rPr>
-          <w:color w:val="000000"/>
-        </w:rPr>
-        <w:t xml:space="preserve">) </w:t>
+        <w:t xml:space="preserve"> SMR map (e.g. Gatwick for South.prf) </w:t>
       </w:r>
     </w:p>
     <w:p>
@@ -1129,20 +1036,7 @@
     </w:p>
     <w:p>
       <w:r>
-        <w:t xml:space="preserve">*Intended to be moved around the remaining ground maps using the </w:t>
-      </w:r>
-      <w:proofErr w:type="gramStart"/>
-      <w:r>
-        <w:t>“.</w:t>
-      </w:r>
-      <w:proofErr w:type="spellStart"/>
-      <w:r>
-        <w:t>center</w:t>
-      </w:r>
-      <w:proofErr w:type="spellEnd"/>
-      <w:proofErr w:type="gramEnd"/>
-      <w:r>
-        <w:t xml:space="preserve">” command. </w:t>
+        <w:t xml:space="preserve">*Intended to be moved around the remaining ground maps using the “.center” command. </w:t>
       </w:r>
     </w:p>
     <w:p>
@@ -1226,28 +1120,7 @@
     </w:p>
     <w:p>
       <w:r>
-        <w:t>Commands are typically named by the first letter of each word. For example</w:t>
-      </w:r>
-      <w:proofErr w:type="gramStart"/>
-      <w:r>
-        <w:t>, .</w:t>
-      </w:r>
-      <w:proofErr w:type="spellStart"/>
-      <w:r>
-        <w:t>cfl</w:t>
-      </w:r>
-      <w:proofErr w:type="spellEnd"/>
-      <w:proofErr w:type="gramEnd"/>
-      <w:r>
-        <w:t xml:space="preserve"> = Climb FL, .</w:t>
-      </w:r>
-      <w:proofErr w:type="spellStart"/>
-      <w:r>
-        <w:t>cnfl</w:t>
-      </w:r>
-      <w:proofErr w:type="spellEnd"/>
-      <w:r>
-        <w:t xml:space="preserve"> = Climb now FL. </w:t>
+        <w:t xml:space="preserve">Commands are typically named by the first letter of each word. For example, .cfl = Climb FL, .cnfl = Climb now FL. </w:t>
       </w:r>
     </w:p>
     <w:p>
@@ -1270,19 +1143,11 @@
         </w:pBdr>
         <w:spacing w:after="0"/>
       </w:pPr>
-      <w:proofErr w:type="gramStart"/>
-      <w:r>
-        <w:rPr>
-          <w:color w:val="000000"/>
-        </w:rPr>
-        <w:t>.star</w:t>
-      </w:r>
-      <w:proofErr w:type="gramEnd"/>
-      <w:r>
-        <w:rPr>
-          <w:color w:val="000000"/>
-        </w:rPr>
-        <w:t xml:space="preserve"> "[designator] arrival" (designator taken from the ES information) </w:t>
+      <w:r>
+        <w:rPr>
+          <w:color w:val="000000"/>
+        </w:rPr>
+        <w:t xml:space="preserve">.star "[designator] arrival" (designator taken from the ES information) </w:t>
       </w:r>
     </w:p>
     <w:p>
@@ -1304,21 +1169,7 @@
         <w:rPr>
           <w:color w:val="000000"/>
         </w:rPr>
-        <w:t>.</w:t>
-      </w:r>
-      <w:proofErr w:type="spellStart"/>
-      <w:r>
-        <w:rPr>
-          <w:color w:val="000000"/>
-        </w:rPr>
-        <w:t>sid</w:t>
-      </w:r>
-      <w:proofErr w:type="spellEnd"/>
-      <w:r>
-        <w:rPr>
-          <w:color w:val="000000"/>
-        </w:rPr>
-        <w:t xml:space="preserve"> - a clearance based on the ES information </w:t>
+        <w:t xml:space="preserve">.sid - a clearance based on the ES information </w:t>
       </w:r>
     </w:p>
     <w:p>
@@ -1336,27 +1187,11 @@
         </w:pBdr>
         <w:spacing w:after="0"/>
       </w:pPr>
-      <w:proofErr w:type="gramStart"/>
-      <w:r>
-        <w:rPr>
-          <w:color w:val="000000"/>
-        </w:rPr>
-        <w:t>.</w:t>
-      </w:r>
-      <w:proofErr w:type="spellStart"/>
-      <w:r>
-        <w:rPr>
-          <w:color w:val="000000"/>
-        </w:rPr>
-        <w:t>sidrw</w:t>
-      </w:r>
-      <w:proofErr w:type="spellEnd"/>
-      <w:proofErr w:type="gramEnd"/>
-      <w:r>
-        <w:rPr>
-          <w:color w:val="000000"/>
-        </w:rPr>
-        <w:t xml:space="preserve"> - a SID clearance, specifying the runway designator </w:t>
+      <w:r>
+        <w:rPr>
+          <w:color w:val="000000"/>
+        </w:rPr>
+        <w:t xml:space="preserve">.sidrw - a SID clearance, specifying the runway designator </w:t>
       </w:r>
     </w:p>
     <w:p>
@@ -1374,19 +1209,11 @@
         </w:pBdr>
         <w:spacing w:after="0"/>
       </w:pPr>
-      <w:proofErr w:type="gramStart"/>
-      <w:r>
-        <w:rPr>
-          <w:color w:val="000000"/>
-        </w:rPr>
-        <w:t>.sidi</w:t>
-      </w:r>
-      <w:proofErr w:type="gramEnd"/>
-      <w:r>
-        <w:rPr>
-          <w:color w:val="000000"/>
-        </w:rPr>
-        <w:t xml:space="preserve"> - a SID clearance, specifying the initial altitude </w:t>
+      <w:r>
+        <w:rPr>
+          <w:color w:val="000000"/>
+        </w:rPr>
+        <w:t xml:space="preserve">.sidi - a SID clearance, specifying the initial altitude </w:t>
       </w:r>
     </w:p>
     <w:p>
@@ -1404,27 +1231,11 @@
         </w:pBdr>
         <w:spacing w:after="0"/>
       </w:pPr>
-      <w:proofErr w:type="gramStart"/>
-      <w:r>
-        <w:rPr>
-          <w:color w:val="000000"/>
-        </w:rPr>
-        <w:t>.</w:t>
-      </w:r>
-      <w:proofErr w:type="spellStart"/>
-      <w:r>
-        <w:rPr>
-          <w:color w:val="000000"/>
-        </w:rPr>
-        <w:t>ct</w:t>
-      </w:r>
-      <w:proofErr w:type="spellEnd"/>
-      <w:proofErr w:type="gramEnd"/>
-      <w:r>
-        <w:rPr>
-          <w:color w:val="000000"/>
-        </w:rPr>
-        <w:t xml:space="preserve"> - then hit space and type the sector ID (e.g. LC or KKA) followed by tab - a full contact message based on that identified controller </w:t>
+      <w:r>
+        <w:rPr>
+          <w:color w:val="000000"/>
+        </w:rPr>
+        <w:t xml:space="preserve">.ct - then hit space and type the sector ID (e.g. LC or KKA) followed by tab - a full contact message based on that identified controller </w:t>
       </w:r>
     </w:p>
     <w:p>
@@ -1442,19 +1253,11 @@
         </w:pBdr>
         <w:spacing w:after="0"/>
       </w:pPr>
-      <w:proofErr w:type="gramStart"/>
-      <w:r>
-        <w:rPr>
-          <w:color w:val="000000"/>
-        </w:rPr>
-        <w:t>.rh</w:t>
-      </w:r>
-      <w:proofErr w:type="gramEnd"/>
-      <w:r>
-        <w:rPr>
-          <w:color w:val="000000"/>
-        </w:rPr>
-        <w:t xml:space="preserve"> - see above for usage ("report heading to") </w:t>
+      <w:r>
+        <w:rPr>
+          <w:color w:val="000000"/>
+        </w:rPr>
+        <w:t xml:space="preserve">.rh - see above for usage ("report heading to") </w:t>
       </w:r>
     </w:p>
     <w:p>
@@ -1476,21 +1279,7 @@
         <w:rPr>
           <w:color w:val="000000"/>
         </w:rPr>
-        <w:t>.</w:t>
-      </w:r>
-      <w:proofErr w:type="spellStart"/>
-      <w:r>
-        <w:rPr>
-          <w:color w:val="000000"/>
-        </w:rPr>
-        <w:t>rs</w:t>
-      </w:r>
-      <w:proofErr w:type="spellEnd"/>
-      <w:r>
-        <w:rPr>
-          <w:color w:val="000000"/>
-        </w:rPr>
-        <w:t xml:space="preserve"> - see above for usage ("report speed to") </w:t>
+        <w:t xml:space="preserve">.rs - see above for usage ("report speed to") </w:t>
       </w:r>
     </w:p>
     <w:p>
@@ -1508,27 +1297,11 @@
         </w:pBdr>
         <w:spacing w:after="0"/>
       </w:pPr>
-      <w:proofErr w:type="gramStart"/>
-      <w:r>
-        <w:rPr>
-          <w:color w:val="000000"/>
-        </w:rPr>
-        <w:t>.</w:t>
-      </w:r>
-      <w:proofErr w:type="spellStart"/>
-      <w:r>
-        <w:rPr>
-          <w:color w:val="000000"/>
-        </w:rPr>
-        <w:t>rd</w:t>
-      </w:r>
-      <w:proofErr w:type="spellEnd"/>
-      <w:proofErr w:type="gramEnd"/>
-      <w:r>
-        <w:rPr>
-          <w:color w:val="000000"/>
-        </w:rPr>
-        <w:t xml:space="preserve"> "route direct" </w:t>
+      <w:r>
+        <w:rPr>
+          <w:color w:val="000000"/>
+        </w:rPr>
+        <w:t xml:space="preserve">.rd "route direct" </w:t>
       </w:r>
     </w:p>
     <w:p>
@@ -1546,41 +1319,11 @@
         </w:pBdr>
         <w:spacing w:after="0"/>
       </w:pPr>
-      <w:proofErr w:type="gramStart"/>
-      <w:r>
-        <w:rPr>
-          <w:color w:val="000000"/>
-        </w:rPr>
-        <w:t>.</w:t>
-      </w:r>
-      <w:proofErr w:type="spellStart"/>
-      <w:r>
-        <w:rPr>
-          <w:color w:val="000000"/>
-        </w:rPr>
-        <w:t>rond</w:t>
-      </w:r>
-      <w:proofErr w:type="spellEnd"/>
-      <w:proofErr w:type="gramEnd"/>
-      <w:r>
-        <w:rPr>
-          <w:color w:val="000000"/>
-        </w:rPr>
-        <w:t xml:space="preserve"> or .</w:t>
-      </w:r>
-      <w:proofErr w:type="spellStart"/>
-      <w:r>
-        <w:rPr>
-          <w:color w:val="000000"/>
-        </w:rPr>
-        <w:t>rnd</w:t>
-      </w:r>
-      <w:proofErr w:type="spellEnd"/>
-      <w:r>
-        <w:rPr>
-          <w:color w:val="000000"/>
-        </w:rPr>
-        <w:t xml:space="preserve"> "resume own navigation direct" </w:t>
+      <w:r>
+        <w:rPr>
+          <w:color w:val="000000"/>
+        </w:rPr>
+        <w:t xml:space="preserve">.rond or .rnd "resume own navigation direct" </w:t>
       </w:r>
     </w:p>
     <w:p>
@@ -1598,27 +1341,11 @@
         </w:pBdr>
         <w:spacing w:after="0"/>
       </w:pPr>
-      <w:proofErr w:type="gramStart"/>
-      <w:r>
-        <w:rPr>
-          <w:color w:val="000000"/>
-        </w:rPr>
-        <w:t>.</w:t>
-      </w:r>
-      <w:proofErr w:type="spellStart"/>
-      <w:r>
-        <w:rPr>
-          <w:color w:val="000000"/>
-        </w:rPr>
-        <w:t>sq</w:t>
-      </w:r>
-      <w:proofErr w:type="spellEnd"/>
-      <w:proofErr w:type="gramEnd"/>
-      <w:r>
-        <w:rPr>
-          <w:color w:val="000000"/>
-        </w:rPr>
-        <w:t xml:space="preserve"> - Squawk (assigned code) </w:t>
+      <w:r>
+        <w:rPr>
+          <w:color w:val="000000"/>
+        </w:rPr>
+        <w:t xml:space="preserve">.sq - Squawk (assigned code) </w:t>
       </w:r>
     </w:p>
     <w:p>
@@ -1640,21 +1367,7 @@
         <w:rPr>
           <w:color w:val="000000"/>
         </w:rPr>
-        <w:t>.</w:t>
-      </w:r>
-      <w:proofErr w:type="spellStart"/>
-      <w:r>
-        <w:rPr>
-          <w:color w:val="000000"/>
-        </w:rPr>
-        <w:t>si</w:t>
-      </w:r>
-      <w:proofErr w:type="spellEnd"/>
-      <w:r>
-        <w:rPr>
-          <w:color w:val="000000"/>
-        </w:rPr>
-        <w:t xml:space="preserve"> - Squawk Ident </w:t>
+        <w:t xml:space="preserve">.si - Squawk Ident </w:t>
       </w:r>
     </w:p>
     <w:p>
@@ -1671,27 +1384,11 @@
           <w:between w:val="nil"/>
         </w:pBdr>
       </w:pPr>
-      <w:proofErr w:type="gramStart"/>
-      <w:r>
-        <w:rPr>
-          <w:color w:val="000000"/>
-        </w:rPr>
-        <w:t>.</w:t>
-      </w:r>
-      <w:proofErr w:type="spellStart"/>
-      <w:r>
-        <w:rPr>
-          <w:color w:val="000000"/>
-        </w:rPr>
-        <w:t>sicnfl</w:t>
-      </w:r>
-      <w:proofErr w:type="spellEnd"/>
-      <w:proofErr w:type="gramEnd"/>
-      <w:r>
-        <w:rPr>
-          <w:color w:val="000000"/>
-        </w:rPr>
-        <w:t xml:space="preserve"> - Squawk Ident, climb now FL </w:t>
+      <w:r>
+        <w:rPr>
+          <w:color w:val="000000"/>
+        </w:rPr>
+        <w:t xml:space="preserve">.sicnfl - Squawk Ident, climb now FL </w:t>
       </w:r>
     </w:p>
     <w:p>
@@ -1769,47 +1466,11 @@
         </w:pBdr>
         <w:spacing w:after="0"/>
       </w:pPr>
-      <w:proofErr w:type="spellStart"/>
-      <w:r>
-        <w:rPr>
-          <w:color w:val="000000"/>
-        </w:rPr>
-        <w:t>TopSky</w:t>
-      </w:r>
-      <w:proofErr w:type="spellEnd"/>
-      <w:r>
-        <w:rPr>
-          <w:color w:val="000000"/>
-        </w:rPr>
-        <w:t xml:space="preserve"> (</w:t>
-      </w:r>
-      <w:proofErr w:type="spellStart"/>
-      <w:r>
-        <w:rPr>
-          <w:color w:val="000000"/>
-        </w:rPr>
-        <w:t>Juha</w:t>
-      </w:r>
-      <w:proofErr w:type="spellEnd"/>
-      <w:r>
-        <w:rPr>
-          <w:color w:val="000000"/>
-        </w:rPr>
-        <w:t xml:space="preserve"> </w:t>
-      </w:r>
-      <w:proofErr w:type="spellStart"/>
-      <w:r>
-        <w:rPr>
-          <w:color w:val="000000"/>
-        </w:rPr>
-        <w:t>Holopainen</w:t>
-      </w:r>
-      <w:proofErr w:type="spellEnd"/>
-      <w:r>
-        <w:rPr>
-          <w:color w:val="000000"/>
-        </w:rPr>
-        <w:t>)</w:t>
+      <w:r>
+        <w:rPr>
+          <w:color w:val="000000"/>
+        </w:rPr>
+        <w:t>TopSky (Juha Holopainen)</w:t>
       </w:r>
     </w:p>
     <w:p>
@@ -1827,33 +1488,11 @@
         </w:pBdr>
         <w:spacing w:after="0"/>
       </w:pPr>
-      <w:proofErr w:type="spellStart"/>
-      <w:r>
-        <w:rPr>
-          <w:color w:val="000000"/>
-        </w:rPr>
-        <w:t>vSMR</w:t>
-      </w:r>
-      <w:proofErr w:type="spellEnd"/>
-      <w:r>
-        <w:rPr>
-          <w:color w:val="000000"/>
-        </w:rPr>
-        <w:t xml:space="preserve"> (Pierre </w:t>
-      </w:r>
-      <w:proofErr w:type="spellStart"/>
-      <w:r>
-        <w:rPr>
-          <w:color w:val="000000"/>
-        </w:rPr>
-        <w:t>Ferran</w:t>
-      </w:r>
-      <w:proofErr w:type="spellEnd"/>
-      <w:r>
-        <w:rPr>
-          <w:color w:val="000000"/>
-        </w:rPr>
-        <w:t>)</w:t>
+      <w:r>
+        <w:rPr>
+          <w:color w:val="000000"/>
+        </w:rPr>
+        <w:t>vSMR (Pierre Ferran)</w:t>
       </w:r>
     </w:p>
     <w:p>
@@ -1875,30 +1514,8 @@
         <w:rPr>
           <w:color w:val="000000"/>
         </w:rPr>
-        <w:t xml:space="preserve">RDF (Claus </w:t>
-      </w:r>
-      <w:proofErr w:type="spellStart"/>
-      <w:r>
-        <w:rPr>
-          <w:color w:val="000000"/>
-        </w:rPr>
-        <w:t>Hemberg</w:t>
-      </w:r>
-      <w:proofErr w:type="spellEnd"/>
-      <w:r>
-        <w:rPr>
-          <w:color w:val="000000"/>
-        </w:rPr>
-        <w:t xml:space="preserve"> </w:t>
-      </w:r>
-      <w:proofErr w:type="spellStart"/>
-      <w:r>
-        <w:rPr>
-          <w:color w:val="000000"/>
-        </w:rPr>
-        <w:t>Jørgensen</w:t>
-      </w:r>
-      <w:proofErr w:type="spellEnd"/>
+        <w:t>RDF (Claus Hemberg Jørgensen</w:t>
+      </w:r>
       <w:r>
         <w:t>)</w:t>
       </w:r>

</xml_diff>

<commit_message>
2109 release actions (#220)
* SF Update

* update SF refs in profiles

* Update datafiles

* Update vSMR ICAO_Airlines

* Update City & Gatwick Labels

* README update

* changelog
</commit_message>
<xml_diff>
--- a/_docs/README.docx
+++ b/_docs/README.docx
@@ -179,7 +179,7 @@
           <w:sz w:val="28"/>
           <w:szCs w:val="28"/>
         </w:rPr>
-        <w:t>7</w:t>
+        <w:t>9</w:t>
       </w:r>
       <w:r>
         <w:rPr>
@@ -217,7 +217,7 @@
           <w:sz w:val="28"/>
           <w:szCs w:val="28"/>
         </w:rPr>
-        <w:t>24 july</w:t>
+        <w:t>17 September</w:t>
       </w:r>
       <w:r>
         <w:rPr>
@@ -570,7 +570,15 @@
         <w:t>above</w:t>
       </w:r>
       <w:r>
-        <w:t xml:space="preserve"> shows the location of these options. Once you have done this, quit EuroScope and when you load it again, it will ask you for a .prf (profile) file.</w:t>
+        <w:t xml:space="preserve"> shows the location of these options. Once you have done this, quit EuroScope and when you load it again, it will ask you for a .</w:t>
+      </w:r>
+      <w:proofErr w:type="spellStart"/>
+      <w:r>
+        <w:t>prf</w:t>
+      </w:r>
+      <w:proofErr w:type="spellEnd"/>
+      <w:r>
+        <w:t xml:space="preserve"> (profile) file.</w:t>
       </w:r>
     </w:p>
     <w:p>
@@ -728,11 +736,16 @@
       <w:r>
         <w:t>\</w:t>
       </w:r>
+      <w:proofErr w:type="spellStart"/>
       <w:r>
         <w:t>Observer_EGSS</w:t>
       </w:r>
       <w:r>
-        <w:t xml:space="preserve">.prf </w:t>
+        <w:t>.prf</w:t>
+      </w:r>
+      <w:proofErr w:type="spellEnd"/>
+      <w:r>
+        <w:t xml:space="preserve"> </w:t>
       </w:r>
     </w:p>
     <w:p>
@@ -751,7 +764,15 @@
     </w:p>
     <w:p>
       <w:r>
-        <w:t xml:space="preserve">All profiles (.prf files) found in this pack can be loaded from the subfolders in the main ‘UK’ folder. </w:t>
+        <w:t>All profiles (.</w:t>
+      </w:r>
+      <w:proofErr w:type="spellStart"/>
+      <w:r>
+        <w:t>prf</w:t>
+      </w:r>
+      <w:proofErr w:type="spellEnd"/>
+      <w:r>
+        <w:t xml:space="preserve"> files) found in this pack can be loaded from the subfolders in the main ‘UK’ folder. </w:t>
       </w:r>
     </w:p>
     <w:p>
@@ -770,7 +791,15 @@
     </w:p>
     <w:p>
       <w:r>
-        <w:t xml:space="preserve">Most profiles in this pack (with the exception of those only containing one SMR/ATM e.g. ‘Gatwick SMR’), utilise multiple ASRs that you can switch between. These are accessed by pressing the ‘F1’ key, followed by a number key (1-9). The number associated will determine which view is loaded. </w:t>
+        <w:t xml:space="preserve">Most profiles in this pack (with the exception of those only containing one SMR/ATM </w:t>
+      </w:r>
+      <w:proofErr w:type="gramStart"/>
+      <w:r>
+        <w:t>e.g.</w:t>
+      </w:r>
+      <w:proofErr w:type="gramEnd"/>
+      <w:r>
+        <w:t xml:space="preserve"> ‘Gatwick SMR’), utilise multiple ASRs that you can switch between. These are accessed by pressing the ‘F1’ key, followed by a number key (1-9). The number associated will determine which view is loaded. </w:t>
       </w:r>
     </w:p>
     <w:p>
@@ -898,7 +927,35 @@
         <w:rPr>
           <w:color w:val="000000"/>
         </w:rPr>
-        <w:t xml:space="preserve"> SMR map (e.g. Heathrow for South.prf) </w:t>
+        <w:t xml:space="preserve"> SMR map (</w:t>
+      </w:r>
+      <w:proofErr w:type="gramStart"/>
+      <w:r>
+        <w:rPr>
+          <w:color w:val="000000"/>
+        </w:rPr>
+        <w:t>e.g.</w:t>
+      </w:r>
+      <w:proofErr w:type="gramEnd"/>
+      <w:r>
+        <w:rPr>
+          <w:color w:val="000000"/>
+        </w:rPr>
+        <w:t xml:space="preserve"> Heathrow for </w:t>
+      </w:r>
+      <w:proofErr w:type="spellStart"/>
+      <w:r>
+        <w:rPr>
+          <w:color w:val="000000"/>
+        </w:rPr>
+        <w:t>South.prf</w:t>
+      </w:r>
+      <w:proofErr w:type="spellEnd"/>
+      <w:r>
+        <w:rPr>
+          <w:color w:val="000000"/>
+        </w:rPr>
+        <w:t xml:space="preserve">) </w:t>
       </w:r>
     </w:p>
     <w:p>
@@ -933,7 +990,35 @@
         <w:rPr>
           <w:color w:val="000000"/>
         </w:rPr>
-        <w:t xml:space="preserve"> SMR map (e.g. Gatwick for South.prf) </w:t>
+        <w:t xml:space="preserve"> SMR map (</w:t>
+      </w:r>
+      <w:proofErr w:type="gramStart"/>
+      <w:r>
+        <w:rPr>
+          <w:color w:val="000000"/>
+        </w:rPr>
+        <w:t>e.g.</w:t>
+      </w:r>
+      <w:proofErr w:type="gramEnd"/>
+      <w:r>
+        <w:rPr>
+          <w:color w:val="000000"/>
+        </w:rPr>
+        <w:t xml:space="preserve"> Gatwick for </w:t>
+      </w:r>
+      <w:proofErr w:type="spellStart"/>
+      <w:r>
+        <w:rPr>
+          <w:color w:val="000000"/>
+        </w:rPr>
+        <w:t>South.prf</w:t>
+      </w:r>
+      <w:proofErr w:type="spellEnd"/>
+      <w:r>
+        <w:rPr>
+          <w:color w:val="000000"/>
+        </w:rPr>
+        <w:t xml:space="preserve">) </w:t>
       </w:r>
     </w:p>
     <w:p>
@@ -1029,7 +1114,20 @@
     </w:p>
     <w:p>
       <w:r>
-        <w:t xml:space="preserve">*Intended to be moved around the remaining ground maps using the “.center” command. </w:t>
+        <w:t xml:space="preserve">*Intended to be moved around the remaining ground maps using the </w:t>
+      </w:r>
+      <w:proofErr w:type="gramStart"/>
+      <w:r>
+        <w:t>“.</w:t>
+      </w:r>
+      <w:proofErr w:type="spellStart"/>
+      <w:r>
+        <w:t>center</w:t>
+      </w:r>
+      <w:proofErr w:type="spellEnd"/>
+      <w:proofErr w:type="gramEnd"/>
+      <w:r>
+        <w:t xml:space="preserve">” command. </w:t>
       </w:r>
     </w:p>
     <w:p>
@@ -1079,7 +1177,15 @@
         <w:t xml:space="preserve">and ‘NOVA 9000’ </w:t>
       </w:r>
       <w:r>
-        <w:t xml:space="preserve">tags are designed to be used with APP profiles, however provide a compact and simple tag format for area profiles, if required. </w:t>
+        <w:t xml:space="preserve">tags are designed to be used with APP profiles, </w:t>
+      </w:r>
+      <w:proofErr w:type="gramStart"/>
+      <w:r>
+        <w:t>however</w:t>
+      </w:r>
+      <w:proofErr w:type="gramEnd"/>
+      <w:r>
+        <w:t xml:space="preserve"> provide a compact and simple tag format for area profiles, if required. </w:t>
       </w:r>
     </w:p>
     <w:p>
@@ -1113,7 +1219,28 @@
     </w:p>
     <w:p>
       <w:r>
-        <w:t xml:space="preserve">Commands are typically named by the first letter of each word. For example, .cfl = Climb FL, .cnfl = Climb now FL. </w:t>
+        <w:t>Commands are typically named by the first letter of each word. For example</w:t>
+      </w:r>
+      <w:proofErr w:type="gramStart"/>
+      <w:r>
+        <w:t>, .</w:t>
+      </w:r>
+      <w:proofErr w:type="spellStart"/>
+      <w:r>
+        <w:t>cfl</w:t>
+      </w:r>
+      <w:proofErr w:type="spellEnd"/>
+      <w:proofErr w:type="gramEnd"/>
+      <w:r>
+        <w:t xml:space="preserve"> = Climb FL, .</w:t>
+      </w:r>
+      <w:proofErr w:type="spellStart"/>
+      <w:r>
+        <w:t>cnfl</w:t>
+      </w:r>
+      <w:proofErr w:type="spellEnd"/>
+      <w:r>
+        <w:t xml:space="preserve"> = Climb now FL. </w:t>
       </w:r>
     </w:p>
     <w:p>
@@ -1136,11 +1263,19 @@
         </w:pBdr>
         <w:spacing w:after="0"/>
       </w:pPr>
-      <w:r>
-        <w:rPr>
-          <w:color w:val="000000"/>
-        </w:rPr>
-        <w:t xml:space="preserve">.star "[designator] arrival" (designator taken from the ES information) </w:t>
+      <w:proofErr w:type="gramStart"/>
+      <w:r>
+        <w:rPr>
+          <w:color w:val="000000"/>
+        </w:rPr>
+        <w:t>.star</w:t>
+      </w:r>
+      <w:proofErr w:type="gramEnd"/>
+      <w:r>
+        <w:rPr>
+          <w:color w:val="000000"/>
+        </w:rPr>
+        <w:t xml:space="preserve"> "[designator] arrival" (designator taken from the ES information) </w:t>
       </w:r>
     </w:p>
     <w:p>
@@ -1162,7 +1297,21 @@
         <w:rPr>
           <w:color w:val="000000"/>
         </w:rPr>
-        <w:t xml:space="preserve">.sid - a clearance based on the ES information </w:t>
+        <w:t>.</w:t>
+      </w:r>
+      <w:proofErr w:type="spellStart"/>
+      <w:r>
+        <w:rPr>
+          <w:color w:val="000000"/>
+        </w:rPr>
+        <w:t>sid</w:t>
+      </w:r>
+      <w:proofErr w:type="spellEnd"/>
+      <w:r>
+        <w:rPr>
+          <w:color w:val="000000"/>
+        </w:rPr>
+        <w:t xml:space="preserve"> - a clearance based on the ES information </w:t>
       </w:r>
     </w:p>
     <w:p>
@@ -1180,11 +1329,27 @@
         </w:pBdr>
         <w:spacing w:after="0"/>
       </w:pPr>
-      <w:r>
-        <w:rPr>
-          <w:color w:val="000000"/>
-        </w:rPr>
-        <w:t xml:space="preserve">.sidrw - a SID clearance, specifying the runway designator </w:t>
+      <w:proofErr w:type="gramStart"/>
+      <w:r>
+        <w:rPr>
+          <w:color w:val="000000"/>
+        </w:rPr>
+        <w:t>.</w:t>
+      </w:r>
+      <w:proofErr w:type="spellStart"/>
+      <w:r>
+        <w:rPr>
+          <w:color w:val="000000"/>
+        </w:rPr>
+        <w:t>sidrw</w:t>
+      </w:r>
+      <w:proofErr w:type="spellEnd"/>
+      <w:proofErr w:type="gramEnd"/>
+      <w:r>
+        <w:rPr>
+          <w:color w:val="000000"/>
+        </w:rPr>
+        <w:t xml:space="preserve"> - a SID clearance, specifying the runway designator </w:t>
       </w:r>
     </w:p>
     <w:p>
@@ -1202,11 +1367,19 @@
         </w:pBdr>
         <w:spacing w:after="0"/>
       </w:pPr>
-      <w:r>
-        <w:rPr>
-          <w:color w:val="000000"/>
-        </w:rPr>
-        <w:t xml:space="preserve">.sidi - a SID clearance, specifying the initial altitude </w:t>
+      <w:proofErr w:type="gramStart"/>
+      <w:r>
+        <w:rPr>
+          <w:color w:val="000000"/>
+        </w:rPr>
+        <w:t>.sidi</w:t>
+      </w:r>
+      <w:proofErr w:type="gramEnd"/>
+      <w:r>
+        <w:rPr>
+          <w:color w:val="000000"/>
+        </w:rPr>
+        <w:t xml:space="preserve"> - a SID clearance, specifying the initial altitude </w:t>
       </w:r>
     </w:p>
     <w:p>
@@ -1224,11 +1397,27 @@
         </w:pBdr>
         <w:spacing w:after="0"/>
       </w:pPr>
-      <w:r>
-        <w:rPr>
-          <w:color w:val="000000"/>
-        </w:rPr>
-        <w:t>.ct - then hit space and type the sector ID (e.g. LC or KK</w:t>
+      <w:proofErr w:type="gramStart"/>
+      <w:r>
+        <w:rPr>
+          <w:color w:val="000000"/>
+        </w:rPr>
+        <w:t>.</w:t>
+      </w:r>
+      <w:proofErr w:type="spellStart"/>
+      <w:r>
+        <w:rPr>
+          <w:color w:val="000000"/>
+        </w:rPr>
+        <w:t>ct</w:t>
+      </w:r>
+      <w:proofErr w:type="spellEnd"/>
+      <w:proofErr w:type="gramEnd"/>
+      <w:r>
+        <w:rPr>
+          <w:color w:val="000000"/>
+        </w:rPr>
+        <w:t xml:space="preserve"> - then hit space and type the sector ID (e.g. LC or KK</w:t>
       </w:r>
       <w:r>
         <w:rPr>
@@ -1258,11 +1447,19 @@
         </w:pBdr>
         <w:spacing w:after="0"/>
       </w:pPr>
-      <w:r>
-        <w:rPr>
-          <w:color w:val="000000"/>
-        </w:rPr>
-        <w:t xml:space="preserve">.rh - see above for usage ("report heading to") </w:t>
+      <w:proofErr w:type="gramStart"/>
+      <w:r>
+        <w:rPr>
+          <w:color w:val="000000"/>
+        </w:rPr>
+        <w:t>.rh</w:t>
+      </w:r>
+      <w:proofErr w:type="gramEnd"/>
+      <w:r>
+        <w:rPr>
+          <w:color w:val="000000"/>
+        </w:rPr>
+        <w:t xml:space="preserve"> - see above for usage ("report heading to") </w:t>
       </w:r>
     </w:p>
     <w:p>
@@ -1284,7 +1481,21 @@
         <w:rPr>
           <w:color w:val="000000"/>
         </w:rPr>
-        <w:t xml:space="preserve">.rs - see above for usage ("report speed to") </w:t>
+        <w:t>.</w:t>
+      </w:r>
+      <w:proofErr w:type="spellStart"/>
+      <w:r>
+        <w:rPr>
+          <w:color w:val="000000"/>
+        </w:rPr>
+        <w:t>rs</w:t>
+      </w:r>
+      <w:proofErr w:type="spellEnd"/>
+      <w:r>
+        <w:rPr>
+          <w:color w:val="000000"/>
+        </w:rPr>
+        <w:t xml:space="preserve"> - see above for usage ("report speed to") </w:t>
       </w:r>
     </w:p>
     <w:p>
@@ -1302,11 +1513,27 @@
         </w:pBdr>
         <w:spacing w:after="0"/>
       </w:pPr>
-      <w:r>
-        <w:rPr>
-          <w:color w:val="000000"/>
-        </w:rPr>
-        <w:t xml:space="preserve">.rd "route direct" </w:t>
+      <w:proofErr w:type="gramStart"/>
+      <w:r>
+        <w:rPr>
+          <w:color w:val="000000"/>
+        </w:rPr>
+        <w:t>.</w:t>
+      </w:r>
+      <w:proofErr w:type="spellStart"/>
+      <w:r>
+        <w:rPr>
+          <w:color w:val="000000"/>
+        </w:rPr>
+        <w:t>rd</w:t>
+      </w:r>
+      <w:proofErr w:type="spellEnd"/>
+      <w:proofErr w:type="gramEnd"/>
+      <w:r>
+        <w:rPr>
+          <w:color w:val="000000"/>
+        </w:rPr>
+        <w:t xml:space="preserve"> "route direct" </w:t>
       </w:r>
     </w:p>
     <w:p>
@@ -1324,11 +1551,41 @@
         </w:pBdr>
         <w:spacing w:after="0"/>
       </w:pPr>
-      <w:r>
-        <w:rPr>
-          <w:color w:val="000000"/>
-        </w:rPr>
-        <w:t xml:space="preserve">.rond or .rnd "resume own navigation direct" </w:t>
+      <w:proofErr w:type="gramStart"/>
+      <w:r>
+        <w:rPr>
+          <w:color w:val="000000"/>
+        </w:rPr>
+        <w:t>.</w:t>
+      </w:r>
+      <w:proofErr w:type="spellStart"/>
+      <w:r>
+        <w:rPr>
+          <w:color w:val="000000"/>
+        </w:rPr>
+        <w:t>rond</w:t>
+      </w:r>
+      <w:proofErr w:type="spellEnd"/>
+      <w:proofErr w:type="gramEnd"/>
+      <w:r>
+        <w:rPr>
+          <w:color w:val="000000"/>
+        </w:rPr>
+        <w:t xml:space="preserve"> or .</w:t>
+      </w:r>
+      <w:proofErr w:type="spellStart"/>
+      <w:r>
+        <w:rPr>
+          <w:color w:val="000000"/>
+        </w:rPr>
+        <w:t>rnd</w:t>
+      </w:r>
+      <w:proofErr w:type="spellEnd"/>
+      <w:r>
+        <w:rPr>
+          <w:color w:val="000000"/>
+        </w:rPr>
+        <w:t xml:space="preserve"> "resume own navigation direct" </w:t>
       </w:r>
     </w:p>
     <w:p>
@@ -1346,11 +1603,27 @@
         </w:pBdr>
         <w:spacing w:after="0"/>
       </w:pPr>
-      <w:r>
-        <w:rPr>
-          <w:color w:val="000000"/>
-        </w:rPr>
-        <w:t xml:space="preserve">.sq - Squawk (assigned code) </w:t>
+      <w:proofErr w:type="gramStart"/>
+      <w:r>
+        <w:rPr>
+          <w:color w:val="000000"/>
+        </w:rPr>
+        <w:t>.</w:t>
+      </w:r>
+      <w:proofErr w:type="spellStart"/>
+      <w:r>
+        <w:rPr>
+          <w:color w:val="000000"/>
+        </w:rPr>
+        <w:t>sq</w:t>
+      </w:r>
+      <w:proofErr w:type="spellEnd"/>
+      <w:proofErr w:type="gramEnd"/>
+      <w:r>
+        <w:rPr>
+          <w:color w:val="000000"/>
+        </w:rPr>
+        <w:t xml:space="preserve"> - Squawk (assigned code) </w:t>
       </w:r>
     </w:p>
     <w:p>
@@ -1372,7 +1645,21 @@
         <w:rPr>
           <w:color w:val="000000"/>
         </w:rPr>
-        <w:t xml:space="preserve">.si - Squawk Ident </w:t>
+        <w:t>.</w:t>
+      </w:r>
+      <w:proofErr w:type="spellStart"/>
+      <w:r>
+        <w:rPr>
+          <w:color w:val="000000"/>
+        </w:rPr>
+        <w:t>si</w:t>
+      </w:r>
+      <w:proofErr w:type="spellEnd"/>
+      <w:r>
+        <w:rPr>
+          <w:color w:val="000000"/>
+        </w:rPr>
+        <w:t xml:space="preserve"> - Squawk Ident </w:t>
       </w:r>
     </w:p>
     <w:p>
@@ -1389,11 +1676,27 @@
           <w:between w:val="nil"/>
         </w:pBdr>
       </w:pPr>
-      <w:r>
-        <w:rPr>
-          <w:color w:val="000000"/>
-        </w:rPr>
-        <w:t xml:space="preserve">.sicnfl - Squawk Ident, climb now FL </w:t>
+      <w:proofErr w:type="gramStart"/>
+      <w:r>
+        <w:rPr>
+          <w:color w:val="000000"/>
+        </w:rPr>
+        <w:t>.</w:t>
+      </w:r>
+      <w:proofErr w:type="spellStart"/>
+      <w:r>
+        <w:rPr>
+          <w:color w:val="000000"/>
+        </w:rPr>
+        <w:t>sicnfl</w:t>
+      </w:r>
+      <w:proofErr w:type="spellEnd"/>
+      <w:proofErr w:type="gramEnd"/>
+      <w:r>
+        <w:rPr>
+          <w:color w:val="000000"/>
+        </w:rPr>
+        <w:t xml:space="preserve"> - Squawk Ident, climb now FL </w:t>
       </w:r>
     </w:p>
     <w:p>
@@ -1471,11 +1774,19 @@
         </w:pBdr>
         <w:spacing w:after="0"/>
       </w:pPr>
-      <w:r>
-        <w:rPr>
-          <w:color w:val="000000"/>
-        </w:rPr>
-        <w:t>TopSky (Juha Holopainen)</w:t>
+      <w:proofErr w:type="spellStart"/>
+      <w:r>
+        <w:rPr>
+          <w:color w:val="000000"/>
+        </w:rPr>
+        <w:t>TopSky</w:t>
+      </w:r>
+      <w:proofErr w:type="spellEnd"/>
+      <w:r>
+        <w:rPr>
+          <w:color w:val="000000"/>
+        </w:rPr>
+        <w:t xml:space="preserve"> (Juha Holopainen)</w:t>
       </w:r>
     </w:p>
     <w:p>
@@ -1493,11 +1804,19 @@
         </w:pBdr>
         <w:spacing w:after="0"/>
       </w:pPr>
-      <w:r>
-        <w:rPr>
-          <w:color w:val="000000"/>
-        </w:rPr>
-        <w:t>vSMR (Pierre Ferran)</w:t>
+      <w:proofErr w:type="spellStart"/>
+      <w:r>
+        <w:rPr>
+          <w:color w:val="000000"/>
+        </w:rPr>
+        <w:t>vSMR</w:t>
+      </w:r>
+      <w:proofErr w:type="spellEnd"/>
+      <w:r>
+        <w:rPr>
+          <w:color w:val="000000"/>
+        </w:rPr>
+        <w:t xml:space="preserve"> (Pierre Ferran)</w:t>
       </w:r>
     </w:p>
     <w:p>

</xml_diff>

<commit_message>
docs: READ ME 2022 03
</commit_message>
<xml_diff>
--- a/_docs/README.docx
+++ b/_docs/README.docx
@@ -225,7 +225,15 @@
           <w:sz w:val="28"/>
           <w:szCs w:val="28"/>
         </w:rPr>
-        <w:t xml:space="preserve">25 March </w:t>
+        <w:t>30</w:t>
+      </w:r>
+      <w:r>
+        <w:rPr>
+          <w:rFonts w:ascii="Alegre Sans" w:eastAsia="Alegre Sans" w:hAnsi="Alegre Sans" w:cs="Alegre Sans"/>
+          <w:sz w:val="28"/>
+          <w:szCs w:val="28"/>
+        </w:rPr>
+        <w:t xml:space="preserve"> March </w:t>
       </w:r>
       <w:r>
         <w:rPr>
@@ -529,15 +537,7 @@
         <w:t>above</w:t>
       </w:r>
       <w:r>
-        <w:t xml:space="preserve"> shows the location of these options. Once you have done this, quit EuroScope and when you load it again, it will ask you for a .</w:t>
-      </w:r>
-      <w:proofErr w:type="spellStart"/>
-      <w:r>
-        <w:t>prf</w:t>
-      </w:r>
-      <w:proofErr w:type="spellEnd"/>
-      <w:r>
-        <w:t xml:space="preserve"> (profile) file.</w:t>
+        <w:t xml:space="preserve"> shows the location of these options. Once you have done this, quit EuroScope and when you load it again, it will ask you for a .prf (profile) file.</w:t>
       </w:r>
     </w:p>
     <w:p>
@@ -566,13 +566,8 @@
         <w:t xml:space="preserve">The plugins included in this package require the </w:t>
       </w:r>
       <w:r>
-        <w:t xml:space="preserve">latest (2022+) C++ </w:t>
-      </w:r>
-      <w:proofErr w:type="spellStart"/>
-      <w:r>
-        <w:t>Redistributables</w:t>
-      </w:r>
-      <w:proofErr w:type="spellEnd"/>
+        <w:t>latest (2022+) C++ Redistributables</w:t>
+      </w:r>
       <w:r>
         <w:t xml:space="preserve"> to function as intended</w:t>
       </w:r>
@@ -722,16 +717,11 @@
       <w:r>
         <w:t>\</w:t>
       </w:r>
-      <w:proofErr w:type="spellStart"/>
       <w:r>
         <w:t>Observer_EGSS</w:t>
       </w:r>
       <w:r>
-        <w:t>.prf</w:t>
-      </w:r>
-      <w:proofErr w:type="spellEnd"/>
-      <w:r>
-        <w:t xml:space="preserve"> </w:t>
+        <w:t xml:space="preserve">.prf </w:t>
       </w:r>
     </w:p>
     <w:p>
@@ -750,15 +740,7 @@
     </w:p>
     <w:p>
       <w:r>
-        <w:t>All profiles (.</w:t>
-      </w:r>
-      <w:proofErr w:type="spellStart"/>
-      <w:r>
-        <w:t>prf</w:t>
-      </w:r>
-      <w:proofErr w:type="spellEnd"/>
-      <w:r>
-        <w:t xml:space="preserve"> files) found in this pack can be loaded from the subfolders in the main ‘UK’ folder. </w:t>
+        <w:t xml:space="preserve">All profiles (.prf files) found in this pack can be loaded from the subfolders in the main ‘UK’ folder. </w:t>
       </w:r>
     </w:p>
     <w:p>
@@ -777,15 +759,7 @@
     </w:p>
     <w:p>
       <w:r>
-        <w:t xml:space="preserve">Most profiles in this pack (with the exception of those only containing one SMR/ATM </w:t>
-      </w:r>
-      <w:proofErr w:type="gramStart"/>
-      <w:r>
-        <w:t>e.g.</w:t>
-      </w:r>
-      <w:proofErr w:type="gramEnd"/>
-      <w:r>
-        <w:t xml:space="preserve"> ‘Gatwick SMR’), utilise multiple ASRs that you can switch between. These are accessed by pressing the ‘F1’ key, followed by a number key (1-9). The number associated will determine which view is loaded. </w:t>
+        <w:t xml:space="preserve">Most profiles in this pack (with the exception of those only containing one SMR/ATM e.g. ‘Gatwick SMR’), utilise multiple ASRs that you can switch between. These are accessed by pressing the ‘F1’ key, followed by a number key (1-9). The number associated will determine which view is loaded. </w:t>
       </w:r>
     </w:p>
     <w:p>
@@ -913,35 +887,7 @@
         <w:rPr>
           <w:color w:val="000000"/>
         </w:rPr>
-        <w:t xml:space="preserve"> SMR map (</w:t>
-      </w:r>
-      <w:proofErr w:type="gramStart"/>
-      <w:r>
-        <w:rPr>
-          <w:color w:val="000000"/>
-        </w:rPr>
-        <w:t>e.g.</w:t>
-      </w:r>
-      <w:proofErr w:type="gramEnd"/>
-      <w:r>
-        <w:rPr>
-          <w:color w:val="000000"/>
-        </w:rPr>
-        <w:t xml:space="preserve"> Heathrow for </w:t>
-      </w:r>
-      <w:proofErr w:type="spellStart"/>
-      <w:r>
-        <w:rPr>
-          <w:color w:val="000000"/>
-        </w:rPr>
-        <w:t>South.prf</w:t>
-      </w:r>
-      <w:proofErr w:type="spellEnd"/>
-      <w:r>
-        <w:rPr>
-          <w:color w:val="000000"/>
-        </w:rPr>
-        <w:t xml:space="preserve">) </w:t>
+        <w:t xml:space="preserve"> SMR map (e.g. Heathrow for South.prf) </w:t>
       </w:r>
     </w:p>
     <w:p>
@@ -976,35 +922,7 @@
         <w:rPr>
           <w:color w:val="000000"/>
         </w:rPr>
-        <w:t xml:space="preserve"> SMR map (</w:t>
-      </w:r>
-      <w:proofErr w:type="gramStart"/>
-      <w:r>
-        <w:rPr>
-          <w:color w:val="000000"/>
-        </w:rPr>
-        <w:t>e.g.</w:t>
-      </w:r>
-      <w:proofErr w:type="gramEnd"/>
-      <w:r>
-        <w:rPr>
-          <w:color w:val="000000"/>
-        </w:rPr>
-        <w:t xml:space="preserve"> Gatwick for </w:t>
-      </w:r>
-      <w:proofErr w:type="spellStart"/>
-      <w:r>
-        <w:rPr>
-          <w:color w:val="000000"/>
-        </w:rPr>
-        <w:t>South.prf</w:t>
-      </w:r>
-      <w:proofErr w:type="spellEnd"/>
-      <w:r>
-        <w:rPr>
-          <w:color w:val="000000"/>
-        </w:rPr>
-        <w:t xml:space="preserve">) </w:t>
+        <w:t xml:space="preserve"> SMR map (e.g. Gatwick for South.prf) </w:t>
       </w:r>
     </w:p>
     <w:p>
@@ -1100,20 +1018,7 @@
     </w:p>
     <w:p>
       <w:r>
-        <w:t xml:space="preserve">*Intended to be moved around the remaining ground maps using the </w:t>
-      </w:r>
-      <w:proofErr w:type="gramStart"/>
-      <w:r>
-        <w:t>“.</w:t>
-      </w:r>
-      <w:proofErr w:type="spellStart"/>
-      <w:r>
-        <w:t>center</w:t>
-      </w:r>
-      <w:proofErr w:type="spellEnd"/>
-      <w:proofErr w:type="gramEnd"/>
-      <w:r>
-        <w:t xml:space="preserve">” command. </w:t>
+        <w:t xml:space="preserve">*Intended to be moved around the remaining ground maps using the “.center” command. </w:t>
       </w:r>
     </w:p>
     <w:p>
@@ -1178,13 +1083,8 @@
         <w:t>owever</w:t>
       </w:r>
       <w:r>
-        <w:t xml:space="preserve">, </w:t>
-      </w:r>
-      <w:proofErr w:type="spellStart"/>
-      <w:r>
-        <w:t>theey</w:t>
-      </w:r>
-      <w:proofErr w:type="spellEnd"/>
+        <w:t>, theey</w:t>
+      </w:r>
       <w:r>
         <w:t xml:space="preserve"> provide a compact and simple tag format for area profiles, if </w:t>
       </w:r>
@@ -1226,28 +1126,7 @@
     </w:p>
     <w:p>
       <w:r>
-        <w:t>Commands are typically named by the first letter of each word. For example</w:t>
-      </w:r>
-      <w:proofErr w:type="gramStart"/>
-      <w:r>
-        <w:t>, .</w:t>
-      </w:r>
-      <w:proofErr w:type="spellStart"/>
-      <w:r>
-        <w:t>cfl</w:t>
-      </w:r>
-      <w:proofErr w:type="spellEnd"/>
-      <w:proofErr w:type="gramEnd"/>
-      <w:r>
-        <w:t xml:space="preserve"> = Climb FL, .</w:t>
-      </w:r>
-      <w:proofErr w:type="spellStart"/>
-      <w:r>
-        <w:t>cnfl</w:t>
-      </w:r>
-      <w:proofErr w:type="spellEnd"/>
-      <w:r>
-        <w:t xml:space="preserve"> = Climb now FL. </w:t>
+        <w:t xml:space="preserve">Commands are typically named by the first letter of each word. For example, .cfl = Climb FL, .cnfl = Climb now FL. </w:t>
       </w:r>
     </w:p>
     <w:p>
@@ -1270,19 +1149,11 @@
         </w:pBdr>
         <w:spacing w:after="0"/>
       </w:pPr>
-      <w:proofErr w:type="gramStart"/>
-      <w:r>
-        <w:rPr>
-          <w:color w:val="000000"/>
-        </w:rPr>
-        <w:t>.star</w:t>
-      </w:r>
-      <w:proofErr w:type="gramEnd"/>
-      <w:r>
-        <w:rPr>
-          <w:color w:val="000000"/>
-        </w:rPr>
-        <w:t xml:space="preserve"> "[designator] arrival" (designator taken from the ES information) </w:t>
+      <w:r>
+        <w:rPr>
+          <w:color w:val="000000"/>
+        </w:rPr>
+        <w:t xml:space="preserve">.star "[designator] arrival" (designator taken from the ES information) </w:t>
       </w:r>
     </w:p>
     <w:p>
@@ -1304,21 +1175,7 @@
         <w:rPr>
           <w:color w:val="000000"/>
         </w:rPr>
-        <w:t>.</w:t>
-      </w:r>
-      <w:proofErr w:type="spellStart"/>
-      <w:r>
-        <w:rPr>
-          <w:color w:val="000000"/>
-        </w:rPr>
-        <w:t>sid</w:t>
-      </w:r>
-      <w:proofErr w:type="spellEnd"/>
-      <w:r>
-        <w:rPr>
-          <w:color w:val="000000"/>
-        </w:rPr>
-        <w:t xml:space="preserve"> - a clearance based on the ES information </w:t>
+        <w:t xml:space="preserve">.sid - a clearance based on the ES information </w:t>
       </w:r>
     </w:p>
     <w:p>
@@ -1336,27 +1193,11 @@
         </w:pBdr>
         <w:spacing w:after="0"/>
       </w:pPr>
-      <w:proofErr w:type="gramStart"/>
-      <w:r>
-        <w:rPr>
-          <w:color w:val="000000"/>
-        </w:rPr>
-        <w:t>.</w:t>
-      </w:r>
-      <w:proofErr w:type="spellStart"/>
-      <w:r>
-        <w:rPr>
-          <w:color w:val="000000"/>
-        </w:rPr>
-        <w:t>sidrw</w:t>
-      </w:r>
-      <w:proofErr w:type="spellEnd"/>
-      <w:proofErr w:type="gramEnd"/>
-      <w:r>
-        <w:rPr>
-          <w:color w:val="000000"/>
-        </w:rPr>
-        <w:t xml:space="preserve"> - a SID clearance, specifying the runway designator </w:t>
+      <w:r>
+        <w:rPr>
+          <w:color w:val="000000"/>
+        </w:rPr>
+        <w:t xml:space="preserve">.sidrw - a SID clearance, specifying the runway designator </w:t>
       </w:r>
     </w:p>
     <w:p>
@@ -1374,19 +1215,11 @@
         </w:pBdr>
         <w:spacing w:after="0"/>
       </w:pPr>
-      <w:proofErr w:type="gramStart"/>
-      <w:r>
-        <w:rPr>
-          <w:color w:val="000000"/>
-        </w:rPr>
-        <w:t>.sidi</w:t>
-      </w:r>
-      <w:proofErr w:type="gramEnd"/>
-      <w:r>
-        <w:rPr>
-          <w:color w:val="000000"/>
-        </w:rPr>
-        <w:t xml:space="preserve"> - a SID clearance, specifying the initial altitude </w:t>
+      <w:r>
+        <w:rPr>
+          <w:color w:val="000000"/>
+        </w:rPr>
+        <w:t xml:space="preserve">.sidi - a SID clearance, specifying the initial altitude </w:t>
       </w:r>
     </w:p>
     <w:p>
@@ -1404,27 +1237,11 @@
         </w:pBdr>
         <w:spacing w:after="0"/>
       </w:pPr>
-      <w:proofErr w:type="gramStart"/>
-      <w:r>
-        <w:rPr>
-          <w:color w:val="000000"/>
-        </w:rPr>
-        <w:t>.</w:t>
-      </w:r>
-      <w:proofErr w:type="spellStart"/>
-      <w:r>
-        <w:rPr>
-          <w:color w:val="000000"/>
-        </w:rPr>
-        <w:t>ct</w:t>
-      </w:r>
-      <w:proofErr w:type="spellEnd"/>
-      <w:proofErr w:type="gramEnd"/>
-      <w:r>
-        <w:rPr>
-          <w:color w:val="000000"/>
-        </w:rPr>
-        <w:t xml:space="preserve"> - then hit space and type the sector ID (e.g. LC or KK</w:t>
+      <w:r>
+        <w:rPr>
+          <w:color w:val="000000"/>
+        </w:rPr>
+        <w:t>.ct - then hit space and type the sector ID (e.g. LC or KK</w:t>
       </w:r>
       <w:r>
         <w:rPr>
@@ -1454,19 +1271,11 @@
         </w:pBdr>
         <w:spacing w:after="0"/>
       </w:pPr>
-      <w:proofErr w:type="gramStart"/>
-      <w:r>
-        <w:rPr>
-          <w:color w:val="000000"/>
-        </w:rPr>
-        <w:t>.rh</w:t>
-      </w:r>
-      <w:proofErr w:type="gramEnd"/>
-      <w:r>
-        <w:rPr>
-          <w:color w:val="000000"/>
-        </w:rPr>
-        <w:t xml:space="preserve"> - see above for usage ("report heading to") </w:t>
+      <w:r>
+        <w:rPr>
+          <w:color w:val="000000"/>
+        </w:rPr>
+        <w:t xml:space="preserve">.rh - see above for usage ("report heading to") </w:t>
       </w:r>
     </w:p>
     <w:p>
@@ -1488,21 +1297,7 @@
         <w:rPr>
           <w:color w:val="000000"/>
         </w:rPr>
-        <w:t>.</w:t>
-      </w:r>
-      <w:proofErr w:type="spellStart"/>
-      <w:r>
-        <w:rPr>
-          <w:color w:val="000000"/>
-        </w:rPr>
-        <w:t>rs</w:t>
-      </w:r>
-      <w:proofErr w:type="spellEnd"/>
-      <w:r>
-        <w:rPr>
-          <w:color w:val="000000"/>
-        </w:rPr>
-        <w:t xml:space="preserve"> - see above for usage ("report speed to") </w:t>
+        <w:t xml:space="preserve">.rs - see above for usage ("report speed to") </w:t>
       </w:r>
     </w:p>
     <w:p>
@@ -1520,27 +1315,11 @@
         </w:pBdr>
         <w:spacing w:after="0"/>
       </w:pPr>
-      <w:proofErr w:type="gramStart"/>
-      <w:r>
-        <w:rPr>
-          <w:color w:val="000000"/>
-        </w:rPr>
-        <w:t>.</w:t>
-      </w:r>
-      <w:proofErr w:type="spellStart"/>
-      <w:r>
-        <w:rPr>
-          <w:color w:val="000000"/>
-        </w:rPr>
-        <w:t>rd</w:t>
-      </w:r>
-      <w:proofErr w:type="spellEnd"/>
-      <w:proofErr w:type="gramEnd"/>
-      <w:r>
-        <w:rPr>
-          <w:color w:val="000000"/>
-        </w:rPr>
-        <w:t xml:space="preserve"> "route direct" </w:t>
+      <w:r>
+        <w:rPr>
+          <w:color w:val="000000"/>
+        </w:rPr>
+        <w:t xml:space="preserve">.rd "route direct" </w:t>
       </w:r>
     </w:p>
     <w:p>
@@ -1558,41 +1337,11 @@
         </w:pBdr>
         <w:spacing w:after="0"/>
       </w:pPr>
-      <w:proofErr w:type="gramStart"/>
-      <w:r>
-        <w:rPr>
-          <w:color w:val="000000"/>
-        </w:rPr>
-        <w:t>.</w:t>
-      </w:r>
-      <w:proofErr w:type="spellStart"/>
-      <w:r>
-        <w:rPr>
-          <w:color w:val="000000"/>
-        </w:rPr>
-        <w:t>rond</w:t>
-      </w:r>
-      <w:proofErr w:type="spellEnd"/>
-      <w:proofErr w:type="gramEnd"/>
-      <w:r>
-        <w:rPr>
-          <w:color w:val="000000"/>
-        </w:rPr>
-        <w:t xml:space="preserve"> or .</w:t>
-      </w:r>
-      <w:proofErr w:type="spellStart"/>
-      <w:r>
-        <w:rPr>
-          <w:color w:val="000000"/>
-        </w:rPr>
-        <w:t>rnd</w:t>
-      </w:r>
-      <w:proofErr w:type="spellEnd"/>
-      <w:r>
-        <w:rPr>
-          <w:color w:val="000000"/>
-        </w:rPr>
-        <w:t xml:space="preserve"> "resume own navigation direct" </w:t>
+      <w:r>
+        <w:rPr>
+          <w:color w:val="000000"/>
+        </w:rPr>
+        <w:t xml:space="preserve">.rond or .rnd "resume own navigation direct" </w:t>
       </w:r>
     </w:p>
     <w:p>
@@ -1610,27 +1359,11 @@
         </w:pBdr>
         <w:spacing w:after="0"/>
       </w:pPr>
-      <w:proofErr w:type="gramStart"/>
-      <w:r>
-        <w:rPr>
-          <w:color w:val="000000"/>
-        </w:rPr>
-        <w:t>.</w:t>
-      </w:r>
-      <w:proofErr w:type="spellStart"/>
-      <w:r>
-        <w:rPr>
-          <w:color w:val="000000"/>
-        </w:rPr>
-        <w:t>sq</w:t>
-      </w:r>
-      <w:proofErr w:type="spellEnd"/>
-      <w:proofErr w:type="gramEnd"/>
-      <w:r>
-        <w:rPr>
-          <w:color w:val="000000"/>
-        </w:rPr>
-        <w:t xml:space="preserve"> - Squawk (assigned code) </w:t>
+      <w:r>
+        <w:rPr>
+          <w:color w:val="000000"/>
+        </w:rPr>
+        <w:t xml:space="preserve">.sq - Squawk (assigned code) </w:t>
       </w:r>
     </w:p>
     <w:p>
@@ -1652,21 +1385,7 @@
         <w:rPr>
           <w:color w:val="000000"/>
         </w:rPr>
-        <w:t>.</w:t>
-      </w:r>
-      <w:proofErr w:type="spellStart"/>
-      <w:r>
-        <w:rPr>
-          <w:color w:val="000000"/>
-        </w:rPr>
-        <w:t>si</w:t>
-      </w:r>
-      <w:proofErr w:type="spellEnd"/>
-      <w:r>
-        <w:rPr>
-          <w:color w:val="000000"/>
-        </w:rPr>
-        <w:t xml:space="preserve"> - Squawk Ident </w:t>
+        <w:t xml:space="preserve">.si - Squawk Ident </w:t>
       </w:r>
     </w:p>
     <w:p>
@@ -1683,27 +1402,11 @@
           <w:between w:val="nil"/>
         </w:pBdr>
       </w:pPr>
-      <w:proofErr w:type="gramStart"/>
-      <w:r>
-        <w:rPr>
-          <w:color w:val="000000"/>
-        </w:rPr>
-        <w:t>.</w:t>
-      </w:r>
-      <w:proofErr w:type="spellStart"/>
-      <w:r>
-        <w:rPr>
-          <w:color w:val="000000"/>
-        </w:rPr>
-        <w:t>sicnfl</w:t>
-      </w:r>
-      <w:proofErr w:type="spellEnd"/>
-      <w:proofErr w:type="gramEnd"/>
-      <w:r>
-        <w:rPr>
-          <w:color w:val="000000"/>
-        </w:rPr>
-        <w:t xml:space="preserve"> - Squawk Ident, climb now FL </w:t>
+      <w:r>
+        <w:rPr>
+          <w:color w:val="000000"/>
+        </w:rPr>
+        <w:t xml:space="preserve">.sicnfl - Squawk Ident, climb now FL </w:t>
       </w:r>
     </w:p>
     <w:p>
@@ -1781,47 +1484,11 @@
         </w:pBdr>
         <w:spacing w:after="0"/>
       </w:pPr>
-      <w:proofErr w:type="spellStart"/>
-      <w:r>
-        <w:rPr>
-          <w:color w:val="000000"/>
-        </w:rPr>
-        <w:t>TopSky</w:t>
-      </w:r>
-      <w:proofErr w:type="spellEnd"/>
-      <w:r>
-        <w:rPr>
-          <w:color w:val="000000"/>
-        </w:rPr>
-        <w:t xml:space="preserve"> (</w:t>
-      </w:r>
-      <w:proofErr w:type="spellStart"/>
-      <w:r>
-        <w:rPr>
-          <w:color w:val="000000"/>
-        </w:rPr>
-        <w:t>Juha</w:t>
-      </w:r>
-      <w:proofErr w:type="spellEnd"/>
-      <w:r>
-        <w:rPr>
-          <w:color w:val="000000"/>
-        </w:rPr>
-        <w:t xml:space="preserve"> </w:t>
-      </w:r>
-      <w:proofErr w:type="spellStart"/>
-      <w:r>
-        <w:rPr>
-          <w:color w:val="000000"/>
-        </w:rPr>
-        <w:t>Holopainen</w:t>
-      </w:r>
-      <w:proofErr w:type="spellEnd"/>
-      <w:r>
-        <w:rPr>
-          <w:color w:val="000000"/>
-        </w:rPr>
-        <w:t>)</w:t>
+      <w:r>
+        <w:rPr>
+          <w:color w:val="000000"/>
+        </w:rPr>
+        <w:t>TopSky (Juha Holopainen)</w:t>
       </w:r>
     </w:p>
     <w:p>
@@ -1839,33 +1506,11 @@
         </w:pBdr>
         <w:spacing w:after="0"/>
       </w:pPr>
-      <w:proofErr w:type="spellStart"/>
-      <w:r>
-        <w:rPr>
-          <w:color w:val="000000"/>
-        </w:rPr>
-        <w:t>vSMR</w:t>
-      </w:r>
-      <w:proofErr w:type="spellEnd"/>
-      <w:r>
-        <w:rPr>
-          <w:color w:val="000000"/>
-        </w:rPr>
-        <w:t xml:space="preserve"> (Pierre </w:t>
-      </w:r>
-      <w:proofErr w:type="spellStart"/>
-      <w:r>
-        <w:rPr>
-          <w:color w:val="000000"/>
-        </w:rPr>
-        <w:t>Ferran</w:t>
-      </w:r>
-      <w:proofErr w:type="spellEnd"/>
-      <w:r>
-        <w:rPr>
-          <w:color w:val="000000"/>
-        </w:rPr>
-        <w:t>)</w:t>
+      <w:r>
+        <w:rPr>
+          <w:color w:val="000000"/>
+        </w:rPr>
+        <w:t>vSMR (Pierre Ferran)</w:t>
       </w:r>
     </w:p>
     <w:p>
@@ -1887,30 +1532,8 @@
         <w:rPr>
           <w:color w:val="000000"/>
         </w:rPr>
-        <w:t xml:space="preserve">RDF (Claus </w:t>
-      </w:r>
-      <w:proofErr w:type="spellStart"/>
-      <w:r>
-        <w:rPr>
-          <w:color w:val="000000"/>
-        </w:rPr>
-        <w:t>Hemberg</w:t>
-      </w:r>
-      <w:proofErr w:type="spellEnd"/>
-      <w:r>
-        <w:rPr>
-          <w:color w:val="000000"/>
-        </w:rPr>
-        <w:t xml:space="preserve"> </w:t>
-      </w:r>
-      <w:proofErr w:type="spellStart"/>
-      <w:r>
-        <w:rPr>
-          <w:color w:val="000000"/>
-        </w:rPr>
-        <w:t>Jørgensen</w:t>
-      </w:r>
-      <w:proofErr w:type="spellEnd"/>
+        <w:t>RDF (Claus Hemberg Jørgensen</w:t>
+      </w:r>
       <w:r>
         <w:t>)</w:t>
       </w:r>
@@ -3013,6 +2636,7 @@
   <w:style w:type="character" w:default="1" w:styleId="DefaultParagraphFont">
     <w:name w:val="Default Paragraph Font"/>
     <w:uiPriority w:val="1"/>
+    <w:semiHidden/>
     <w:unhideWhenUsed/>
   </w:style>
   <w:style w:type="table" w:default="1" w:styleId="TableNormal">

</xml_diff>

<commit_message>
2303 data and README
</commit_message>
<xml_diff>
--- a/_docs/README.docx
+++ b/_docs/README.docx
@@ -410,7 +410,7 @@
         <w:t>. Please note, the beta installs on top of the full release. The full release is required to be installed before downloading the beta files.</w:t>
       </w:r>
       <w:r>
-        <w:t xml:space="preserve"> Newer beta release</w:t>
+        <w:t xml:space="preserve"> Newer release</w:t>
       </w:r>
       <w:r>
         <w:t>s</w:t>
@@ -611,15 +611,7 @@
         <w:t>above</w:t>
       </w:r>
       <w:r>
-        <w:t xml:space="preserve"> shows the location of these options. Once you have done this, quit EuroScope and when you load it again, it will ask you for a .</w:t>
-      </w:r>
-      <w:proofErr w:type="spellStart"/>
-      <w:r>
-        <w:t>prf</w:t>
-      </w:r>
-      <w:proofErr w:type="spellEnd"/>
-      <w:r>
-        <w:t xml:space="preserve"> (profile) file.</w:t>
+        <w:t xml:space="preserve"> shows the location of these options. Once you have done this, quit EuroScope and when you load it again, it will ask you for a .prf (profile) file.</w:t>
       </w:r>
     </w:p>
     <w:p>
@@ -648,13 +640,8 @@
         <w:t xml:space="preserve">The plugins included in this package require the </w:t>
       </w:r>
       <w:r>
-        <w:t xml:space="preserve">latest (2022+) C++ </w:t>
-      </w:r>
-      <w:proofErr w:type="spellStart"/>
-      <w:r>
-        <w:t>Redistributables</w:t>
-      </w:r>
-      <w:proofErr w:type="spellEnd"/>
+        <w:t>latest (2022+) C++ Redistributables</w:t>
+      </w:r>
       <w:r>
         <w:t xml:space="preserve"> to function as intended</w:t>
       </w:r>
@@ -804,14 +791,12 @@
       <w:r>
         <w:t>\</w:t>
       </w:r>
-      <w:proofErr w:type="spellStart"/>
       <w:r>
         <w:t>Observer_EGSS</w:t>
       </w:r>
       <w:r>
         <w:t>.prf</w:t>
       </w:r>
-      <w:proofErr w:type="spellEnd"/>
     </w:p>
     <w:p>
       <w:pPr>
@@ -829,15 +814,7 @@
     </w:p>
     <w:p>
       <w:r>
-        <w:t>All profiles (.</w:t>
-      </w:r>
-      <w:proofErr w:type="spellStart"/>
-      <w:r>
-        <w:t>prf</w:t>
-      </w:r>
-      <w:proofErr w:type="spellEnd"/>
-      <w:r>
-        <w:t xml:space="preserve"> files) found in this pack can be loaded from the subfolders in the main ‘UK’ folder. </w:t>
+        <w:t xml:space="preserve">All profiles (.prf files) found in this pack can be loaded from the subfolders in the main ‘UK’ folder. </w:t>
       </w:r>
     </w:p>
     <w:p>
@@ -883,15 +860,7 @@
     </w:p>
     <w:p>
       <w:r>
-        <w:t xml:space="preserve">Most profiles in this pack (with the exception of those only containing one SMR/ATM </w:t>
-      </w:r>
-      <w:proofErr w:type="gramStart"/>
-      <w:r>
-        <w:t>e.g.</w:t>
-      </w:r>
-      <w:proofErr w:type="gramEnd"/>
-      <w:r>
-        <w:t xml:space="preserve"> ‘Gatwick SMR’), utilise multiple ASRs that you can switch between. These are accessed by pressing the ‘F1’ key, followed by a number key (1-9). The number associated will determine which view is loaded. </w:t>
+        <w:t xml:space="preserve">Most profiles in this pack (with the exception of those only containing one SMR/ATM e.g. ‘Gatwick SMR’), utilise multiple ASRs that you can switch between. These are accessed by pressing the ‘F1’ key, followed by a number key (1-9). The number associated will determine which view is loaded. </w:t>
       </w:r>
     </w:p>
     <w:p>
@@ -1019,35 +988,7 @@
         <w:rPr>
           <w:color w:val="000000"/>
         </w:rPr>
-        <w:t xml:space="preserve"> SMR map (</w:t>
-      </w:r>
-      <w:proofErr w:type="gramStart"/>
-      <w:r>
-        <w:rPr>
-          <w:color w:val="000000"/>
-        </w:rPr>
-        <w:t>e.g.</w:t>
-      </w:r>
-      <w:proofErr w:type="gramEnd"/>
-      <w:r>
-        <w:rPr>
-          <w:color w:val="000000"/>
-        </w:rPr>
-        <w:t xml:space="preserve"> Heathrow for </w:t>
-      </w:r>
-      <w:proofErr w:type="spellStart"/>
-      <w:r>
-        <w:rPr>
-          <w:color w:val="000000"/>
-        </w:rPr>
-        <w:t>South.prf</w:t>
-      </w:r>
-      <w:proofErr w:type="spellEnd"/>
-      <w:r>
-        <w:rPr>
-          <w:color w:val="000000"/>
-        </w:rPr>
-        <w:t xml:space="preserve">) </w:t>
+        <w:t xml:space="preserve"> SMR map (e.g. Heathrow for South.prf) </w:t>
       </w:r>
     </w:p>
     <w:p>
@@ -1082,35 +1023,7 @@
         <w:rPr>
           <w:color w:val="000000"/>
         </w:rPr>
-        <w:t xml:space="preserve"> SMR map (</w:t>
-      </w:r>
-      <w:proofErr w:type="gramStart"/>
-      <w:r>
-        <w:rPr>
-          <w:color w:val="000000"/>
-        </w:rPr>
-        <w:t>e.g.</w:t>
-      </w:r>
-      <w:proofErr w:type="gramEnd"/>
-      <w:r>
-        <w:rPr>
-          <w:color w:val="000000"/>
-        </w:rPr>
-        <w:t xml:space="preserve"> Gatwick for </w:t>
-      </w:r>
-      <w:proofErr w:type="spellStart"/>
-      <w:r>
-        <w:rPr>
-          <w:color w:val="000000"/>
-        </w:rPr>
-        <w:t>South.prf</w:t>
-      </w:r>
-      <w:proofErr w:type="spellEnd"/>
-      <w:r>
-        <w:rPr>
-          <w:color w:val="000000"/>
-        </w:rPr>
-        <w:t xml:space="preserve">) </w:t>
+        <w:t xml:space="preserve"> SMR map (e.g. Gatwick for South.prf) </w:t>
       </w:r>
     </w:p>
     <w:p>
@@ -1206,20 +1119,7 @@
     </w:p>
     <w:p>
       <w:r>
-        <w:t xml:space="preserve">*Intended to be moved around the remaining ground maps using the </w:t>
-      </w:r>
-      <w:proofErr w:type="gramStart"/>
-      <w:r>
-        <w:t>“.</w:t>
-      </w:r>
-      <w:proofErr w:type="spellStart"/>
-      <w:r>
-        <w:t>center</w:t>
-      </w:r>
-      <w:proofErr w:type="spellEnd"/>
-      <w:proofErr w:type="gramEnd"/>
-      <w:r>
-        <w:t xml:space="preserve">” command. </w:t>
+        <w:t xml:space="preserve">*Intended to be moved around the remaining ground maps using the “.center” command. </w:t>
       </w:r>
     </w:p>
     <w:p>
@@ -1318,7 +1218,13 @@
     </w:p>
     <w:p>
       <w:r>
-        <w:t xml:space="preserve">‘Alternate’ tags are elaborate and more extensive tags. They are not based off any real-world setup. </w:t>
+        <w:t>‘Alternat</w:t>
+      </w:r>
+      <w:r>
+        <w:t>ive</w:t>
+      </w:r>
+      <w:r>
+        <w:t xml:space="preserve">’ tags are elaborate and more extensive tags. They are not based off any real-world setup. </w:t>
       </w:r>
     </w:p>
     <w:p>
@@ -1347,28 +1253,7 @@
     </w:p>
     <w:p>
       <w:r>
-        <w:t>Commands are typically named by the first letter of each word. For example</w:t>
-      </w:r>
-      <w:proofErr w:type="gramStart"/>
-      <w:r>
-        <w:t>, .</w:t>
-      </w:r>
-      <w:proofErr w:type="spellStart"/>
-      <w:r>
-        <w:t>cfl</w:t>
-      </w:r>
-      <w:proofErr w:type="spellEnd"/>
-      <w:proofErr w:type="gramEnd"/>
-      <w:r>
-        <w:t xml:space="preserve"> = Climb FL, .</w:t>
-      </w:r>
-      <w:proofErr w:type="spellStart"/>
-      <w:r>
-        <w:t>cnfl</w:t>
-      </w:r>
-      <w:proofErr w:type="spellEnd"/>
-      <w:r>
-        <w:t xml:space="preserve"> = Climb now FL. </w:t>
+        <w:t xml:space="preserve">Commands are typically named by the first letter of each word. For example, .cfl = Climb FL, .cnfl = Climb now FL. </w:t>
       </w:r>
     </w:p>
     <w:p>
@@ -1391,19 +1276,11 @@
         </w:pBdr>
         <w:spacing w:after="0"/>
       </w:pPr>
-      <w:proofErr w:type="gramStart"/>
-      <w:r>
-        <w:rPr>
-          <w:color w:val="000000"/>
-        </w:rPr>
-        <w:t>.star</w:t>
-      </w:r>
-      <w:proofErr w:type="gramEnd"/>
-      <w:r>
-        <w:rPr>
-          <w:color w:val="000000"/>
-        </w:rPr>
-        <w:t xml:space="preserve"> "[designator] arrival" (designator taken from the ES information) </w:t>
+      <w:r>
+        <w:rPr>
+          <w:color w:val="000000"/>
+        </w:rPr>
+        <w:t xml:space="preserve">.star "[designator] arrival" (designator taken from the ES information) </w:t>
       </w:r>
     </w:p>
     <w:p>
@@ -1425,21 +1302,7 @@
         <w:rPr>
           <w:color w:val="000000"/>
         </w:rPr>
-        <w:t>.</w:t>
-      </w:r>
-      <w:proofErr w:type="spellStart"/>
-      <w:r>
-        <w:rPr>
-          <w:color w:val="000000"/>
-        </w:rPr>
-        <w:t>sid</w:t>
-      </w:r>
-      <w:proofErr w:type="spellEnd"/>
-      <w:r>
-        <w:rPr>
-          <w:color w:val="000000"/>
-        </w:rPr>
-        <w:t xml:space="preserve"> - a clearance based on the ES information </w:t>
+        <w:t xml:space="preserve">.sid - a clearance based on the ES information </w:t>
       </w:r>
     </w:p>
     <w:p>
@@ -1457,27 +1320,11 @@
         </w:pBdr>
         <w:spacing w:after="0"/>
       </w:pPr>
-      <w:proofErr w:type="gramStart"/>
-      <w:r>
-        <w:rPr>
-          <w:color w:val="000000"/>
-        </w:rPr>
-        <w:t>.</w:t>
-      </w:r>
-      <w:proofErr w:type="spellStart"/>
-      <w:r>
-        <w:rPr>
-          <w:color w:val="000000"/>
-        </w:rPr>
-        <w:t>sidrw</w:t>
-      </w:r>
-      <w:proofErr w:type="spellEnd"/>
-      <w:proofErr w:type="gramEnd"/>
-      <w:r>
-        <w:rPr>
-          <w:color w:val="000000"/>
-        </w:rPr>
-        <w:t xml:space="preserve"> - a SID clearance, specifying the runway designator </w:t>
+      <w:r>
+        <w:rPr>
+          <w:color w:val="000000"/>
+        </w:rPr>
+        <w:t xml:space="preserve">.sidrw - a SID clearance, specifying the runway designator </w:t>
       </w:r>
     </w:p>
     <w:p>
@@ -1495,19 +1342,11 @@
         </w:pBdr>
         <w:spacing w:after="0"/>
       </w:pPr>
-      <w:proofErr w:type="gramStart"/>
-      <w:r>
-        <w:rPr>
-          <w:color w:val="000000"/>
-        </w:rPr>
-        <w:t>.sidi</w:t>
-      </w:r>
-      <w:proofErr w:type="gramEnd"/>
-      <w:r>
-        <w:rPr>
-          <w:color w:val="000000"/>
-        </w:rPr>
-        <w:t xml:space="preserve"> - a SID clearance, specifying the initial altitude </w:t>
+      <w:r>
+        <w:rPr>
+          <w:color w:val="000000"/>
+        </w:rPr>
+        <w:t xml:space="preserve">.sidi - a SID clearance, specifying the initial altitude </w:t>
       </w:r>
     </w:p>
     <w:p>
@@ -1525,27 +1364,11 @@
         </w:pBdr>
         <w:spacing w:after="0"/>
       </w:pPr>
-      <w:proofErr w:type="gramStart"/>
-      <w:r>
-        <w:rPr>
-          <w:color w:val="000000"/>
-        </w:rPr>
-        <w:t>.</w:t>
-      </w:r>
-      <w:proofErr w:type="spellStart"/>
-      <w:r>
-        <w:rPr>
-          <w:color w:val="000000"/>
-        </w:rPr>
-        <w:t>ct</w:t>
-      </w:r>
-      <w:proofErr w:type="spellEnd"/>
-      <w:proofErr w:type="gramEnd"/>
-      <w:r>
-        <w:rPr>
-          <w:color w:val="000000"/>
-        </w:rPr>
-        <w:t xml:space="preserve"> - then hit space and type the sector ID (e.g. LC or KK</w:t>
+      <w:r>
+        <w:rPr>
+          <w:color w:val="000000"/>
+        </w:rPr>
+        <w:t>.ct - then hit space and type the sector ID (e.g. LC or KK</w:t>
       </w:r>
       <w:r>
         <w:rPr>
@@ -1575,19 +1398,11 @@
         </w:pBdr>
         <w:spacing w:after="0"/>
       </w:pPr>
-      <w:proofErr w:type="gramStart"/>
-      <w:r>
-        <w:rPr>
-          <w:color w:val="000000"/>
-        </w:rPr>
-        <w:t>.rh</w:t>
-      </w:r>
-      <w:proofErr w:type="gramEnd"/>
-      <w:r>
-        <w:rPr>
-          <w:color w:val="000000"/>
-        </w:rPr>
-        <w:t xml:space="preserve"> - see above for usage ("report heading to") </w:t>
+      <w:r>
+        <w:rPr>
+          <w:color w:val="000000"/>
+        </w:rPr>
+        <w:t xml:space="preserve">.rh - see above for usage ("report heading to") </w:t>
       </w:r>
     </w:p>
     <w:p>
@@ -1609,21 +1424,7 @@
         <w:rPr>
           <w:color w:val="000000"/>
         </w:rPr>
-        <w:t>.</w:t>
-      </w:r>
-      <w:proofErr w:type="spellStart"/>
-      <w:r>
-        <w:rPr>
-          <w:color w:val="000000"/>
-        </w:rPr>
-        <w:t>rs</w:t>
-      </w:r>
-      <w:proofErr w:type="spellEnd"/>
-      <w:r>
-        <w:rPr>
-          <w:color w:val="000000"/>
-        </w:rPr>
-        <w:t xml:space="preserve"> - see above for usage ("report speed to") </w:t>
+        <w:t xml:space="preserve">.rs - see above for usage ("report speed to") </w:t>
       </w:r>
     </w:p>
     <w:p>
@@ -1641,27 +1442,11 @@
         </w:pBdr>
         <w:spacing w:after="0"/>
       </w:pPr>
-      <w:proofErr w:type="gramStart"/>
-      <w:r>
-        <w:rPr>
-          <w:color w:val="000000"/>
-        </w:rPr>
-        <w:t>.</w:t>
-      </w:r>
-      <w:proofErr w:type="spellStart"/>
-      <w:r>
-        <w:rPr>
-          <w:color w:val="000000"/>
-        </w:rPr>
-        <w:t>rd</w:t>
-      </w:r>
-      <w:proofErr w:type="spellEnd"/>
-      <w:proofErr w:type="gramEnd"/>
-      <w:r>
-        <w:rPr>
-          <w:color w:val="000000"/>
-        </w:rPr>
-        <w:t xml:space="preserve"> "route direct" </w:t>
+      <w:r>
+        <w:rPr>
+          <w:color w:val="000000"/>
+        </w:rPr>
+        <w:t xml:space="preserve">.rd "route direct" </w:t>
       </w:r>
     </w:p>
     <w:p>
@@ -1679,41 +1464,11 @@
         </w:pBdr>
         <w:spacing w:after="0"/>
       </w:pPr>
-      <w:proofErr w:type="gramStart"/>
-      <w:r>
-        <w:rPr>
-          <w:color w:val="000000"/>
-        </w:rPr>
-        <w:t>.</w:t>
-      </w:r>
-      <w:proofErr w:type="spellStart"/>
-      <w:r>
-        <w:rPr>
-          <w:color w:val="000000"/>
-        </w:rPr>
-        <w:t>rond</w:t>
-      </w:r>
-      <w:proofErr w:type="spellEnd"/>
-      <w:proofErr w:type="gramEnd"/>
-      <w:r>
-        <w:rPr>
-          <w:color w:val="000000"/>
-        </w:rPr>
-        <w:t xml:space="preserve"> or .</w:t>
-      </w:r>
-      <w:proofErr w:type="spellStart"/>
-      <w:r>
-        <w:rPr>
-          <w:color w:val="000000"/>
-        </w:rPr>
-        <w:t>rnd</w:t>
-      </w:r>
-      <w:proofErr w:type="spellEnd"/>
-      <w:r>
-        <w:rPr>
-          <w:color w:val="000000"/>
-        </w:rPr>
-        <w:t xml:space="preserve"> "resume own navigation direct" </w:t>
+      <w:r>
+        <w:rPr>
+          <w:color w:val="000000"/>
+        </w:rPr>
+        <w:t xml:space="preserve">.rond or .rnd "resume own navigation direct" </w:t>
       </w:r>
     </w:p>
     <w:p>
@@ -1731,27 +1486,11 @@
         </w:pBdr>
         <w:spacing w:after="0"/>
       </w:pPr>
-      <w:proofErr w:type="gramStart"/>
-      <w:r>
-        <w:rPr>
-          <w:color w:val="000000"/>
-        </w:rPr>
-        <w:t>.</w:t>
-      </w:r>
-      <w:proofErr w:type="spellStart"/>
-      <w:r>
-        <w:rPr>
-          <w:color w:val="000000"/>
-        </w:rPr>
-        <w:t>sq</w:t>
-      </w:r>
-      <w:proofErr w:type="spellEnd"/>
-      <w:proofErr w:type="gramEnd"/>
-      <w:r>
-        <w:rPr>
-          <w:color w:val="000000"/>
-        </w:rPr>
-        <w:t xml:space="preserve"> - Squawk (assigned code) </w:t>
+      <w:r>
+        <w:rPr>
+          <w:color w:val="000000"/>
+        </w:rPr>
+        <w:t xml:space="preserve">.sq - Squawk (assigned code) </w:t>
       </w:r>
     </w:p>
     <w:p>
@@ -1836,35 +1575,7 @@
         <w:rPr>
           <w:color w:val="000000"/>
         </w:rPr>
-        <w:t>TopSky (</w:t>
-      </w:r>
-      <w:proofErr w:type="spellStart"/>
-      <w:r>
-        <w:rPr>
-          <w:color w:val="000000"/>
-        </w:rPr>
-        <w:t>Juha</w:t>
-      </w:r>
-      <w:proofErr w:type="spellEnd"/>
-      <w:r>
-        <w:rPr>
-          <w:color w:val="000000"/>
-        </w:rPr>
-        <w:t xml:space="preserve"> </w:t>
-      </w:r>
-      <w:proofErr w:type="spellStart"/>
-      <w:r>
-        <w:rPr>
-          <w:color w:val="000000"/>
-        </w:rPr>
-        <w:t>Holopainen</w:t>
-      </w:r>
-      <w:proofErr w:type="spellEnd"/>
-      <w:r>
-        <w:rPr>
-          <w:color w:val="000000"/>
-        </w:rPr>
-        <w:t>)</w:t>
+        <w:t>TopSky (Juha Holopainen)</w:t>
       </w:r>
     </w:p>
     <w:p>
@@ -1882,33 +1593,11 @@
         </w:pBdr>
         <w:spacing w:after="0"/>
       </w:pPr>
-      <w:proofErr w:type="spellStart"/>
-      <w:r>
-        <w:rPr>
-          <w:color w:val="000000"/>
-        </w:rPr>
-        <w:t>vSMR</w:t>
-      </w:r>
-      <w:proofErr w:type="spellEnd"/>
-      <w:r>
-        <w:rPr>
-          <w:color w:val="000000"/>
-        </w:rPr>
-        <w:t xml:space="preserve"> (Pierre </w:t>
-      </w:r>
-      <w:proofErr w:type="spellStart"/>
-      <w:r>
-        <w:rPr>
-          <w:color w:val="000000"/>
-        </w:rPr>
-        <w:t>Ferran</w:t>
-      </w:r>
-      <w:proofErr w:type="spellEnd"/>
-      <w:r>
-        <w:rPr>
-          <w:color w:val="000000"/>
-        </w:rPr>
-        <w:t>)</w:t>
+      <w:r>
+        <w:rPr>
+          <w:color w:val="000000"/>
+        </w:rPr>
+        <w:t>vSMR (Pierre Ferran)</w:t>
       </w:r>
     </w:p>
     <w:p>
@@ -1930,30 +1619,8 @@
         <w:rPr>
           <w:color w:val="000000"/>
         </w:rPr>
-        <w:t xml:space="preserve">RDF (Claus </w:t>
-      </w:r>
-      <w:proofErr w:type="spellStart"/>
-      <w:r>
-        <w:rPr>
-          <w:color w:val="000000"/>
-        </w:rPr>
-        <w:t>Hemberg</w:t>
-      </w:r>
-      <w:proofErr w:type="spellEnd"/>
-      <w:r>
-        <w:rPr>
-          <w:color w:val="000000"/>
-        </w:rPr>
-        <w:t xml:space="preserve"> </w:t>
-      </w:r>
-      <w:proofErr w:type="spellStart"/>
-      <w:r>
-        <w:rPr>
-          <w:color w:val="000000"/>
-        </w:rPr>
-        <w:t>Jørgensen</w:t>
-      </w:r>
-      <w:proofErr w:type="spellEnd"/>
+        <w:t>RDF (Claus Hemberg Jørgensen</w:t>
+      </w:r>
       <w:r>
         <w:t>)</w:t>
       </w:r>
@@ -1993,6 +1660,7 @@
         </w:pBdr>
       </w:pPr>
       <w:r>
+        <w:lastRenderedPageBreak/>
         <w:t>VATCAN Slot Manager (VATSIM Canada)</w:t>
       </w:r>
     </w:p>

</xml_diff>

<commit_message>
2303 data and README (#378)
</commit_message>
<xml_diff>
--- a/_docs/README.docx
+++ b/_docs/README.docx
@@ -410,7 +410,7 @@
         <w:t>. Please note, the beta installs on top of the full release. The full release is required to be installed before downloading the beta files.</w:t>
       </w:r>
       <w:r>
-        <w:t xml:space="preserve"> Newer beta release</w:t>
+        <w:t xml:space="preserve"> Newer release</w:t>
       </w:r>
       <w:r>
         <w:t>s</w:t>
@@ -611,15 +611,7 @@
         <w:t>above</w:t>
       </w:r>
       <w:r>
-        <w:t xml:space="preserve"> shows the location of these options. Once you have done this, quit EuroScope and when you load it again, it will ask you for a .</w:t>
-      </w:r>
-      <w:proofErr w:type="spellStart"/>
-      <w:r>
-        <w:t>prf</w:t>
-      </w:r>
-      <w:proofErr w:type="spellEnd"/>
-      <w:r>
-        <w:t xml:space="preserve"> (profile) file.</w:t>
+        <w:t xml:space="preserve"> shows the location of these options. Once you have done this, quit EuroScope and when you load it again, it will ask you for a .prf (profile) file.</w:t>
       </w:r>
     </w:p>
     <w:p>
@@ -648,13 +640,8 @@
         <w:t xml:space="preserve">The plugins included in this package require the </w:t>
       </w:r>
       <w:r>
-        <w:t xml:space="preserve">latest (2022+) C++ </w:t>
-      </w:r>
-      <w:proofErr w:type="spellStart"/>
-      <w:r>
-        <w:t>Redistributables</w:t>
-      </w:r>
-      <w:proofErr w:type="spellEnd"/>
+        <w:t>latest (2022+) C++ Redistributables</w:t>
+      </w:r>
       <w:r>
         <w:t xml:space="preserve"> to function as intended</w:t>
       </w:r>
@@ -804,14 +791,12 @@
       <w:r>
         <w:t>\</w:t>
       </w:r>
-      <w:proofErr w:type="spellStart"/>
       <w:r>
         <w:t>Observer_EGSS</w:t>
       </w:r>
       <w:r>
         <w:t>.prf</w:t>
       </w:r>
-      <w:proofErr w:type="spellEnd"/>
     </w:p>
     <w:p>
       <w:pPr>
@@ -829,15 +814,7 @@
     </w:p>
     <w:p>
       <w:r>
-        <w:t>All profiles (.</w:t>
-      </w:r>
-      <w:proofErr w:type="spellStart"/>
-      <w:r>
-        <w:t>prf</w:t>
-      </w:r>
-      <w:proofErr w:type="spellEnd"/>
-      <w:r>
-        <w:t xml:space="preserve"> files) found in this pack can be loaded from the subfolders in the main ‘UK’ folder. </w:t>
+        <w:t xml:space="preserve">All profiles (.prf files) found in this pack can be loaded from the subfolders in the main ‘UK’ folder. </w:t>
       </w:r>
     </w:p>
     <w:p>
@@ -883,15 +860,7 @@
     </w:p>
     <w:p>
       <w:r>
-        <w:t xml:space="preserve">Most profiles in this pack (with the exception of those only containing one SMR/ATM </w:t>
-      </w:r>
-      <w:proofErr w:type="gramStart"/>
-      <w:r>
-        <w:t>e.g.</w:t>
-      </w:r>
-      <w:proofErr w:type="gramEnd"/>
-      <w:r>
-        <w:t xml:space="preserve"> ‘Gatwick SMR’), utilise multiple ASRs that you can switch between. These are accessed by pressing the ‘F1’ key, followed by a number key (1-9). The number associated will determine which view is loaded. </w:t>
+        <w:t xml:space="preserve">Most profiles in this pack (with the exception of those only containing one SMR/ATM e.g. ‘Gatwick SMR’), utilise multiple ASRs that you can switch between. These are accessed by pressing the ‘F1’ key, followed by a number key (1-9). The number associated will determine which view is loaded. </w:t>
       </w:r>
     </w:p>
     <w:p>
@@ -1019,35 +988,7 @@
         <w:rPr>
           <w:color w:val="000000"/>
         </w:rPr>
-        <w:t xml:space="preserve"> SMR map (</w:t>
-      </w:r>
-      <w:proofErr w:type="gramStart"/>
-      <w:r>
-        <w:rPr>
-          <w:color w:val="000000"/>
-        </w:rPr>
-        <w:t>e.g.</w:t>
-      </w:r>
-      <w:proofErr w:type="gramEnd"/>
-      <w:r>
-        <w:rPr>
-          <w:color w:val="000000"/>
-        </w:rPr>
-        <w:t xml:space="preserve"> Heathrow for </w:t>
-      </w:r>
-      <w:proofErr w:type="spellStart"/>
-      <w:r>
-        <w:rPr>
-          <w:color w:val="000000"/>
-        </w:rPr>
-        <w:t>South.prf</w:t>
-      </w:r>
-      <w:proofErr w:type="spellEnd"/>
-      <w:r>
-        <w:rPr>
-          <w:color w:val="000000"/>
-        </w:rPr>
-        <w:t xml:space="preserve">) </w:t>
+        <w:t xml:space="preserve"> SMR map (e.g. Heathrow for South.prf) </w:t>
       </w:r>
     </w:p>
     <w:p>
@@ -1082,35 +1023,7 @@
         <w:rPr>
           <w:color w:val="000000"/>
         </w:rPr>
-        <w:t xml:space="preserve"> SMR map (</w:t>
-      </w:r>
-      <w:proofErr w:type="gramStart"/>
-      <w:r>
-        <w:rPr>
-          <w:color w:val="000000"/>
-        </w:rPr>
-        <w:t>e.g.</w:t>
-      </w:r>
-      <w:proofErr w:type="gramEnd"/>
-      <w:r>
-        <w:rPr>
-          <w:color w:val="000000"/>
-        </w:rPr>
-        <w:t xml:space="preserve"> Gatwick for </w:t>
-      </w:r>
-      <w:proofErr w:type="spellStart"/>
-      <w:r>
-        <w:rPr>
-          <w:color w:val="000000"/>
-        </w:rPr>
-        <w:t>South.prf</w:t>
-      </w:r>
-      <w:proofErr w:type="spellEnd"/>
-      <w:r>
-        <w:rPr>
-          <w:color w:val="000000"/>
-        </w:rPr>
-        <w:t xml:space="preserve">) </w:t>
+        <w:t xml:space="preserve"> SMR map (e.g. Gatwick for South.prf) </w:t>
       </w:r>
     </w:p>
     <w:p>
@@ -1206,20 +1119,7 @@
     </w:p>
     <w:p>
       <w:r>
-        <w:t xml:space="preserve">*Intended to be moved around the remaining ground maps using the </w:t>
-      </w:r>
-      <w:proofErr w:type="gramStart"/>
-      <w:r>
-        <w:t>“.</w:t>
-      </w:r>
-      <w:proofErr w:type="spellStart"/>
-      <w:r>
-        <w:t>center</w:t>
-      </w:r>
-      <w:proofErr w:type="spellEnd"/>
-      <w:proofErr w:type="gramEnd"/>
-      <w:r>
-        <w:t xml:space="preserve">” command. </w:t>
+        <w:t xml:space="preserve">*Intended to be moved around the remaining ground maps using the “.center” command. </w:t>
       </w:r>
     </w:p>
     <w:p>
@@ -1318,7 +1218,13 @@
     </w:p>
     <w:p>
       <w:r>
-        <w:t xml:space="preserve">‘Alternate’ tags are elaborate and more extensive tags. They are not based off any real-world setup. </w:t>
+        <w:t>‘Alternat</w:t>
+      </w:r>
+      <w:r>
+        <w:t>ive</w:t>
+      </w:r>
+      <w:r>
+        <w:t xml:space="preserve">’ tags are elaborate and more extensive tags. They are not based off any real-world setup. </w:t>
       </w:r>
     </w:p>
     <w:p>
@@ -1347,28 +1253,7 @@
     </w:p>
     <w:p>
       <w:r>
-        <w:t>Commands are typically named by the first letter of each word. For example</w:t>
-      </w:r>
-      <w:proofErr w:type="gramStart"/>
-      <w:r>
-        <w:t>, .</w:t>
-      </w:r>
-      <w:proofErr w:type="spellStart"/>
-      <w:r>
-        <w:t>cfl</w:t>
-      </w:r>
-      <w:proofErr w:type="spellEnd"/>
-      <w:proofErr w:type="gramEnd"/>
-      <w:r>
-        <w:t xml:space="preserve"> = Climb FL, .</w:t>
-      </w:r>
-      <w:proofErr w:type="spellStart"/>
-      <w:r>
-        <w:t>cnfl</w:t>
-      </w:r>
-      <w:proofErr w:type="spellEnd"/>
-      <w:r>
-        <w:t xml:space="preserve"> = Climb now FL. </w:t>
+        <w:t xml:space="preserve">Commands are typically named by the first letter of each word. For example, .cfl = Climb FL, .cnfl = Climb now FL. </w:t>
       </w:r>
     </w:p>
     <w:p>
@@ -1391,19 +1276,11 @@
         </w:pBdr>
         <w:spacing w:after="0"/>
       </w:pPr>
-      <w:proofErr w:type="gramStart"/>
-      <w:r>
-        <w:rPr>
-          <w:color w:val="000000"/>
-        </w:rPr>
-        <w:t>.star</w:t>
-      </w:r>
-      <w:proofErr w:type="gramEnd"/>
-      <w:r>
-        <w:rPr>
-          <w:color w:val="000000"/>
-        </w:rPr>
-        <w:t xml:space="preserve"> "[designator] arrival" (designator taken from the ES information) </w:t>
+      <w:r>
+        <w:rPr>
+          <w:color w:val="000000"/>
+        </w:rPr>
+        <w:t xml:space="preserve">.star "[designator] arrival" (designator taken from the ES information) </w:t>
       </w:r>
     </w:p>
     <w:p>
@@ -1425,21 +1302,7 @@
         <w:rPr>
           <w:color w:val="000000"/>
         </w:rPr>
-        <w:t>.</w:t>
-      </w:r>
-      <w:proofErr w:type="spellStart"/>
-      <w:r>
-        <w:rPr>
-          <w:color w:val="000000"/>
-        </w:rPr>
-        <w:t>sid</w:t>
-      </w:r>
-      <w:proofErr w:type="spellEnd"/>
-      <w:r>
-        <w:rPr>
-          <w:color w:val="000000"/>
-        </w:rPr>
-        <w:t xml:space="preserve"> - a clearance based on the ES information </w:t>
+        <w:t xml:space="preserve">.sid - a clearance based on the ES information </w:t>
       </w:r>
     </w:p>
     <w:p>
@@ -1457,27 +1320,11 @@
         </w:pBdr>
         <w:spacing w:after="0"/>
       </w:pPr>
-      <w:proofErr w:type="gramStart"/>
-      <w:r>
-        <w:rPr>
-          <w:color w:val="000000"/>
-        </w:rPr>
-        <w:t>.</w:t>
-      </w:r>
-      <w:proofErr w:type="spellStart"/>
-      <w:r>
-        <w:rPr>
-          <w:color w:val="000000"/>
-        </w:rPr>
-        <w:t>sidrw</w:t>
-      </w:r>
-      <w:proofErr w:type="spellEnd"/>
-      <w:proofErr w:type="gramEnd"/>
-      <w:r>
-        <w:rPr>
-          <w:color w:val="000000"/>
-        </w:rPr>
-        <w:t xml:space="preserve"> - a SID clearance, specifying the runway designator </w:t>
+      <w:r>
+        <w:rPr>
+          <w:color w:val="000000"/>
+        </w:rPr>
+        <w:t xml:space="preserve">.sidrw - a SID clearance, specifying the runway designator </w:t>
       </w:r>
     </w:p>
     <w:p>
@@ -1495,19 +1342,11 @@
         </w:pBdr>
         <w:spacing w:after="0"/>
       </w:pPr>
-      <w:proofErr w:type="gramStart"/>
-      <w:r>
-        <w:rPr>
-          <w:color w:val="000000"/>
-        </w:rPr>
-        <w:t>.sidi</w:t>
-      </w:r>
-      <w:proofErr w:type="gramEnd"/>
-      <w:r>
-        <w:rPr>
-          <w:color w:val="000000"/>
-        </w:rPr>
-        <w:t xml:space="preserve"> - a SID clearance, specifying the initial altitude </w:t>
+      <w:r>
+        <w:rPr>
+          <w:color w:val="000000"/>
+        </w:rPr>
+        <w:t xml:space="preserve">.sidi - a SID clearance, specifying the initial altitude </w:t>
       </w:r>
     </w:p>
     <w:p>
@@ -1525,27 +1364,11 @@
         </w:pBdr>
         <w:spacing w:after="0"/>
       </w:pPr>
-      <w:proofErr w:type="gramStart"/>
-      <w:r>
-        <w:rPr>
-          <w:color w:val="000000"/>
-        </w:rPr>
-        <w:t>.</w:t>
-      </w:r>
-      <w:proofErr w:type="spellStart"/>
-      <w:r>
-        <w:rPr>
-          <w:color w:val="000000"/>
-        </w:rPr>
-        <w:t>ct</w:t>
-      </w:r>
-      <w:proofErr w:type="spellEnd"/>
-      <w:proofErr w:type="gramEnd"/>
-      <w:r>
-        <w:rPr>
-          <w:color w:val="000000"/>
-        </w:rPr>
-        <w:t xml:space="preserve"> - then hit space and type the sector ID (e.g. LC or KK</w:t>
+      <w:r>
+        <w:rPr>
+          <w:color w:val="000000"/>
+        </w:rPr>
+        <w:t>.ct - then hit space and type the sector ID (e.g. LC or KK</w:t>
       </w:r>
       <w:r>
         <w:rPr>
@@ -1575,19 +1398,11 @@
         </w:pBdr>
         <w:spacing w:after="0"/>
       </w:pPr>
-      <w:proofErr w:type="gramStart"/>
-      <w:r>
-        <w:rPr>
-          <w:color w:val="000000"/>
-        </w:rPr>
-        <w:t>.rh</w:t>
-      </w:r>
-      <w:proofErr w:type="gramEnd"/>
-      <w:r>
-        <w:rPr>
-          <w:color w:val="000000"/>
-        </w:rPr>
-        <w:t xml:space="preserve"> - see above for usage ("report heading to") </w:t>
+      <w:r>
+        <w:rPr>
+          <w:color w:val="000000"/>
+        </w:rPr>
+        <w:t xml:space="preserve">.rh - see above for usage ("report heading to") </w:t>
       </w:r>
     </w:p>
     <w:p>
@@ -1609,21 +1424,7 @@
         <w:rPr>
           <w:color w:val="000000"/>
         </w:rPr>
-        <w:t>.</w:t>
-      </w:r>
-      <w:proofErr w:type="spellStart"/>
-      <w:r>
-        <w:rPr>
-          <w:color w:val="000000"/>
-        </w:rPr>
-        <w:t>rs</w:t>
-      </w:r>
-      <w:proofErr w:type="spellEnd"/>
-      <w:r>
-        <w:rPr>
-          <w:color w:val="000000"/>
-        </w:rPr>
-        <w:t xml:space="preserve"> - see above for usage ("report speed to") </w:t>
+        <w:t xml:space="preserve">.rs - see above for usage ("report speed to") </w:t>
       </w:r>
     </w:p>
     <w:p>
@@ -1641,27 +1442,11 @@
         </w:pBdr>
         <w:spacing w:after="0"/>
       </w:pPr>
-      <w:proofErr w:type="gramStart"/>
-      <w:r>
-        <w:rPr>
-          <w:color w:val="000000"/>
-        </w:rPr>
-        <w:t>.</w:t>
-      </w:r>
-      <w:proofErr w:type="spellStart"/>
-      <w:r>
-        <w:rPr>
-          <w:color w:val="000000"/>
-        </w:rPr>
-        <w:t>rd</w:t>
-      </w:r>
-      <w:proofErr w:type="spellEnd"/>
-      <w:proofErr w:type="gramEnd"/>
-      <w:r>
-        <w:rPr>
-          <w:color w:val="000000"/>
-        </w:rPr>
-        <w:t xml:space="preserve"> "route direct" </w:t>
+      <w:r>
+        <w:rPr>
+          <w:color w:val="000000"/>
+        </w:rPr>
+        <w:t xml:space="preserve">.rd "route direct" </w:t>
       </w:r>
     </w:p>
     <w:p>
@@ -1679,41 +1464,11 @@
         </w:pBdr>
         <w:spacing w:after="0"/>
       </w:pPr>
-      <w:proofErr w:type="gramStart"/>
-      <w:r>
-        <w:rPr>
-          <w:color w:val="000000"/>
-        </w:rPr>
-        <w:t>.</w:t>
-      </w:r>
-      <w:proofErr w:type="spellStart"/>
-      <w:r>
-        <w:rPr>
-          <w:color w:val="000000"/>
-        </w:rPr>
-        <w:t>rond</w:t>
-      </w:r>
-      <w:proofErr w:type="spellEnd"/>
-      <w:proofErr w:type="gramEnd"/>
-      <w:r>
-        <w:rPr>
-          <w:color w:val="000000"/>
-        </w:rPr>
-        <w:t xml:space="preserve"> or .</w:t>
-      </w:r>
-      <w:proofErr w:type="spellStart"/>
-      <w:r>
-        <w:rPr>
-          <w:color w:val="000000"/>
-        </w:rPr>
-        <w:t>rnd</w:t>
-      </w:r>
-      <w:proofErr w:type="spellEnd"/>
-      <w:r>
-        <w:rPr>
-          <w:color w:val="000000"/>
-        </w:rPr>
-        <w:t xml:space="preserve"> "resume own navigation direct" </w:t>
+      <w:r>
+        <w:rPr>
+          <w:color w:val="000000"/>
+        </w:rPr>
+        <w:t xml:space="preserve">.rond or .rnd "resume own navigation direct" </w:t>
       </w:r>
     </w:p>
     <w:p>
@@ -1731,27 +1486,11 @@
         </w:pBdr>
         <w:spacing w:after="0"/>
       </w:pPr>
-      <w:proofErr w:type="gramStart"/>
-      <w:r>
-        <w:rPr>
-          <w:color w:val="000000"/>
-        </w:rPr>
-        <w:t>.</w:t>
-      </w:r>
-      <w:proofErr w:type="spellStart"/>
-      <w:r>
-        <w:rPr>
-          <w:color w:val="000000"/>
-        </w:rPr>
-        <w:t>sq</w:t>
-      </w:r>
-      <w:proofErr w:type="spellEnd"/>
-      <w:proofErr w:type="gramEnd"/>
-      <w:r>
-        <w:rPr>
-          <w:color w:val="000000"/>
-        </w:rPr>
-        <w:t xml:space="preserve"> - Squawk (assigned code) </w:t>
+      <w:r>
+        <w:rPr>
+          <w:color w:val="000000"/>
+        </w:rPr>
+        <w:t xml:space="preserve">.sq - Squawk (assigned code) </w:t>
       </w:r>
     </w:p>
     <w:p>
@@ -1836,35 +1575,7 @@
         <w:rPr>
           <w:color w:val="000000"/>
         </w:rPr>
-        <w:t>TopSky (</w:t>
-      </w:r>
-      <w:proofErr w:type="spellStart"/>
-      <w:r>
-        <w:rPr>
-          <w:color w:val="000000"/>
-        </w:rPr>
-        <w:t>Juha</w:t>
-      </w:r>
-      <w:proofErr w:type="spellEnd"/>
-      <w:r>
-        <w:rPr>
-          <w:color w:val="000000"/>
-        </w:rPr>
-        <w:t xml:space="preserve"> </w:t>
-      </w:r>
-      <w:proofErr w:type="spellStart"/>
-      <w:r>
-        <w:rPr>
-          <w:color w:val="000000"/>
-        </w:rPr>
-        <w:t>Holopainen</w:t>
-      </w:r>
-      <w:proofErr w:type="spellEnd"/>
-      <w:r>
-        <w:rPr>
-          <w:color w:val="000000"/>
-        </w:rPr>
-        <w:t>)</w:t>
+        <w:t>TopSky (Juha Holopainen)</w:t>
       </w:r>
     </w:p>
     <w:p>
@@ -1882,33 +1593,11 @@
         </w:pBdr>
         <w:spacing w:after="0"/>
       </w:pPr>
-      <w:proofErr w:type="spellStart"/>
-      <w:r>
-        <w:rPr>
-          <w:color w:val="000000"/>
-        </w:rPr>
-        <w:t>vSMR</w:t>
-      </w:r>
-      <w:proofErr w:type="spellEnd"/>
-      <w:r>
-        <w:rPr>
-          <w:color w:val="000000"/>
-        </w:rPr>
-        <w:t xml:space="preserve"> (Pierre </w:t>
-      </w:r>
-      <w:proofErr w:type="spellStart"/>
-      <w:r>
-        <w:rPr>
-          <w:color w:val="000000"/>
-        </w:rPr>
-        <w:t>Ferran</w:t>
-      </w:r>
-      <w:proofErr w:type="spellEnd"/>
-      <w:r>
-        <w:rPr>
-          <w:color w:val="000000"/>
-        </w:rPr>
-        <w:t>)</w:t>
+      <w:r>
+        <w:rPr>
+          <w:color w:val="000000"/>
+        </w:rPr>
+        <w:t>vSMR (Pierre Ferran)</w:t>
       </w:r>
     </w:p>
     <w:p>
@@ -1930,30 +1619,8 @@
         <w:rPr>
           <w:color w:val="000000"/>
         </w:rPr>
-        <w:t xml:space="preserve">RDF (Claus </w:t>
-      </w:r>
-      <w:proofErr w:type="spellStart"/>
-      <w:r>
-        <w:rPr>
-          <w:color w:val="000000"/>
-        </w:rPr>
-        <w:t>Hemberg</w:t>
-      </w:r>
-      <w:proofErr w:type="spellEnd"/>
-      <w:r>
-        <w:rPr>
-          <w:color w:val="000000"/>
-        </w:rPr>
-        <w:t xml:space="preserve"> </w:t>
-      </w:r>
-      <w:proofErr w:type="spellStart"/>
-      <w:r>
-        <w:rPr>
-          <w:color w:val="000000"/>
-        </w:rPr>
-        <w:t>Jørgensen</w:t>
-      </w:r>
-      <w:proofErr w:type="spellEnd"/>
+        <w:t>RDF (Claus Hemberg Jørgensen</w:t>
+      </w:r>
       <w:r>
         <w:t>)</w:t>
       </w:r>
@@ -1993,6 +1660,7 @@
         </w:pBdr>
       </w:pPr>
       <w:r>
+        <w:lastRenderedPageBreak/>
         <w:t>VATCAN Slot Manager (VATSIM Canada)</w:t>
       </w:r>
     </w:p>

</xml_diff>

<commit_message>
Update README Version and Date
</commit_message>
<xml_diff>
--- a/_docs/README.docx
+++ b/_docs/README.docx
@@ -1,6 +1,6 @@
 
 <file path=word/document.xml><?xml version="1.0" encoding="utf-8"?>
-<w:document xmlns:wpc="http://schemas.microsoft.com/office/word/2010/wordprocessingCanvas" xmlns:cx="http://schemas.microsoft.com/office/drawing/2014/chartex" xmlns:cx1="http://schemas.microsoft.com/office/drawing/2015/9/8/chartex" xmlns:cx2="http://schemas.microsoft.com/office/drawing/2015/10/21/chartex" xmlns:cx3="http://schemas.microsoft.com/office/drawing/2016/5/9/chartex" xmlns:cx4="http://schemas.microsoft.com/office/drawing/2016/5/10/chartex" xmlns:cx5="http://schemas.microsoft.com/office/drawing/2016/5/11/chartex" xmlns:cx6="http://schemas.microsoft.com/office/drawing/2016/5/12/chartex" xmlns:cx7="http://schemas.microsoft.com/office/drawing/2016/5/13/chartex" xmlns:cx8="http://schemas.microsoft.com/office/drawing/2016/5/14/chartex" xmlns:mc="http://schemas.openxmlformats.org/markup-compatibility/2006" xmlns:aink="http://schemas.microsoft.com/office/drawing/2016/ink" xmlns:am3d="http://schemas.microsoft.com/office/drawing/2017/model3d" xmlns:o="urn:schemas-microsoft-com:office:office" xmlns:oel="http://schemas.microsoft.com/office/2019/extlst" xmlns:r="http://schemas.openxmlformats.org/officeDocument/2006/relationships" xmlns:m="http://schemas.openxmlformats.org/officeDocument/2006/math" xmlns:v="urn:schemas-microsoft-com:vml" xmlns:wp14="http://schemas.microsoft.com/office/word/2010/wordprocessingDrawing" xmlns:wp="http://schemas.openxmlformats.org/drawingml/2006/wordprocessingDrawing" xmlns:w10="urn:schemas-microsoft-com:office:word" xmlns:w="http://schemas.openxmlformats.org/wordprocessingml/2006/main" xmlns:w14="http://schemas.microsoft.com/office/word/2010/wordml" xmlns:w15="http://schemas.microsoft.com/office/word/2012/wordml" xmlns:w16cex="http://schemas.microsoft.com/office/word/2018/wordml/cex" xmlns:w16cid="http://schemas.microsoft.com/office/word/2016/wordml/cid" xmlns:w16="http://schemas.microsoft.com/office/word/2018/wordml" xmlns:w16du="http://schemas.microsoft.com/office/word/2023/wordml/word16du" xmlns:w16sdtdh="http://schemas.microsoft.com/office/word/2020/wordml/sdtdatahash" xmlns:w16se="http://schemas.microsoft.com/office/word/2015/wordml/symex" xmlns:wpg="http://schemas.microsoft.com/office/word/2010/wordprocessingGroup" xmlns:wpi="http://schemas.microsoft.com/office/word/2010/wordprocessingInk" xmlns:wne="http://schemas.microsoft.com/office/word/2006/wordml" xmlns:wps="http://schemas.microsoft.com/office/word/2010/wordprocessingShape" mc:Ignorable="w14 w15 w16se w16cid w16 w16cex w16sdtdh wp14">
+<w:document xmlns:wpc="http://schemas.microsoft.com/office/word/2010/wordprocessingCanvas" xmlns:cx="http://schemas.microsoft.com/office/drawing/2014/chartex" xmlns:cx1="http://schemas.microsoft.com/office/drawing/2015/9/8/chartex" xmlns:cx2="http://schemas.microsoft.com/office/drawing/2015/10/21/chartex" xmlns:cx3="http://schemas.microsoft.com/office/drawing/2016/5/9/chartex" xmlns:cx4="http://schemas.microsoft.com/office/drawing/2016/5/10/chartex" xmlns:cx5="http://schemas.microsoft.com/office/drawing/2016/5/11/chartex" xmlns:cx6="http://schemas.microsoft.com/office/drawing/2016/5/12/chartex" xmlns:cx7="http://schemas.microsoft.com/office/drawing/2016/5/13/chartex" xmlns:cx8="http://schemas.microsoft.com/office/drawing/2016/5/14/chartex" xmlns:mc="http://schemas.openxmlformats.org/markup-compatibility/2006" xmlns:aink="http://schemas.microsoft.com/office/drawing/2016/ink" xmlns:am3d="http://schemas.microsoft.com/office/drawing/2017/model3d" xmlns:o="urn:schemas-microsoft-com:office:office" xmlns:oel="http://schemas.microsoft.com/office/2019/extlst" xmlns:r="http://schemas.openxmlformats.org/officeDocument/2006/relationships" xmlns:m="http://schemas.openxmlformats.org/officeDocument/2006/math" xmlns:v="urn:schemas-microsoft-com:vml" xmlns:wp14="http://schemas.microsoft.com/office/word/2010/wordprocessingDrawing" xmlns:wp="http://schemas.openxmlformats.org/drawingml/2006/wordprocessingDrawing" xmlns:w10="urn:schemas-microsoft-com:office:word" xmlns:w="http://schemas.openxmlformats.org/wordprocessingml/2006/main" xmlns:w14="http://schemas.microsoft.com/office/word/2010/wordml" xmlns:w15="http://schemas.microsoft.com/office/word/2012/wordml" xmlns:w16cex="http://schemas.microsoft.com/office/word/2018/wordml/cex" xmlns:w16cid="http://schemas.microsoft.com/office/word/2016/wordml/cid" xmlns:w16="http://schemas.microsoft.com/office/word/2018/wordml" xmlns:w16sdtdh="http://schemas.microsoft.com/office/word/2020/wordml/sdtdatahash" xmlns:w16se="http://schemas.microsoft.com/office/word/2015/wordml/symex" xmlns:wpg="http://schemas.microsoft.com/office/word/2010/wordprocessingGroup" xmlns:wpi="http://schemas.microsoft.com/office/word/2010/wordprocessingInk" xmlns:wne="http://schemas.microsoft.com/office/word/2006/wordml" xmlns:wps="http://schemas.microsoft.com/office/word/2010/wordprocessingShape" mc:Ignorable="w14 w15 w16se w16cid w16 w16cex w16sdtdh wp14">
   <w:body>
     <w:p>
       <w:pPr>
@@ -234,7 +234,7 @@
           <w:sz w:val="28"/>
           <w:szCs w:val="28"/>
         </w:rPr>
-        <w:t>5</w:t>
+        <w:t>8</w:t>
       </w:r>
       <w:r>
         <w:rPr>
@@ -274,7 +274,7 @@
           <w:sz w:val="28"/>
           <w:szCs w:val="28"/>
         </w:rPr>
-        <w:t>18</w:t>
+        <w:t>11</w:t>
       </w:r>
       <w:r>
         <w:rPr>
@@ -284,7 +284,7 @@
           <w:sz w:val="28"/>
           <w:szCs w:val="28"/>
         </w:rPr>
-        <w:t xml:space="preserve"> Ma</w:t>
+        <w:t xml:space="preserve"> </w:t>
       </w:r>
       <w:r>
         <w:rPr>
@@ -294,7 +294,7 @@
           <w:sz w:val="28"/>
           <w:szCs w:val="28"/>
         </w:rPr>
-        <w:t>y</w:t>
+        <w:t>AUGUST</w:t>
       </w:r>
       <w:r>
         <w:rPr>
@@ -804,7 +804,15 @@
     </w:p>
     <w:p>
       <w:r>
-        <w:t>… Documents\EuroScope\UK\</w:t>
+        <w:t>… Documents\</w:t>
+      </w:r>
+      <w:proofErr w:type="spellStart"/>
+      <w:r>
+        <w:t>EuroScope</w:t>
+      </w:r>
+      <w:proofErr w:type="spellEnd"/>
+      <w:r>
+        <w:t>\UK\</w:t>
       </w:r>
       <w:r>
         <w:t>Observer</w:t>
@@ -1905,35 +1913,7 @@
         <w:rPr>
           <w:color w:val="000000"/>
         </w:rPr>
-        <w:t xml:space="preserve"> (</w:t>
-      </w:r>
-      <w:proofErr w:type="spellStart"/>
-      <w:r>
-        <w:rPr>
-          <w:color w:val="000000"/>
-        </w:rPr>
-        <w:t>Juha</w:t>
-      </w:r>
-      <w:proofErr w:type="spellEnd"/>
-      <w:r>
-        <w:rPr>
-          <w:color w:val="000000"/>
-        </w:rPr>
-        <w:t xml:space="preserve"> </w:t>
-      </w:r>
-      <w:proofErr w:type="spellStart"/>
-      <w:r>
-        <w:rPr>
-          <w:color w:val="000000"/>
-        </w:rPr>
-        <w:t>Holopainen</w:t>
-      </w:r>
-      <w:proofErr w:type="spellEnd"/>
-      <w:r>
-        <w:rPr>
-          <w:color w:val="000000"/>
-        </w:rPr>
-        <w:t>)</w:t>
+        <w:t xml:space="preserve"> (Juha Holopainen)</w:t>
       </w:r>
     </w:p>
     <w:p>
@@ -1963,21 +1943,7 @@
         <w:rPr>
           <w:color w:val="000000"/>
         </w:rPr>
-        <w:t xml:space="preserve"> (Pierre </w:t>
-      </w:r>
-      <w:proofErr w:type="spellStart"/>
-      <w:r>
-        <w:rPr>
-          <w:color w:val="000000"/>
-        </w:rPr>
-        <w:t>Ferran</w:t>
-      </w:r>
-      <w:proofErr w:type="spellEnd"/>
-      <w:r>
-        <w:rPr>
-          <w:color w:val="000000"/>
-        </w:rPr>
-        <w:t>)</w:t>
+        <w:t xml:space="preserve"> (Pierre Ferran)</w:t>
       </w:r>
     </w:p>
     <w:p>
@@ -1999,30 +1965,8 @@
         <w:rPr>
           <w:color w:val="000000"/>
         </w:rPr>
-        <w:t xml:space="preserve">RDF (Claus </w:t>
-      </w:r>
-      <w:proofErr w:type="spellStart"/>
-      <w:r>
-        <w:rPr>
-          <w:color w:val="000000"/>
-        </w:rPr>
-        <w:t>Hemberg</w:t>
-      </w:r>
-      <w:proofErr w:type="spellEnd"/>
-      <w:r>
-        <w:rPr>
-          <w:color w:val="000000"/>
-        </w:rPr>
-        <w:t xml:space="preserve"> </w:t>
-      </w:r>
-      <w:proofErr w:type="spellStart"/>
-      <w:r>
-        <w:rPr>
-          <w:color w:val="000000"/>
-        </w:rPr>
-        <w:t>Jørgensen</w:t>
-      </w:r>
-      <w:proofErr w:type="spellEnd"/>
+        <w:t>RDF (Claus Hemberg Jørgensen</w:t>
+      </w:r>
       <w:r>
         <w:t>)</w:t>
       </w:r>
@@ -2077,7 +2021,7 @@
 </file>
 
 <file path=word/endnotes.xml><?xml version="1.0" encoding="utf-8"?>
-<w:endnotes xmlns:wpc="http://schemas.microsoft.com/office/word/2010/wordprocessingCanvas" xmlns:cx="http://schemas.microsoft.com/office/drawing/2014/chartex" xmlns:cx1="http://schemas.microsoft.com/office/drawing/2015/9/8/chartex" xmlns:cx2="http://schemas.microsoft.com/office/drawing/2015/10/21/chartex" xmlns:cx3="http://schemas.microsoft.com/office/drawing/2016/5/9/chartex" xmlns:cx4="http://schemas.microsoft.com/office/drawing/2016/5/10/chartex" xmlns:cx5="http://schemas.microsoft.com/office/drawing/2016/5/11/chartex" xmlns:cx6="http://schemas.microsoft.com/office/drawing/2016/5/12/chartex" xmlns:cx7="http://schemas.microsoft.com/office/drawing/2016/5/13/chartex" xmlns:cx8="http://schemas.microsoft.com/office/drawing/2016/5/14/chartex" xmlns:mc="http://schemas.openxmlformats.org/markup-compatibility/2006" xmlns:aink="http://schemas.microsoft.com/office/drawing/2016/ink" xmlns:am3d="http://schemas.microsoft.com/office/drawing/2017/model3d" xmlns:o="urn:schemas-microsoft-com:office:office" xmlns:oel="http://schemas.microsoft.com/office/2019/extlst" xmlns:r="http://schemas.openxmlformats.org/officeDocument/2006/relationships" xmlns:m="http://schemas.openxmlformats.org/officeDocument/2006/math" xmlns:v="urn:schemas-microsoft-com:vml" xmlns:wp14="http://schemas.microsoft.com/office/word/2010/wordprocessingDrawing" xmlns:wp="http://schemas.openxmlformats.org/drawingml/2006/wordprocessingDrawing" xmlns:w10="urn:schemas-microsoft-com:office:word" xmlns:w="http://schemas.openxmlformats.org/wordprocessingml/2006/main" xmlns:w14="http://schemas.microsoft.com/office/word/2010/wordml" xmlns:w15="http://schemas.microsoft.com/office/word/2012/wordml" xmlns:w16cex="http://schemas.microsoft.com/office/word/2018/wordml/cex" xmlns:w16cid="http://schemas.microsoft.com/office/word/2016/wordml/cid" xmlns:w16="http://schemas.microsoft.com/office/word/2018/wordml" xmlns:w16du="http://schemas.microsoft.com/office/word/2023/wordml/word16du" xmlns:w16sdtdh="http://schemas.microsoft.com/office/word/2020/wordml/sdtdatahash" xmlns:w16se="http://schemas.microsoft.com/office/word/2015/wordml/symex" xmlns:wpg="http://schemas.microsoft.com/office/word/2010/wordprocessingGroup" xmlns:wpi="http://schemas.microsoft.com/office/word/2010/wordprocessingInk" xmlns:wne="http://schemas.microsoft.com/office/word/2006/wordml" xmlns:wps="http://schemas.microsoft.com/office/word/2010/wordprocessingShape" mc:Ignorable="w14 w15 w16se w16cid w16 w16cex w16sdtdh wp14">
+<w:endnotes xmlns:wpc="http://schemas.microsoft.com/office/word/2010/wordprocessingCanvas" xmlns:cx="http://schemas.microsoft.com/office/drawing/2014/chartex" xmlns:cx1="http://schemas.microsoft.com/office/drawing/2015/9/8/chartex" xmlns:cx2="http://schemas.microsoft.com/office/drawing/2015/10/21/chartex" xmlns:cx3="http://schemas.microsoft.com/office/drawing/2016/5/9/chartex" xmlns:cx4="http://schemas.microsoft.com/office/drawing/2016/5/10/chartex" xmlns:cx5="http://schemas.microsoft.com/office/drawing/2016/5/11/chartex" xmlns:cx6="http://schemas.microsoft.com/office/drawing/2016/5/12/chartex" xmlns:cx7="http://schemas.microsoft.com/office/drawing/2016/5/13/chartex" xmlns:cx8="http://schemas.microsoft.com/office/drawing/2016/5/14/chartex" xmlns:mc="http://schemas.openxmlformats.org/markup-compatibility/2006" xmlns:aink="http://schemas.microsoft.com/office/drawing/2016/ink" xmlns:am3d="http://schemas.microsoft.com/office/drawing/2017/model3d" xmlns:o="urn:schemas-microsoft-com:office:office" xmlns:oel="http://schemas.microsoft.com/office/2019/extlst" xmlns:r="http://schemas.openxmlformats.org/officeDocument/2006/relationships" xmlns:m="http://schemas.openxmlformats.org/officeDocument/2006/math" xmlns:v="urn:schemas-microsoft-com:vml" xmlns:wp14="http://schemas.microsoft.com/office/word/2010/wordprocessingDrawing" xmlns:wp="http://schemas.openxmlformats.org/drawingml/2006/wordprocessingDrawing" xmlns:w10="urn:schemas-microsoft-com:office:word" xmlns:w="http://schemas.openxmlformats.org/wordprocessingml/2006/main" xmlns:w14="http://schemas.microsoft.com/office/word/2010/wordml" xmlns:w15="http://schemas.microsoft.com/office/word/2012/wordml" xmlns:w16cex="http://schemas.microsoft.com/office/word/2018/wordml/cex" xmlns:w16cid="http://schemas.microsoft.com/office/word/2016/wordml/cid" xmlns:w16="http://schemas.microsoft.com/office/word/2018/wordml" xmlns:w16sdtdh="http://schemas.microsoft.com/office/word/2020/wordml/sdtdatahash" xmlns:w16se="http://schemas.microsoft.com/office/word/2015/wordml/symex" xmlns:wpg="http://schemas.microsoft.com/office/word/2010/wordprocessingGroup" xmlns:wpi="http://schemas.microsoft.com/office/word/2010/wordprocessingInk" xmlns:wne="http://schemas.microsoft.com/office/word/2006/wordml" xmlns:wps="http://schemas.microsoft.com/office/word/2010/wordprocessingShape" mc:Ignorable="w14 w15 w16se w16cid w16 w16cex w16sdtdh wp14">
   <w:endnote w:type="separator" w:id="-1">
     <w:p>
       <w:pPr>
@@ -2102,7 +2046,7 @@
 </file>
 
 <file path=word/footer1.xml><?xml version="1.0" encoding="utf-8"?>
-<w:ftr xmlns:wpc="http://schemas.microsoft.com/office/word/2010/wordprocessingCanvas" xmlns:cx="http://schemas.microsoft.com/office/drawing/2014/chartex" xmlns:cx1="http://schemas.microsoft.com/office/drawing/2015/9/8/chartex" xmlns:cx2="http://schemas.microsoft.com/office/drawing/2015/10/21/chartex" xmlns:cx3="http://schemas.microsoft.com/office/drawing/2016/5/9/chartex" xmlns:cx4="http://schemas.microsoft.com/office/drawing/2016/5/10/chartex" xmlns:cx5="http://schemas.microsoft.com/office/drawing/2016/5/11/chartex" xmlns:cx6="http://schemas.microsoft.com/office/drawing/2016/5/12/chartex" xmlns:cx7="http://schemas.microsoft.com/office/drawing/2016/5/13/chartex" xmlns:cx8="http://schemas.microsoft.com/office/drawing/2016/5/14/chartex" xmlns:mc="http://schemas.openxmlformats.org/markup-compatibility/2006" xmlns:aink="http://schemas.microsoft.com/office/drawing/2016/ink" xmlns:am3d="http://schemas.microsoft.com/office/drawing/2017/model3d" xmlns:o="urn:schemas-microsoft-com:office:office" xmlns:oel="http://schemas.microsoft.com/office/2019/extlst" xmlns:r="http://schemas.openxmlformats.org/officeDocument/2006/relationships" xmlns:m="http://schemas.openxmlformats.org/officeDocument/2006/math" xmlns:v="urn:schemas-microsoft-com:vml" xmlns:wp14="http://schemas.microsoft.com/office/word/2010/wordprocessingDrawing" xmlns:wp="http://schemas.openxmlformats.org/drawingml/2006/wordprocessingDrawing" xmlns:w10="urn:schemas-microsoft-com:office:word" xmlns:w="http://schemas.openxmlformats.org/wordprocessingml/2006/main" xmlns:w14="http://schemas.microsoft.com/office/word/2010/wordml" xmlns:w15="http://schemas.microsoft.com/office/word/2012/wordml" xmlns:w16cex="http://schemas.microsoft.com/office/word/2018/wordml/cex" xmlns:w16cid="http://schemas.microsoft.com/office/word/2016/wordml/cid" xmlns:w16="http://schemas.microsoft.com/office/word/2018/wordml" xmlns:w16du="http://schemas.microsoft.com/office/word/2023/wordml/word16du" xmlns:w16sdtdh="http://schemas.microsoft.com/office/word/2020/wordml/sdtdatahash" xmlns:w16se="http://schemas.microsoft.com/office/word/2015/wordml/symex" xmlns:wpg="http://schemas.microsoft.com/office/word/2010/wordprocessingGroup" xmlns:wpi="http://schemas.microsoft.com/office/word/2010/wordprocessingInk" xmlns:wne="http://schemas.microsoft.com/office/word/2006/wordml" xmlns:wps="http://schemas.microsoft.com/office/word/2010/wordprocessingShape" mc:Ignorable="w14 w15 w16se w16cid w16 w16cex w16sdtdh wp14">
+<w:ftr xmlns:wpc="http://schemas.microsoft.com/office/word/2010/wordprocessingCanvas" xmlns:cx="http://schemas.microsoft.com/office/drawing/2014/chartex" xmlns:cx1="http://schemas.microsoft.com/office/drawing/2015/9/8/chartex" xmlns:cx2="http://schemas.microsoft.com/office/drawing/2015/10/21/chartex" xmlns:cx3="http://schemas.microsoft.com/office/drawing/2016/5/9/chartex" xmlns:cx4="http://schemas.microsoft.com/office/drawing/2016/5/10/chartex" xmlns:cx5="http://schemas.microsoft.com/office/drawing/2016/5/11/chartex" xmlns:cx6="http://schemas.microsoft.com/office/drawing/2016/5/12/chartex" xmlns:cx7="http://schemas.microsoft.com/office/drawing/2016/5/13/chartex" xmlns:cx8="http://schemas.microsoft.com/office/drawing/2016/5/14/chartex" xmlns:mc="http://schemas.openxmlformats.org/markup-compatibility/2006" xmlns:aink="http://schemas.microsoft.com/office/drawing/2016/ink" xmlns:am3d="http://schemas.microsoft.com/office/drawing/2017/model3d" xmlns:o="urn:schemas-microsoft-com:office:office" xmlns:oel="http://schemas.microsoft.com/office/2019/extlst" xmlns:r="http://schemas.openxmlformats.org/officeDocument/2006/relationships" xmlns:m="http://schemas.openxmlformats.org/officeDocument/2006/math" xmlns:v="urn:schemas-microsoft-com:vml" xmlns:wp14="http://schemas.microsoft.com/office/word/2010/wordprocessingDrawing" xmlns:wp="http://schemas.openxmlformats.org/drawingml/2006/wordprocessingDrawing" xmlns:w10="urn:schemas-microsoft-com:office:word" xmlns:w="http://schemas.openxmlformats.org/wordprocessingml/2006/main" xmlns:w14="http://schemas.microsoft.com/office/word/2010/wordml" xmlns:w15="http://schemas.microsoft.com/office/word/2012/wordml" xmlns:w16cex="http://schemas.microsoft.com/office/word/2018/wordml/cex" xmlns:w16cid="http://schemas.microsoft.com/office/word/2016/wordml/cid" xmlns:w16="http://schemas.microsoft.com/office/word/2018/wordml" xmlns:w16sdtdh="http://schemas.microsoft.com/office/word/2020/wordml/sdtdatahash" xmlns:w16se="http://schemas.microsoft.com/office/word/2015/wordml/symex" xmlns:wpg="http://schemas.microsoft.com/office/word/2010/wordprocessingGroup" xmlns:wpi="http://schemas.microsoft.com/office/word/2010/wordprocessingInk" xmlns:wne="http://schemas.microsoft.com/office/word/2006/wordml" xmlns:wps="http://schemas.microsoft.com/office/word/2010/wordprocessingShape" mc:Ignorable="w14 w15 w16se w16cid w16 w16cex w16sdtdh wp14">
   <w:p>
     <w:pPr>
       <w:pBdr>
@@ -2126,7 +2070,7 @@
 </file>
 
 <file path=word/footer2.xml><?xml version="1.0" encoding="utf-8"?>
-<w:ftr xmlns:wpc="http://schemas.microsoft.com/office/word/2010/wordprocessingCanvas" xmlns:cx="http://schemas.microsoft.com/office/drawing/2014/chartex" xmlns:cx1="http://schemas.microsoft.com/office/drawing/2015/9/8/chartex" xmlns:cx2="http://schemas.microsoft.com/office/drawing/2015/10/21/chartex" xmlns:cx3="http://schemas.microsoft.com/office/drawing/2016/5/9/chartex" xmlns:cx4="http://schemas.microsoft.com/office/drawing/2016/5/10/chartex" xmlns:cx5="http://schemas.microsoft.com/office/drawing/2016/5/11/chartex" xmlns:cx6="http://schemas.microsoft.com/office/drawing/2016/5/12/chartex" xmlns:cx7="http://schemas.microsoft.com/office/drawing/2016/5/13/chartex" xmlns:cx8="http://schemas.microsoft.com/office/drawing/2016/5/14/chartex" xmlns:mc="http://schemas.openxmlformats.org/markup-compatibility/2006" xmlns:aink="http://schemas.microsoft.com/office/drawing/2016/ink" xmlns:am3d="http://schemas.microsoft.com/office/drawing/2017/model3d" xmlns:o="urn:schemas-microsoft-com:office:office" xmlns:oel="http://schemas.microsoft.com/office/2019/extlst" xmlns:r="http://schemas.openxmlformats.org/officeDocument/2006/relationships" xmlns:m="http://schemas.openxmlformats.org/officeDocument/2006/math" xmlns:v="urn:schemas-microsoft-com:vml" xmlns:wp14="http://schemas.microsoft.com/office/word/2010/wordprocessingDrawing" xmlns:wp="http://schemas.openxmlformats.org/drawingml/2006/wordprocessingDrawing" xmlns:w10="urn:schemas-microsoft-com:office:word" xmlns:w="http://schemas.openxmlformats.org/wordprocessingml/2006/main" xmlns:w14="http://schemas.microsoft.com/office/word/2010/wordml" xmlns:w15="http://schemas.microsoft.com/office/word/2012/wordml" xmlns:w16cex="http://schemas.microsoft.com/office/word/2018/wordml/cex" xmlns:w16cid="http://schemas.microsoft.com/office/word/2016/wordml/cid" xmlns:w16="http://schemas.microsoft.com/office/word/2018/wordml" xmlns:w16du="http://schemas.microsoft.com/office/word/2023/wordml/word16du" xmlns:w16sdtdh="http://schemas.microsoft.com/office/word/2020/wordml/sdtdatahash" xmlns:w16se="http://schemas.microsoft.com/office/word/2015/wordml/symex" xmlns:wpg="http://schemas.microsoft.com/office/word/2010/wordprocessingGroup" xmlns:wpi="http://schemas.microsoft.com/office/word/2010/wordprocessingInk" xmlns:wne="http://schemas.microsoft.com/office/word/2006/wordml" xmlns:wps="http://schemas.microsoft.com/office/word/2010/wordprocessingShape" mc:Ignorable="w14 w15 w16se w16cid w16 w16cex w16sdtdh wp14">
+<w:ftr xmlns:wpc="http://schemas.microsoft.com/office/word/2010/wordprocessingCanvas" xmlns:cx="http://schemas.microsoft.com/office/drawing/2014/chartex" xmlns:cx1="http://schemas.microsoft.com/office/drawing/2015/9/8/chartex" xmlns:cx2="http://schemas.microsoft.com/office/drawing/2015/10/21/chartex" xmlns:cx3="http://schemas.microsoft.com/office/drawing/2016/5/9/chartex" xmlns:cx4="http://schemas.microsoft.com/office/drawing/2016/5/10/chartex" xmlns:cx5="http://schemas.microsoft.com/office/drawing/2016/5/11/chartex" xmlns:cx6="http://schemas.microsoft.com/office/drawing/2016/5/12/chartex" xmlns:cx7="http://schemas.microsoft.com/office/drawing/2016/5/13/chartex" xmlns:cx8="http://schemas.microsoft.com/office/drawing/2016/5/14/chartex" xmlns:mc="http://schemas.openxmlformats.org/markup-compatibility/2006" xmlns:aink="http://schemas.microsoft.com/office/drawing/2016/ink" xmlns:am3d="http://schemas.microsoft.com/office/drawing/2017/model3d" xmlns:o="urn:schemas-microsoft-com:office:office" xmlns:oel="http://schemas.microsoft.com/office/2019/extlst" xmlns:r="http://schemas.openxmlformats.org/officeDocument/2006/relationships" xmlns:m="http://schemas.openxmlformats.org/officeDocument/2006/math" xmlns:v="urn:schemas-microsoft-com:vml" xmlns:wp14="http://schemas.microsoft.com/office/word/2010/wordprocessingDrawing" xmlns:wp="http://schemas.openxmlformats.org/drawingml/2006/wordprocessingDrawing" xmlns:w10="urn:schemas-microsoft-com:office:word" xmlns:w="http://schemas.openxmlformats.org/wordprocessingml/2006/main" xmlns:w14="http://schemas.microsoft.com/office/word/2010/wordml" xmlns:w15="http://schemas.microsoft.com/office/word/2012/wordml" xmlns:w16cex="http://schemas.microsoft.com/office/word/2018/wordml/cex" xmlns:w16cid="http://schemas.microsoft.com/office/word/2016/wordml/cid" xmlns:w16="http://schemas.microsoft.com/office/word/2018/wordml" xmlns:w16sdtdh="http://schemas.microsoft.com/office/word/2020/wordml/sdtdatahash" xmlns:w16se="http://schemas.microsoft.com/office/word/2015/wordml/symex" xmlns:wpg="http://schemas.microsoft.com/office/word/2010/wordprocessingGroup" xmlns:wpi="http://schemas.microsoft.com/office/word/2010/wordprocessingInk" xmlns:wne="http://schemas.microsoft.com/office/word/2006/wordml" xmlns:wps="http://schemas.microsoft.com/office/word/2010/wordprocessingShape" mc:Ignorable="w14 w15 w16se w16cid w16 w16cex w16sdtdh wp14">
   <w:p>
     <w:pPr>
       <w:pBdr>
@@ -2150,7 +2094,7 @@
 </file>
 
 <file path=word/footer3.xml><?xml version="1.0" encoding="utf-8"?>
-<w:ftr xmlns:wpc="http://schemas.microsoft.com/office/word/2010/wordprocessingCanvas" xmlns:cx="http://schemas.microsoft.com/office/drawing/2014/chartex" xmlns:cx1="http://schemas.microsoft.com/office/drawing/2015/9/8/chartex" xmlns:cx2="http://schemas.microsoft.com/office/drawing/2015/10/21/chartex" xmlns:cx3="http://schemas.microsoft.com/office/drawing/2016/5/9/chartex" xmlns:cx4="http://schemas.microsoft.com/office/drawing/2016/5/10/chartex" xmlns:cx5="http://schemas.microsoft.com/office/drawing/2016/5/11/chartex" xmlns:cx6="http://schemas.microsoft.com/office/drawing/2016/5/12/chartex" xmlns:cx7="http://schemas.microsoft.com/office/drawing/2016/5/13/chartex" xmlns:cx8="http://schemas.microsoft.com/office/drawing/2016/5/14/chartex" xmlns:mc="http://schemas.openxmlformats.org/markup-compatibility/2006" xmlns:aink="http://schemas.microsoft.com/office/drawing/2016/ink" xmlns:am3d="http://schemas.microsoft.com/office/drawing/2017/model3d" xmlns:o="urn:schemas-microsoft-com:office:office" xmlns:oel="http://schemas.microsoft.com/office/2019/extlst" xmlns:r="http://schemas.openxmlformats.org/officeDocument/2006/relationships" xmlns:m="http://schemas.openxmlformats.org/officeDocument/2006/math" xmlns:v="urn:schemas-microsoft-com:vml" xmlns:wp14="http://schemas.microsoft.com/office/word/2010/wordprocessingDrawing" xmlns:wp="http://schemas.openxmlformats.org/drawingml/2006/wordprocessingDrawing" xmlns:w10="urn:schemas-microsoft-com:office:word" xmlns:w="http://schemas.openxmlformats.org/wordprocessingml/2006/main" xmlns:w14="http://schemas.microsoft.com/office/word/2010/wordml" xmlns:w15="http://schemas.microsoft.com/office/word/2012/wordml" xmlns:w16cex="http://schemas.microsoft.com/office/word/2018/wordml/cex" xmlns:w16cid="http://schemas.microsoft.com/office/word/2016/wordml/cid" xmlns:w16="http://schemas.microsoft.com/office/word/2018/wordml" xmlns:w16du="http://schemas.microsoft.com/office/word/2023/wordml/word16du" xmlns:w16sdtdh="http://schemas.microsoft.com/office/word/2020/wordml/sdtdatahash" xmlns:w16se="http://schemas.microsoft.com/office/word/2015/wordml/symex" xmlns:wpg="http://schemas.microsoft.com/office/word/2010/wordprocessingGroup" xmlns:wpi="http://schemas.microsoft.com/office/word/2010/wordprocessingInk" xmlns:wne="http://schemas.microsoft.com/office/word/2006/wordml" xmlns:wps="http://schemas.microsoft.com/office/word/2010/wordprocessingShape" mc:Ignorable="w14 w15 w16se w16cid w16 w16cex w16sdtdh wp14">
+<w:ftr xmlns:wpc="http://schemas.microsoft.com/office/word/2010/wordprocessingCanvas" xmlns:cx="http://schemas.microsoft.com/office/drawing/2014/chartex" xmlns:cx1="http://schemas.microsoft.com/office/drawing/2015/9/8/chartex" xmlns:cx2="http://schemas.microsoft.com/office/drawing/2015/10/21/chartex" xmlns:cx3="http://schemas.microsoft.com/office/drawing/2016/5/9/chartex" xmlns:cx4="http://schemas.microsoft.com/office/drawing/2016/5/10/chartex" xmlns:cx5="http://schemas.microsoft.com/office/drawing/2016/5/11/chartex" xmlns:cx6="http://schemas.microsoft.com/office/drawing/2016/5/12/chartex" xmlns:cx7="http://schemas.microsoft.com/office/drawing/2016/5/13/chartex" xmlns:cx8="http://schemas.microsoft.com/office/drawing/2016/5/14/chartex" xmlns:mc="http://schemas.openxmlformats.org/markup-compatibility/2006" xmlns:aink="http://schemas.microsoft.com/office/drawing/2016/ink" xmlns:am3d="http://schemas.microsoft.com/office/drawing/2017/model3d" xmlns:o="urn:schemas-microsoft-com:office:office" xmlns:oel="http://schemas.microsoft.com/office/2019/extlst" xmlns:r="http://schemas.openxmlformats.org/officeDocument/2006/relationships" xmlns:m="http://schemas.openxmlformats.org/officeDocument/2006/math" xmlns:v="urn:schemas-microsoft-com:vml" xmlns:wp14="http://schemas.microsoft.com/office/word/2010/wordprocessingDrawing" xmlns:wp="http://schemas.openxmlformats.org/drawingml/2006/wordprocessingDrawing" xmlns:w10="urn:schemas-microsoft-com:office:word" xmlns:w="http://schemas.openxmlformats.org/wordprocessingml/2006/main" xmlns:w14="http://schemas.microsoft.com/office/word/2010/wordml" xmlns:w15="http://schemas.microsoft.com/office/word/2012/wordml" xmlns:w16cex="http://schemas.microsoft.com/office/word/2018/wordml/cex" xmlns:w16cid="http://schemas.microsoft.com/office/word/2016/wordml/cid" xmlns:w16="http://schemas.microsoft.com/office/word/2018/wordml" xmlns:w16sdtdh="http://schemas.microsoft.com/office/word/2020/wordml/sdtdatahash" xmlns:w16se="http://schemas.microsoft.com/office/word/2015/wordml/symex" xmlns:wpg="http://schemas.microsoft.com/office/word/2010/wordprocessingGroup" xmlns:wpi="http://schemas.microsoft.com/office/word/2010/wordprocessingInk" xmlns:wne="http://schemas.microsoft.com/office/word/2006/wordml" xmlns:wps="http://schemas.microsoft.com/office/word/2010/wordprocessingShape" mc:Ignorable="w14 w15 w16se w16cid w16 w16cex w16sdtdh wp14">
   <w:p>
     <w:pPr>
       <w:pBdr>
@@ -2174,7 +2118,7 @@
 </file>
 
 <file path=word/footnotes.xml><?xml version="1.0" encoding="utf-8"?>
-<w:footnotes xmlns:wpc="http://schemas.microsoft.com/office/word/2010/wordprocessingCanvas" xmlns:cx="http://schemas.microsoft.com/office/drawing/2014/chartex" xmlns:cx1="http://schemas.microsoft.com/office/drawing/2015/9/8/chartex" xmlns:cx2="http://schemas.microsoft.com/office/drawing/2015/10/21/chartex" xmlns:cx3="http://schemas.microsoft.com/office/drawing/2016/5/9/chartex" xmlns:cx4="http://schemas.microsoft.com/office/drawing/2016/5/10/chartex" xmlns:cx5="http://schemas.microsoft.com/office/drawing/2016/5/11/chartex" xmlns:cx6="http://schemas.microsoft.com/office/drawing/2016/5/12/chartex" xmlns:cx7="http://schemas.microsoft.com/office/drawing/2016/5/13/chartex" xmlns:cx8="http://schemas.microsoft.com/office/drawing/2016/5/14/chartex" xmlns:mc="http://schemas.openxmlformats.org/markup-compatibility/2006" xmlns:aink="http://schemas.microsoft.com/office/drawing/2016/ink" xmlns:am3d="http://schemas.microsoft.com/office/drawing/2017/model3d" xmlns:o="urn:schemas-microsoft-com:office:office" xmlns:oel="http://schemas.microsoft.com/office/2019/extlst" xmlns:r="http://schemas.openxmlformats.org/officeDocument/2006/relationships" xmlns:m="http://schemas.openxmlformats.org/officeDocument/2006/math" xmlns:v="urn:schemas-microsoft-com:vml" xmlns:wp14="http://schemas.microsoft.com/office/word/2010/wordprocessingDrawing" xmlns:wp="http://schemas.openxmlformats.org/drawingml/2006/wordprocessingDrawing" xmlns:w10="urn:schemas-microsoft-com:office:word" xmlns:w="http://schemas.openxmlformats.org/wordprocessingml/2006/main" xmlns:w14="http://schemas.microsoft.com/office/word/2010/wordml" xmlns:w15="http://schemas.microsoft.com/office/word/2012/wordml" xmlns:w16cex="http://schemas.microsoft.com/office/word/2018/wordml/cex" xmlns:w16cid="http://schemas.microsoft.com/office/word/2016/wordml/cid" xmlns:w16="http://schemas.microsoft.com/office/word/2018/wordml" xmlns:w16du="http://schemas.microsoft.com/office/word/2023/wordml/word16du" xmlns:w16sdtdh="http://schemas.microsoft.com/office/word/2020/wordml/sdtdatahash" xmlns:w16se="http://schemas.microsoft.com/office/word/2015/wordml/symex" xmlns:wpg="http://schemas.microsoft.com/office/word/2010/wordprocessingGroup" xmlns:wpi="http://schemas.microsoft.com/office/word/2010/wordprocessingInk" xmlns:wne="http://schemas.microsoft.com/office/word/2006/wordml" xmlns:wps="http://schemas.microsoft.com/office/word/2010/wordprocessingShape" mc:Ignorable="w14 w15 w16se w16cid w16 w16cex w16sdtdh wp14">
+<w:footnotes xmlns:wpc="http://schemas.microsoft.com/office/word/2010/wordprocessingCanvas" xmlns:cx="http://schemas.microsoft.com/office/drawing/2014/chartex" xmlns:cx1="http://schemas.microsoft.com/office/drawing/2015/9/8/chartex" xmlns:cx2="http://schemas.microsoft.com/office/drawing/2015/10/21/chartex" xmlns:cx3="http://schemas.microsoft.com/office/drawing/2016/5/9/chartex" xmlns:cx4="http://schemas.microsoft.com/office/drawing/2016/5/10/chartex" xmlns:cx5="http://schemas.microsoft.com/office/drawing/2016/5/11/chartex" xmlns:cx6="http://schemas.microsoft.com/office/drawing/2016/5/12/chartex" xmlns:cx7="http://schemas.microsoft.com/office/drawing/2016/5/13/chartex" xmlns:cx8="http://schemas.microsoft.com/office/drawing/2016/5/14/chartex" xmlns:mc="http://schemas.openxmlformats.org/markup-compatibility/2006" xmlns:aink="http://schemas.microsoft.com/office/drawing/2016/ink" xmlns:am3d="http://schemas.microsoft.com/office/drawing/2017/model3d" xmlns:o="urn:schemas-microsoft-com:office:office" xmlns:oel="http://schemas.microsoft.com/office/2019/extlst" xmlns:r="http://schemas.openxmlformats.org/officeDocument/2006/relationships" xmlns:m="http://schemas.openxmlformats.org/officeDocument/2006/math" xmlns:v="urn:schemas-microsoft-com:vml" xmlns:wp14="http://schemas.microsoft.com/office/word/2010/wordprocessingDrawing" xmlns:wp="http://schemas.openxmlformats.org/drawingml/2006/wordprocessingDrawing" xmlns:w10="urn:schemas-microsoft-com:office:word" xmlns:w="http://schemas.openxmlformats.org/wordprocessingml/2006/main" xmlns:w14="http://schemas.microsoft.com/office/word/2010/wordml" xmlns:w15="http://schemas.microsoft.com/office/word/2012/wordml" xmlns:w16cex="http://schemas.microsoft.com/office/word/2018/wordml/cex" xmlns:w16cid="http://schemas.microsoft.com/office/word/2016/wordml/cid" xmlns:w16="http://schemas.microsoft.com/office/word/2018/wordml" xmlns:w16sdtdh="http://schemas.microsoft.com/office/word/2020/wordml/sdtdatahash" xmlns:w16se="http://schemas.microsoft.com/office/word/2015/wordml/symex" xmlns:wpg="http://schemas.microsoft.com/office/word/2010/wordprocessingGroup" xmlns:wpi="http://schemas.microsoft.com/office/word/2010/wordprocessingInk" xmlns:wne="http://schemas.microsoft.com/office/word/2006/wordml" xmlns:wps="http://schemas.microsoft.com/office/word/2010/wordprocessingShape" mc:Ignorable="w14 w15 w16se w16cid w16 w16cex w16sdtdh wp14">
   <w:footnote w:type="separator" w:id="-1">
     <w:p>
       <w:pPr>
@@ -2199,7 +2143,7 @@
 </file>
 
 <file path=word/header1.xml><?xml version="1.0" encoding="utf-8"?>
-<w:hdr xmlns:wpc="http://schemas.microsoft.com/office/word/2010/wordprocessingCanvas" xmlns:cx="http://schemas.microsoft.com/office/drawing/2014/chartex" xmlns:cx1="http://schemas.microsoft.com/office/drawing/2015/9/8/chartex" xmlns:cx2="http://schemas.microsoft.com/office/drawing/2015/10/21/chartex" xmlns:cx3="http://schemas.microsoft.com/office/drawing/2016/5/9/chartex" xmlns:cx4="http://schemas.microsoft.com/office/drawing/2016/5/10/chartex" xmlns:cx5="http://schemas.microsoft.com/office/drawing/2016/5/11/chartex" xmlns:cx6="http://schemas.microsoft.com/office/drawing/2016/5/12/chartex" xmlns:cx7="http://schemas.microsoft.com/office/drawing/2016/5/13/chartex" xmlns:cx8="http://schemas.microsoft.com/office/drawing/2016/5/14/chartex" xmlns:mc="http://schemas.openxmlformats.org/markup-compatibility/2006" xmlns:aink="http://schemas.microsoft.com/office/drawing/2016/ink" xmlns:am3d="http://schemas.microsoft.com/office/drawing/2017/model3d" xmlns:o="urn:schemas-microsoft-com:office:office" xmlns:oel="http://schemas.microsoft.com/office/2019/extlst" xmlns:r="http://schemas.openxmlformats.org/officeDocument/2006/relationships" xmlns:m="http://schemas.openxmlformats.org/officeDocument/2006/math" xmlns:v="urn:schemas-microsoft-com:vml" xmlns:wp14="http://schemas.microsoft.com/office/word/2010/wordprocessingDrawing" xmlns:wp="http://schemas.openxmlformats.org/drawingml/2006/wordprocessingDrawing" xmlns:w10="urn:schemas-microsoft-com:office:word" xmlns:w="http://schemas.openxmlformats.org/wordprocessingml/2006/main" xmlns:w14="http://schemas.microsoft.com/office/word/2010/wordml" xmlns:w15="http://schemas.microsoft.com/office/word/2012/wordml" xmlns:w16cex="http://schemas.microsoft.com/office/word/2018/wordml/cex" xmlns:w16cid="http://schemas.microsoft.com/office/word/2016/wordml/cid" xmlns:w16="http://schemas.microsoft.com/office/word/2018/wordml" xmlns:w16du="http://schemas.microsoft.com/office/word/2023/wordml/word16du" xmlns:w16sdtdh="http://schemas.microsoft.com/office/word/2020/wordml/sdtdatahash" xmlns:w16se="http://schemas.microsoft.com/office/word/2015/wordml/symex" xmlns:wpg="http://schemas.microsoft.com/office/word/2010/wordprocessingGroup" xmlns:wpi="http://schemas.microsoft.com/office/word/2010/wordprocessingInk" xmlns:wne="http://schemas.microsoft.com/office/word/2006/wordml" xmlns:wps="http://schemas.microsoft.com/office/word/2010/wordprocessingShape" mc:Ignorable="w14 w15 w16se w16cid w16 w16cex w16sdtdh wp14">
+<w:hdr xmlns:wpc="http://schemas.microsoft.com/office/word/2010/wordprocessingCanvas" xmlns:cx="http://schemas.microsoft.com/office/drawing/2014/chartex" xmlns:cx1="http://schemas.microsoft.com/office/drawing/2015/9/8/chartex" xmlns:cx2="http://schemas.microsoft.com/office/drawing/2015/10/21/chartex" xmlns:cx3="http://schemas.microsoft.com/office/drawing/2016/5/9/chartex" xmlns:cx4="http://schemas.microsoft.com/office/drawing/2016/5/10/chartex" xmlns:cx5="http://schemas.microsoft.com/office/drawing/2016/5/11/chartex" xmlns:cx6="http://schemas.microsoft.com/office/drawing/2016/5/12/chartex" xmlns:cx7="http://schemas.microsoft.com/office/drawing/2016/5/13/chartex" xmlns:cx8="http://schemas.microsoft.com/office/drawing/2016/5/14/chartex" xmlns:mc="http://schemas.openxmlformats.org/markup-compatibility/2006" xmlns:aink="http://schemas.microsoft.com/office/drawing/2016/ink" xmlns:am3d="http://schemas.microsoft.com/office/drawing/2017/model3d" xmlns:o="urn:schemas-microsoft-com:office:office" xmlns:oel="http://schemas.microsoft.com/office/2019/extlst" xmlns:r="http://schemas.openxmlformats.org/officeDocument/2006/relationships" xmlns:m="http://schemas.openxmlformats.org/officeDocument/2006/math" xmlns:v="urn:schemas-microsoft-com:vml" xmlns:wp14="http://schemas.microsoft.com/office/word/2010/wordprocessingDrawing" xmlns:wp="http://schemas.openxmlformats.org/drawingml/2006/wordprocessingDrawing" xmlns:w10="urn:schemas-microsoft-com:office:word" xmlns:w="http://schemas.openxmlformats.org/wordprocessingml/2006/main" xmlns:w14="http://schemas.microsoft.com/office/word/2010/wordml" xmlns:w15="http://schemas.microsoft.com/office/word/2012/wordml" xmlns:w16cex="http://schemas.microsoft.com/office/word/2018/wordml/cex" xmlns:w16cid="http://schemas.microsoft.com/office/word/2016/wordml/cid" xmlns:w16="http://schemas.microsoft.com/office/word/2018/wordml" xmlns:w16sdtdh="http://schemas.microsoft.com/office/word/2020/wordml/sdtdatahash" xmlns:w16se="http://schemas.microsoft.com/office/word/2015/wordml/symex" xmlns:wpg="http://schemas.microsoft.com/office/word/2010/wordprocessingGroup" xmlns:wpi="http://schemas.microsoft.com/office/word/2010/wordprocessingInk" xmlns:wne="http://schemas.microsoft.com/office/word/2006/wordml" xmlns:wps="http://schemas.microsoft.com/office/word/2010/wordprocessingShape" mc:Ignorable="w14 w15 w16se w16cid w16 w16cex w16sdtdh wp14">
   <w:p>
     <w:pPr>
       <w:pBdr>
@@ -2223,7 +2167,7 @@
 </file>
 
 <file path=word/header2.xml><?xml version="1.0" encoding="utf-8"?>
-<w:hdr xmlns:wpc="http://schemas.microsoft.com/office/word/2010/wordprocessingCanvas" xmlns:cx="http://schemas.microsoft.com/office/drawing/2014/chartex" xmlns:cx1="http://schemas.microsoft.com/office/drawing/2015/9/8/chartex" xmlns:cx2="http://schemas.microsoft.com/office/drawing/2015/10/21/chartex" xmlns:cx3="http://schemas.microsoft.com/office/drawing/2016/5/9/chartex" xmlns:cx4="http://schemas.microsoft.com/office/drawing/2016/5/10/chartex" xmlns:cx5="http://schemas.microsoft.com/office/drawing/2016/5/11/chartex" xmlns:cx6="http://schemas.microsoft.com/office/drawing/2016/5/12/chartex" xmlns:cx7="http://schemas.microsoft.com/office/drawing/2016/5/13/chartex" xmlns:cx8="http://schemas.microsoft.com/office/drawing/2016/5/14/chartex" xmlns:mc="http://schemas.openxmlformats.org/markup-compatibility/2006" xmlns:aink="http://schemas.microsoft.com/office/drawing/2016/ink" xmlns:am3d="http://schemas.microsoft.com/office/drawing/2017/model3d" xmlns:o="urn:schemas-microsoft-com:office:office" xmlns:oel="http://schemas.microsoft.com/office/2019/extlst" xmlns:r="http://schemas.openxmlformats.org/officeDocument/2006/relationships" xmlns:m="http://schemas.openxmlformats.org/officeDocument/2006/math" xmlns:v="urn:schemas-microsoft-com:vml" xmlns:wp14="http://schemas.microsoft.com/office/word/2010/wordprocessingDrawing" xmlns:wp="http://schemas.openxmlformats.org/drawingml/2006/wordprocessingDrawing" xmlns:w10="urn:schemas-microsoft-com:office:word" xmlns:w="http://schemas.openxmlformats.org/wordprocessingml/2006/main" xmlns:w14="http://schemas.microsoft.com/office/word/2010/wordml" xmlns:w15="http://schemas.microsoft.com/office/word/2012/wordml" xmlns:w16cex="http://schemas.microsoft.com/office/word/2018/wordml/cex" xmlns:w16cid="http://schemas.microsoft.com/office/word/2016/wordml/cid" xmlns:w16="http://schemas.microsoft.com/office/word/2018/wordml" xmlns:w16du="http://schemas.microsoft.com/office/word/2023/wordml/word16du" xmlns:w16sdtdh="http://schemas.microsoft.com/office/word/2020/wordml/sdtdatahash" xmlns:w16se="http://schemas.microsoft.com/office/word/2015/wordml/symex" xmlns:wpg="http://schemas.microsoft.com/office/word/2010/wordprocessingGroup" xmlns:wpi="http://schemas.microsoft.com/office/word/2010/wordprocessingInk" xmlns:wne="http://schemas.microsoft.com/office/word/2006/wordml" xmlns:wps="http://schemas.microsoft.com/office/word/2010/wordprocessingShape" mc:Ignorable="w14 w15 w16se w16cid w16 w16cex w16sdtdh wp14">
+<w:hdr xmlns:wpc="http://schemas.microsoft.com/office/word/2010/wordprocessingCanvas" xmlns:cx="http://schemas.microsoft.com/office/drawing/2014/chartex" xmlns:cx1="http://schemas.microsoft.com/office/drawing/2015/9/8/chartex" xmlns:cx2="http://schemas.microsoft.com/office/drawing/2015/10/21/chartex" xmlns:cx3="http://schemas.microsoft.com/office/drawing/2016/5/9/chartex" xmlns:cx4="http://schemas.microsoft.com/office/drawing/2016/5/10/chartex" xmlns:cx5="http://schemas.microsoft.com/office/drawing/2016/5/11/chartex" xmlns:cx6="http://schemas.microsoft.com/office/drawing/2016/5/12/chartex" xmlns:cx7="http://schemas.microsoft.com/office/drawing/2016/5/13/chartex" xmlns:cx8="http://schemas.microsoft.com/office/drawing/2016/5/14/chartex" xmlns:mc="http://schemas.openxmlformats.org/markup-compatibility/2006" xmlns:aink="http://schemas.microsoft.com/office/drawing/2016/ink" xmlns:am3d="http://schemas.microsoft.com/office/drawing/2017/model3d" xmlns:o="urn:schemas-microsoft-com:office:office" xmlns:oel="http://schemas.microsoft.com/office/2019/extlst" xmlns:r="http://schemas.openxmlformats.org/officeDocument/2006/relationships" xmlns:m="http://schemas.openxmlformats.org/officeDocument/2006/math" xmlns:v="urn:schemas-microsoft-com:vml" xmlns:wp14="http://schemas.microsoft.com/office/word/2010/wordprocessingDrawing" xmlns:wp="http://schemas.openxmlformats.org/drawingml/2006/wordprocessingDrawing" xmlns:w10="urn:schemas-microsoft-com:office:word" xmlns:w="http://schemas.openxmlformats.org/wordprocessingml/2006/main" xmlns:w14="http://schemas.microsoft.com/office/word/2010/wordml" xmlns:w15="http://schemas.microsoft.com/office/word/2012/wordml" xmlns:w16cex="http://schemas.microsoft.com/office/word/2018/wordml/cex" xmlns:w16cid="http://schemas.microsoft.com/office/word/2016/wordml/cid" xmlns:w16="http://schemas.microsoft.com/office/word/2018/wordml" xmlns:w16sdtdh="http://schemas.microsoft.com/office/word/2020/wordml/sdtdatahash" xmlns:w16se="http://schemas.microsoft.com/office/word/2015/wordml/symex" xmlns:wpg="http://schemas.microsoft.com/office/word/2010/wordprocessingGroup" xmlns:wpi="http://schemas.microsoft.com/office/word/2010/wordprocessingInk" xmlns:wne="http://schemas.microsoft.com/office/word/2006/wordml" xmlns:wps="http://schemas.microsoft.com/office/word/2010/wordprocessingShape" mc:Ignorable="w14 w15 w16se w16cid w16 w16cex w16sdtdh wp14">
   <w:p>
     <w:pPr>
       <w:pBdr>
@@ -2247,7 +2191,7 @@
 </file>
 
 <file path=word/header3.xml><?xml version="1.0" encoding="utf-8"?>
-<w:hdr xmlns:wpc="http://schemas.microsoft.com/office/word/2010/wordprocessingCanvas" xmlns:cx="http://schemas.microsoft.com/office/drawing/2014/chartex" xmlns:cx1="http://schemas.microsoft.com/office/drawing/2015/9/8/chartex" xmlns:cx2="http://schemas.microsoft.com/office/drawing/2015/10/21/chartex" xmlns:cx3="http://schemas.microsoft.com/office/drawing/2016/5/9/chartex" xmlns:cx4="http://schemas.microsoft.com/office/drawing/2016/5/10/chartex" xmlns:cx5="http://schemas.microsoft.com/office/drawing/2016/5/11/chartex" xmlns:cx6="http://schemas.microsoft.com/office/drawing/2016/5/12/chartex" xmlns:cx7="http://schemas.microsoft.com/office/drawing/2016/5/13/chartex" xmlns:cx8="http://schemas.microsoft.com/office/drawing/2016/5/14/chartex" xmlns:mc="http://schemas.openxmlformats.org/markup-compatibility/2006" xmlns:aink="http://schemas.microsoft.com/office/drawing/2016/ink" xmlns:am3d="http://schemas.microsoft.com/office/drawing/2017/model3d" xmlns:o="urn:schemas-microsoft-com:office:office" xmlns:oel="http://schemas.microsoft.com/office/2019/extlst" xmlns:r="http://schemas.openxmlformats.org/officeDocument/2006/relationships" xmlns:m="http://schemas.openxmlformats.org/officeDocument/2006/math" xmlns:v="urn:schemas-microsoft-com:vml" xmlns:wp14="http://schemas.microsoft.com/office/word/2010/wordprocessingDrawing" xmlns:wp="http://schemas.openxmlformats.org/drawingml/2006/wordprocessingDrawing" xmlns:w10="urn:schemas-microsoft-com:office:word" xmlns:w="http://schemas.openxmlformats.org/wordprocessingml/2006/main" xmlns:w14="http://schemas.microsoft.com/office/word/2010/wordml" xmlns:w15="http://schemas.microsoft.com/office/word/2012/wordml" xmlns:w16cex="http://schemas.microsoft.com/office/word/2018/wordml/cex" xmlns:w16cid="http://schemas.microsoft.com/office/word/2016/wordml/cid" xmlns:w16="http://schemas.microsoft.com/office/word/2018/wordml" xmlns:w16du="http://schemas.microsoft.com/office/word/2023/wordml/word16du" xmlns:w16sdtdh="http://schemas.microsoft.com/office/word/2020/wordml/sdtdatahash" xmlns:w16se="http://schemas.microsoft.com/office/word/2015/wordml/symex" xmlns:wpg="http://schemas.microsoft.com/office/word/2010/wordprocessingGroup" xmlns:wpi="http://schemas.microsoft.com/office/word/2010/wordprocessingInk" xmlns:wne="http://schemas.microsoft.com/office/word/2006/wordml" xmlns:wps="http://schemas.microsoft.com/office/word/2010/wordprocessingShape" mc:Ignorable="w14 w15 w16se w16cid w16 w16cex w16sdtdh wp14">
+<w:hdr xmlns:wpc="http://schemas.microsoft.com/office/word/2010/wordprocessingCanvas" xmlns:cx="http://schemas.microsoft.com/office/drawing/2014/chartex" xmlns:cx1="http://schemas.microsoft.com/office/drawing/2015/9/8/chartex" xmlns:cx2="http://schemas.microsoft.com/office/drawing/2015/10/21/chartex" xmlns:cx3="http://schemas.microsoft.com/office/drawing/2016/5/9/chartex" xmlns:cx4="http://schemas.microsoft.com/office/drawing/2016/5/10/chartex" xmlns:cx5="http://schemas.microsoft.com/office/drawing/2016/5/11/chartex" xmlns:cx6="http://schemas.microsoft.com/office/drawing/2016/5/12/chartex" xmlns:cx7="http://schemas.microsoft.com/office/drawing/2016/5/13/chartex" xmlns:cx8="http://schemas.microsoft.com/office/drawing/2016/5/14/chartex" xmlns:mc="http://schemas.openxmlformats.org/markup-compatibility/2006" xmlns:aink="http://schemas.microsoft.com/office/drawing/2016/ink" xmlns:am3d="http://schemas.microsoft.com/office/drawing/2017/model3d" xmlns:o="urn:schemas-microsoft-com:office:office" xmlns:oel="http://schemas.microsoft.com/office/2019/extlst" xmlns:r="http://schemas.openxmlformats.org/officeDocument/2006/relationships" xmlns:m="http://schemas.openxmlformats.org/officeDocument/2006/math" xmlns:v="urn:schemas-microsoft-com:vml" xmlns:wp14="http://schemas.microsoft.com/office/word/2010/wordprocessingDrawing" xmlns:wp="http://schemas.openxmlformats.org/drawingml/2006/wordprocessingDrawing" xmlns:w10="urn:schemas-microsoft-com:office:word" xmlns:w="http://schemas.openxmlformats.org/wordprocessingml/2006/main" xmlns:w14="http://schemas.microsoft.com/office/word/2010/wordml" xmlns:w15="http://schemas.microsoft.com/office/word/2012/wordml" xmlns:w16cex="http://schemas.microsoft.com/office/word/2018/wordml/cex" xmlns:w16cid="http://schemas.microsoft.com/office/word/2016/wordml/cid" xmlns:w16="http://schemas.microsoft.com/office/word/2018/wordml" xmlns:w16sdtdh="http://schemas.microsoft.com/office/word/2020/wordml/sdtdatahash" xmlns:w16se="http://schemas.microsoft.com/office/word/2015/wordml/symex" xmlns:wpg="http://schemas.microsoft.com/office/word/2010/wordprocessingGroup" xmlns:wpi="http://schemas.microsoft.com/office/word/2010/wordprocessingInk" xmlns:wne="http://schemas.microsoft.com/office/word/2006/wordml" xmlns:wps="http://schemas.microsoft.com/office/word/2010/wordprocessingShape" mc:Ignorable="w14 w15 w16se w16cid w16 w16cex w16sdtdh wp14">
   <w:p>
     <w:pPr>
       <w:pBdr>
@@ -2271,7 +2215,7 @@
 </file>
 
 <file path=word/numbering.xml><?xml version="1.0" encoding="utf-8"?>
-<w:numbering xmlns:wpc="http://schemas.microsoft.com/office/word/2010/wordprocessingCanvas" xmlns:cx="http://schemas.microsoft.com/office/drawing/2014/chartex" xmlns:cx1="http://schemas.microsoft.com/office/drawing/2015/9/8/chartex" xmlns:cx2="http://schemas.microsoft.com/office/drawing/2015/10/21/chartex" xmlns:cx3="http://schemas.microsoft.com/office/drawing/2016/5/9/chartex" xmlns:cx4="http://schemas.microsoft.com/office/drawing/2016/5/10/chartex" xmlns:cx5="http://schemas.microsoft.com/office/drawing/2016/5/11/chartex" xmlns:cx6="http://schemas.microsoft.com/office/drawing/2016/5/12/chartex" xmlns:cx7="http://schemas.microsoft.com/office/drawing/2016/5/13/chartex" xmlns:cx8="http://schemas.microsoft.com/office/drawing/2016/5/14/chartex" xmlns:mc="http://schemas.openxmlformats.org/markup-compatibility/2006" xmlns:aink="http://schemas.microsoft.com/office/drawing/2016/ink" xmlns:am3d="http://schemas.microsoft.com/office/drawing/2017/model3d" xmlns:o="urn:schemas-microsoft-com:office:office" xmlns:oel="http://schemas.microsoft.com/office/2019/extlst" xmlns:r="http://schemas.openxmlformats.org/officeDocument/2006/relationships" xmlns:m="http://schemas.openxmlformats.org/officeDocument/2006/math" xmlns:v="urn:schemas-microsoft-com:vml" xmlns:wp14="http://schemas.microsoft.com/office/word/2010/wordprocessingDrawing" xmlns:wp="http://schemas.openxmlformats.org/drawingml/2006/wordprocessingDrawing" xmlns:w10="urn:schemas-microsoft-com:office:word" xmlns:w="http://schemas.openxmlformats.org/wordprocessingml/2006/main" xmlns:w14="http://schemas.microsoft.com/office/word/2010/wordml" xmlns:w15="http://schemas.microsoft.com/office/word/2012/wordml" xmlns:w16cex="http://schemas.microsoft.com/office/word/2018/wordml/cex" xmlns:w16cid="http://schemas.microsoft.com/office/word/2016/wordml/cid" xmlns:w16="http://schemas.microsoft.com/office/word/2018/wordml" xmlns:w16du="http://schemas.microsoft.com/office/word/2023/wordml/word16du" xmlns:w16sdtdh="http://schemas.microsoft.com/office/word/2020/wordml/sdtdatahash" xmlns:w16se="http://schemas.microsoft.com/office/word/2015/wordml/symex" xmlns:wpg="http://schemas.microsoft.com/office/word/2010/wordprocessingGroup" xmlns:wpi="http://schemas.microsoft.com/office/word/2010/wordprocessingInk" xmlns:wne="http://schemas.microsoft.com/office/word/2006/wordml" xmlns:wps="http://schemas.microsoft.com/office/word/2010/wordprocessingShape" mc:Ignorable="w14 w15 w16se w16cid w16 w16cex w16sdtdh wp14">
+<w:numbering xmlns:wpc="http://schemas.microsoft.com/office/word/2010/wordprocessingCanvas" xmlns:cx="http://schemas.microsoft.com/office/drawing/2014/chartex" xmlns:cx1="http://schemas.microsoft.com/office/drawing/2015/9/8/chartex" xmlns:cx2="http://schemas.microsoft.com/office/drawing/2015/10/21/chartex" xmlns:cx3="http://schemas.microsoft.com/office/drawing/2016/5/9/chartex" xmlns:cx4="http://schemas.microsoft.com/office/drawing/2016/5/10/chartex" xmlns:cx5="http://schemas.microsoft.com/office/drawing/2016/5/11/chartex" xmlns:cx6="http://schemas.microsoft.com/office/drawing/2016/5/12/chartex" xmlns:cx7="http://schemas.microsoft.com/office/drawing/2016/5/13/chartex" xmlns:cx8="http://schemas.microsoft.com/office/drawing/2016/5/14/chartex" xmlns:mc="http://schemas.openxmlformats.org/markup-compatibility/2006" xmlns:aink="http://schemas.microsoft.com/office/drawing/2016/ink" xmlns:am3d="http://schemas.microsoft.com/office/drawing/2017/model3d" xmlns:o="urn:schemas-microsoft-com:office:office" xmlns:oel="http://schemas.microsoft.com/office/2019/extlst" xmlns:r="http://schemas.openxmlformats.org/officeDocument/2006/relationships" xmlns:m="http://schemas.openxmlformats.org/officeDocument/2006/math" xmlns:v="urn:schemas-microsoft-com:vml" xmlns:wp14="http://schemas.microsoft.com/office/word/2010/wordprocessingDrawing" xmlns:wp="http://schemas.openxmlformats.org/drawingml/2006/wordprocessingDrawing" xmlns:w10="urn:schemas-microsoft-com:office:word" xmlns:w="http://schemas.openxmlformats.org/wordprocessingml/2006/main" xmlns:w14="http://schemas.microsoft.com/office/word/2010/wordml" xmlns:w15="http://schemas.microsoft.com/office/word/2012/wordml" xmlns:w16cex="http://schemas.microsoft.com/office/word/2018/wordml/cex" xmlns:w16cid="http://schemas.microsoft.com/office/word/2016/wordml/cid" xmlns:w16="http://schemas.microsoft.com/office/word/2018/wordml" xmlns:w16sdtdh="http://schemas.microsoft.com/office/word/2020/wordml/sdtdatahash" xmlns:w16se="http://schemas.microsoft.com/office/word/2015/wordml/symex" xmlns:wpg="http://schemas.microsoft.com/office/word/2010/wordprocessingGroup" xmlns:wpi="http://schemas.microsoft.com/office/word/2010/wordprocessingInk" xmlns:wne="http://schemas.microsoft.com/office/word/2006/wordml" xmlns:wps="http://schemas.microsoft.com/office/word/2010/wordprocessingShape" mc:Ignorable="w14 w15 w16se w16cid w16 w16cex w16sdtdh wp14">
   <w:abstractNum w:abstractNumId="0" w15:restartNumberingAfterBreak="0">
     <w:nsid w:val="2D8C137E"/>
     <w:multiLevelType w:val="multilevel"/>
@@ -3604,6 +3548,18 @@
       <w:shd w:val="clear" w:color="auto" w:fill="E1DFDD"/>
     </w:rPr>
   </w:style>
+  <w:style w:type="character" w:styleId="FollowedHyperlink">
+    <w:name w:val="FollowedHyperlink"/>
+    <w:basedOn w:val="DefaultParagraphFont"/>
+    <w:uiPriority w:val="99"/>
+    <w:semiHidden/>
+    <w:unhideWhenUsed/>
+    <w:rsid w:val="003E5708"/>
+    <w:rPr>
+      <w:color w:val="800080" w:themeColor="followedHyperlink"/>
+      <w:u w:val="single"/>
+    </w:rPr>
+  </w:style>
 </w:styles>
 </file>
 

</xml_diff>

<commit_message>
2308 Sector file update (#449)
* 2038 prf sct ref update

* Sf replacement 2308

* ICAO datafiles 2308

* Update README Version and Date

---------

Co-authored-by: Peter Mooney <61326713+PLM1995@users.noreply.github.com>
</commit_message>
<xml_diff>
--- a/_docs/README.docx
+++ b/_docs/README.docx
@@ -1,6 +1,6 @@
 
 <file path=word/document.xml><?xml version="1.0" encoding="utf-8"?>
-<w:document xmlns:wpc="http://schemas.microsoft.com/office/word/2010/wordprocessingCanvas" xmlns:cx="http://schemas.microsoft.com/office/drawing/2014/chartex" xmlns:cx1="http://schemas.microsoft.com/office/drawing/2015/9/8/chartex" xmlns:cx2="http://schemas.microsoft.com/office/drawing/2015/10/21/chartex" xmlns:cx3="http://schemas.microsoft.com/office/drawing/2016/5/9/chartex" xmlns:cx4="http://schemas.microsoft.com/office/drawing/2016/5/10/chartex" xmlns:cx5="http://schemas.microsoft.com/office/drawing/2016/5/11/chartex" xmlns:cx6="http://schemas.microsoft.com/office/drawing/2016/5/12/chartex" xmlns:cx7="http://schemas.microsoft.com/office/drawing/2016/5/13/chartex" xmlns:cx8="http://schemas.microsoft.com/office/drawing/2016/5/14/chartex" xmlns:mc="http://schemas.openxmlformats.org/markup-compatibility/2006" xmlns:aink="http://schemas.microsoft.com/office/drawing/2016/ink" xmlns:am3d="http://schemas.microsoft.com/office/drawing/2017/model3d" xmlns:o="urn:schemas-microsoft-com:office:office" xmlns:oel="http://schemas.microsoft.com/office/2019/extlst" xmlns:r="http://schemas.openxmlformats.org/officeDocument/2006/relationships" xmlns:m="http://schemas.openxmlformats.org/officeDocument/2006/math" xmlns:v="urn:schemas-microsoft-com:vml" xmlns:wp14="http://schemas.microsoft.com/office/word/2010/wordprocessingDrawing" xmlns:wp="http://schemas.openxmlformats.org/drawingml/2006/wordprocessingDrawing" xmlns:w10="urn:schemas-microsoft-com:office:word" xmlns:w="http://schemas.openxmlformats.org/wordprocessingml/2006/main" xmlns:w14="http://schemas.microsoft.com/office/word/2010/wordml" xmlns:w15="http://schemas.microsoft.com/office/word/2012/wordml" xmlns:w16cex="http://schemas.microsoft.com/office/word/2018/wordml/cex" xmlns:w16cid="http://schemas.microsoft.com/office/word/2016/wordml/cid" xmlns:w16="http://schemas.microsoft.com/office/word/2018/wordml" xmlns:w16du="http://schemas.microsoft.com/office/word/2023/wordml/word16du" xmlns:w16sdtdh="http://schemas.microsoft.com/office/word/2020/wordml/sdtdatahash" xmlns:w16se="http://schemas.microsoft.com/office/word/2015/wordml/symex" xmlns:wpg="http://schemas.microsoft.com/office/word/2010/wordprocessingGroup" xmlns:wpi="http://schemas.microsoft.com/office/word/2010/wordprocessingInk" xmlns:wne="http://schemas.microsoft.com/office/word/2006/wordml" xmlns:wps="http://schemas.microsoft.com/office/word/2010/wordprocessingShape" mc:Ignorable="w14 w15 w16se w16cid w16 w16cex w16sdtdh wp14">
+<w:document xmlns:wpc="http://schemas.microsoft.com/office/word/2010/wordprocessingCanvas" xmlns:cx="http://schemas.microsoft.com/office/drawing/2014/chartex" xmlns:cx1="http://schemas.microsoft.com/office/drawing/2015/9/8/chartex" xmlns:cx2="http://schemas.microsoft.com/office/drawing/2015/10/21/chartex" xmlns:cx3="http://schemas.microsoft.com/office/drawing/2016/5/9/chartex" xmlns:cx4="http://schemas.microsoft.com/office/drawing/2016/5/10/chartex" xmlns:cx5="http://schemas.microsoft.com/office/drawing/2016/5/11/chartex" xmlns:cx6="http://schemas.microsoft.com/office/drawing/2016/5/12/chartex" xmlns:cx7="http://schemas.microsoft.com/office/drawing/2016/5/13/chartex" xmlns:cx8="http://schemas.microsoft.com/office/drawing/2016/5/14/chartex" xmlns:mc="http://schemas.openxmlformats.org/markup-compatibility/2006" xmlns:aink="http://schemas.microsoft.com/office/drawing/2016/ink" xmlns:am3d="http://schemas.microsoft.com/office/drawing/2017/model3d" xmlns:o="urn:schemas-microsoft-com:office:office" xmlns:oel="http://schemas.microsoft.com/office/2019/extlst" xmlns:r="http://schemas.openxmlformats.org/officeDocument/2006/relationships" xmlns:m="http://schemas.openxmlformats.org/officeDocument/2006/math" xmlns:v="urn:schemas-microsoft-com:vml" xmlns:wp14="http://schemas.microsoft.com/office/word/2010/wordprocessingDrawing" xmlns:wp="http://schemas.openxmlformats.org/drawingml/2006/wordprocessingDrawing" xmlns:w10="urn:schemas-microsoft-com:office:word" xmlns:w="http://schemas.openxmlformats.org/wordprocessingml/2006/main" xmlns:w14="http://schemas.microsoft.com/office/word/2010/wordml" xmlns:w15="http://schemas.microsoft.com/office/word/2012/wordml" xmlns:w16cex="http://schemas.microsoft.com/office/word/2018/wordml/cex" xmlns:w16cid="http://schemas.microsoft.com/office/word/2016/wordml/cid" xmlns:w16="http://schemas.microsoft.com/office/word/2018/wordml" xmlns:w16sdtdh="http://schemas.microsoft.com/office/word/2020/wordml/sdtdatahash" xmlns:w16se="http://schemas.microsoft.com/office/word/2015/wordml/symex" xmlns:wpg="http://schemas.microsoft.com/office/word/2010/wordprocessingGroup" xmlns:wpi="http://schemas.microsoft.com/office/word/2010/wordprocessingInk" xmlns:wne="http://schemas.microsoft.com/office/word/2006/wordml" xmlns:wps="http://schemas.microsoft.com/office/word/2010/wordprocessingShape" mc:Ignorable="w14 w15 w16se w16cid w16 w16cex w16sdtdh wp14">
   <w:body>
     <w:p>
       <w:pPr>
@@ -234,7 +234,7 @@
           <w:sz w:val="28"/>
           <w:szCs w:val="28"/>
         </w:rPr>
-        <w:t>5</w:t>
+        <w:t>8</w:t>
       </w:r>
       <w:r>
         <w:rPr>
@@ -274,7 +274,7 @@
           <w:sz w:val="28"/>
           <w:szCs w:val="28"/>
         </w:rPr>
-        <w:t>18</w:t>
+        <w:t>11</w:t>
       </w:r>
       <w:r>
         <w:rPr>
@@ -284,7 +284,7 @@
           <w:sz w:val="28"/>
           <w:szCs w:val="28"/>
         </w:rPr>
-        <w:t xml:space="preserve"> Ma</w:t>
+        <w:t xml:space="preserve"> </w:t>
       </w:r>
       <w:r>
         <w:rPr>
@@ -294,7 +294,7 @@
           <w:sz w:val="28"/>
           <w:szCs w:val="28"/>
         </w:rPr>
-        <w:t>y</w:t>
+        <w:t>AUGUST</w:t>
       </w:r>
       <w:r>
         <w:rPr>
@@ -804,7 +804,15 @@
     </w:p>
     <w:p>
       <w:r>
-        <w:t>… Documents\EuroScope\UK\</w:t>
+        <w:t>… Documents\</w:t>
+      </w:r>
+      <w:proofErr w:type="spellStart"/>
+      <w:r>
+        <w:t>EuroScope</w:t>
+      </w:r>
+      <w:proofErr w:type="spellEnd"/>
+      <w:r>
+        <w:t>\UK\</w:t>
       </w:r>
       <w:r>
         <w:t>Observer</w:t>
@@ -1905,35 +1913,7 @@
         <w:rPr>
           <w:color w:val="000000"/>
         </w:rPr>
-        <w:t xml:space="preserve"> (</w:t>
-      </w:r>
-      <w:proofErr w:type="spellStart"/>
-      <w:r>
-        <w:rPr>
-          <w:color w:val="000000"/>
-        </w:rPr>
-        <w:t>Juha</w:t>
-      </w:r>
-      <w:proofErr w:type="spellEnd"/>
-      <w:r>
-        <w:rPr>
-          <w:color w:val="000000"/>
-        </w:rPr>
-        <w:t xml:space="preserve"> </w:t>
-      </w:r>
-      <w:proofErr w:type="spellStart"/>
-      <w:r>
-        <w:rPr>
-          <w:color w:val="000000"/>
-        </w:rPr>
-        <w:t>Holopainen</w:t>
-      </w:r>
-      <w:proofErr w:type="spellEnd"/>
-      <w:r>
-        <w:rPr>
-          <w:color w:val="000000"/>
-        </w:rPr>
-        <w:t>)</w:t>
+        <w:t xml:space="preserve"> (Juha Holopainen)</w:t>
       </w:r>
     </w:p>
     <w:p>
@@ -1963,21 +1943,7 @@
         <w:rPr>
           <w:color w:val="000000"/>
         </w:rPr>
-        <w:t xml:space="preserve"> (Pierre </w:t>
-      </w:r>
-      <w:proofErr w:type="spellStart"/>
-      <w:r>
-        <w:rPr>
-          <w:color w:val="000000"/>
-        </w:rPr>
-        <w:t>Ferran</w:t>
-      </w:r>
-      <w:proofErr w:type="spellEnd"/>
-      <w:r>
-        <w:rPr>
-          <w:color w:val="000000"/>
-        </w:rPr>
-        <w:t>)</w:t>
+        <w:t xml:space="preserve"> (Pierre Ferran)</w:t>
       </w:r>
     </w:p>
     <w:p>
@@ -1999,30 +1965,8 @@
         <w:rPr>
           <w:color w:val="000000"/>
         </w:rPr>
-        <w:t xml:space="preserve">RDF (Claus </w:t>
-      </w:r>
-      <w:proofErr w:type="spellStart"/>
-      <w:r>
-        <w:rPr>
-          <w:color w:val="000000"/>
-        </w:rPr>
-        <w:t>Hemberg</w:t>
-      </w:r>
-      <w:proofErr w:type="spellEnd"/>
-      <w:r>
-        <w:rPr>
-          <w:color w:val="000000"/>
-        </w:rPr>
-        <w:t xml:space="preserve"> </w:t>
-      </w:r>
-      <w:proofErr w:type="spellStart"/>
-      <w:r>
-        <w:rPr>
-          <w:color w:val="000000"/>
-        </w:rPr>
-        <w:t>Jørgensen</w:t>
-      </w:r>
-      <w:proofErr w:type="spellEnd"/>
+        <w:t>RDF (Claus Hemberg Jørgensen</w:t>
+      </w:r>
       <w:r>
         <w:t>)</w:t>
       </w:r>
@@ -2077,7 +2021,7 @@
 </file>
 
 <file path=word/endnotes.xml><?xml version="1.0" encoding="utf-8"?>
-<w:endnotes xmlns:wpc="http://schemas.microsoft.com/office/word/2010/wordprocessingCanvas" xmlns:cx="http://schemas.microsoft.com/office/drawing/2014/chartex" xmlns:cx1="http://schemas.microsoft.com/office/drawing/2015/9/8/chartex" xmlns:cx2="http://schemas.microsoft.com/office/drawing/2015/10/21/chartex" xmlns:cx3="http://schemas.microsoft.com/office/drawing/2016/5/9/chartex" xmlns:cx4="http://schemas.microsoft.com/office/drawing/2016/5/10/chartex" xmlns:cx5="http://schemas.microsoft.com/office/drawing/2016/5/11/chartex" xmlns:cx6="http://schemas.microsoft.com/office/drawing/2016/5/12/chartex" xmlns:cx7="http://schemas.microsoft.com/office/drawing/2016/5/13/chartex" xmlns:cx8="http://schemas.microsoft.com/office/drawing/2016/5/14/chartex" xmlns:mc="http://schemas.openxmlformats.org/markup-compatibility/2006" xmlns:aink="http://schemas.microsoft.com/office/drawing/2016/ink" xmlns:am3d="http://schemas.microsoft.com/office/drawing/2017/model3d" xmlns:o="urn:schemas-microsoft-com:office:office" xmlns:oel="http://schemas.microsoft.com/office/2019/extlst" xmlns:r="http://schemas.openxmlformats.org/officeDocument/2006/relationships" xmlns:m="http://schemas.openxmlformats.org/officeDocument/2006/math" xmlns:v="urn:schemas-microsoft-com:vml" xmlns:wp14="http://schemas.microsoft.com/office/word/2010/wordprocessingDrawing" xmlns:wp="http://schemas.openxmlformats.org/drawingml/2006/wordprocessingDrawing" xmlns:w10="urn:schemas-microsoft-com:office:word" xmlns:w="http://schemas.openxmlformats.org/wordprocessingml/2006/main" xmlns:w14="http://schemas.microsoft.com/office/word/2010/wordml" xmlns:w15="http://schemas.microsoft.com/office/word/2012/wordml" xmlns:w16cex="http://schemas.microsoft.com/office/word/2018/wordml/cex" xmlns:w16cid="http://schemas.microsoft.com/office/word/2016/wordml/cid" xmlns:w16="http://schemas.microsoft.com/office/word/2018/wordml" xmlns:w16du="http://schemas.microsoft.com/office/word/2023/wordml/word16du" xmlns:w16sdtdh="http://schemas.microsoft.com/office/word/2020/wordml/sdtdatahash" xmlns:w16se="http://schemas.microsoft.com/office/word/2015/wordml/symex" xmlns:wpg="http://schemas.microsoft.com/office/word/2010/wordprocessingGroup" xmlns:wpi="http://schemas.microsoft.com/office/word/2010/wordprocessingInk" xmlns:wne="http://schemas.microsoft.com/office/word/2006/wordml" xmlns:wps="http://schemas.microsoft.com/office/word/2010/wordprocessingShape" mc:Ignorable="w14 w15 w16se w16cid w16 w16cex w16sdtdh wp14">
+<w:endnotes xmlns:wpc="http://schemas.microsoft.com/office/word/2010/wordprocessingCanvas" xmlns:cx="http://schemas.microsoft.com/office/drawing/2014/chartex" xmlns:cx1="http://schemas.microsoft.com/office/drawing/2015/9/8/chartex" xmlns:cx2="http://schemas.microsoft.com/office/drawing/2015/10/21/chartex" xmlns:cx3="http://schemas.microsoft.com/office/drawing/2016/5/9/chartex" xmlns:cx4="http://schemas.microsoft.com/office/drawing/2016/5/10/chartex" xmlns:cx5="http://schemas.microsoft.com/office/drawing/2016/5/11/chartex" xmlns:cx6="http://schemas.microsoft.com/office/drawing/2016/5/12/chartex" xmlns:cx7="http://schemas.microsoft.com/office/drawing/2016/5/13/chartex" xmlns:cx8="http://schemas.microsoft.com/office/drawing/2016/5/14/chartex" xmlns:mc="http://schemas.openxmlformats.org/markup-compatibility/2006" xmlns:aink="http://schemas.microsoft.com/office/drawing/2016/ink" xmlns:am3d="http://schemas.microsoft.com/office/drawing/2017/model3d" xmlns:o="urn:schemas-microsoft-com:office:office" xmlns:oel="http://schemas.microsoft.com/office/2019/extlst" xmlns:r="http://schemas.openxmlformats.org/officeDocument/2006/relationships" xmlns:m="http://schemas.openxmlformats.org/officeDocument/2006/math" xmlns:v="urn:schemas-microsoft-com:vml" xmlns:wp14="http://schemas.microsoft.com/office/word/2010/wordprocessingDrawing" xmlns:wp="http://schemas.openxmlformats.org/drawingml/2006/wordprocessingDrawing" xmlns:w10="urn:schemas-microsoft-com:office:word" xmlns:w="http://schemas.openxmlformats.org/wordprocessingml/2006/main" xmlns:w14="http://schemas.microsoft.com/office/word/2010/wordml" xmlns:w15="http://schemas.microsoft.com/office/word/2012/wordml" xmlns:w16cex="http://schemas.microsoft.com/office/word/2018/wordml/cex" xmlns:w16cid="http://schemas.microsoft.com/office/word/2016/wordml/cid" xmlns:w16="http://schemas.microsoft.com/office/word/2018/wordml" xmlns:w16sdtdh="http://schemas.microsoft.com/office/word/2020/wordml/sdtdatahash" xmlns:w16se="http://schemas.microsoft.com/office/word/2015/wordml/symex" xmlns:wpg="http://schemas.microsoft.com/office/word/2010/wordprocessingGroup" xmlns:wpi="http://schemas.microsoft.com/office/word/2010/wordprocessingInk" xmlns:wne="http://schemas.microsoft.com/office/word/2006/wordml" xmlns:wps="http://schemas.microsoft.com/office/word/2010/wordprocessingShape" mc:Ignorable="w14 w15 w16se w16cid w16 w16cex w16sdtdh wp14">
   <w:endnote w:type="separator" w:id="-1">
     <w:p>
       <w:pPr>
@@ -2102,7 +2046,7 @@
 </file>
 
 <file path=word/footer1.xml><?xml version="1.0" encoding="utf-8"?>
-<w:ftr xmlns:wpc="http://schemas.microsoft.com/office/word/2010/wordprocessingCanvas" xmlns:cx="http://schemas.microsoft.com/office/drawing/2014/chartex" xmlns:cx1="http://schemas.microsoft.com/office/drawing/2015/9/8/chartex" xmlns:cx2="http://schemas.microsoft.com/office/drawing/2015/10/21/chartex" xmlns:cx3="http://schemas.microsoft.com/office/drawing/2016/5/9/chartex" xmlns:cx4="http://schemas.microsoft.com/office/drawing/2016/5/10/chartex" xmlns:cx5="http://schemas.microsoft.com/office/drawing/2016/5/11/chartex" xmlns:cx6="http://schemas.microsoft.com/office/drawing/2016/5/12/chartex" xmlns:cx7="http://schemas.microsoft.com/office/drawing/2016/5/13/chartex" xmlns:cx8="http://schemas.microsoft.com/office/drawing/2016/5/14/chartex" xmlns:mc="http://schemas.openxmlformats.org/markup-compatibility/2006" xmlns:aink="http://schemas.microsoft.com/office/drawing/2016/ink" xmlns:am3d="http://schemas.microsoft.com/office/drawing/2017/model3d" xmlns:o="urn:schemas-microsoft-com:office:office" xmlns:oel="http://schemas.microsoft.com/office/2019/extlst" xmlns:r="http://schemas.openxmlformats.org/officeDocument/2006/relationships" xmlns:m="http://schemas.openxmlformats.org/officeDocument/2006/math" xmlns:v="urn:schemas-microsoft-com:vml" xmlns:wp14="http://schemas.microsoft.com/office/word/2010/wordprocessingDrawing" xmlns:wp="http://schemas.openxmlformats.org/drawingml/2006/wordprocessingDrawing" xmlns:w10="urn:schemas-microsoft-com:office:word" xmlns:w="http://schemas.openxmlformats.org/wordprocessingml/2006/main" xmlns:w14="http://schemas.microsoft.com/office/word/2010/wordml" xmlns:w15="http://schemas.microsoft.com/office/word/2012/wordml" xmlns:w16cex="http://schemas.microsoft.com/office/word/2018/wordml/cex" xmlns:w16cid="http://schemas.microsoft.com/office/word/2016/wordml/cid" xmlns:w16="http://schemas.microsoft.com/office/word/2018/wordml" xmlns:w16du="http://schemas.microsoft.com/office/word/2023/wordml/word16du" xmlns:w16sdtdh="http://schemas.microsoft.com/office/word/2020/wordml/sdtdatahash" xmlns:w16se="http://schemas.microsoft.com/office/word/2015/wordml/symex" xmlns:wpg="http://schemas.microsoft.com/office/word/2010/wordprocessingGroup" xmlns:wpi="http://schemas.microsoft.com/office/word/2010/wordprocessingInk" xmlns:wne="http://schemas.microsoft.com/office/word/2006/wordml" xmlns:wps="http://schemas.microsoft.com/office/word/2010/wordprocessingShape" mc:Ignorable="w14 w15 w16se w16cid w16 w16cex w16sdtdh wp14">
+<w:ftr xmlns:wpc="http://schemas.microsoft.com/office/word/2010/wordprocessingCanvas" xmlns:cx="http://schemas.microsoft.com/office/drawing/2014/chartex" xmlns:cx1="http://schemas.microsoft.com/office/drawing/2015/9/8/chartex" xmlns:cx2="http://schemas.microsoft.com/office/drawing/2015/10/21/chartex" xmlns:cx3="http://schemas.microsoft.com/office/drawing/2016/5/9/chartex" xmlns:cx4="http://schemas.microsoft.com/office/drawing/2016/5/10/chartex" xmlns:cx5="http://schemas.microsoft.com/office/drawing/2016/5/11/chartex" xmlns:cx6="http://schemas.microsoft.com/office/drawing/2016/5/12/chartex" xmlns:cx7="http://schemas.microsoft.com/office/drawing/2016/5/13/chartex" xmlns:cx8="http://schemas.microsoft.com/office/drawing/2016/5/14/chartex" xmlns:mc="http://schemas.openxmlformats.org/markup-compatibility/2006" xmlns:aink="http://schemas.microsoft.com/office/drawing/2016/ink" xmlns:am3d="http://schemas.microsoft.com/office/drawing/2017/model3d" xmlns:o="urn:schemas-microsoft-com:office:office" xmlns:oel="http://schemas.microsoft.com/office/2019/extlst" xmlns:r="http://schemas.openxmlformats.org/officeDocument/2006/relationships" xmlns:m="http://schemas.openxmlformats.org/officeDocument/2006/math" xmlns:v="urn:schemas-microsoft-com:vml" xmlns:wp14="http://schemas.microsoft.com/office/word/2010/wordprocessingDrawing" xmlns:wp="http://schemas.openxmlformats.org/drawingml/2006/wordprocessingDrawing" xmlns:w10="urn:schemas-microsoft-com:office:word" xmlns:w="http://schemas.openxmlformats.org/wordprocessingml/2006/main" xmlns:w14="http://schemas.microsoft.com/office/word/2010/wordml" xmlns:w15="http://schemas.microsoft.com/office/word/2012/wordml" xmlns:w16cex="http://schemas.microsoft.com/office/word/2018/wordml/cex" xmlns:w16cid="http://schemas.microsoft.com/office/word/2016/wordml/cid" xmlns:w16="http://schemas.microsoft.com/office/word/2018/wordml" xmlns:w16sdtdh="http://schemas.microsoft.com/office/word/2020/wordml/sdtdatahash" xmlns:w16se="http://schemas.microsoft.com/office/word/2015/wordml/symex" xmlns:wpg="http://schemas.microsoft.com/office/word/2010/wordprocessingGroup" xmlns:wpi="http://schemas.microsoft.com/office/word/2010/wordprocessingInk" xmlns:wne="http://schemas.microsoft.com/office/word/2006/wordml" xmlns:wps="http://schemas.microsoft.com/office/word/2010/wordprocessingShape" mc:Ignorable="w14 w15 w16se w16cid w16 w16cex w16sdtdh wp14">
   <w:p>
     <w:pPr>
       <w:pBdr>
@@ -2126,7 +2070,7 @@
 </file>
 
 <file path=word/footer2.xml><?xml version="1.0" encoding="utf-8"?>
-<w:ftr xmlns:wpc="http://schemas.microsoft.com/office/word/2010/wordprocessingCanvas" xmlns:cx="http://schemas.microsoft.com/office/drawing/2014/chartex" xmlns:cx1="http://schemas.microsoft.com/office/drawing/2015/9/8/chartex" xmlns:cx2="http://schemas.microsoft.com/office/drawing/2015/10/21/chartex" xmlns:cx3="http://schemas.microsoft.com/office/drawing/2016/5/9/chartex" xmlns:cx4="http://schemas.microsoft.com/office/drawing/2016/5/10/chartex" xmlns:cx5="http://schemas.microsoft.com/office/drawing/2016/5/11/chartex" xmlns:cx6="http://schemas.microsoft.com/office/drawing/2016/5/12/chartex" xmlns:cx7="http://schemas.microsoft.com/office/drawing/2016/5/13/chartex" xmlns:cx8="http://schemas.microsoft.com/office/drawing/2016/5/14/chartex" xmlns:mc="http://schemas.openxmlformats.org/markup-compatibility/2006" xmlns:aink="http://schemas.microsoft.com/office/drawing/2016/ink" xmlns:am3d="http://schemas.microsoft.com/office/drawing/2017/model3d" xmlns:o="urn:schemas-microsoft-com:office:office" xmlns:oel="http://schemas.microsoft.com/office/2019/extlst" xmlns:r="http://schemas.openxmlformats.org/officeDocument/2006/relationships" xmlns:m="http://schemas.openxmlformats.org/officeDocument/2006/math" xmlns:v="urn:schemas-microsoft-com:vml" xmlns:wp14="http://schemas.microsoft.com/office/word/2010/wordprocessingDrawing" xmlns:wp="http://schemas.openxmlformats.org/drawingml/2006/wordprocessingDrawing" xmlns:w10="urn:schemas-microsoft-com:office:word" xmlns:w="http://schemas.openxmlformats.org/wordprocessingml/2006/main" xmlns:w14="http://schemas.microsoft.com/office/word/2010/wordml" xmlns:w15="http://schemas.microsoft.com/office/word/2012/wordml" xmlns:w16cex="http://schemas.microsoft.com/office/word/2018/wordml/cex" xmlns:w16cid="http://schemas.microsoft.com/office/word/2016/wordml/cid" xmlns:w16="http://schemas.microsoft.com/office/word/2018/wordml" xmlns:w16du="http://schemas.microsoft.com/office/word/2023/wordml/word16du" xmlns:w16sdtdh="http://schemas.microsoft.com/office/word/2020/wordml/sdtdatahash" xmlns:w16se="http://schemas.microsoft.com/office/word/2015/wordml/symex" xmlns:wpg="http://schemas.microsoft.com/office/word/2010/wordprocessingGroup" xmlns:wpi="http://schemas.microsoft.com/office/word/2010/wordprocessingInk" xmlns:wne="http://schemas.microsoft.com/office/word/2006/wordml" xmlns:wps="http://schemas.microsoft.com/office/word/2010/wordprocessingShape" mc:Ignorable="w14 w15 w16se w16cid w16 w16cex w16sdtdh wp14">
+<w:ftr xmlns:wpc="http://schemas.microsoft.com/office/word/2010/wordprocessingCanvas" xmlns:cx="http://schemas.microsoft.com/office/drawing/2014/chartex" xmlns:cx1="http://schemas.microsoft.com/office/drawing/2015/9/8/chartex" xmlns:cx2="http://schemas.microsoft.com/office/drawing/2015/10/21/chartex" xmlns:cx3="http://schemas.microsoft.com/office/drawing/2016/5/9/chartex" xmlns:cx4="http://schemas.microsoft.com/office/drawing/2016/5/10/chartex" xmlns:cx5="http://schemas.microsoft.com/office/drawing/2016/5/11/chartex" xmlns:cx6="http://schemas.microsoft.com/office/drawing/2016/5/12/chartex" xmlns:cx7="http://schemas.microsoft.com/office/drawing/2016/5/13/chartex" xmlns:cx8="http://schemas.microsoft.com/office/drawing/2016/5/14/chartex" xmlns:mc="http://schemas.openxmlformats.org/markup-compatibility/2006" xmlns:aink="http://schemas.microsoft.com/office/drawing/2016/ink" xmlns:am3d="http://schemas.microsoft.com/office/drawing/2017/model3d" xmlns:o="urn:schemas-microsoft-com:office:office" xmlns:oel="http://schemas.microsoft.com/office/2019/extlst" xmlns:r="http://schemas.openxmlformats.org/officeDocument/2006/relationships" xmlns:m="http://schemas.openxmlformats.org/officeDocument/2006/math" xmlns:v="urn:schemas-microsoft-com:vml" xmlns:wp14="http://schemas.microsoft.com/office/word/2010/wordprocessingDrawing" xmlns:wp="http://schemas.openxmlformats.org/drawingml/2006/wordprocessingDrawing" xmlns:w10="urn:schemas-microsoft-com:office:word" xmlns:w="http://schemas.openxmlformats.org/wordprocessingml/2006/main" xmlns:w14="http://schemas.microsoft.com/office/word/2010/wordml" xmlns:w15="http://schemas.microsoft.com/office/word/2012/wordml" xmlns:w16cex="http://schemas.microsoft.com/office/word/2018/wordml/cex" xmlns:w16cid="http://schemas.microsoft.com/office/word/2016/wordml/cid" xmlns:w16="http://schemas.microsoft.com/office/word/2018/wordml" xmlns:w16sdtdh="http://schemas.microsoft.com/office/word/2020/wordml/sdtdatahash" xmlns:w16se="http://schemas.microsoft.com/office/word/2015/wordml/symex" xmlns:wpg="http://schemas.microsoft.com/office/word/2010/wordprocessingGroup" xmlns:wpi="http://schemas.microsoft.com/office/word/2010/wordprocessingInk" xmlns:wne="http://schemas.microsoft.com/office/word/2006/wordml" xmlns:wps="http://schemas.microsoft.com/office/word/2010/wordprocessingShape" mc:Ignorable="w14 w15 w16se w16cid w16 w16cex w16sdtdh wp14">
   <w:p>
     <w:pPr>
       <w:pBdr>
@@ -2150,7 +2094,7 @@
 </file>
 
 <file path=word/footer3.xml><?xml version="1.0" encoding="utf-8"?>
-<w:ftr xmlns:wpc="http://schemas.microsoft.com/office/word/2010/wordprocessingCanvas" xmlns:cx="http://schemas.microsoft.com/office/drawing/2014/chartex" xmlns:cx1="http://schemas.microsoft.com/office/drawing/2015/9/8/chartex" xmlns:cx2="http://schemas.microsoft.com/office/drawing/2015/10/21/chartex" xmlns:cx3="http://schemas.microsoft.com/office/drawing/2016/5/9/chartex" xmlns:cx4="http://schemas.microsoft.com/office/drawing/2016/5/10/chartex" xmlns:cx5="http://schemas.microsoft.com/office/drawing/2016/5/11/chartex" xmlns:cx6="http://schemas.microsoft.com/office/drawing/2016/5/12/chartex" xmlns:cx7="http://schemas.microsoft.com/office/drawing/2016/5/13/chartex" xmlns:cx8="http://schemas.microsoft.com/office/drawing/2016/5/14/chartex" xmlns:mc="http://schemas.openxmlformats.org/markup-compatibility/2006" xmlns:aink="http://schemas.microsoft.com/office/drawing/2016/ink" xmlns:am3d="http://schemas.microsoft.com/office/drawing/2017/model3d" xmlns:o="urn:schemas-microsoft-com:office:office" xmlns:oel="http://schemas.microsoft.com/office/2019/extlst" xmlns:r="http://schemas.openxmlformats.org/officeDocument/2006/relationships" xmlns:m="http://schemas.openxmlformats.org/officeDocument/2006/math" xmlns:v="urn:schemas-microsoft-com:vml" xmlns:wp14="http://schemas.microsoft.com/office/word/2010/wordprocessingDrawing" xmlns:wp="http://schemas.openxmlformats.org/drawingml/2006/wordprocessingDrawing" xmlns:w10="urn:schemas-microsoft-com:office:word" xmlns:w="http://schemas.openxmlformats.org/wordprocessingml/2006/main" xmlns:w14="http://schemas.microsoft.com/office/word/2010/wordml" xmlns:w15="http://schemas.microsoft.com/office/word/2012/wordml" xmlns:w16cex="http://schemas.microsoft.com/office/word/2018/wordml/cex" xmlns:w16cid="http://schemas.microsoft.com/office/word/2016/wordml/cid" xmlns:w16="http://schemas.microsoft.com/office/word/2018/wordml" xmlns:w16du="http://schemas.microsoft.com/office/word/2023/wordml/word16du" xmlns:w16sdtdh="http://schemas.microsoft.com/office/word/2020/wordml/sdtdatahash" xmlns:w16se="http://schemas.microsoft.com/office/word/2015/wordml/symex" xmlns:wpg="http://schemas.microsoft.com/office/word/2010/wordprocessingGroup" xmlns:wpi="http://schemas.microsoft.com/office/word/2010/wordprocessingInk" xmlns:wne="http://schemas.microsoft.com/office/word/2006/wordml" xmlns:wps="http://schemas.microsoft.com/office/word/2010/wordprocessingShape" mc:Ignorable="w14 w15 w16se w16cid w16 w16cex w16sdtdh wp14">
+<w:ftr xmlns:wpc="http://schemas.microsoft.com/office/word/2010/wordprocessingCanvas" xmlns:cx="http://schemas.microsoft.com/office/drawing/2014/chartex" xmlns:cx1="http://schemas.microsoft.com/office/drawing/2015/9/8/chartex" xmlns:cx2="http://schemas.microsoft.com/office/drawing/2015/10/21/chartex" xmlns:cx3="http://schemas.microsoft.com/office/drawing/2016/5/9/chartex" xmlns:cx4="http://schemas.microsoft.com/office/drawing/2016/5/10/chartex" xmlns:cx5="http://schemas.microsoft.com/office/drawing/2016/5/11/chartex" xmlns:cx6="http://schemas.microsoft.com/office/drawing/2016/5/12/chartex" xmlns:cx7="http://schemas.microsoft.com/office/drawing/2016/5/13/chartex" xmlns:cx8="http://schemas.microsoft.com/office/drawing/2016/5/14/chartex" xmlns:mc="http://schemas.openxmlformats.org/markup-compatibility/2006" xmlns:aink="http://schemas.microsoft.com/office/drawing/2016/ink" xmlns:am3d="http://schemas.microsoft.com/office/drawing/2017/model3d" xmlns:o="urn:schemas-microsoft-com:office:office" xmlns:oel="http://schemas.microsoft.com/office/2019/extlst" xmlns:r="http://schemas.openxmlformats.org/officeDocument/2006/relationships" xmlns:m="http://schemas.openxmlformats.org/officeDocument/2006/math" xmlns:v="urn:schemas-microsoft-com:vml" xmlns:wp14="http://schemas.microsoft.com/office/word/2010/wordprocessingDrawing" xmlns:wp="http://schemas.openxmlformats.org/drawingml/2006/wordprocessingDrawing" xmlns:w10="urn:schemas-microsoft-com:office:word" xmlns:w="http://schemas.openxmlformats.org/wordprocessingml/2006/main" xmlns:w14="http://schemas.microsoft.com/office/word/2010/wordml" xmlns:w15="http://schemas.microsoft.com/office/word/2012/wordml" xmlns:w16cex="http://schemas.microsoft.com/office/word/2018/wordml/cex" xmlns:w16cid="http://schemas.microsoft.com/office/word/2016/wordml/cid" xmlns:w16="http://schemas.microsoft.com/office/word/2018/wordml" xmlns:w16sdtdh="http://schemas.microsoft.com/office/word/2020/wordml/sdtdatahash" xmlns:w16se="http://schemas.microsoft.com/office/word/2015/wordml/symex" xmlns:wpg="http://schemas.microsoft.com/office/word/2010/wordprocessingGroup" xmlns:wpi="http://schemas.microsoft.com/office/word/2010/wordprocessingInk" xmlns:wne="http://schemas.microsoft.com/office/word/2006/wordml" xmlns:wps="http://schemas.microsoft.com/office/word/2010/wordprocessingShape" mc:Ignorable="w14 w15 w16se w16cid w16 w16cex w16sdtdh wp14">
   <w:p>
     <w:pPr>
       <w:pBdr>
@@ -2174,7 +2118,7 @@
 </file>
 
 <file path=word/footnotes.xml><?xml version="1.0" encoding="utf-8"?>
-<w:footnotes xmlns:wpc="http://schemas.microsoft.com/office/word/2010/wordprocessingCanvas" xmlns:cx="http://schemas.microsoft.com/office/drawing/2014/chartex" xmlns:cx1="http://schemas.microsoft.com/office/drawing/2015/9/8/chartex" xmlns:cx2="http://schemas.microsoft.com/office/drawing/2015/10/21/chartex" xmlns:cx3="http://schemas.microsoft.com/office/drawing/2016/5/9/chartex" xmlns:cx4="http://schemas.microsoft.com/office/drawing/2016/5/10/chartex" xmlns:cx5="http://schemas.microsoft.com/office/drawing/2016/5/11/chartex" xmlns:cx6="http://schemas.microsoft.com/office/drawing/2016/5/12/chartex" xmlns:cx7="http://schemas.microsoft.com/office/drawing/2016/5/13/chartex" xmlns:cx8="http://schemas.microsoft.com/office/drawing/2016/5/14/chartex" xmlns:mc="http://schemas.openxmlformats.org/markup-compatibility/2006" xmlns:aink="http://schemas.microsoft.com/office/drawing/2016/ink" xmlns:am3d="http://schemas.microsoft.com/office/drawing/2017/model3d" xmlns:o="urn:schemas-microsoft-com:office:office" xmlns:oel="http://schemas.microsoft.com/office/2019/extlst" xmlns:r="http://schemas.openxmlformats.org/officeDocument/2006/relationships" xmlns:m="http://schemas.openxmlformats.org/officeDocument/2006/math" xmlns:v="urn:schemas-microsoft-com:vml" xmlns:wp14="http://schemas.microsoft.com/office/word/2010/wordprocessingDrawing" xmlns:wp="http://schemas.openxmlformats.org/drawingml/2006/wordprocessingDrawing" xmlns:w10="urn:schemas-microsoft-com:office:word" xmlns:w="http://schemas.openxmlformats.org/wordprocessingml/2006/main" xmlns:w14="http://schemas.microsoft.com/office/word/2010/wordml" xmlns:w15="http://schemas.microsoft.com/office/word/2012/wordml" xmlns:w16cex="http://schemas.microsoft.com/office/word/2018/wordml/cex" xmlns:w16cid="http://schemas.microsoft.com/office/word/2016/wordml/cid" xmlns:w16="http://schemas.microsoft.com/office/word/2018/wordml" xmlns:w16du="http://schemas.microsoft.com/office/word/2023/wordml/word16du" xmlns:w16sdtdh="http://schemas.microsoft.com/office/word/2020/wordml/sdtdatahash" xmlns:w16se="http://schemas.microsoft.com/office/word/2015/wordml/symex" xmlns:wpg="http://schemas.microsoft.com/office/word/2010/wordprocessingGroup" xmlns:wpi="http://schemas.microsoft.com/office/word/2010/wordprocessingInk" xmlns:wne="http://schemas.microsoft.com/office/word/2006/wordml" xmlns:wps="http://schemas.microsoft.com/office/word/2010/wordprocessingShape" mc:Ignorable="w14 w15 w16se w16cid w16 w16cex w16sdtdh wp14">
+<w:footnotes xmlns:wpc="http://schemas.microsoft.com/office/word/2010/wordprocessingCanvas" xmlns:cx="http://schemas.microsoft.com/office/drawing/2014/chartex" xmlns:cx1="http://schemas.microsoft.com/office/drawing/2015/9/8/chartex" xmlns:cx2="http://schemas.microsoft.com/office/drawing/2015/10/21/chartex" xmlns:cx3="http://schemas.microsoft.com/office/drawing/2016/5/9/chartex" xmlns:cx4="http://schemas.microsoft.com/office/drawing/2016/5/10/chartex" xmlns:cx5="http://schemas.microsoft.com/office/drawing/2016/5/11/chartex" xmlns:cx6="http://schemas.microsoft.com/office/drawing/2016/5/12/chartex" xmlns:cx7="http://schemas.microsoft.com/office/drawing/2016/5/13/chartex" xmlns:cx8="http://schemas.microsoft.com/office/drawing/2016/5/14/chartex" xmlns:mc="http://schemas.openxmlformats.org/markup-compatibility/2006" xmlns:aink="http://schemas.microsoft.com/office/drawing/2016/ink" xmlns:am3d="http://schemas.microsoft.com/office/drawing/2017/model3d" xmlns:o="urn:schemas-microsoft-com:office:office" xmlns:oel="http://schemas.microsoft.com/office/2019/extlst" xmlns:r="http://schemas.openxmlformats.org/officeDocument/2006/relationships" xmlns:m="http://schemas.openxmlformats.org/officeDocument/2006/math" xmlns:v="urn:schemas-microsoft-com:vml" xmlns:wp14="http://schemas.microsoft.com/office/word/2010/wordprocessingDrawing" xmlns:wp="http://schemas.openxmlformats.org/drawingml/2006/wordprocessingDrawing" xmlns:w10="urn:schemas-microsoft-com:office:word" xmlns:w="http://schemas.openxmlformats.org/wordprocessingml/2006/main" xmlns:w14="http://schemas.microsoft.com/office/word/2010/wordml" xmlns:w15="http://schemas.microsoft.com/office/word/2012/wordml" xmlns:w16cex="http://schemas.microsoft.com/office/word/2018/wordml/cex" xmlns:w16cid="http://schemas.microsoft.com/office/word/2016/wordml/cid" xmlns:w16="http://schemas.microsoft.com/office/word/2018/wordml" xmlns:w16sdtdh="http://schemas.microsoft.com/office/word/2020/wordml/sdtdatahash" xmlns:w16se="http://schemas.microsoft.com/office/word/2015/wordml/symex" xmlns:wpg="http://schemas.microsoft.com/office/word/2010/wordprocessingGroup" xmlns:wpi="http://schemas.microsoft.com/office/word/2010/wordprocessingInk" xmlns:wne="http://schemas.microsoft.com/office/word/2006/wordml" xmlns:wps="http://schemas.microsoft.com/office/word/2010/wordprocessingShape" mc:Ignorable="w14 w15 w16se w16cid w16 w16cex w16sdtdh wp14">
   <w:footnote w:type="separator" w:id="-1">
     <w:p>
       <w:pPr>
@@ -2199,7 +2143,7 @@
 </file>
 
 <file path=word/header1.xml><?xml version="1.0" encoding="utf-8"?>
-<w:hdr xmlns:wpc="http://schemas.microsoft.com/office/word/2010/wordprocessingCanvas" xmlns:cx="http://schemas.microsoft.com/office/drawing/2014/chartex" xmlns:cx1="http://schemas.microsoft.com/office/drawing/2015/9/8/chartex" xmlns:cx2="http://schemas.microsoft.com/office/drawing/2015/10/21/chartex" xmlns:cx3="http://schemas.microsoft.com/office/drawing/2016/5/9/chartex" xmlns:cx4="http://schemas.microsoft.com/office/drawing/2016/5/10/chartex" xmlns:cx5="http://schemas.microsoft.com/office/drawing/2016/5/11/chartex" xmlns:cx6="http://schemas.microsoft.com/office/drawing/2016/5/12/chartex" xmlns:cx7="http://schemas.microsoft.com/office/drawing/2016/5/13/chartex" xmlns:cx8="http://schemas.microsoft.com/office/drawing/2016/5/14/chartex" xmlns:mc="http://schemas.openxmlformats.org/markup-compatibility/2006" xmlns:aink="http://schemas.microsoft.com/office/drawing/2016/ink" xmlns:am3d="http://schemas.microsoft.com/office/drawing/2017/model3d" xmlns:o="urn:schemas-microsoft-com:office:office" xmlns:oel="http://schemas.microsoft.com/office/2019/extlst" xmlns:r="http://schemas.openxmlformats.org/officeDocument/2006/relationships" xmlns:m="http://schemas.openxmlformats.org/officeDocument/2006/math" xmlns:v="urn:schemas-microsoft-com:vml" xmlns:wp14="http://schemas.microsoft.com/office/word/2010/wordprocessingDrawing" xmlns:wp="http://schemas.openxmlformats.org/drawingml/2006/wordprocessingDrawing" xmlns:w10="urn:schemas-microsoft-com:office:word" xmlns:w="http://schemas.openxmlformats.org/wordprocessingml/2006/main" xmlns:w14="http://schemas.microsoft.com/office/word/2010/wordml" xmlns:w15="http://schemas.microsoft.com/office/word/2012/wordml" xmlns:w16cex="http://schemas.microsoft.com/office/word/2018/wordml/cex" xmlns:w16cid="http://schemas.microsoft.com/office/word/2016/wordml/cid" xmlns:w16="http://schemas.microsoft.com/office/word/2018/wordml" xmlns:w16du="http://schemas.microsoft.com/office/word/2023/wordml/word16du" xmlns:w16sdtdh="http://schemas.microsoft.com/office/word/2020/wordml/sdtdatahash" xmlns:w16se="http://schemas.microsoft.com/office/word/2015/wordml/symex" xmlns:wpg="http://schemas.microsoft.com/office/word/2010/wordprocessingGroup" xmlns:wpi="http://schemas.microsoft.com/office/word/2010/wordprocessingInk" xmlns:wne="http://schemas.microsoft.com/office/word/2006/wordml" xmlns:wps="http://schemas.microsoft.com/office/word/2010/wordprocessingShape" mc:Ignorable="w14 w15 w16se w16cid w16 w16cex w16sdtdh wp14">
+<w:hdr xmlns:wpc="http://schemas.microsoft.com/office/word/2010/wordprocessingCanvas" xmlns:cx="http://schemas.microsoft.com/office/drawing/2014/chartex" xmlns:cx1="http://schemas.microsoft.com/office/drawing/2015/9/8/chartex" xmlns:cx2="http://schemas.microsoft.com/office/drawing/2015/10/21/chartex" xmlns:cx3="http://schemas.microsoft.com/office/drawing/2016/5/9/chartex" xmlns:cx4="http://schemas.microsoft.com/office/drawing/2016/5/10/chartex" xmlns:cx5="http://schemas.microsoft.com/office/drawing/2016/5/11/chartex" xmlns:cx6="http://schemas.microsoft.com/office/drawing/2016/5/12/chartex" xmlns:cx7="http://schemas.microsoft.com/office/drawing/2016/5/13/chartex" xmlns:cx8="http://schemas.microsoft.com/office/drawing/2016/5/14/chartex" xmlns:mc="http://schemas.openxmlformats.org/markup-compatibility/2006" xmlns:aink="http://schemas.microsoft.com/office/drawing/2016/ink" xmlns:am3d="http://schemas.microsoft.com/office/drawing/2017/model3d" xmlns:o="urn:schemas-microsoft-com:office:office" xmlns:oel="http://schemas.microsoft.com/office/2019/extlst" xmlns:r="http://schemas.openxmlformats.org/officeDocument/2006/relationships" xmlns:m="http://schemas.openxmlformats.org/officeDocument/2006/math" xmlns:v="urn:schemas-microsoft-com:vml" xmlns:wp14="http://schemas.microsoft.com/office/word/2010/wordprocessingDrawing" xmlns:wp="http://schemas.openxmlformats.org/drawingml/2006/wordprocessingDrawing" xmlns:w10="urn:schemas-microsoft-com:office:word" xmlns:w="http://schemas.openxmlformats.org/wordprocessingml/2006/main" xmlns:w14="http://schemas.microsoft.com/office/word/2010/wordml" xmlns:w15="http://schemas.microsoft.com/office/word/2012/wordml" xmlns:w16cex="http://schemas.microsoft.com/office/word/2018/wordml/cex" xmlns:w16cid="http://schemas.microsoft.com/office/word/2016/wordml/cid" xmlns:w16="http://schemas.microsoft.com/office/word/2018/wordml" xmlns:w16sdtdh="http://schemas.microsoft.com/office/word/2020/wordml/sdtdatahash" xmlns:w16se="http://schemas.microsoft.com/office/word/2015/wordml/symex" xmlns:wpg="http://schemas.microsoft.com/office/word/2010/wordprocessingGroup" xmlns:wpi="http://schemas.microsoft.com/office/word/2010/wordprocessingInk" xmlns:wne="http://schemas.microsoft.com/office/word/2006/wordml" xmlns:wps="http://schemas.microsoft.com/office/word/2010/wordprocessingShape" mc:Ignorable="w14 w15 w16se w16cid w16 w16cex w16sdtdh wp14">
   <w:p>
     <w:pPr>
       <w:pBdr>
@@ -2223,7 +2167,7 @@
 </file>
 
 <file path=word/header2.xml><?xml version="1.0" encoding="utf-8"?>
-<w:hdr xmlns:wpc="http://schemas.microsoft.com/office/word/2010/wordprocessingCanvas" xmlns:cx="http://schemas.microsoft.com/office/drawing/2014/chartex" xmlns:cx1="http://schemas.microsoft.com/office/drawing/2015/9/8/chartex" xmlns:cx2="http://schemas.microsoft.com/office/drawing/2015/10/21/chartex" xmlns:cx3="http://schemas.microsoft.com/office/drawing/2016/5/9/chartex" xmlns:cx4="http://schemas.microsoft.com/office/drawing/2016/5/10/chartex" xmlns:cx5="http://schemas.microsoft.com/office/drawing/2016/5/11/chartex" xmlns:cx6="http://schemas.microsoft.com/office/drawing/2016/5/12/chartex" xmlns:cx7="http://schemas.microsoft.com/office/drawing/2016/5/13/chartex" xmlns:cx8="http://schemas.microsoft.com/office/drawing/2016/5/14/chartex" xmlns:mc="http://schemas.openxmlformats.org/markup-compatibility/2006" xmlns:aink="http://schemas.microsoft.com/office/drawing/2016/ink" xmlns:am3d="http://schemas.microsoft.com/office/drawing/2017/model3d" xmlns:o="urn:schemas-microsoft-com:office:office" xmlns:oel="http://schemas.microsoft.com/office/2019/extlst" xmlns:r="http://schemas.openxmlformats.org/officeDocument/2006/relationships" xmlns:m="http://schemas.openxmlformats.org/officeDocument/2006/math" xmlns:v="urn:schemas-microsoft-com:vml" xmlns:wp14="http://schemas.microsoft.com/office/word/2010/wordprocessingDrawing" xmlns:wp="http://schemas.openxmlformats.org/drawingml/2006/wordprocessingDrawing" xmlns:w10="urn:schemas-microsoft-com:office:word" xmlns:w="http://schemas.openxmlformats.org/wordprocessingml/2006/main" xmlns:w14="http://schemas.microsoft.com/office/word/2010/wordml" xmlns:w15="http://schemas.microsoft.com/office/word/2012/wordml" xmlns:w16cex="http://schemas.microsoft.com/office/word/2018/wordml/cex" xmlns:w16cid="http://schemas.microsoft.com/office/word/2016/wordml/cid" xmlns:w16="http://schemas.microsoft.com/office/word/2018/wordml" xmlns:w16du="http://schemas.microsoft.com/office/word/2023/wordml/word16du" xmlns:w16sdtdh="http://schemas.microsoft.com/office/word/2020/wordml/sdtdatahash" xmlns:w16se="http://schemas.microsoft.com/office/word/2015/wordml/symex" xmlns:wpg="http://schemas.microsoft.com/office/word/2010/wordprocessingGroup" xmlns:wpi="http://schemas.microsoft.com/office/word/2010/wordprocessingInk" xmlns:wne="http://schemas.microsoft.com/office/word/2006/wordml" xmlns:wps="http://schemas.microsoft.com/office/word/2010/wordprocessingShape" mc:Ignorable="w14 w15 w16se w16cid w16 w16cex w16sdtdh wp14">
+<w:hdr xmlns:wpc="http://schemas.microsoft.com/office/word/2010/wordprocessingCanvas" xmlns:cx="http://schemas.microsoft.com/office/drawing/2014/chartex" xmlns:cx1="http://schemas.microsoft.com/office/drawing/2015/9/8/chartex" xmlns:cx2="http://schemas.microsoft.com/office/drawing/2015/10/21/chartex" xmlns:cx3="http://schemas.microsoft.com/office/drawing/2016/5/9/chartex" xmlns:cx4="http://schemas.microsoft.com/office/drawing/2016/5/10/chartex" xmlns:cx5="http://schemas.microsoft.com/office/drawing/2016/5/11/chartex" xmlns:cx6="http://schemas.microsoft.com/office/drawing/2016/5/12/chartex" xmlns:cx7="http://schemas.microsoft.com/office/drawing/2016/5/13/chartex" xmlns:cx8="http://schemas.microsoft.com/office/drawing/2016/5/14/chartex" xmlns:mc="http://schemas.openxmlformats.org/markup-compatibility/2006" xmlns:aink="http://schemas.microsoft.com/office/drawing/2016/ink" xmlns:am3d="http://schemas.microsoft.com/office/drawing/2017/model3d" xmlns:o="urn:schemas-microsoft-com:office:office" xmlns:oel="http://schemas.microsoft.com/office/2019/extlst" xmlns:r="http://schemas.openxmlformats.org/officeDocument/2006/relationships" xmlns:m="http://schemas.openxmlformats.org/officeDocument/2006/math" xmlns:v="urn:schemas-microsoft-com:vml" xmlns:wp14="http://schemas.microsoft.com/office/word/2010/wordprocessingDrawing" xmlns:wp="http://schemas.openxmlformats.org/drawingml/2006/wordprocessingDrawing" xmlns:w10="urn:schemas-microsoft-com:office:word" xmlns:w="http://schemas.openxmlformats.org/wordprocessingml/2006/main" xmlns:w14="http://schemas.microsoft.com/office/word/2010/wordml" xmlns:w15="http://schemas.microsoft.com/office/word/2012/wordml" xmlns:w16cex="http://schemas.microsoft.com/office/word/2018/wordml/cex" xmlns:w16cid="http://schemas.microsoft.com/office/word/2016/wordml/cid" xmlns:w16="http://schemas.microsoft.com/office/word/2018/wordml" xmlns:w16sdtdh="http://schemas.microsoft.com/office/word/2020/wordml/sdtdatahash" xmlns:w16se="http://schemas.microsoft.com/office/word/2015/wordml/symex" xmlns:wpg="http://schemas.microsoft.com/office/word/2010/wordprocessingGroup" xmlns:wpi="http://schemas.microsoft.com/office/word/2010/wordprocessingInk" xmlns:wne="http://schemas.microsoft.com/office/word/2006/wordml" xmlns:wps="http://schemas.microsoft.com/office/word/2010/wordprocessingShape" mc:Ignorable="w14 w15 w16se w16cid w16 w16cex w16sdtdh wp14">
   <w:p>
     <w:pPr>
       <w:pBdr>
@@ -2247,7 +2191,7 @@
 </file>
 
 <file path=word/header3.xml><?xml version="1.0" encoding="utf-8"?>
-<w:hdr xmlns:wpc="http://schemas.microsoft.com/office/word/2010/wordprocessingCanvas" xmlns:cx="http://schemas.microsoft.com/office/drawing/2014/chartex" xmlns:cx1="http://schemas.microsoft.com/office/drawing/2015/9/8/chartex" xmlns:cx2="http://schemas.microsoft.com/office/drawing/2015/10/21/chartex" xmlns:cx3="http://schemas.microsoft.com/office/drawing/2016/5/9/chartex" xmlns:cx4="http://schemas.microsoft.com/office/drawing/2016/5/10/chartex" xmlns:cx5="http://schemas.microsoft.com/office/drawing/2016/5/11/chartex" xmlns:cx6="http://schemas.microsoft.com/office/drawing/2016/5/12/chartex" xmlns:cx7="http://schemas.microsoft.com/office/drawing/2016/5/13/chartex" xmlns:cx8="http://schemas.microsoft.com/office/drawing/2016/5/14/chartex" xmlns:mc="http://schemas.openxmlformats.org/markup-compatibility/2006" xmlns:aink="http://schemas.microsoft.com/office/drawing/2016/ink" xmlns:am3d="http://schemas.microsoft.com/office/drawing/2017/model3d" xmlns:o="urn:schemas-microsoft-com:office:office" xmlns:oel="http://schemas.microsoft.com/office/2019/extlst" xmlns:r="http://schemas.openxmlformats.org/officeDocument/2006/relationships" xmlns:m="http://schemas.openxmlformats.org/officeDocument/2006/math" xmlns:v="urn:schemas-microsoft-com:vml" xmlns:wp14="http://schemas.microsoft.com/office/word/2010/wordprocessingDrawing" xmlns:wp="http://schemas.openxmlformats.org/drawingml/2006/wordprocessingDrawing" xmlns:w10="urn:schemas-microsoft-com:office:word" xmlns:w="http://schemas.openxmlformats.org/wordprocessingml/2006/main" xmlns:w14="http://schemas.microsoft.com/office/word/2010/wordml" xmlns:w15="http://schemas.microsoft.com/office/word/2012/wordml" xmlns:w16cex="http://schemas.microsoft.com/office/word/2018/wordml/cex" xmlns:w16cid="http://schemas.microsoft.com/office/word/2016/wordml/cid" xmlns:w16="http://schemas.microsoft.com/office/word/2018/wordml" xmlns:w16du="http://schemas.microsoft.com/office/word/2023/wordml/word16du" xmlns:w16sdtdh="http://schemas.microsoft.com/office/word/2020/wordml/sdtdatahash" xmlns:w16se="http://schemas.microsoft.com/office/word/2015/wordml/symex" xmlns:wpg="http://schemas.microsoft.com/office/word/2010/wordprocessingGroup" xmlns:wpi="http://schemas.microsoft.com/office/word/2010/wordprocessingInk" xmlns:wne="http://schemas.microsoft.com/office/word/2006/wordml" xmlns:wps="http://schemas.microsoft.com/office/word/2010/wordprocessingShape" mc:Ignorable="w14 w15 w16se w16cid w16 w16cex w16sdtdh wp14">
+<w:hdr xmlns:wpc="http://schemas.microsoft.com/office/word/2010/wordprocessingCanvas" xmlns:cx="http://schemas.microsoft.com/office/drawing/2014/chartex" xmlns:cx1="http://schemas.microsoft.com/office/drawing/2015/9/8/chartex" xmlns:cx2="http://schemas.microsoft.com/office/drawing/2015/10/21/chartex" xmlns:cx3="http://schemas.microsoft.com/office/drawing/2016/5/9/chartex" xmlns:cx4="http://schemas.microsoft.com/office/drawing/2016/5/10/chartex" xmlns:cx5="http://schemas.microsoft.com/office/drawing/2016/5/11/chartex" xmlns:cx6="http://schemas.microsoft.com/office/drawing/2016/5/12/chartex" xmlns:cx7="http://schemas.microsoft.com/office/drawing/2016/5/13/chartex" xmlns:cx8="http://schemas.microsoft.com/office/drawing/2016/5/14/chartex" xmlns:mc="http://schemas.openxmlformats.org/markup-compatibility/2006" xmlns:aink="http://schemas.microsoft.com/office/drawing/2016/ink" xmlns:am3d="http://schemas.microsoft.com/office/drawing/2017/model3d" xmlns:o="urn:schemas-microsoft-com:office:office" xmlns:oel="http://schemas.microsoft.com/office/2019/extlst" xmlns:r="http://schemas.openxmlformats.org/officeDocument/2006/relationships" xmlns:m="http://schemas.openxmlformats.org/officeDocument/2006/math" xmlns:v="urn:schemas-microsoft-com:vml" xmlns:wp14="http://schemas.microsoft.com/office/word/2010/wordprocessingDrawing" xmlns:wp="http://schemas.openxmlformats.org/drawingml/2006/wordprocessingDrawing" xmlns:w10="urn:schemas-microsoft-com:office:word" xmlns:w="http://schemas.openxmlformats.org/wordprocessingml/2006/main" xmlns:w14="http://schemas.microsoft.com/office/word/2010/wordml" xmlns:w15="http://schemas.microsoft.com/office/word/2012/wordml" xmlns:w16cex="http://schemas.microsoft.com/office/word/2018/wordml/cex" xmlns:w16cid="http://schemas.microsoft.com/office/word/2016/wordml/cid" xmlns:w16="http://schemas.microsoft.com/office/word/2018/wordml" xmlns:w16sdtdh="http://schemas.microsoft.com/office/word/2020/wordml/sdtdatahash" xmlns:w16se="http://schemas.microsoft.com/office/word/2015/wordml/symex" xmlns:wpg="http://schemas.microsoft.com/office/word/2010/wordprocessingGroup" xmlns:wpi="http://schemas.microsoft.com/office/word/2010/wordprocessingInk" xmlns:wne="http://schemas.microsoft.com/office/word/2006/wordml" xmlns:wps="http://schemas.microsoft.com/office/word/2010/wordprocessingShape" mc:Ignorable="w14 w15 w16se w16cid w16 w16cex w16sdtdh wp14">
   <w:p>
     <w:pPr>
       <w:pBdr>
@@ -2271,7 +2215,7 @@
 </file>
 
 <file path=word/numbering.xml><?xml version="1.0" encoding="utf-8"?>
-<w:numbering xmlns:wpc="http://schemas.microsoft.com/office/word/2010/wordprocessingCanvas" xmlns:cx="http://schemas.microsoft.com/office/drawing/2014/chartex" xmlns:cx1="http://schemas.microsoft.com/office/drawing/2015/9/8/chartex" xmlns:cx2="http://schemas.microsoft.com/office/drawing/2015/10/21/chartex" xmlns:cx3="http://schemas.microsoft.com/office/drawing/2016/5/9/chartex" xmlns:cx4="http://schemas.microsoft.com/office/drawing/2016/5/10/chartex" xmlns:cx5="http://schemas.microsoft.com/office/drawing/2016/5/11/chartex" xmlns:cx6="http://schemas.microsoft.com/office/drawing/2016/5/12/chartex" xmlns:cx7="http://schemas.microsoft.com/office/drawing/2016/5/13/chartex" xmlns:cx8="http://schemas.microsoft.com/office/drawing/2016/5/14/chartex" xmlns:mc="http://schemas.openxmlformats.org/markup-compatibility/2006" xmlns:aink="http://schemas.microsoft.com/office/drawing/2016/ink" xmlns:am3d="http://schemas.microsoft.com/office/drawing/2017/model3d" xmlns:o="urn:schemas-microsoft-com:office:office" xmlns:oel="http://schemas.microsoft.com/office/2019/extlst" xmlns:r="http://schemas.openxmlformats.org/officeDocument/2006/relationships" xmlns:m="http://schemas.openxmlformats.org/officeDocument/2006/math" xmlns:v="urn:schemas-microsoft-com:vml" xmlns:wp14="http://schemas.microsoft.com/office/word/2010/wordprocessingDrawing" xmlns:wp="http://schemas.openxmlformats.org/drawingml/2006/wordprocessingDrawing" xmlns:w10="urn:schemas-microsoft-com:office:word" xmlns:w="http://schemas.openxmlformats.org/wordprocessingml/2006/main" xmlns:w14="http://schemas.microsoft.com/office/word/2010/wordml" xmlns:w15="http://schemas.microsoft.com/office/word/2012/wordml" xmlns:w16cex="http://schemas.microsoft.com/office/word/2018/wordml/cex" xmlns:w16cid="http://schemas.microsoft.com/office/word/2016/wordml/cid" xmlns:w16="http://schemas.microsoft.com/office/word/2018/wordml" xmlns:w16du="http://schemas.microsoft.com/office/word/2023/wordml/word16du" xmlns:w16sdtdh="http://schemas.microsoft.com/office/word/2020/wordml/sdtdatahash" xmlns:w16se="http://schemas.microsoft.com/office/word/2015/wordml/symex" xmlns:wpg="http://schemas.microsoft.com/office/word/2010/wordprocessingGroup" xmlns:wpi="http://schemas.microsoft.com/office/word/2010/wordprocessingInk" xmlns:wne="http://schemas.microsoft.com/office/word/2006/wordml" xmlns:wps="http://schemas.microsoft.com/office/word/2010/wordprocessingShape" mc:Ignorable="w14 w15 w16se w16cid w16 w16cex w16sdtdh wp14">
+<w:numbering xmlns:wpc="http://schemas.microsoft.com/office/word/2010/wordprocessingCanvas" xmlns:cx="http://schemas.microsoft.com/office/drawing/2014/chartex" xmlns:cx1="http://schemas.microsoft.com/office/drawing/2015/9/8/chartex" xmlns:cx2="http://schemas.microsoft.com/office/drawing/2015/10/21/chartex" xmlns:cx3="http://schemas.microsoft.com/office/drawing/2016/5/9/chartex" xmlns:cx4="http://schemas.microsoft.com/office/drawing/2016/5/10/chartex" xmlns:cx5="http://schemas.microsoft.com/office/drawing/2016/5/11/chartex" xmlns:cx6="http://schemas.microsoft.com/office/drawing/2016/5/12/chartex" xmlns:cx7="http://schemas.microsoft.com/office/drawing/2016/5/13/chartex" xmlns:cx8="http://schemas.microsoft.com/office/drawing/2016/5/14/chartex" xmlns:mc="http://schemas.openxmlformats.org/markup-compatibility/2006" xmlns:aink="http://schemas.microsoft.com/office/drawing/2016/ink" xmlns:am3d="http://schemas.microsoft.com/office/drawing/2017/model3d" xmlns:o="urn:schemas-microsoft-com:office:office" xmlns:oel="http://schemas.microsoft.com/office/2019/extlst" xmlns:r="http://schemas.openxmlformats.org/officeDocument/2006/relationships" xmlns:m="http://schemas.openxmlformats.org/officeDocument/2006/math" xmlns:v="urn:schemas-microsoft-com:vml" xmlns:wp14="http://schemas.microsoft.com/office/word/2010/wordprocessingDrawing" xmlns:wp="http://schemas.openxmlformats.org/drawingml/2006/wordprocessingDrawing" xmlns:w10="urn:schemas-microsoft-com:office:word" xmlns:w="http://schemas.openxmlformats.org/wordprocessingml/2006/main" xmlns:w14="http://schemas.microsoft.com/office/word/2010/wordml" xmlns:w15="http://schemas.microsoft.com/office/word/2012/wordml" xmlns:w16cex="http://schemas.microsoft.com/office/word/2018/wordml/cex" xmlns:w16cid="http://schemas.microsoft.com/office/word/2016/wordml/cid" xmlns:w16="http://schemas.microsoft.com/office/word/2018/wordml" xmlns:w16sdtdh="http://schemas.microsoft.com/office/word/2020/wordml/sdtdatahash" xmlns:w16se="http://schemas.microsoft.com/office/word/2015/wordml/symex" xmlns:wpg="http://schemas.microsoft.com/office/word/2010/wordprocessingGroup" xmlns:wpi="http://schemas.microsoft.com/office/word/2010/wordprocessingInk" xmlns:wne="http://schemas.microsoft.com/office/word/2006/wordml" xmlns:wps="http://schemas.microsoft.com/office/word/2010/wordprocessingShape" mc:Ignorable="w14 w15 w16se w16cid w16 w16cex w16sdtdh wp14">
   <w:abstractNum w:abstractNumId="0" w15:restartNumberingAfterBreak="0">
     <w:nsid w:val="2D8C137E"/>
     <w:multiLevelType w:val="multilevel"/>
@@ -3604,6 +3548,18 @@
       <w:shd w:val="clear" w:color="auto" w:fill="E1DFDD"/>
     </w:rPr>
   </w:style>
+  <w:style w:type="character" w:styleId="FollowedHyperlink">
+    <w:name w:val="FollowedHyperlink"/>
+    <w:basedOn w:val="DefaultParagraphFont"/>
+    <w:uiPriority w:val="99"/>
+    <w:semiHidden/>
+    <w:unhideWhenUsed/>
+    <w:rsid w:val="003E5708"/>
+    <w:rPr>
+      <w:color w:val="800080" w:themeColor="followedHyperlink"/>
+      <w:u w:val="single"/>
+    </w:rPr>
+  </w:style>
 </w:styles>
 </file>
 

</xml_diff>

<commit_message>
*gets pushed off chair*
</commit_message>
<xml_diff>
--- a/_docs/README.docx
+++ b/_docs/README.docx
@@ -459,15 +459,7 @@
         <w:t>. This is achieved by right clicking the shortcut, selecting “properties”. Under the shortcut tab, ensure the “start in” directory matches your “</w:t>
       </w:r>
       <w:r>
-        <w:t>\%</w:t>
-      </w:r>
-      <w:proofErr w:type="spellStart"/>
-      <w:r>
-        <w:t>appdata</w:t>
-      </w:r>
-      <w:proofErr w:type="spellEnd"/>
-      <w:r>
-        <w:t>%\</w:t>
+        <w:t>\%appdata%\</w:t>
       </w:r>
       <w:r>
         <w:t>Roaming\EuroScope</w:t>
@@ -636,15 +628,7 @@
         <w:t>above</w:t>
       </w:r>
       <w:r>
-        <w:t xml:space="preserve"> shows the location of these options. Once you have done this, quit EuroScope and when you load it again, it will ask you for a .</w:t>
-      </w:r>
-      <w:proofErr w:type="spellStart"/>
-      <w:r>
-        <w:t>prf</w:t>
-      </w:r>
-      <w:proofErr w:type="spellEnd"/>
-      <w:r>
-        <w:t xml:space="preserve"> (profile) file.</w:t>
+        <w:t xml:space="preserve"> shows the location of these options. Once you have done this, quit EuroScope and when you load it again, it will ask you for a .prf (profile) file.</w:t>
       </w:r>
     </w:p>
     <w:p>
@@ -673,13 +657,8 @@
         <w:t xml:space="preserve">The plugins included in this package require the </w:t>
       </w:r>
       <w:r>
-        <w:t xml:space="preserve">latest (2022+) C++ </w:t>
-      </w:r>
-      <w:proofErr w:type="spellStart"/>
-      <w:r>
-        <w:t>Redistributables</w:t>
-      </w:r>
-      <w:proofErr w:type="spellEnd"/>
+        <w:t>latest (2022+) C++ Redistributables</w:t>
+      </w:r>
       <w:r>
         <w:t xml:space="preserve"> to function as intended</w:t>
       </w:r>
@@ -833,13 +812,8 @@
       <w:r>
         <w:t>%</w:t>
       </w:r>
-      <w:proofErr w:type="spellStart"/>
-      <w:r>
-        <w:t>appdata</w:t>
-      </w:r>
-      <w:proofErr w:type="spellEnd"/>
-      <w:r>
-        <w:t>%\</w:t>
+      <w:r>
+        <w:t>appdata%\</w:t>
       </w:r>
       <w:r>
         <w:t>Roaming\EuroScope</w:t>
@@ -855,15 +829,7 @@
     </w:p>
     <w:p>
       <w:r>
-        <w:t>\%</w:t>
-      </w:r>
-      <w:proofErr w:type="spellStart"/>
-      <w:r>
-        <w:t>appdata</w:t>
-      </w:r>
-      <w:proofErr w:type="spellEnd"/>
-      <w:r>
-        <w:t>%\</w:t>
+        <w:t>\%appdata%\</w:t>
       </w:r>
       <w:r>
         <w:t>Roaming\EuroScope</w:t>
@@ -872,16 +838,11 @@
         <w:t>\UK\</w:t>
       </w:r>
       <w:r>
-        <w:t xml:space="preserve">Essex\Stansted </w:t>
-      </w:r>
-      <w:proofErr w:type="spellStart"/>
-      <w:r>
-        <w:t>SMR</w:t>
+        <w:t>Essex\Stansted SMR</w:t>
       </w:r>
       <w:r>
         <w:t>.prf</w:t>
       </w:r>
-      <w:proofErr w:type="spellEnd"/>
     </w:p>
     <w:p>
       <w:r>
@@ -964,15 +925,7 @@
     </w:p>
     <w:p>
       <w:r>
-        <w:t>All profiles (.</w:t>
-      </w:r>
-      <w:proofErr w:type="spellStart"/>
-      <w:r>
-        <w:t>prf</w:t>
-      </w:r>
-      <w:proofErr w:type="spellEnd"/>
-      <w:r>
-        <w:t xml:space="preserve"> files) found in this pack can be loaded from the subfolders in the main ‘UK’ folder. </w:t>
+        <w:t xml:space="preserve">All profiles (.prf files) found in this pack can be loaded from the subfolders in the main ‘UK’ folder. </w:t>
       </w:r>
     </w:p>
     <w:p>
@@ -1022,15 +975,7 @@
     </w:p>
     <w:p>
       <w:r>
-        <w:t xml:space="preserve">Most profiles in this pack (with the exception of those only containing one SMR/ATM </w:t>
-      </w:r>
-      <w:proofErr w:type="gramStart"/>
-      <w:r>
-        <w:t>e.g.</w:t>
-      </w:r>
-      <w:proofErr w:type="gramEnd"/>
-      <w:r>
-        <w:t xml:space="preserve"> ‘Gatwick SMR’), utilise multiple ASRs that you can switch between. These are accessed by pressing the ‘F1’ key, followed by a number key (1-9). The number associated will determine which view is loaded. </w:t>
+        <w:t xml:space="preserve">Most profiles in this pack (with the exception of those only containing one SMR/ATM e.g. ‘Gatwick SMR’), utilise multiple ASRs that you can switch between. These are accessed by pressing the ‘F1’ key, followed by a number key (1-9). The number associated will determine which view is loaded. </w:t>
       </w:r>
     </w:p>
     <w:p>
@@ -1057,16 +1002,8 @@
         <w:rPr>
           <w:color w:val="000000"/>
         </w:rPr>
-        <w:t xml:space="preserve">Radar, no fixes or </w:t>
-      </w:r>
-      <w:proofErr w:type="gramStart"/>
-      <w:r>
-        <w:rPr>
-          <w:color w:val="000000"/>
-        </w:rPr>
-        <w:t>labels</w:t>
-      </w:r>
-      <w:proofErr w:type="gramEnd"/>
+        <w:t>Radar, no fixes or labels</w:t>
+      </w:r>
     </w:p>
     <w:p>
       <w:pPr>
@@ -1087,21 +1024,7 @@
         <w:rPr>
           <w:color w:val="000000"/>
         </w:rPr>
-        <w:t xml:space="preserve">Radar, fixes displayed, no </w:t>
-      </w:r>
-      <w:proofErr w:type="gramStart"/>
-      <w:r>
-        <w:rPr>
-          <w:color w:val="000000"/>
-        </w:rPr>
-        <w:t>labels</w:t>
-      </w:r>
-      <w:proofErr w:type="gramEnd"/>
-      <w:r>
-        <w:rPr>
-          <w:color w:val="000000"/>
-        </w:rPr>
-        <w:t xml:space="preserve"> </w:t>
+        <w:t xml:space="preserve">Radar, fixes displayed, no labels </w:t>
       </w:r>
     </w:p>
     <w:p>
@@ -1123,21 +1046,7 @@
         <w:rPr>
           <w:color w:val="000000"/>
         </w:rPr>
-        <w:t xml:space="preserve">Radar, fixes displayed, airspace bases </w:t>
-      </w:r>
-      <w:proofErr w:type="gramStart"/>
-      <w:r>
-        <w:rPr>
-          <w:color w:val="000000"/>
-        </w:rPr>
-        <w:t>displayed</w:t>
-      </w:r>
-      <w:proofErr w:type="gramEnd"/>
-      <w:r>
-        <w:rPr>
-          <w:color w:val="000000"/>
-        </w:rPr>
-        <w:t xml:space="preserve"> </w:t>
+        <w:t xml:space="preserve">Radar, fixes displayed, airspace bases displayed </w:t>
       </w:r>
     </w:p>
     <w:p>
@@ -1159,21 +1068,7 @@
         <w:rPr>
           <w:color w:val="000000"/>
         </w:rPr>
-        <w:t xml:space="preserve">Radar, fixes displayed, fix names </w:t>
-      </w:r>
-      <w:proofErr w:type="gramStart"/>
-      <w:r>
-        <w:rPr>
-          <w:color w:val="000000"/>
-        </w:rPr>
-        <w:t>displayed</w:t>
-      </w:r>
-      <w:proofErr w:type="gramEnd"/>
-      <w:r>
-        <w:rPr>
-          <w:color w:val="000000"/>
-        </w:rPr>
-        <w:t xml:space="preserve"> </w:t>
+        <w:t xml:space="preserve">Radar, fixes displayed, fix names displayed </w:t>
       </w:r>
     </w:p>
     <w:p>
@@ -1208,35 +1103,7 @@
         <w:rPr>
           <w:color w:val="000000"/>
         </w:rPr>
-        <w:t xml:space="preserve"> SMR map (</w:t>
-      </w:r>
-      <w:proofErr w:type="gramStart"/>
-      <w:r>
-        <w:rPr>
-          <w:color w:val="000000"/>
-        </w:rPr>
-        <w:t>e.g.</w:t>
-      </w:r>
-      <w:proofErr w:type="gramEnd"/>
-      <w:r>
-        <w:rPr>
-          <w:color w:val="000000"/>
-        </w:rPr>
-        <w:t xml:space="preserve"> Heathrow for </w:t>
-      </w:r>
-      <w:proofErr w:type="spellStart"/>
-      <w:r>
-        <w:rPr>
-          <w:color w:val="000000"/>
-        </w:rPr>
-        <w:t>South.prf</w:t>
-      </w:r>
-      <w:proofErr w:type="spellEnd"/>
-      <w:r>
-        <w:rPr>
-          <w:color w:val="000000"/>
-        </w:rPr>
-        <w:t xml:space="preserve">) </w:t>
+        <w:t xml:space="preserve"> SMR map (e.g. Heathrow for South.prf) </w:t>
       </w:r>
     </w:p>
     <w:p>
@@ -1271,35 +1138,7 @@
         <w:rPr>
           <w:color w:val="000000"/>
         </w:rPr>
-        <w:t xml:space="preserve"> SMR map (</w:t>
-      </w:r>
-      <w:proofErr w:type="gramStart"/>
-      <w:r>
-        <w:rPr>
-          <w:color w:val="000000"/>
-        </w:rPr>
-        <w:t>e.g.</w:t>
-      </w:r>
-      <w:proofErr w:type="gramEnd"/>
-      <w:r>
-        <w:rPr>
-          <w:color w:val="000000"/>
-        </w:rPr>
-        <w:t xml:space="preserve"> Gatwick for </w:t>
-      </w:r>
-      <w:proofErr w:type="spellStart"/>
-      <w:r>
-        <w:rPr>
-          <w:color w:val="000000"/>
-        </w:rPr>
-        <w:t>South.prf</w:t>
-      </w:r>
-      <w:proofErr w:type="spellEnd"/>
-      <w:r>
-        <w:rPr>
-          <w:color w:val="000000"/>
-        </w:rPr>
-        <w:t xml:space="preserve">) </w:t>
+        <w:t xml:space="preserve"> SMR map (e.g. Gatwick for South.prf) </w:t>
       </w:r>
     </w:p>
     <w:p>
@@ -1395,20 +1234,7 @@
     </w:p>
     <w:p>
       <w:r>
-        <w:t xml:space="preserve">*Intended to be moved around the remaining ground maps using the </w:t>
-      </w:r>
-      <w:proofErr w:type="gramStart"/>
-      <w:r>
-        <w:t>“.</w:t>
-      </w:r>
-      <w:proofErr w:type="spellStart"/>
-      <w:r>
-        <w:t>center</w:t>
-      </w:r>
-      <w:proofErr w:type="spellEnd"/>
-      <w:proofErr w:type="gramEnd"/>
-      <w:r>
-        <w:t xml:space="preserve">” command. </w:t>
+        <w:t xml:space="preserve">*Intended to be moved around the remaining ground maps using the “.center” command. </w:t>
       </w:r>
     </w:p>
     <w:p>
@@ -1509,28 +1335,7 @@
     </w:p>
     <w:p>
       <w:r>
-        <w:t>Commands are typically named by the first letter of each word. For example</w:t>
-      </w:r>
-      <w:proofErr w:type="gramStart"/>
-      <w:r>
-        <w:t>, .</w:t>
-      </w:r>
-      <w:proofErr w:type="spellStart"/>
-      <w:r>
-        <w:t>cfl</w:t>
-      </w:r>
-      <w:proofErr w:type="spellEnd"/>
-      <w:proofErr w:type="gramEnd"/>
-      <w:r>
-        <w:t xml:space="preserve"> = Climb FL, .</w:t>
-      </w:r>
-      <w:proofErr w:type="spellStart"/>
-      <w:r>
-        <w:t>cnfl</w:t>
-      </w:r>
-      <w:proofErr w:type="spellEnd"/>
-      <w:r>
-        <w:t xml:space="preserve"> = Climb now FL. </w:t>
+        <w:t xml:space="preserve">Commands are typically named by the first letter of each word. For example, .cfl = Climb FL, .cnfl = Climb now FL. </w:t>
       </w:r>
     </w:p>
     <w:p>
@@ -1553,27 +1358,11 @@
         </w:pBdr>
         <w:spacing w:after="0"/>
       </w:pPr>
-      <w:proofErr w:type="gramStart"/>
-      <w:r>
-        <w:rPr>
-          <w:color w:val="000000"/>
-        </w:rPr>
-        <w:t>.</w:t>
-      </w:r>
-      <w:proofErr w:type="spellStart"/>
-      <w:r>
-        <w:rPr>
-          <w:color w:val="000000"/>
-        </w:rPr>
-        <w:t>pdc</w:t>
-      </w:r>
-      <w:proofErr w:type="spellEnd"/>
-      <w:proofErr w:type="gramEnd"/>
-      <w:r>
-        <w:rPr>
-          <w:color w:val="000000"/>
-        </w:rPr>
-        <w:t xml:space="preserve"> - a text version of a Pre Departure Clearance message</w:t>
+      <w:r>
+        <w:rPr>
+          <w:color w:val="000000"/>
+        </w:rPr>
+        <w:t>.pdc - a text version of a Pre Departure Clearance message</w:t>
       </w:r>
     </w:p>
     <w:p>
@@ -1595,35 +1384,7 @@
         <w:rPr>
           <w:color w:val="000000"/>
         </w:rPr>
-        <w:t>.</w:t>
-      </w:r>
-      <w:proofErr w:type="spellStart"/>
-      <w:r>
-        <w:rPr>
-          <w:color w:val="000000"/>
-        </w:rPr>
-        <w:t>sid</w:t>
-      </w:r>
-      <w:proofErr w:type="spellEnd"/>
-      <w:r>
-        <w:rPr>
-          <w:color w:val="000000"/>
-        </w:rPr>
-        <w:t xml:space="preserve"> - a clearance based on the ES </w:t>
-      </w:r>
-      <w:proofErr w:type="gramStart"/>
-      <w:r>
-        <w:rPr>
-          <w:color w:val="000000"/>
-        </w:rPr>
-        <w:t>information</w:t>
-      </w:r>
-      <w:proofErr w:type="gramEnd"/>
-      <w:r>
-        <w:rPr>
-          <w:color w:val="000000"/>
-        </w:rPr>
-        <w:t xml:space="preserve"> </w:t>
+        <w:t xml:space="preserve">.sid - a clearance based on the ES information </w:t>
       </w:r>
     </w:p>
     <w:p>
@@ -1641,19 +1402,11 @@
         </w:pBdr>
         <w:spacing w:after="0"/>
       </w:pPr>
-      <w:proofErr w:type="gramStart"/>
-      <w:r>
-        <w:rPr>
-          <w:color w:val="000000"/>
-        </w:rPr>
-        <w:t>.sidi</w:t>
-      </w:r>
-      <w:proofErr w:type="gramEnd"/>
-      <w:r>
-        <w:rPr>
-          <w:color w:val="000000"/>
-        </w:rPr>
-        <w:t xml:space="preserve"> - a SID clearance, specifying the initial altitude </w:t>
+      <w:r>
+        <w:rPr>
+          <w:color w:val="000000"/>
+        </w:rPr>
+        <w:t xml:space="preserve">.sidi - a SID clearance, specifying the initial altitude </w:t>
       </w:r>
     </w:p>
     <w:p>
@@ -1671,19 +1424,11 @@
         </w:pBdr>
         <w:spacing w:after="0"/>
       </w:pPr>
-      <w:proofErr w:type="gramStart"/>
-      <w:r>
-        <w:rPr>
-          <w:color w:val="000000"/>
-        </w:rPr>
-        <w:t>.star</w:t>
-      </w:r>
-      <w:proofErr w:type="gramEnd"/>
-      <w:r>
-        <w:rPr>
-          <w:color w:val="000000"/>
-        </w:rPr>
-        <w:t xml:space="preserve"> "[STAR] arrival for [DEST]" (designator and DEST taken from the ES information)</w:t>
+      <w:r>
+        <w:rPr>
+          <w:color w:val="000000"/>
+        </w:rPr>
+        <w:t>.star "[STAR] arrival for [DEST]" (designator and DEST taken from the ES information)</w:t>
       </w:r>
     </w:p>
     <w:p>
@@ -1701,7 +1446,6 @@
         </w:pBdr>
         <w:spacing w:after="0"/>
       </w:pPr>
-      <w:proofErr w:type="gramStart"/>
       <w:r>
         <w:rPr>
           <w:color w:val="000000"/>
@@ -1709,15 +1453,12 @@
         <w:lastRenderedPageBreak/>
         <w:t>.</w:t>
       </w:r>
-      <w:proofErr w:type="spellStart"/>
       <w:r>
         <w:rPr>
           <w:color w:val="000000"/>
         </w:rPr>
         <w:t>ho</w:t>
       </w:r>
-      <w:proofErr w:type="spellEnd"/>
-      <w:proofErr w:type="gramEnd"/>
       <w:r>
         <w:rPr>
           <w:color w:val="000000"/>
@@ -1752,19 +1493,11 @@
         </w:pBdr>
         <w:spacing w:after="0"/>
       </w:pPr>
-      <w:proofErr w:type="gramStart"/>
-      <w:r>
-        <w:rPr>
-          <w:color w:val="000000"/>
-        </w:rPr>
-        <w:t>.rh</w:t>
-      </w:r>
-      <w:proofErr w:type="gramEnd"/>
-      <w:r>
-        <w:rPr>
-          <w:color w:val="000000"/>
-        </w:rPr>
-        <w:t xml:space="preserve"> - see above for usage ("report heading to") </w:t>
+      <w:r>
+        <w:rPr>
+          <w:color w:val="000000"/>
+        </w:rPr>
+        <w:t xml:space="preserve">.rh - see above for usage ("report heading to") </w:t>
       </w:r>
     </w:p>
     <w:p>
@@ -1786,21 +1519,7 @@
         <w:rPr>
           <w:color w:val="000000"/>
         </w:rPr>
-        <w:t>.</w:t>
-      </w:r>
-      <w:proofErr w:type="spellStart"/>
-      <w:r>
-        <w:rPr>
-          <w:color w:val="000000"/>
-        </w:rPr>
-        <w:t>rs</w:t>
-      </w:r>
-      <w:proofErr w:type="spellEnd"/>
-      <w:r>
-        <w:rPr>
-          <w:color w:val="000000"/>
-        </w:rPr>
-        <w:t xml:space="preserve"> - see above for usage ("report speed to") </w:t>
+        <w:t xml:space="preserve">.rs - see above for usage ("report speed to") </w:t>
       </w:r>
     </w:p>
     <w:p>
@@ -1818,27 +1537,11 @@
         </w:pBdr>
         <w:spacing w:after="0"/>
       </w:pPr>
-      <w:proofErr w:type="gramStart"/>
-      <w:r>
-        <w:rPr>
-          <w:color w:val="000000"/>
-        </w:rPr>
-        <w:t>.</w:t>
-      </w:r>
-      <w:proofErr w:type="spellStart"/>
-      <w:r>
-        <w:rPr>
-          <w:color w:val="000000"/>
-        </w:rPr>
-        <w:t>rd</w:t>
-      </w:r>
-      <w:proofErr w:type="spellEnd"/>
-      <w:proofErr w:type="gramEnd"/>
-      <w:r>
-        <w:rPr>
-          <w:color w:val="000000"/>
-        </w:rPr>
-        <w:t xml:space="preserve"> "route direct" </w:t>
+      <w:r>
+        <w:rPr>
+          <w:color w:val="000000"/>
+        </w:rPr>
+        <w:t xml:space="preserve">.rd "route direct" </w:t>
       </w:r>
     </w:p>
     <w:p>
@@ -1856,41 +1559,11 @@
         </w:pBdr>
         <w:spacing w:after="0"/>
       </w:pPr>
-      <w:proofErr w:type="gramStart"/>
-      <w:r>
-        <w:rPr>
-          <w:color w:val="000000"/>
-        </w:rPr>
-        <w:t>.</w:t>
-      </w:r>
-      <w:proofErr w:type="spellStart"/>
-      <w:r>
-        <w:rPr>
-          <w:color w:val="000000"/>
-        </w:rPr>
-        <w:t>rond</w:t>
-      </w:r>
-      <w:proofErr w:type="spellEnd"/>
-      <w:proofErr w:type="gramEnd"/>
-      <w:r>
-        <w:rPr>
-          <w:color w:val="000000"/>
-        </w:rPr>
-        <w:t xml:space="preserve"> or .</w:t>
-      </w:r>
-      <w:proofErr w:type="spellStart"/>
-      <w:r>
-        <w:rPr>
-          <w:color w:val="000000"/>
-        </w:rPr>
-        <w:t>rnd</w:t>
-      </w:r>
-      <w:proofErr w:type="spellEnd"/>
-      <w:r>
-        <w:rPr>
-          <w:color w:val="000000"/>
-        </w:rPr>
-        <w:t xml:space="preserve"> "resume own navigation direct" </w:t>
+      <w:r>
+        <w:rPr>
+          <w:color w:val="000000"/>
+        </w:rPr>
+        <w:t xml:space="preserve">.rond or .rnd "resume own navigation direct" </w:t>
       </w:r>
     </w:p>
     <w:p>
@@ -1908,27 +1581,11 @@
         </w:pBdr>
         <w:spacing w:after="0"/>
       </w:pPr>
-      <w:proofErr w:type="gramStart"/>
-      <w:r>
-        <w:rPr>
-          <w:color w:val="000000"/>
-        </w:rPr>
-        <w:t>.</w:t>
-      </w:r>
-      <w:proofErr w:type="spellStart"/>
-      <w:r>
-        <w:rPr>
-          <w:color w:val="000000"/>
-        </w:rPr>
-        <w:t>sq</w:t>
-      </w:r>
-      <w:proofErr w:type="spellEnd"/>
-      <w:proofErr w:type="gramEnd"/>
-      <w:r>
-        <w:rPr>
-          <w:color w:val="000000"/>
-        </w:rPr>
-        <w:t xml:space="preserve"> - Squawk (assigned code) </w:t>
+      <w:r>
+        <w:rPr>
+          <w:color w:val="000000"/>
+        </w:rPr>
+        <w:t xml:space="preserve">.sq - Squawk (assigned code) </w:t>
       </w:r>
     </w:p>
     <w:p>
@@ -2031,19 +1688,11 @@
         </w:pBdr>
         <w:spacing w:after="0"/>
       </w:pPr>
-      <w:proofErr w:type="spellStart"/>
-      <w:r>
-        <w:rPr>
-          <w:color w:val="000000"/>
-        </w:rPr>
-        <w:t>vSMR</w:t>
-      </w:r>
-      <w:proofErr w:type="spellEnd"/>
-      <w:r>
-        <w:rPr>
-          <w:color w:val="000000"/>
-        </w:rPr>
-        <w:t xml:space="preserve"> (Pierre Ferran)</w:t>
+      <w:r>
+        <w:rPr>
+          <w:color w:val="000000"/>
+        </w:rPr>
+        <w:t>vSMR (Pierre Ferran)</w:t>
       </w:r>
     </w:p>
     <w:p>
@@ -2124,7 +1773,6 @@
           <w:between w:val="nil"/>
         </w:pBdr>
       </w:pPr>
-      <w:proofErr w:type="spellStart"/>
       <w:r>
         <w:t>vP</w:t>
       </w:r>
@@ -2132,11 +1780,26 @@
         <w:t>ar</w:t>
       </w:r>
       <w:r>
-        <w:t>kAir</w:t>
-      </w:r>
-      <w:proofErr w:type="spellEnd"/>
-      <w:r>
-        <w:t xml:space="preserve"> (George Complin)</w:t>
+        <w:t>kAir (George Complin)</w:t>
+      </w:r>
+    </w:p>
+    <w:p>
+      <w:pPr>
+        <w:pStyle w:val="ListParagraph"/>
+        <w:numPr>
+          <w:ilvl w:val="0"/>
+          <w:numId w:val="3"/>
+        </w:numPr>
+        <w:pBdr>
+          <w:top w:val="nil"/>
+          <w:left w:val="nil"/>
+          <w:bottom w:val="nil"/>
+          <w:right w:val="nil"/>
+          <w:between w:val="nil"/>
+        </w:pBdr>
+      </w:pPr>
+      <w:r>
+        <w:t>VFPC (Lenny Colton &amp; Thomas Mills)</w:t>
       </w:r>
     </w:p>
     <w:sectPr>

</xml_diff>

<commit_message>
2023/10 Sector file, datafiles and readme
</commit_message>
<xml_diff>
--- a/_docs/README.docx
+++ b/_docs/README.docx
@@ -226,15 +226,17 @@
           <w:sz w:val="28"/>
           <w:szCs w:val="28"/>
         </w:rPr>
-        <w:t>0</w:t>
+        <w:t>10</w:t>
       </w:r>
       <w:r>
         <w:rPr>
           <w:rFonts w:ascii="Alegre Sans" w:eastAsia="Alegre Sans" w:hAnsi="Alegre Sans" w:cs="Alegre Sans"/>
+          <w:b/>
+          <w:color w:val="000000"/>
           <w:sz w:val="28"/>
           <w:szCs w:val="28"/>
         </w:rPr>
-        <w:t>9</w:t>
+        <w:tab/>
       </w:r>
       <w:r>
         <w:rPr>
@@ -259,22 +261,12 @@
       <w:r>
         <w:rPr>
           <w:rFonts w:ascii="Alegre Sans" w:eastAsia="Alegre Sans" w:hAnsi="Alegre Sans" w:cs="Alegre Sans"/>
-          <w:b/>
+          <w:bCs/>
           <w:color w:val="000000"/>
           <w:sz w:val="28"/>
           <w:szCs w:val="28"/>
         </w:rPr>
-        <w:tab/>
-      </w:r>
-      <w:r>
-        <w:rPr>
-          <w:rFonts w:ascii="Alegre Sans" w:eastAsia="Alegre Sans" w:hAnsi="Alegre Sans" w:cs="Alegre Sans"/>
-          <w:bCs/>
-          <w:color w:val="000000"/>
-          <w:sz w:val="28"/>
-          <w:szCs w:val="28"/>
-        </w:rPr>
-        <w:t>07 September</w:t>
+        <w:t>05 October</w:t>
       </w:r>
       <w:r>
         <w:rPr>
@@ -459,15 +451,7 @@
         <w:t>. This is achieved by right clicking the shortcut, selecting “properties”. Under the shortcut tab, ensure the “start in” directory matches your “</w:t>
       </w:r>
       <w:r>
-        <w:t>\%</w:t>
-      </w:r>
-      <w:proofErr w:type="spellStart"/>
-      <w:r>
-        <w:t>appdata</w:t>
-      </w:r>
-      <w:proofErr w:type="spellEnd"/>
-      <w:r>
-        <w:t>%\</w:t>
+        <w:t>\%appdata%\</w:t>
       </w:r>
       <w:r>
         <w:t>Roaming\EuroScope</w:t>
@@ -636,15 +620,7 @@
         <w:t>above</w:t>
       </w:r>
       <w:r>
-        <w:t xml:space="preserve"> shows the location of these options. Once you have done this, quit EuroScope and when you load it again, it will ask you for a .</w:t>
-      </w:r>
-      <w:proofErr w:type="spellStart"/>
-      <w:r>
-        <w:t>prf</w:t>
-      </w:r>
-      <w:proofErr w:type="spellEnd"/>
-      <w:r>
-        <w:t xml:space="preserve"> (profile) file.</w:t>
+        <w:t xml:space="preserve"> shows the location of these options. Once you have done this, quit EuroScope and when you load it again, it will ask you for a .prf (profile) file.</w:t>
       </w:r>
     </w:p>
     <w:p>
@@ -673,13 +649,8 @@
         <w:t xml:space="preserve">The plugins included in this package require the </w:t>
       </w:r>
       <w:r>
-        <w:t xml:space="preserve">latest (2022+) C++ </w:t>
-      </w:r>
-      <w:proofErr w:type="spellStart"/>
-      <w:r>
-        <w:t>Redistributables</w:t>
-      </w:r>
-      <w:proofErr w:type="spellEnd"/>
+        <w:t>latest (2022+) C++ Redistributables</w:t>
+      </w:r>
       <w:r>
         <w:t xml:space="preserve"> to function as intended</w:t>
       </w:r>
@@ -833,13 +804,8 @@
       <w:r>
         <w:t>%</w:t>
       </w:r>
-      <w:proofErr w:type="spellStart"/>
-      <w:r>
-        <w:t>appdata</w:t>
-      </w:r>
-      <w:proofErr w:type="spellEnd"/>
-      <w:r>
-        <w:t>%\</w:t>
+      <w:r>
+        <w:t>appdata%\</w:t>
       </w:r>
       <w:r>
         <w:t>Roaming\EuroScope</w:t>
@@ -855,15 +821,7 @@
     </w:p>
     <w:p>
       <w:r>
-        <w:t>\%</w:t>
-      </w:r>
-      <w:proofErr w:type="spellStart"/>
-      <w:r>
-        <w:t>appdata</w:t>
-      </w:r>
-      <w:proofErr w:type="spellEnd"/>
-      <w:r>
-        <w:t>%\</w:t>
+        <w:t>\%appdata%\</w:t>
       </w:r>
       <w:r>
         <w:t>Roaming\EuroScope</w:t>
@@ -872,16 +830,11 @@
         <w:t>\UK\</w:t>
       </w:r>
       <w:r>
-        <w:t xml:space="preserve">Essex\Stansted </w:t>
-      </w:r>
-      <w:proofErr w:type="spellStart"/>
-      <w:r>
-        <w:t>SMR</w:t>
+        <w:t>Essex\Stansted SMR</w:t>
       </w:r>
       <w:r>
         <w:t>.prf</w:t>
       </w:r>
-      <w:proofErr w:type="spellEnd"/>
     </w:p>
     <w:p>
       <w:r>
@@ -904,7 +857,13 @@
     </w:p>
     <w:p>
       <w:r>
-        <w:t>A small program is now included in the main ‘UK folder’ This will insert basic user data into all required files, excluding passwords. Run this program before opening a profile to insert the following to all profiles:</w:t>
+        <w:t xml:space="preserve">A small program is now included in the main ‘UK folder’ This will insert basic user data into all required files, </w:t>
+      </w:r>
+      <w:r>
+        <w:t xml:space="preserve">including </w:t>
+      </w:r>
+      <w:r>
+        <w:t>passwords. Run this program before opening a profile to insert the following to all profiles:</w:t>
       </w:r>
     </w:p>
     <w:p>
@@ -947,6 +906,124 @@
           <w:t>Hoppie ACARS user code</w:t>
         </w:r>
       </w:hyperlink>
+      <w:r>
+        <w:rPr>
+          <w:noProof/>
+        </w:rPr>
+        <mc:AlternateContent>
+          <mc:Choice Requires="wps">
+            <w:drawing>
+              <wp:anchor distT="0" distB="0" distL="114300" distR="114300" simplePos="0" relativeHeight="251660288" behindDoc="1" locked="0" layoutInCell="1" allowOverlap="1" wp14:anchorId="2ACC2E73" wp14:editId="761EB835">
+                <wp:simplePos x="0" y="0"/>
+                <wp:positionH relativeFrom="column">
+                  <wp:posOffset>0</wp:posOffset>
+                </wp:positionH>
+                <wp:positionV relativeFrom="paragraph">
+                  <wp:posOffset>323215</wp:posOffset>
+                </wp:positionV>
+                <wp:extent cx="5724525" cy="454025"/>
+                <wp:effectExtent l="0" t="0" r="28575" b="22225"/>
+                <wp:wrapTight wrapText="bothSides">
+                  <wp:wrapPolygon edited="0">
+                    <wp:start x="0" y="0"/>
+                    <wp:lineTo x="0" y="21751"/>
+                    <wp:lineTo x="21636" y="21751"/>
+                    <wp:lineTo x="21636" y="0"/>
+                    <wp:lineTo x="0" y="0"/>
+                  </wp:wrapPolygon>
+                </wp:wrapTight>
+                <wp:docPr id="54" name="Text Box 54"/>
+                <wp:cNvGraphicFramePr/>
+                <a:graphic xmlns:a="http://schemas.openxmlformats.org/drawingml/2006/main">
+                  <a:graphicData uri="http://schemas.microsoft.com/office/word/2010/wordprocessingShape">
+                    <wps:wsp>
+                      <wps:cNvSpPr txBox="1"/>
+                      <wps:spPr>
+                        <a:xfrm>
+                          <a:off x="0" y="0"/>
+                          <a:ext cx="5724525" cy="454025"/>
+                        </a:xfrm>
+                        <a:prstGeom prst="rect">
+                          <a:avLst/>
+                        </a:prstGeom>
+                        <a:solidFill>
+                          <a:schemeClr val="bg2"/>
+                        </a:solidFill>
+                        <a:ln w="19050">
+                          <a:solidFill>
+                            <a:srgbClr val="0070C0"/>
+                          </a:solidFill>
+                        </a:ln>
+                      </wps:spPr>
+                      <wps:txbx>
+                        <w:txbxContent>
+                          <w:p>
+                            <w:pPr>
+                              <w:rPr>
+                                <w:i/>
+                                <w:lang w:val="en-US"/>
+                              </w:rPr>
+                            </w:pPr>
+                            <w:r>
+                              <w:rPr>
+                                <w:i/>
+                                <w:lang w:val="en-US"/>
+                              </w:rPr>
+                              <w:t>WARNING: EuroScope stores passwords as plain text. Do not share profiles containing your VATSIM password</w:t>
+                            </w:r>
+                          </w:p>
+                        </w:txbxContent>
+                      </wps:txbx>
+                      <wps:bodyPr rot="0" spcFirstLastPara="0" vertOverflow="overflow" horzOverflow="overflow" vert="horz" wrap="square" lIns="91440" tIns="45720" rIns="91440" bIns="45720" numCol="1" spcCol="0" rtlCol="0" fromWordArt="0" anchor="t" anchorCtr="0" forceAA="0" compatLnSpc="1">
+                        <a:prstTxWarp prst="textNoShape">
+                          <a:avLst/>
+                        </a:prstTxWarp>
+                        <a:noAutofit/>
+                      </wps:bodyPr>
+                    </wps:wsp>
+                  </a:graphicData>
+                </a:graphic>
+                <wp14:sizeRelH relativeFrom="margin">
+                  <wp14:pctWidth>0</wp14:pctWidth>
+                </wp14:sizeRelH>
+                <wp14:sizeRelV relativeFrom="margin">
+                  <wp14:pctHeight>0</wp14:pctHeight>
+                </wp14:sizeRelV>
+              </wp:anchor>
+            </w:drawing>
+          </mc:Choice>
+          <mc:Fallback>
+            <w:pict>
+              <v:shapetype w14:anchorId="2ACC2E73" id="_x0000_t202" coordsize="21600,21600" o:spt="202" path="m,l,21600r21600,l21600,xe">
+                <v:stroke joinstyle="miter"/>
+                <v:path gradientshapeok="t" o:connecttype="rect"/>
+              </v:shapetype>
+              <v:shape id="Text Box 54" o:spid="_x0000_s1026" type="#_x0000_t202" style="position:absolute;left:0;text-align:left;margin-left:0;margin-top:25.45pt;width:450.75pt;height:35.75pt;z-index:-251656192;visibility:visible;mso-wrap-style:square;mso-width-percent:0;mso-height-percent:0;mso-wrap-distance-left:9pt;mso-wrap-distance-top:0;mso-wrap-distance-right:9pt;mso-wrap-distance-bottom:0;mso-position-horizontal:absolute;mso-position-horizontal-relative:text;mso-position-vertical:absolute;mso-position-vertical-relative:text;mso-width-percent:0;mso-height-percent:0;mso-width-relative:margin;mso-height-relative:margin;v-text-anchor:top" o:gfxdata="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" fillcolor="#eeece1 [3214]" strokecolor="#0070c0" strokeweight="1.5pt">
+                <v:textbox>
+                  <w:txbxContent>
+                    <w:p>
+                      <w:pPr>
+                        <w:rPr>
+                          <w:i/>
+                          <w:lang w:val="en-US"/>
+                        </w:rPr>
+                      </w:pPr>
+                      <w:r>
+                        <w:rPr>
+                          <w:i/>
+                          <w:lang w:val="en-US"/>
+                        </w:rPr>
+                        <w:t>WARNING: EuroScope stores passwords as plain text. Do not share profiles containing your VATSIM password</w:t>
+                      </w:r>
+                    </w:p>
+                  </w:txbxContent>
+                </v:textbox>
+                <w10:wrap type="tight"/>
+              </v:shape>
+            </w:pict>
+          </mc:Fallback>
+        </mc:AlternateContent>
+      </w:r>
     </w:p>
     <w:p>
       <w:pPr>
@@ -964,15 +1041,7 @@
     </w:p>
     <w:p>
       <w:r>
-        <w:t>All profiles (.</w:t>
-      </w:r>
-      <w:proofErr w:type="spellStart"/>
-      <w:r>
-        <w:t>prf</w:t>
-      </w:r>
-      <w:proofErr w:type="spellEnd"/>
-      <w:r>
-        <w:t xml:space="preserve"> files) found in this pack can be loaded from the subfolders in the main ‘UK’ folder. </w:t>
+        <w:t xml:space="preserve">All profiles (.prf files) found in this pack can be loaded from the subfolders in the main ‘UK’ folder. </w:t>
       </w:r>
     </w:p>
     <w:p>
@@ -1022,15 +1091,7 @@
     </w:p>
     <w:p>
       <w:r>
-        <w:t xml:space="preserve">Most profiles in this pack (with the exception of those only containing one SMR/ATM </w:t>
-      </w:r>
-      <w:proofErr w:type="gramStart"/>
-      <w:r>
-        <w:t>e.g.</w:t>
-      </w:r>
-      <w:proofErr w:type="gramEnd"/>
-      <w:r>
-        <w:t xml:space="preserve"> ‘Gatwick SMR’), utilise multiple ASRs that you can switch between. These are accessed by pressing the ‘F1’ key, followed by a number key (1-9). The number associated will determine which view is loaded. </w:t>
+        <w:t xml:space="preserve">Most profiles in this pack (with the exception of those only containing one SMR/ATM e.g. ‘Gatwick SMR’), utilise multiple ASRs that you can switch between. These are accessed by pressing the ‘F1’ key, followed by a number key (1-9). The number associated will determine which view is loaded. </w:t>
       </w:r>
     </w:p>
     <w:p>
@@ -1057,16 +1118,8 @@
         <w:rPr>
           <w:color w:val="000000"/>
         </w:rPr>
-        <w:t xml:space="preserve">Radar, no fixes or </w:t>
-      </w:r>
-      <w:proofErr w:type="gramStart"/>
-      <w:r>
-        <w:rPr>
-          <w:color w:val="000000"/>
-        </w:rPr>
-        <w:t>labels</w:t>
-      </w:r>
-      <w:proofErr w:type="gramEnd"/>
+        <w:t>Radar, no fixes or labels</w:t>
+      </w:r>
     </w:p>
     <w:p>
       <w:pPr>
@@ -1087,21 +1140,7 @@
         <w:rPr>
           <w:color w:val="000000"/>
         </w:rPr>
-        <w:t xml:space="preserve">Radar, fixes displayed, no </w:t>
-      </w:r>
-      <w:proofErr w:type="gramStart"/>
-      <w:r>
-        <w:rPr>
-          <w:color w:val="000000"/>
-        </w:rPr>
-        <w:t>labels</w:t>
-      </w:r>
-      <w:proofErr w:type="gramEnd"/>
-      <w:r>
-        <w:rPr>
-          <w:color w:val="000000"/>
-        </w:rPr>
-        <w:t xml:space="preserve"> </w:t>
+        <w:t xml:space="preserve">Radar, fixes displayed, no labels </w:t>
       </w:r>
     </w:p>
     <w:p>
@@ -1123,21 +1162,7 @@
         <w:rPr>
           <w:color w:val="000000"/>
         </w:rPr>
-        <w:t xml:space="preserve">Radar, fixes displayed, airspace bases </w:t>
-      </w:r>
-      <w:proofErr w:type="gramStart"/>
-      <w:r>
-        <w:rPr>
-          <w:color w:val="000000"/>
-        </w:rPr>
-        <w:t>displayed</w:t>
-      </w:r>
-      <w:proofErr w:type="gramEnd"/>
-      <w:r>
-        <w:rPr>
-          <w:color w:val="000000"/>
-        </w:rPr>
-        <w:t xml:space="preserve"> </w:t>
+        <w:t xml:space="preserve">Radar, fixes displayed, airspace bases displayed </w:t>
       </w:r>
     </w:p>
     <w:p>
@@ -1159,21 +1184,7 @@
         <w:rPr>
           <w:color w:val="000000"/>
         </w:rPr>
-        <w:t xml:space="preserve">Radar, fixes displayed, fix names </w:t>
-      </w:r>
-      <w:proofErr w:type="gramStart"/>
-      <w:r>
-        <w:rPr>
-          <w:color w:val="000000"/>
-        </w:rPr>
-        <w:t>displayed</w:t>
-      </w:r>
-      <w:proofErr w:type="gramEnd"/>
-      <w:r>
-        <w:rPr>
-          <w:color w:val="000000"/>
-        </w:rPr>
-        <w:t xml:space="preserve"> </w:t>
+        <w:t xml:space="preserve">Radar, fixes displayed, fix names displayed </w:t>
       </w:r>
     </w:p>
     <w:p>
@@ -1208,35 +1219,7 @@
         <w:rPr>
           <w:color w:val="000000"/>
         </w:rPr>
-        <w:t xml:space="preserve"> SMR map (</w:t>
-      </w:r>
-      <w:proofErr w:type="gramStart"/>
-      <w:r>
-        <w:rPr>
-          <w:color w:val="000000"/>
-        </w:rPr>
-        <w:t>e.g.</w:t>
-      </w:r>
-      <w:proofErr w:type="gramEnd"/>
-      <w:r>
-        <w:rPr>
-          <w:color w:val="000000"/>
-        </w:rPr>
-        <w:t xml:space="preserve"> Heathrow for </w:t>
-      </w:r>
-      <w:proofErr w:type="spellStart"/>
-      <w:r>
-        <w:rPr>
-          <w:color w:val="000000"/>
-        </w:rPr>
-        <w:t>South.prf</w:t>
-      </w:r>
-      <w:proofErr w:type="spellEnd"/>
-      <w:r>
-        <w:rPr>
-          <w:color w:val="000000"/>
-        </w:rPr>
-        <w:t xml:space="preserve">) </w:t>
+        <w:t xml:space="preserve"> SMR map (e.g. Heathrow for South.prf) </w:t>
       </w:r>
     </w:p>
     <w:p>
@@ -1271,35 +1254,7 @@
         <w:rPr>
           <w:color w:val="000000"/>
         </w:rPr>
-        <w:t xml:space="preserve"> SMR map (</w:t>
-      </w:r>
-      <w:proofErr w:type="gramStart"/>
-      <w:r>
-        <w:rPr>
-          <w:color w:val="000000"/>
-        </w:rPr>
-        <w:t>e.g.</w:t>
-      </w:r>
-      <w:proofErr w:type="gramEnd"/>
-      <w:r>
-        <w:rPr>
-          <w:color w:val="000000"/>
-        </w:rPr>
-        <w:t xml:space="preserve"> Gatwick for </w:t>
-      </w:r>
-      <w:proofErr w:type="spellStart"/>
-      <w:r>
-        <w:rPr>
-          <w:color w:val="000000"/>
-        </w:rPr>
-        <w:t>South.prf</w:t>
-      </w:r>
-      <w:proofErr w:type="spellEnd"/>
-      <w:r>
-        <w:rPr>
-          <w:color w:val="000000"/>
-        </w:rPr>
-        <w:t xml:space="preserve">) </w:t>
+        <w:t xml:space="preserve"> SMR map (e.g. Gatwick for South.prf) </w:t>
       </w:r>
     </w:p>
     <w:p>
@@ -1395,20 +1350,7 @@
     </w:p>
     <w:p>
       <w:r>
-        <w:t xml:space="preserve">*Intended to be moved around the remaining ground maps using the </w:t>
-      </w:r>
-      <w:proofErr w:type="gramStart"/>
-      <w:r>
-        <w:t>“.</w:t>
-      </w:r>
-      <w:proofErr w:type="spellStart"/>
-      <w:r>
-        <w:t>center</w:t>
-      </w:r>
-      <w:proofErr w:type="spellEnd"/>
-      <w:proofErr w:type="gramEnd"/>
-      <w:r>
-        <w:t xml:space="preserve">” command. </w:t>
+        <w:t xml:space="preserve">*Intended to be moved around the remaining ground maps using the “.center” command. </w:t>
       </w:r>
     </w:p>
     <w:p>
@@ -1509,28 +1451,7 @@
     </w:p>
     <w:p>
       <w:r>
-        <w:t>Commands are typically named by the first letter of each word. For example</w:t>
-      </w:r>
-      <w:proofErr w:type="gramStart"/>
-      <w:r>
-        <w:t>, .</w:t>
-      </w:r>
-      <w:proofErr w:type="spellStart"/>
-      <w:r>
-        <w:t>cfl</w:t>
-      </w:r>
-      <w:proofErr w:type="spellEnd"/>
-      <w:proofErr w:type="gramEnd"/>
-      <w:r>
-        <w:t xml:space="preserve"> = Climb FL, .</w:t>
-      </w:r>
-      <w:proofErr w:type="spellStart"/>
-      <w:r>
-        <w:t>cnfl</w:t>
-      </w:r>
-      <w:proofErr w:type="spellEnd"/>
-      <w:r>
-        <w:t xml:space="preserve"> = Climb now FL. </w:t>
+        <w:t xml:space="preserve">Commands are typically named by the first letter of each word. For example, .cfl = Climb FL, .cnfl = Climb now FL. </w:t>
       </w:r>
     </w:p>
     <w:p>
@@ -1553,27 +1474,11 @@
         </w:pBdr>
         <w:spacing w:after="0"/>
       </w:pPr>
-      <w:proofErr w:type="gramStart"/>
-      <w:r>
-        <w:rPr>
-          <w:color w:val="000000"/>
-        </w:rPr>
-        <w:t>.</w:t>
-      </w:r>
-      <w:proofErr w:type="spellStart"/>
-      <w:r>
-        <w:rPr>
-          <w:color w:val="000000"/>
-        </w:rPr>
-        <w:t>pdc</w:t>
-      </w:r>
-      <w:proofErr w:type="spellEnd"/>
-      <w:proofErr w:type="gramEnd"/>
-      <w:r>
-        <w:rPr>
-          <w:color w:val="000000"/>
-        </w:rPr>
-        <w:t xml:space="preserve"> - a text version of a Pre Departure Clearance message</w:t>
+      <w:r>
+        <w:rPr>
+          <w:color w:val="000000"/>
+        </w:rPr>
+        <w:t>.pdc - a text version of a Pre Departure Clearance message</w:t>
       </w:r>
     </w:p>
     <w:p>
@@ -1595,35 +1500,7 @@
         <w:rPr>
           <w:color w:val="000000"/>
         </w:rPr>
-        <w:t>.</w:t>
-      </w:r>
-      <w:proofErr w:type="spellStart"/>
-      <w:r>
-        <w:rPr>
-          <w:color w:val="000000"/>
-        </w:rPr>
-        <w:t>sid</w:t>
-      </w:r>
-      <w:proofErr w:type="spellEnd"/>
-      <w:r>
-        <w:rPr>
-          <w:color w:val="000000"/>
-        </w:rPr>
-        <w:t xml:space="preserve"> - a clearance based on the ES </w:t>
-      </w:r>
-      <w:proofErr w:type="gramStart"/>
-      <w:r>
-        <w:rPr>
-          <w:color w:val="000000"/>
-        </w:rPr>
-        <w:t>information</w:t>
-      </w:r>
-      <w:proofErr w:type="gramEnd"/>
-      <w:r>
-        <w:rPr>
-          <w:color w:val="000000"/>
-        </w:rPr>
-        <w:t xml:space="preserve"> </w:t>
+        <w:t xml:space="preserve">.sid - a clearance based on the ES information </w:t>
       </w:r>
     </w:p>
     <w:p>
@@ -1641,19 +1518,11 @@
         </w:pBdr>
         <w:spacing w:after="0"/>
       </w:pPr>
-      <w:proofErr w:type="gramStart"/>
-      <w:r>
-        <w:rPr>
-          <w:color w:val="000000"/>
-        </w:rPr>
-        <w:t>.sidi</w:t>
-      </w:r>
-      <w:proofErr w:type="gramEnd"/>
-      <w:r>
-        <w:rPr>
-          <w:color w:val="000000"/>
-        </w:rPr>
-        <w:t xml:space="preserve"> - a SID clearance, specifying the initial altitude </w:t>
+      <w:r>
+        <w:rPr>
+          <w:color w:val="000000"/>
+        </w:rPr>
+        <w:t xml:space="preserve">.sidi - a SID clearance, specifying the initial altitude </w:t>
       </w:r>
     </w:p>
     <w:p>
@@ -1671,19 +1540,11 @@
         </w:pBdr>
         <w:spacing w:after="0"/>
       </w:pPr>
-      <w:proofErr w:type="gramStart"/>
-      <w:r>
-        <w:rPr>
-          <w:color w:val="000000"/>
-        </w:rPr>
-        <w:t>.star</w:t>
-      </w:r>
-      <w:proofErr w:type="gramEnd"/>
-      <w:r>
-        <w:rPr>
-          <w:color w:val="000000"/>
-        </w:rPr>
-        <w:t xml:space="preserve"> "[STAR] arrival for [DEST]" (designator and DEST taken from the ES information)</w:t>
+      <w:r>
+        <w:rPr>
+          <w:color w:val="000000"/>
+        </w:rPr>
+        <w:t>.star "[STAR] arrival for [DEST]" (designator and DEST taken from the ES information)</w:t>
       </w:r>
     </w:p>
     <w:p>
@@ -1701,7 +1562,6 @@
         </w:pBdr>
         <w:spacing w:after="0"/>
       </w:pPr>
-      <w:proofErr w:type="gramStart"/>
       <w:r>
         <w:rPr>
           <w:color w:val="000000"/>
@@ -1709,15 +1569,12 @@
         <w:lastRenderedPageBreak/>
         <w:t>.</w:t>
       </w:r>
-      <w:proofErr w:type="spellStart"/>
       <w:r>
         <w:rPr>
           <w:color w:val="000000"/>
         </w:rPr>
         <w:t>ho</w:t>
       </w:r>
-      <w:proofErr w:type="spellEnd"/>
-      <w:proofErr w:type="gramEnd"/>
       <w:r>
         <w:rPr>
           <w:color w:val="000000"/>
@@ -1752,19 +1609,11 @@
         </w:pBdr>
         <w:spacing w:after="0"/>
       </w:pPr>
-      <w:proofErr w:type="gramStart"/>
-      <w:r>
-        <w:rPr>
-          <w:color w:val="000000"/>
-        </w:rPr>
-        <w:t>.rh</w:t>
-      </w:r>
-      <w:proofErr w:type="gramEnd"/>
-      <w:r>
-        <w:rPr>
-          <w:color w:val="000000"/>
-        </w:rPr>
-        <w:t xml:space="preserve"> - see above for usage ("report heading to") </w:t>
+      <w:r>
+        <w:rPr>
+          <w:color w:val="000000"/>
+        </w:rPr>
+        <w:t xml:space="preserve">.rh - see above for usage ("report heading to") </w:t>
       </w:r>
     </w:p>
     <w:p>
@@ -1786,21 +1635,7 @@
         <w:rPr>
           <w:color w:val="000000"/>
         </w:rPr>
-        <w:t>.</w:t>
-      </w:r>
-      <w:proofErr w:type="spellStart"/>
-      <w:r>
-        <w:rPr>
-          <w:color w:val="000000"/>
-        </w:rPr>
-        <w:t>rs</w:t>
-      </w:r>
-      <w:proofErr w:type="spellEnd"/>
-      <w:r>
-        <w:rPr>
-          <w:color w:val="000000"/>
-        </w:rPr>
-        <w:t xml:space="preserve"> - see above for usage ("report speed to") </w:t>
+        <w:t xml:space="preserve">.rs - see above for usage ("report speed to") </w:t>
       </w:r>
     </w:p>
     <w:p>
@@ -1818,27 +1653,11 @@
         </w:pBdr>
         <w:spacing w:after="0"/>
       </w:pPr>
-      <w:proofErr w:type="gramStart"/>
-      <w:r>
-        <w:rPr>
-          <w:color w:val="000000"/>
-        </w:rPr>
-        <w:t>.</w:t>
-      </w:r>
-      <w:proofErr w:type="spellStart"/>
-      <w:r>
-        <w:rPr>
-          <w:color w:val="000000"/>
-        </w:rPr>
-        <w:t>rd</w:t>
-      </w:r>
-      <w:proofErr w:type="spellEnd"/>
-      <w:proofErr w:type="gramEnd"/>
-      <w:r>
-        <w:rPr>
-          <w:color w:val="000000"/>
-        </w:rPr>
-        <w:t xml:space="preserve"> "route direct" </w:t>
+      <w:r>
+        <w:rPr>
+          <w:color w:val="000000"/>
+        </w:rPr>
+        <w:t xml:space="preserve">.rd "route direct" </w:t>
       </w:r>
     </w:p>
     <w:p>
@@ -1856,41 +1675,11 @@
         </w:pBdr>
         <w:spacing w:after="0"/>
       </w:pPr>
-      <w:proofErr w:type="gramStart"/>
-      <w:r>
-        <w:rPr>
-          <w:color w:val="000000"/>
-        </w:rPr>
-        <w:t>.</w:t>
-      </w:r>
-      <w:proofErr w:type="spellStart"/>
-      <w:r>
-        <w:rPr>
-          <w:color w:val="000000"/>
-        </w:rPr>
-        <w:t>rond</w:t>
-      </w:r>
-      <w:proofErr w:type="spellEnd"/>
-      <w:proofErr w:type="gramEnd"/>
-      <w:r>
-        <w:rPr>
-          <w:color w:val="000000"/>
-        </w:rPr>
-        <w:t xml:space="preserve"> or .</w:t>
-      </w:r>
-      <w:proofErr w:type="spellStart"/>
-      <w:r>
-        <w:rPr>
-          <w:color w:val="000000"/>
-        </w:rPr>
-        <w:t>rnd</w:t>
-      </w:r>
-      <w:proofErr w:type="spellEnd"/>
-      <w:r>
-        <w:rPr>
-          <w:color w:val="000000"/>
-        </w:rPr>
-        <w:t xml:space="preserve"> "resume own navigation direct" </w:t>
+      <w:r>
+        <w:rPr>
+          <w:color w:val="000000"/>
+        </w:rPr>
+        <w:t xml:space="preserve">.rond or .rnd "resume own navigation direct" </w:t>
       </w:r>
     </w:p>
     <w:p>
@@ -1908,27 +1697,11 @@
         </w:pBdr>
         <w:spacing w:after="0"/>
       </w:pPr>
-      <w:proofErr w:type="gramStart"/>
-      <w:r>
-        <w:rPr>
-          <w:color w:val="000000"/>
-        </w:rPr>
-        <w:t>.</w:t>
-      </w:r>
-      <w:proofErr w:type="spellStart"/>
-      <w:r>
-        <w:rPr>
-          <w:color w:val="000000"/>
-        </w:rPr>
-        <w:t>sq</w:t>
-      </w:r>
-      <w:proofErr w:type="spellEnd"/>
-      <w:proofErr w:type="gramEnd"/>
-      <w:r>
-        <w:rPr>
-          <w:color w:val="000000"/>
-        </w:rPr>
-        <w:t xml:space="preserve"> - Squawk (assigned code) </w:t>
+      <w:r>
+        <w:rPr>
+          <w:color w:val="000000"/>
+        </w:rPr>
+        <w:t xml:space="preserve">.sq - Squawk (assigned code) </w:t>
       </w:r>
     </w:p>
     <w:p>
@@ -1971,6 +1744,9 @@
       <w:r>
         <w:t xml:space="preserve">The pack now contains the following plugins already set up and ready to go. </w:t>
       </w:r>
+      <w:r>
+        <w:t xml:space="preserve"> Support for individual plugins should be referred to the projects linked.</w:t>
+      </w:r>
     </w:p>
     <w:p>
       <w:pPr>
@@ -1987,11 +1763,19 @@
         </w:pBdr>
         <w:spacing w:after="0"/>
       </w:pPr>
-      <w:r>
-        <w:rPr>
-          <w:color w:val="000000"/>
-        </w:rPr>
-        <w:t xml:space="preserve">UK Controller Plugin (Andy Ford) </w:t>
+      <w:hyperlink r:id="rId23" w:history="1">
+        <w:r>
+          <w:rPr>
+            <w:rStyle w:val="Hyperlink"/>
+          </w:rPr>
+          <w:t>UK Controller Plugin</w:t>
+        </w:r>
+      </w:hyperlink>
+      <w:r>
+        <w:rPr>
+          <w:color w:val="000000"/>
+        </w:rPr>
+        <w:t xml:space="preserve"> (Andy Ford) </w:t>
       </w:r>
     </w:p>
     <w:p>
@@ -2009,11 +1793,19 @@
         </w:pBdr>
         <w:spacing w:after="0"/>
       </w:pPr>
-      <w:r>
-        <w:rPr>
-          <w:color w:val="000000"/>
-        </w:rPr>
-        <w:t>TopSky (Juha Holopainen)</w:t>
+      <w:hyperlink r:id="rId24" w:history="1">
+        <w:r>
+          <w:rPr>
+            <w:rStyle w:val="Hyperlink"/>
+          </w:rPr>
+          <w:t>TopSky</w:t>
+        </w:r>
+      </w:hyperlink>
+      <w:r>
+        <w:rPr>
+          <w:color w:val="000000"/>
+        </w:rPr>
+        <w:t xml:space="preserve"> (Juha Holopainen)</w:t>
       </w:r>
     </w:p>
     <w:p>
@@ -2031,14 +1823,14 @@
         </w:pBdr>
         <w:spacing w:after="0"/>
       </w:pPr>
-      <w:proofErr w:type="spellStart"/>
-      <w:r>
-        <w:rPr>
-          <w:color w:val="000000"/>
-        </w:rPr>
-        <w:t>vSMR</w:t>
-      </w:r>
-      <w:proofErr w:type="spellEnd"/>
+      <w:hyperlink r:id="rId25" w:history="1">
+        <w:r>
+          <w:rPr>
+            <w:rStyle w:val="Hyperlink"/>
+          </w:rPr>
+          <w:t>vSMR</w:t>
+        </w:r>
+      </w:hyperlink>
       <w:r>
         <w:rPr>
           <w:color w:val="000000"/>
@@ -2061,11 +1853,19 @@
         </w:pBdr>
         <w:spacing w:after="0"/>
       </w:pPr>
-      <w:r>
-        <w:rPr>
-          <w:color w:val="000000"/>
-        </w:rPr>
-        <w:t>RDF (Claus Hemberg Jørgensen</w:t>
+      <w:hyperlink r:id="rId26" w:history="1">
+        <w:r>
+          <w:rPr>
+            <w:rStyle w:val="Hyperlink"/>
+          </w:rPr>
+          <w:t>RDF</w:t>
+        </w:r>
+      </w:hyperlink>
+      <w:r>
+        <w:rPr>
+          <w:color w:val="000000"/>
+        </w:rPr>
+        <w:t xml:space="preserve"> (Claus Hemberg Jørgensen</w:t>
       </w:r>
       <w:r>
         <w:t>)</w:t>
@@ -2086,8 +1886,16 @@
           <w:between w:val="nil"/>
         </w:pBdr>
       </w:pPr>
-      <w:r>
-        <w:t>AFV-EuroScope Bridge (Andy Ford)</w:t>
+      <w:hyperlink r:id="rId27" w:history="1">
+        <w:r>
+          <w:rPr>
+            <w:rStyle w:val="Hyperlink"/>
+          </w:rPr>
+          <w:t>AFV-EuroScope Bridge</w:t>
+        </w:r>
+      </w:hyperlink>
+      <w:r>
+        <w:t xml:space="preserve"> (Andy Ford)</w:t>
       </w:r>
     </w:p>
     <w:p>
@@ -2105,8 +1913,16 @@
           <w:between w:val="nil"/>
         </w:pBdr>
       </w:pPr>
-      <w:r>
-        <w:t>VATCAN Slot Manager (VATSIM Canada)</w:t>
+      <w:hyperlink r:id="rId28" w:history="1">
+        <w:r>
+          <w:rPr>
+            <w:rStyle w:val="Hyperlink"/>
+          </w:rPr>
+          <w:t>VATCAN Slot Manager</w:t>
+        </w:r>
+      </w:hyperlink>
+      <w:r>
+        <w:t xml:space="preserve"> (VATSIM Canada)</w:t>
       </w:r>
     </w:p>
     <w:p>
@@ -2124,7 +1940,6 @@
           <w:between w:val="nil"/>
         </w:pBdr>
       </w:pPr>
-      <w:proofErr w:type="spellStart"/>
       <w:r>
         <w:t>vP</w:t>
       </w:r>
@@ -2132,11 +1947,34 @@
         <w:t>ar</w:t>
       </w:r>
       <w:r>
-        <w:t>kAir</w:t>
-      </w:r>
-      <w:proofErr w:type="spellEnd"/>
-      <w:r>
-        <w:t xml:space="preserve"> (George Complin)</w:t>
+        <w:t>kAir (George Complin)</w:t>
+      </w:r>
+    </w:p>
+    <w:p>
+      <w:pPr>
+        <w:pStyle w:val="ListParagraph"/>
+        <w:numPr>
+          <w:ilvl w:val="0"/>
+          <w:numId w:val="3"/>
+        </w:numPr>
+        <w:pBdr>
+          <w:top w:val="nil"/>
+          <w:left w:val="nil"/>
+          <w:bottom w:val="nil"/>
+          <w:right w:val="nil"/>
+          <w:between w:val="nil"/>
+        </w:pBdr>
+      </w:pPr>
+      <w:hyperlink r:id="rId29" w:history="1">
+        <w:r>
+          <w:rPr>
+            <w:rStyle w:val="Hyperlink"/>
+          </w:rPr>
+          <w:t>vFPC</w:t>
+        </w:r>
+      </w:hyperlink>
+      <w:r>
+        <w:t xml:space="preserve"> (Lenny Colton)  </w:t>
       </w:r>
     </w:p>
     <w:sectPr>

</xml_diff>

<commit_message>
2023/11 Sector File Update (#598)
* Sector file update for AIRAC 2023/11

* README

---------

Co-authored-by: VATSIM UK <privileged-access@vatsim.uk>
Co-authored-by: luke11brown <13762210+luke11brown@users.noreply.github.com>
</commit_message>
<xml_diff>
--- a/_docs/README.docx
+++ b/_docs/README.docx
@@ -226,7 +226,15 @@
           <w:sz w:val="28"/>
           <w:szCs w:val="28"/>
         </w:rPr>
-        <w:t>10</w:t>
+        <w:t>1</w:t>
+      </w:r>
+      <w:r>
+        <w:rPr>
+          <w:rFonts w:ascii="Alegre Sans" w:eastAsia="Alegre Sans" w:hAnsi="Alegre Sans" w:cs="Alegre Sans"/>
+          <w:sz w:val="28"/>
+          <w:szCs w:val="28"/>
+        </w:rPr>
+        <w:t>1</w:t>
       </w:r>
       <w:r>
         <w:rPr>
@@ -266,7 +274,7 @@
           <w:sz w:val="28"/>
           <w:szCs w:val="28"/>
         </w:rPr>
-        <w:t>05 October</w:t>
+        <w:t>02 November</w:t>
       </w:r>
       <w:r>
         <w:rPr>

</xml_diff>

<commit_message>
Removed leading / and made APPDATA
</commit_message>
<xml_diff>
--- a/_docs/README.docx
+++ b/_docs/README.docx
@@ -563,13 +563,11 @@
         <w:t>. This is achieved by right clicking the shortcut, selecting “properties”. Under the shortcut tab, ensure the “start in” directory matches your “</w:t>
       </w:r>
       <w:r>
-        <w:t>\%</w:t>
-      </w:r>
-      <w:proofErr w:type="spellStart"/>
-      <w:r>
-        <w:t>appdata</w:t>
-      </w:r>
-      <w:proofErr w:type="spellEnd"/>
+        <w:t>%</w:t>
+      </w:r>
+      <w:r>
+        <w:t>APPDATA</w:t>
+      </w:r>
       <w:r>
         <w:t>%</w:t>
       </w:r>
@@ -992,45 +990,41 @@
         <w:t xml:space="preserve"> working directory.</w:t>
       </w:r>
       <w:r>
-        <w:t xml:space="preserve"> Failure to do so will cause issues when loading the desired profiles. The default location is </w:t>
-      </w:r>
-      <w:r>
-        <w:t>\</w:t>
-      </w:r>
+        <w:t xml:space="preserve"> Failure to do so will cause issues when loading the desired profiles. The default location is %</w:t>
+      </w:r>
+      <w:r>
+        <w:t>APPDATA</w:t>
+      </w:r>
+      <w:r>
+        <w:t>%\</w:t>
+      </w:r>
+      <w:proofErr w:type="spellStart"/>
+      <w:r>
+        <w:t>EuroScope</w:t>
+      </w:r>
+      <w:proofErr w:type="spellEnd"/>
+      <w:r>
+        <w:t xml:space="preserve"> If you do not have the privileges to access this folder, it is suggested you change the ES working directory to somewhere that is accessible, as described on page one. </w:t>
+      </w:r>
+    </w:p>
+    <w:p>
+      <w:r>
+        <w:t xml:space="preserve">When you have unzipped this file, double-check it has unzipped into the correct place. You can check by locating a file, for example: </w:t>
+      </w:r>
+    </w:p>
+    <w:p>
       <w:r>
         <w:t>%</w:t>
       </w:r>
-      <w:proofErr w:type="spellStart"/>
-      <w:r>
-        <w:t>appdata</w:t>
-      </w:r>
-      <w:proofErr w:type="spellEnd"/>
-      <w:r>
-        <w:t>%\</w:t>
-      </w:r>
-      <w:proofErr w:type="spellStart"/>
-      <w:r>
-        <w:t>EuroScope</w:t>
-      </w:r>
-      <w:proofErr w:type="spellEnd"/>
-      <w:r>
-        <w:t xml:space="preserve"> If you do not have the privileges to access this folder, it is suggested you change the ES working directory to somewhere that is accessible, as described on page one. </w:t>
-      </w:r>
-    </w:p>
-    <w:p>
-      <w:r>
-        <w:t xml:space="preserve">When you have unzipped this file, double-check it has unzipped into the correct place. You can check by locating a file, for example: </w:t>
-      </w:r>
-    </w:p>
-    <w:p>
-      <w:r>
-        <w:t>\%</w:t>
-      </w:r>
-      <w:proofErr w:type="spellStart"/>
-      <w:r>
-        <w:t>appdata</w:t>
-      </w:r>
-      <w:proofErr w:type="spellEnd"/>
+      <w:r>
+        <w:t xml:space="preserve"> </w:t>
+      </w:r>
+      <w:r>
+        <w:t>APPDATA</w:t>
+      </w:r>
+      <w:r>
+        <w:t xml:space="preserve"> </w:t>
+      </w:r>
       <w:r>
         <w:t>%\</w:t>
       </w:r>
@@ -1659,18 +1653,13 @@
     </w:p>
     <w:p>
       <w:r>
-        <w:t xml:space="preserve">*Intended to be moved around the remaining ground maps using the </w:t>
-      </w:r>
-      <w:proofErr w:type="gramStart"/>
-      <w:r>
-        <w:t>“.</w:t>
+        <w:t>*Intended to be moved around the remaining ground maps using the “.</w:t>
       </w:r>
       <w:proofErr w:type="spellStart"/>
       <w:r>
         <w:t>center</w:t>
       </w:r>
       <w:proofErr w:type="spellEnd"/>
-      <w:proofErr w:type="gramEnd"/>
       <w:r>
         <w:t xml:space="preserve">” command. </w:t>
       </w:r>
@@ -1789,18 +1778,13 @@
     </w:p>
     <w:p>
       <w:r>
-        <w:t>Commands are typically named by the first letter of each word. For example</w:t>
-      </w:r>
-      <w:proofErr w:type="gramStart"/>
-      <w:r>
-        <w:t>, .</w:t>
+        <w:t>Commands are typically named by the first letter of each word. For example, .</w:t>
       </w:r>
       <w:proofErr w:type="spellStart"/>
       <w:r>
         <w:t>cfl</w:t>
       </w:r>
       <w:proofErr w:type="spellEnd"/>
-      <w:proofErr w:type="gramEnd"/>
       <w:r>
         <w:t xml:space="preserve"> = Climb FL, .</w:t>
       </w:r>
@@ -1833,7 +1817,6 @@
         </w:pBdr>
         <w:spacing w:after="0"/>
       </w:pPr>
-      <w:proofErr w:type="gramStart"/>
       <w:r>
         <w:rPr>
           <w:color w:val="000000"/>
@@ -1848,7 +1831,6 @@
         <w:t>pdc</w:t>
       </w:r>
       <w:proofErr w:type="spellEnd"/>
-      <w:proofErr w:type="gramEnd"/>
       <w:r>
         <w:rPr>
           <w:color w:val="000000"/>
@@ -1907,19 +1889,11 @@
         </w:pBdr>
         <w:spacing w:after="0"/>
       </w:pPr>
-      <w:proofErr w:type="gramStart"/>
-      <w:r>
-        <w:rPr>
-          <w:color w:val="000000"/>
-        </w:rPr>
-        <w:t>.sidi</w:t>
-      </w:r>
-      <w:proofErr w:type="gramEnd"/>
-      <w:r>
-        <w:rPr>
-          <w:color w:val="000000"/>
-        </w:rPr>
-        <w:t xml:space="preserve"> - a SID clearance, specifying the initial altitude </w:t>
+      <w:r>
+        <w:rPr>
+          <w:color w:val="000000"/>
+        </w:rPr>
+        <w:t xml:space="preserve">.sidi - a SID clearance, specifying the initial altitude </w:t>
       </w:r>
     </w:p>
     <w:p>
@@ -1937,19 +1911,11 @@
         </w:pBdr>
         <w:spacing w:after="0"/>
       </w:pPr>
-      <w:proofErr w:type="gramStart"/>
-      <w:r>
-        <w:rPr>
-          <w:color w:val="000000"/>
-        </w:rPr>
-        <w:t>.star</w:t>
-      </w:r>
-      <w:proofErr w:type="gramEnd"/>
-      <w:r>
-        <w:rPr>
-          <w:color w:val="000000"/>
-        </w:rPr>
-        <w:t xml:space="preserve"> "[STAR] arrival for [DEST]" (designator and DEST taken from the ES information)</w:t>
+      <w:r>
+        <w:rPr>
+          <w:color w:val="000000"/>
+        </w:rPr>
+        <w:t>.star "[STAR] arrival for [DEST]" (designator and DEST taken from the ES information)</w:t>
       </w:r>
     </w:p>
     <w:p>
@@ -1967,7 +1933,6 @@
         </w:pBdr>
         <w:spacing w:after="0"/>
       </w:pPr>
-      <w:proofErr w:type="gramStart"/>
       <w:r>
         <w:rPr>
           <w:color w:val="000000"/>
@@ -1982,7 +1947,6 @@
         <w:t>ho</w:t>
       </w:r>
       <w:proofErr w:type="spellEnd"/>
-      <w:proofErr w:type="gramEnd"/>
       <w:r>
         <w:rPr>
           <w:color w:val="000000"/>
@@ -2017,19 +1981,11 @@
         </w:pBdr>
         <w:spacing w:after="0"/>
       </w:pPr>
-      <w:proofErr w:type="gramStart"/>
-      <w:r>
-        <w:rPr>
-          <w:color w:val="000000"/>
-        </w:rPr>
-        <w:t>.rh</w:t>
-      </w:r>
-      <w:proofErr w:type="gramEnd"/>
-      <w:r>
-        <w:rPr>
-          <w:color w:val="000000"/>
-        </w:rPr>
-        <w:t xml:space="preserve"> - see above for usage ("report heading to") </w:t>
+      <w:r>
+        <w:rPr>
+          <w:color w:val="000000"/>
+        </w:rPr>
+        <w:t xml:space="preserve">.rh - see above for usage ("report heading to") </w:t>
       </w:r>
     </w:p>
     <w:p>
@@ -2083,7 +2039,6 @@
         </w:pBdr>
         <w:spacing w:after="0"/>
       </w:pPr>
-      <w:proofErr w:type="gramStart"/>
       <w:r>
         <w:rPr>
           <w:color w:val="000000"/>
@@ -2098,7 +2053,6 @@
         <w:t>rd</w:t>
       </w:r>
       <w:proofErr w:type="spellEnd"/>
-      <w:proofErr w:type="gramEnd"/>
       <w:r>
         <w:rPr>
           <w:color w:val="000000"/>
@@ -2121,7 +2075,6 @@
         </w:pBdr>
         <w:spacing w:after="0"/>
       </w:pPr>
-      <w:proofErr w:type="gramStart"/>
       <w:r>
         <w:rPr>
           <w:color w:val="000000"/>
@@ -2136,7 +2089,6 @@
         <w:t>rond</w:t>
       </w:r>
       <w:proofErr w:type="spellEnd"/>
-      <w:proofErr w:type="gramEnd"/>
       <w:r>
         <w:rPr>
           <w:color w:val="000000"/>
@@ -2173,7 +2125,6 @@
         </w:pBdr>
         <w:spacing w:after="0"/>
       </w:pPr>
-      <w:proofErr w:type="gramStart"/>
       <w:r>
         <w:rPr>
           <w:color w:val="000000"/>
@@ -2188,7 +2139,6 @@
         <w:t>sq</w:t>
       </w:r>
       <w:proofErr w:type="spellEnd"/>
-      <w:proofErr w:type="gramEnd"/>
       <w:r>
         <w:rPr>
           <w:color w:val="000000"/>

</xml_diff>

<commit_message>
Fixes #624 - Updated Appdata/roaming (#625)
* Updated Appdata/roaming

* Updated changelog

Not sure of next release so just put 2024/TBD

* Removed leading / and made APPDATA

* Removed spaces

* Minor visual formatting

* Update CHANGELOG.md
</commit_message>
<xml_diff>
--- a/_docs/README.docx
+++ b/_docs/README.docx
@@ -348,8 +348,14 @@
           <w:sz w:val="22"/>
           <w:szCs w:val="22"/>
         </w:rPr>
-        <w:t xml:space="preserve">This </w:t>
-      </w:r>
+        <w:t>This package is for use on the VATSIM Network only and should never be adopted for real world use.</w:t>
+      </w:r>
+    </w:p>
+    <w:p>
+      <w:pPr>
+        <w:pStyle w:val="NormalWeb"/>
+        <w:spacing w:before="0" w:beforeAutospacing="0" w:after="160" w:afterAutospacing="0"/>
+      </w:pPr>
       <w:r>
         <w:rPr>
           <w:rFonts w:ascii="Calibri" w:hAnsi="Calibri" w:cs="Calibri"/>
@@ -357,7 +363,7 @@
           <w:sz w:val="22"/>
           <w:szCs w:val="22"/>
         </w:rPr>
-        <w:t>package</w:t>
+        <w:t>The information published by VATSIM UK within this document</w:t>
       </w:r>
       <w:r>
         <w:rPr>
@@ -366,14 +372,8 @@
           <w:sz w:val="22"/>
           <w:szCs w:val="22"/>
         </w:rPr>
-        <w:t xml:space="preserve"> is for use on the VATSIM Network only and should never be adopted for real world use.</w:t>
-      </w:r>
-    </w:p>
-    <w:p>
-      <w:pPr>
-        <w:pStyle w:val="NormalWeb"/>
-        <w:spacing w:before="0" w:beforeAutospacing="0" w:after="160" w:afterAutospacing="0"/>
-      </w:pPr>
+        <w:t>/package</w:t>
+      </w:r>
       <w:r>
         <w:rPr>
           <w:rFonts w:ascii="Calibri" w:hAnsi="Calibri" w:cs="Calibri"/>
@@ -381,8 +381,9 @@
           <w:sz w:val="22"/>
           <w:szCs w:val="22"/>
         </w:rPr>
-        <w:t>The information published by VATSIM UK within this document</w:t>
-      </w:r>
+        <w:t xml:space="preserve"> is made available without warranty of any kind; the Organisation accepts no responsibility or liability whether direct or indirect, as to the currency, accuracy or quality of the information, nor for any consequence of its use. This package is </w:t>
+      </w:r>
+      <w:proofErr w:type="gramStart"/>
       <w:r>
         <w:rPr>
           <w:rFonts w:ascii="Calibri" w:hAnsi="Calibri" w:cs="Calibri"/>
@@ -390,8 +391,9 @@
           <w:sz w:val="22"/>
           <w:szCs w:val="22"/>
         </w:rPr>
-        <w:t>/package</w:t>
-      </w:r>
+        <w:t>open source</w:t>
+      </w:r>
+      <w:proofErr w:type="gramEnd"/>
       <w:r>
         <w:rPr>
           <w:rFonts w:ascii="Calibri" w:hAnsi="Calibri" w:cs="Calibri"/>
@@ -399,36 +401,7 @@
           <w:sz w:val="22"/>
           <w:szCs w:val="22"/>
         </w:rPr>
-        <w:t xml:space="preserve"> is made available without warranty of any kind; the Organisation accepts no responsibility or liability whether direct or indirect, as to the currency, </w:t>
-      </w:r>
-      <w:proofErr w:type="gramStart"/>
-      <w:r>
-        <w:rPr>
-          <w:rFonts w:ascii="Calibri" w:hAnsi="Calibri" w:cs="Calibri"/>
-          <w:color w:val="000000"/>
-          <w:sz w:val="22"/>
-          <w:szCs w:val="22"/>
-        </w:rPr>
-        <w:t>accuracy</w:t>
-      </w:r>
-      <w:proofErr w:type="gramEnd"/>
-      <w:r>
-        <w:rPr>
-          <w:rFonts w:ascii="Calibri" w:hAnsi="Calibri" w:cs="Calibri"/>
-          <w:color w:val="000000"/>
-          <w:sz w:val="22"/>
-          <w:szCs w:val="22"/>
-        </w:rPr>
-        <w:t xml:space="preserve"> or quality of the information, nor for any consequence of its use.</w:t>
-      </w:r>
-      <w:r>
-        <w:rPr>
-          <w:rFonts w:ascii="Calibri" w:hAnsi="Calibri" w:cs="Calibri"/>
-          <w:color w:val="000000"/>
-          <w:sz w:val="22"/>
-          <w:szCs w:val="22"/>
-        </w:rPr>
-        <w:t xml:space="preserve"> This package is open source software, subject to the licence details available on the </w:t>
+        <w:t xml:space="preserve"> software, subject to the licence details available on the </w:t>
       </w:r>
       <w:hyperlink r:id="rId9" w:history="1">
         <w:r>
@@ -447,14 +420,6 @@
         <w:pStyle w:val="Heading2"/>
         <w:rPr>
           <w:rFonts w:ascii="Alegre Sans" w:eastAsia="Alegre Sans" w:hAnsi="Alegre Sans" w:cs="Alegre Sans"/>
-        </w:rPr>
-      </w:pPr>
-    </w:p>
-    <w:p>
-      <w:pPr>
-        <w:pStyle w:val="Heading2"/>
-        <w:rPr>
-          <w:rFonts w:ascii="Alegre Sans" w:eastAsia="Alegre Sans" w:hAnsi="Alegre Sans" w:cs="Alegre Sans"/>
           <w:color w:val="17375E"/>
           <w:sz w:val="40"/>
           <w:szCs w:val="40"/>
@@ -610,18 +575,16 @@
         <w:t>. This is achieved by right clicking the shortcut, selecting “properties”. Under the shortcut tab, ensure the “start in” directory matches your “</w:t>
       </w:r>
       <w:r>
-        <w:t>\%</w:t>
-      </w:r>
-      <w:proofErr w:type="spellStart"/>
-      <w:r>
-        <w:t>appdata</w:t>
-      </w:r>
-      <w:proofErr w:type="spellEnd"/>
-      <w:r>
-        <w:t>%\</w:t>
-      </w:r>
-      <w:r>
-        <w:t>Roaming\</w:t>
+        <w:t>%</w:t>
+      </w:r>
+      <w:r>
+        <w:t>APPDATA</w:t>
+      </w:r>
+      <w:r>
+        <w:t>%</w:t>
+      </w:r>
+      <w:r>
+        <w:t>\</w:t>
       </w:r>
       <w:proofErr w:type="spellStart"/>
       <w:r>
@@ -1039,53 +1002,37 @@
         <w:t xml:space="preserve"> working directory.</w:t>
       </w:r>
       <w:r>
-        <w:t xml:space="preserve"> Failure to do so will cause issues when loading the desired profiles. The default location is </w:t>
-      </w:r>
-      <w:r>
-        <w:t>\</w:t>
-      </w:r>
+        <w:t xml:space="preserve"> Failure to do so will cause issues when loading the desired profiles. The default location is %</w:t>
+      </w:r>
+      <w:r>
+        <w:t>APPDATA</w:t>
+      </w:r>
+      <w:r>
+        <w:t>%\</w:t>
+      </w:r>
+      <w:proofErr w:type="spellStart"/>
+      <w:r>
+        <w:t>EuroScope</w:t>
+      </w:r>
+      <w:proofErr w:type="spellEnd"/>
+      <w:r>
+        <w:t xml:space="preserve"> If you do not have the privileges to access this folder, it is suggested you change the ES working directory to somewhere that is accessible, as described on page one. </w:t>
+      </w:r>
+    </w:p>
+    <w:p>
+      <w:r>
+        <w:t xml:space="preserve">When you have unzipped this file, double-check it has unzipped into the correct place. You can check by locating a file, for example: </w:t>
+      </w:r>
+    </w:p>
+    <w:p>
       <w:r>
         <w:t>%</w:t>
       </w:r>
-      <w:proofErr w:type="spellStart"/>
-      <w:r>
-        <w:t>appdata</w:t>
-      </w:r>
-      <w:proofErr w:type="spellEnd"/>
+      <w:r>
+        <w:t>APPDATA</w:t>
+      </w:r>
       <w:r>
         <w:t>%\</w:t>
-      </w:r>
-      <w:r>
-        <w:t>Roaming\</w:t>
-      </w:r>
-      <w:proofErr w:type="spellStart"/>
-      <w:r>
-        <w:t>EuroScope</w:t>
-      </w:r>
-      <w:proofErr w:type="spellEnd"/>
-      <w:r>
-        <w:t xml:space="preserve"> If you do not have the privileges to access this folder, it is suggested you change the ES working directory to somewhere that is accessible, as described on page one. </w:t>
-      </w:r>
-    </w:p>
-    <w:p>
-      <w:r>
-        <w:t xml:space="preserve">When you have unzipped this file, double-check it has unzipped into the correct place. You can check by locating a file, for example: </w:t>
-      </w:r>
-    </w:p>
-    <w:p>
-      <w:r>
-        <w:t>\%</w:t>
-      </w:r>
-      <w:proofErr w:type="spellStart"/>
-      <w:r>
-        <w:t>appdata</w:t>
-      </w:r>
-      <w:proofErr w:type="spellEnd"/>
-      <w:r>
-        <w:t>%\</w:t>
-      </w:r>
-      <w:r>
-        <w:t>Roaming\</w:t>
       </w:r>
       <w:proofErr w:type="spellStart"/>
       <w:r>
@@ -1262,17 +1209,8 @@
                                 <w:i/>
                                 <w:lang w:val="en-US"/>
                               </w:rPr>
-                              <w:t xml:space="preserve"> stores passwords as plain text. Do not share profiles containing your VATSIM </w:t>
+                              <w:t xml:space="preserve"> stores passwords as plain text. Do not share profiles containing your VATSIM password</w:t>
                             </w:r>
-                            <w:proofErr w:type="gramStart"/>
-                            <w:r>
-                              <w:rPr>
-                                <w:i/>
-                                <w:lang w:val="en-US"/>
-                              </w:rPr>
-                              <w:t>password</w:t>
-                            </w:r>
-                            <w:proofErr w:type="gramEnd"/>
                           </w:p>
                         </w:txbxContent>
                       </wps:txbx>
@@ -1331,17 +1269,8 @@
                           <w:i/>
                           <w:lang w:val="en-US"/>
                         </w:rPr>
-                        <w:t xml:space="preserve"> stores passwords as plain text. Do not share profiles containing your VATSIM </w:t>
+                        <w:t xml:space="preserve"> stores passwords as plain text. Do not share profiles containing your VATSIM password</w:t>
                       </w:r>
-                      <w:proofErr w:type="gramStart"/>
-                      <w:r>
-                        <w:rPr>
-                          <w:i/>
-                          <w:lang w:val="en-US"/>
-                        </w:rPr>
-                        <w:t>password</w:t>
-                      </w:r>
-                      <w:proofErr w:type="gramEnd"/>
                     </w:p>
                   </w:txbxContent>
                 </v:textbox>
@@ -1443,15 +1372,7 @@
     </w:p>
     <w:p>
       <w:r>
-        <w:t>Most profiles in this pack (</w:t>
-      </w:r>
-      <w:proofErr w:type="gramStart"/>
-      <w:r>
-        <w:t>with the exception of</w:t>
-      </w:r>
-      <w:proofErr w:type="gramEnd"/>
-      <w:r>
-        <w:t xml:space="preserve"> those only containing one SMR/ATM e.g. ‘Gatwick SMR’), utilise multiple ASRs that you can switch between. These are accessed by pressing the ‘F1’ key, followed by a number key (1-9). The number associated will determine which view is loaded. </w:t>
+        <w:t xml:space="preserve">Most profiles in this pack (with the exception of those only containing one SMR/ATM e.g. ‘Gatwick SMR’), utilise multiple ASRs that you can switch between. These are accessed by pressing the ‘F1’ key, followed by a number key (1-9). The number associated will determine which view is loaded. </w:t>
       </w:r>
     </w:p>
     <w:p>
@@ -1478,16 +1399,8 @@
         <w:rPr>
           <w:color w:val="000000"/>
         </w:rPr>
-        <w:t xml:space="preserve">Radar, no fixes or </w:t>
-      </w:r>
-      <w:proofErr w:type="gramStart"/>
-      <w:r>
-        <w:rPr>
-          <w:color w:val="000000"/>
-        </w:rPr>
-        <w:t>labels</w:t>
-      </w:r>
-      <w:proofErr w:type="gramEnd"/>
+        <w:t>Radar, no fixes or labels</w:t>
+      </w:r>
     </w:p>
     <w:p>
       <w:pPr>
@@ -1508,21 +1421,7 @@
         <w:rPr>
           <w:color w:val="000000"/>
         </w:rPr>
-        <w:t xml:space="preserve">Radar, fixes displayed, no </w:t>
-      </w:r>
-      <w:proofErr w:type="gramStart"/>
-      <w:r>
-        <w:rPr>
-          <w:color w:val="000000"/>
-        </w:rPr>
-        <w:t>labels</w:t>
-      </w:r>
-      <w:proofErr w:type="gramEnd"/>
-      <w:r>
-        <w:rPr>
-          <w:color w:val="000000"/>
-        </w:rPr>
-        <w:t xml:space="preserve"> </w:t>
+        <w:t xml:space="preserve">Radar, fixes displayed, no labels </w:t>
       </w:r>
     </w:p>
     <w:p>
@@ -1544,21 +1443,7 @@
         <w:rPr>
           <w:color w:val="000000"/>
         </w:rPr>
-        <w:t xml:space="preserve">Radar, fixes displayed, airspace bases </w:t>
-      </w:r>
-      <w:proofErr w:type="gramStart"/>
-      <w:r>
-        <w:rPr>
-          <w:color w:val="000000"/>
-        </w:rPr>
-        <w:t>displayed</w:t>
-      </w:r>
-      <w:proofErr w:type="gramEnd"/>
-      <w:r>
-        <w:rPr>
-          <w:color w:val="000000"/>
-        </w:rPr>
-        <w:t xml:space="preserve"> </w:t>
+        <w:t xml:space="preserve">Radar, fixes displayed, airspace bases displayed </w:t>
       </w:r>
     </w:p>
     <w:p>
@@ -1580,21 +1465,7 @@
         <w:rPr>
           <w:color w:val="000000"/>
         </w:rPr>
-        <w:t xml:space="preserve">Radar, fixes displayed, fix names </w:t>
-      </w:r>
-      <w:proofErr w:type="gramStart"/>
-      <w:r>
-        <w:rPr>
-          <w:color w:val="000000"/>
-        </w:rPr>
-        <w:t>displayed</w:t>
-      </w:r>
-      <w:proofErr w:type="gramEnd"/>
-      <w:r>
-        <w:rPr>
-          <w:color w:val="000000"/>
-        </w:rPr>
-        <w:t xml:space="preserve"> </w:t>
+        <w:t xml:space="preserve">Radar, fixes displayed, fix names displayed </w:t>
       </w:r>
     </w:p>
     <w:p>
@@ -1889,7 +1760,6 @@
     </w:p>
     <w:p/>
     <w:p/>
-    <w:p/>
     <w:p>
       <w:pPr>
         <w:pStyle w:val="Heading2"/>
@@ -2018,21 +1888,7 @@
         <w:rPr>
           <w:color w:val="000000"/>
         </w:rPr>
-        <w:t xml:space="preserve"> - a clearance based on the ES </w:t>
-      </w:r>
-      <w:proofErr w:type="gramStart"/>
-      <w:r>
-        <w:rPr>
-          <w:color w:val="000000"/>
-        </w:rPr>
-        <w:t>information</w:t>
-      </w:r>
-      <w:proofErr w:type="gramEnd"/>
-      <w:r>
-        <w:rPr>
-          <w:color w:val="000000"/>
-        </w:rPr>
-        <w:t xml:space="preserve"> </w:t>
+        <w:t xml:space="preserve"> - a clearance based on the ES information </w:t>
       </w:r>
     </w:p>
     <w:p>

</xml_diff>

<commit_message>
Add VCH link and author
</commit_message>
<xml_diff>
--- a/_docs/README.docx
+++ b/_docs/README.docx
@@ -2123,7 +2123,40 @@
         </w:r>
       </w:hyperlink>
       <w:r>
-        <w:t xml:space="preserve"> (Lenny Colton)  </w:t>
+        <w:t xml:space="preserve"> (Lenny Colton) </w:t>
+      </w:r>
+    </w:p>
+    <w:p>
+      <w:pPr>
+        <w:pStyle w:val="ListParagraph"/>
+        <w:numPr>
+          <w:ilvl w:val="0"/>
+          <w:numId w:val="3"/>
+        </w:numPr>
+        <w:pBdr>
+          <w:top w:val="nil"/>
+          <w:left w:val="nil"/>
+          <w:bottom w:val="nil"/>
+          <w:right w:val="nil"/>
+          <w:between w:val="nil"/>
+        </w:pBdr>
+      </w:pPr>
+      <w:hyperlink r:id="rId30" w:history="1">
+        <w:r>
+          <w:rPr>
+            <w:rStyle w:val="Hyperlink"/>
+          </w:rPr>
+          <w:t>VCH</w:t>
+        </w:r>
+      </w:hyperlink>
+      <w:r>
+        <w:t>(</w:t>
+      </w:r>
+      <w:r>
+        <w:t>Jan Fries</w:t>
+      </w:r>
+      <w:r>
+        <w:t xml:space="preserve">) </w:t>
       </w:r>
     </w:p>
     <w:sectPr>

</xml_diff>

<commit_message>
2024/03 Sector File Update (#662)
* Sector file update for AIRAC 2024/03

* Readme

---------

Co-authored-by: VATSIM UK <privileged-access@vatsim.uk>
Co-authored-by: luke11brown <13762210+luke11brown@users.noreply.github.com>
</commit_message>
<xml_diff>
--- a/_docs/README.docx
+++ b/_docs/README.docx
@@ -228,7 +228,16 @@
           <w:sz w:val="28"/>
           <w:szCs w:val="28"/>
         </w:rPr>
-        <w:t>01</w:t>
+        <w:t>0</w:t>
+      </w:r>
+      <w:r>
+        <w:rPr>
+          <w:rFonts w:ascii="Alegre Sans" w:eastAsia="Alegre Sans" w:hAnsi="Alegre Sans" w:cs="Alegre Sans"/>
+          <w:color w:val="17375E"/>
+          <w:sz w:val="28"/>
+          <w:szCs w:val="28"/>
+        </w:rPr>
+        <w:t>3</w:t>
       </w:r>
       <w:r>
         <w:rPr>
@@ -268,37 +277,7 @@
           <w:sz w:val="28"/>
           <w:szCs w:val="28"/>
         </w:rPr>
-        <w:t>2</w:t>
-      </w:r>
-      <w:r>
-        <w:rPr>
-          <w:rFonts w:ascii="Alegre Sans" w:eastAsia="Alegre Sans" w:hAnsi="Alegre Sans" w:cs="Alegre Sans"/>
-          <w:bCs/>
-          <w:color w:val="17375E"/>
-          <w:sz w:val="28"/>
-          <w:szCs w:val="28"/>
-        </w:rPr>
-        <w:t>6</w:t>
-      </w:r>
-      <w:r>
-        <w:rPr>
-          <w:rFonts w:ascii="Alegre Sans" w:eastAsia="Alegre Sans" w:hAnsi="Alegre Sans" w:cs="Alegre Sans"/>
-          <w:bCs/>
-          <w:color w:val="17375E"/>
-          <w:sz w:val="28"/>
-          <w:szCs w:val="28"/>
-        </w:rPr>
-        <w:t xml:space="preserve"> </w:t>
-      </w:r>
-      <w:r>
-        <w:rPr>
-          <w:rFonts w:ascii="Alegre Sans" w:eastAsia="Alegre Sans" w:hAnsi="Alegre Sans" w:cs="Alegre Sans"/>
-          <w:bCs/>
-          <w:color w:val="17375E"/>
-          <w:sz w:val="28"/>
-          <w:szCs w:val="28"/>
-        </w:rPr>
-        <w:t>January</w:t>
+        <w:t>24 MARCH</w:t>
       </w:r>
       <w:r>
         <w:rPr>
@@ -445,6 +424,7 @@
           <w:szCs w:val="22"/>
         </w:rPr>
       </w:pPr>
+      <w:proofErr w:type="spellStart"/>
       <w:r>
         <w:rPr>
           <w:rFonts w:ascii="Calibri" w:eastAsia="Calibri" w:hAnsi="Calibri" w:cs="Calibri"/>
@@ -452,7 +432,17 @@
           <w:sz w:val="22"/>
           <w:szCs w:val="22"/>
         </w:rPr>
-        <w:t>EuroScope Version</w:t>
+        <w:t>EuroScope</w:t>
+      </w:r>
+      <w:proofErr w:type="spellEnd"/>
+      <w:r>
+        <w:rPr>
+          <w:rFonts w:ascii="Calibri" w:eastAsia="Calibri" w:hAnsi="Calibri" w:cs="Calibri"/>
+          <w:b/>
+          <w:sz w:val="22"/>
+          <w:szCs w:val="22"/>
+        </w:rPr>
+        <w:t xml:space="preserve"> Version</w:t>
       </w:r>
     </w:p>
     <w:p>
@@ -497,7 +487,15 @@
         <w:t>s</w:t>
       </w:r>
       <w:r>
-        <w:t xml:space="preserve"> of EuroScope become available, functions may not work as expected. Support will only be provided for the version noted above</w:t>
+        <w:t xml:space="preserve"> of </w:t>
+      </w:r>
+      <w:proofErr w:type="spellStart"/>
+      <w:r>
+        <w:t>EuroScope</w:t>
+      </w:r>
+      <w:proofErr w:type="spellEnd"/>
+      <w:r>
+        <w:t xml:space="preserve"> become available, functions may not work as expected. Support will only be provided for the version noted above</w:t>
       </w:r>
       <w:r>
         <w:t xml:space="preserve"> or announced via the VATSIM UK Discord server.</w:t>
@@ -515,6 +513,7 @@
       </w:pPr>
       <w:bookmarkStart w:id="2" w:name="_heading=h.lypac7e3f5xp" w:colFirst="0" w:colLast="0"/>
       <w:bookmarkEnd w:id="2"/>
+      <w:proofErr w:type="spellStart"/>
       <w:r>
         <w:rPr>
           <w:rFonts w:ascii="Alegre Sans" w:eastAsia="Calibri" w:hAnsi="Alegre Sans" w:cs="Calibri"/>
@@ -523,12 +522,31 @@
           <w:sz w:val="40"/>
           <w:szCs w:val="40"/>
         </w:rPr>
-        <w:t>EuroScope Working Directory</w:t>
-      </w:r>
-    </w:p>
-    <w:p>
-      <w:r>
-        <w:t xml:space="preserve">Wherever you start EuroScope from, whether it be the start menu or a shortcut, you need to ensure that it is started in the </w:t>
+        <w:t>EuroScope</w:t>
+      </w:r>
+      <w:proofErr w:type="spellEnd"/>
+      <w:r>
+        <w:rPr>
+          <w:rFonts w:ascii="Alegre Sans" w:eastAsia="Calibri" w:hAnsi="Alegre Sans" w:cs="Calibri"/>
+          <w:bCs/>
+          <w:color w:val="17375E"/>
+          <w:sz w:val="40"/>
+          <w:szCs w:val="40"/>
+        </w:rPr>
+        <w:t xml:space="preserve"> Working Directory</w:t>
+      </w:r>
+    </w:p>
+    <w:p>
+      <w:r>
+        <w:t xml:space="preserve">Wherever you start </w:t>
+      </w:r>
+      <w:proofErr w:type="spellStart"/>
+      <w:r>
+        <w:t>EuroScope</w:t>
+      </w:r>
+      <w:proofErr w:type="spellEnd"/>
+      <w:r>
+        <w:t xml:space="preserve"> from, whether it be the start menu or a shortcut, you need to ensure that it is started in the </w:t>
       </w:r>
       <w:r>
         <w:t>correct working directory</w:t>
@@ -546,8 +564,13 @@
         <w:t>%</w:t>
       </w:r>
       <w:r>
-        <w:t>\EuroScope</w:t>
-      </w:r>
+        <w:t>\</w:t>
+      </w:r>
+      <w:proofErr w:type="spellStart"/>
+      <w:r>
+        <w:t>EuroScope</w:t>
+      </w:r>
+      <w:proofErr w:type="spellEnd"/>
       <w:r>
         <w:t xml:space="preserve">” </w:t>
       </w:r>
@@ -558,7 +581,15 @@
         <w:t>location</w:t>
       </w:r>
       <w:r>
-        <w:t xml:space="preserve"> (such as \Documents\EuroScope)</w:t>
+        <w:t xml:space="preserve"> (such as \Documents\</w:t>
+      </w:r>
+      <w:proofErr w:type="spellStart"/>
+      <w:r>
+        <w:t>EuroScope</w:t>
+      </w:r>
+      <w:proofErr w:type="spellEnd"/>
+      <w:r>
+        <w:t>)</w:t>
       </w:r>
       <w:r>
         <w:t>. The image below shows an example.</w:t>
@@ -663,6 +694,7 @@
       </w:r>
     </w:p>
     <w:p>
+      <w:proofErr w:type="spellStart"/>
       <w:r>
         <w:rPr>
           <w:rFonts w:ascii="Alegre Sans" w:hAnsi="Alegre Sans"/>
@@ -672,8 +704,9 @@
           <w:szCs w:val="40"/>
         </w:rPr>
         <w:lastRenderedPageBreak/>
-        <w:t xml:space="preserve">EuroScope Auto-load on </w:t>
-      </w:r>
+        <w:t>EuroScope</w:t>
+      </w:r>
+      <w:proofErr w:type="spellEnd"/>
       <w:r>
         <w:rPr>
           <w:rFonts w:ascii="Alegre Sans" w:hAnsi="Alegre Sans"/>
@@ -682,43 +715,8 @@
           <w:sz w:val="40"/>
           <w:szCs w:val="40"/>
         </w:rPr>
-        <w:t>start-up</w:t>
-      </w:r>
-      <w:r>
-        <w:rPr>
-          <w:b/>
-        </w:rPr>
-        <w:br/>
-      </w:r>
-      <w:r>
-        <w:t xml:space="preserve">Please ensure this option is </w:t>
-      </w:r>
-      <w:r>
-        <w:rPr>
-          <w:b/>
-        </w:rPr>
-        <w:t>unticked</w:t>
-      </w:r>
-      <w:r>
-        <w:t xml:space="preserve"> before loading the controller pack. This option is accessible within EuroScope Under the “Other SET” menu. It is also recommended that you </w:t>
-      </w:r>
-      <w:r>
-        <w:rPr>
-          <w:b/>
-        </w:rPr>
-        <w:t>untick</w:t>
-      </w:r>
-      <w:r>
-        <w:t xml:space="preserve"> “Auto save profile on exit” under the same menu. The image </w:t>
-      </w:r>
-      <w:r>
-        <w:t>above</w:t>
-      </w:r>
-      <w:r>
-        <w:t xml:space="preserve"> shows the location of these options. Once you have done this, quit EuroScope and when you load it again, it will ask you for a .prf (profile) file.</w:t>
-      </w:r>
-    </w:p>
-    <w:p>
+        <w:t xml:space="preserve"> Auto-load on </w:t>
+      </w:r>
       <w:r>
         <w:rPr>
           <w:rFonts w:ascii="Alegre Sans" w:hAnsi="Alegre Sans"/>
@@ -727,6 +725,75 @@
           <w:sz w:val="40"/>
           <w:szCs w:val="40"/>
         </w:rPr>
+        <w:t>start-up</w:t>
+      </w:r>
+      <w:r>
+        <w:rPr>
+          <w:b/>
+        </w:rPr>
+        <w:br/>
+      </w:r>
+      <w:r>
+        <w:t xml:space="preserve">Please ensure this option is </w:t>
+      </w:r>
+      <w:r>
+        <w:rPr>
+          <w:b/>
+        </w:rPr>
+        <w:t>unticked</w:t>
+      </w:r>
+      <w:r>
+        <w:t xml:space="preserve"> before loading the controller pack. This option is accessible within </w:t>
+      </w:r>
+      <w:proofErr w:type="spellStart"/>
+      <w:r>
+        <w:t>EuroScope</w:t>
+      </w:r>
+      <w:proofErr w:type="spellEnd"/>
+      <w:r>
+        <w:t xml:space="preserve"> Under the “Other SET” menu. It is also recommended that you </w:t>
+      </w:r>
+      <w:r>
+        <w:rPr>
+          <w:b/>
+        </w:rPr>
+        <w:t>untick</w:t>
+      </w:r>
+      <w:r>
+        <w:t xml:space="preserve"> “Auto save profile on exit” under the same menu. The image </w:t>
+      </w:r>
+      <w:r>
+        <w:t>above</w:t>
+      </w:r>
+      <w:r>
+        <w:t xml:space="preserve"> shows the location of these options. Once you have done this, quit </w:t>
+      </w:r>
+      <w:proofErr w:type="spellStart"/>
+      <w:r>
+        <w:t>EuroScope</w:t>
+      </w:r>
+      <w:proofErr w:type="spellEnd"/>
+      <w:r>
+        <w:t xml:space="preserve"> and when you load it again, it will ask you for a .</w:t>
+      </w:r>
+      <w:proofErr w:type="spellStart"/>
+      <w:r>
+        <w:t>prf</w:t>
+      </w:r>
+      <w:proofErr w:type="spellEnd"/>
+      <w:r>
+        <w:t xml:space="preserve"> (profile) file.</w:t>
+      </w:r>
+    </w:p>
+    <w:p>
+      <w:r>
+        <w:rPr>
+          <w:rFonts w:ascii="Alegre Sans" w:hAnsi="Alegre Sans"/>
+          <w:bCs/>
+          <w:color w:val="17375E"/>
+          <w:sz w:val="40"/>
+          <w:szCs w:val="40"/>
+        </w:rPr>
         <w:t>Microsoft Visual C++ Redistributable</w:t>
       </w:r>
       <w:r>
@@ -746,8 +813,13 @@
         <w:t xml:space="preserve">The plugins included in this package require the </w:t>
       </w:r>
       <w:r>
-        <w:t>latest (2022+) C++ Redistributables</w:t>
-      </w:r>
+        <w:t xml:space="preserve">latest (2022+) C++ </w:t>
+      </w:r>
+      <w:proofErr w:type="spellStart"/>
+      <w:r>
+        <w:t>Redistributables</w:t>
+      </w:r>
+      <w:proofErr w:type="spellEnd"/>
       <w:r>
         <w:t xml:space="preserve"> to function as intended</w:t>
       </w:r>
@@ -893,10 +965,26 @@
         <w:t xml:space="preserve"> controller pack comes in a ZIP folder. </w:t>
       </w:r>
       <w:r>
-        <w:t xml:space="preserve">Due to certain limitations within the EuroScope sector file auto-update module, it is required that you install the pack into </w:t>
-      </w:r>
-      <w:r>
-        <w:t>your EuroScope working directory.</w:t>
+        <w:t xml:space="preserve">Due to certain limitations within the </w:t>
+      </w:r>
+      <w:proofErr w:type="spellStart"/>
+      <w:r>
+        <w:t>EuroScope</w:t>
+      </w:r>
+      <w:proofErr w:type="spellEnd"/>
+      <w:r>
+        <w:t xml:space="preserve"> sector file auto-update module, it is required that you install the pack into </w:t>
+      </w:r>
+      <w:r>
+        <w:t xml:space="preserve">your </w:t>
+      </w:r>
+      <w:proofErr w:type="spellStart"/>
+      <w:r>
+        <w:t>EuroScope</w:t>
+      </w:r>
+      <w:proofErr w:type="spellEnd"/>
+      <w:r>
+        <w:t xml:space="preserve"> working directory.</w:t>
       </w:r>
       <w:r>
         <w:t xml:space="preserve"> Failure to do so will cause issues when loading the desired profiles. The default location is %</w:t>
@@ -907,9 +995,11 @@
       <w:r>
         <w:t>%\</w:t>
       </w:r>
+      <w:proofErr w:type="spellStart"/>
       <w:r>
         <w:t>EuroScope</w:t>
       </w:r>
+      <w:proofErr w:type="spellEnd"/>
       <w:r>
         <w:t xml:space="preserve"> If you do not have the privileges to access this folder, it is suggested you change the ES working directory to somewhere that is accessible, as described on page one. </w:t>
       </w:r>
@@ -929,18 +1019,25 @@
       <w:r>
         <w:t>%\</w:t>
       </w:r>
+      <w:proofErr w:type="spellStart"/>
       <w:r>
         <w:t>EuroScope</w:t>
       </w:r>
+      <w:proofErr w:type="spellEnd"/>
       <w:r>
         <w:t>\UK\</w:t>
       </w:r>
       <w:r>
-        <w:t>Essex\Stansted SMR</w:t>
+        <w:t xml:space="preserve">Essex\Stansted </w:t>
+      </w:r>
+      <w:proofErr w:type="spellStart"/>
+      <w:r>
+        <w:t>SMR</w:t>
       </w:r>
       <w:r>
         <w:t>.prf</w:t>
       </w:r>
+      <w:proofErr w:type="spellEnd"/>
     </w:p>
     <w:p>
       <w:r>
@@ -1081,7 +1178,23 @@
                                 <w:i/>
                                 <w:lang w:val="en-US"/>
                               </w:rPr>
-                              <w:t>WARNING: EuroScope stores passwords as plain text. Do not share profiles containing your VATSIM password</w:t>
+                              <w:t xml:space="preserve">WARNING: </w:t>
+                            </w:r>
+                            <w:proofErr w:type="spellStart"/>
+                            <w:r>
+                              <w:rPr>
+                                <w:i/>
+                                <w:lang w:val="en-US"/>
+                              </w:rPr>
+                              <w:t>EuroScope</w:t>
+                            </w:r>
+                            <w:proofErr w:type="spellEnd"/>
+                            <w:r>
+                              <w:rPr>
+                                <w:i/>
+                                <w:lang w:val="en-US"/>
+                              </w:rPr>
+                              <w:t xml:space="preserve"> stores passwords as plain text. Do not share profiles containing your VATSIM password</w:t>
                             </w:r>
                           </w:p>
                         </w:txbxContent>
@@ -1125,7 +1238,23 @@
                           <w:i/>
                           <w:lang w:val="en-US"/>
                         </w:rPr>
-                        <w:t>WARNING: EuroScope stores passwords as plain text. Do not share profiles containing your VATSIM password</w:t>
+                        <w:t xml:space="preserve">WARNING: </w:t>
+                      </w:r>
+                      <w:proofErr w:type="spellStart"/>
+                      <w:r>
+                        <w:rPr>
+                          <w:i/>
+                          <w:lang w:val="en-US"/>
+                        </w:rPr>
+                        <w:t>EuroScope</w:t>
+                      </w:r>
+                      <w:proofErr w:type="spellEnd"/>
+                      <w:r>
+                        <w:rPr>
+                          <w:i/>
+                          <w:lang w:val="en-US"/>
+                        </w:rPr>
+                        <w:t xml:space="preserve"> stores passwords as plain text. Do not share profiles containing your VATSIM password</w:t>
                       </w:r>
                     </w:p>
                   </w:txbxContent>
@@ -1160,7 +1289,15 @@
     </w:p>
     <w:p>
       <w:r>
-        <w:t xml:space="preserve">All profiles (.prf files) found in this pack can be loaded from the subfolders in the main ‘UK’ folder. </w:t>
+        <w:t>All profiles (.</w:t>
+      </w:r>
+      <w:proofErr w:type="spellStart"/>
+      <w:r>
+        <w:t>prf</w:t>
+      </w:r>
+      <w:proofErr w:type="spellEnd"/>
+      <w:r>
+        <w:t xml:space="preserve"> files) found in this pack can be loaded from the subfolders in the main ‘UK’ folder. </w:t>
       </w:r>
     </w:p>
     <w:p>
@@ -1348,7 +1485,21 @@
         <w:rPr>
           <w:color w:val="000000"/>
         </w:rPr>
-        <w:t xml:space="preserve"> SMR map (e.g. Heathrow for South.prf) </w:t>
+        <w:t xml:space="preserve"> SMR map (e.g. Heathrow for </w:t>
+      </w:r>
+      <w:proofErr w:type="spellStart"/>
+      <w:r>
+        <w:rPr>
+          <w:color w:val="000000"/>
+        </w:rPr>
+        <w:t>South.prf</w:t>
+      </w:r>
+      <w:proofErr w:type="spellEnd"/>
+      <w:r>
+        <w:rPr>
+          <w:color w:val="000000"/>
+        </w:rPr>
+        <w:t xml:space="preserve">) </w:t>
       </w:r>
     </w:p>
     <w:p>
@@ -1383,7 +1534,21 @@
         <w:rPr>
           <w:color w:val="000000"/>
         </w:rPr>
-        <w:t xml:space="preserve"> SMR map (e.g. Gatwick for South.prf) </w:t>
+        <w:t xml:space="preserve"> SMR map (e.g. Gatwick for </w:t>
+      </w:r>
+      <w:proofErr w:type="spellStart"/>
+      <w:r>
+        <w:rPr>
+          <w:color w:val="000000"/>
+        </w:rPr>
+        <w:t>South.prf</w:t>
+      </w:r>
+      <w:proofErr w:type="spellEnd"/>
+      <w:r>
+        <w:rPr>
+          <w:color w:val="000000"/>
+        </w:rPr>
+        <w:t xml:space="preserve">) </w:t>
       </w:r>
     </w:p>
     <w:p>
@@ -1479,7 +1644,15 @@
     </w:p>
     <w:p>
       <w:r>
-        <w:t xml:space="preserve">*Intended to be moved around the remaining ground maps using the “.center” command. </w:t>
+        <w:t>*Intended to be moved around the remaining ground maps using the “.</w:t>
+      </w:r>
+      <w:proofErr w:type="spellStart"/>
+      <w:r>
+        <w:t>center</w:t>
+      </w:r>
+      <w:proofErr w:type="spellEnd"/>
+      <w:r>
+        <w:t xml:space="preserve">” command. </w:t>
       </w:r>
     </w:p>
     <w:p>
@@ -1595,7 +1768,23 @@
     </w:p>
     <w:p>
       <w:r>
-        <w:t xml:space="preserve">Commands are typically named by the first letter of each word. For example, .cfl = Climb FL, .cnfl = Climb now FL. </w:t>
+        <w:t>Commands are typically named by the first letter of each word. For example, .</w:t>
+      </w:r>
+      <w:proofErr w:type="spellStart"/>
+      <w:r>
+        <w:t>cfl</w:t>
+      </w:r>
+      <w:proofErr w:type="spellEnd"/>
+      <w:r>
+        <w:t xml:space="preserve"> = Climb FL, .</w:t>
+      </w:r>
+      <w:proofErr w:type="spellStart"/>
+      <w:r>
+        <w:t>cnfl</w:t>
+      </w:r>
+      <w:proofErr w:type="spellEnd"/>
+      <w:r>
+        <w:t xml:space="preserve"> = Climb now FL. </w:t>
       </w:r>
     </w:p>
     <w:p>
@@ -1622,7 +1811,21 @@
         <w:rPr>
           <w:color w:val="000000"/>
         </w:rPr>
-        <w:t>.pdc - a text version of a Pre Departure Clearance message</w:t>
+        <w:t>.</w:t>
+      </w:r>
+      <w:proofErr w:type="spellStart"/>
+      <w:r>
+        <w:rPr>
+          <w:color w:val="000000"/>
+        </w:rPr>
+        <w:t>pdc</w:t>
+      </w:r>
+      <w:proofErr w:type="spellEnd"/>
+      <w:r>
+        <w:rPr>
+          <w:color w:val="000000"/>
+        </w:rPr>
+        <w:t xml:space="preserve"> - a text version of a Pre Departure Clearance message</w:t>
       </w:r>
     </w:p>
     <w:p>
@@ -1644,7 +1847,21 @@
         <w:rPr>
           <w:color w:val="000000"/>
         </w:rPr>
-        <w:t xml:space="preserve">.sid - a clearance based on the ES information </w:t>
+        <w:t>.</w:t>
+      </w:r>
+      <w:proofErr w:type="spellStart"/>
+      <w:r>
+        <w:rPr>
+          <w:color w:val="000000"/>
+        </w:rPr>
+        <w:t>sid</w:t>
+      </w:r>
+      <w:proofErr w:type="spellEnd"/>
+      <w:r>
+        <w:rPr>
+          <w:color w:val="000000"/>
+        </w:rPr>
+        <w:t xml:space="preserve"> - a clearance based on the ES information </w:t>
       </w:r>
     </w:p>
     <w:p>
@@ -1712,12 +1929,14 @@
         </w:rPr>
         <w:t>.</w:t>
       </w:r>
+      <w:proofErr w:type="spellStart"/>
       <w:r>
         <w:rPr>
           <w:color w:val="000000"/>
         </w:rPr>
         <w:t>ho</w:t>
       </w:r>
+      <w:proofErr w:type="spellEnd"/>
       <w:r>
         <w:rPr>
           <w:color w:val="000000"/>
@@ -1778,7 +1997,21 @@
         <w:rPr>
           <w:color w:val="000000"/>
         </w:rPr>
-        <w:t xml:space="preserve">.rs - see above for usage ("report speed to") </w:t>
+        <w:t>.</w:t>
+      </w:r>
+      <w:proofErr w:type="spellStart"/>
+      <w:r>
+        <w:rPr>
+          <w:color w:val="000000"/>
+        </w:rPr>
+        <w:t>rs</w:t>
+      </w:r>
+      <w:proofErr w:type="spellEnd"/>
+      <w:r>
+        <w:rPr>
+          <w:color w:val="000000"/>
+        </w:rPr>
+        <w:t xml:space="preserve"> - see above for usage ("report speed to") </w:t>
       </w:r>
     </w:p>
     <w:p>
@@ -1800,7 +2033,21 @@
         <w:rPr>
           <w:color w:val="000000"/>
         </w:rPr>
-        <w:t xml:space="preserve">.rd "route direct" </w:t>
+        <w:t>.</w:t>
+      </w:r>
+      <w:proofErr w:type="spellStart"/>
+      <w:r>
+        <w:rPr>
+          <w:color w:val="000000"/>
+        </w:rPr>
+        <w:t>rd</w:t>
+      </w:r>
+      <w:proofErr w:type="spellEnd"/>
+      <w:r>
+        <w:rPr>
+          <w:color w:val="000000"/>
+        </w:rPr>
+        <w:t xml:space="preserve"> "route direct" </w:t>
       </w:r>
     </w:p>
     <w:p>
@@ -1822,7 +2069,35 @@
         <w:rPr>
           <w:color w:val="000000"/>
         </w:rPr>
-        <w:t xml:space="preserve">.rond or .rnd "resume own navigation direct" </w:t>
+        <w:t>.</w:t>
+      </w:r>
+      <w:proofErr w:type="spellStart"/>
+      <w:r>
+        <w:rPr>
+          <w:color w:val="000000"/>
+        </w:rPr>
+        <w:t>rond</w:t>
+      </w:r>
+      <w:proofErr w:type="spellEnd"/>
+      <w:r>
+        <w:rPr>
+          <w:color w:val="000000"/>
+        </w:rPr>
+        <w:t xml:space="preserve"> or .</w:t>
+      </w:r>
+      <w:proofErr w:type="spellStart"/>
+      <w:r>
+        <w:rPr>
+          <w:color w:val="000000"/>
+        </w:rPr>
+        <w:t>rnd</w:t>
+      </w:r>
+      <w:proofErr w:type="spellEnd"/>
+      <w:r>
+        <w:rPr>
+          <w:color w:val="000000"/>
+        </w:rPr>
+        <w:t xml:space="preserve"> "resume own navigation direct" </w:t>
       </w:r>
     </w:p>
     <w:p>
@@ -1844,7 +2119,21 @@
         <w:rPr>
           <w:color w:val="000000"/>
         </w:rPr>
-        <w:t xml:space="preserve">.sq - Squawk (assigned code) </w:t>
+        <w:t>.</w:t>
+      </w:r>
+      <w:proofErr w:type="spellStart"/>
+      <w:r>
+        <w:rPr>
+          <w:color w:val="000000"/>
+        </w:rPr>
+        <w:t>sq</w:t>
+      </w:r>
+      <w:proofErr w:type="spellEnd"/>
+      <w:r>
+        <w:rPr>
+          <w:color w:val="000000"/>
+        </w:rPr>
+        <w:t xml:space="preserve"> - Squawk (assigned code) </w:t>
       </w:r>
     </w:p>
     <w:p>
@@ -1943,12 +2232,14 @@
         <w:spacing w:after="0"/>
       </w:pPr>
       <w:hyperlink r:id="rId24" w:history="1">
+        <w:proofErr w:type="spellStart"/>
         <w:r>
           <w:rPr>
             <w:rStyle w:val="Hyperlink"/>
           </w:rPr>
           <w:t>TopSky</w:t>
         </w:r>
+        <w:proofErr w:type="spellEnd"/>
       </w:hyperlink>
       <w:r>
         <w:rPr>
@@ -1973,12 +2264,14 @@
         <w:spacing w:after="0"/>
       </w:pPr>
       <w:hyperlink r:id="rId25" w:history="1">
+        <w:proofErr w:type="spellStart"/>
         <w:r>
           <w:rPr>
             <w:rStyle w:val="Hyperlink"/>
           </w:rPr>
           <w:t>vSMR</w:t>
         </w:r>
+        <w:proofErr w:type="spellEnd"/>
       </w:hyperlink>
       <w:r>
         <w:rPr>
@@ -2040,7 +2333,21 @@
           <w:rPr>
             <w:rStyle w:val="Hyperlink"/>
           </w:rPr>
-          <w:t>AFV-EuroScope Bridge</w:t>
+          <w:t>AFV-</w:t>
+        </w:r>
+        <w:proofErr w:type="spellStart"/>
+        <w:r>
+          <w:rPr>
+            <w:rStyle w:val="Hyperlink"/>
+          </w:rPr>
+          <w:t>EuroScope</w:t>
+        </w:r>
+        <w:proofErr w:type="spellEnd"/>
+        <w:r>
+          <w:rPr>
+            <w:rStyle w:val="Hyperlink"/>
+          </w:rPr>
+          <w:t xml:space="preserve"> Bridge</w:t>
         </w:r>
       </w:hyperlink>
       <w:r>
@@ -2089,6 +2396,7 @@
           <w:between w:val="nil"/>
         </w:pBdr>
       </w:pPr>
+      <w:proofErr w:type="spellStart"/>
       <w:r>
         <w:t>vP</w:t>
       </w:r>
@@ -2096,7 +2404,11 @@
         <w:t>ar</w:t>
       </w:r>
       <w:r>
-        <w:t>kAir (George Complin)</w:t>
+        <w:t>kAir</w:t>
+      </w:r>
+      <w:proofErr w:type="spellEnd"/>
+      <w:r>
+        <w:t xml:space="preserve"> (George Complin)</w:t>
       </w:r>
     </w:p>
     <w:p>
@@ -2115,16 +2427,44 @@
         </w:pBdr>
       </w:pPr>
       <w:hyperlink r:id="rId29" w:history="1">
+        <w:proofErr w:type="spellStart"/>
         <w:r>
           <w:rPr>
             <w:rStyle w:val="Hyperlink"/>
           </w:rPr>
           <w:t>vFPC</w:t>
         </w:r>
+        <w:proofErr w:type="spellEnd"/>
       </w:hyperlink>
       <w:r>
-        <w:t xml:space="preserve"> (Lenny Colton)  </w:t>
-      </w:r>
+        <w:t xml:space="preserve"> (Lenny Colton)</w:t>
+      </w:r>
+    </w:p>
+    <w:p>
+      <w:pPr>
+        <w:pStyle w:val="ListParagraph"/>
+        <w:numPr>
+          <w:ilvl w:val="0"/>
+          <w:numId w:val="3"/>
+        </w:numPr>
+        <w:pBdr>
+          <w:top w:val="nil"/>
+          <w:left w:val="nil"/>
+          <w:bottom w:val="nil"/>
+          <w:right w:val="nil"/>
+          <w:between w:val="nil"/>
+        </w:pBdr>
+      </w:pPr>
+      <w:hyperlink r:id="rId30" w:history="1">
+        <w:proofErr w:type="spellStart"/>
+        <w:r>
+          <w:rPr>
+            <w:rStyle w:val="Hyperlink"/>
+          </w:rPr>
+          <w:t>vACDM</w:t>
+        </w:r>
+        <w:proofErr w:type="spellEnd"/>
+      </w:hyperlink>
     </w:p>
     <w:sectPr>
       <w:type w:val="continuous"/>

</xml_diff>

<commit_message>
Fixes #637 - Setup & configure VCH plugin (#643)
* Add new VCH to columns to Lists.txt

* Add new VCH columns to Lists_SMR.txt

* Add new VCH columns to Lists_TopSky.txt

* Add new VCH columns to Lists_Area.txt

* Add CTL flag to Arrival lists

* Add all VCH flags to arrival lists

* Update CHANGELOG.md

* Change CTL menu to CFT flag for dep/takeoff lists

* Add CS back to arrival list

* Add Virtual Controller Helper Plugin credits

* Add VCH link and author

* Add VCH plugin to all profiles

* Add VCH columns to area lists

* Remove un-needed data

* Update README.md

* Update Lists.txt

* Update Lists_Area.txt

* Update Lists_SMR.txt

* Update Lists_TopSky.txt

* Add VCH to Heathrow lists

* Fix formatting error

* Update CHANGELOG.md

* Update README.docx

---------

Co-authored-by: luke11brown <13762210+luke11brown@users.noreply.github.com>
</commit_message>
<xml_diff>
--- a/_docs/README.docx
+++ b/_docs/README.docx
@@ -381,7 +381,27 @@
           <w:sz w:val="22"/>
           <w:szCs w:val="22"/>
         </w:rPr>
-        <w:t xml:space="preserve"> is made available without warranty of any kind; the Organisation accepts no responsibility or liability whether direct or indirect, as to the currency, accuracy or quality of the information, nor for any consequence of its use. This package is open source software, subject to the licence details available on the </w:t>
+        <w:t xml:space="preserve"> is made available without warranty of any kind; the Organisation accepts no responsibility or liability whether direct or indirect, as to the currency, </w:t>
+      </w:r>
+      <w:proofErr w:type="gramStart"/>
+      <w:r>
+        <w:rPr>
+          <w:rFonts w:ascii="Calibri" w:hAnsi="Calibri" w:cs="Calibri"/>
+          <w:color w:val="000000"/>
+          <w:sz w:val="22"/>
+          <w:szCs w:val="22"/>
+        </w:rPr>
+        <w:t>accuracy</w:t>
+      </w:r>
+      <w:proofErr w:type="gramEnd"/>
+      <w:r>
+        <w:rPr>
+          <w:rFonts w:ascii="Calibri" w:hAnsi="Calibri" w:cs="Calibri"/>
+          <w:color w:val="000000"/>
+          <w:sz w:val="22"/>
+          <w:szCs w:val="22"/>
+        </w:rPr>
+        <w:t xml:space="preserve"> or quality of the information, nor for any consequence of its use. This package is open source software, subject to the licence details available on the </w:t>
       </w:r>
       <w:hyperlink r:id="rId9" w:history="1">
         <w:r>
@@ -1194,8 +1214,17 @@
                                 <w:i/>
                                 <w:lang w:val="en-US"/>
                               </w:rPr>
-                              <w:t xml:space="preserve"> stores passwords as plain text. Do not share profiles containing your VATSIM password</w:t>
+                              <w:t xml:space="preserve"> stores passwords as plain text. Do not share profiles containing your VATSIM </w:t>
                             </w:r>
+                            <w:proofErr w:type="gramStart"/>
+                            <w:r>
+                              <w:rPr>
+                                <w:i/>
+                                <w:lang w:val="en-US"/>
+                              </w:rPr>
+                              <w:t>password</w:t>
+                            </w:r>
+                            <w:proofErr w:type="gramEnd"/>
                           </w:p>
                         </w:txbxContent>
                       </wps:txbx>
@@ -1254,8 +1283,17 @@
                           <w:i/>
                           <w:lang w:val="en-US"/>
                         </w:rPr>
-                        <w:t xml:space="preserve"> stores passwords as plain text. Do not share profiles containing your VATSIM password</w:t>
+                        <w:t xml:space="preserve"> stores passwords as plain text. Do not share profiles containing your VATSIM </w:t>
                       </w:r>
+                      <w:proofErr w:type="gramStart"/>
+                      <w:r>
+                        <w:rPr>
+                          <w:i/>
+                          <w:lang w:val="en-US"/>
+                        </w:rPr>
+                        <w:t>password</w:t>
+                      </w:r>
+                      <w:proofErr w:type="gramEnd"/>
                     </w:p>
                   </w:txbxContent>
                 </v:textbox>
@@ -1357,7 +1395,15 @@
     </w:p>
     <w:p>
       <w:r>
-        <w:t xml:space="preserve">Most profiles in this pack (with the exception of those only containing one SMR/ATM e.g. ‘Gatwick SMR’), utilise multiple ASRs that you can switch between. These are accessed by pressing the ‘F1’ key, followed by a number key (1-9). The number associated will determine which view is loaded. </w:t>
+        <w:t>Most profiles in this pack (</w:t>
+      </w:r>
+      <w:proofErr w:type="gramStart"/>
+      <w:r>
+        <w:t>with the exception of</w:t>
+      </w:r>
+      <w:proofErr w:type="gramEnd"/>
+      <w:r>
+        <w:t xml:space="preserve"> those only containing one SMR/ATM e.g. ‘Gatwick SMR’), utilise multiple ASRs that you can switch between. These are accessed by pressing the ‘F1’ key, followed by a number key (1-9). The number associated will determine which view is loaded. </w:t>
       </w:r>
     </w:p>
     <w:p>
@@ -1384,8 +1430,16 @@
         <w:rPr>
           <w:color w:val="000000"/>
         </w:rPr>
-        <w:t>Radar, no fixes or labels</w:t>
-      </w:r>
+        <w:t xml:space="preserve">Radar, no fixes or </w:t>
+      </w:r>
+      <w:proofErr w:type="gramStart"/>
+      <w:r>
+        <w:rPr>
+          <w:color w:val="000000"/>
+        </w:rPr>
+        <w:t>labels</w:t>
+      </w:r>
+      <w:proofErr w:type="gramEnd"/>
     </w:p>
     <w:p>
       <w:pPr>
@@ -1406,7 +1460,21 @@
         <w:rPr>
           <w:color w:val="000000"/>
         </w:rPr>
-        <w:t xml:space="preserve">Radar, fixes displayed, no labels </w:t>
+        <w:t xml:space="preserve">Radar, fixes displayed, no </w:t>
+      </w:r>
+      <w:proofErr w:type="gramStart"/>
+      <w:r>
+        <w:rPr>
+          <w:color w:val="000000"/>
+        </w:rPr>
+        <w:t>labels</w:t>
+      </w:r>
+      <w:proofErr w:type="gramEnd"/>
+      <w:r>
+        <w:rPr>
+          <w:color w:val="000000"/>
+        </w:rPr>
+        <w:t xml:space="preserve"> </w:t>
       </w:r>
     </w:p>
     <w:p>
@@ -1428,7 +1496,21 @@
         <w:rPr>
           <w:color w:val="000000"/>
         </w:rPr>
-        <w:t xml:space="preserve">Radar, fixes displayed, airspace bases displayed </w:t>
+        <w:t xml:space="preserve">Radar, fixes displayed, airspace bases </w:t>
+      </w:r>
+      <w:proofErr w:type="gramStart"/>
+      <w:r>
+        <w:rPr>
+          <w:color w:val="000000"/>
+        </w:rPr>
+        <w:t>displayed</w:t>
+      </w:r>
+      <w:proofErr w:type="gramEnd"/>
+      <w:r>
+        <w:rPr>
+          <w:color w:val="000000"/>
+        </w:rPr>
+        <w:t xml:space="preserve"> </w:t>
       </w:r>
     </w:p>
     <w:p>
@@ -1450,7 +1532,21 @@
         <w:rPr>
           <w:color w:val="000000"/>
         </w:rPr>
-        <w:t xml:space="preserve">Radar, fixes displayed, fix names displayed </w:t>
+        <w:t xml:space="preserve">Radar, fixes displayed, fix names </w:t>
+      </w:r>
+      <w:proofErr w:type="gramStart"/>
+      <w:r>
+        <w:rPr>
+          <w:color w:val="000000"/>
+        </w:rPr>
+        <w:t>displayed</w:t>
+      </w:r>
+      <w:proofErr w:type="gramEnd"/>
+      <w:r>
+        <w:rPr>
+          <w:color w:val="000000"/>
+        </w:rPr>
+        <w:t xml:space="preserve"> </w:t>
       </w:r>
     </w:p>
     <w:p>
@@ -1644,13 +1740,18 @@
     </w:p>
     <w:p>
       <w:r>
-        <w:t>*Intended to be moved around the remaining ground maps using the “.</w:t>
+        <w:t xml:space="preserve">*Intended to be moved around the remaining ground maps using the </w:t>
+      </w:r>
+      <w:proofErr w:type="gramStart"/>
+      <w:r>
+        <w:t>“.</w:t>
       </w:r>
       <w:proofErr w:type="spellStart"/>
       <w:r>
         <w:t>center</w:t>
       </w:r>
       <w:proofErr w:type="spellEnd"/>
+      <w:proofErr w:type="gramEnd"/>
       <w:r>
         <w:t xml:space="preserve">” command. </w:t>
       </w:r>
@@ -1768,13 +1869,18 @@
     </w:p>
     <w:p>
       <w:r>
-        <w:t>Commands are typically named by the first letter of each word. For example, .</w:t>
+        <w:t>Commands are typically named by the first letter of each word. For example</w:t>
+      </w:r>
+      <w:proofErr w:type="gramStart"/>
+      <w:r>
+        <w:t>, .</w:t>
       </w:r>
       <w:proofErr w:type="spellStart"/>
       <w:r>
         <w:t>cfl</w:t>
       </w:r>
       <w:proofErr w:type="spellEnd"/>
+      <w:proofErr w:type="gramEnd"/>
       <w:r>
         <w:t xml:space="preserve"> = Climb FL, .</w:t>
       </w:r>
@@ -1807,6 +1913,7 @@
         </w:pBdr>
         <w:spacing w:after="0"/>
       </w:pPr>
+      <w:proofErr w:type="gramStart"/>
       <w:r>
         <w:rPr>
           <w:color w:val="000000"/>
@@ -1821,6 +1928,7 @@
         <w:t>pdc</w:t>
       </w:r>
       <w:proofErr w:type="spellEnd"/>
+      <w:proofErr w:type="gramEnd"/>
       <w:r>
         <w:rPr>
           <w:color w:val="000000"/>
@@ -1861,7 +1969,21 @@
         <w:rPr>
           <w:color w:val="000000"/>
         </w:rPr>
-        <w:t xml:space="preserve"> - a clearance based on the ES information </w:t>
+        <w:t xml:space="preserve"> - a clearance based on the ES </w:t>
+      </w:r>
+      <w:proofErr w:type="gramStart"/>
+      <w:r>
+        <w:rPr>
+          <w:color w:val="000000"/>
+        </w:rPr>
+        <w:t>information</w:t>
+      </w:r>
+      <w:proofErr w:type="gramEnd"/>
+      <w:r>
+        <w:rPr>
+          <w:color w:val="000000"/>
+        </w:rPr>
+        <w:t xml:space="preserve"> </w:t>
       </w:r>
     </w:p>
     <w:p>
@@ -1879,11 +2001,19 @@
         </w:pBdr>
         <w:spacing w:after="0"/>
       </w:pPr>
-      <w:r>
-        <w:rPr>
-          <w:color w:val="000000"/>
-        </w:rPr>
-        <w:t xml:space="preserve">.sidi - a SID clearance, specifying the initial altitude </w:t>
+      <w:proofErr w:type="gramStart"/>
+      <w:r>
+        <w:rPr>
+          <w:color w:val="000000"/>
+        </w:rPr>
+        <w:t>.sidi</w:t>
+      </w:r>
+      <w:proofErr w:type="gramEnd"/>
+      <w:r>
+        <w:rPr>
+          <w:color w:val="000000"/>
+        </w:rPr>
+        <w:t xml:space="preserve"> - a SID clearance, specifying the initial altitude </w:t>
       </w:r>
     </w:p>
     <w:p>
@@ -1901,11 +2031,19 @@
         </w:pBdr>
         <w:spacing w:after="0"/>
       </w:pPr>
-      <w:r>
-        <w:rPr>
-          <w:color w:val="000000"/>
-        </w:rPr>
-        <w:t>.star "[STAR] arrival for [DEST]" (designator and DEST taken from the ES information)</w:t>
+      <w:proofErr w:type="gramStart"/>
+      <w:r>
+        <w:rPr>
+          <w:color w:val="000000"/>
+        </w:rPr>
+        <w:t>.star</w:t>
+      </w:r>
+      <w:proofErr w:type="gramEnd"/>
+      <w:r>
+        <w:rPr>
+          <w:color w:val="000000"/>
+        </w:rPr>
+        <w:t xml:space="preserve"> "[STAR] arrival for [DEST]" (designator and DEST taken from the ES information)</w:t>
       </w:r>
     </w:p>
     <w:p>
@@ -1923,6 +2061,7 @@
         </w:pBdr>
         <w:spacing w:after="0"/>
       </w:pPr>
+      <w:proofErr w:type="gramStart"/>
       <w:r>
         <w:rPr>
           <w:color w:val="000000"/>
@@ -1937,6 +2076,7 @@
         <w:t>ho</w:t>
       </w:r>
       <w:proofErr w:type="spellEnd"/>
+      <w:proofErr w:type="gramEnd"/>
       <w:r>
         <w:rPr>
           <w:color w:val="000000"/>
@@ -1971,11 +2111,19 @@
         </w:pBdr>
         <w:spacing w:after="0"/>
       </w:pPr>
-      <w:r>
-        <w:rPr>
-          <w:color w:val="000000"/>
-        </w:rPr>
-        <w:t xml:space="preserve">.rh - see above for usage ("report heading to") </w:t>
+      <w:proofErr w:type="gramStart"/>
+      <w:r>
+        <w:rPr>
+          <w:color w:val="000000"/>
+        </w:rPr>
+        <w:t>.rh</w:t>
+      </w:r>
+      <w:proofErr w:type="gramEnd"/>
+      <w:r>
+        <w:rPr>
+          <w:color w:val="000000"/>
+        </w:rPr>
+        <w:t xml:space="preserve"> - see above for usage ("report heading to") </w:t>
       </w:r>
     </w:p>
     <w:p>
@@ -2029,6 +2177,7 @@
         </w:pBdr>
         <w:spacing w:after="0"/>
       </w:pPr>
+      <w:proofErr w:type="gramStart"/>
       <w:r>
         <w:rPr>
           <w:color w:val="000000"/>
@@ -2043,6 +2192,7 @@
         <w:t>rd</w:t>
       </w:r>
       <w:proofErr w:type="spellEnd"/>
+      <w:proofErr w:type="gramEnd"/>
       <w:r>
         <w:rPr>
           <w:color w:val="000000"/>
@@ -2065,6 +2215,7 @@
         </w:pBdr>
         <w:spacing w:after="0"/>
       </w:pPr>
+      <w:proofErr w:type="gramStart"/>
       <w:r>
         <w:rPr>
           <w:color w:val="000000"/>
@@ -2079,6 +2230,7 @@
         <w:t>rond</w:t>
       </w:r>
       <w:proofErr w:type="spellEnd"/>
+      <w:proofErr w:type="gramEnd"/>
       <w:r>
         <w:rPr>
           <w:color w:val="000000"/>
@@ -2115,6 +2267,7 @@
         </w:pBdr>
         <w:spacing w:after="0"/>
       </w:pPr>
+      <w:proofErr w:type="gramStart"/>
       <w:r>
         <w:rPr>
           <w:color w:val="000000"/>
@@ -2129,6 +2282,7 @@
         <w:t>sq</w:t>
       </w:r>
       <w:proofErr w:type="spellEnd"/>
+      <w:proofErr w:type="gramEnd"/>
       <w:r>
         <w:rPr>
           <w:color w:val="000000"/>
@@ -2454,6 +2608,11 @@
           <w:right w:val="nil"/>
           <w:between w:val="nil"/>
         </w:pBdr>
+        <w:rPr>
+          <w:rStyle w:val="Hyperlink"/>
+          <w:color w:val="auto"/>
+          <w:u w:val="none"/>
+        </w:rPr>
       </w:pPr>
       <w:hyperlink r:id="rId30" w:history="1">
         <w:proofErr w:type="spellStart"/>
@@ -2465,6 +2624,29 @@
         </w:r>
         <w:proofErr w:type="spellEnd"/>
       </w:hyperlink>
+    </w:p>
+    <w:p>
+      <w:pPr>
+        <w:pStyle w:val="ListParagraph"/>
+        <w:numPr>
+          <w:ilvl w:val="0"/>
+          <w:numId w:val="3"/>
+        </w:numPr>
+      </w:pPr>
+      <w:hyperlink r:id="rId31" w:history="1">
+        <w:r>
+          <w:rPr>
+            <w:rStyle w:val="Hyperlink"/>
+          </w:rPr>
+          <w:t>VCH</w:t>
+        </w:r>
+      </w:hyperlink>
+      <w:r>
+        <w:t xml:space="preserve"> </w:t>
+      </w:r>
+      <w:r>
+        <w:t xml:space="preserve">(Jan Fries) </w:t>
+      </w:r>
     </w:p>
     <w:sectPr>
       <w:type w:val="continuous"/>
@@ -3109,6 +3291,18 @@
   </w:num>
   <w:num w:numId="4" w16cid:durableId="1866599795">
     <w:abstractNumId w:val="1"/>
+  </w:num>
+  <w:num w:numId="5" w16cid:durableId="1716806377">
+    <w:abstractNumId w:val="3"/>
+    <w:lvlOverride w:ilvl="0"/>
+    <w:lvlOverride w:ilvl="1"/>
+    <w:lvlOverride w:ilvl="2"/>
+    <w:lvlOverride w:ilvl="3"/>
+    <w:lvlOverride w:ilvl="4"/>
+    <w:lvlOverride w:ilvl="5"/>
+    <w:lvlOverride w:ilvl="6"/>
+    <w:lvlOverride w:ilvl="7"/>
+    <w:lvlOverride w:ilvl="8"/>
   </w:num>
 </w:numbering>
 </file>

</xml_diff>

<commit_message>
Update sector file to 2024_06a
</commit_message>
<xml_diff>
--- a/_docs/README.docx
+++ b/_docs/README.docx
@@ -1,6 +1,6 @@
 
 <file path=word/document.xml><?xml version="1.0" encoding="utf-8"?>
-<w:document xmlns:wpc="http://schemas.microsoft.com/office/word/2010/wordprocessingCanvas" xmlns:cx="http://schemas.microsoft.com/office/drawing/2014/chartex" xmlns:cx1="http://schemas.microsoft.com/office/drawing/2015/9/8/chartex" xmlns:cx2="http://schemas.microsoft.com/office/drawing/2015/10/21/chartex" xmlns:cx3="http://schemas.microsoft.com/office/drawing/2016/5/9/chartex" xmlns:cx4="http://schemas.microsoft.com/office/drawing/2016/5/10/chartex" xmlns:cx5="http://schemas.microsoft.com/office/drawing/2016/5/11/chartex" xmlns:cx6="http://schemas.microsoft.com/office/drawing/2016/5/12/chartex" xmlns:cx7="http://schemas.microsoft.com/office/drawing/2016/5/13/chartex" xmlns:cx8="http://schemas.microsoft.com/office/drawing/2016/5/14/chartex" xmlns:mc="http://schemas.openxmlformats.org/markup-compatibility/2006" xmlns:aink="http://schemas.microsoft.com/office/drawing/2016/ink" xmlns:am3d="http://schemas.microsoft.com/office/drawing/2017/model3d" xmlns:o="urn:schemas-microsoft-com:office:office" xmlns:oel="http://schemas.microsoft.com/office/2019/extlst" xmlns:r="http://schemas.openxmlformats.org/officeDocument/2006/relationships" xmlns:m="http://schemas.openxmlformats.org/officeDocument/2006/math" xmlns:v="urn:schemas-microsoft-com:vml" xmlns:wp14="http://schemas.microsoft.com/office/word/2010/wordprocessingDrawing" xmlns:wp="http://schemas.openxmlformats.org/drawingml/2006/wordprocessingDrawing" xmlns:w10="urn:schemas-microsoft-com:office:word" xmlns:w="http://schemas.openxmlformats.org/wordprocessingml/2006/main" xmlns:w14="http://schemas.microsoft.com/office/word/2010/wordml" xmlns:w15="http://schemas.microsoft.com/office/word/2012/wordml" xmlns:w16cex="http://schemas.microsoft.com/office/word/2018/wordml/cex" xmlns:w16cid="http://schemas.microsoft.com/office/word/2016/wordml/cid" xmlns:w16="http://schemas.microsoft.com/office/word/2018/wordml" xmlns:w16sdtdh="http://schemas.microsoft.com/office/word/2020/wordml/sdtdatahash" xmlns:w16se="http://schemas.microsoft.com/office/word/2015/wordml/symex" xmlns:wpg="http://schemas.microsoft.com/office/word/2010/wordprocessingGroup" xmlns:wpi="http://schemas.microsoft.com/office/word/2010/wordprocessingInk" xmlns:wne="http://schemas.microsoft.com/office/word/2006/wordml" xmlns:wps="http://schemas.microsoft.com/office/word/2010/wordprocessingShape" mc:Ignorable="w14 w15 w16se w16cid w16 w16cex w16sdtdh wp14">
+<w:document xmlns:wpc="http://schemas.microsoft.com/office/word/2010/wordprocessingCanvas" xmlns:cx="http://schemas.microsoft.com/office/drawing/2014/chartex" xmlns:cx1="http://schemas.microsoft.com/office/drawing/2015/9/8/chartex" xmlns:cx2="http://schemas.microsoft.com/office/drawing/2015/10/21/chartex" xmlns:cx3="http://schemas.microsoft.com/office/drawing/2016/5/9/chartex" xmlns:cx4="http://schemas.microsoft.com/office/drawing/2016/5/10/chartex" xmlns:cx5="http://schemas.microsoft.com/office/drawing/2016/5/11/chartex" xmlns:cx6="http://schemas.microsoft.com/office/drawing/2016/5/12/chartex" xmlns:cx7="http://schemas.microsoft.com/office/drawing/2016/5/13/chartex" xmlns:cx8="http://schemas.microsoft.com/office/drawing/2016/5/14/chartex" xmlns:mc="http://schemas.openxmlformats.org/markup-compatibility/2006" xmlns:aink="http://schemas.microsoft.com/office/drawing/2016/ink" xmlns:am3d="http://schemas.microsoft.com/office/drawing/2017/model3d" xmlns:o="urn:schemas-microsoft-com:office:office" xmlns:oel="http://schemas.microsoft.com/office/2019/extlst" xmlns:r="http://schemas.openxmlformats.org/officeDocument/2006/relationships" xmlns:m="http://schemas.openxmlformats.org/officeDocument/2006/math" xmlns:v="urn:schemas-microsoft-com:vml" xmlns:wp14="http://schemas.microsoft.com/office/word/2010/wordprocessingDrawing" xmlns:wp="http://schemas.openxmlformats.org/drawingml/2006/wordprocessingDrawing" xmlns:w10="urn:schemas-microsoft-com:office:word" xmlns:w="http://schemas.openxmlformats.org/wordprocessingml/2006/main" xmlns:w14="http://schemas.microsoft.com/office/word/2010/wordml" xmlns:w15="http://schemas.microsoft.com/office/word/2012/wordml" xmlns:w16cex="http://schemas.microsoft.com/office/word/2018/wordml/cex" xmlns:w16cid="http://schemas.microsoft.com/office/word/2016/wordml/cid" xmlns:w16="http://schemas.microsoft.com/office/word/2018/wordml" xmlns:w16du="http://schemas.microsoft.com/office/word/2023/wordml/word16du" xmlns:w16sdtdh="http://schemas.microsoft.com/office/word/2020/wordml/sdtdatahash" xmlns:w16se="http://schemas.microsoft.com/office/word/2015/wordml/symex" xmlns:wpg="http://schemas.microsoft.com/office/word/2010/wordprocessingGroup" xmlns:wpi="http://schemas.microsoft.com/office/word/2010/wordprocessingInk" xmlns:wne="http://schemas.microsoft.com/office/word/2006/wordml" xmlns:wps="http://schemas.microsoft.com/office/word/2010/wordprocessingShape" mc:Ignorable="w14 w15 w16se w16cid w16 w16cex w16sdtdh w16du wp14">
   <w:body>
     <w:p>
       <w:pPr>
@@ -237,7 +237,7 @@
           <w:sz w:val="28"/>
           <w:szCs w:val="28"/>
         </w:rPr>
-        <w:t>4</w:t>
+        <w:t>6</w:t>
       </w:r>
       <w:r>
         <w:rPr>
@@ -277,9 +277,8 @@
           <w:sz w:val="28"/>
           <w:szCs w:val="28"/>
         </w:rPr>
-        <w:t xml:space="preserve">19 </w:t>
-      </w:r>
-      <w:proofErr w:type="spellStart"/>
+        <w:t>1</w:t>
+      </w:r>
       <w:r>
         <w:rPr>
           <w:rFonts w:ascii="Alegre Sans" w:eastAsia="Alegre Sans" w:hAnsi="Alegre Sans" w:cs="Alegre Sans"/>
@@ -288,9 +287,8 @@
           <w:sz w:val="28"/>
           <w:szCs w:val="28"/>
         </w:rPr>
-        <w:t>APril</w:t>
-      </w:r>
-      <w:proofErr w:type="spellEnd"/>
+        <w:t>4 JUNE</w:t>
+      </w:r>
       <w:r>
         <w:rPr>
           <w:rFonts w:ascii="Alegre Sans" w:eastAsia="Alegre Sans" w:hAnsi="Alegre Sans" w:cs="Alegre Sans"/>
@@ -393,27 +391,7 @@
           <w:sz w:val="22"/>
           <w:szCs w:val="22"/>
         </w:rPr>
-        <w:t xml:space="preserve"> is made available without warranty of any kind; the Organisation accepts no responsibility or liability whether direct or indirect, as to the currency, </w:t>
-      </w:r>
-      <w:proofErr w:type="gramStart"/>
-      <w:r>
-        <w:rPr>
-          <w:rFonts w:ascii="Calibri" w:hAnsi="Calibri" w:cs="Calibri"/>
-          <w:color w:val="000000"/>
-          <w:sz w:val="22"/>
-          <w:szCs w:val="22"/>
-        </w:rPr>
-        <w:t>accuracy</w:t>
-      </w:r>
-      <w:proofErr w:type="gramEnd"/>
-      <w:r>
-        <w:rPr>
-          <w:rFonts w:ascii="Calibri" w:hAnsi="Calibri" w:cs="Calibri"/>
-          <w:color w:val="000000"/>
-          <w:sz w:val="22"/>
-          <w:szCs w:val="22"/>
-        </w:rPr>
-        <w:t xml:space="preserve"> or quality of the information, nor for any consequence of its use. This package is open source software, subject to the licence details available on the </w:t>
+        <w:t xml:space="preserve"> is made available without warranty of any kind; the Organisation accepts no responsibility or liability whether direct or indirect, as to the currency, accuracy or quality of the information, nor for any consequence of its use. This package is open source software, subject to the licence details available on the </w:t>
       </w:r>
       <w:hyperlink r:id="rId9" w:history="1">
         <w:r>
@@ -496,6 +474,9 @@
       </w:r>
       <w:r>
         <w:t>3.2.3</w:t>
+      </w:r>
+      <w:r>
+        <w:t>.2</w:t>
       </w:r>
       <w:r>
         <w:t xml:space="preserve">, available from </w:t>
@@ -1226,17 +1207,8 @@
                                 <w:i/>
                                 <w:lang w:val="en-US"/>
                               </w:rPr>
-                              <w:t xml:space="preserve"> stores passwords as plain text. Do not share profiles containing your VATSIM </w:t>
+                              <w:t xml:space="preserve"> stores passwords as plain text. Do not share profiles containing your VATSIM password</w:t>
                             </w:r>
-                            <w:proofErr w:type="gramStart"/>
-                            <w:r>
-                              <w:rPr>
-                                <w:i/>
-                                <w:lang w:val="en-US"/>
-                              </w:rPr>
-                              <w:t>password</w:t>
-                            </w:r>
-                            <w:proofErr w:type="gramEnd"/>
                           </w:p>
                         </w:txbxContent>
                       </wps:txbx>
@@ -1442,16 +1414,8 @@
         <w:rPr>
           <w:color w:val="000000"/>
         </w:rPr>
-        <w:t xml:space="preserve">Radar, no fixes or </w:t>
-      </w:r>
-      <w:proofErr w:type="gramStart"/>
-      <w:r>
-        <w:rPr>
-          <w:color w:val="000000"/>
-        </w:rPr>
-        <w:t>labels</w:t>
-      </w:r>
-      <w:proofErr w:type="gramEnd"/>
+        <w:t>Radar, no fixes or labels</w:t>
+      </w:r>
     </w:p>
     <w:p>
       <w:pPr>
@@ -1472,21 +1436,7 @@
         <w:rPr>
           <w:color w:val="000000"/>
         </w:rPr>
-        <w:t xml:space="preserve">Radar, fixes displayed, no </w:t>
-      </w:r>
-      <w:proofErr w:type="gramStart"/>
-      <w:r>
-        <w:rPr>
-          <w:color w:val="000000"/>
-        </w:rPr>
-        <w:t>labels</w:t>
-      </w:r>
-      <w:proofErr w:type="gramEnd"/>
-      <w:r>
-        <w:rPr>
-          <w:color w:val="000000"/>
-        </w:rPr>
-        <w:t xml:space="preserve"> </w:t>
+        <w:t xml:space="preserve">Radar, fixes displayed, no labels </w:t>
       </w:r>
     </w:p>
     <w:p>
@@ -1508,21 +1458,7 @@
         <w:rPr>
           <w:color w:val="000000"/>
         </w:rPr>
-        <w:t xml:space="preserve">Radar, fixes displayed, airspace bases </w:t>
-      </w:r>
-      <w:proofErr w:type="gramStart"/>
-      <w:r>
-        <w:rPr>
-          <w:color w:val="000000"/>
-        </w:rPr>
-        <w:t>displayed</w:t>
-      </w:r>
-      <w:proofErr w:type="gramEnd"/>
-      <w:r>
-        <w:rPr>
-          <w:color w:val="000000"/>
-        </w:rPr>
-        <w:t xml:space="preserve"> </w:t>
+        <w:t xml:space="preserve">Radar, fixes displayed, airspace bases displayed </w:t>
       </w:r>
     </w:p>
     <w:p>
@@ -1544,21 +1480,7 @@
         <w:rPr>
           <w:color w:val="000000"/>
         </w:rPr>
-        <w:t xml:space="preserve">Radar, fixes displayed, fix names </w:t>
-      </w:r>
-      <w:proofErr w:type="gramStart"/>
-      <w:r>
-        <w:rPr>
-          <w:color w:val="000000"/>
-        </w:rPr>
-        <w:t>displayed</w:t>
-      </w:r>
-      <w:proofErr w:type="gramEnd"/>
-      <w:r>
-        <w:rPr>
-          <w:color w:val="000000"/>
-        </w:rPr>
-        <w:t xml:space="preserve"> </w:t>
+        <w:t xml:space="preserve">Radar, fixes displayed, fix names displayed </w:t>
       </w:r>
     </w:p>
     <w:p>
@@ -1981,21 +1903,7 @@
         <w:rPr>
           <w:color w:val="000000"/>
         </w:rPr>
-        <w:t xml:space="preserve"> - a clearance based on the ES </w:t>
-      </w:r>
-      <w:proofErr w:type="gramStart"/>
-      <w:r>
-        <w:rPr>
-          <w:color w:val="000000"/>
-        </w:rPr>
-        <w:t>information</w:t>
-      </w:r>
-      <w:proofErr w:type="gramEnd"/>
-      <w:r>
-        <w:rPr>
-          <w:color w:val="000000"/>
-        </w:rPr>
-        <w:t xml:space="preserve"> </w:t>
+        <w:t xml:space="preserve"> - a clearance based on the ES information </w:t>
       </w:r>
     </w:p>
     <w:p>
@@ -2669,7 +2577,7 @@
 </file>
 
 <file path=word/endnotes.xml><?xml version="1.0" encoding="utf-8"?>
-<w:endnotes xmlns:wpc="http://schemas.microsoft.com/office/word/2010/wordprocessingCanvas" xmlns:cx="http://schemas.microsoft.com/office/drawing/2014/chartex" xmlns:cx1="http://schemas.microsoft.com/office/drawing/2015/9/8/chartex" xmlns:cx2="http://schemas.microsoft.com/office/drawing/2015/10/21/chartex" xmlns:cx3="http://schemas.microsoft.com/office/drawing/2016/5/9/chartex" xmlns:cx4="http://schemas.microsoft.com/office/drawing/2016/5/10/chartex" xmlns:cx5="http://schemas.microsoft.com/office/drawing/2016/5/11/chartex" xmlns:cx6="http://schemas.microsoft.com/office/drawing/2016/5/12/chartex" xmlns:cx7="http://schemas.microsoft.com/office/drawing/2016/5/13/chartex" xmlns:cx8="http://schemas.microsoft.com/office/drawing/2016/5/14/chartex" xmlns:mc="http://schemas.openxmlformats.org/markup-compatibility/2006" xmlns:aink="http://schemas.microsoft.com/office/drawing/2016/ink" xmlns:am3d="http://schemas.microsoft.com/office/drawing/2017/model3d" xmlns:o="urn:schemas-microsoft-com:office:office" xmlns:oel="http://schemas.microsoft.com/office/2019/extlst" xmlns:r="http://schemas.openxmlformats.org/officeDocument/2006/relationships" xmlns:m="http://schemas.openxmlformats.org/officeDocument/2006/math" xmlns:v="urn:schemas-microsoft-com:vml" xmlns:wp14="http://schemas.microsoft.com/office/word/2010/wordprocessingDrawing" xmlns:wp="http://schemas.openxmlformats.org/drawingml/2006/wordprocessingDrawing" xmlns:w10="urn:schemas-microsoft-com:office:word" xmlns:w="http://schemas.openxmlformats.org/wordprocessingml/2006/main" xmlns:w14="http://schemas.microsoft.com/office/word/2010/wordml" xmlns:w15="http://schemas.microsoft.com/office/word/2012/wordml" xmlns:w16cex="http://schemas.microsoft.com/office/word/2018/wordml/cex" xmlns:w16cid="http://schemas.microsoft.com/office/word/2016/wordml/cid" xmlns:w16="http://schemas.microsoft.com/office/word/2018/wordml" xmlns:w16sdtdh="http://schemas.microsoft.com/office/word/2020/wordml/sdtdatahash" xmlns:w16se="http://schemas.microsoft.com/office/word/2015/wordml/symex" xmlns:wpg="http://schemas.microsoft.com/office/word/2010/wordprocessingGroup" xmlns:wpi="http://schemas.microsoft.com/office/word/2010/wordprocessingInk" xmlns:wne="http://schemas.microsoft.com/office/word/2006/wordml" xmlns:wps="http://schemas.microsoft.com/office/word/2010/wordprocessingShape" mc:Ignorable="w14 w15 w16se w16cid w16 w16cex w16sdtdh wp14">
+<w:endnotes xmlns:wpc="http://schemas.microsoft.com/office/word/2010/wordprocessingCanvas" xmlns:cx="http://schemas.microsoft.com/office/drawing/2014/chartex" xmlns:cx1="http://schemas.microsoft.com/office/drawing/2015/9/8/chartex" xmlns:cx2="http://schemas.microsoft.com/office/drawing/2015/10/21/chartex" xmlns:cx3="http://schemas.microsoft.com/office/drawing/2016/5/9/chartex" xmlns:cx4="http://schemas.microsoft.com/office/drawing/2016/5/10/chartex" xmlns:cx5="http://schemas.microsoft.com/office/drawing/2016/5/11/chartex" xmlns:cx6="http://schemas.microsoft.com/office/drawing/2016/5/12/chartex" xmlns:cx7="http://schemas.microsoft.com/office/drawing/2016/5/13/chartex" xmlns:cx8="http://schemas.microsoft.com/office/drawing/2016/5/14/chartex" xmlns:mc="http://schemas.openxmlformats.org/markup-compatibility/2006" xmlns:aink="http://schemas.microsoft.com/office/drawing/2016/ink" xmlns:am3d="http://schemas.microsoft.com/office/drawing/2017/model3d" xmlns:o="urn:schemas-microsoft-com:office:office" xmlns:oel="http://schemas.microsoft.com/office/2019/extlst" xmlns:r="http://schemas.openxmlformats.org/officeDocument/2006/relationships" xmlns:m="http://schemas.openxmlformats.org/officeDocument/2006/math" xmlns:v="urn:schemas-microsoft-com:vml" xmlns:wp14="http://schemas.microsoft.com/office/word/2010/wordprocessingDrawing" xmlns:wp="http://schemas.openxmlformats.org/drawingml/2006/wordprocessingDrawing" xmlns:w10="urn:schemas-microsoft-com:office:word" xmlns:w="http://schemas.openxmlformats.org/wordprocessingml/2006/main" xmlns:w14="http://schemas.microsoft.com/office/word/2010/wordml" xmlns:w15="http://schemas.microsoft.com/office/word/2012/wordml" xmlns:w16cex="http://schemas.microsoft.com/office/word/2018/wordml/cex" xmlns:w16cid="http://schemas.microsoft.com/office/word/2016/wordml/cid" xmlns:w16="http://schemas.microsoft.com/office/word/2018/wordml" xmlns:w16du="http://schemas.microsoft.com/office/word/2023/wordml/word16du" xmlns:w16sdtdh="http://schemas.microsoft.com/office/word/2020/wordml/sdtdatahash" xmlns:w16se="http://schemas.microsoft.com/office/word/2015/wordml/symex" xmlns:wpg="http://schemas.microsoft.com/office/word/2010/wordprocessingGroup" xmlns:wpi="http://schemas.microsoft.com/office/word/2010/wordprocessingInk" xmlns:wne="http://schemas.microsoft.com/office/word/2006/wordml" xmlns:wps="http://schemas.microsoft.com/office/word/2010/wordprocessingShape" mc:Ignorable="w14 w15 w16se w16cid w16 w16cex w16sdtdh w16du wp14">
   <w:endnote w:type="separator" w:id="-1">
     <w:p>
       <w:pPr>
@@ -2694,7 +2602,7 @@
 </file>
 
 <file path=word/footer1.xml><?xml version="1.0" encoding="utf-8"?>
-<w:ftr xmlns:wpc="http://schemas.microsoft.com/office/word/2010/wordprocessingCanvas" xmlns:cx="http://schemas.microsoft.com/office/drawing/2014/chartex" xmlns:cx1="http://schemas.microsoft.com/office/drawing/2015/9/8/chartex" xmlns:cx2="http://schemas.microsoft.com/office/drawing/2015/10/21/chartex" xmlns:cx3="http://schemas.microsoft.com/office/drawing/2016/5/9/chartex" xmlns:cx4="http://schemas.microsoft.com/office/drawing/2016/5/10/chartex" xmlns:cx5="http://schemas.microsoft.com/office/drawing/2016/5/11/chartex" xmlns:cx6="http://schemas.microsoft.com/office/drawing/2016/5/12/chartex" xmlns:cx7="http://schemas.microsoft.com/office/drawing/2016/5/13/chartex" xmlns:cx8="http://schemas.microsoft.com/office/drawing/2016/5/14/chartex" xmlns:mc="http://schemas.openxmlformats.org/markup-compatibility/2006" xmlns:aink="http://schemas.microsoft.com/office/drawing/2016/ink" xmlns:am3d="http://schemas.microsoft.com/office/drawing/2017/model3d" xmlns:o="urn:schemas-microsoft-com:office:office" xmlns:oel="http://schemas.microsoft.com/office/2019/extlst" xmlns:r="http://schemas.openxmlformats.org/officeDocument/2006/relationships" xmlns:m="http://schemas.openxmlformats.org/officeDocument/2006/math" xmlns:v="urn:schemas-microsoft-com:vml" xmlns:wp14="http://schemas.microsoft.com/office/word/2010/wordprocessingDrawing" xmlns:wp="http://schemas.openxmlformats.org/drawingml/2006/wordprocessingDrawing" xmlns:w10="urn:schemas-microsoft-com:office:word" xmlns:w="http://schemas.openxmlformats.org/wordprocessingml/2006/main" xmlns:w14="http://schemas.microsoft.com/office/word/2010/wordml" xmlns:w15="http://schemas.microsoft.com/office/word/2012/wordml" xmlns:w16cex="http://schemas.microsoft.com/office/word/2018/wordml/cex" xmlns:w16cid="http://schemas.microsoft.com/office/word/2016/wordml/cid" xmlns:w16="http://schemas.microsoft.com/office/word/2018/wordml" xmlns:w16sdtdh="http://schemas.microsoft.com/office/word/2020/wordml/sdtdatahash" xmlns:w16se="http://schemas.microsoft.com/office/word/2015/wordml/symex" xmlns:wpg="http://schemas.microsoft.com/office/word/2010/wordprocessingGroup" xmlns:wpi="http://schemas.microsoft.com/office/word/2010/wordprocessingInk" xmlns:wne="http://schemas.microsoft.com/office/word/2006/wordml" xmlns:wps="http://schemas.microsoft.com/office/word/2010/wordprocessingShape" mc:Ignorable="w14 w15 w16se w16cid w16 w16cex w16sdtdh wp14">
+<w:ftr xmlns:wpc="http://schemas.microsoft.com/office/word/2010/wordprocessingCanvas" xmlns:cx="http://schemas.microsoft.com/office/drawing/2014/chartex" xmlns:cx1="http://schemas.microsoft.com/office/drawing/2015/9/8/chartex" xmlns:cx2="http://schemas.microsoft.com/office/drawing/2015/10/21/chartex" xmlns:cx3="http://schemas.microsoft.com/office/drawing/2016/5/9/chartex" xmlns:cx4="http://schemas.microsoft.com/office/drawing/2016/5/10/chartex" xmlns:cx5="http://schemas.microsoft.com/office/drawing/2016/5/11/chartex" xmlns:cx6="http://schemas.microsoft.com/office/drawing/2016/5/12/chartex" xmlns:cx7="http://schemas.microsoft.com/office/drawing/2016/5/13/chartex" xmlns:cx8="http://schemas.microsoft.com/office/drawing/2016/5/14/chartex" xmlns:mc="http://schemas.openxmlformats.org/markup-compatibility/2006" xmlns:aink="http://schemas.microsoft.com/office/drawing/2016/ink" xmlns:am3d="http://schemas.microsoft.com/office/drawing/2017/model3d" xmlns:o="urn:schemas-microsoft-com:office:office" xmlns:oel="http://schemas.microsoft.com/office/2019/extlst" xmlns:r="http://schemas.openxmlformats.org/officeDocument/2006/relationships" xmlns:m="http://schemas.openxmlformats.org/officeDocument/2006/math" xmlns:v="urn:schemas-microsoft-com:vml" xmlns:wp14="http://schemas.microsoft.com/office/word/2010/wordprocessingDrawing" xmlns:wp="http://schemas.openxmlformats.org/drawingml/2006/wordprocessingDrawing" xmlns:w10="urn:schemas-microsoft-com:office:word" xmlns:w="http://schemas.openxmlformats.org/wordprocessingml/2006/main" xmlns:w14="http://schemas.microsoft.com/office/word/2010/wordml" xmlns:w15="http://schemas.microsoft.com/office/word/2012/wordml" xmlns:w16cex="http://schemas.microsoft.com/office/word/2018/wordml/cex" xmlns:w16cid="http://schemas.microsoft.com/office/word/2016/wordml/cid" xmlns:w16="http://schemas.microsoft.com/office/word/2018/wordml" xmlns:w16du="http://schemas.microsoft.com/office/word/2023/wordml/word16du" xmlns:w16sdtdh="http://schemas.microsoft.com/office/word/2020/wordml/sdtdatahash" xmlns:w16se="http://schemas.microsoft.com/office/word/2015/wordml/symex" xmlns:wpg="http://schemas.microsoft.com/office/word/2010/wordprocessingGroup" xmlns:wpi="http://schemas.microsoft.com/office/word/2010/wordprocessingInk" xmlns:wne="http://schemas.microsoft.com/office/word/2006/wordml" xmlns:wps="http://schemas.microsoft.com/office/word/2010/wordprocessingShape" mc:Ignorable="w14 w15 w16se w16cid w16 w16cex w16sdtdh w16du wp14">
   <w:p>
     <w:pPr>
       <w:pBdr>
@@ -2718,7 +2626,7 @@
 </file>
 
 <file path=word/footer2.xml><?xml version="1.0" encoding="utf-8"?>
-<w:ftr xmlns:wpc="http://schemas.microsoft.com/office/word/2010/wordprocessingCanvas" xmlns:cx="http://schemas.microsoft.com/office/drawing/2014/chartex" xmlns:cx1="http://schemas.microsoft.com/office/drawing/2015/9/8/chartex" xmlns:cx2="http://schemas.microsoft.com/office/drawing/2015/10/21/chartex" xmlns:cx3="http://schemas.microsoft.com/office/drawing/2016/5/9/chartex" xmlns:cx4="http://schemas.microsoft.com/office/drawing/2016/5/10/chartex" xmlns:cx5="http://schemas.microsoft.com/office/drawing/2016/5/11/chartex" xmlns:cx6="http://schemas.microsoft.com/office/drawing/2016/5/12/chartex" xmlns:cx7="http://schemas.microsoft.com/office/drawing/2016/5/13/chartex" xmlns:cx8="http://schemas.microsoft.com/office/drawing/2016/5/14/chartex" xmlns:mc="http://schemas.openxmlformats.org/markup-compatibility/2006" xmlns:aink="http://schemas.microsoft.com/office/drawing/2016/ink" xmlns:am3d="http://schemas.microsoft.com/office/drawing/2017/model3d" xmlns:o="urn:schemas-microsoft-com:office:office" xmlns:oel="http://schemas.microsoft.com/office/2019/extlst" xmlns:r="http://schemas.openxmlformats.org/officeDocument/2006/relationships" xmlns:m="http://schemas.openxmlformats.org/officeDocument/2006/math" xmlns:v="urn:schemas-microsoft-com:vml" xmlns:wp14="http://schemas.microsoft.com/office/word/2010/wordprocessingDrawing" xmlns:wp="http://schemas.openxmlformats.org/drawingml/2006/wordprocessingDrawing" xmlns:w10="urn:schemas-microsoft-com:office:word" xmlns:w="http://schemas.openxmlformats.org/wordprocessingml/2006/main" xmlns:w14="http://schemas.microsoft.com/office/word/2010/wordml" xmlns:w15="http://schemas.microsoft.com/office/word/2012/wordml" xmlns:w16cex="http://schemas.microsoft.com/office/word/2018/wordml/cex" xmlns:w16cid="http://schemas.microsoft.com/office/word/2016/wordml/cid" xmlns:w16="http://schemas.microsoft.com/office/word/2018/wordml" xmlns:w16sdtdh="http://schemas.microsoft.com/office/word/2020/wordml/sdtdatahash" xmlns:w16se="http://schemas.microsoft.com/office/word/2015/wordml/symex" xmlns:wpg="http://schemas.microsoft.com/office/word/2010/wordprocessingGroup" xmlns:wpi="http://schemas.microsoft.com/office/word/2010/wordprocessingInk" xmlns:wne="http://schemas.microsoft.com/office/word/2006/wordml" xmlns:wps="http://schemas.microsoft.com/office/word/2010/wordprocessingShape" mc:Ignorable="w14 w15 w16se w16cid w16 w16cex w16sdtdh wp14">
+<w:ftr xmlns:wpc="http://schemas.microsoft.com/office/word/2010/wordprocessingCanvas" xmlns:cx="http://schemas.microsoft.com/office/drawing/2014/chartex" xmlns:cx1="http://schemas.microsoft.com/office/drawing/2015/9/8/chartex" xmlns:cx2="http://schemas.microsoft.com/office/drawing/2015/10/21/chartex" xmlns:cx3="http://schemas.microsoft.com/office/drawing/2016/5/9/chartex" xmlns:cx4="http://schemas.microsoft.com/office/drawing/2016/5/10/chartex" xmlns:cx5="http://schemas.microsoft.com/office/drawing/2016/5/11/chartex" xmlns:cx6="http://schemas.microsoft.com/office/drawing/2016/5/12/chartex" xmlns:cx7="http://schemas.microsoft.com/office/drawing/2016/5/13/chartex" xmlns:cx8="http://schemas.microsoft.com/office/drawing/2016/5/14/chartex" xmlns:mc="http://schemas.openxmlformats.org/markup-compatibility/2006" xmlns:aink="http://schemas.microsoft.com/office/drawing/2016/ink" xmlns:am3d="http://schemas.microsoft.com/office/drawing/2017/model3d" xmlns:o="urn:schemas-microsoft-com:office:office" xmlns:oel="http://schemas.microsoft.com/office/2019/extlst" xmlns:r="http://schemas.openxmlformats.org/officeDocument/2006/relationships" xmlns:m="http://schemas.openxmlformats.org/officeDocument/2006/math" xmlns:v="urn:schemas-microsoft-com:vml" xmlns:wp14="http://schemas.microsoft.com/office/word/2010/wordprocessingDrawing" xmlns:wp="http://schemas.openxmlformats.org/drawingml/2006/wordprocessingDrawing" xmlns:w10="urn:schemas-microsoft-com:office:word" xmlns:w="http://schemas.openxmlformats.org/wordprocessingml/2006/main" xmlns:w14="http://schemas.microsoft.com/office/word/2010/wordml" xmlns:w15="http://schemas.microsoft.com/office/word/2012/wordml" xmlns:w16cex="http://schemas.microsoft.com/office/word/2018/wordml/cex" xmlns:w16cid="http://schemas.microsoft.com/office/word/2016/wordml/cid" xmlns:w16="http://schemas.microsoft.com/office/word/2018/wordml" xmlns:w16du="http://schemas.microsoft.com/office/word/2023/wordml/word16du" xmlns:w16sdtdh="http://schemas.microsoft.com/office/word/2020/wordml/sdtdatahash" xmlns:w16se="http://schemas.microsoft.com/office/word/2015/wordml/symex" xmlns:wpg="http://schemas.microsoft.com/office/word/2010/wordprocessingGroup" xmlns:wpi="http://schemas.microsoft.com/office/word/2010/wordprocessingInk" xmlns:wne="http://schemas.microsoft.com/office/word/2006/wordml" xmlns:wps="http://schemas.microsoft.com/office/word/2010/wordprocessingShape" mc:Ignorable="w14 w15 w16se w16cid w16 w16cex w16sdtdh w16du wp14">
   <w:p>
     <w:pPr>
       <w:pBdr>
@@ -2742,7 +2650,7 @@
 </file>
 
 <file path=word/footer3.xml><?xml version="1.0" encoding="utf-8"?>
-<w:ftr xmlns:wpc="http://schemas.microsoft.com/office/word/2010/wordprocessingCanvas" xmlns:cx="http://schemas.microsoft.com/office/drawing/2014/chartex" xmlns:cx1="http://schemas.microsoft.com/office/drawing/2015/9/8/chartex" xmlns:cx2="http://schemas.microsoft.com/office/drawing/2015/10/21/chartex" xmlns:cx3="http://schemas.microsoft.com/office/drawing/2016/5/9/chartex" xmlns:cx4="http://schemas.microsoft.com/office/drawing/2016/5/10/chartex" xmlns:cx5="http://schemas.microsoft.com/office/drawing/2016/5/11/chartex" xmlns:cx6="http://schemas.microsoft.com/office/drawing/2016/5/12/chartex" xmlns:cx7="http://schemas.microsoft.com/office/drawing/2016/5/13/chartex" xmlns:cx8="http://schemas.microsoft.com/office/drawing/2016/5/14/chartex" xmlns:mc="http://schemas.openxmlformats.org/markup-compatibility/2006" xmlns:aink="http://schemas.microsoft.com/office/drawing/2016/ink" xmlns:am3d="http://schemas.microsoft.com/office/drawing/2017/model3d" xmlns:o="urn:schemas-microsoft-com:office:office" xmlns:oel="http://schemas.microsoft.com/office/2019/extlst" xmlns:r="http://schemas.openxmlformats.org/officeDocument/2006/relationships" xmlns:m="http://schemas.openxmlformats.org/officeDocument/2006/math" xmlns:v="urn:schemas-microsoft-com:vml" xmlns:wp14="http://schemas.microsoft.com/office/word/2010/wordprocessingDrawing" xmlns:wp="http://schemas.openxmlformats.org/drawingml/2006/wordprocessingDrawing" xmlns:w10="urn:schemas-microsoft-com:office:word" xmlns:w="http://schemas.openxmlformats.org/wordprocessingml/2006/main" xmlns:w14="http://schemas.microsoft.com/office/word/2010/wordml" xmlns:w15="http://schemas.microsoft.com/office/word/2012/wordml" xmlns:w16cex="http://schemas.microsoft.com/office/word/2018/wordml/cex" xmlns:w16cid="http://schemas.microsoft.com/office/word/2016/wordml/cid" xmlns:w16="http://schemas.microsoft.com/office/word/2018/wordml" xmlns:w16sdtdh="http://schemas.microsoft.com/office/word/2020/wordml/sdtdatahash" xmlns:w16se="http://schemas.microsoft.com/office/word/2015/wordml/symex" xmlns:wpg="http://schemas.microsoft.com/office/word/2010/wordprocessingGroup" xmlns:wpi="http://schemas.microsoft.com/office/word/2010/wordprocessingInk" xmlns:wne="http://schemas.microsoft.com/office/word/2006/wordml" xmlns:wps="http://schemas.microsoft.com/office/word/2010/wordprocessingShape" mc:Ignorable="w14 w15 w16se w16cid w16 w16cex w16sdtdh wp14">
+<w:ftr xmlns:wpc="http://schemas.microsoft.com/office/word/2010/wordprocessingCanvas" xmlns:cx="http://schemas.microsoft.com/office/drawing/2014/chartex" xmlns:cx1="http://schemas.microsoft.com/office/drawing/2015/9/8/chartex" xmlns:cx2="http://schemas.microsoft.com/office/drawing/2015/10/21/chartex" xmlns:cx3="http://schemas.microsoft.com/office/drawing/2016/5/9/chartex" xmlns:cx4="http://schemas.microsoft.com/office/drawing/2016/5/10/chartex" xmlns:cx5="http://schemas.microsoft.com/office/drawing/2016/5/11/chartex" xmlns:cx6="http://schemas.microsoft.com/office/drawing/2016/5/12/chartex" xmlns:cx7="http://schemas.microsoft.com/office/drawing/2016/5/13/chartex" xmlns:cx8="http://schemas.microsoft.com/office/drawing/2016/5/14/chartex" xmlns:mc="http://schemas.openxmlformats.org/markup-compatibility/2006" xmlns:aink="http://schemas.microsoft.com/office/drawing/2016/ink" xmlns:am3d="http://schemas.microsoft.com/office/drawing/2017/model3d" xmlns:o="urn:schemas-microsoft-com:office:office" xmlns:oel="http://schemas.microsoft.com/office/2019/extlst" xmlns:r="http://schemas.openxmlformats.org/officeDocument/2006/relationships" xmlns:m="http://schemas.openxmlformats.org/officeDocument/2006/math" xmlns:v="urn:schemas-microsoft-com:vml" xmlns:wp14="http://schemas.microsoft.com/office/word/2010/wordprocessingDrawing" xmlns:wp="http://schemas.openxmlformats.org/drawingml/2006/wordprocessingDrawing" xmlns:w10="urn:schemas-microsoft-com:office:word" xmlns:w="http://schemas.openxmlformats.org/wordprocessingml/2006/main" xmlns:w14="http://schemas.microsoft.com/office/word/2010/wordml" xmlns:w15="http://schemas.microsoft.com/office/word/2012/wordml" xmlns:w16cex="http://schemas.microsoft.com/office/word/2018/wordml/cex" xmlns:w16cid="http://schemas.microsoft.com/office/word/2016/wordml/cid" xmlns:w16="http://schemas.microsoft.com/office/word/2018/wordml" xmlns:w16du="http://schemas.microsoft.com/office/word/2023/wordml/word16du" xmlns:w16sdtdh="http://schemas.microsoft.com/office/word/2020/wordml/sdtdatahash" xmlns:w16se="http://schemas.microsoft.com/office/word/2015/wordml/symex" xmlns:wpg="http://schemas.microsoft.com/office/word/2010/wordprocessingGroup" xmlns:wpi="http://schemas.microsoft.com/office/word/2010/wordprocessingInk" xmlns:wne="http://schemas.microsoft.com/office/word/2006/wordml" xmlns:wps="http://schemas.microsoft.com/office/word/2010/wordprocessingShape" mc:Ignorable="w14 w15 w16se w16cid w16 w16cex w16sdtdh w16du wp14">
   <w:p>
     <w:pPr>
       <w:pBdr>
@@ -2766,7 +2674,7 @@
 </file>
 
 <file path=word/footnotes.xml><?xml version="1.0" encoding="utf-8"?>
-<w:footnotes xmlns:wpc="http://schemas.microsoft.com/office/word/2010/wordprocessingCanvas" xmlns:cx="http://schemas.microsoft.com/office/drawing/2014/chartex" xmlns:cx1="http://schemas.microsoft.com/office/drawing/2015/9/8/chartex" xmlns:cx2="http://schemas.microsoft.com/office/drawing/2015/10/21/chartex" xmlns:cx3="http://schemas.microsoft.com/office/drawing/2016/5/9/chartex" xmlns:cx4="http://schemas.microsoft.com/office/drawing/2016/5/10/chartex" xmlns:cx5="http://schemas.microsoft.com/office/drawing/2016/5/11/chartex" xmlns:cx6="http://schemas.microsoft.com/office/drawing/2016/5/12/chartex" xmlns:cx7="http://schemas.microsoft.com/office/drawing/2016/5/13/chartex" xmlns:cx8="http://schemas.microsoft.com/office/drawing/2016/5/14/chartex" xmlns:mc="http://schemas.openxmlformats.org/markup-compatibility/2006" xmlns:aink="http://schemas.microsoft.com/office/drawing/2016/ink" xmlns:am3d="http://schemas.microsoft.com/office/drawing/2017/model3d" xmlns:o="urn:schemas-microsoft-com:office:office" xmlns:oel="http://schemas.microsoft.com/office/2019/extlst" xmlns:r="http://schemas.openxmlformats.org/officeDocument/2006/relationships" xmlns:m="http://schemas.openxmlformats.org/officeDocument/2006/math" xmlns:v="urn:schemas-microsoft-com:vml" xmlns:wp14="http://schemas.microsoft.com/office/word/2010/wordprocessingDrawing" xmlns:wp="http://schemas.openxmlformats.org/drawingml/2006/wordprocessingDrawing" xmlns:w10="urn:schemas-microsoft-com:office:word" xmlns:w="http://schemas.openxmlformats.org/wordprocessingml/2006/main" xmlns:w14="http://schemas.microsoft.com/office/word/2010/wordml" xmlns:w15="http://schemas.microsoft.com/office/word/2012/wordml" xmlns:w16cex="http://schemas.microsoft.com/office/word/2018/wordml/cex" xmlns:w16cid="http://schemas.microsoft.com/office/word/2016/wordml/cid" xmlns:w16="http://schemas.microsoft.com/office/word/2018/wordml" xmlns:w16sdtdh="http://schemas.microsoft.com/office/word/2020/wordml/sdtdatahash" xmlns:w16se="http://schemas.microsoft.com/office/word/2015/wordml/symex" xmlns:wpg="http://schemas.microsoft.com/office/word/2010/wordprocessingGroup" xmlns:wpi="http://schemas.microsoft.com/office/word/2010/wordprocessingInk" xmlns:wne="http://schemas.microsoft.com/office/word/2006/wordml" xmlns:wps="http://schemas.microsoft.com/office/word/2010/wordprocessingShape" mc:Ignorable="w14 w15 w16se w16cid w16 w16cex w16sdtdh wp14">
+<w:footnotes xmlns:wpc="http://schemas.microsoft.com/office/word/2010/wordprocessingCanvas" xmlns:cx="http://schemas.microsoft.com/office/drawing/2014/chartex" xmlns:cx1="http://schemas.microsoft.com/office/drawing/2015/9/8/chartex" xmlns:cx2="http://schemas.microsoft.com/office/drawing/2015/10/21/chartex" xmlns:cx3="http://schemas.microsoft.com/office/drawing/2016/5/9/chartex" xmlns:cx4="http://schemas.microsoft.com/office/drawing/2016/5/10/chartex" xmlns:cx5="http://schemas.microsoft.com/office/drawing/2016/5/11/chartex" xmlns:cx6="http://schemas.microsoft.com/office/drawing/2016/5/12/chartex" xmlns:cx7="http://schemas.microsoft.com/office/drawing/2016/5/13/chartex" xmlns:cx8="http://schemas.microsoft.com/office/drawing/2016/5/14/chartex" xmlns:mc="http://schemas.openxmlformats.org/markup-compatibility/2006" xmlns:aink="http://schemas.microsoft.com/office/drawing/2016/ink" xmlns:am3d="http://schemas.microsoft.com/office/drawing/2017/model3d" xmlns:o="urn:schemas-microsoft-com:office:office" xmlns:oel="http://schemas.microsoft.com/office/2019/extlst" xmlns:r="http://schemas.openxmlformats.org/officeDocument/2006/relationships" xmlns:m="http://schemas.openxmlformats.org/officeDocument/2006/math" xmlns:v="urn:schemas-microsoft-com:vml" xmlns:wp14="http://schemas.microsoft.com/office/word/2010/wordprocessingDrawing" xmlns:wp="http://schemas.openxmlformats.org/drawingml/2006/wordprocessingDrawing" xmlns:w10="urn:schemas-microsoft-com:office:word" xmlns:w="http://schemas.openxmlformats.org/wordprocessingml/2006/main" xmlns:w14="http://schemas.microsoft.com/office/word/2010/wordml" xmlns:w15="http://schemas.microsoft.com/office/word/2012/wordml" xmlns:w16cex="http://schemas.microsoft.com/office/word/2018/wordml/cex" xmlns:w16cid="http://schemas.microsoft.com/office/word/2016/wordml/cid" xmlns:w16="http://schemas.microsoft.com/office/word/2018/wordml" xmlns:w16du="http://schemas.microsoft.com/office/word/2023/wordml/word16du" xmlns:w16sdtdh="http://schemas.microsoft.com/office/word/2020/wordml/sdtdatahash" xmlns:w16se="http://schemas.microsoft.com/office/word/2015/wordml/symex" xmlns:wpg="http://schemas.microsoft.com/office/word/2010/wordprocessingGroup" xmlns:wpi="http://schemas.microsoft.com/office/word/2010/wordprocessingInk" xmlns:wne="http://schemas.microsoft.com/office/word/2006/wordml" xmlns:wps="http://schemas.microsoft.com/office/word/2010/wordprocessingShape" mc:Ignorable="w14 w15 w16se w16cid w16 w16cex w16sdtdh w16du wp14">
   <w:footnote w:type="separator" w:id="-1">
     <w:p>
       <w:pPr>
@@ -2791,7 +2699,7 @@
 </file>
 
 <file path=word/header1.xml><?xml version="1.0" encoding="utf-8"?>
-<w:hdr xmlns:wpc="http://schemas.microsoft.com/office/word/2010/wordprocessingCanvas" xmlns:cx="http://schemas.microsoft.com/office/drawing/2014/chartex" xmlns:cx1="http://schemas.microsoft.com/office/drawing/2015/9/8/chartex" xmlns:cx2="http://schemas.microsoft.com/office/drawing/2015/10/21/chartex" xmlns:cx3="http://schemas.microsoft.com/office/drawing/2016/5/9/chartex" xmlns:cx4="http://schemas.microsoft.com/office/drawing/2016/5/10/chartex" xmlns:cx5="http://schemas.microsoft.com/office/drawing/2016/5/11/chartex" xmlns:cx6="http://schemas.microsoft.com/office/drawing/2016/5/12/chartex" xmlns:cx7="http://schemas.microsoft.com/office/drawing/2016/5/13/chartex" xmlns:cx8="http://schemas.microsoft.com/office/drawing/2016/5/14/chartex" xmlns:mc="http://schemas.openxmlformats.org/markup-compatibility/2006" xmlns:aink="http://schemas.microsoft.com/office/drawing/2016/ink" xmlns:am3d="http://schemas.microsoft.com/office/drawing/2017/model3d" xmlns:o="urn:schemas-microsoft-com:office:office" xmlns:oel="http://schemas.microsoft.com/office/2019/extlst" xmlns:r="http://schemas.openxmlformats.org/officeDocument/2006/relationships" xmlns:m="http://schemas.openxmlformats.org/officeDocument/2006/math" xmlns:v="urn:schemas-microsoft-com:vml" xmlns:wp14="http://schemas.microsoft.com/office/word/2010/wordprocessingDrawing" xmlns:wp="http://schemas.openxmlformats.org/drawingml/2006/wordprocessingDrawing" xmlns:w10="urn:schemas-microsoft-com:office:word" xmlns:w="http://schemas.openxmlformats.org/wordprocessingml/2006/main" xmlns:w14="http://schemas.microsoft.com/office/word/2010/wordml" xmlns:w15="http://schemas.microsoft.com/office/word/2012/wordml" xmlns:w16cex="http://schemas.microsoft.com/office/word/2018/wordml/cex" xmlns:w16cid="http://schemas.microsoft.com/office/word/2016/wordml/cid" xmlns:w16="http://schemas.microsoft.com/office/word/2018/wordml" xmlns:w16sdtdh="http://schemas.microsoft.com/office/word/2020/wordml/sdtdatahash" xmlns:w16se="http://schemas.microsoft.com/office/word/2015/wordml/symex" xmlns:wpg="http://schemas.microsoft.com/office/word/2010/wordprocessingGroup" xmlns:wpi="http://schemas.microsoft.com/office/word/2010/wordprocessingInk" xmlns:wne="http://schemas.microsoft.com/office/word/2006/wordml" xmlns:wps="http://schemas.microsoft.com/office/word/2010/wordprocessingShape" mc:Ignorable="w14 w15 w16se w16cid w16 w16cex w16sdtdh wp14">
+<w:hdr xmlns:wpc="http://schemas.microsoft.com/office/word/2010/wordprocessingCanvas" xmlns:cx="http://schemas.microsoft.com/office/drawing/2014/chartex" xmlns:cx1="http://schemas.microsoft.com/office/drawing/2015/9/8/chartex" xmlns:cx2="http://schemas.microsoft.com/office/drawing/2015/10/21/chartex" xmlns:cx3="http://schemas.microsoft.com/office/drawing/2016/5/9/chartex" xmlns:cx4="http://schemas.microsoft.com/office/drawing/2016/5/10/chartex" xmlns:cx5="http://schemas.microsoft.com/office/drawing/2016/5/11/chartex" xmlns:cx6="http://schemas.microsoft.com/office/drawing/2016/5/12/chartex" xmlns:cx7="http://schemas.microsoft.com/office/drawing/2016/5/13/chartex" xmlns:cx8="http://schemas.microsoft.com/office/drawing/2016/5/14/chartex" xmlns:mc="http://schemas.openxmlformats.org/markup-compatibility/2006" xmlns:aink="http://schemas.microsoft.com/office/drawing/2016/ink" xmlns:am3d="http://schemas.microsoft.com/office/drawing/2017/model3d" xmlns:o="urn:schemas-microsoft-com:office:office" xmlns:oel="http://schemas.microsoft.com/office/2019/extlst" xmlns:r="http://schemas.openxmlformats.org/officeDocument/2006/relationships" xmlns:m="http://schemas.openxmlformats.org/officeDocument/2006/math" xmlns:v="urn:schemas-microsoft-com:vml" xmlns:wp14="http://schemas.microsoft.com/office/word/2010/wordprocessingDrawing" xmlns:wp="http://schemas.openxmlformats.org/drawingml/2006/wordprocessingDrawing" xmlns:w10="urn:schemas-microsoft-com:office:word" xmlns:w="http://schemas.openxmlformats.org/wordprocessingml/2006/main" xmlns:w14="http://schemas.microsoft.com/office/word/2010/wordml" xmlns:w15="http://schemas.microsoft.com/office/word/2012/wordml" xmlns:w16cex="http://schemas.microsoft.com/office/word/2018/wordml/cex" xmlns:w16cid="http://schemas.microsoft.com/office/word/2016/wordml/cid" xmlns:w16="http://schemas.microsoft.com/office/word/2018/wordml" xmlns:w16du="http://schemas.microsoft.com/office/word/2023/wordml/word16du" xmlns:w16sdtdh="http://schemas.microsoft.com/office/word/2020/wordml/sdtdatahash" xmlns:w16se="http://schemas.microsoft.com/office/word/2015/wordml/symex" xmlns:wpg="http://schemas.microsoft.com/office/word/2010/wordprocessingGroup" xmlns:wpi="http://schemas.microsoft.com/office/word/2010/wordprocessingInk" xmlns:wne="http://schemas.microsoft.com/office/word/2006/wordml" xmlns:wps="http://schemas.microsoft.com/office/word/2010/wordprocessingShape" mc:Ignorable="w14 w15 w16se w16cid w16 w16cex w16sdtdh w16du wp14">
   <w:p>
     <w:pPr>
       <w:pBdr>
@@ -2815,7 +2723,7 @@
 </file>
 
 <file path=word/header2.xml><?xml version="1.0" encoding="utf-8"?>
-<w:hdr xmlns:wpc="http://schemas.microsoft.com/office/word/2010/wordprocessingCanvas" xmlns:cx="http://schemas.microsoft.com/office/drawing/2014/chartex" xmlns:cx1="http://schemas.microsoft.com/office/drawing/2015/9/8/chartex" xmlns:cx2="http://schemas.microsoft.com/office/drawing/2015/10/21/chartex" xmlns:cx3="http://schemas.microsoft.com/office/drawing/2016/5/9/chartex" xmlns:cx4="http://schemas.microsoft.com/office/drawing/2016/5/10/chartex" xmlns:cx5="http://schemas.microsoft.com/office/drawing/2016/5/11/chartex" xmlns:cx6="http://schemas.microsoft.com/office/drawing/2016/5/12/chartex" xmlns:cx7="http://schemas.microsoft.com/office/drawing/2016/5/13/chartex" xmlns:cx8="http://schemas.microsoft.com/office/drawing/2016/5/14/chartex" xmlns:mc="http://schemas.openxmlformats.org/markup-compatibility/2006" xmlns:aink="http://schemas.microsoft.com/office/drawing/2016/ink" xmlns:am3d="http://schemas.microsoft.com/office/drawing/2017/model3d" xmlns:o="urn:schemas-microsoft-com:office:office" xmlns:oel="http://schemas.microsoft.com/office/2019/extlst" xmlns:r="http://schemas.openxmlformats.org/officeDocument/2006/relationships" xmlns:m="http://schemas.openxmlformats.org/officeDocument/2006/math" xmlns:v="urn:schemas-microsoft-com:vml" xmlns:wp14="http://schemas.microsoft.com/office/word/2010/wordprocessingDrawing" xmlns:wp="http://schemas.openxmlformats.org/drawingml/2006/wordprocessingDrawing" xmlns:w10="urn:schemas-microsoft-com:office:word" xmlns:w="http://schemas.openxmlformats.org/wordprocessingml/2006/main" xmlns:w14="http://schemas.microsoft.com/office/word/2010/wordml" xmlns:w15="http://schemas.microsoft.com/office/word/2012/wordml" xmlns:w16cex="http://schemas.microsoft.com/office/word/2018/wordml/cex" xmlns:w16cid="http://schemas.microsoft.com/office/word/2016/wordml/cid" xmlns:w16="http://schemas.microsoft.com/office/word/2018/wordml" xmlns:w16sdtdh="http://schemas.microsoft.com/office/word/2020/wordml/sdtdatahash" xmlns:w16se="http://schemas.microsoft.com/office/word/2015/wordml/symex" xmlns:wpg="http://schemas.microsoft.com/office/word/2010/wordprocessingGroup" xmlns:wpi="http://schemas.microsoft.com/office/word/2010/wordprocessingInk" xmlns:wne="http://schemas.microsoft.com/office/word/2006/wordml" xmlns:wps="http://schemas.microsoft.com/office/word/2010/wordprocessingShape" mc:Ignorable="w14 w15 w16se w16cid w16 w16cex w16sdtdh wp14">
+<w:hdr xmlns:wpc="http://schemas.microsoft.com/office/word/2010/wordprocessingCanvas" xmlns:cx="http://schemas.microsoft.com/office/drawing/2014/chartex" xmlns:cx1="http://schemas.microsoft.com/office/drawing/2015/9/8/chartex" xmlns:cx2="http://schemas.microsoft.com/office/drawing/2015/10/21/chartex" xmlns:cx3="http://schemas.microsoft.com/office/drawing/2016/5/9/chartex" xmlns:cx4="http://schemas.microsoft.com/office/drawing/2016/5/10/chartex" xmlns:cx5="http://schemas.microsoft.com/office/drawing/2016/5/11/chartex" xmlns:cx6="http://schemas.microsoft.com/office/drawing/2016/5/12/chartex" xmlns:cx7="http://schemas.microsoft.com/office/drawing/2016/5/13/chartex" xmlns:cx8="http://schemas.microsoft.com/office/drawing/2016/5/14/chartex" xmlns:mc="http://schemas.openxmlformats.org/markup-compatibility/2006" xmlns:aink="http://schemas.microsoft.com/office/drawing/2016/ink" xmlns:am3d="http://schemas.microsoft.com/office/drawing/2017/model3d" xmlns:o="urn:schemas-microsoft-com:office:office" xmlns:oel="http://schemas.microsoft.com/office/2019/extlst" xmlns:r="http://schemas.openxmlformats.org/officeDocument/2006/relationships" xmlns:m="http://schemas.openxmlformats.org/officeDocument/2006/math" xmlns:v="urn:schemas-microsoft-com:vml" xmlns:wp14="http://schemas.microsoft.com/office/word/2010/wordprocessingDrawing" xmlns:wp="http://schemas.openxmlformats.org/drawingml/2006/wordprocessingDrawing" xmlns:w10="urn:schemas-microsoft-com:office:word" xmlns:w="http://schemas.openxmlformats.org/wordprocessingml/2006/main" xmlns:w14="http://schemas.microsoft.com/office/word/2010/wordml" xmlns:w15="http://schemas.microsoft.com/office/word/2012/wordml" xmlns:w16cex="http://schemas.microsoft.com/office/word/2018/wordml/cex" xmlns:w16cid="http://schemas.microsoft.com/office/word/2016/wordml/cid" xmlns:w16="http://schemas.microsoft.com/office/word/2018/wordml" xmlns:w16du="http://schemas.microsoft.com/office/word/2023/wordml/word16du" xmlns:w16sdtdh="http://schemas.microsoft.com/office/word/2020/wordml/sdtdatahash" xmlns:w16se="http://schemas.microsoft.com/office/word/2015/wordml/symex" xmlns:wpg="http://schemas.microsoft.com/office/word/2010/wordprocessingGroup" xmlns:wpi="http://schemas.microsoft.com/office/word/2010/wordprocessingInk" xmlns:wne="http://schemas.microsoft.com/office/word/2006/wordml" xmlns:wps="http://schemas.microsoft.com/office/word/2010/wordprocessingShape" mc:Ignorable="w14 w15 w16se w16cid w16 w16cex w16sdtdh w16du wp14">
   <w:p>
     <w:pPr>
       <w:pBdr>
@@ -2839,7 +2747,7 @@
 </file>
 
 <file path=word/header3.xml><?xml version="1.0" encoding="utf-8"?>
-<w:hdr xmlns:wpc="http://schemas.microsoft.com/office/word/2010/wordprocessingCanvas" xmlns:cx="http://schemas.microsoft.com/office/drawing/2014/chartex" xmlns:cx1="http://schemas.microsoft.com/office/drawing/2015/9/8/chartex" xmlns:cx2="http://schemas.microsoft.com/office/drawing/2015/10/21/chartex" xmlns:cx3="http://schemas.microsoft.com/office/drawing/2016/5/9/chartex" xmlns:cx4="http://schemas.microsoft.com/office/drawing/2016/5/10/chartex" xmlns:cx5="http://schemas.microsoft.com/office/drawing/2016/5/11/chartex" xmlns:cx6="http://schemas.microsoft.com/office/drawing/2016/5/12/chartex" xmlns:cx7="http://schemas.microsoft.com/office/drawing/2016/5/13/chartex" xmlns:cx8="http://schemas.microsoft.com/office/drawing/2016/5/14/chartex" xmlns:mc="http://schemas.openxmlformats.org/markup-compatibility/2006" xmlns:aink="http://schemas.microsoft.com/office/drawing/2016/ink" xmlns:am3d="http://schemas.microsoft.com/office/drawing/2017/model3d" xmlns:o="urn:schemas-microsoft-com:office:office" xmlns:oel="http://schemas.microsoft.com/office/2019/extlst" xmlns:r="http://schemas.openxmlformats.org/officeDocument/2006/relationships" xmlns:m="http://schemas.openxmlformats.org/officeDocument/2006/math" xmlns:v="urn:schemas-microsoft-com:vml" xmlns:wp14="http://schemas.microsoft.com/office/word/2010/wordprocessingDrawing" xmlns:wp="http://schemas.openxmlformats.org/drawingml/2006/wordprocessingDrawing" xmlns:w10="urn:schemas-microsoft-com:office:word" xmlns:w="http://schemas.openxmlformats.org/wordprocessingml/2006/main" xmlns:w14="http://schemas.microsoft.com/office/word/2010/wordml" xmlns:w15="http://schemas.microsoft.com/office/word/2012/wordml" xmlns:w16cex="http://schemas.microsoft.com/office/word/2018/wordml/cex" xmlns:w16cid="http://schemas.microsoft.com/office/word/2016/wordml/cid" xmlns:w16="http://schemas.microsoft.com/office/word/2018/wordml" xmlns:w16sdtdh="http://schemas.microsoft.com/office/word/2020/wordml/sdtdatahash" xmlns:w16se="http://schemas.microsoft.com/office/word/2015/wordml/symex" xmlns:wpg="http://schemas.microsoft.com/office/word/2010/wordprocessingGroup" xmlns:wpi="http://schemas.microsoft.com/office/word/2010/wordprocessingInk" xmlns:wne="http://schemas.microsoft.com/office/word/2006/wordml" xmlns:wps="http://schemas.microsoft.com/office/word/2010/wordprocessingShape" mc:Ignorable="w14 w15 w16se w16cid w16 w16cex w16sdtdh wp14">
+<w:hdr xmlns:wpc="http://schemas.microsoft.com/office/word/2010/wordprocessingCanvas" xmlns:cx="http://schemas.microsoft.com/office/drawing/2014/chartex" xmlns:cx1="http://schemas.microsoft.com/office/drawing/2015/9/8/chartex" xmlns:cx2="http://schemas.microsoft.com/office/drawing/2015/10/21/chartex" xmlns:cx3="http://schemas.microsoft.com/office/drawing/2016/5/9/chartex" xmlns:cx4="http://schemas.microsoft.com/office/drawing/2016/5/10/chartex" xmlns:cx5="http://schemas.microsoft.com/office/drawing/2016/5/11/chartex" xmlns:cx6="http://schemas.microsoft.com/office/drawing/2016/5/12/chartex" xmlns:cx7="http://schemas.microsoft.com/office/drawing/2016/5/13/chartex" xmlns:cx8="http://schemas.microsoft.com/office/drawing/2016/5/14/chartex" xmlns:mc="http://schemas.openxmlformats.org/markup-compatibility/2006" xmlns:aink="http://schemas.microsoft.com/office/drawing/2016/ink" xmlns:am3d="http://schemas.microsoft.com/office/drawing/2017/model3d" xmlns:o="urn:schemas-microsoft-com:office:office" xmlns:oel="http://schemas.microsoft.com/office/2019/extlst" xmlns:r="http://schemas.openxmlformats.org/officeDocument/2006/relationships" xmlns:m="http://schemas.openxmlformats.org/officeDocument/2006/math" xmlns:v="urn:schemas-microsoft-com:vml" xmlns:wp14="http://schemas.microsoft.com/office/word/2010/wordprocessingDrawing" xmlns:wp="http://schemas.openxmlformats.org/drawingml/2006/wordprocessingDrawing" xmlns:w10="urn:schemas-microsoft-com:office:word" xmlns:w="http://schemas.openxmlformats.org/wordprocessingml/2006/main" xmlns:w14="http://schemas.microsoft.com/office/word/2010/wordml" xmlns:w15="http://schemas.microsoft.com/office/word/2012/wordml" xmlns:w16cex="http://schemas.microsoft.com/office/word/2018/wordml/cex" xmlns:w16cid="http://schemas.microsoft.com/office/word/2016/wordml/cid" xmlns:w16="http://schemas.microsoft.com/office/word/2018/wordml" xmlns:w16du="http://schemas.microsoft.com/office/word/2023/wordml/word16du" xmlns:w16sdtdh="http://schemas.microsoft.com/office/word/2020/wordml/sdtdatahash" xmlns:w16se="http://schemas.microsoft.com/office/word/2015/wordml/symex" xmlns:wpg="http://schemas.microsoft.com/office/word/2010/wordprocessingGroup" xmlns:wpi="http://schemas.microsoft.com/office/word/2010/wordprocessingInk" xmlns:wne="http://schemas.microsoft.com/office/word/2006/wordml" xmlns:wps="http://schemas.microsoft.com/office/word/2010/wordprocessingShape" mc:Ignorable="w14 w15 w16se w16cid w16 w16cex w16sdtdh w16du wp14">
   <w:p>
     <w:pPr>
       <w:pBdr>
@@ -2863,7 +2771,7 @@
 </file>
 
 <file path=word/numbering.xml><?xml version="1.0" encoding="utf-8"?>
-<w:numbering xmlns:wpc="http://schemas.microsoft.com/office/word/2010/wordprocessingCanvas" xmlns:cx="http://schemas.microsoft.com/office/drawing/2014/chartex" xmlns:cx1="http://schemas.microsoft.com/office/drawing/2015/9/8/chartex" xmlns:cx2="http://schemas.microsoft.com/office/drawing/2015/10/21/chartex" xmlns:cx3="http://schemas.microsoft.com/office/drawing/2016/5/9/chartex" xmlns:cx4="http://schemas.microsoft.com/office/drawing/2016/5/10/chartex" xmlns:cx5="http://schemas.microsoft.com/office/drawing/2016/5/11/chartex" xmlns:cx6="http://schemas.microsoft.com/office/drawing/2016/5/12/chartex" xmlns:cx7="http://schemas.microsoft.com/office/drawing/2016/5/13/chartex" xmlns:cx8="http://schemas.microsoft.com/office/drawing/2016/5/14/chartex" xmlns:mc="http://schemas.openxmlformats.org/markup-compatibility/2006" xmlns:aink="http://schemas.microsoft.com/office/drawing/2016/ink" xmlns:am3d="http://schemas.microsoft.com/office/drawing/2017/model3d" xmlns:o="urn:schemas-microsoft-com:office:office" xmlns:oel="http://schemas.microsoft.com/office/2019/extlst" xmlns:r="http://schemas.openxmlformats.org/officeDocument/2006/relationships" xmlns:m="http://schemas.openxmlformats.org/officeDocument/2006/math" xmlns:v="urn:schemas-microsoft-com:vml" xmlns:wp14="http://schemas.microsoft.com/office/word/2010/wordprocessingDrawing" xmlns:wp="http://schemas.openxmlformats.org/drawingml/2006/wordprocessingDrawing" xmlns:w10="urn:schemas-microsoft-com:office:word" xmlns:w="http://schemas.openxmlformats.org/wordprocessingml/2006/main" xmlns:w14="http://schemas.microsoft.com/office/word/2010/wordml" xmlns:w15="http://schemas.microsoft.com/office/word/2012/wordml" xmlns:w16cex="http://schemas.microsoft.com/office/word/2018/wordml/cex" xmlns:w16cid="http://schemas.microsoft.com/office/word/2016/wordml/cid" xmlns:w16="http://schemas.microsoft.com/office/word/2018/wordml" xmlns:w16sdtdh="http://schemas.microsoft.com/office/word/2020/wordml/sdtdatahash" xmlns:w16se="http://schemas.microsoft.com/office/word/2015/wordml/symex" xmlns:wpg="http://schemas.microsoft.com/office/word/2010/wordprocessingGroup" xmlns:wpi="http://schemas.microsoft.com/office/word/2010/wordprocessingInk" xmlns:wne="http://schemas.microsoft.com/office/word/2006/wordml" xmlns:wps="http://schemas.microsoft.com/office/word/2010/wordprocessingShape" mc:Ignorable="w14 w15 w16se w16cid w16 w16cex w16sdtdh wp14">
+<w:numbering xmlns:wpc="http://schemas.microsoft.com/office/word/2010/wordprocessingCanvas" xmlns:cx="http://schemas.microsoft.com/office/drawing/2014/chartex" xmlns:cx1="http://schemas.microsoft.com/office/drawing/2015/9/8/chartex" xmlns:cx2="http://schemas.microsoft.com/office/drawing/2015/10/21/chartex" xmlns:cx3="http://schemas.microsoft.com/office/drawing/2016/5/9/chartex" xmlns:cx4="http://schemas.microsoft.com/office/drawing/2016/5/10/chartex" xmlns:cx5="http://schemas.microsoft.com/office/drawing/2016/5/11/chartex" xmlns:cx6="http://schemas.microsoft.com/office/drawing/2016/5/12/chartex" xmlns:cx7="http://schemas.microsoft.com/office/drawing/2016/5/13/chartex" xmlns:cx8="http://schemas.microsoft.com/office/drawing/2016/5/14/chartex" xmlns:mc="http://schemas.openxmlformats.org/markup-compatibility/2006" xmlns:aink="http://schemas.microsoft.com/office/drawing/2016/ink" xmlns:am3d="http://schemas.microsoft.com/office/drawing/2017/model3d" xmlns:o="urn:schemas-microsoft-com:office:office" xmlns:oel="http://schemas.microsoft.com/office/2019/extlst" xmlns:r="http://schemas.openxmlformats.org/officeDocument/2006/relationships" xmlns:m="http://schemas.openxmlformats.org/officeDocument/2006/math" xmlns:v="urn:schemas-microsoft-com:vml" xmlns:wp14="http://schemas.microsoft.com/office/word/2010/wordprocessingDrawing" xmlns:wp="http://schemas.openxmlformats.org/drawingml/2006/wordprocessingDrawing" xmlns:w10="urn:schemas-microsoft-com:office:word" xmlns:w="http://schemas.openxmlformats.org/wordprocessingml/2006/main" xmlns:w14="http://schemas.microsoft.com/office/word/2010/wordml" xmlns:w15="http://schemas.microsoft.com/office/word/2012/wordml" xmlns:w16cex="http://schemas.microsoft.com/office/word/2018/wordml/cex" xmlns:w16cid="http://schemas.microsoft.com/office/word/2016/wordml/cid" xmlns:w16="http://schemas.microsoft.com/office/word/2018/wordml" xmlns:w16du="http://schemas.microsoft.com/office/word/2023/wordml/word16du" xmlns:w16sdtdh="http://schemas.microsoft.com/office/word/2020/wordml/sdtdatahash" xmlns:w16se="http://schemas.microsoft.com/office/word/2015/wordml/symex" xmlns:wpg="http://schemas.microsoft.com/office/word/2010/wordprocessingGroup" xmlns:wpi="http://schemas.microsoft.com/office/word/2010/wordprocessingInk" xmlns:wne="http://schemas.microsoft.com/office/word/2006/wordml" xmlns:wps="http://schemas.microsoft.com/office/word/2010/wordprocessingShape" mc:Ignorable="w14 w15 w16se w16cid w16 w16cex w16sdtdh w16du wp14">
   <w:abstractNum w:abstractNumId="0" w15:restartNumberingAfterBreak="0">
     <w:nsid w:val="2D8C137E"/>
     <w:multiLevelType w:val="multilevel"/>
@@ -3308,7 +3216,7 @@
 </file>
 
 <file path=word/styles.xml><?xml version="1.0" encoding="utf-8"?>
-<w:styles xmlns:mc="http://schemas.openxmlformats.org/markup-compatibility/2006" xmlns:r="http://schemas.openxmlformats.org/officeDocument/2006/relationships" xmlns:w="http://schemas.openxmlformats.org/wordprocessingml/2006/main" xmlns:w14="http://schemas.microsoft.com/office/word/2010/wordml" xmlns:w15="http://schemas.microsoft.com/office/word/2012/wordml" xmlns:w16cex="http://schemas.microsoft.com/office/word/2018/wordml/cex" xmlns:w16cid="http://schemas.microsoft.com/office/word/2016/wordml/cid" xmlns:w16="http://schemas.microsoft.com/office/word/2018/wordml" xmlns:w16sdtdh="http://schemas.microsoft.com/office/word/2020/wordml/sdtdatahash" xmlns:w16se="http://schemas.microsoft.com/office/word/2015/wordml/symex" mc:Ignorable="w14 w15 w16se w16cid w16 w16cex w16sdtdh">
+<w:styles xmlns:mc="http://schemas.openxmlformats.org/markup-compatibility/2006" xmlns:r="http://schemas.openxmlformats.org/officeDocument/2006/relationships" xmlns:w="http://schemas.openxmlformats.org/wordprocessingml/2006/main" xmlns:w14="http://schemas.microsoft.com/office/word/2010/wordml" xmlns:w15="http://schemas.microsoft.com/office/word/2012/wordml" xmlns:w16cex="http://schemas.microsoft.com/office/word/2018/wordml/cex" xmlns:w16cid="http://schemas.microsoft.com/office/word/2016/wordml/cid" xmlns:w16="http://schemas.microsoft.com/office/word/2018/wordml" xmlns:w16du="http://schemas.microsoft.com/office/word/2023/wordml/word16du" xmlns:w16sdtdh="http://schemas.microsoft.com/office/word/2020/wordml/sdtdatahash" xmlns:w16se="http://schemas.microsoft.com/office/word/2015/wordml/symex" mc:Ignorable="w14 w15 w16se w16cid w16 w16cex w16sdtdh w16du">
   <w:docDefaults>
     <w:rPrDefault>
       <w:rPr>

</xml_diff>

<commit_message>
Update sector file to 2024_06a (#761)
</commit_message>
<xml_diff>
--- a/_docs/README.docx
+++ b/_docs/README.docx
@@ -1,6 +1,6 @@
 
 <file path=word/document.xml><?xml version="1.0" encoding="utf-8"?>
-<w:document xmlns:wpc="http://schemas.microsoft.com/office/word/2010/wordprocessingCanvas" xmlns:cx="http://schemas.microsoft.com/office/drawing/2014/chartex" xmlns:cx1="http://schemas.microsoft.com/office/drawing/2015/9/8/chartex" xmlns:cx2="http://schemas.microsoft.com/office/drawing/2015/10/21/chartex" xmlns:cx3="http://schemas.microsoft.com/office/drawing/2016/5/9/chartex" xmlns:cx4="http://schemas.microsoft.com/office/drawing/2016/5/10/chartex" xmlns:cx5="http://schemas.microsoft.com/office/drawing/2016/5/11/chartex" xmlns:cx6="http://schemas.microsoft.com/office/drawing/2016/5/12/chartex" xmlns:cx7="http://schemas.microsoft.com/office/drawing/2016/5/13/chartex" xmlns:cx8="http://schemas.microsoft.com/office/drawing/2016/5/14/chartex" xmlns:mc="http://schemas.openxmlformats.org/markup-compatibility/2006" xmlns:aink="http://schemas.microsoft.com/office/drawing/2016/ink" xmlns:am3d="http://schemas.microsoft.com/office/drawing/2017/model3d" xmlns:o="urn:schemas-microsoft-com:office:office" xmlns:oel="http://schemas.microsoft.com/office/2019/extlst" xmlns:r="http://schemas.openxmlformats.org/officeDocument/2006/relationships" xmlns:m="http://schemas.openxmlformats.org/officeDocument/2006/math" xmlns:v="urn:schemas-microsoft-com:vml" xmlns:wp14="http://schemas.microsoft.com/office/word/2010/wordprocessingDrawing" xmlns:wp="http://schemas.openxmlformats.org/drawingml/2006/wordprocessingDrawing" xmlns:w10="urn:schemas-microsoft-com:office:word" xmlns:w="http://schemas.openxmlformats.org/wordprocessingml/2006/main" xmlns:w14="http://schemas.microsoft.com/office/word/2010/wordml" xmlns:w15="http://schemas.microsoft.com/office/word/2012/wordml" xmlns:w16cex="http://schemas.microsoft.com/office/word/2018/wordml/cex" xmlns:w16cid="http://schemas.microsoft.com/office/word/2016/wordml/cid" xmlns:w16="http://schemas.microsoft.com/office/word/2018/wordml" xmlns:w16sdtdh="http://schemas.microsoft.com/office/word/2020/wordml/sdtdatahash" xmlns:w16se="http://schemas.microsoft.com/office/word/2015/wordml/symex" xmlns:wpg="http://schemas.microsoft.com/office/word/2010/wordprocessingGroup" xmlns:wpi="http://schemas.microsoft.com/office/word/2010/wordprocessingInk" xmlns:wne="http://schemas.microsoft.com/office/word/2006/wordml" xmlns:wps="http://schemas.microsoft.com/office/word/2010/wordprocessingShape" mc:Ignorable="w14 w15 w16se w16cid w16 w16cex w16sdtdh wp14">
+<w:document xmlns:wpc="http://schemas.microsoft.com/office/word/2010/wordprocessingCanvas" xmlns:cx="http://schemas.microsoft.com/office/drawing/2014/chartex" xmlns:cx1="http://schemas.microsoft.com/office/drawing/2015/9/8/chartex" xmlns:cx2="http://schemas.microsoft.com/office/drawing/2015/10/21/chartex" xmlns:cx3="http://schemas.microsoft.com/office/drawing/2016/5/9/chartex" xmlns:cx4="http://schemas.microsoft.com/office/drawing/2016/5/10/chartex" xmlns:cx5="http://schemas.microsoft.com/office/drawing/2016/5/11/chartex" xmlns:cx6="http://schemas.microsoft.com/office/drawing/2016/5/12/chartex" xmlns:cx7="http://schemas.microsoft.com/office/drawing/2016/5/13/chartex" xmlns:cx8="http://schemas.microsoft.com/office/drawing/2016/5/14/chartex" xmlns:mc="http://schemas.openxmlformats.org/markup-compatibility/2006" xmlns:aink="http://schemas.microsoft.com/office/drawing/2016/ink" xmlns:am3d="http://schemas.microsoft.com/office/drawing/2017/model3d" xmlns:o="urn:schemas-microsoft-com:office:office" xmlns:oel="http://schemas.microsoft.com/office/2019/extlst" xmlns:r="http://schemas.openxmlformats.org/officeDocument/2006/relationships" xmlns:m="http://schemas.openxmlformats.org/officeDocument/2006/math" xmlns:v="urn:schemas-microsoft-com:vml" xmlns:wp14="http://schemas.microsoft.com/office/word/2010/wordprocessingDrawing" xmlns:wp="http://schemas.openxmlformats.org/drawingml/2006/wordprocessingDrawing" xmlns:w10="urn:schemas-microsoft-com:office:word" xmlns:w="http://schemas.openxmlformats.org/wordprocessingml/2006/main" xmlns:w14="http://schemas.microsoft.com/office/word/2010/wordml" xmlns:w15="http://schemas.microsoft.com/office/word/2012/wordml" xmlns:w16cex="http://schemas.microsoft.com/office/word/2018/wordml/cex" xmlns:w16cid="http://schemas.microsoft.com/office/word/2016/wordml/cid" xmlns:w16="http://schemas.microsoft.com/office/word/2018/wordml" xmlns:w16du="http://schemas.microsoft.com/office/word/2023/wordml/word16du" xmlns:w16sdtdh="http://schemas.microsoft.com/office/word/2020/wordml/sdtdatahash" xmlns:w16se="http://schemas.microsoft.com/office/word/2015/wordml/symex" xmlns:wpg="http://schemas.microsoft.com/office/word/2010/wordprocessingGroup" xmlns:wpi="http://schemas.microsoft.com/office/word/2010/wordprocessingInk" xmlns:wne="http://schemas.microsoft.com/office/word/2006/wordml" xmlns:wps="http://schemas.microsoft.com/office/word/2010/wordprocessingShape" mc:Ignorable="w14 w15 w16se w16cid w16 w16cex w16sdtdh w16du wp14">
   <w:body>
     <w:p>
       <w:pPr>
@@ -237,7 +237,7 @@
           <w:sz w:val="28"/>
           <w:szCs w:val="28"/>
         </w:rPr>
-        <w:t>4</w:t>
+        <w:t>6</w:t>
       </w:r>
       <w:r>
         <w:rPr>
@@ -277,9 +277,8 @@
           <w:sz w:val="28"/>
           <w:szCs w:val="28"/>
         </w:rPr>
-        <w:t xml:space="preserve">19 </w:t>
-      </w:r>
-      <w:proofErr w:type="spellStart"/>
+        <w:t>1</w:t>
+      </w:r>
       <w:r>
         <w:rPr>
           <w:rFonts w:ascii="Alegre Sans" w:eastAsia="Alegre Sans" w:hAnsi="Alegre Sans" w:cs="Alegre Sans"/>
@@ -288,9 +287,8 @@
           <w:sz w:val="28"/>
           <w:szCs w:val="28"/>
         </w:rPr>
-        <w:t>APril</w:t>
-      </w:r>
-      <w:proofErr w:type="spellEnd"/>
+        <w:t>4 JUNE</w:t>
+      </w:r>
       <w:r>
         <w:rPr>
           <w:rFonts w:ascii="Alegre Sans" w:eastAsia="Alegre Sans" w:hAnsi="Alegre Sans" w:cs="Alegre Sans"/>
@@ -393,27 +391,7 @@
           <w:sz w:val="22"/>
           <w:szCs w:val="22"/>
         </w:rPr>
-        <w:t xml:space="preserve"> is made available without warranty of any kind; the Organisation accepts no responsibility or liability whether direct or indirect, as to the currency, </w:t>
-      </w:r>
-      <w:proofErr w:type="gramStart"/>
-      <w:r>
-        <w:rPr>
-          <w:rFonts w:ascii="Calibri" w:hAnsi="Calibri" w:cs="Calibri"/>
-          <w:color w:val="000000"/>
-          <w:sz w:val="22"/>
-          <w:szCs w:val="22"/>
-        </w:rPr>
-        <w:t>accuracy</w:t>
-      </w:r>
-      <w:proofErr w:type="gramEnd"/>
-      <w:r>
-        <w:rPr>
-          <w:rFonts w:ascii="Calibri" w:hAnsi="Calibri" w:cs="Calibri"/>
-          <w:color w:val="000000"/>
-          <w:sz w:val="22"/>
-          <w:szCs w:val="22"/>
-        </w:rPr>
-        <w:t xml:space="preserve"> or quality of the information, nor for any consequence of its use. This package is open source software, subject to the licence details available on the </w:t>
+        <w:t xml:space="preserve"> is made available without warranty of any kind; the Organisation accepts no responsibility or liability whether direct or indirect, as to the currency, accuracy or quality of the information, nor for any consequence of its use. This package is open source software, subject to the licence details available on the </w:t>
       </w:r>
       <w:hyperlink r:id="rId9" w:history="1">
         <w:r>
@@ -496,6 +474,9 @@
       </w:r>
       <w:r>
         <w:t>3.2.3</w:t>
+      </w:r>
+      <w:r>
+        <w:t>.2</w:t>
       </w:r>
       <w:r>
         <w:t xml:space="preserve">, available from </w:t>
@@ -1226,17 +1207,8 @@
                                 <w:i/>
                                 <w:lang w:val="en-US"/>
                               </w:rPr>
-                              <w:t xml:space="preserve"> stores passwords as plain text. Do not share profiles containing your VATSIM </w:t>
+                              <w:t xml:space="preserve"> stores passwords as plain text. Do not share profiles containing your VATSIM password</w:t>
                             </w:r>
-                            <w:proofErr w:type="gramStart"/>
-                            <w:r>
-                              <w:rPr>
-                                <w:i/>
-                                <w:lang w:val="en-US"/>
-                              </w:rPr>
-                              <w:t>password</w:t>
-                            </w:r>
-                            <w:proofErr w:type="gramEnd"/>
                           </w:p>
                         </w:txbxContent>
                       </wps:txbx>
@@ -1442,16 +1414,8 @@
         <w:rPr>
           <w:color w:val="000000"/>
         </w:rPr>
-        <w:t xml:space="preserve">Radar, no fixes or </w:t>
-      </w:r>
-      <w:proofErr w:type="gramStart"/>
-      <w:r>
-        <w:rPr>
-          <w:color w:val="000000"/>
-        </w:rPr>
-        <w:t>labels</w:t>
-      </w:r>
-      <w:proofErr w:type="gramEnd"/>
+        <w:t>Radar, no fixes or labels</w:t>
+      </w:r>
     </w:p>
     <w:p>
       <w:pPr>
@@ -1472,21 +1436,7 @@
         <w:rPr>
           <w:color w:val="000000"/>
         </w:rPr>
-        <w:t xml:space="preserve">Radar, fixes displayed, no </w:t>
-      </w:r>
-      <w:proofErr w:type="gramStart"/>
-      <w:r>
-        <w:rPr>
-          <w:color w:val="000000"/>
-        </w:rPr>
-        <w:t>labels</w:t>
-      </w:r>
-      <w:proofErr w:type="gramEnd"/>
-      <w:r>
-        <w:rPr>
-          <w:color w:val="000000"/>
-        </w:rPr>
-        <w:t xml:space="preserve"> </w:t>
+        <w:t xml:space="preserve">Radar, fixes displayed, no labels </w:t>
       </w:r>
     </w:p>
     <w:p>
@@ -1508,21 +1458,7 @@
         <w:rPr>
           <w:color w:val="000000"/>
         </w:rPr>
-        <w:t xml:space="preserve">Radar, fixes displayed, airspace bases </w:t>
-      </w:r>
-      <w:proofErr w:type="gramStart"/>
-      <w:r>
-        <w:rPr>
-          <w:color w:val="000000"/>
-        </w:rPr>
-        <w:t>displayed</w:t>
-      </w:r>
-      <w:proofErr w:type="gramEnd"/>
-      <w:r>
-        <w:rPr>
-          <w:color w:val="000000"/>
-        </w:rPr>
-        <w:t xml:space="preserve"> </w:t>
+        <w:t xml:space="preserve">Radar, fixes displayed, airspace bases displayed </w:t>
       </w:r>
     </w:p>
     <w:p>
@@ -1544,21 +1480,7 @@
         <w:rPr>
           <w:color w:val="000000"/>
         </w:rPr>
-        <w:t xml:space="preserve">Radar, fixes displayed, fix names </w:t>
-      </w:r>
-      <w:proofErr w:type="gramStart"/>
-      <w:r>
-        <w:rPr>
-          <w:color w:val="000000"/>
-        </w:rPr>
-        <w:t>displayed</w:t>
-      </w:r>
-      <w:proofErr w:type="gramEnd"/>
-      <w:r>
-        <w:rPr>
-          <w:color w:val="000000"/>
-        </w:rPr>
-        <w:t xml:space="preserve"> </w:t>
+        <w:t xml:space="preserve">Radar, fixes displayed, fix names displayed </w:t>
       </w:r>
     </w:p>
     <w:p>
@@ -1981,21 +1903,7 @@
         <w:rPr>
           <w:color w:val="000000"/>
         </w:rPr>
-        <w:t xml:space="preserve"> - a clearance based on the ES </w:t>
-      </w:r>
-      <w:proofErr w:type="gramStart"/>
-      <w:r>
-        <w:rPr>
-          <w:color w:val="000000"/>
-        </w:rPr>
-        <w:t>information</w:t>
-      </w:r>
-      <w:proofErr w:type="gramEnd"/>
-      <w:r>
-        <w:rPr>
-          <w:color w:val="000000"/>
-        </w:rPr>
-        <w:t xml:space="preserve"> </w:t>
+        <w:t xml:space="preserve"> - a clearance based on the ES information </w:t>
       </w:r>
     </w:p>
     <w:p>
@@ -2669,7 +2577,7 @@
 </file>
 
 <file path=word/endnotes.xml><?xml version="1.0" encoding="utf-8"?>
-<w:endnotes xmlns:wpc="http://schemas.microsoft.com/office/word/2010/wordprocessingCanvas" xmlns:cx="http://schemas.microsoft.com/office/drawing/2014/chartex" xmlns:cx1="http://schemas.microsoft.com/office/drawing/2015/9/8/chartex" xmlns:cx2="http://schemas.microsoft.com/office/drawing/2015/10/21/chartex" xmlns:cx3="http://schemas.microsoft.com/office/drawing/2016/5/9/chartex" xmlns:cx4="http://schemas.microsoft.com/office/drawing/2016/5/10/chartex" xmlns:cx5="http://schemas.microsoft.com/office/drawing/2016/5/11/chartex" xmlns:cx6="http://schemas.microsoft.com/office/drawing/2016/5/12/chartex" xmlns:cx7="http://schemas.microsoft.com/office/drawing/2016/5/13/chartex" xmlns:cx8="http://schemas.microsoft.com/office/drawing/2016/5/14/chartex" xmlns:mc="http://schemas.openxmlformats.org/markup-compatibility/2006" xmlns:aink="http://schemas.microsoft.com/office/drawing/2016/ink" xmlns:am3d="http://schemas.microsoft.com/office/drawing/2017/model3d" xmlns:o="urn:schemas-microsoft-com:office:office" xmlns:oel="http://schemas.microsoft.com/office/2019/extlst" xmlns:r="http://schemas.openxmlformats.org/officeDocument/2006/relationships" xmlns:m="http://schemas.openxmlformats.org/officeDocument/2006/math" xmlns:v="urn:schemas-microsoft-com:vml" xmlns:wp14="http://schemas.microsoft.com/office/word/2010/wordprocessingDrawing" xmlns:wp="http://schemas.openxmlformats.org/drawingml/2006/wordprocessingDrawing" xmlns:w10="urn:schemas-microsoft-com:office:word" xmlns:w="http://schemas.openxmlformats.org/wordprocessingml/2006/main" xmlns:w14="http://schemas.microsoft.com/office/word/2010/wordml" xmlns:w15="http://schemas.microsoft.com/office/word/2012/wordml" xmlns:w16cex="http://schemas.microsoft.com/office/word/2018/wordml/cex" xmlns:w16cid="http://schemas.microsoft.com/office/word/2016/wordml/cid" xmlns:w16="http://schemas.microsoft.com/office/word/2018/wordml" xmlns:w16sdtdh="http://schemas.microsoft.com/office/word/2020/wordml/sdtdatahash" xmlns:w16se="http://schemas.microsoft.com/office/word/2015/wordml/symex" xmlns:wpg="http://schemas.microsoft.com/office/word/2010/wordprocessingGroup" xmlns:wpi="http://schemas.microsoft.com/office/word/2010/wordprocessingInk" xmlns:wne="http://schemas.microsoft.com/office/word/2006/wordml" xmlns:wps="http://schemas.microsoft.com/office/word/2010/wordprocessingShape" mc:Ignorable="w14 w15 w16se w16cid w16 w16cex w16sdtdh wp14">
+<w:endnotes xmlns:wpc="http://schemas.microsoft.com/office/word/2010/wordprocessingCanvas" xmlns:cx="http://schemas.microsoft.com/office/drawing/2014/chartex" xmlns:cx1="http://schemas.microsoft.com/office/drawing/2015/9/8/chartex" xmlns:cx2="http://schemas.microsoft.com/office/drawing/2015/10/21/chartex" xmlns:cx3="http://schemas.microsoft.com/office/drawing/2016/5/9/chartex" xmlns:cx4="http://schemas.microsoft.com/office/drawing/2016/5/10/chartex" xmlns:cx5="http://schemas.microsoft.com/office/drawing/2016/5/11/chartex" xmlns:cx6="http://schemas.microsoft.com/office/drawing/2016/5/12/chartex" xmlns:cx7="http://schemas.microsoft.com/office/drawing/2016/5/13/chartex" xmlns:cx8="http://schemas.microsoft.com/office/drawing/2016/5/14/chartex" xmlns:mc="http://schemas.openxmlformats.org/markup-compatibility/2006" xmlns:aink="http://schemas.microsoft.com/office/drawing/2016/ink" xmlns:am3d="http://schemas.microsoft.com/office/drawing/2017/model3d" xmlns:o="urn:schemas-microsoft-com:office:office" xmlns:oel="http://schemas.microsoft.com/office/2019/extlst" xmlns:r="http://schemas.openxmlformats.org/officeDocument/2006/relationships" xmlns:m="http://schemas.openxmlformats.org/officeDocument/2006/math" xmlns:v="urn:schemas-microsoft-com:vml" xmlns:wp14="http://schemas.microsoft.com/office/word/2010/wordprocessingDrawing" xmlns:wp="http://schemas.openxmlformats.org/drawingml/2006/wordprocessingDrawing" xmlns:w10="urn:schemas-microsoft-com:office:word" xmlns:w="http://schemas.openxmlformats.org/wordprocessingml/2006/main" xmlns:w14="http://schemas.microsoft.com/office/word/2010/wordml" xmlns:w15="http://schemas.microsoft.com/office/word/2012/wordml" xmlns:w16cex="http://schemas.microsoft.com/office/word/2018/wordml/cex" xmlns:w16cid="http://schemas.microsoft.com/office/word/2016/wordml/cid" xmlns:w16="http://schemas.microsoft.com/office/word/2018/wordml" xmlns:w16du="http://schemas.microsoft.com/office/word/2023/wordml/word16du" xmlns:w16sdtdh="http://schemas.microsoft.com/office/word/2020/wordml/sdtdatahash" xmlns:w16se="http://schemas.microsoft.com/office/word/2015/wordml/symex" xmlns:wpg="http://schemas.microsoft.com/office/word/2010/wordprocessingGroup" xmlns:wpi="http://schemas.microsoft.com/office/word/2010/wordprocessingInk" xmlns:wne="http://schemas.microsoft.com/office/word/2006/wordml" xmlns:wps="http://schemas.microsoft.com/office/word/2010/wordprocessingShape" mc:Ignorable="w14 w15 w16se w16cid w16 w16cex w16sdtdh w16du wp14">
   <w:endnote w:type="separator" w:id="-1">
     <w:p>
       <w:pPr>
@@ -2694,7 +2602,7 @@
 </file>
 
 <file path=word/footer1.xml><?xml version="1.0" encoding="utf-8"?>
-<w:ftr xmlns:wpc="http://schemas.microsoft.com/office/word/2010/wordprocessingCanvas" xmlns:cx="http://schemas.microsoft.com/office/drawing/2014/chartex" xmlns:cx1="http://schemas.microsoft.com/office/drawing/2015/9/8/chartex" xmlns:cx2="http://schemas.microsoft.com/office/drawing/2015/10/21/chartex" xmlns:cx3="http://schemas.microsoft.com/office/drawing/2016/5/9/chartex" xmlns:cx4="http://schemas.microsoft.com/office/drawing/2016/5/10/chartex" xmlns:cx5="http://schemas.microsoft.com/office/drawing/2016/5/11/chartex" xmlns:cx6="http://schemas.microsoft.com/office/drawing/2016/5/12/chartex" xmlns:cx7="http://schemas.microsoft.com/office/drawing/2016/5/13/chartex" xmlns:cx8="http://schemas.microsoft.com/office/drawing/2016/5/14/chartex" xmlns:mc="http://schemas.openxmlformats.org/markup-compatibility/2006" xmlns:aink="http://schemas.microsoft.com/office/drawing/2016/ink" xmlns:am3d="http://schemas.microsoft.com/office/drawing/2017/model3d" xmlns:o="urn:schemas-microsoft-com:office:office" xmlns:oel="http://schemas.microsoft.com/office/2019/extlst" xmlns:r="http://schemas.openxmlformats.org/officeDocument/2006/relationships" xmlns:m="http://schemas.openxmlformats.org/officeDocument/2006/math" xmlns:v="urn:schemas-microsoft-com:vml" xmlns:wp14="http://schemas.microsoft.com/office/word/2010/wordprocessingDrawing" xmlns:wp="http://schemas.openxmlformats.org/drawingml/2006/wordprocessingDrawing" xmlns:w10="urn:schemas-microsoft-com:office:word" xmlns:w="http://schemas.openxmlformats.org/wordprocessingml/2006/main" xmlns:w14="http://schemas.microsoft.com/office/word/2010/wordml" xmlns:w15="http://schemas.microsoft.com/office/word/2012/wordml" xmlns:w16cex="http://schemas.microsoft.com/office/word/2018/wordml/cex" xmlns:w16cid="http://schemas.microsoft.com/office/word/2016/wordml/cid" xmlns:w16="http://schemas.microsoft.com/office/word/2018/wordml" xmlns:w16sdtdh="http://schemas.microsoft.com/office/word/2020/wordml/sdtdatahash" xmlns:w16se="http://schemas.microsoft.com/office/word/2015/wordml/symex" xmlns:wpg="http://schemas.microsoft.com/office/word/2010/wordprocessingGroup" xmlns:wpi="http://schemas.microsoft.com/office/word/2010/wordprocessingInk" xmlns:wne="http://schemas.microsoft.com/office/word/2006/wordml" xmlns:wps="http://schemas.microsoft.com/office/word/2010/wordprocessingShape" mc:Ignorable="w14 w15 w16se w16cid w16 w16cex w16sdtdh wp14">
+<w:ftr xmlns:wpc="http://schemas.microsoft.com/office/word/2010/wordprocessingCanvas" xmlns:cx="http://schemas.microsoft.com/office/drawing/2014/chartex" xmlns:cx1="http://schemas.microsoft.com/office/drawing/2015/9/8/chartex" xmlns:cx2="http://schemas.microsoft.com/office/drawing/2015/10/21/chartex" xmlns:cx3="http://schemas.microsoft.com/office/drawing/2016/5/9/chartex" xmlns:cx4="http://schemas.microsoft.com/office/drawing/2016/5/10/chartex" xmlns:cx5="http://schemas.microsoft.com/office/drawing/2016/5/11/chartex" xmlns:cx6="http://schemas.microsoft.com/office/drawing/2016/5/12/chartex" xmlns:cx7="http://schemas.microsoft.com/office/drawing/2016/5/13/chartex" xmlns:cx8="http://schemas.microsoft.com/office/drawing/2016/5/14/chartex" xmlns:mc="http://schemas.openxmlformats.org/markup-compatibility/2006" xmlns:aink="http://schemas.microsoft.com/office/drawing/2016/ink" xmlns:am3d="http://schemas.microsoft.com/office/drawing/2017/model3d" xmlns:o="urn:schemas-microsoft-com:office:office" xmlns:oel="http://schemas.microsoft.com/office/2019/extlst" xmlns:r="http://schemas.openxmlformats.org/officeDocument/2006/relationships" xmlns:m="http://schemas.openxmlformats.org/officeDocument/2006/math" xmlns:v="urn:schemas-microsoft-com:vml" xmlns:wp14="http://schemas.microsoft.com/office/word/2010/wordprocessingDrawing" xmlns:wp="http://schemas.openxmlformats.org/drawingml/2006/wordprocessingDrawing" xmlns:w10="urn:schemas-microsoft-com:office:word" xmlns:w="http://schemas.openxmlformats.org/wordprocessingml/2006/main" xmlns:w14="http://schemas.microsoft.com/office/word/2010/wordml" xmlns:w15="http://schemas.microsoft.com/office/word/2012/wordml" xmlns:w16cex="http://schemas.microsoft.com/office/word/2018/wordml/cex" xmlns:w16cid="http://schemas.microsoft.com/office/word/2016/wordml/cid" xmlns:w16="http://schemas.microsoft.com/office/word/2018/wordml" xmlns:w16du="http://schemas.microsoft.com/office/word/2023/wordml/word16du" xmlns:w16sdtdh="http://schemas.microsoft.com/office/word/2020/wordml/sdtdatahash" xmlns:w16se="http://schemas.microsoft.com/office/word/2015/wordml/symex" xmlns:wpg="http://schemas.microsoft.com/office/word/2010/wordprocessingGroup" xmlns:wpi="http://schemas.microsoft.com/office/word/2010/wordprocessingInk" xmlns:wne="http://schemas.microsoft.com/office/word/2006/wordml" xmlns:wps="http://schemas.microsoft.com/office/word/2010/wordprocessingShape" mc:Ignorable="w14 w15 w16se w16cid w16 w16cex w16sdtdh w16du wp14">
   <w:p>
     <w:pPr>
       <w:pBdr>
@@ -2718,7 +2626,7 @@
 </file>
 
 <file path=word/footer2.xml><?xml version="1.0" encoding="utf-8"?>
-<w:ftr xmlns:wpc="http://schemas.microsoft.com/office/word/2010/wordprocessingCanvas" xmlns:cx="http://schemas.microsoft.com/office/drawing/2014/chartex" xmlns:cx1="http://schemas.microsoft.com/office/drawing/2015/9/8/chartex" xmlns:cx2="http://schemas.microsoft.com/office/drawing/2015/10/21/chartex" xmlns:cx3="http://schemas.microsoft.com/office/drawing/2016/5/9/chartex" xmlns:cx4="http://schemas.microsoft.com/office/drawing/2016/5/10/chartex" xmlns:cx5="http://schemas.microsoft.com/office/drawing/2016/5/11/chartex" xmlns:cx6="http://schemas.microsoft.com/office/drawing/2016/5/12/chartex" xmlns:cx7="http://schemas.microsoft.com/office/drawing/2016/5/13/chartex" xmlns:cx8="http://schemas.microsoft.com/office/drawing/2016/5/14/chartex" xmlns:mc="http://schemas.openxmlformats.org/markup-compatibility/2006" xmlns:aink="http://schemas.microsoft.com/office/drawing/2016/ink" xmlns:am3d="http://schemas.microsoft.com/office/drawing/2017/model3d" xmlns:o="urn:schemas-microsoft-com:office:office" xmlns:oel="http://schemas.microsoft.com/office/2019/extlst" xmlns:r="http://schemas.openxmlformats.org/officeDocument/2006/relationships" xmlns:m="http://schemas.openxmlformats.org/officeDocument/2006/math" xmlns:v="urn:schemas-microsoft-com:vml" xmlns:wp14="http://schemas.microsoft.com/office/word/2010/wordprocessingDrawing" xmlns:wp="http://schemas.openxmlformats.org/drawingml/2006/wordprocessingDrawing" xmlns:w10="urn:schemas-microsoft-com:office:word" xmlns:w="http://schemas.openxmlformats.org/wordprocessingml/2006/main" xmlns:w14="http://schemas.microsoft.com/office/word/2010/wordml" xmlns:w15="http://schemas.microsoft.com/office/word/2012/wordml" xmlns:w16cex="http://schemas.microsoft.com/office/word/2018/wordml/cex" xmlns:w16cid="http://schemas.microsoft.com/office/word/2016/wordml/cid" xmlns:w16="http://schemas.microsoft.com/office/word/2018/wordml" xmlns:w16sdtdh="http://schemas.microsoft.com/office/word/2020/wordml/sdtdatahash" xmlns:w16se="http://schemas.microsoft.com/office/word/2015/wordml/symex" xmlns:wpg="http://schemas.microsoft.com/office/word/2010/wordprocessingGroup" xmlns:wpi="http://schemas.microsoft.com/office/word/2010/wordprocessingInk" xmlns:wne="http://schemas.microsoft.com/office/word/2006/wordml" xmlns:wps="http://schemas.microsoft.com/office/word/2010/wordprocessingShape" mc:Ignorable="w14 w15 w16se w16cid w16 w16cex w16sdtdh wp14">
+<w:ftr xmlns:wpc="http://schemas.microsoft.com/office/word/2010/wordprocessingCanvas" xmlns:cx="http://schemas.microsoft.com/office/drawing/2014/chartex" xmlns:cx1="http://schemas.microsoft.com/office/drawing/2015/9/8/chartex" xmlns:cx2="http://schemas.microsoft.com/office/drawing/2015/10/21/chartex" xmlns:cx3="http://schemas.microsoft.com/office/drawing/2016/5/9/chartex" xmlns:cx4="http://schemas.microsoft.com/office/drawing/2016/5/10/chartex" xmlns:cx5="http://schemas.microsoft.com/office/drawing/2016/5/11/chartex" xmlns:cx6="http://schemas.microsoft.com/office/drawing/2016/5/12/chartex" xmlns:cx7="http://schemas.microsoft.com/office/drawing/2016/5/13/chartex" xmlns:cx8="http://schemas.microsoft.com/office/drawing/2016/5/14/chartex" xmlns:mc="http://schemas.openxmlformats.org/markup-compatibility/2006" xmlns:aink="http://schemas.microsoft.com/office/drawing/2016/ink" xmlns:am3d="http://schemas.microsoft.com/office/drawing/2017/model3d" xmlns:o="urn:schemas-microsoft-com:office:office" xmlns:oel="http://schemas.microsoft.com/office/2019/extlst" xmlns:r="http://schemas.openxmlformats.org/officeDocument/2006/relationships" xmlns:m="http://schemas.openxmlformats.org/officeDocument/2006/math" xmlns:v="urn:schemas-microsoft-com:vml" xmlns:wp14="http://schemas.microsoft.com/office/word/2010/wordprocessingDrawing" xmlns:wp="http://schemas.openxmlformats.org/drawingml/2006/wordprocessingDrawing" xmlns:w10="urn:schemas-microsoft-com:office:word" xmlns:w="http://schemas.openxmlformats.org/wordprocessingml/2006/main" xmlns:w14="http://schemas.microsoft.com/office/word/2010/wordml" xmlns:w15="http://schemas.microsoft.com/office/word/2012/wordml" xmlns:w16cex="http://schemas.microsoft.com/office/word/2018/wordml/cex" xmlns:w16cid="http://schemas.microsoft.com/office/word/2016/wordml/cid" xmlns:w16="http://schemas.microsoft.com/office/word/2018/wordml" xmlns:w16du="http://schemas.microsoft.com/office/word/2023/wordml/word16du" xmlns:w16sdtdh="http://schemas.microsoft.com/office/word/2020/wordml/sdtdatahash" xmlns:w16se="http://schemas.microsoft.com/office/word/2015/wordml/symex" xmlns:wpg="http://schemas.microsoft.com/office/word/2010/wordprocessingGroup" xmlns:wpi="http://schemas.microsoft.com/office/word/2010/wordprocessingInk" xmlns:wne="http://schemas.microsoft.com/office/word/2006/wordml" xmlns:wps="http://schemas.microsoft.com/office/word/2010/wordprocessingShape" mc:Ignorable="w14 w15 w16se w16cid w16 w16cex w16sdtdh w16du wp14">
   <w:p>
     <w:pPr>
       <w:pBdr>
@@ -2742,7 +2650,7 @@
 </file>
 
 <file path=word/footer3.xml><?xml version="1.0" encoding="utf-8"?>
-<w:ftr xmlns:wpc="http://schemas.microsoft.com/office/word/2010/wordprocessingCanvas" xmlns:cx="http://schemas.microsoft.com/office/drawing/2014/chartex" xmlns:cx1="http://schemas.microsoft.com/office/drawing/2015/9/8/chartex" xmlns:cx2="http://schemas.microsoft.com/office/drawing/2015/10/21/chartex" xmlns:cx3="http://schemas.microsoft.com/office/drawing/2016/5/9/chartex" xmlns:cx4="http://schemas.microsoft.com/office/drawing/2016/5/10/chartex" xmlns:cx5="http://schemas.microsoft.com/office/drawing/2016/5/11/chartex" xmlns:cx6="http://schemas.microsoft.com/office/drawing/2016/5/12/chartex" xmlns:cx7="http://schemas.microsoft.com/office/drawing/2016/5/13/chartex" xmlns:cx8="http://schemas.microsoft.com/office/drawing/2016/5/14/chartex" xmlns:mc="http://schemas.openxmlformats.org/markup-compatibility/2006" xmlns:aink="http://schemas.microsoft.com/office/drawing/2016/ink" xmlns:am3d="http://schemas.microsoft.com/office/drawing/2017/model3d" xmlns:o="urn:schemas-microsoft-com:office:office" xmlns:oel="http://schemas.microsoft.com/office/2019/extlst" xmlns:r="http://schemas.openxmlformats.org/officeDocument/2006/relationships" xmlns:m="http://schemas.openxmlformats.org/officeDocument/2006/math" xmlns:v="urn:schemas-microsoft-com:vml" xmlns:wp14="http://schemas.microsoft.com/office/word/2010/wordprocessingDrawing" xmlns:wp="http://schemas.openxmlformats.org/drawingml/2006/wordprocessingDrawing" xmlns:w10="urn:schemas-microsoft-com:office:word" xmlns:w="http://schemas.openxmlformats.org/wordprocessingml/2006/main" xmlns:w14="http://schemas.microsoft.com/office/word/2010/wordml" xmlns:w15="http://schemas.microsoft.com/office/word/2012/wordml" xmlns:w16cex="http://schemas.microsoft.com/office/word/2018/wordml/cex" xmlns:w16cid="http://schemas.microsoft.com/office/word/2016/wordml/cid" xmlns:w16="http://schemas.microsoft.com/office/word/2018/wordml" xmlns:w16sdtdh="http://schemas.microsoft.com/office/word/2020/wordml/sdtdatahash" xmlns:w16se="http://schemas.microsoft.com/office/word/2015/wordml/symex" xmlns:wpg="http://schemas.microsoft.com/office/word/2010/wordprocessingGroup" xmlns:wpi="http://schemas.microsoft.com/office/word/2010/wordprocessingInk" xmlns:wne="http://schemas.microsoft.com/office/word/2006/wordml" xmlns:wps="http://schemas.microsoft.com/office/word/2010/wordprocessingShape" mc:Ignorable="w14 w15 w16se w16cid w16 w16cex w16sdtdh wp14">
+<w:ftr xmlns:wpc="http://schemas.microsoft.com/office/word/2010/wordprocessingCanvas" xmlns:cx="http://schemas.microsoft.com/office/drawing/2014/chartex" xmlns:cx1="http://schemas.microsoft.com/office/drawing/2015/9/8/chartex" xmlns:cx2="http://schemas.microsoft.com/office/drawing/2015/10/21/chartex" xmlns:cx3="http://schemas.microsoft.com/office/drawing/2016/5/9/chartex" xmlns:cx4="http://schemas.microsoft.com/office/drawing/2016/5/10/chartex" xmlns:cx5="http://schemas.microsoft.com/office/drawing/2016/5/11/chartex" xmlns:cx6="http://schemas.microsoft.com/office/drawing/2016/5/12/chartex" xmlns:cx7="http://schemas.microsoft.com/office/drawing/2016/5/13/chartex" xmlns:cx8="http://schemas.microsoft.com/office/drawing/2016/5/14/chartex" xmlns:mc="http://schemas.openxmlformats.org/markup-compatibility/2006" xmlns:aink="http://schemas.microsoft.com/office/drawing/2016/ink" xmlns:am3d="http://schemas.microsoft.com/office/drawing/2017/model3d" xmlns:o="urn:schemas-microsoft-com:office:office" xmlns:oel="http://schemas.microsoft.com/office/2019/extlst" xmlns:r="http://schemas.openxmlformats.org/officeDocument/2006/relationships" xmlns:m="http://schemas.openxmlformats.org/officeDocument/2006/math" xmlns:v="urn:schemas-microsoft-com:vml" xmlns:wp14="http://schemas.microsoft.com/office/word/2010/wordprocessingDrawing" xmlns:wp="http://schemas.openxmlformats.org/drawingml/2006/wordprocessingDrawing" xmlns:w10="urn:schemas-microsoft-com:office:word" xmlns:w="http://schemas.openxmlformats.org/wordprocessingml/2006/main" xmlns:w14="http://schemas.microsoft.com/office/word/2010/wordml" xmlns:w15="http://schemas.microsoft.com/office/word/2012/wordml" xmlns:w16cex="http://schemas.microsoft.com/office/word/2018/wordml/cex" xmlns:w16cid="http://schemas.microsoft.com/office/word/2016/wordml/cid" xmlns:w16="http://schemas.microsoft.com/office/word/2018/wordml" xmlns:w16du="http://schemas.microsoft.com/office/word/2023/wordml/word16du" xmlns:w16sdtdh="http://schemas.microsoft.com/office/word/2020/wordml/sdtdatahash" xmlns:w16se="http://schemas.microsoft.com/office/word/2015/wordml/symex" xmlns:wpg="http://schemas.microsoft.com/office/word/2010/wordprocessingGroup" xmlns:wpi="http://schemas.microsoft.com/office/word/2010/wordprocessingInk" xmlns:wne="http://schemas.microsoft.com/office/word/2006/wordml" xmlns:wps="http://schemas.microsoft.com/office/word/2010/wordprocessingShape" mc:Ignorable="w14 w15 w16se w16cid w16 w16cex w16sdtdh w16du wp14">
   <w:p>
     <w:pPr>
       <w:pBdr>
@@ -2766,7 +2674,7 @@
 </file>
 
 <file path=word/footnotes.xml><?xml version="1.0" encoding="utf-8"?>
-<w:footnotes xmlns:wpc="http://schemas.microsoft.com/office/word/2010/wordprocessingCanvas" xmlns:cx="http://schemas.microsoft.com/office/drawing/2014/chartex" xmlns:cx1="http://schemas.microsoft.com/office/drawing/2015/9/8/chartex" xmlns:cx2="http://schemas.microsoft.com/office/drawing/2015/10/21/chartex" xmlns:cx3="http://schemas.microsoft.com/office/drawing/2016/5/9/chartex" xmlns:cx4="http://schemas.microsoft.com/office/drawing/2016/5/10/chartex" xmlns:cx5="http://schemas.microsoft.com/office/drawing/2016/5/11/chartex" xmlns:cx6="http://schemas.microsoft.com/office/drawing/2016/5/12/chartex" xmlns:cx7="http://schemas.microsoft.com/office/drawing/2016/5/13/chartex" xmlns:cx8="http://schemas.microsoft.com/office/drawing/2016/5/14/chartex" xmlns:mc="http://schemas.openxmlformats.org/markup-compatibility/2006" xmlns:aink="http://schemas.microsoft.com/office/drawing/2016/ink" xmlns:am3d="http://schemas.microsoft.com/office/drawing/2017/model3d" xmlns:o="urn:schemas-microsoft-com:office:office" xmlns:oel="http://schemas.microsoft.com/office/2019/extlst" xmlns:r="http://schemas.openxmlformats.org/officeDocument/2006/relationships" xmlns:m="http://schemas.openxmlformats.org/officeDocument/2006/math" xmlns:v="urn:schemas-microsoft-com:vml" xmlns:wp14="http://schemas.microsoft.com/office/word/2010/wordprocessingDrawing" xmlns:wp="http://schemas.openxmlformats.org/drawingml/2006/wordprocessingDrawing" xmlns:w10="urn:schemas-microsoft-com:office:word" xmlns:w="http://schemas.openxmlformats.org/wordprocessingml/2006/main" xmlns:w14="http://schemas.microsoft.com/office/word/2010/wordml" xmlns:w15="http://schemas.microsoft.com/office/word/2012/wordml" xmlns:w16cex="http://schemas.microsoft.com/office/word/2018/wordml/cex" xmlns:w16cid="http://schemas.microsoft.com/office/word/2016/wordml/cid" xmlns:w16="http://schemas.microsoft.com/office/word/2018/wordml" xmlns:w16sdtdh="http://schemas.microsoft.com/office/word/2020/wordml/sdtdatahash" xmlns:w16se="http://schemas.microsoft.com/office/word/2015/wordml/symex" xmlns:wpg="http://schemas.microsoft.com/office/word/2010/wordprocessingGroup" xmlns:wpi="http://schemas.microsoft.com/office/word/2010/wordprocessingInk" xmlns:wne="http://schemas.microsoft.com/office/word/2006/wordml" xmlns:wps="http://schemas.microsoft.com/office/word/2010/wordprocessingShape" mc:Ignorable="w14 w15 w16se w16cid w16 w16cex w16sdtdh wp14">
+<w:footnotes xmlns:wpc="http://schemas.microsoft.com/office/word/2010/wordprocessingCanvas" xmlns:cx="http://schemas.microsoft.com/office/drawing/2014/chartex" xmlns:cx1="http://schemas.microsoft.com/office/drawing/2015/9/8/chartex" xmlns:cx2="http://schemas.microsoft.com/office/drawing/2015/10/21/chartex" xmlns:cx3="http://schemas.microsoft.com/office/drawing/2016/5/9/chartex" xmlns:cx4="http://schemas.microsoft.com/office/drawing/2016/5/10/chartex" xmlns:cx5="http://schemas.microsoft.com/office/drawing/2016/5/11/chartex" xmlns:cx6="http://schemas.microsoft.com/office/drawing/2016/5/12/chartex" xmlns:cx7="http://schemas.microsoft.com/office/drawing/2016/5/13/chartex" xmlns:cx8="http://schemas.microsoft.com/office/drawing/2016/5/14/chartex" xmlns:mc="http://schemas.openxmlformats.org/markup-compatibility/2006" xmlns:aink="http://schemas.microsoft.com/office/drawing/2016/ink" xmlns:am3d="http://schemas.microsoft.com/office/drawing/2017/model3d" xmlns:o="urn:schemas-microsoft-com:office:office" xmlns:oel="http://schemas.microsoft.com/office/2019/extlst" xmlns:r="http://schemas.openxmlformats.org/officeDocument/2006/relationships" xmlns:m="http://schemas.openxmlformats.org/officeDocument/2006/math" xmlns:v="urn:schemas-microsoft-com:vml" xmlns:wp14="http://schemas.microsoft.com/office/word/2010/wordprocessingDrawing" xmlns:wp="http://schemas.openxmlformats.org/drawingml/2006/wordprocessingDrawing" xmlns:w10="urn:schemas-microsoft-com:office:word" xmlns:w="http://schemas.openxmlformats.org/wordprocessingml/2006/main" xmlns:w14="http://schemas.microsoft.com/office/word/2010/wordml" xmlns:w15="http://schemas.microsoft.com/office/word/2012/wordml" xmlns:w16cex="http://schemas.microsoft.com/office/word/2018/wordml/cex" xmlns:w16cid="http://schemas.microsoft.com/office/word/2016/wordml/cid" xmlns:w16="http://schemas.microsoft.com/office/word/2018/wordml" xmlns:w16du="http://schemas.microsoft.com/office/word/2023/wordml/word16du" xmlns:w16sdtdh="http://schemas.microsoft.com/office/word/2020/wordml/sdtdatahash" xmlns:w16se="http://schemas.microsoft.com/office/word/2015/wordml/symex" xmlns:wpg="http://schemas.microsoft.com/office/word/2010/wordprocessingGroup" xmlns:wpi="http://schemas.microsoft.com/office/word/2010/wordprocessingInk" xmlns:wne="http://schemas.microsoft.com/office/word/2006/wordml" xmlns:wps="http://schemas.microsoft.com/office/word/2010/wordprocessingShape" mc:Ignorable="w14 w15 w16se w16cid w16 w16cex w16sdtdh w16du wp14">
   <w:footnote w:type="separator" w:id="-1">
     <w:p>
       <w:pPr>
@@ -2791,7 +2699,7 @@
 </file>
 
 <file path=word/header1.xml><?xml version="1.0" encoding="utf-8"?>
-<w:hdr xmlns:wpc="http://schemas.microsoft.com/office/word/2010/wordprocessingCanvas" xmlns:cx="http://schemas.microsoft.com/office/drawing/2014/chartex" xmlns:cx1="http://schemas.microsoft.com/office/drawing/2015/9/8/chartex" xmlns:cx2="http://schemas.microsoft.com/office/drawing/2015/10/21/chartex" xmlns:cx3="http://schemas.microsoft.com/office/drawing/2016/5/9/chartex" xmlns:cx4="http://schemas.microsoft.com/office/drawing/2016/5/10/chartex" xmlns:cx5="http://schemas.microsoft.com/office/drawing/2016/5/11/chartex" xmlns:cx6="http://schemas.microsoft.com/office/drawing/2016/5/12/chartex" xmlns:cx7="http://schemas.microsoft.com/office/drawing/2016/5/13/chartex" xmlns:cx8="http://schemas.microsoft.com/office/drawing/2016/5/14/chartex" xmlns:mc="http://schemas.openxmlformats.org/markup-compatibility/2006" xmlns:aink="http://schemas.microsoft.com/office/drawing/2016/ink" xmlns:am3d="http://schemas.microsoft.com/office/drawing/2017/model3d" xmlns:o="urn:schemas-microsoft-com:office:office" xmlns:oel="http://schemas.microsoft.com/office/2019/extlst" xmlns:r="http://schemas.openxmlformats.org/officeDocument/2006/relationships" xmlns:m="http://schemas.openxmlformats.org/officeDocument/2006/math" xmlns:v="urn:schemas-microsoft-com:vml" xmlns:wp14="http://schemas.microsoft.com/office/word/2010/wordprocessingDrawing" xmlns:wp="http://schemas.openxmlformats.org/drawingml/2006/wordprocessingDrawing" xmlns:w10="urn:schemas-microsoft-com:office:word" xmlns:w="http://schemas.openxmlformats.org/wordprocessingml/2006/main" xmlns:w14="http://schemas.microsoft.com/office/word/2010/wordml" xmlns:w15="http://schemas.microsoft.com/office/word/2012/wordml" xmlns:w16cex="http://schemas.microsoft.com/office/word/2018/wordml/cex" xmlns:w16cid="http://schemas.microsoft.com/office/word/2016/wordml/cid" xmlns:w16="http://schemas.microsoft.com/office/word/2018/wordml" xmlns:w16sdtdh="http://schemas.microsoft.com/office/word/2020/wordml/sdtdatahash" xmlns:w16se="http://schemas.microsoft.com/office/word/2015/wordml/symex" xmlns:wpg="http://schemas.microsoft.com/office/word/2010/wordprocessingGroup" xmlns:wpi="http://schemas.microsoft.com/office/word/2010/wordprocessingInk" xmlns:wne="http://schemas.microsoft.com/office/word/2006/wordml" xmlns:wps="http://schemas.microsoft.com/office/word/2010/wordprocessingShape" mc:Ignorable="w14 w15 w16se w16cid w16 w16cex w16sdtdh wp14">
+<w:hdr xmlns:wpc="http://schemas.microsoft.com/office/word/2010/wordprocessingCanvas" xmlns:cx="http://schemas.microsoft.com/office/drawing/2014/chartex" xmlns:cx1="http://schemas.microsoft.com/office/drawing/2015/9/8/chartex" xmlns:cx2="http://schemas.microsoft.com/office/drawing/2015/10/21/chartex" xmlns:cx3="http://schemas.microsoft.com/office/drawing/2016/5/9/chartex" xmlns:cx4="http://schemas.microsoft.com/office/drawing/2016/5/10/chartex" xmlns:cx5="http://schemas.microsoft.com/office/drawing/2016/5/11/chartex" xmlns:cx6="http://schemas.microsoft.com/office/drawing/2016/5/12/chartex" xmlns:cx7="http://schemas.microsoft.com/office/drawing/2016/5/13/chartex" xmlns:cx8="http://schemas.microsoft.com/office/drawing/2016/5/14/chartex" xmlns:mc="http://schemas.openxmlformats.org/markup-compatibility/2006" xmlns:aink="http://schemas.microsoft.com/office/drawing/2016/ink" xmlns:am3d="http://schemas.microsoft.com/office/drawing/2017/model3d" xmlns:o="urn:schemas-microsoft-com:office:office" xmlns:oel="http://schemas.microsoft.com/office/2019/extlst" xmlns:r="http://schemas.openxmlformats.org/officeDocument/2006/relationships" xmlns:m="http://schemas.openxmlformats.org/officeDocument/2006/math" xmlns:v="urn:schemas-microsoft-com:vml" xmlns:wp14="http://schemas.microsoft.com/office/word/2010/wordprocessingDrawing" xmlns:wp="http://schemas.openxmlformats.org/drawingml/2006/wordprocessingDrawing" xmlns:w10="urn:schemas-microsoft-com:office:word" xmlns:w="http://schemas.openxmlformats.org/wordprocessingml/2006/main" xmlns:w14="http://schemas.microsoft.com/office/word/2010/wordml" xmlns:w15="http://schemas.microsoft.com/office/word/2012/wordml" xmlns:w16cex="http://schemas.microsoft.com/office/word/2018/wordml/cex" xmlns:w16cid="http://schemas.microsoft.com/office/word/2016/wordml/cid" xmlns:w16="http://schemas.microsoft.com/office/word/2018/wordml" xmlns:w16du="http://schemas.microsoft.com/office/word/2023/wordml/word16du" xmlns:w16sdtdh="http://schemas.microsoft.com/office/word/2020/wordml/sdtdatahash" xmlns:w16se="http://schemas.microsoft.com/office/word/2015/wordml/symex" xmlns:wpg="http://schemas.microsoft.com/office/word/2010/wordprocessingGroup" xmlns:wpi="http://schemas.microsoft.com/office/word/2010/wordprocessingInk" xmlns:wne="http://schemas.microsoft.com/office/word/2006/wordml" xmlns:wps="http://schemas.microsoft.com/office/word/2010/wordprocessingShape" mc:Ignorable="w14 w15 w16se w16cid w16 w16cex w16sdtdh w16du wp14">
   <w:p>
     <w:pPr>
       <w:pBdr>
@@ -2815,7 +2723,7 @@
 </file>
 
 <file path=word/header2.xml><?xml version="1.0" encoding="utf-8"?>
-<w:hdr xmlns:wpc="http://schemas.microsoft.com/office/word/2010/wordprocessingCanvas" xmlns:cx="http://schemas.microsoft.com/office/drawing/2014/chartex" xmlns:cx1="http://schemas.microsoft.com/office/drawing/2015/9/8/chartex" xmlns:cx2="http://schemas.microsoft.com/office/drawing/2015/10/21/chartex" xmlns:cx3="http://schemas.microsoft.com/office/drawing/2016/5/9/chartex" xmlns:cx4="http://schemas.microsoft.com/office/drawing/2016/5/10/chartex" xmlns:cx5="http://schemas.microsoft.com/office/drawing/2016/5/11/chartex" xmlns:cx6="http://schemas.microsoft.com/office/drawing/2016/5/12/chartex" xmlns:cx7="http://schemas.microsoft.com/office/drawing/2016/5/13/chartex" xmlns:cx8="http://schemas.microsoft.com/office/drawing/2016/5/14/chartex" xmlns:mc="http://schemas.openxmlformats.org/markup-compatibility/2006" xmlns:aink="http://schemas.microsoft.com/office/drawing/2016/ink" xmlns:am3d="http://schemas.microsoft.com/office/drawing/2017/model3d" xmlns:o="urn:schemas-microsoft-com:office:office" xmlns:oel="http://schemas.microsoft.com/office/2019/extlst" xmlns:r="http://schemas.openxmlformats.org/officeDocument/2006/relationships" xmlns:m="http://schemas.openxmlformats.org/officeDocument/2006/math" xmlns:v="urn:schemas-microsoft-com:vml" xmlns:wp14="http://schemas.microsoft.com/office/word/2010/wordprocessingDrawing" xmlns:wp="http://schemas.openxmlformats.org/drawingml/2006/wordprocessingDrawing" xmlns:w10="urn:schemas-microsoft-com:office:word" xmlns:w="http://schemas.openxmlformats.org/wordprocessingml/2006/main" xmlns:w14="http://schemas.microsoft.com/office/word/2010/wordml" xmlns:w15="http://schemas.microsoft.com/office/word/2012/wordml" xmlns:w16cex="http://schemas.microsoft.com/office/word/2018/wordml/cex" xmlns:w16cid="http://schemas.microsoft.com/office/word/2016/wordml/cid" xmlns:w16="http://schemas.microsoft.com/office/word/2018/wordml" xmlns:w16sdtdh="http://schemas.microsoft.com/office/word/2020/wordml/sdtdatahash" xmlns:w16se="http://schemas.microsoft.com/office/word/2015/wordml/symex" xmlns:wpg="http://schemas.microsoft.com/office/word/2010/wordprocessingGroup" xmlns:wpi="http://schemas.microsoft.com/office/word/2010/wordprocessingInk" xmlns:wne="http://schemas.microsoft.com/office/word/2006/wordml" xmlns:wps="http://schemas.microsoft.com/office/word/2010/wordprocessingShape" mc:Ignorable="w14 w15 w16se w16cid w16 w16cex w16sdtdh wp14">
+<w:hdr xmlns:wpc="http://schemas.microsoft.com/office/word/2010/wordprocessingCanvas" xmlns:cx="http://schemas.microsoft.com/office/drawing/2014/chartex" xmlns:cx1="http://schemas.microsoft.com/office/drawing/2015/9/8/chartex" xmlns:cx2="http://schemas.microsoft.com/office/drawing/2015/10/21/chartex" xmlns:cx3="http://schemas.microsoft.com/office/drawing/2016/5/9/chartex" xmlns:cx4="http://schemas.microsoft.com/office/drawing/2016/5/10/chartex" xmlns:cx5="http://schemas.microsoft.com/office/drawing/2016/5/11/chartex" xmlns:cx6="http://schemas.microsoft.com/office/drawing/2016/5/12/chartex" xmlns:cx7="http://schemas.microsoft.com/office/drawing/2016/5/13/chartex" xmlns:cx8="http://schemas.microsoft.com/office/drawing/2016/5/14/chartex" xmlns:mc="http://schemas.openxmlformats.org/markup-compatibility/2006" xmlns:aink="http://schemas.microsoft.com/office/drawing/2016/ink" xmlns:am3d="http://schemas.microsoft.com/office/drawing/2017/model3d" xmlns:o="urn:schemas-microsoft-com:office:office" xmlns:oel="http://schemas.microsoft.com/office/2019/extlst" xmlns:r="http://schemas.openxmlformats.org/officeDocument/2006/relationships" xmlns:m="http://schemas.openxmlformats.org/officeDocument/2006/math" xmlns:v="urn:schemas-microsoft-com:vml" xmlns:wp14="http://schemas.microsoft.com/office/word/2010/wordprocessingDrawing" xmlns:wp="http://schemas.openxmlformats.org/drawingml/2006/wordprocessingDrawing" xmlns:w10="urn:schemas-microsoft-com:office:word" xmlns:w="http://schemas.openxmlformats.org/wordprocessingml/2006/main" xmlns:w14="http://schemas.microsoft.com/office/word/2010/wordml" xmlns:w15="http://schemas.microsoft.com/office/word/2012/wordml" xmlns:w16cex="http://schemas.microsoft.com/office/word/2018/wordml/cex" xmlns:w16cid="http://schemas.microsoft.com/office/word/2016/wordml/cid" xmlns:w16="http://schemas.microsoft.com/office/word/2018/wordml" xmlns:w16du="http://schemas.microsoft.com/office/word/2023/wordml/word16du" xmlns:w16sdtdh="http://schemas.microsoft.com/office/word/2020/wordml/sdtdatahash" xmlns:w16se="http://schemas.microsoft.com/office/word/2015/wordml/symex" xmlns:wpg="http://schemas.microsoft.com/office/word/2010/wordprocessingGroup" xmlns:wpi="http://schemas.microsoft.com/office/word/2010/wordprocessingInk" xmlns:wne="http://schemas.microsoft.com/office/word/2006/wordml" xmlns:wps="http://schemas.microsoft.com/office/word/2010/wordprocessingShape" mc:Ignorable="w14 w15 w16se w16cid w16 w16cex w16sdtdh w16du wp14">
   <w:p>
     <w:pPr>
       <w:pBdr>
@@ -2839,7 +2747,7 @@
 </file>
 
 <file path=word/header3.xml><?xml version="1.0" encoding="utf-8"?>
-<w:hdr xmlns:wpc="http://schemas.microsoft.com/office/word/2010/wordprocessingCanvas" xmlns:cx="http://schemas.microsoft.com/office/drawing/2014/chartex" xmlns:cx1="http://schemas.microsoft.com/office/drawing/2015/9/8/chartex" xmlns:cx2="http://schemas.microsoft.com/office/drawing/2015/10/21/chartex" xmlns:cx3="http://schemas.microsoft.com/office/drawing/2016/5/9/chartex" xmlns:cx4="http://schemas.microsoft.com/office/drawing/2016/5/10/chartex" xmlns:cx5="http://schemas.microsoft.com/office/drawing/2016/5/11/chartex" xmlns:cx6="http://schemas.microsoft.com/office/drawing/2016/5/12/chartex" xmlns:cx7="http://schemas.microsoft.com/office/drawing/2016/5/13/chartex" xmlns:cx8="http://schemas.microsoft.com/office/drawing/2016/5/14/chartex" xmlns:mc="http://schemas.openxmlformats.org/markup-compatibility/2006" xmlns:aink="http://schemas.microsoft.com/office/drawing/2016/ink" xmlns:am3d="http://schemas.microsoft.com/office/drawing/2017/model3d" xmlns:o="urn:schemas-microsoft-com:office:office" xmlns:oel="http://schemas.microsoft.com/office/2019/extlst" xmlns:r="http://schemas.openxmlformats.org/officeDocument/2006/relationships" xmlns:m="http://schemas.openxmlformats.org/officeDocument/2006/math" xmlns:v="urn:schemas-microsoft-com:vml" xmlns:wp14="http://schemas.microsoft.com/office/word/2010/wordprocessingDrawing" xmlns:wp="http://schemas.openxmlformats.org/drawingml/2006/wordprocessingDrawing" xmlns:w10="urn:schemas-microsoft-com:office:word" xmlns:w="http://schemas.openxmlformats.org/wordprocessingml/2006/main" xmlns:w14="http://schemas.microsoft.com/office/word/2010/wordml" xmlns:w15="http://schemas.microsoft.com/office/word/2012/wordml" xmlns:w16cex="http://schemas.microsoft.com/office/word/2018/wordml/cex" xmlns:w16cid="http://schemas.microsoft.com/office/word/2016/wordml/cid" xmlns:w16="http://schemas.microsoft.com/office/word/2018/wordml" xmlns:w16sdtdh="http://schemas.microsoft.com/office/word/2020/wordml/sdtdatahash" xmlns:w16se="http://schemas.microsoft.com/office/word/2015/wordml/symex" xmlns:wpg="http://schemas.microsoft.com/office/word/2010/wordprocessingGroup" xmlns:wpi="http://schemas.microsoft.com/office/word/2010/wordprocessingInk" xmlns:wne="http://schemas.microsoft.com/office/word/2006/wordml" xmlns:wps="http://schemas.microsoft.com/office/word/2010/wordprocessingShape" mc:Ignorable="w14 w15 w16se w16cid w16 w16cex w16sdtdh wp14">
+<w:hdr xmlns:wpc="http://schemas.microsoft.com/office/word/2010/wordprocessingCanvas" xmlns:cx="http://schemas.microsoft.com/office/drawing/2014/chartex" xmlns:cx1="http://schemas.microsoft.com/office/drawing/2015/9/8/chartex" xmlns:cx2="http://schemas.microsoft.com/office/drawing/2015/10/21/chartex" xmlns:cx3="http://schemas.microsoft.com/office/drawing/2016/5/9/chartex" xmlns:cx4="http://schemas.microsoft.com/office/drawing/2016/5/10/chartex" xmlns:cx5="http://schemas.microsoft.com/office/drawing/2016/5/11/chartex" xmlns:cx6="http://schemas.microsoft.com/office/drawing/2016/5/12/chartex" xmlns:cx7="http://schemas.microsoft.com/office/drawing/2016/5/13/chartex" xmlns:cx8="http://schemas.microsoft.com/office/drawing/2016/5/14/chartex" xmlns:mc="http://schemas.openxmlformats.org/markup-compatibility/2006" xmlns:aink="http://schemas.microsoft.com/office/drawing/2016/ink" xmlns:am3d="http://schemas.microsoft.com/office/drawing/2017/model3d" xmlns:o="urn:schemas-microsoft-com:office:office" xmlns:oel="http://schemas.microsoft.com/office/2019/extlst" xmlns:r="http://schemas.openxmlformats.org/officeDocument/2006/relationships" xmlns:m="http://schemas.openxmlformats.org/officeDocument/2006/math" xmlns:v="urn:schemas-microsoft-com:vml" xmlns:wp14="http://schemas.microsoft.com/office/word/2010/wordprocessingDrawing" xmlns:wp="http://schemas.openxmlformats.org/drawingml/2006/wordprocessingDrawing" xmlns:w10="urn:schemas-microsoft-com:office:word" xmlns:w="http://schemas.openxmlformats.org/wordprocessingml/2006/main" xmlns:w14="http://schemas.microsoft.com/office/word/2010/wordml" xmlns:w15="http://schemas.microsoft.com/office/word/2012/wordml" xmlns:w16cex="http://schemas.microsoft.com/office/word/2018/wordml/cex" xmlns:w16cid="http://schemas.microsoft.com/office/word/2016/wordml/cid" xmlns:w16="http://schemas.microsoft.com/office/word/2018/wordml" xmlns:w16du="http://schemas.microsoft.com/office/word/2023/wordml/word16du" xmlns:w16sdtdh="http://schemas.microsoft.com/office/word/2020/wordml/sdtdatahash" xmlns:w16se="http://schemas.microsoft.com/office/word/2015/wordml/symex" xmlns:wpg="http://schemas.microsoft.com/office/word/2010/wordprocessingGroup" xmlns:wpi="http://schemas.microsoft.com/office/word/2010/wordprocessingInk" xmlns:wne="http://schemas.microsoft.com/office/word/2006/wordml" xmlns:wps="http://schemas.microsoft.com/office/word/2010/wordprocessingShape" mc:Ignorable="w14 w15 w16se w16cid w16 w16cex w16sdtdh w16du wp14">
   <w:p>
     <w:pPr>
       <w:pBdr>
@@ -2863,7 +2771,7 @@
 </file>
 
 <file path=word/numbering.xml><?xml version="1.0" encoding="utf-8"?>
-<w:numbering xmlns:wpc="http://schemas.microsoft.com/office/word/2010/wordprocessingCanvas" xmlns:cx="http://schemas.microsoft.com/office/drawing/2014/chartex" xmlns:cx1="http://schemas.microsoft.com/office/drawing/2015/9/8/chartex" xmlns:cx2="http://schemas.microsoft.com/office/drawing/2015/10/21/chartex" xmlns:cx3="http://schemas.microsoft.com/office/drawing/2016/5/9/chartex" xmlns:cx4="http://schemas.microsoft.com/office/drawing/2016/5/10/chartex" xmlns:cx5="http://schemas.microsoft.com/office/drawing/2016/5/11/chartex" xmlns:cx6="http://schemas.microsoft.com/office/drawing/2016/5/12/chartex" xmlns:cx7="http://schemas.microsoft.com/office/drawing/2016/5/13/chartex" xmlns:cx8="http://schemas.microsoft.com/office/drawing/2016/5/14/chartex" xmlns:mc="http://schemas.openxmlformats.org/markup-compatibility/2006" xmlns:aink="http://schemas.microsoft.com/office/drawing/2016/ink" xmlns:am3d="http://schemas.microsoft.com/office/drawing/2017/model3d" xmlns:o="urn:schemas-microsoft-com:office:office" xmlns:oel="http://schemas.microsoft.com/office/2019/extlst" xmlns:r="http://schemas.openxmlformats.org/officeDocument/2006/relationships" xmlns:m="http://schemas.openxmlformats.org/officeDocument/2006/math" xmlns:v="urn:schemas-microsoft-com:vml" xmlns:wp14="http://schemas.microsoft.com/office/word/2010/wordprocessingDrawing" xmlns:wp="http://schemas.openxmlformats.org/drawingml/2006/wordprocessingDrawing" xmlns:w10="urn:schemas-microsoft-com:office:word" xmlns:w="http://schemas.openxmlformats.org/wordprocessingml/2006/main" xmlns:w14="http://schemas.microsoft.com/office/word/2010/wordml" xmlns:w15="http://schemas.microsoft.com/office/word/2012/wordml" xmlns:w16cex="http://schemas.microsoft.com/office/word/2018/wordml/cex" xmlns:w16cid="http://schemas.microsoft.com/office/word/2016/wordml/cid" xmlns:w16="http://schemas.microsoft.com/office/word/2018/wordml" xmlns:w16sdtdh="http://schemas.microsoft.com/office/word/2020/wordml/sdtdatahash" xmlns:w16se="http://schemas.microsoft.com/office/word/2015/wordml/symex" xmlns:wpg="http://schemas.microsoft.com/office/word/2010/wordprocessingGroup" xmlns:wpi="http://schemas.microsoft.com/office/word/2010/wordprocessingInk" xmlns:wne="http://schemas.microsoft.com/office/word/2006/wordml" xmlns:wps="http://schemas.microsoft.com/office/word/2010/wordprocessingShape" mc:Ignorable="w14 w15 w16se w16cid w16 w16cex w16sdtdh wp14">
+<w:numbering xmlns:wpc="http://schemas.microsoft.com/office/word/2010/wordprocessingCanvas" xmlns:cx="http://schemas.microsoft.com/office/drawing/2014/chartex" xmlns:cx1="http://schemas.microsoft.com/office/drawing/2015/9/8/chartex" xmlns:cx2="http://schemas.microsoft.com/office/drawing/2015/10/21/chartex" xmlns:cx3="http://schemas.microsoft.com/office/drawing/2016/5/9/chartex" xmlns:cx4="http://schemas.microsoft.com/office/drawing/2016/5/10/chartex" xmlns:cx5="http://schemas.microsoft.com/office/drawing/2016/5/11/chartex" xmlns:cx6="http://schemas.microsoft.com/office/drawing/2016/5/12/chartex" xmlns:cx7="http://schemas.microsoft.com/office/drawing/2016/5/13/chartex" xmlns:cx8="http://schemas.microsoft.com/office/drawing/2016/5/14/chartex" xmlns:mc="http://schemas.openxmlformats.org/markup-compatibility/2006" xmlns:aink="http://schemas.microsoft.com/office/drawing/2016/ink" xmlns:am3d="http://schemas.microsoft.com/office/drawing/2017/model3d" xmlns:o="urn:schemas-microsoft-com:office:office" xmlns:oel="http://schemas.microsoft.com/office/2019/extlst" xmlns:r="http://schemas.openxmlformats.org/officeDocument/2006/relationships" xmlns:m="http://schemas.openxmlformats.org/officeDocument/2006/math" xmlns:v="urn:schemas-microsoft-com:vml" xmlns:wp14="http://schemas.microsoft.com/office/word/2010/wordprocessingDrawing" xmlns:wp="http://schemas.openxmlformats.org/drawingml/2006/wordprocessingDrawing" xmlns:w10="urn:schemas-microsoft-com:office:word" xmlns:w="http://schemas.openxmlformats.org/wordprocessingml/2006/main" xmlns:w14="http://schemas.microsoft.com/office/word/2010/wordml" xmlns:w15="http://schemas.microsoft.com/office/word/2012/wordml" xmlns:w16cex="http://schemas.microsoft.com/office/word/2018/wordml/cex" xmlns:w16cid="http://schemas.microsoft.com/office/word/2016/wordml/cid" xmlns:w16="http://schemas.microsoft.com/office/word/2018/wordml" xmlns:w16du="http://schemas.microsoft.com/office/word/2023/wordml/word16du" xmlns:w16sdtdh="http://schemas.microsoft.com/office/word/2020/wordml/sdtdatahash" xmlns:w16se="http://schemas.microsoft.com/office/word/2015/wordml/symex" xmlns:wpg="http://schemas.microsoft.com/office/word/2010/wordprocessingGroup" xmlns:wpi="http://schemas.microsoft.com/office/word/2010/wordprocessingInk" xmlns:wne="http://schemas.microsoft.com/office/word/2006/wordml" xmlns:wps="http://schemas.microsoft.com/office/word/2010/wordprocessingShape" mc:Ignorable="w14 w15 w16se w16cid w16 w16cex w16sdtdh w16du wp14">
   <w:abstractNum w:abstractNumId="0" w15:restartNumberingAfterBreak="0">
     <w:nsid w:val="2D8C137E"/>
     <w:multiLevelType w:val="multilevel"/>
@@ -3308,7 +3216,7 @@
 </file>
 
 <file path=word/styles.xml><?xml version="1.0" encoding="utf-8"?>
-<w:styles xmlns:mc="http://schemas.openxmlformats.org/markup-compatibility/2006" xmlns:r="http://schemas.openxmlformats.org/officeDocument/2006/relationships" xmlns:w="http://schemas.openxmlformats.org/wordprocessingml/2006/main" xmlns:w14="http://schemas.microsoft.com/office/word/2010/wordml" xmlns:w15="http://schemas.microsoft.com/office/word/2012/wordml" xmlns:w16cex="http://schemas.microsoft.com/office/word/2018/wordml/cex" xmlns:w16cid="http://schemas.microsoft.com/office/word/2016/wordml/cid" xmlns:w16="http://schemas.microsoft.com/office/word/2018/wordml" xmlns:w16sdtdh="http://schemas.microsoft.com/office/word/2020/wordml/sdtdatahash" xmlns:w16se="http://schemas.microsoft.com/office/word/2015/wordml/symex" mc:Ignorable="w14 w15 w16se w16cid w16 w16cex w16sdtdh">
+<w:styles xmlns:mc="http://schemas.openxmlformats.org/markup-compatibility/2006" xmlns:r="http://schemas.openxmlformats.org/officeDocument/2006/relationships" xmlns:w="http://schemas.openxmlformats.org/wordprocessingml/2006/main" xmlns:w14="http://schemas.microsoft.com/office/word/2010/wordml" xmlns:w15="http://schemas.microsoft.com/office/word/2012/wordml" xmlns:w16cex="http://schemas.microsoft.com/office/word/2018/wordml/cex" xmlns:w16cid="http://schemas.microsoft.com/office/word/2016/wordml/cid" xmlns:w16="http://schemas.microsoft.com/office/word/2018/wordml" xmlns:w16du="http://schemas.microsoft.com/office/word/2023/wordml/word16du" xmlns:w16sdtdh="http://schemas.microsoft.com/office/word/2020/wordml/sdtdatahash" xmlns:w16se="http://schemas.microsoft.com/office/word/2015/wordml/symex" mc:Ignorable="w14 w15 w16se w16cid w16 w16cex w16sdtdh w16du">
   <w:docDefaults>
     <w:rPrDefault>
       <w:rPr>

</xml_diff>

<commit_message>
2024/07 Sector File Update (#769)
* Sector file update for AIRAC 2024/07

* README

---------

Co-authored-by: VATSIM UK <privileged-access@vatsim.uk>
Co-authored-by: luke11brown <13762210+luke11brown@users.noreply.github.com>
</commit_message>
<xml_diff>
--- a/_docs/README.docx
+++ b/_docs/README.docx
@@ -237,7 +237,7 @@
           <w:sz w:val="28"/>
           <w:szCs w:val="28"/>
         </w:rPr>
-        <w:t>6</w:t>
+        <w:t>7</w:t>
       </w:r>
       <w:r>
         <w:rPr>
@@ -287,7 +287,27 @@
           <w:sz w:val="28"/>
           <w:szCs w:val="28"/>
         </w:rPr>
-        <w:t>4 JUNE</w:t>
+        <w:t>1</w:t>
+      </w:r>
+      <w:r>
+        <w:rPr>
+          <w:rFonts w:ascii="Alegre Sans" w:eastAsia="Alegre Sans" w:hAnsi="Alegre Sans" w:cs="Alegre Sans"/>
+          <w:bCs/>
+          <w:color w:val="17375E"/>
+          <w:sz w:val="28"/>
+          <w:szCs w:val="28"/>
+        </w:rPr>
+        <w:t xml:space="preserve"> JU</w:t>
+      </w:r>
+      <w:r>
+        <w:rPr>
+          <w:rFonts w:ascii="Alegre Sans" w:eastAsia="Alegre Sans" w:hAnsi="Alegre Sans" w:cs="Alegre Sans"/>
+          <w:bCs/>
+          <w:color w:val="17375E"/>
+          <w:sz w:val="28"/>
+          <w:szCs w:val="28"/>
+        </w:rPr>
+        <w:t>LY</w:t>
       </w:r>
       <w:r>
         <w:rPr>
@@ -1267,17 +1287,8 @@
                           <w:i/>
                           <w:lang w:val="en-US"/>
                         </w:rPr>
-                        <w:t xml:space="preserve"> stores passwords as plain text. Do not share profiles containing your VATSIM </w:t>
+                        <w:t xml:space="preserve"> stores passwords as plain text. Do not share profiles containing your VATSIM password</w:t>
                       </w:r>
-                      <w:proofErr w:type="gramStart"/>
-                      <w:r>
-                        <w:rPr>
-                          <w:i/>
-                          <w:lang w:val="en-US"/>
-                        </w:rPr>
-                        <w:t>password</w:t>
-                      </w:r>
-                      <w:proofErr w:type="gramEnd"/>
                     </w:p>
                   </w:txbxContent>
                 </v:textbox>
@@ -2453,36 +2464,6 @@
       </w:hyperlink>
       <w:r>
         <w:t xml:space="preserve"> (VATSIM Canada)</w:t>
-      </w:r>
-    </w:p>
-    <w:p>
-      <w:pPr>
-        <w:pStyle w:val="ListParagraph"/>
-        <w:numPr>
-          <w:ilvl w:val="0"/>
-          <w:numId w:val="3"/>
-        </w:numPr>
-        <w:pBdr>
-          <w:top w:val="nil"/>
-          <w:left w:val="nil"/>
-          <w:bottom w:val="nil"/>
-          <w:right w:val="nil"/>
-          <w:between w:val="nil"/>
-        </w:pBdr>
-      </w:pPr>
-      <w:proofErr w:type="spellStart"/>
-      <w:r>
-        <w:t>vP</w:t>
-      </w:r>
-      <w:r>
-        <w:t>ar</w:t>
-      </w:r>
-      <w:r>
-        <w:t>kAir</w:t>
-      </w:r>
-      <w:proofErr w:type="spellEnd"/>
-      <w:r>
-        <w:t xml:space="preserve"> (George Complin)</w:t>
       </w:r>
     </w:p>
     <w:p>

</xml_diff>

<commit_message>
Fixes #792 - Add CCDS-R for NODE Based Displays (#795)
* Tag and plugin

* Add plugin to ASR

* credits

* Update conversions.json

* Update PC Bandbox.prf

* Update Scottish Lower.prf

* Update Gatwick.prf

* Update Generic Radar.prf

* Update Tags.txt

* Update TC East.prf

* Update Tags.txt

* Revert "Update Tags.txt"

This reverts commit bc557ca04c3aebc198f3c301b029aa826dd023b2.

* Update Tags.txt

---------

Co-authored-by: luke11brown <13762210+luke11brown@users.noreply.github.com>
</commit_message>
<xml_diff>
--- a/_docs/README.docx
+++ b/_docs/README.docx
@@ -1390,15 +1390,7 @@
     </w:p>
     <w:p>
       <w:r>
-        <w:t>Most profiles in this pack (</w:t>
-      </w:r>
-      <w:proofErr w:type="gramStart"/>
-      <w:r>
-        <w:t>with the exception of</w:t>
-      </w:r>
-      <w:proofErr w:type="gramEnd"/>
-      <w:r>
-        <w:t xml:space="preserve"> those only containing one SMR/ATM e.g. ‘Gatwick SMR’), utilise multiple ASRs that you can switch between. These are accessed by pressing the ‘F1’ key, followed by a number key (1-9). The number associated will determine which view is loaded. </w:t>
+        <w:t xml:space="preserve">Most profiles in this pack (with the exception of those only containing one SMR/ATM e.g. ‘Gatwick SMR’), utilise multiple ASRs that you can switch between. These are accessed by pressing the ‘F1’ key, followed by a number key (1-9). The number associated will determine which view is loaded. </w:t>
       </w:r>
     </w:p>
     <w:p>
@@ -1685,18 +1677,13 @@
     </w:p>
     <w:p>
       <w:r>
-        <w:t xml:space="preserve">*Intended to be moved around the remaining ground maps using the </w:t>
-      </w:r>
-      <w:proofErr w:type="gramStart"/>
-      <w:r>
-        <w:t>“.</w:t>
+        <w:t>*Intended to be moved around the remaining ground maps using the “.</w:t>
       </w:r>
       <w:proofErr w:type="spellStart"/>
       <w:r>
         <w:t>center</w:t>
       </w:r>
       <w:proofErr w:type="spellEnd"/>
-      <w:proofErr w:type="gramEnd"/>
       <w:r>
         <w:t xml:space="preserve">” command. </w:t>
       </w:r>
@@ -1814,18 +1801,13 @@
     </w:p>
     <w:p>
       <w:r>
-        <w:t>Commands are typically named by the first letter of each word. For example</w:t>
-      </w:r>
-      <w:proofErr w:type="gramStart"/>
-      <w:r>
-        <w:t>, .</w:t>
+        <w:t>Commands are typically named by the first letter of each word. For example, .</w:t>
       </w:r>
       <w:proofErr w:type="spellStart"/>
       <w:r>
         <w:t>cfl</w:t>
       </w:r>
       <w:proofErr w:type="spellEnd"/>
-      <w:proofErr w:type="gramEnd"/>
       <w:r>
         <w:t xml:space="preserve"> = Climb FL, .</w:t>
       </w:r>
@@ -1858,7 +1840,6 @@
         </w:pBdr>
         <w:spacing w:after="0"/>
       </w:pPr>
-      <w:proofErr w:type="gramStart"/>
       <w:r>
         <w:rPr>
           <w:color w:val="000000"/>
@@ -1873,7 +1854,6 @@
         <w:t>pdc</w:t>
       </w:r>
       <w:proofErr w:type="spellEnd"/>
-      <w:proofErr w:type="gramEnd"/>
       <w:r>
         <w:rPr>
           <w:color w:val="000000"/>
@@ -1932,19 +1912,11 @@
         </w:pBdr>
         <w:spacing w:after="0"/>
       </w:pPr>
-      <w:proofErr w:type="gramStart"/>
-      <w:r>
-        <w:rPr>
-          <w:color w:val="000000"/>
-        </w:rPr>
-        <w:t>.sidi</w:t>
-      </w:r>
-      <w:proofErr w:type="gramEnd"/>
-      <w:r>
-        <w:rPr>
-          <w:color w:val="000000"/>
-        </w:rPr>
-        <w:t xml:space="preserve"> - a SID clearance, specifying the initial altitude </w:t>
+      <w:r>
+        <w:rPr>
+          <w:color w:val="000000"/>
+        </w:rPr>
+        <w:t xml:space="preserve">.sidi - a SID clearance, specifying the initial altitude </w:t>
       </w:r>
     </w:p>
     <w:p>
@@ -1962,19 +1934,11 @@
         </w:pBdr>
         <w:spacing w:after="0"/>
       </w:pPr>
-      <w:proofErr w:type="gramStart"/>
-      <w:r>
-        <w:rPr>
-          <w:color w:val="000000"/>
-        </w:rPr>
-        <w:t>.star</w:t>
-      </w:r>
-      <w:proofErr w:type="gramEnd"/>
-      <w:r>
-        <w:rPr>
-          <w:color w:val="000000"/>
-        </w:rPr>
-        <w:t xml:space="preserve"> "[STAR] arrival for [DEST]" (designator and DEST taken from the ES information)</w:t>
+      <w:r>
+        <w:rPr>
+          <w:color w:val="000000"/>
+        </w:rPr>
+        <w:t>.star "[STAR] arrival for [DEST]" (designator and DEST taken from the ES information)</w:t>
       </w:r>
     </w:p>
     <w:p>
@@ -1992,7 +1956,6 @@
         </w:pBdr>
         <w:spacing w:after="0"/>
       </w:pPr>
-      <w:proofErr w:type="gramStart"/>
       <w:r>
         <w:rPr>
           <w:color w:val="000000"/>
@@ -2007,7 +1970,6 @@
         <w:t>ho</w:t>
       </w:r>
       <w:proofErr w:type="spellEnd"/>
-      <w:proofErr w:type="gramEnd"/>
       <w:r>
         <w:rPr>
           <w:color w:val="000000"/>
@@ -2042,19 +2004,11 @@
         </w:pBdr>
         <w:spacing w:after="0"/>
       </w:pPr>
-      <w:proofErr w:type="gramStart"/>
-      <w:r>
-        <w:rPr>
-          <w:color w:val="000000"/>
-        </w:rPr>
-        <w:t>.rh</w:t>
-      </w:r>
-      <w:proofErr w:type="gramEnd"/>
-      <w:r>
-        <w:rPr>
-          <w:color w:val="000000"/>
-        </w:rPr>
-        <w:t xml:space="preserve"> - see above for usage ("report heading to") </w:t>
+      <w:r>
+        <w:rPr>
+          <w:color w:val="000000"/>
+        </w:rPr>
+        <w:t xml:space="preserve">.rh - see above for usage ("report heading to") </w:t>
       </w:r>
     </w:p>
     <w:p>
@@ -2108,7 +2062,6 @@
         </w:pBdr>
         <w:spacing w:after="0"/>
       </w:pPr>
-      <w:proofErr w:type="gramStart"/>
       <w:r>
         <w:rPr>
           <w:color w:val="000000"/>
@@ -2123,7 +2076,6 @@
         <w:t>rd</w:t>
       </w:r>
       <w:proofErr w:type="spellEnd"/>
-      <w:proofErr w:type="gramEnd"/>
       <w:r>
         <w:rPr>
           <w:color w:val="000000"/>
@@ -2146,7 +2098,6 @@
         </w:pBdr>
         <w:spacing w:after="0"/>
       </w:pPr>
-      <w:proofErr w:type="gramStart"/>
       <w:r>
         <w:rPr>
           <w:color w:val="000000"/>
@@ -2161,7 +2112,6 @@
         <w:t>rond</w:t>
       </w:r>
       <w:proofErr w:type="spellEnd"/>
-      <w:proofErr w:type="gramEnd"/>
       <w:r>
         <w:rPr>
           <w:color w:val="000000"/>
@@ -2198,7 +2148,6 @@
         </w:pBdr>
         <w:spacing w:after="0"/>
       </w:pPr>
-      <w:proofErr w:type="gramStart"/>
       <w:r>
         <w:rPr>
           <w:color w:val="000000"/>
@@ -2213,7 +2162,6 @@
         <w:t>sq</w:t>
       </w:r>
       <w:proofErr w:type="spellEnd"/>
-      <w:proofErr w:type="gramEnd"/>
       <w:r>
         <w:rPr>
           <w:color w:val="000000"/>
@@ -2298,7 +2246,7 @@
         <w:rPr>
           <w:color w:val="000000"/>
         </w:rPr>
-        <w:t xml:space="preserve"> (Andy Ford) </w:t>
+        <w:t xml:space="preserve"> (Andy Ford)</w:t>
       </w:r>
     </w:p>
     <w:p>
@@ -2543,7 +2491,33 @@
         </w:r>
       </w:hyperlink>
       <w:r>
-        <w:t xml:space="preserve"> (Jan Fries) </w:t>
+        <w:t xml:space="preserve"> (Jan Fries)</w:t>
+      </w:r>
+    </w:p>
+    <w:p>
+      <w:pPr>
+        <w:pStyle w:val="ListParagraph"/>
+        <w:numPr>
+          <w:ilvl w:val="0"/>
+          <w:numId w:val="3"/>
+        </w:numPr>
+      </w:pPr>
+      <w:hyperlink r:id="rId32" w:history="1">
+        <w:r>
+          <w:rPr>
+            <w:rStyle w:val="Hyperlink"/>
+          </w:rPr>
+          <w:t>CCDR-S</w:t>
+        </w:r>
+      </w:hyperlink>
+      <w:r>
+        <w:t xml:space="preserve"> (</w:t>
+      </w:r>
+      <w:r>
+        <w:t>Joshua Seagrave</w:t>
+      </w:r>
+      <w:r>
+        <w:t>)</w:t>
       </w:r>
     </w:p>
     <w:sectPr>
@@ -3722,7 +3696,6 @@
   <w:style w:type="character" w:default="1" w:styleId="DefaultParagraphFont">
     <w:name w:val="Default Paragraph Font"/>
     <w:uiPriority w:val="1"/>
-    <w:semiHidden/>
     <w:unhideWhenUsed/>
   </w:style>
   <w:style w:type="table" w:default="1" w:styleId="TableNormal">

</xml_diff>

<commit_message>
2024/08 Sector File Update (#816)
* Update sector file and GNG data

* Update SMR labels

* README

---------

Co-authored-by: VATSIM UK <privileged-access@vatsim.uk>
Co-authored-by: luke11brown <13762210+luke11brown@users.noreply.github.com>
</commit_message>
<xml_diff>
--- a/_docs/README.docx
+++ b/_docs/README.docx
@@ -237,7 +237,7 @@
           <w:sz w:val="28"/>
           <w:szCs w:val="28"/>
         </w:rPr>
-        <w:t>7</w:t>
+        <w:t>8</w:t>
       </w:r>
       <w:r>
         <w:rPr>
@@ -277,37 +277,7 @@
           <w:sz w:val="28"/>
           <w:szCs w:val="28"/>
         </w:rPr>
-        <w:t>1</w:t>
-      </w:r>
-      <w:r>
-        <w:rPr>
-          <w:rFonts w:ascii="Alegre Sans" w:eastAsia="Alegre Sans" w:hAnsi="Alegre Sans" w:cs="Alegre Sans"/>
-          <w:bCs/>
-          <w:color w:val="17375E"/>
-          <w:sz w:val="28"/>
-          <w:szCs w:val="28"/>
-        </w:rPr>
-        <w:t>1</w:t>
-      </w:r>
-      <w:r>
-        <w:rPr>
-          <w:rFonts w:ascii="Alegre Sans" w:eastAsia="Alegre Sans" w:hAnsi="Alegre Sans" w:cs="Alegre Sans"/>
-          <w:bCs/>
-          <w:color w:val="17375E"/>
-          <w:sz w:val="28"/>
-          <w:szCs w:val="28"/>
-        </w:rPr>
-        <w:t xml:space="preserve"> JU</w:t>
-      </w:r>
-      <w:r>
-        <w:rPr>
-          <w:rFonts w:ascii="Alegre Sans" w:eastAsia="Alegre Sans" w:hAnsi="Alegre Sans" w:cs="Alegre Sans"/>
-          <w:bCs/>
-          <w:color w:val="17375E"/>
-          <w:sz w:val="28"/>
-          <w:szCs w:val="28"/>
-        </w:rPr>
-        <w:t>LY</w:t>
+        <w:t>08 August</w:t>
       </w:r>
       <w:r>
         <w:rPr>
@@ -454,7 +424,6 @@
           <w:szCs w:val="22"/>
         </w:rPr>
       </w:pPr>
-      <w:proofErr w:type="spellStart"/>
       <w:r>
         <w:rPr>
           <w:rFonts w:ascii="Calibri" w:eastAsia="Calibri" w:hAnsi="Calibri" w:cs="Calibri"/>
@@ -462,17 +431,7 @@
           <w:sz w:val="22"/>
           <w:szCs w:val="22"/>
         </w:rPr>
-        <w:t>EuroScope</w:t>
-      </w:r>
-      <w:proofErr w:type="spellEnd"/>
-      <w:r>
-        <w:rPr>
-          <w:rFonts w:ascii="Calibri" w:eastAsia="Calibri" w:hAnsi="Calibri" w:cs="Calibri"/>
-          <w:b/>
-          <w:sz w:val="22"/>
-          <w:szCs w:val="22"/>
-        </w:rPr>
-        <w:t xml:space="preserve"> Version</w:t>
+        <w:t>EuroScope Version</w:t>
       </w:r>
     </w:p>
     <w:p>
@@ -520,15 +479,7 @@
         <w:t>s</w:t>
       </w:r>
       <w:r>
-        <w:t xml:space="preserve"> of </w:t>
-      </w:r>
-      <w:proofErr w:type="spellStart"/>
-      <w:r>
-        <w:t>EuroScope</w:t>
-      </w:r>
-      <w:proofErr w:type="spellEnd"/>
-      <w:r>
-        <w:t xml:space="preserve"> become available, functions may not work as expected. Support will only be provided for the version noted above</w:t>
+        <w:t xml:space="preserve"> of EuroScope become available, functions may not work as expected. Support will only be provided for the version noted above</w:t>
       </w:r>
       <w:r>
         <w:t xml:space="preserve"> or announced via the VATSIM UK Discord server.</w:t>
@@ -546,7 +497,6 @@
       </w:pPr>
       <w:bookmarkStart w:id="2" w:name="_heading=h.lypac7e3f5xp" w:colFirst="0" w:colLast="0"/>
       <w:bookmarkEnd w:id="2"/>
-      <w:proofErr w:type="spellStart"/>
       <w:r>
         <w:rPr>
           <w:rFonts w:ascii="Alegre Sans" w:eastAsia="Calibri" w:hAnsi="Alegre Sans" w:cs="Calibri"/>
@@ -555,31 +505,12 @@
           <w:sz w:val="40"/>
           <w:szCs w:val="40"/>
         </w:rPr>
-        <w:t>EuroScope</w:t>
-      </w:r>
-      <w:proofErr w:type="spellEnd"/>
-      <w:r>
-        <w:rPr>
-          <w:rFonts w:ascii="Alegre Sans" w:eastAsia="Calibri" w:hAnsi="Alegre Sans" w:cs="Calibri"/>
-          <w:bCs/>
-          <w:color w:val="17375E"/>
-          <w:sz w:val="40"/>
-          <w:szCs w:val="40"/>
-        </w:rPr>
-        <w:t xml:space="preserve"> Working Directory</w:t>
-      </w:r>
-    </w:p>
-    <w:p>
-      <w:r>
-        <w:t xml:space="preserve">Wherever you start </w:t>
-      </w:r>
-      <w:proofErr w:type="spellStart"/>
-      <w:r>
-        <w:t>EuroScope</w:t>
-      </w:r>
-      <w:proofErr w:type="spellEnd"/>
-      <w:r>
-        <w:t xml:space="preserve"> from, whether it be the start menu or a shortcut, you need to ensure that it is started in the </w:t>
+        <w:t>EuroScope Working Directory</w:t>
+      </w:r>
+    </w:p>
+    <w:p>
+      <w:r>
+        <w:t xml:space="preserve">Wherever you start EuroScope from, whether it be the start menu or a shortcut, you need to ensure that it is started in the </w:t>
       </w:r>
       <w:r>
         <w:t>correct working directory</w:t>
@@ -597,13 +528,8 @@
         <w:t>%</w:t>
       </w:r>
       <w:r>
-        <w:t>\</w:t>
-      </w:r>
-      <w:proofErr w:type="spellStart"/>
-      <w:r>
-        <w:t>EuroScope</w:t>
-      </w:r>
-      <w:proofErr w:type="spellEnd"/>
+        <w:t>\EuroScope</w:t>
+      </w:r>
       <w:r>
         <w:t xml:space="preserve">” </w:t>
       </w:r>
@@ -614,15 +540,7 @@
         <w:t>location</w:t>
       </w:r>
       <w:r>
-        <w:t xml:space="preserve"> (such as \Documents\</w:t>
-      </w:r>
-      <w:proofErr w:type="spellStart"/>
-      <w:r>
-        <w:t>EuroScope</w:t>
-      </w:r>
-      <w:proofErr w:type="spellEnd"/>
-      <w:r>
-        <w:t>)</w:t>
+        <w:t xml:space="preserve"> (such as \Documents\EuroScope)</w:t>
       </w:r>
       <w:r>
         <w:t>. The image below shows an example.</w:t>
@@ -727,7 +645,6 @@
       </w:r>
     </w:p>
     <w:p>
-      <w:proofErr w:type="spellStart"/>
       <w:r>
         <w:rPr>
           <w:rFonts w:ascii="Alegre Sans" w:hAnsi="Alegre Sans"/>
@@ -737,9 +654,8 @@
           <w:szCs w:val="40"/>
         </w:rPr>
         <w:lastRenderedPageBreak/>
-        <w:t>EuroScope</w:t>
-      </w:r>
-      <w:proofErr w:type="spellEnd"/>
+        <w:t xml:space="preserve">EuroScope Auto-load on </w:t>
+      </w:r>
       <w:r>
         <w:rPr>
           <w:rFonts w:ascii="Alegre Sans" w:hAnsi="Alegre Sans"/>
@@ -748,8 +664,43 @@
           <w:sz w:val="40"/>
           <w:szCs w:val="40"/>
         </w:rPr>
-        <w:t xml:space="preserve"> Auto-load on </w:t>
-      </w:r>
+        <w:t>start-up</w:t>
+      </w:r>
+      <w:r>
+        <w:rPr>
+          <w:b/>
+        </w:rPr>
+        <w:br/>
+      </w:r>
+      <w:r>
+        <w:t xml:space="preserve">Please ensure this option is </w:t>
+      </w:r>
+      <w:r>
+        <w:rPr>
+          <w:b/>
+        </w:rPr>
+        <w:t>unticked</w:t>
+      </w:r>
+      <w:r>
+        <w:t xml:space="preserve"> before loading the controller pack. This option is accessible within EuroScope Under the “Other SET” menu. It is also recommended that you </w:t>
+      </w:r>
+      <w:r>
+        <w:rPr>
+          <w:b/>
+        </w:rPr>
+        <w:t>untick</w:t>
+      </w:r>
+      <w:r>
+        <w:t xml:space="preserve"> “Auto save profile on exit” under the same menu. The image </w:t>
+      </w:r>
+      <w:r>
+        <w:t>above</w:t>
+      </w:r>
+      <w:r>
+        <w:t xml:space="preserve"> shows the location of these options. Once you have done this, quit EuroScope and when you load it again, it will ask you for a .prf (profile) file.</w:t>
+      </w:r>
+    </w:p>
+    <w:p>
       <w:r>
         <w:rPr>
           <w:rFonts w:ascii="Alegre Sans" w:hAnsi="Alegre Sans"/>
@@ -758,75 +709,6 @@
           <w:sz w:val="40"/>
           <w:szCs w:val="40"/>
         </w:rPr>
-        <w:t>start-up</w:t>
-      </w:r>
-      <w:r>
-        <w:rPr>
-          <w:b/>
-        </w:rPr>
-        <w:br/>
-      </w:r>
-      <w:r>
-        <w:t xml:space="preserve">Please ensure this option is </w:t>
-      </w:r>
-      <w:r>
-        <w:rPr>
-          <w:b/>
-        </w:rPr>
-        <w:t>unticked</w:t>
-      </w:r>
-      <w:r>
-        <w:t xml:space="preserve"> before loading the controller pack. This option is accessible within </w:t>
-      </w:r>
-      <w:proofErr w:type="spellStart"/>
-      <w:r>
-        <w:t>EuroScope</w:t>
-      </w:r>
-      <w:proofErr w:type="spellEnd"/>
-      <w:r>
-        <w:t xml:space="preserve"> Under the “Other SET” menu. It is also recommended that you </w:t>
-      </w:r>
-      <w:r>
-        <w:rPr>
-          <w:b/>
-        </w:rPr>
-        <w:t>untick</w:t>
-      </w:r>
-      <w:r>
-        <w:t xml:space="preserve"> “Auto save profile on exit” under the same menu. The image </w:t>
-      </w:r>
-      <w:r>
-        <w:t>above</w:t>
-      </w:r>
-      <w:r>
-        <w:t xml:space="preserve"> shows the location of these options. Once you have done this, quit </w:t>
-      </w:r>
-      <w:proofErr w:type="spellStart"/>
-      <w:r>
-        <w:t>EuroScope</w:t>
-      </w:r>
-      <w:proofErr w:type="spellEnd"/>
-      <w:r>
-        <w:t xml:space="preserve"> and when you load it again, it will ask you for a .</w:t>
-      </w:r>
-      <w:proofErr w:type="spellStart"/>
-      <w:r>
-        <w:t>prf</w:t>
-      </w:r>
-      <w:proofErr w:type="spellEnd"/>
-      <w:r>
-        <w:t xml:space="preserve"> (profile) file.</w:t>
-      </w:r>
-    </w:p>
-    <w:p>
-      <w:r>
-        <w:rPr>
-          <w:rFonts w:ascii="Alegre Sans" w:hAnsi="Alegre Sans"/>
-          <w:bCs/>
-          <w:color w:val="17375E"/>
-          <w:sz w:val="40"/>
-          <w:szCs w:val="40"/>
-        </w:rPr>
         <w:t>Microsoft Visual C++ Redistributable</w:t>
       </w:r>
       <w:r>
@@ -846,13 +728,8 @@
         <w:t xml:space="preserve">The plugins included in this package require the </w:t>
       </w:r>
       <w:r>
-        <w:t xml:space="preserve">latest (2022+) C++ </w:t>
-      </w:r>
-      <w:proofErr w:type="spellStart"/>
-      <w:r>
-        <w:t>Redistributables</w:t>
-      </w:r>
-      <w:proofErr w:type="spellEnd"/>
+        <w:t>latest (2022+) C++ Redistributables</w:t>
+      </w:r>
       <w:r>
         <w:t xml:space="preserve"> to function as intended</w:t>
       </w:r>
@@ -998,79 +875,54 @@
         <w:t xml:space="preserve"> controller pack comes in a ZIP folder. </w:t>
       </w:r>
       <w:r>
-        <w:t xml:space="preserve">Due to certain limitations within the </w:t>
-      </w:r>
-      <w:proofErr w:type="spellStart"/>
+        <w:t xml:space="preserve">Due to certain limitations within the EuroScope sector file auto-update module, it is required that you install the pack into </w:t>
+      </w:r>
+      <w:r>
+        <w:t>your EuroScope working directory.</w:t>
+      </w:r>
+      <w:r>
+        <w:t xml:space="preserve"> Failure to do so will cause issues when loading the desired profiles. The default location is %</w:t>
+      </w:r>
+      <w:r>
+        <w:t>APPDATA</w:t>
+      </w:r>
+      <w:r>
+        <w:t>%\</w:t>
+      </w:r>
       <w:r>
         <w:t>EuroScope</w:t>
       </w:r>
-      <w:proofErr w:type="spellEnd"/>
-      <w:r>
-        <w:t xml:space="preserve"> sector file auto-update module, it is required that you install the pack into </w:t>
-      </w:r>
-      <w:r>
-        <w:t xml:space="preserve">your </w:t>
-      </w:r>
-      <w:proofErr w:type="spellStart"/>
+      <w:r>
+        <w:t xml:space="preserve"> If you do not have the privileges to access this folder, it is suggested you change the ES working directory to somewhere that is accessible, as described on page one. </w:t>
+      </w:r>
+    </w:p>
+    <w:p>
+      <w:r>
+        <w:t xml:space="preserve">When you have unzipped this file, double-check it has unzipped into the correct place. You can check by locating a file, for example: </w:t>
+      </w:r>
+    </w:p>
+    <w:p>
+      <w:r>
+        <w:t>%</w:t>
+      </w:r>
+      <w:r>
+        <w:t>APPDATA</w:t>
+      </w:r>
+      <w:r>
+        <w:t>%\</w:t>
+      </w:r>
       <w:r>
         <w:t>EuroScope</w:t>
       </w:r>
-      <w:proofErr w:type="spellEnd"/>
-      <w:r>
-        <w:t xml:space="preserve"> working directory.</w:t>
-      </w:r>
-      <w:r>
-        <w:t xml:space="preserve"> Failure to do so will cause issues when loading the desired profiles. The default location is %</w:t>
-      </w:r>
-      <w:r>
-        <w:t>APPDATA</w:t>
-      </w:r>
-      <w:r>
-        <w:t>%\</w:t>
-      </w:r>
-      <w:proofErr w:type="spellStart"/>
-      <w:r>
-        <w:t>EuroScope</w:t>
-      </w:r>
-      <w:proofErr w:type="spellEnd"/>
-      <w:r>
-        <w:t xml:space="preserve"> If you do not have the privileges to access this folder, it is suggested you change the ES working directory to somewhere that is accessible, as described on page one. </w:t>
-      </w:r>
-    </w:p>
-    <w:p>
-      <w:r>
-        <w:t xml:space="preserve">When you have unzipped this file, double-check it has unzipped into the correct place. You can check by locating a file, for example: </w:t>
-      </w:r>
-    </w:p>
-    <w:p>
-      <w:r>
-        <w:t>%</w:t>
-      </w:r>
-      <w:r>
-        <w:t>APPDATA</w:t>
-      </w:r>
-      <w:r>
-        <w:t>%\</w:t>
-      </w:r>
-      <w:proofErr w:type="spellStart"/>
-      <w:r>
-        <w:t>EuroScope</w:t>
-      </w:r>
-      <w:proofErr w:type="spellEnd"/>
       <w:r>
         <w:t>\UK\</w:t>
       </w:r>
       <w:r>
-        <w:t xml:space="preserve">Essex\Stansted </w:t>
-      </w:r>
-      <w:proofErr w:type="spellStart"/>
-      <w:r>
-        <w:t>SMR</w:t>
+        <w:t>Essex\Stansted SMR</w:t>
       </w:r>
       <w:r>
         <w:t>.prf</w:t>
       </w:r>
-      <w:proofErr w:type="spellEnd"/>
     </w:p>
     <w:p>
       <w:r>
@@ -1211,23 +1063,7 @@
                                 <w:i/>
                                 <w:lang w:val="en-US"/>
                               </w:rPr>
-                              <w:t xml:space="preserve">WARNING: </w:t>
-                            </w:r>
-                            <w:proofErr w:type="spellStart"/>
-                            <w:r>
-                              <w:rPr>
-                                <w:i/>
-                                <w:lang w:val="en-US"/>
-                              </w:rPr>
-                              <w:t>EuroScope</w:t>
-                            </w:r>
-                            <w:proofErr w:type="spellEnd"/>
-                            <w:r>
-                              <w:rPr>
-                                <w:i/>
-                                <w:lang w:val="en-US"/>
-                              </w:rPr>
-                              <w:t xml:space="preserve"> stores passwords as plain text. Do not share profiles containing your VATSIM password</w:t>
+                              <w:t>WARNING: EuroScope stores passwords as plain text. Do not share profiles containing your VATSIM password</w:t>
                             </w:r>
                           </w:p>
                         </w:txbxContent>
@@ -1271,23 +1107,7 @@
                           <w:i/>
                           <w:lang w:val="en-US"/>
                         </w:rPr>
-                        <w:t xml:space="preserve">WARNING: </w:t>
-                      </w:r>
-                      <w:proofErr w:type="spellStart"/>
-                      <w:r>
-                        <w:rPr>
-                          <w:i/>
-                          <w:lang w:val="en-US"/>
-                        </w:rPr>
-                        <w:t>EuroScope</w:t>
-                      </w:r>
-                      <w:proofErr w:type="spellEnd"/>
-                      <w:r>
-                        <w:rPr>
-                          <w:i/>
-                          <w:lang w:val="en-US"/>
-                        </w:rPr>
-                        <w:t xml:space="preserve"> stores passwords as plain text. Do not share profiles containing your VATSIM password</w:t>
+                        <w:t>WARNING: EuroScope stores passwords as plain text. Do not share profiles containing your VATSIM password</w:t>
                       </w:r>
                     </w:p>
                   </w:txbxContent>
@@ -1322,15 +1142,7 @@
     </w:p>
     <w:p>
       <w:r>
-        <w:t>All profiles (.</w:t>
-      </w:r>
-      <w:proofErr w:type="spellStart"/>
-      <w:r>
-        <w:t>prf</w:t>
-      </w:r>
-      <w:proofErr w:type="spellEnd"/>
-      <w:r>
-        <w:t xml:space="preserve"> files) found in this pack can be loaded from the subfolders in the main ‘UK’ folder. </w:t>
+        <w:t xml:space="preserve">All profiles (.prf files) found in this pack can be loaded from the subfolders in the main ‘UK’ folder. </w:t>
       </w:r>
     </w:p>
     <w:p>
@@ -1518,21 +1330,7 @@
         <w:rPr>
           <w:color w:val="000000"/>
         </w:rPr>
-        <w:t xml:space="preserve"> SMR map (e.g. Heathrow for </w:t>
-      </w:r>
-      <w:proofErr w:type="spellStart"/>
-      <w:r>
-        <w:rPr>
-          <w:color w:val="000000"/>
-        </w:rPr>
-        <w:t>South.prf</w:t>
-      </w:r>
-      <w:proofErr w:type="spellEnd"/>
-      <w:r>
-        <w:rPr>
-          <w:color w:val="000000"/>
-        </w:rPr>
-        <w:t xml:space="preserve">) </w:t>
+        <w:t xml:space="preserve"> SMR map (e.g. Heathrow for South.prf) </w:t>
       </w:r>
     </w:p>
     <w:p>
@@ -1567,21 +1365,7 @@
         <w:rPr>
           <w:color w:val="000000"/>
         </w:rPr>
-        <w:t xml:space="preserve"> SMR map (e.g. Gatwick for </w:t>
-      </w:r>
-      <w:proofErr w:type="spellStart"/>
-      <w:r>
-        <w:rPr>
-          <w:color w:val="000000"/>
-        </w:rPr>
-        <w:t>South.prf</w:t>
-      </w:r>
-      <w:proofErr w:type="spellEnd"/>
-      <w:r>
-        <w:rPr>
-          <w:color w:val="000000"/>
-        </w:rPr>
-        <w:t xml:space="preserve">) </w:t>
+        <w:t xml:space="preserve"> SMR map (e.g. Gatwick for South.prf) </w:t>
       </w:r>
     </w:p>
     <w:p>
@@ -1677,15 +1461,7 @@
     </w:p>
     <w:p>
       <w:r>
-        <w:t>*Intended to be moved around the remaining ground maps using the “.</w:t>
-      </w:r>
-      <w:proofErr w:type="spellStart"/>
-      <w:r>
-        <w:t>center</w:t>
-      </w:r>
-      <w:proofErr w:type="spellEnd"/>
-      <w:r>
-        <w:t xml:space="preserve">” command. </w:t>
+        <w:t xml:space="preserve">*Intended to be moved around the remaining ground maps using the “.center” command. </w:t>
       </w:r>
     </w:p>
     <w:p>
@@ -1801,23 +1577,7 @@
     </w:p>
     <w:p>
       <w:r>
-        <w:t>Commands are typically named by the first letter of each word. For example, .</w:t>
-      </w:r>
-      <w:proofErr w:type="spellStart"/>
-      <w:r>
-        <w:t>cfl</w:t>
-      </w:r>
-      <w:proofErr w:type="spellEnd"/>
-      <w:r>
-        <w:t xml:space="preserve"> = Climb FL, .</w:t>
-      </w:r>
-      <w:proofErr w:type="spellStart"/>
-      <w:r>
-        <w:t>cnfl</w:t>
-      </w:r>
-      <w:proofErr w:type="spellEnd"/>
-      <w:r>
-        <w:t xml:space="preserve"> = Climb now FL. </w:t>
+        <w:t xml:space="preserve">Commands are typically named by the first letter of each word. For example, .cfl = Climb FL, .cnfl = Climb now FL. </w:t>
       </w:r>
     </w:p>
     <w:p>
@@ -1844,21 +1604,7 @@
         <w:rPr>
           <w:color w:val="000000"/>
         </w:rPr>
-        <w:t>.</w:t>
-      </w:r>
-      <w:proofErr w:type="spellStart"/>
-      <w:r>
-        <w:rPr>
-          <w:color w:val="000000"/>
-        </w:rPr>
-        <w:t>pdc</w:t>
-      </w:r>
-      <w:proofErr w:type="spellEnd"/>
-      <w:r>
-        <w:rPr>
-          <w:color w:val="000000"/>
-        </w:rPr>
-        <w:t xml:space="preserve"> - a text version of a Pre Departure Clearance message</w:t>
+        <w:t>.pdc - a text version of a Pre Departure Clearance message</w:t>
       </w:r>
     </w:p>
     <w:p>
@@ -1880,21 +1626,7 @@
         <w:rPr>
           <w:color w:val="000000"/>
         </w:rPr>
-        <w:t>.</w:t>
-      </w:r>
-      <w:proofErr w:type="spellStart"/>
-      <w:r>
-        <w:rPr>
-          <w:color w:val="000000"/>
-        </w:rPr>
-        <w:t>sid</w:t>
-      </w:r>
-      <w:proofErr w:type="spellEnd"/>
-      <w:r>
-        <w:rPr>
-          <w:color w:val="000000"/>
-        </w:rPr>
-        <w:t xml:space="preserve"> - a clearance based on the ES information </w:t>
+        <w:t xml:space="preserve">.sid - a clearance based on the ES information </w:t>
       </w:r>
     </w:p>
     <w:p>
@@ -1962,14 +1694,12 @@
         </w:rPr>
         <w:t>.</w:t>
       </w:r>
-      <w:proofErr w:type="spellStart"/>
       <w:r>
         <w:rPr>
           <w:color w:val="000000"/>
         </w:rPr>
         <w:t>ho</w:t>
       </w:r>
-      <w:proofErr w:type="spellEnd"/>
       <w:r>
         <w:rPr>
           <w:color w:val="000000"/>
@@ -2030,21 +1760,7 @@
         <w:rPr>
           <w:color w:val="000000"/>
         </w:rPr>
-        <w:t>.</w:t>
-      </w:r>
-      <w:proofErr w:type="spellStart"/>
-      <w:r>
-        <w:rPr>
-          <w:color w:val="000000"/>
-        </w:rPr>
-        <w:t>rs</w:t>
-      </w:r>
-      <w:proofErr w:type="spellEnd"/>
-      <w:r>
-        <w:rPr>
-          <w:color w:val="000000"/>
-        </w:rPr>
-        <w:t xml:space="preserve"> - see above for usage ("report speed to") </w:t>
+        <w:t xml:space="preserve">.rs - see above for usage ("report speed to") </w:t>
       </w:r>
     </w:p>
     <w:p>
@@ -2066,21 +1782,7 @@
         <w:rPr>
           <w:color w:val="000000"/>
         </w:rPr>
-        <w:t>.</w:t>
-      </w:r>
-      <w:proofErr w:type="spellStart"/>
-      <w:r>
-        <w:rPr>
-          <w:color w:val="000000"/>
-        </w:rPr>
-        <w:t>rd</w:t>
-      </w:r>
-      <w:proofErr w:type="spellEnd"/>
-      <w:r>
-        <w:rPr>
-          <w:color w:val="000000"/>
-        </w:rPr>
-        <w:t xml:space="preserve"> "route direct" </w:t>
+        <w:t xml:space="preserve">.rd "route direct" </w:t>
       </w:r>
     </w:p>
     <w:p>
@@ -2102,35 +1804,7 @@
         <w:rPr>
           <w:color w:val="000000"/>
         </w:rPr>
-        <w:t>.</w:t>
-      </w:r>
-      <w:proofErr w:type="spellStart"/>
-      <w:r>
-        <w:rPr>
-          <w:color w:val="000000"/>
-        </w:rPr>
-        <w:t>rond</w:t>
-      </w:r>
-      <w:proofErr w:type="spellEnd"/>
-      <w:r>
-        <w:rPr>
-          <w:color w:val="000000"/>
-        </w:rPr>
-        <w:t xml:space="preserve"> or .</w:t>
-      </w:r>
-      <w:proofErr w:type="spellStart"/>
-      <w:r>
-        <w:rPr>
-          <w:color w:val="000000"/>
-        </w:rPr>
-        <w:t>rnd</w:t>
-      </w:r>
-      <w:proofErr w:type="spellEnd"/>
-      <w:r>
-        <w:rPr>
-          <w:color w:val="000000"/>
-        </w:rPr>
-        <w:t xml:space="preserve"> "resume own navigation direct" </w:t>
+        <w:t xml:space="preserve">.rond or .rnd "resume own navigation direct" </w:t>
       </w:r>
     </w:p>
     <w:p>
@@ -2152,21 +1826,7 @@
         <w:rPr>
           <w:color w:val="000000"/>
         </w:rPr>
-        <w:t>.</w:t>
-      </w:r>
-      <w:proofErr w:type="spellStart"/>
-      <w:r>
-        <w:rPr>
-          <w:color w:val="000000"/>
-        </w:rPr>
-        <w:t>sq</w:t>
-      </w:r>
-      <w:proofErr w:type="spellEnd"/>
-      <w:r>
-        <w:rPr>
-          <w:color w:val="000000"/>
-        </w:rPr>
-        <w:t xml:space="preserve"> - Squawk (assigned code) </w:t>
+        <w:t xml:space="preserve">.sq - Squawk (assigned code) </w:t>
       </w:r>
     </w:p>
     <w:p>
@@ -2265,14 +1925,12 @@
         <w:spacing w:after="0"/>
       </w:pPr>
       <w:hyperlink r:id="rId24" w:history="1">
-        <w:proofErr w:type="spellStart"/>
         <w:r>
           <w:rPr>
             <w:rStyle w:val="Hyperlink"/>
           </w:rPr>
           <w:t>TopSky</w:t>
         </w:r>
-        <w:proofErr w:type="spellEnd"/>
       </w:hyperlink>
       <w:r>
         <w:rPr>
@@ -2297,14 +1955,12 @@
         <w:spacing w:after="0"/>
       </w:pPr>
       <w:hyperlink r:id="rId25" w:history="1">
-        <w:proofErr w:type="spellStart"/>
         <w:r>
           <w:rPr>
             <w:rStyle w:val="Hyperlink"/>
           </w:rPr>
           <w:t>vSMR</w:t>
         </w:r>
-        <w:proofErr w:type="spellEnd"/>
       </w:hyperlink>
       <w:r>
         <w:rPr>
@@ -2366,21 +2022,7 @@
           <w:rPr>
             <w:rStyle w:val="Hyperlink"/>
           </w:rPr>
-          <w:t>AFV-</w:t>
-        </w:r>
-        <w:proofErr w:type="spellStart"/>
-        <w:r>
-          <w:rPr>
-            <w:rStyle w:val="Hyperlink"/>
-          </w:rPr>
-          <w:t>EuroScope</w:t>
-        </w:r>
-        <w:proofErr w:type="spellEnd"/>
-        <w:r>
-          <w:rPr>
-            <w:rStyle w:val="Hyperlink"/>
-          </w:rPr>
-          <w:t xml:space="preserve"> Bridge</w:t>
+          <w:t>AFV-EuroScope Bridge</w:t>
         </w:r>
       </w:hyperlink>
       <w:r>
@@ -2430,14 +2072,12 @@
         </w:pBdr>
       </w:pPr>
       <w:hyperlink r:id="rId29" w:history="1">
-        <w:proofErr w:type="spellStart"/>
         <w:r>
           <w:rPr>
             <w:rStyle w:val="Hyperlink"/>
           </w:rPr>
           <w:t>vFPC</w:t>
         </w:r>
-        <w:proofErr w:type="spellEnd"/>
       </w:hyperlink>
       <w:r>
         <w:t xml:space="preserve"> (Lenny Colton)</w:t>
@@ -2464,14 +2104,12 @@
         </w:rPr>
       </w:pPr>
       <w:hyperlink r:id="rId30" w:history="1">
-        <w:proofErr w:type="spellStart"/>
         <w:r>
           <w:rPr>
             <w:rStyle w:val="Hyperlink"/>
           </w:rPr>
           <w:t>vACDM</w:t>
         </w:r>
-        <w:proofErr w:type="spellEnd"/>
       </w:hyperlink>
     </w:p>
     <w:p>
@@ -3696,6 +3334,7 @@
   <w:style w:type="character" w:default="1" w:styleId="DefaultParagraphFont">
     <w:name w:val="Default Paragraph Font"/>
     <w:uiPriority w:val="1"/>
+    <w:semiHidden/>
     <w:unhideWhenUsed/>
   </w:style>
   <w:style w:type="table" w:default="1" w:styleId="TableNormal">

</xml_diff>

<commit_message>
2024/09 Sector File Update (#853)
* Update sector file and GNG data

* Update SMR labels

* README 2024/09

* Delete ~$README.docx

* TopSky 2.5b13

* Correct sector file name ref

---------

Co-authored-by: VATSIM UK <privileged-access@vatsim.uk>
Co-authored-by: luke11brown <13762210+luke11brown@users.noreply.github.com>
</commit_message>
<xml_diff>
--- a/_docs/README.docx
+++ b/_docs/README.docx
@@ -237,7 +237,7 @@
           <w:sz w:val="28"/>
           <w:szCs w:val="28"/>
         </w:rPr>
-        <w:t>8</w:t>
+        <w:t>9</w:t>
       </w:r>
       <w:r>
         <w:rPr>
@@ -277,7 +277,17 @@
           <w:sz w:val="28"/>
           <w:szCs w:val="28"/>
         </w:rPr>
-        <w:t>08 August</w:t>
+        <w:t>0</w:t>
+      </w:r>
+      <w:r>
+        <w:rPr>
+          <w:rFonts w:ascii="Alegre Sans" w:eastAsia="Alegre Sans" w:hAnsi="Alegre Sans" w:cs="Alegre Sans"/>
+          <w:bCs/>
+          <w:color w:val="17375E"/>
+          <w:sz w:val="28"/>
+          <w:szCs w:val="28"/>
+        </w:rPr>
+        <w:t>6 September</w:t>
       </w:r>
       <w:r>
         <w:rPr>
@@ -424,6 +434,7 @@
           <w:szCs w:val="22"/>
         </w:rPr>
       </w:pPr>
+      <w:proofErr w:type="spellStart"/>
       <w:r>
         <w:rPr>
           <w:rFonts w:ascii="Calibri" w:eastAsia="Calibri" w:hAnsi="Calibri" w:cs="Calibri"/>
@@ -431,7 +442,17 @@
           <w:sz w:val="22"/>
           <w:szCs w:val="22"/>
         </w:rPr>
-        <w:t>EuroScope Version</w:t>
+        <w:t>EuroScope</w:t>
+      </w:r>
+      <w:proofErr w:type="spellEnd"/>
+      <w:r>
+        <w:rPr>
+          <w:rFonts w:ascii="Calibri" w:eastAsia="Calibri" w:hAnsi="Calibri" w:cs="Calibri"/>
+          <w:b/>
+          <w:sz w:val="22"/>
+          <w:szCs w:val="22"/>
+        </w:rPr>
+        <w:t xml:space="preserve"> Version</w:t>
       </w:r>
     </w:p>
     <w:p>
@@ -479,7 +500,15 @@
         <w:t>s</w:t>
       </w:r>
       <w:r>
-        <w:t xml:space="preserve"> of EuroScope become available, functions may not work as expected. Support will only be provided for the version noted above</w:t>
+        <w:t xml:space="preserve"> of </w:t>
+      </w:r>
+      <w:proofErr w:type="spellStart"/>
+      <w:r>
+        <w:t>EuroScope</w:t>
+      </w:r>
+      <w:proofErr w:type="spellEnd"/>
+      <w:r>
+        <w:t xml:space="preserve"> become available, functions may not work as expected. Support will only be provided for the version noted above</w:t>
       </w:r>
       <w:r>
         <w:t xml:space="preserve"> or announced via the VATSIM UK Discord server.</w:t>
@@ -497,6 +526,7 @@
       </w:pPr>
       <w:bookmarkStart w:id="2" w:name="_heading=h.lypac7e3f5xp" w:colFirst="0" w:colLast="0"/>
       <w:bookmarkEnd w:id="2"/>
+      <w:proofErr w:type="spellStart"/>
       <w:r>
         <w:rPr>
           <w:rFonts w:ascii="Alegre Sans" w:eastAsia="Calibri" w:hAnsi="Alegre Sans" w:cs="Calibri"/>
@@ -505,12 +535,31 @@
           <w:sz w:val="40"/>
           <w:szCs w:val="40"/>
         </w:rPr>
-        <w:t>EuroScope Working Directory</w:t>
-      </w:r>
-    </w:p>
-    <w:p>
-      <w:r>
-        <w:t xml:space="preserve">Wherever you start EuroScope from, whether it be the start menu or a shortcut, you need to ensure that it is started in the </w:t>
+        <w:t>EuroScope</w:t>
+      </w:r>
+      <w:proofErr w:type="spellEnd"/>
+      <w:r>
+        <w:rPr>
+          <w:rFonts w:ascii="Alegre Sans" w:eastAsia="Calibri" w:hAnsi="Alegre Sans" w:cs="Calibri"/>
+          <w:bCs/>
+          <w:color w:val="17375E"/>
+          <w:sz w:val="40"/>
+          <w:szCs w:val="40"/>
+        </w:rPr>
+        <w:t xml:space="preserve"> Working Directory</w:t>
+      </w:r>
+    </w:p>
+    <w:p>
+      <w:r>
+        <w:t xml:space="preserve">Wherever you start </w:t>
+      </w:r>
+      <w:proofErr w:type="spellStart"/>
+      <w:r>
+        <w:t>EuroScope</w:t>
+      </w:r>
+      <w:proofErr w:type="spellEnd"/>
+      <w:r>
+        <w:t xml:space="preserve"> from, whether it be the start menu or a shortcut, you need to ensure that it is started in the </w:t>
       </w:r>
       <w:r>
         <w:t>correct working directory</w:t>
@@ -528,8 +577,13 @@
         <w:t>%</w:t>
       </w:r>
       <w:r>
-        <w:t>\EuroScope</w:t>
-      </w:r>
+        <w:t>\</w:t>
+      </w:r>
+      <w:proofErr w:type="spellStart"/>
+      <w:r>
+        <w:t>EuroScope</w:t>
+      </w:r>
+      <w:proofErr w:type="spellEnd"/>
       <w:r>
         <w:t xml:space="preserve">” </w:t>
       </w:r>
@@ -540,7 +594,15 @@
         <w:t>location</w:t>
       </w:r>
       <w:r>
-        <w:t xml:space="preserve"> (such as \Documents\EuroScope)</w:t>
+        <w:t xml:space="preserve"> (such as \Documents\</w:t>
+      </w:r>
+      <w:proofErr w:type="spellStart"/>
+      <w:r>
+        <w:t>EuroScope</w:t>
+      </w:r>
+      <w:proofErr w:type="spellEnd"/>
+      <w:r>
+        <w:t>)</w:t>
       </w:r>
       <w:r>
         <w:t>. The image below shows an example.</w:t>
@@ -645,6 +707,7 @@
       </w:r>
     </w:p>
     <w:p>
+      <w:proofErr w:type="spellStart"/>
       <w:r>
         <w:rPr>
           <w:rFonts w:ascii="Alegre Sans" w:hAnsi="Alegre Sans"/>
@@ -654,8 +717,9 @@
           <w:szCs w:val="40"/>
         </w:rPr>
         <w:lastRenderedPageBreak/>
-        <w:t xml:space="preserve">EuroScope Auto-load on </w:t>
-      </w:r>
+        <w:t>EuroScope</w:t>
+      </w:r>
+      <w:proofErr w:type="spellEnd"/>
       <w:r>
         <w:rPr>
           <w:rFonts w:ascii="Alegre Sans" w:hAnsi="Alegre Sans"/>
@@ -664,43 +728,8 @@
           <w:sz w:val="40"/>
           <w:szCs w:val="40"/>
         </w:rPr>
-        <w:t>start-up</w:t>
-      </w:r>
-      <w:r>
-        <w:rPr>
-          <w:b/>
-        </w:rPr>
-        <w:br/>
-      </w:r>
-      <w:r>
-        <w:t xml:space="preserve">Please ensure this option is </w:t>
-      </w:r>
-      <w:r>
-        <w:rPr>
-          <w:b/>
-        </w:rPr>
-        <w:t>unticked</w:t>
-      </w:r>
-      <w:r>
-        <w:t xml:space="preserve"> before loading the controller pack. This option is accessible within EuroScope Under the “Other SET” menu. It is also recommended that you </w:t>
-      </w:r>
-      <w:r>
-        <w:rPr>
-          <w:b/>
-        </w:rPr>
-        <w:t>untick</w:t>
-      </w:r>
-      <w:r>
-        <w:t xml:space="preserve"> “Auto save profile on exit” under the same menu. The image </w:t>
-      </w:r>
-      <w:r>
-        <w:t>above</w:t>
-      </w:r>
-      <w:r>
-        <w:t xml:space="preserve"> shows the location of these options. Once you have done this, quit EuroScope and when you load it again, it will ask you for a .prf (profile) file.</w:t>
-      </w:r>
-    </w:p>
-    <w:p>
+        <w:t xml:space="preserve"> Auto-load on </w:t>
+      </w:r>
       <w:r>
         <w:rPr>
           <w:rFonts w:ascii="Alegre Sans" w:hAnsi="Alegre Sans"/>
@@ -709,6 +738,75 @@
           <w:sz w:val="40"/>
           <w:szCs w:val="40"/>
         </w:rPr>
+        <w:t>start-up</w:t>
+      </w:r>
+      <w:r>
+        <w:rPr>
+          <w:b/>
+        </w:rPr>
+        <w:br/>
+      </w:r>
+      <w:r>
+        <w:t xml:space="preserve">Please ensure this option is </w:t>
+      </w:r>
+      <w:r>
+        <w:rPr>
+          <w:b/>
+        </w:rPr>
+        <w:t>unticked</w:t>
+      </w:r>
+      <w:r>
+        <w:t xml:space="preserve"> before loading the controller pack. This option is accessible within </w:t>
+      </w:r>
+      <w:proofErr w:type="spellStart"/>
+      <w:r>
+        <w:t>EuroScope</w:t>
+      </w:r>
+      <w:proofErr w:type="spellEnd"/>
+      <w:r>
+        <w:t xml:space="preserve"> Under the “Other SET” menu. It is also recommended that you </w:t>
+      </w:r>
+      <w:r>
+        <w:rPr>
+          <w:b/>
+        </w:rPr>
+        <w:t>untick</w:t>
+      </w:r>
+      <w:r>
+        <w:t xml:space="preserve"> “Auto save profile on exit” under the same menu. The image </w:t>
+      </w:r>
+      <w:r>
+        <w:t>above</w:t>
+      </w:r>
+      <w:r>
+        <w:t xml:space="preserve"> shows the location of these options. Once you have done this, quit </w:t>
+      </w:r>
+      <w:proofErr w:type="spellStart"/>
+      <w:r>
+        <w:t>EuroScope</w:t>
+      </w:r>
+      <w:proofErr w:type="spellEnd"/>
+      <w:r>
+        <w:t xml:space="preserve"> and when you load it again, it will ask you for a .</w:t>
+      </w:r>
+      <w:proofErr w:type="spellStart"/>
+      <w:r>
+        <w:t>prf</w:t>
+      </w:r>
+      <w:proofErr w:type="spellEnd"/>
+      <w:r>
+        <w:t xml:space="preserve"> (profile) file.</w:t>
+      </w:r>
+    </w:p>
+    <w:p>
+      <w:r>
+        <w:rPr>
+          <w:rFonts w:ascii="Alegre Sans" w:hAnsi="Alegre Sans"/>
+          <w:bCs/>
+          <w:color w:val="17375E"/>
+          <w:sz w:val="40"/>
+          <w:szCs w:val="40"/>
+        </w:rPr>
         <w:t>Microsoft Visual C++ Redistributable</w:t>
       </w:r>
       <w:r>
@@ -728,8 +826,13 @@
         <w:t xml:space="preserve">The plugins included in this package require the </w:t>
       </w:r>
       <w:r>
-        <w:t>latest (2022+) C++ Redistributables</w:t>
-      </w:r>
+        <w:t xml:space="preserve">latest (2022+) C++ </w:t>
+      </w:r>
+      <w:proofErr w:type="spellStart"/>
+      <w:r>
+        <w:t>Redistributables</w:t>
+      </w:r>
+      <w:proofErr w:type="spellEnd"/>
       <w:r>
         <w:t xml:space="preserve"> to function as intended</w:t>
       </w:r>
@@ -875,10 +978,26 @@
         <w:t xml:space="preserve"> controller pack comes in a ZIP folder. </w:t>
       </w:r>
       <w:r>
-        <w:t xml:space="preserve">Due to certain limitations within the EuroScope sector file auto-update module, it is required that you install the pack into </w:t>
-      </w:r>
-      <w:r>
-        <w:t>your EuroScope working directory.</w:t>
+        <w:t xml:space="preserve">Due to certain limitations within the </w:t>
+      </w:r>
+      <w:proofErr w:type="spellStart"/>
+      <w:r>
+        <w:t>EuroScope</w:t>
+      </w:r>
+      <w:proofErr w:type="spellEnd"/>
+      <w:r>
+        <w:t xml:space="preserve"> sector file auto-update module, it is required that you install the pack into </w:t>
+      </w:r>
+      <w:r>
+        <w:t xml:space="preserve">your </w:t>
+      </w:r>
+      <w:proofErr w:type="spellStart"/>
+      <w:r>
+        <w:t>EuroScope</w:t>
+      </w:r>
+      <w:proofErr w:type="spellEnd"/>
+      <w:r>
+        <w:t xml:space="preserve"> working directory.</w:t>
       </w:r>
       <w:r>
         <w:t xml:space="preserve"> Failure to do so will cause issues when loading the desired profiles. The default location is %</w:t>
@@ -889,9 +1008,11 @@
       <w:r>
         <w:t>%\</w:t>
       </w:r>
+      <w:proofErr w:type="spellStart"/>
       <w:r>
         <w:t>EuroScope</w:t>
       </w:r>
+      <w:proofErr w:type="spellEnd"/>
       <w:r>
         <w:t xml:space="preserve"> If you do not have the privileges to access this folder, it is suggested you change the ES working directory to somewhere that is accessible, as described on page one. </w:t>
       </w:r>
@@ -911,18 +1032,25 @@
       <w:r>
         <w:t>%\</w:t>
       </w:r>
+      <w:proofErr w:type="spellStart"/>
       <w:r>
         <w:t>EuroScope</w:t>
       </w:r>
+      <w:proofErr w:type="spellEnd"/>
       <w:r>
         <w:t>\UK\</w:t>
       </w:r>
       <w:r>
-        <w:t>Essex\Stansted SMR</w:t>
+        <w:t xml:space="preserve">Essex\Stansted </w:t>
+      </w:r>
+      <w:proofErr w:type="spellStart"/>
+      <w:r>
+        <w:t>SMR</w:t>
       </w:r>
       <w:r>
         <w:t>.prf</w:t>
       </w:r>
+      <w:proofErr w:type="spellEnd"/>
     </w:p>
     <w:p>
       <w:r>
@@ -1063,7 +1191,23 @@
                                 <w:i/>
                                 <w:lang w:val="en-US"/>
                               </w:rPr>
-                              <w:t>WARNING: EuroScope stores passwords as plain text. Do not share profiles containing your VATSIM password</w:t>
+                              <w:t xml:space="preserve">WARNING: </w:t>
+                            </w:r>
+                            <w:proofErr w:type="spellStart"/>
+                            <w:r>
+                              <w:rPr>
+                                <w:i/>
+                                <w:lang w:val="en-US"/>
+                              </w:rPr>
+                              <w:t>EuroScope</w:t>
+                            </w:r>
+                            <w:proofErr w:type="spellEnd"/>
+                            <w:r>
+                              <w:rPr>
+                                <w:i/>
+                                <w:lang w:val="en-US"/>
+                              </w:rPr>
+                              <w:t xml:space="preserve"> stores passwords as plain text. Do not share profiles containing your VATSIM password</w:t>
                             </w:r>
                           </w:p>
                         </w:txbxContent>
@@ -1107,7 +1251,23 @@
                           <w:i/>
                           <w:lang w:val="en-US"/>
                         </w:rPr>
-                        <w:t>WARNING: EuroScope stores passwords as plain text. Do not share profiles containing your VATSIM password</w:t>
+                        <w:t xml:space="preserve">WARNING: </w:t>
+                      </w:r>
+                      <w:proofErr w:type="spellStart"/>
+                      <w:r>
+                        <w:rPr>
+                          <w:i/>
+                          <w:lang w:val="en-US"/>
+                        </w:rPr>
+                        <w:t>EuroScope</w:t>
+                      </w:r>
+                      <w:proofErr w:type="spellEnd"/>
+                      <w:r>
+                        <w:rPr>
+                          <w:i/>
+                          <w:lang w:val="en-US"/>
+                        </w:rPr>
+                        <w:t xml:space="preserve"> stores passwords as plain text. Do not share profiles containing your VATSIM password</w:t>
                       </w:r>
                     </w:p>
                   </w:txbxContent>
@@ -1142,7 +1302,15 @@
     </w:p>
     <w:p>
       <w:r>
-        <w:t xml:space="preserve">All profiles (.prf files) found in this pack can be loaded from the subfolders in the main ‘UK’ folder. </w:t>
+        <w:t>All profiles (.</w:t>
+      </w:r>
+      <w:proofErr w:type="spellStart"/>
+      <w:r>
+        <w:t>prf</w:t>
+      </w:r>
+      <w:proofErr w:type="spellEnd"/>
+      <w:r>
+        <w:t xml:space="preserve"> files) found in this pack can be loaded from the subfolders in the main ‘UK’ folder. </w:t>
       </w:r>
     </w:p>
     <w:p>
@@ -1202,7 +1370,15 @@
     </w:p>
     <w:p>
       <w:r>
-        <w:t xml:space="preserve">Most profiles in this pack (with the exception of those only containing one SMR/ATM e.g. ‘Gatwick SMR’), utilise multiple ASRs that you can switch between. These are accessed by pressing the ‘F1’ key, followed by a number key (1-9). The number associated will determine which view is loaded. </w:t>
+        <w:t>Most profiles in this pack (</w:t>
+      </w:r>
+      <w:proofErr w:type="gramStart"/>
+      <w:r>
+        <w:t>with the exception of</w:t>
+      </w:r>
+      <w:proofErr w:type="gramEnd"/>
+      <w:r>
+        <w:t xml:space="preserve"> those only containing one SMR/ATM e.g. ‘Gatwick SMR’), utilise multiple ASRs that you can switch between. These are accessed by pressing the ‘F1’ key, followed by a number key (1-9). The number associated will determine which view is loaded. </w:t>
       </w:r>
     </w:p>
     <w:p>
@@ -1330,7 +1506,21 @@
         <w:rPr>
           <w:color w:val="000000"/>
         </w:rPr>
-        <w:t xml:space="preserve"> SMR map (e.g. Heathrow for South.prf) </w:t>
+        <w:t xml:space="preserve"> SMR map (e.g. Heathrow for </w:t>
+      </w:r>
+      <w:proofErr w:type="spellStart"/>
+      <w:r>
+        <w:rPr>
+          <w:color w:val="000000"/>
+        </w:rPr>
+        <w:t>South.prf</w:t>
+      </w:r>
+      <w:proofErr w:type="spellEnd"/>
+      <w:r>
+        <w:rPr>
+          <w:color w:val="000000"/>
+        </w:rPr>
+        <w:t xml:space="preserve">) </w:t>
       </w:r>
     </w:p>
     <w:p>
@@ -1365,7 +1555,21 @@
         <w:rPr>
           <w:color w:val="000000"/>
         </w:rPr>
-        <w:t xml:space="preserve"> SMR map (e.g. Gatwick for South.prf) </w:t>
+        <w:t xml:space="preserve"> SMR map (e.g. Gatwick for </w:t>
+      </w:r>
+      <w:proofErr w:type="spellStart"/>
+      <w:r>
+        <w:rPr>
+          <w:color w:val="000000"/>
+        </w:rPr>
+        <w:t>South.prf</w:t>
+      </w:r>
+      <w:proofErr w:type="spellEnd"/>
+      <w:r>
+        <w:rPr>
+          <w:color w:val="000000"/>
+        </w:rPr>
+        <w:t xml:space="preserve">) </w:t>
       </w:r>
     </w:p>
     <w:p>
@@ -1461,7 +1665,20 @@
     </w:p>
     <w:p>
       <w:r>
-        <w:t xml:space="preserve">*Intended to be moved around the remaining ground maps using the “.center” command. </w:t>
+        <w:t xml:space="preserve">*Intended to be moved around the remaining ground maps using the </w:t>
+      </w:r>
+      <w:proofErr w:type="gramStart"/>
+      <w:r>
+        <w:t>“.</w:t>
+      </w:r>
+      <w:proofErr w:type="spellStart"/>
+      <w:r>
+        <w:t>center</w:t>
+      </w:r>
+      <w:proofErr w:type="spellEnd"/>
+      <w:proofErr w:type="gramEnd"/>
+      <w:r>
+        <w:t xml:space="preserve">” command. </w:t>
       </w:r>
     </w:p>
     <w:p>
@@ -1577,7 +1794,28 @@
     </w:p>
     <w:p>
       <w:r>
-        <w:t xml:space="preserve">Commands are typically named by the first letter of each word. For example, .cfl = Climb FL, .cnfl = Climb now FL. </w:t>
+        <w:t>Commands are typically named by the first letter of each word. For example</w:t>
+      </w:r>
+      <w:proofErr w:type="gramStart"/>
+      <w:r>
+        <w:t>, .</w:t>
+      </w:r>
+      <w:proofErr w:type="spellStart"/>
+      <w:r>
+        <w:t>cfl</w:t>
+      </w:r>
+      <w:proofErr w:type="spellEnd"/>
+      <w:proofErr w:type="gramEnd"/>
+      <w:r>
+        <w:t xml:space="preserve"> = Climb FL, .</w:t>
+      </w:r>
+      <w:proofErr w:type="spellStart"/>
+      <w:r>
+        <w:t>cnfl</w:t>
+      </w:r>
+      <w:proofErr w:type="spellEnd"/>
+      <w:r>
+        <w:t xml:space="preserve"> = Climb now FL. </w:t>
       </w:r>
     </w:p>
     <w:p>
@@ -1600,11 +1838,27 @@
         </w:pBdr>
         <w:spacing w:after="0"/>
       </w:pPr>
-      <w:r>
-        <w:rPr>
-          <w:color w:val="000000"/>
-        </w:rPr>
-        <w:t>.pdc - a text version of a Pre Departure Clearance message</w:t>
+      <w:proofErr w:type="gramStart"/>
+      <w:r>
+        <w:rPr>
+          <w:color w:val="000000"/>
+        </w:rPr>
+        <w:t>.</w:t>
+      </w:r>
+      <w:proofErr w:type="spellStart"/>
+      <w:r>
+        <w:rPr>
+          <w:color w:val="000000"/>
+        </w:rPr>
+        <w:t>pdc</w:t>
+      </w:r>
+      <w:proofErr w:type="spellEnd"/>
+      <w:proofErr w:type="gramEnd"/>
+      <w:r>
+        <w:rPr>
+          <w:color w:val="000000"/>
+        </w:rPr>
+        <w:t xml:space="preserve"> - a text version of a Pre Departure Clearance message</w:t>
       </w:r>
     </w:p>
     <w:p>
@@ -1626,7 +1880,21 @@
         <w:rPr>
           <w:color w:val="000000"/>
         </w:rPr>
-        <w:t xml:space="preserve">.sid - a clearance based on the ES information </w:t>
+        <w:t>.</w:t>
+      </w:r>
+      <w:proofErr w:type="spellStart"/>
+      <w:r>
+        <w:rPr>
+          <w:color w:val="000000"/>
+        </w:rPr>
+        <w:t>sid</w:t>
+      </w:r>
+      <w:proofErr w:type="spellEnd"/>
+      <w:r>
+        <w:rPr>
+          <w:color w:val="000000"/>
+        </w:rPr>
+        <w:t xml:space="preserve"> - a clearance based on the ES information </w:t>
       </w:r>
     </w:p>
     <w:p>
@@ -1644,11 +1912,19 @@
         </w:pBdr>
         <w:spacing w:after="0"/>
       </w:pPr>
-      <w:r>
-        <w:rPr>
-          <w:color w:val="000000"/>
-        </w:rPr>
-        <w:t xml:space="preserve">.sidi - a SID clearance, specifying the initial altitude </w:t>
+      <w:proofErr w:type="gramStart"/>
+      <w:r>
+        <w:rPr>
+          <w:color w:val="000000"/>
+        </w:rPr>
+        <w:t>.sidi</w:t>
+      </w:r>
+      <w:proofErr w:type="gramEnd"/>
+      <w:r>
+        <w:rPr>
+          <w:color w:val="000000"/>
+        </w:rPr>
+        <w:t xml:space="preserve"> - a SID clearance, specifying the initial altitude </w:t>
       </w:r>
     </w:p>
     <w:p>
@@ -1666,11 +1942,19 @@
         </w:pBdr>
         <w:spacing w:after="0"/>
       </w:pPr>
-      <w:r>
-        <w:rPr>
-          <w:color w:val="000000"/>
-        </w:rPr>
-        <w:t>.star "[STAR] arrival for [DEST]" (designator and DEST taken from the ES information)</w:t>
+      <w:proofErr w:type="gramStart"/>
+      <w:r>
+        <w:rPr>
+          <w:color w:val="000000"/>
+        </w:rPr>
+        <w:t>.star</w:t>
+      </w:r>
+      <w:proofErr w:type="gramEnd"/>
+      <w:r>
+        <w:rPr>
+          <w:color w:val="000000"/>
+        </w:rPr>
+        <w:t xml:space="preserve"> "[STAR] arrival for [DEST]" (designator and DEST taken from the ES information)</w:t>
       </w:r>
     </w:p>
     <w:p>
@@ -1688,18 +1972,22 @@
         </w:pBdr>
         <w:spacing w:after="0"/>
       </w:pPr>
+      <w:proofErr w:type="gramStart"/>
       <w:r>
         <w:rPr>
           <w:color w:val="000000"/>
         </w:rPr>
         <w:t>.</w:t>
       </w:r>
+      <w:proofErr w:type="spellStart"/>
       <w:r>
         <w:rPr>
           <w:color w:val="000000"/>
         </w:rPr>
         <w:t>ho</w:t>
       </w:r>
+      <w:proofErr w:type="spellEnd"/>
+      <w:proofErr w:type="gramEnd"/>
       <w:r>
         <w:rPr>
           <w:color w:val="000000"/>
@@ -1734,11 +2022,19 @@
         </w:pBdr>
         <w:spacing w:after="0"/>
       </w:pPr>
-      <w:r>
-        <w:rPr>
-          <w:color w:val="000000"/>
-        </w:rPr>
-        <w:t xml:space="preserve">.rh - see above for usage ("report heading to") </w:t>
+      <w:proofErr w:type="gramStart"/>
+      <w:r>
+        <w:rPr>
+          <w:color w:val="000000"/>
+        </w:rPr>
+        <w:t>.rh</w:t>
+      </w:r>
+      <w:proofErr w:type="gramEnd"/>
+      <w:r>
+        <w:rPr>
+          <w:color w:val="000000"/>
+        </w:rPr>
+        <w:t xml:space="preserve"> - see above for usage ("report heading to") </w:t>
       </w:r>
     </w:p>
     <w:p>
@@ -1760,7 +2056,21 @@
         <w:rPr>
           <w:color w:val="000000"/>
         </w:rPr>
-        <w:t xml:space="preserve">.rs - see above for usage ("report speed to") </w:t>
+        <w:t>.</w:t>
+      </w:r>
+      <w:proofErr w:type="spellStart"/>
+      <w:r>
+        <w:rPr>
+          <w:color w:val="000000"/>
+        </w:rPr>
+        <w:t>rs</w:t>
+      </w:r>
+      <w:proofErr w:type="spellEnd"/>
+      <w:r>
+        <w:rPr>
+          <w:color w:val="000000"/>
+        </w:rPr>
+        <w:t xml:space="preserve"> - see above for usage ("report speed to") </w:t>
       </w:r>
     </w:p>
     <w:p>
@@ -1778,11 +2088,27 @@
         </w:pBdr>
         <w:spacing w:after="0"/>
       </w:pPr>
-      <w:r>
-        <w:rPr>
-          <w:color w:val="000000"/>
-        </w:rPr>
-        <w:t xml:space="preserve">.rd "route direct" </w:t>
+      <w:proofErr w:type="gramStart"/>
+      <w:r>
+        <w:rPr>
+          <w:color w:val="000000"/>
+        </w:rPr>
+        <w:t>.</w:t>
+      </w:r>
+      <w:proofErr w:type="spellStart"/>
+      <w:r>
+        <w:rPr>
+          <w:color w:val="000000"/>
+        </w:rPr>
+        <w:t>rd</w:t>
+      </w:r>
+      <w:proofErr w:type="spellEnd"/>
+      <w:proofErr w:type="gramEnd"/>
+      <w:r>
+        <w:rPr>
+          <w:color w:val="000000"/>
+        </w:rPr>
+        <w:t xml:space="preserve"> "route direct" </w:t>
       </w:r>
     </w:p>
     <w:p>
@@ -1800,11 +2126,41 @@
         </w:pBdr>
         <w:spacing w:after="0"/>
       </w:pPr>
-      <w:r>
-        <w:rPr>
-          <w:color w:val="000000"/>
-        </w:rPr>
-        <w:t xml:space="preserve">.rond or .rnd "resume own navigation direct" </w:t>
+      <w:proofErr w:type="gramStart"/>
+      <w:r>
+        <w:rPr>
+          <w:color w:val="000000"/>
+        </w:rPr>
+        <w:t>.</w:t>
+      </w:r>
+      <w:proofErr w:type="spellStart"/>
+      <w:r>
+        <w:rPr>
+          <w:color w:val="000000"/>
+        </w:rPr>
+        <w:t>rond</w:t>
+      </w:r>
+      <w:proofErr w:type="spellEnd"/>
+      <w:proofErr w:type="gramEnd"/>
+      <w:r>
+        <w:rPr>
+          <w:color w:val="000000"/>
+        </w:rPr>
+        <w:t xml:space="preserve"> or .</w:t>
+      </w:r>
+      <w:proofErr w:type="spellStart"/>
+      <w:r>
+        <w:rPr>
+          <w:color w:val="000000"/>
+        </w:rPr>
+        <w:t>rnd</w:t>
+      </w:r>
+      <w:proofErr w:type="spellEnd"/>
+      <w:r>
+        <w:rPr>
+          <w:color w:val="000000"/>
+        </w:rPr>
+        <w:t xml:space="preserve"> "resume own navigation direct" </w:t>
       </w:r>
     </w:p>
     <w:p>
@@ -1822,11 +2178,27 @@
         </w:pBdr>
         <w:spacing w:after="0"/>
       </w:pPr>
-      <w:r>
-        <w:rPr>
-          <w:color w:val="000000"/>
-        </w:rPr>
-        <w:t xml:space="preserve">.sq - Squawk (assigned code) </w:t>
+      <w:proofErr w:type="gramStart"/>
+      <w:r>
+        <w:rPr>
+          <w:color w:val="000000"/>
+        </w:rPr>
+        <w:t>.</w:t>
+      </w:r>
+      <w:proofErr w:type="spellStart"/>
+      <w:r>
+        <w:rPr>
+          <w:color w:val="000000"/>
+        </w:rPr>
+        <w:t>sq</w:t>
+      </w:r>
+      <w:proofErr w:type="spellEnd"/>
+      <w:proofErr w:type="gramEnd"/>
+      <w:r>
+        <w:rPr>
+          <w:color w:val="000000"/>
+        </w:rPr>
+        <w:t xml:space="preserve"> - Squawk (assigned code) </w:t>
       </w:r>
     </w:p>
     <w:p>
@@ -1925,12 +2297,14 @@
         <w:spacing w:after="0"/>
       </w:pPr>
       <w:hyperlink r:id="rId24" w:history="1">
+        <w:proofErr w:type="spellStart"/>
         <w:r>
           <w:rPr>
             <w:rStyle w:val="Hyperlink"/>
           </w:rPr>
           <w:t>TopSky</w:t>
         </w:r>
+        <w:proofErr w:type="spellEnd"/>
       </w:hyperlink>
       <w:r>
         <w:rPr>
@@ -1955,12 +2329,14 @@
         <w:spacing w:after="0"/>
       </w:pPr>
       <w:hyperlink r:id="rId25" w:history="1">
+        <w:proofErr w:type="spellStart"/>
         <w:r>
           <w:rPr>
             <w:rStyle w:val="Hyperlink"/>
           </w:rPr>
           <w:t>vSMR</w:t>
         </w:r>
+        <w:proofErr w:type="spellEnd"/>
       </w:hyperlink>
       <w:r>
         <w:rPr>
@@ -2022,7 +2398,21 @@
           <w:rPr>
             <w:rStyle w:val="Hyperlink"/>
           </w:rPr>
-          <w:t>AFV-EuroScope Bridge</w:t>
+          <w:t>AFV-</w:t>
+        </w:r>
+        <w:proofErr w:type="spellStart"/>
+        <w:r>
+          <w:rPr>
+            <w:rStyle w:val="Hyperlink"/>
+          </w:rPr>
+          <w:t>EuroScope</w:t>
+        </w:r>
+        <w:proofErr w:type="spellEnd"/>
+        <w:r>
+          <w:rPr>
+            <w:rStyle w:val="Hyperlink"/>
+          </w:rPr>
+          <w:t xml:space="preserve"> Bridge</w:t>
         </w:r>
       </w:hyperlink>
       <w:r>
@@ -2072,12 +2462,14 @@
         </w:pBdr>
       </w:pPr>
       <w:hyperlink r:id="rId29" w:history="1">
+        <w:proofErr w:type="spellStart"/>
         <w:r>
           <w:rPr>
             <w:rStyle w:val="Hyperlink"/>
           </w:rPr>
           <w:t>vFPC</w:t>
         </w:r>
+        <w:proofErr w:type="spellEnd"/>
       </w:hyperlink>
       <w:r>
         <w:t xml:space="preserve"> (Lenny Colton)</w:t>
@@ -2104,12 +2496,14 @@
         </w:rPr>
       </w:pPr>
       <w:hyperlink r:id="rId30" w:history="1">
+        <w:proofErr w:type="spellStart"/>
         <w:r>
           <w:rPr>
             <w:rStyle w:val="Hyperlink"/>
           </w:rPr>
           <w:t>vACDM</w:t>
         </w:r>
+        <w:proofErr w:type="spellEnd"/>
       </w:hyperlink>
     </w:p>
     <w:p>

</xml_diff>

<commit_message>
2024/10 Sector File Update (#880)
* Update sector file and GNG data

* Update SMR labels

* README

---------

Co-authored-by: VATSIM UK <privileged-access@vatsim.uk>
Co-authored-by: luke11brown <13762210+luke11brown@users.noreply.github.com>
</commit_message>
<xml_diff>
--- a/_docs/README.docx
+++ b/_docs/README.docx
@@ -228,16 +228,7 @@
           <w:sz w:val="28"/>
           <w:szCs w:val="28"/>
         </w:rPr>
-        <w:t>0</w:t>
-      </w:r>
-      <w:r>
-        <w:rPr>
-          <w:rFonts w:ascii="Alegre Sans" w:eastAsia="Alegre Sans" w:hAnsi="Alegre Sans" w:cs="Alegre Sans"/>
-          <w:color w:val="17375E"/>
-          <w:sz w:val="28"/>
-          <w:szCs w:val="28"/>
-        </w:rPr>
-        <w:t>9</w:t>
+        <w:t>10</w:t>
       </w:r>
       <w:r>
         <w:rPr>
@@ -277,48 +268,10 @@
           <w:sz w:val="28"/>
           <w:szCs w:val="28"/>
         </w:rPr>
-        <w:t>0</w:t>
-      </w:r>
-      <w:r>
-        <w:rPr>
-          <w:rFonts w:ascii="Alegre Sans" w:eastAsia="Alegre Sans" w:hAnsi="Alegre Sans" w:cs="Alegre Sans"/>
-          <w:bCs/>
-          <w:color w:val="17375E"/>
-          <w:sz w:val="28"/>
-          <w:szCs w:val="28"/>
-        </w:rPr>
-        <w:t>6 September</w:t>
-      </w:r>
-      <w:r>
-        <w:rPr>
-          <w:rFonts w:ascii="Alegre Sans" w:eastAsia="Alegre Sans" w:hAnsi="Alegre Sans" w:cs="Alegre Sans"/>
-          <w:bCs/>
-          <w:color w:val="17375E"/>
-          <w:sz w:val="28"/>
-          <w:szCs w:val="28"/>
-        </w:rPr>
-        <w:t xml:space="preserve"> </w:t>
-      </w:r>
-      <w:r>
-        <w:rPr>
-          <w:rFonts w:ascii="Alegre Sans" w:eastAsia="Alegre Sans" w:hAnsi="Alegre Sans" w:cs="Alegre Sans"/>
-          <w:color w:val="17375E"/>
-          <w:sz w:val="28"/>
-          <w:szCs w:val="28"/>
-        </w:rPr>
-        <w:t>202</w:t>
+        <w:t>04 October 2024</w:t>
       </w:r>
       <w:bookmarkStart w:id="0" w:name="_heading=h.m0dhcgy3mgen" w:colFirst="0" w:colLast="0"/>
       <w:bookmarkEnd w:id="0"/>
-      <w:r>
-        <w:rPr>
-          <w:rFonts w:ascii="Alegre Sans" w:eastAsia="Alegre Sans" w:hAnsi="Alegre Sans" w:cs="Alegre Sans"/>
-          <w:color w:val="17375E"/>
-          <w:sz w:val="28"/>
-          <w:szCs w:val="28"/>
-        </w:rPr>
-        <w:t>4</w:t>
-      </w:r>
     </w:p>
     <w:p>
       <w:pPr>

</xml_diff>

<commit_message>
2024/12 Sector File Update (#918)
* Update sector file and GNG data

* Update SMR labels

* Fix Akrotiri

* README

---------

Co-authored-by: VATSIM UK <privileged-access@vatsim.uk>
Co-authored-by: luke11brown <13762210+luke11brown@users.noreply.github.com>
</commit_message>
<xml_diff>
--- a/_docs/README.docx
+++ b/_docs/README.docx
@@ -228,7 +228,16 @@
           <w:sz w:val="28"/>
           <w:szCs w:val="28"/>
         </w:rPr>
-        <w:t>10</w:t>
+        <w:t>1</w:t>
+      </w:r>
+      <w:r>
+        <w:rPr>
+          <w:rFonts w:ascii="Alegre Sans" w:eastAsia="Alegre Sans" w:hAnsi="Alegre Sans" w:cs="Alegre Sans"/>
+          <w:color w:val="17375E"/>
+          <w:sz w:val="28"/>
+          <w:szCs w:val="28"/>
+        </w:rPr>
+        <w:t>2</w:t>
       </w:r>
       <w:r>
         <w:rPr>
@@ -268,7 +277,17 @@
           <w:sz w:val="28"/>
           <w:szCs w:val="28"/>
         </w:rPr>
-        <w:t>04 October 2024</w:t>
+        <w:t>29 NOVEMBER</w:t>
+      </w:r>
+      <w:r>
+        <w:rPr>
+          <w:rFonts w:ascii="Alegre Sans" w:eastAsia="Alegre Sans" w:hAnsi="Alegre Sans" w:cs="Alegre Sans"/>
+          <w:bCs/>
+          <w:color w:val="17375E"/>
+          <w:sz w:val="28"/>
+          <w:szCs w:val="28"/>
+        </w:rPr>
+        <w:t xml:space="preserve"> 2024</w:t>
       </w:r>
       <w:bookmarkStart w:id="0" w:name="_heading=h.m0dhcgy3mgen" w:colFirst="0" w:colLast="0"/>
       <w:bookmarkEnd w:id="0"/>

</xml_diff>

<commit_message>
2025/01 Sector File Update (#962)
* Update sector file and GNG data

* Update SMR labels

* Sneak in CDM 2.2.5.1

* Correctly credit vSMR fork

* Delete VATCAN Manual

* 2025/01 README update

---------

Co-authored-by: VATSIM UK <privileged-access@vatsim.uk>
Co-authored-by: luke11brown <13762210+luke11brown@users.noreply.github.com>
</commit_message>
<xml_diff>
--- a/_docs/README.docx
+++ b/_docs/README.docx
@@ -1,6 +1,6 @@
 
 <file path=word/document.xml><?xml version="1.0" encoding="utf-8"?>
-<w:document xmlns:wpc="http://schemas.microsoft.com/office/word/2010/wordprocessingCanvas" xmlns:cx="http://schemas.microsoft.com/office/drawing/2014/chartex" xmlns:cx1="http://schemas.microsoft.com/office/drawing/2015/9/8/chartex" xmlns:cx2="http://schemas.microsoft.com/office/drawing/2015/10/21/chartex" xmlns:cx3="http://schemas.microsoft.com/office/drawing/2016/5/9/chartex" xmlns:cx4="http://schemas.microsoft.com/office/drawing/2016/5/10/chartex" xmlns:cx5="http://schemas.microsoft.com/office/drawing/2016/5/11/chartex" xmlns:cx6="http://schemas.microsoft.com/office/drawing/2016/5/12/chartex" xmlns:cx7="http://schemas.microsoft.com/office/drawing/2016/5/13/chartex" xmlns:cx8="http://schemas.microsoft.com/office/drawing/2016/5/14/chartex" xmlns:mc="http://schemas.openxmlformats.org/markup-compatibility/2006" xmlns:aink="http://schemas.microsoft.com/office/drawing/2016/ink" xmlns:am3d="http://schemas.microsoft.com/office/drawing/2017/model3d" xmlns:o="urn:schemas-microsoft-com:office:office" xmlns:oel="http://schemas.microsoft.com/office/2019/extlst" xmlns:r="http://schemas.openxmlformats.org/officeDocument/2006/relationships" xmlns:m="http://schemas.openxmlformats.org/officeDocument/2006/math" xmlns:v="urn:schemas-microsoft-com:vml" xmlns:wp14="http://schemas.microsoft.com/office/word/2010/wordprocessingDrawing" xmlns:wp="http://schemas.openxmlformats.org/drawingml/2006/wordprocessingDrawing" xmlns:w10="urn:schemas-microsoft-com:office:word" xmlns:w="http://schemas.openxmlformats.org/wordprocessingml/2006/main" xmlns:w14="http://schemas.microsoft.com/office/word/2010/wordml" xmlns:w15="http://schemas.microsoft.com/office/word/2012/wordml" xmlns:w16cex="http://schemas.microsoft.com/office/word/2018/wordml/cex" xmlns:w16cid="http://schemas.microsoft.com/office/word/2016/wordml/cid" xmlns:w16="http://schemas.microsoft.com/office/word/2018/wordml" xmlns:w16du="http://schemas.microsoft.com/office/word/2023/wordml/word16du" xmlns:w16sdtdh="http://schemas.microsoft.com/office/word/2020/wordml/sdtdatahash" xmlns:w16se="http://schemas.microsoft.com/office/word/2015/wordml/symex" xmlns:wpg="http://schemas.microsoft.com/office/word/2010/wordprocessingGroup" xmlns:wpi="http://schemas.microsoft.com/office/word/2010/wordprocessingInk" xmlns:wne="http://schemas.microsoft.com/office/word/2006/wordml" xmlns:wps="http://schemas.microsoft.com/office/word/2010/wordprocessingShape" mc:Ignorable="w14 w15 w16se w16cid w16 w16cex w16sdtdh w16du wp14">
+<w:document xmlns:wpc="http://schemas.microsoft.com/office/word/2010/wordprocessingCanvas" xmlns:cx="http://schemas.microsoft.com/office/drawing/2014/chartex" xmlns:cx1="http://schemas.microsoft.com/office/drawing/2015/9/8/chartex" xmlns:cx2="http://schemas.microsoft.com/office/drawing/2015/10/21/chartex" xmlns:cx3="http://schemas.microsoft.com/office/drawing/2016/5/9/chartex" xmlns:cx4="http://schemas.microsoft.com/office/drawing/2016/5/10/chartex" xmlns:cx5="http://schemas.microsoft.com/office/drawing/2016/5/11/chartex" xmlns:cx6="http://schemas.microsoft.com/office/drawing/2016/5/12/chartex" xmlns:cx7="http://schemas.microsoft.com/office/drawing/2016/5/13/chartex" xmlns:cx8="http://schemas.microsoft.com/office/drawing/2016/5/14/chartex" xmlns:mc="http://schemas.openxmlformats.org/markup-compatibility/2006" xmlns:aink="http://schemas.microsoft.com/office/drawing/2016/ink" xmlns:am3d="http://schemas.microsoft.com/office/drawing/2017/model3d" xmlns:o="urn:schemas-microsoft-com:office:office" xmlns:oel="http://schemas.microsoft.com/office/2019/extlst" xmlns:r="http://schemas.openxmlformats.org/officeDocument/2006/relationships" xmlns:m="http://schemas.openxmlformats.org/officeDocument/2006/math" xmlns:v="urn:schemas-microsoft-com:vml" xmlns:wp14="http://schemas.microsoft.com/office/word/2010/wordprocessingDrawing" xmlns:wp="http://schemas.openxmlformats.org/drawingml/2006/wordprocessingDrawing" xmlns:w10="urn:schemas-microsoft-com:office:word" xmlns:w="http://schemas.openxmlformats.org/wordprocessingml/2006/main" xmlns:w14="http://schemas.microsoft.com/office/word/2010/wordml" xmlns:w15="http://schemas.microsoft.com/office/word/2012/wordml" xmlns:w16cex="http://schemas.microsoft.com/office/word/2018/wordml/cex" xmlns:w16cid="http://schemas.microsoft.com/office/word/2016/wordml/cid" xmlns:w16="http://schemas.microsoft.com/office/word/2018/wordml" xmlns:w16du="http://schemas.microsoft.com/office/word/2023/wordml/word16du" xmlns:w16sdtdh="http://schemas.microsoft.com/office/word/2020/wordml/sdtdatahash" xmlns:w16sdtfl="http://schemas.microsoft.com/office/word/2024/wordml/sdtformatlock" xmlns:w16se="http://schemas.microsoft.com/office/word/2015/wordml/symex" xmlns:wpg="http://schemas.microsoft.com/office/word/2010/wordprocessingGroup" xmlns:wpi="http://schemas.microsoft.com/office/word/2010/wordprocessingInk" xmlns:wne="http://schemas.microsoft.com/office/word/2006/wordml" xmlns:wps="http://schemas.microsoft.com/office/word/2010/wordprocessingShape" mc:Ignorable="w14 w15 w16se w16cid w16 w16cex w16sdtdh w16sdtfl w16du wp14">
   <w:body>
     <w:p>
       <w:pPr>
@@ -210,7 +210,7 @@
           <w:sz w:val="28"/>
           <w:szCs w:val="28"/>
         </w:rPr>
-        <w:t>4</w:t>
+        <w:t>5</w:t>
       </w:r>
       <w:r>
         <w:rPr>
@@ -228,16 +228,7 @@
           <w:sz w:val="28"/>
           <w:szCs w:val="28"/>
         </w:rPr>
-        <w:t>1</w:t>
-      </w:r>
-      <w:r>
-        <w:rPr>
-          <w:rFonts w:ascii="Alegre Sans" w:eastAsia="Alegre Sans" w:hAnsi="Alegre Sans" w:cs="Alegre Sans"/>
-          <w:color w:val="17375E"/>
-          <w:sz w:val="28"/>
-          <w:szCs w:val="28"/>
-        </w:rPr>
-        <w:t>3</w:t>
+        <w:t>01</w:t>
       </w:r>
       <w:r>
         <w:rPr>
@@ -269,6 +260,8 @@
         </w:rPr>
         <w:tab/>
       </w:r>
+      <w:bookmarkStart w:id="0" w:name="_heading=h.m0dhcgy3mgen" w:colFirst="0" w:colLast="0"/>
+      <w:bookmarkEnd w:id="0"/>
       <w:r>
         <w:rPr>
           <w:rFonts w:ascii="Alegre Sans" w:eastAsia="Alegre Sans" w:hAnsi="Alegre Sans" w:cs="Alegre Sans"/>
@@ -277,50 +270,8 @@
           <w:sz w:val="28"/>
           <w:szCs w:val="28"/>
         </w:rPr>
-        <w:t>2</w:t>
-      </w:r>
-      <w:r>
-        <w:rPr>
-          <w:rFonts w:ascii="Alegre Sans" w:eastAsia="Alegre Sans" w:hAnsi="Alegre Sans" w:cs="Alegre Sans"/>
-          <w:bCs/>
-          <w:color w:val="17375E"/>
-          <w:sz w:val="28"/>
-          <w:szCs w:val="28"/>
-        </w:rPr>
-        <w:t>7</w:t>
-      </w:r>
-      <w:r>
-        <w:rPr>
-          <w:rFonts w:ascii="Alegre Sans" w:eastAsia="Alegre Sans" w:hAnsi="Alegre Sans" w:cs="Alegre Sans"/>
-          <w:bCs/>
-          <w:color w:val="17375E"/>
-          <w:sz w:val="28"/>
-          <w:szCs w:val="28"/>
-        </w:rPr>
-        <w:t xml:space="preserve"> </w:t>
-      </w:r>
-      <w:r>
-        <w:rPr>
-          <w:rFonts w:ascii="Alegre Sans" w:eastAsia="Alegre Sans" w:hAnsi="Alegre Sans" w:cs="Alegre Sans"/>
-          <w:bCs/>
-          <w:color w:val="17375E"/>
-          <w:sz w:val="28"/>
-          <w:szCs w:val="28"/>
-        </w:rPr>
-        <w:t>December</w:t>
-      </w:r>
-      <w:r>
-        <w:rPr>
-          <w:rFonts w:ascii="Alegre Sans" w:eastAsia="Alegre Sans" w:hAnsi="Alegre Sans" w:cs="Alegre Sans"/>
-          <w:bCs/>
-          <w:color w:val="17375E"/>
-          <w:sz w:val="28"/>
-          <w:szCs w:val="28"/>
-        </w:rPr>
-        <w:t xml:space="preserve"> 2024</w:t>
-      </w:r>
-      <w:bookmarkStart w:id="0" w:name="_heading=h.m0dhcgy3mgen" w:colFirst="0" w:colLast="0"/>
-      <w:bookmarkEnd w:id="0"/>
+        <w:t>24 January 2025</w:t>
+      </w:r>
     </w:p>
     <w:p>
       <w:pPr>
@@ -548,12 +499,22 @@
           <w:sz w:val="40"/>
           <w:szCs w:val="40"/>
         </w:rPr>
-        <w:t xml:space="preserve"> Working Directory</w:t>
-      </w:r>
-    </w:p>
-    <w:p>
-      <w:r>
-        <w:t xml:space="preserve">Wherever you start </w:t>
+        <w:t xml:space="preserve"> </w:t>
+      </w:r>
+      <w:r>
+        <w:rPr>
+          <w:rFonts w:ascii="Alegre Sans" w:eastAsia="Calibri" w:hAnsi="Alegre Sans" w:cs="Calibri"/>
+          <w:bCs/>
+          <w:color w:val="17375E"/>
+          <w:sz w:val="40"/>
+          <w:szCs w:val="40"/>
+        </w:rPr>
+        <w:t>SETUP</w:t>
+      </w:r>
+    </w:p>
+    <w:p>
+      <w:r>
+        <w:t xml:space="preserve">A step by step guide on setting </w:t>
       </w:r>
       <w:proofErr w:type="spellStart"/>
       <w:r>
@@ -561,155 +522,18 @@
       </w:r>
       <w:proofErr w:type="spellEnd"/>
       <w:r>
-        <w:t xml:space="preserve"> from, whether it be the start menu or a shortcut, you need to ensure that it is started in the </w:t>
-      </w:r>
-      <w:r>
-        <w:t>correct working directory</w:t>
-      </w:r>
-      <w:r>
-        <w:t>. This is achieved by right clicking the shortcut, selecting “properties”. Under the shortcut tab, ensure the “start in” directory matches your “</w:t>
-      </w:r>
-      <w:r>
-        <w:t>%</w:t>
-      </w:r>
-      <w:r>
-        <w:t>APPDATA</w:t>
-      </w:r>
-      <w:r>
-        <w:t>%</w:t>
-      </w:r>
-      <w:r>
-        <w:t>\</w:t>
-      </w:r>
-      <w:proofErr w:type="spellStart"/>
-      <w:r>
-        <w:t>EuroScope</w:t>
-      </w:r>
-      <w:proofErr w:type="spellEnd"/>
-      <w:r>
-        <w:t xml:space="preserve">” </w:t>
-      </w:r>
-      <w:r>
-        <w:t xml:space="preserve">or other desired </w:t>
-      </w:r>
-      <w:r>
-        <w:t>location</w:t>
-      </w:r>
-      <w:r>
-        <w:t xml:space="preserve"> (such as \Documents\</w:t>
-      </w:r>
-      <w:proofErr w:type="spellStart"/>
-      <w:r>
-        <w:t>EuroScope</w:t>
-      </w:r>
-      <w:proofErr w:type="spellEnd"/>
-      <w:r>
-        <w:t>)</w:t>
-      </w:r>
-      <w:r>
-        <w:t>. The image below shows an example.</w:t>
-      </w:r>
-    </w:p>
-    <w:p>
-      <w:pPr>
-        <w:jc w:val="center"/>
-      </w:pPr>
-      <w:r>
-        <w:rPr>
-          <w:noProof/>
-        </w:rPr>
-        <w:drawing>
-          <wp:inline distT="0" distB="0" distL="0" distR="0" wp14:anchorId="1CE10514" wp14:editId="7D767D2B">
-            <wp:extent cx="1897953" cy="2962275"/>
-            <wp:effectExtent l="0" t="0" r="7620" b="0"/>
-            <wp:docPr id="1921124620" name="Picture 1" descr="A screenshot of a computer&#10;&#10;Description automatically generated"/>
-            <wp:cNvGraphicFramePr>
-              <a:graphicFrameLocks xmlns:a="http://schemas.openxmlformats.org/drawingml/2006/main" noChangeAspect="1"/>
-            </wp:cNvGraphicFramePr>
-            <a:graphic xmlns:a="http://schemas.openxmlformats.org/drawingml/2006/main">
-              <a:graphicData uri="http://schemas.openxmlformats.org/drawingml/2006/picture">
-                <pic:pic xmlns:pic="http://schemas.openxmlformats.org/drawingml/2006/picture">
-                  <pic:nvPicPr>
-                    <pic:cNvPr id="1921124620" name="Picture 1" descr="A screenshot of a computer&#10;&#10;Description automatically generated"/>
-                    <pic:cNvPicPr/>
-                  </pic:nvPicPr>
-                  <pic:blipFill>
-                    <a:blip r:embed="rId11"/>
-                    <a:stretch>
-                      <a:fillRect/>
-                    </a:stretch>
-                  </pic:blipFill>
-                  <pic:spPr>
-                    <a:xfrm>
-                      <a:off x="0" y="0"/>
-                      <a:ext cx="1919893" cy="2996518"/>
-                    </a:xfrm>
-                    <a:prstGeom prst="rect">
-                      <a:avLst/>
-                    </a:prstGeom>
-                  </pic:spPr>
-                </pic:pic>
-              </a:graphicData>
-            </a:graphic>
-          </wp:inline>
-        </w:drawing>
-      </w:r>
-      <w:r>
-        <w:rPr>
-          <w:noProof/>
-        </w:rPr>
-        <w:drawing>
-          <wp:inline distT="0" distB="0" distL="0" distR="0" wp14:anchorId="3B859803" wp14:editId="562E47F7">
-            <wp:extent cx="1704975" cy="2944957"/>
-            <wp:effectExtent l="0" t="0" r="0" b="8255"/>
-            <wp:docPr id="2" name="Picture 2"/>
-            <wp:cNvGraphicFramePr>
-              <a:graphicFrameLocks xmlns:a="http://schemas.openxmlformats.org/drawingml/2006/main" noChangeAspect="1"/>
-            </wp:cNvGraphicFramePr>
-            <a:graphic xmlns:a="http://schemas.openxmlformats.org/drawingml/2006/main">
-              <a:graphicData uri="http://schemas.openxmlformats.org/drawingml/2006/picture">
-                <pic:pic xmlns:pic="http://schemas.openxmlformats.org/drawingml/2006/picture">
-                  <pic:nvPicPr>
-                    <pic:cNvPr id="0" name="Picture 2"/>
-                    <pic:cNvPicPr>
-                      <a:picLocks noChangeAspect="1" noChangeArrowheads="1"/>
-                    </pic:cNvPicPr>
-                  </pic:nvPicPr>
-                  <pic:blipFill>
-                    <a:blip r:embed="rId12">
-                      <a:extLst>
-                        <a:ext uri="{28A0092B-C50C-407E-A947-70E740481C1C}">
-                          <a14:useLocalDpi xmlns:a14="http://schemas.microsoft.com/office/drawing/2010/main" val="0"/>
-                        </a:ext>
-                      </a:extLst>
-                    </a:blip>
-                    <a:srcRect/>
-                    <a:stretch>
-                      <a:fillRect/>
-                    </a:stretch>
-                  </pic:blipFill>
-                  <pic:spPr bwMode="auto">
-                    <a:xfrm>
-                      <a:off x="0" y="0"/>
-                      <a:ext cx="1735810" cy="2998217"/>
-                    </a:xfrm>
-                    <a:prstGeom prst="rect">
-                      <a:avLst/>
-                    </a:prstGeom>
-                    <a:noFill/>
-                    <a:ln>
-                      <a:noFill/>
-                    </a:ln>
-                  </pic:spPr>
-                </pic:pic>
-              </a:graphicData>
-            </a:graphic>
-          </wp:inline>
-        </w:drawing>
-      </w:r>
-    </w:p>
-    <w:p>
-      <w:proofErr w:type="spellStart"/>
+        <w:t xml:space="preserve"> up, alongside frequently asked questions are available on the </w:t>
+      </w:r>
+      <w:hyperlink r:id="rId11" w:history="1">
+        <w:r>
+          <w:rPr>
+            <w:rStyle w:val="Hyperlink"/>
+          </w:rPr>
+          <w:t>VATSIM UK Documentation Site</w:t>
+        </w:r>
+      </w:hyperlink>
+    </w:p>
+    <w:p>
       <w:r>
         <w:rPr>
           <w:rFonts w:ascii="Alegre Sans" w:hAnsi="Alegre Sans"/>
@@ -718,97 +542,6 @@
           <w:sz w:val="40"/>
           <w:szCs w:val="40"/>
         </w:rPr>
-        <w:lastRenderedPageBreak/>
-        <w:t>EuroScope</w:t>
-      </w:r>
-      <w:proofErr w:type="spellEnd"/>
-      <w:r>
-        <w:rPr>
-          <w:rFonts w:ascii="Alegre Sans" w:hAnsi="Alegre Sans"/>
-          <w:bCs/>
-          <w:color w:val="17375E"/>
-          <w:sz w:val="40"/>
-          <w:szCs w:val="40"/>
-        </w:rPr>
-        <w:t xml:space="preserve"> Auto-load on </w:t>
-      </w:r>
-      <w:r>
-        <w:rPr>
-          <w:rFonts w:ascii="Alegre Sans" w:hAnsi="Alegre Sans"/>
-          <w:bCs/>
-          <w:color w:val="17375E"/>
-          <w:sz w:val="40"/>
-          <w:szCs w:val="40"/>
-        </w:rPr>
-        <w:t>start-up</w:t>
-      </w:r>
-      <w:r>
-        <w:rPr>
-          <w:b/>
-        </w:rPr>
-        <w:br/>
-      </w:r>
-      <w:r>
-        <w:t xml:space="preserve">Please ensure this option is </w:t>
-      </w:r>
-      <w:r>
-        <w:rPr>
-          <w:b/>
-        </w:rPr>
-        <w:t>unticked</w:t>
-      </w:r>
-      <w:r>
-        <w:t xml:space="preserve"> before loading the controller pack. This option is accessible within </w:t>
-      </w:r>
-      <w:proofErr w:type="spellStart"/>
-      <w:r>
-        <w:t>EuroScope</w:t>
-      </w:r>
-      <w:proofErr w:type="spellEnd"/>
-      <w:r>
-        <w:t xml:space="preserve"> Under the “Other SET” menu. It is also recommended that you </w:t>
-      </w:r>
-      <w:r>
-        <w:rPr>
-          <w:b/>
-        </w:rPr>
-        <w:t>untick</w:t>
-      </w:r>
-      <w:r>
-        <w:t xml:space="preserve"> “Auto save profile on exit” under the same menu. The image </w:t>
-      </w:r>
-      <w:r>
-        <w:t>above</w:t>
-      </w:r>
-      <w:r>
-        <w:t xml:space="preserve"> shows the location of these options. Once you have done this, quit </w:t>
-      </w:r>
-      <w:proofErr w:type="spellStart"/>
-      <w:r>
-        <w:t>EuroScope</w:t>
-      </w:r>
-      <w:proofErr w:type="spellEnd"/>
-      <w:r>
-        <w:t xml:space="preserve"> and when you load it again, it will ask you for a .</w:t>
-      </w:r>
-      <w:proofErr w:type="spellStart"/>
-      <w:r>
-        <w:t>prf</w:t>
-      </w:r>
-      <w:proofErr w:type="spellEnd"/>
-      <w:r>
-        <w:t xml:space="preserve"> (profile) file.</w:t>
-      </w:r>
-    </w:p>
-    <w:p>
-      <w:r>
-        <w:rPr>
-          <w:rFonts w:ascii="Alegre Sans" w:hAnsi="Alegre Sans"/>
-          <w:bCs/>
-          <w:color w:val="17375E"/>
-          <w:sz w:val="40"/>
-          <w:szCs w:val="40"/>
-        </w:rPr>
         <w:t>Microsoft Visual C++ Redistributable</w:t>
       </w:r>
       <w:r>
@@ -856,7 +589,7 @@
       <w:r>
         <w:t xml:space="preserve"> from </w:t>
       </w:r>
-      <w:hyperlink r:id="rId13">
+      <w:hyperlink r:id="rId12">
         <w:r>
           <w:rPr>
             <w:color w:val="1155CC"/>
@@ -939,7 +672,7 @@
         </w:rPr>
         <w:t xml:space="preserve">, please visit </w:t>
       </w:r>
-      <w:hyperlink r:id="rId14" w:history="1">
+      <w:hyperlink r:id="rId13" w:history="1">
         <w:r>
           <w:rPr>
             <w:rStyle w:val="Hyperlink"/>
@@ -951,7 +684,6 @@
     </w:p>
     <w:p>
       <w:pPr>
-        <w:pStyle w:val="Heading2"/>
         <w:rPr>
           <w:rFonts w:ascii="Alegre Sans" w:eastAsia="Alegre Sans" w:hAnsi="Alegre Sans" w:cs="Alegre Sans"/>
           <w:color w:val="17375E"/>
@@ -966,97 +698,7 @@
           <w:sz w:val="40"/>
           <w:szCs w:val="40"/>
         </w:rPr>
-        <w:t xml:space="preserve">Install </w:t>
-      </w:r>
-    </w:p>
-    <w:p>
-      <w:r>
-        <w:t>Th</w:t>
-      </w:r>
-      <w:r>
-        <w:t>e</w:t>
-      </w:r>
-      <w:r>
-        <w:t xml:space="preserve"> controller pack comes in a ZIP folder. </w:t>
-      </w:r>
-      <w:r>
-        <w:t xml:space="preserve">Due to certain limitations within the </w:t>
-      </w:r>
-      <w:proofErr w:type="spellStart"/>
-      <w:r>
-        <w:t>EuroScope</w:t>
-      </w:r>
-      <w:proofErr w:type="spellEnd"/>
-      <w:r>
-        <w:t xml:space="preserve"> sector file auto-update module, it is required that you install the pack into </w:t>
-      </w:r>
-      <w:r>
-        <w:t xml:space="preserve">your </w:t>
-      </w:r>
-      <w:proofErr w:type="spellStart"/>
-      <w:r>
-        <w:t>EuroScope</w:t>
-      </w:r>
-      <w:proofErr w:type="spellEnd"/>
-      <w:r>
-        <w:t xml:space="preserve"> working directory.</w:t>
-      </w:r>
-      <w:r>
-        <w:t xml:space="preserve"> Failure to do so will cause issues when loading the desired profiles. The default location is %</w:t>
-      </w:r>
-      <w:r>
-        <w:t>APPDATA</w:t>
-      </w:r>
-      <w:r>
-        <w:t>%\</w:t>
-      </w:r>
-      <w:proofErr w:type="spellStart"/>
-      <w:r>
-        <w:t>EuroScope</w:t>
-      </w:r>
-      <w:proofErr w:type="spellEnd"/>
-      <w:r>
-        <w:t xml:space="preserve"> If you do not have the privileges to access this folder, it is suggested you change the ES working directory to somewhere that is accessible, as described on page one. </w:t>
-      </w:r>
-    </w:p>
-    <w:p>
-      <w:r>
-        <w:t xml:space="preserve">When you have unzipped this file, double-check it has unzipped into the correct place. You can check by locating a file, for example: </w:t>
-      </w:r>
-    </w:p>
-    <w:p>
-      <w:r>
-        <w:t>%</w:t>
-      </w:r>
-      <w:r>
-        <w:t>APPDATA</w:t>
-      </w:r>
-      <w:r>
-        <w:t>%\</w:t>
-      </w:r>
-      <w:proofErr w:type="spellStart"/>
-      <w:r>
-        <w:t>EuroScope</w:t>
-      </w:r>
-      <w:proofErr w:type="spellEnd"/>
-      <w:r>
-        <w:t>\UK\</w:t>
-      </w:r>
-      <w:r>
-        <w:t xml:space="preserve">Essex\Stansted </w:t>
-      </w:r>
-      <w:proofErr w:type="spellStart"/>
-      <w:r>
-        <w:t>SMR</w:t>
-      </w:r>
-      <w:r>
-        <w:t>.prf</w:t>
-      </w:r>
-      <w:proofErr w:type="spellEnd"/>
-    </w:p>
-    <w:p>
-      <w:r>
-        <w:t>Do not create any intermediate directories as again, this will cause problems when loading the desired profile.</w:t>
+        <w:br w:type="page"/>
       </w:r>
     </w:p>
     <w:p>
@@ -1076,6 +718,7 @@
           <w:sz w:val="40"/>
           <w:szCs w:val="40"/>
         </w:rPr>
+        <w:lastRenderedPageBreak/>
         <w:t>Logon details</w:t>
       </w:r>
     </w:p>
@@ -1122,7 +765,7 @@
           <w:numId w:val="4"/>
         </w:numPr>
       </w:pPr>
-      <w:hyperlink r:id="rId15" w:history="1">
+      <w:hyperlink r:id="rId14" w:history="1">
         <w:r>
           <w:rPr>
             <w:rStyle w:val="Hyperlink"/>
@@ -1285,52 +928,18 @@
       <w:pPr>
         <w:pStyle w:val="Heading2"/>
         <w:rPr>
+          <w:color w:val="17375E"/>
+          <w:sz w:val="40"/>
+          <w:szCs w:val="40"/>
+        </w:rPr>
+      </w:pPr>
+      <w:r>
+        <w:rPr>
           <w:rFonts w:ascii="Alegre Sans" w:eastAsia="Alegre Sans" w:hAnsi="Alegre Sans" w:cs="Alegre Sans"/>
           <w:color w:val="17375E"/>
           <w:sz w:val="40"/>
           <w:szCs w:val="40"/>
         </w:rPr>
-      </w:pPr>
-      <w:r>
-        <w:rPr>
-          <w:rFonts w:ascii="Alegre Sans" w:eastAsia="Alegre Sans" w:hAnsi="Alegre Sans" w:cs="Alegre Sans"/>
-          <w:color w:val="17375E"/>
-          <w:sz w:val="40"/>
-          <w:szCs w:val="40"/>
-        </w:rPr>
-        <w:lastRenderedPageBreak/>
-        <w:t xml:space="preserve">Loading Up </w:t>
-      </w:r>
-    </w:p>
-    <w:p>
-      <w:r>
-        <w:t>All profiles (.</w:t>
-      </w:r>
-      <w:proofErr w:type="spellStart"/>
-      <w:r>
-        <w:t>prf</w:t>
-      </w:r>
-      <w:proofErr w:type="spellEnd"/>
-      <w:r>
-        <w:t xml:space="preserve"> files) found in this pack can be loaded from the subfolders in the main ‘UK’ folder. </w:t>
-      </w:r>
-    </w:p>
-    <w:p>
-      <w:pPr>
-        <w:pStyle w:val="Heading2"/>
-        <w:rPr>
-          <w:color w:val="17375E"/>
-          <w:sz w:val="40"/>
-          <w:szCs w:val="40"/>
-        </w:rPr>
-      </w:pPr>
-      <w:r>
-        <w:rPr>
-          <w:rFonts w:ascii="Alegre Sans" w:eastAsia="Alegre Sans" w:hAnsi="Alegre Sans" w:cs="Alegre Sans"/>
-          <w:color w:val="17375E"/>
-          <w:sz w:val="40"/>
-          <w:szCs w:val="40"/>
-        </w:rPr>
         <w:t>Observing</w:t>
       </w:r>
     </w:p>
@@ -1338,7 +947,7 @@
       <w:r>
         <w:t xml:space="preserve">An unofficial guide to observing using the pack and Audio for VATSIM is available </w:t>
       </w:r>
-      <w:hyperlink r:id="rId16" w:history="1">
+      <w:hyperlink r:id="rId15" w:history="1">
         <w:r>
           <w:rPr>
             <w:rStyle w:val="Hyperlink"/>
@@ -1367,879 +976,18 @@
           <w:sz w:val="40"/>
           <w:szCs w:val="40"/>
         </w:rPr>
-        <w:t xml:space="preserve">Basic Usage </w:t>
-      </w:r>
-    </w:p>
-    <w:p>
-      <w:r>
-        <w:t>Most profiles in this pack (</w:t>
-      </w:r>
-      <w:proofErr w:type="gramStart"/>
-      <w:r>
-        <w:t>with the exception of</w:t>
-      </w:r>
-      <w:proofErr w:type="gramEnd"/>
-      <w:r>
-        <w:t xml:space="preserve"> those only containing one SMR/ATM e.g. ‘Gatwick SMR’), utilise multiple ASRs that you can switch between. These are accessed by pressing the ‘F1’ key, followed by a number key (1-9). The number associated will determine which view is loaded. </w:t>
-      </w:r>
-    </w:p>
-    <w:p>
-      <w:r>
-        <w:t xml:space="preserve">For the Area profiles, the numbering scheme is as follows: </w:t>
-      </w:r>
-    </w:p>
-    <w:p>
-      <w:pPr>
-        <w:numPr>
-          <w:ilvl w:val="0"/>
-          <w:numId w:val="1"/>
-        </w:numPr>
-        <w:pBdr>
-          <w:top w:val="nil"/>
-          <w:left w:val="nil"/>
-          <w:bottom w:val="nil"/>
-          <w:right w:val="nil"/>
-          <w:between w:val="nil"/>
-        </w:pBdr>
-        <w:spacing w:after="0"/>
-      </w:pPr>
-      <w:r>
-        <w:rPr>
-          <w:color w:val="000000"/>
-        </w:rPr>
-        <w:t>Radar, no fixes or labels</w:t>
-      </w:r>
-    </w:p>
-    <w:p>
-      <w:pPr>
-        <w:numPr>
-          <w:ilvl w:val="0"/>
-          <w:numId w:val="1"/>
-        </w:numPr>
-        <w:pBdr>
-          <w:top w:val="nil"/>
-          <w:left w:val="nil"/>
-          <w:bottom w:val="nil"/>
-          <w:right w:val="nil"/>
-          <w:between w:val="nil"/>
-        </w:pBdr>
-        <w:spacing w:after="0"/>
-      </w:pPr>
-      <w:r>
-        <w:rPr>
-          <w:color w:val="000000"/>
-        </w:rPr>
-        <w:t xml:space="preserve">Radar, fixes displayed, no labels </w:t>
-      </w:r>
-    </w:p>
-    <w:p>
-      <w:pPr>
-        <w:numPr>
-          <w:ilvl w:val="0"/>
-          <w:numId w:val="1"/>
-        </w:numPr>
-        <w:pBdr>
-          <w:top w:val="nil"/>
-          <w:left w:val="nil"/>
-          <w:bottom w:val="nil"/>
-          <w:right w:val="nil"/>
-          <w:between w:val="nil"/>
-        </w:pBdr>
-        <w:spacing w:after="0"/>
-      </w:pPr>
-      <w:r>
-        <w:rPr>
-          <w:color w:val="000000"/>
-        </w:rPr>
-        <w:t xml:space="preserve">Radar, fixes displayed, airspace bases displayed </w:t>
-      </w:r>
-    </w:p>
-    <w:p>
-      <w:pPr>
-        <w:numPr>
-          <w:ilvl w:val="0"/>
-          <w:numId w:val="1"/>
-        </w:numPr>
-        <w:pBdr>
-          <w:top w:val="nil"/>
-          <w:left w:val="nil"/>
-          <w:bottom w:val="nil"/>
-          <w:right w:val="nil"/>
-          <w:between w:val="nil"/>
-        </w:pBdr>
-        <w:spacing w:after="0"/>
-      </w:pPr>
-      <w:r>
-        <w:rPr>
-          <w:color w:val="000000"/>
-        </w:rPr>
-        <w:t xml:space="preserve">Radar, fixes displayed, fix names displayed </w:t>
-      </w:r>
-    </w:p>
-    <w:p>
-      <w:pPr>
-        <w:numPr>
-          <w:ilvl w:val="0"/>
-          <w:numId w:val="1"/>
-        </w:numPr>
-        <w:pBdr>
-          <w:top w:val="nil"/>
-          <w:left w:val="nil"/>
-          <w:bottom w:val="nil"/>
-          <w:right w:val="nil"/>
-          <w:between w:val="nil"/>
-        </w:pBdr>
-        <w:spacing w:after="0"/>
-      </w:pPr>
-      <w:r>
-        <w:rPr>
-          <w:color w:val="000000"/>
-        </w:rPr>
-        <w:t>1</w:t>
-      </w:r>
-      <w:r>
-        <w:rPr>
-          <w:color w:val="000000"/>
-          <w:vertAlign w:val="superscript"/>
-        </w:rPr>
-        <w:t>st</w:t>
-      </w:r>
-      <w:r>
-        <w:rPr>
-          <w:color w:val="000000"/>
-        </w:rPr>
-        <w:t xml:space="preserve"> SMR map (e.g. Heathrow for </w:t>
-      </w:r>
-      <w:proofErr w:type="spellStart"/>
-      <w:r>
-        <w:rPr>
-          <w:color w:val="000000"/>
-        </w:rPr>
-        <w:t>South.prf</w:t>
-      </w:r>
-      <w:proofErr w:type="spellEnd"/>
-      <w:r>
-        <w:rPr>
-          <w:color w:val="000000"/>
-        </w:rPr>
-        <w:t xml:space="preserve">) </w:t>
-      </w:r>
-    </w:p>
-    <w:p>
-      <w:pPr>
-        <w:numPr>
-          <w:ilvl w:val="0"/>
-          <w:numId w:val="1"/>
-        </w:numPr>
-        <w:pBdr>
-          <w:top w:val="nil"/>
-          <w:left w:val="nil"/>
-          <w:bottom w:val="nil"/>
-          <w:right w:val="nil"/>
-          <w:between w:val="nil"/>
-        </w:pBdr>
-        <w:spacing w:after="0"/>
-      </w:pPr>
-      <w:r>
-        <w:rPr>
-          <w:color w:val="000000"/>
-        </w:rPr>
-        <w:t>2</w:t>
-      </w:r>
-      <w:r>
-        <w:rPr>
-          <w:color w:val="000000"/>
-          <w:vertAlign w:val="superscript"/>
-        </w:rPr>
-        <w:t>nd</w:t>
-      </w:r>
-      <w:r>
-        <w:rPr>
-          <w:color w:val="000000"/>
-        </w:rPr>
-        <w:t xml:space="preserve"> SMR map (e.g. Gatwick for </w:t>
-      </w:r>
-      <w:proofErr w:type="spellStart"/>
-      <w:r>
-        <w:rPr>
-          <w:color w:val="000000"/>
-        </w:rPr>
-        <w:t>South.prf</w:t>
-      </w:r>
-      <w:proofErr w:type="spellEnd"/>
-      <w:r>
-        <w:rPr>
-          <w:color w:val="000000"/>
-        </w:rPr>
-        <w:t xml:space="preserve">) </w:t>
-      </w:r>
-    </w:p>
-    <w:p>
-      <w:pPr>
-        <w:numPr>
-          <w:ilvl w:val="0"/>
-          <w:numId w:val="1"/>
-        </w:numPr>
-        <w:pBdr>
-          <w:top w:val="nil"/>
-          <w:left w:val="nil"/>
-          <w:bottom w:val="nil"/>
-          <w:right w:val="nil"/>
-          <w:between w:val="nil"/>
-        </w:pBdr>
-        <w:spacing w:after="0"/>
-      </w:pPr>
-      <w:r>
-        <w:rPr>
-          <w:color w:val="000000"/>
-        </w:rPr>
-        <w:t>3</w:t>
-      </w:r>
-      <w:r>
-        <w:rPr>
-          <w:color w:val="000000"/>
-          <w:vertAlign w:val="superscript"/>
-        </w:rPr>
-        <w:t>rd</w:t>
-      </w:r>
-      <w:r>
-        <w:rPr>
-          <w:color w:val="000000"/>
-        </w:rPr>
-        <w:t xml:space="preserve"> SMR map</w:t>
-      </w:r>
-    </w:p>
-    <w:p>
-      <w:pPr>
-        <w:numPr>
-          <w:ilvl w:val="0"/>
-          <w:numId w:val="1"/>
-        </w:numPr>
-        <w:pBdr>
-          <w:top w:val="nil"/>
-          <w:left w:val="nil"/>
-          <w:bottom w:val="nil"/>
-          <w:right w:val="nil"/>
-          <w:between w:val="nil"/>
-        </w:pBdr>
-        <w:spacing w:after="0"/>
-      </w:pPr>
-      <w:r>
-        <w:rPr>
-          <w:color w:val="000000"/>
-        </w:rPr>
-        <w:t>4</w:t>
-      </w:r>
-      <w:r>
-        <w:rPr>
-          <w:color w:val="000000"/>
-          <w:vertAlign w:val="superscript"/>
-        </w:rPr>
-        <w:t>th</w:t>
-      </w:r>
-      <w:r>
-        <w:rPr>
-          <w:color w:val="000000"/>
-        </w:rPr>
-        <w:t xml:space="preserve"> SMR map </w:t>
-      </w:r>
-    </w:p>
-    <w:p>
-      <w:pPr>
-        <w:numPr>
-          <w:ilvl w:val="0"/>
-          <w:numId w:val="1"/>
-        </w:numPr>
-        <w:pBdr>
-          <w:top w:val="nil"/>
-          <w:left w:val="nil"/>
-          <w:bottom w:val="nil"/>
-          <w:right w:val="nil"/>
-          <w:between w:val="nil"/>
-        </w:pBdr>
-      </w:pPr>
-      <w:r>
-        <w:rPr>
-          <w:color w:val="000000"/>
-        </w:rPr>
-        <w:t xml:space="preserve">Variable SMR map* </w:t>
-      </w:r>
-    </w:p>
-    <w:p>
-      <w:r>
-        <w:t xml:space="preserve">*Intended to be moved around the remaining ground maps using the </w:t>
-      </w:r>
-      <w:proofErr w:type="gramStart"/>
-      <w:r>
-        <w:t>“.</w:t>
-      </w:r>
-      <w:proofErr w:type="spellStart"/>
-      <w:r>
-        <w:t>center</w:t>
-      </w:r>
-      <w:proofErr w:type="spellEnd"/>
-      <w:proofErr w:type="gramEnd"/>
-      <w:r>
-        <w:t xml:space="preserve">” command. </w:t>
-      </w:r>
-    </w:p>
-    <w:p>
-      <w:r>
-        <w:t xml:space="preserve">APP profiles follow a similar scheme, though with reduced SMR maps. SMR maps are typically single ASR profiles, therefore cannot be switched. </w:t>
-      </w:r>
-    </w:p>
-    <w:p>
-      <w:pPr>
-        <w:pStyle w:val="Heading2"/>
-        <w:rPr>
-          <w:rFonts w:ascii="Alegre Sans" w:eastAsia="Alegre Sans" w:hAnsi="Alegre Sans" w:cs="Alegre Sans"/>
-          <w:color w:val="17375E"/>
-          <w:sz w:val="40"/>
-          <w:szCs w:val="40"/>
-        </w:rPr>
-      </w:pPr>
-      <w:r>
-        <w:rPr>
-          <w:rFonts w:ascii="Alegre Sans" w:eastAsia="Alegre Sans" w:hAnsi="Alegre Sans" w:cs="Alegre Sans"/>
-          <w:color w:val="17375E"/>
-          <w:sz w:val="40"/>
-          <w:szCs w:val="40"/>
-        </w:rPr>
-        <w:t xml:space="preserve">Tags </w:t>
-      </w:r>
-    </w:p>
-    <w:p>
-      <w:r>
-        <w:t xml:space="preserve">The controller pack contains multiple tag options. The default tag set for Area Control profiles is ‘AC’ and is as closely based on the London Area Control (Swanwick) tags. For this tag set, please </w:t>
-      </w:r>
-      <w:r>
-        <w:t>note</w:t>
-      </w:r>
-      <w:r>
-        <w:t xml:space="preserve"> that the ‘orange’ level is </w:t>
-      </w:r>
-      <w:r>
-        <w:rPr>
-          <w:b/>
-          <w:bCs/>
-        </w:rPr>
-        <w:t>not</w:t>
-      </w:r>
-      <w:r>
-        <w:t xml:space="preserve"> the cleared level (as </w:t>
-      </w:r>
-      <w:r>
-        <w:t>it is in the</w:t>
-      </w:r>
-      <w:r>
-        <w:t xml:space="preserve"> APP </w:t>
-      </w:r>
-      <w:r>
-        <w:t>profiles</w:t>
-      </w:r>
-      <w:r>
-        <w:t xml:space="preserve">), but instead the sector exit level. The cleared level will appear below the intention code. </w:t>
-      </w:r>
-    </w:p>
-    <w:p>
-      <w:r>
-        <w:t>‘</w:t>
-      </w:r>
-      <w:r>
-        <w:t>NODE</w:t>
-      </w:r>
-      <w:r>
-        <w:t xml:space="preserve">’ </w:t>
-      </w:r>
-      <w:r>
-        <w:t xml:space="preserve">and ‘NOVA 9000’ </w:t>
-      </w:r>
-      <w:r>
-        <w:t>tags are designed to be used with APP profiles</w:t>
-      </w:r>
-      <w:r>
-        <w:t>.</w:t>
-      </w:r>
-    </w:p>
-    <w:p>
-      <w:r>
-        <w:t>If you choose to change a tag set, you must do so on all radar profiles (ASRs 1-4). Unfortunately, there is no way of sharing this setting between ASRs.</w:t>
-      </w:r>
-    </w:p>
-    <w:p/>
-    <w:p/>
-    <w:p>
-      <w:pPr>
-        <w:pStyle w:val="Heading2"/>
-        <w:rPr>
-          <w:rFonts w:ascii="Alegre Sans" w:eastAsia="Alegre Sans" w:hAnsi="Alegre Sans" w:cs="Alegre Sans"/>
-          <w:color w:val="17375E"/>
-          <w:sz w:val="40"/>
-          <w:szCs w:val="40"/>
-        </w:rPr>
-      </w:pPr>
-      <w:r>
-        <w:rPr>
-          <w:rFonts w:ascii="Alegre Sans" w:eastAsia="Alegre Sans" w:hAnsi="Alegre Sans" w:cs="Alegre Sans"/>
-          <w:color w:val="17375E"/>
-          <w:sz w:val="40"/>
-          <w:szCs w:val="40"/>
-        </w:rPr>
-        <w:lastRenderedPageBreak/>
-        <w:t xml:space="preserve">Alias File </w:t>
-      </w:r>
-    </w:p>
-    <w:p>
-      <w:r>
-        <w:t xml:space="preserve">An alias file is included in this pack, designed to be utilised by Area, Approach and Aerodrome control. It includes many ‘generic’ instructions and includes auto-aliases, turned on by default. </w:t>
-      </w:r>
-    </w:p>
-    <w:p>
-      <w:r>
-        <w:t>Commands are typically named by the first letter of each word. For example</w:t>
-      </w:r>
-      <w:proofErr w:type="gramStart"/>
-      <w:r>
-        <w:t>, .</w:t>
-      </w:r>
-      <w:proofErr w:type="spellStart"/>
-      <w:r>
-        <w:t>cfl</w:t>
-      </w:r>
-      <w:proofErr w:type="spellEnd"/>
-      <w:proofErr w:type="gramEnd"/>
-      <w:r>
-        <w:t xml:space="preserve"> = Climb FL, .</w:t>
-      </w:r>
-      <w:proofErr w:type="spellStart"/>
-      <w:r>
-        <w:t>cnfl</w:t>
-      </w:r>
-      <w:proofErr w:type="spellEnd"/>
-      <w:r>
-        <w:t xml:space="preserve"> = Climb now FL. </w:t>
-      </w:r>
-    </w:p>
-    <w:p>
-      <w:r>
-        <w:t xml:space="preserve">Some common/useful aliases are listed below: </w:t>
-      </w:r>
-    </w:p>
-    <w:p>
-      <w:pPr>
-        <w:numPr>
-          <w:ilvl w:val="0"/>
-          <w:numId w:val="2"/>
-        </w:numPr>
-        <w:pBdr>
-          <w:top w:val="nil"/>
-          <w:left w:val="nil"/>
-          <w:bottom w:val="nil"/>
-          <w:right w:val="nil"/>
-          <w:between w:val="nil"/>
-        </w:pBdr>
-        <w:spacing w:after="0"/>
-      </w:pPr>
-      <w:proofErr w:type="gramStart"/>
-      <w:r>
-        <w:rPr>
-          <w:color w:val="000000"/>
-        </w:rPr>
-        <w:t>.</w:t>
-      </w:r>
-      <w:proofErr w:type="spellStart"/>
-      <w:r>
-        <w:rPr>
-          <w:color w:val="000000"/>
-        </w:rPr>
-        <w:t>pdc</w:t>
-      </w:r>
-      <w:proofErr w:type="spellEnd"/>
-      <w:proofErr w:type="gramEnd"/>
-      <w:r>
-        <w:rPr>
-          <w:color w:val="000000"/>
-        </w:rPr>
-        <w:t xml:space="preserve"> - a text version of a Pre Departure Clearance message</w:t>
-      </w:r>
-    </w:p>
-    <w:p>
-      <w:pPr>
-        <w:numPr>
-          <w:ilvl w:val="0"/>
-          <w:numId w:val="2"/>
-        </w:numPr>
-        <w:pBdr>
-          <w:top w:val="nil"/>
-          <w:left w:val="nil"/>
-          <w:bottom w:val="nil"/>
-          <w:right w:val="nil"/>
-          <w:between w:val="nil"/>
-        </w:pBdr>
-        <w:spacing w:after="0"/>
-      </w:pPr>
-      <w:r>
-        <w:rPr>
-          <w:color w:val="000000"/>
-        </w:rPr>
-        <w:t>.</w:t>
-      </w:r>
-      <w:proofErr w:type="spellStart"/>
-      <w:r>
-        <w:rPr>
-          <w:color w:val="000000"/>
-        </w:rPr>
-        <w:t>sid</w:t>
-      </w:r>
-      <w:proofErr w:type="spellEnd"/>
-      <w:r>
-        <w:rPr>
-          <w:color w:val="000000"/>
-        </w:rPr>
-        <w:t xml:space="preserve"> - a clearance based on the ES information </w:t>
-      </w:r>
-    </w:p>
-    <w:p>
-      <w:pPr>
-        <w:numPr>
-          <w:ilvl w:val="0"/>
-          <w:numId w:val="2"/>
-        </w:numPr>
-        <w:pBdr>
-          <w:top w:val="nil"/>
-          <w:left w:val="nil"/>
-          <w:bottom w:val="nil"/>
-          <w:right w:val="nil"/>
-          <w:between w:val="nil"/>
-        </w:pBdr>
-        <w:spacing w:after="0"/>
-      </w:pPr>
-      <w:proofErr w:type="gramStart"/>
-      <w:r>
-        <w:rPr>
-          <w:color w:val="000000"/>
-        </w:rPr>
-        <w:t>.sidi</w:t>
-      </w:r>
-      <w:proofErr w:type="gramEnd"/>
-      <w:r>
-        <w:rPr>
-          <w:color w:val="000000"/>
-        </w:rPr>
-        <w:t xml:space="preserve"> - a SID clearance, specifying the initial altitude </w:t>
-      </w:r>
-    </w:p>
-    <w:p>
-      <w:pPr>
-        <w:numPr>
-          <w:ilvl w:val="0"/>
-          <w:numId w:val="2"/>
-        </w:numPr>
-        <w:pBdr>
-          <w:top w:val="nil"/>
-          <w:left w:val="nil"/>
-          <w:bottom w:val="nil"/>
-          <w:right w:val="nil"/>
-          <w:between w:val="nil"/>
-        </w:pBdr>
-        <w:spacing w:after="0"/>
-      </w:pPr>
-      <w:proofErr w:type="gramStart"/>
-      <w:r>
-        <w:rPr>
-          <w:color w:val="000000"/>
-        </w:rPr>
-        <w:t>.star</w:t>
-      </w:r>
-      <w:proofErr w:type="gramEnd"/>
-      <w:r>
-        <w:rPr>
-          <w:color w:val="000000"/>
-        </w:rPr>
-        <w:t xml:space="preserve"> "[STAR] arrival for [DEST]" (designator and DEST taken from the ES information)</w:t>
-      </w:r>
-    </w:p>
-    <w:p>
-      <w:pPr>
-        <w:numPr>
-          <w:ilvl w:val="0"/>
-          <w:numId w:val="2"/>
-        </w:numPr>
-        <w:pBdr>
-          <w:top w:val="nil"/>
-          <w:left w:val="nil"/>
-          <w:bottom w:val="nil"/>
-          <w:right w:val="nil"/>
-          <w:between w:val="nil"/>
-        </w:pBdr>
-        <w:spacing w:after="0"/>
-      </w:pPr>
-      <w:proofErr w:type="gramStart"/>
-      <w:r>
-        <w:rPr>
-          <w:color w:val="000000"/>
-        </w:rPr>
-        <w:t>.</w:t>
-      </w:r>
-      <w:proofErr w:type="spellStart"/>
-      <w:r>
-        <w:rPr>
-          <w:color w:val="000000"/>
-        </w:rPr>
-        <w:t>ho</w:t>
-      </w:r>
-      <w:proofErr w:type="spellEnd"/>
-      <w:proofErr w:type="gramEnd"/>
-      <w:r>
-        <w:rPr>
-          <w:color w:val="000000"/>
-        </w:rPr>
-        <w:t xml:space="preserve"> - then hit space and type the sector ID (e.g. LC or KK</w:t>
-      </w:r>
-      <w:r>
-        <w:rPr>
-          <w:color w:val="000000"/>
-        </w:rPr>
-        <w:t>R</w:t>
-      </w:r>
-      <w:r>
-        <w:rPr>
-          <w:color w:val="000000"/>
-        </w:rPr>
-        <w:t xml:space="preserve">) followed by tab - a full contact message based on that identified controller </w:t>
-      </w:r>
-    </w:p>
-    <w:p>
-      <w:pPr>
-        <w:numPr>
-          <w:ilvl w:val="1"/>
-          <w:numId w:val="2"/>
-        </w:numPr>
-        <w:pBdr>
-          <w:top w:val="nil"/>
-          <w:left w:val="nil"/>
-          <w:bottom w:val="nil"/>
-          <w:right w:val="nil"/>
-          <w:between w:val="nil"/>
-        </w:pBdr>
-        <w:spacing w:after="0"/>
-      </w:pPr>
-      <w:proofErr w:type="gramStart"/>
-      <w:r>
-        <w:rPr>
-          <w:color w:val="000000"/>
-        </w:rPr>
-        <w:t>.rh</w:t>
-      </w:r>
-      <w:proofErr w:type="gramEnd"/>
-      <w:r>
-        <w:rPr>
-          <w:color w:val="000000"/>
-        </w:rPr>
-        <w:t xml:space="preserve"> - see above for usage ("report heading to") </w:t>
-      </w:r>
-    </w:p>
-    <w:p>
-      <w:pPr>
-        <w:numPr>
-          <w:ilvl w:val="1"/>
-          <w:numId w:val="2"/>
-        </w:numPr>
-        <w:pBdr>
-          <w:top w:val="nil"/>
-          <w:left w:val="nil"/>
-          <w:bottom w:val="nil"/>
-          <w:right w:val="nil"/>
-          <w:between w:val="nil"/>
-        </w:pBdr>
-        <w:spacing w:after="0"/>
-      </w:pPr>
-      <w:r>
-        <w:rPr>
-          <w:color w:val="000000"/>
-        </w:rPr>
-        <w:t>.</w:t>
-      </w:r>
-      <w:proofErr w:type="spellStart"/>
-      <w:r>
-        <w:rPr>
-          <w:color w:val="000000"/>
-        </w:rPr>
-        <w:t>rs</w:t>
-      </w:r>
-      <w:proofErr w:type="spellEnd"/>
-      <w:r>
-        <w:rPr>
-          <w:color w:val="000000"/>
-        </w:rPr>
-        <w:t xml:space="preserve"> - see above for usage ("report speed to") </w:t>
-      </w:r>
-    </w:p>
-    <w:p>
-      <w:pPr>
-        <w:numPr>
-          <w:ilvl w:val="0"/>
-          <w:numId w:val="2"/>
-        </w:numPr>
-        <w:pBdr>
-          <w:top w:val="nil"/>
-          <w:left w:val="nil"/>
-          <w:bottom w:val="nil"/>
-          <w:right w:val="nil"/>
-          <w:between w:val="nil"/>
-        </w:pBdr>
-        <w:spacing w:after="0"/>
-      </w:pPr>
-      <w:proofErr w:type="gramStart"/>
-      <w:r>
-        <w:rPr>
-          <w:color w:val="000000"/>
-        </w:rPr>
-        <w:t>.</w:t>
-      </w:r>
-      <w:proofErr w:type="spellStart"/>
-      <w:r>
-        <w:rPr>
-          <w:color w:val="000000"/>
-        </w:rPr>
-        <w:t>rd</w:t>
-      </w:r>
-      <w:proofErr w:type="spellEnd"/>
-      <w:proofErr w:type="gramEnd"/>
-      <w:r>
-        <w:rPr>
-          <w:color w:val="000000"/>
-        </w:rPr>
-        <w:t xml:space="preserve"> "route direct" </w:t>
-      </w:r>
-    </w:p>
-    <w:p>
-      <w:pPr>
-        <w:numPr>
-          <w:ilvl w:val="0"/>
-          <w:numId w:val="2"/>
-        </w:numPr>
-        <w:pBdr>
-          <w:top w:val="nil"/>
-          <w:left w:val="nil"/>
-          <w:bottom w:val="nil"/>
-          <w:right w:val="nil"/>
-          <w:between w:val="nil"/>
-        </w:pBdr>
-        <w:spacing w:after="0"/>
-      </w:pPr>
-      <w:proofErr w:type="gramStart"/>
-      <w:r>
-        <w:rPr>
-          <w:color w:val="000000"/>
-        </w:rPr>
-        <w:t>.</w:t>
-      </w:r>
-      <w:proofErr w:type="spellStart"/>
-      <w:r>
-        <w:rPr>
-          <w:color w:val="000000"/>
-        </w:rPr>
-        <w:t>rond</w:t>
-      </w:r>
-      <w:proofErr w:type="spellEnd"/>
-      <w:proofErr w:type="gramEnd"/>
-      <w:r>
-        <w:rPr>
-          <w:color w:val="000000"/>
-        </w:rPr>
-        <w:t xml:space="preserve"> or .</w:t>
-      </w:r>
-      <w:proofErr w:type="spellStart"/>
-      <w:r>
-        <w:rPr>
-          <w:color w:val="000000"/>
-        </w:rPr>
-        <w:t>rnd</w:t>
-      </w:r>
-      <w:proofErr w:type="spellEnd"/>
-      <w:r>
-        <w:rPr>
-          <w:color w:val="000000"/>
-        </w:rPr>
-        <w:t xml:space="preserve"> "resume own navigation direct" </w:t>
-      </w:r>
-    </w:p>
-    <w:p>
-      <w:pPr>
-        <w:numPr>
-          <w:ilvl w:val="0"/>
-          <w:numId w:val="2"/>
-        </w:numPr>
-        <w:pBdr>
-          <w:top w:val="nil"/>
-          <w:left w:val="nil"/>
-          <w:bottom w:val="nil"/>
-          <w:right w:val="nil"/>
-          <w:between w:val="nil"/>
-        </w:pBdr>
-        <w:spacing w:after="0"/>
-      </w:pPr>
-      <w:proofErr w:type="gramStart"/>
-      <w:r>
-        <w:rPr>
-          <w:color w:val="000000"/>
-        </w:rPr>
-        <w:t>.</w:t>
-      </w:r>
-      <w:proofErr w:type="spellStart"/>
-      <w:r>
-        <w:rPr>
-          <w:color w:val="000000"/>
-        </w:rPr>
-        <w:t>sq</w:t>
-      </w:r>
-      <w:proofErr w:type="spellEnd"/>
-      <w:proofErr w:type="gramEnd"/>
-      <w:r>
-        <w:rPr>
-          <w:color w:val="000000"/>
-        </w:rPr>
-        <w:t xml:space="preserve"> - Squawk (assigned code) </w:t>
-      </w:r>
-    </w:p>
-    <w:p>
-      <w:r>
-        <w:br/>
-      </w:r>
-      <w:r>
-        <w:t>For a full reference of commands, please view the alias files located in ‘Data\Alias\’.</w:t>
-      </w:r>
-    </w:p>
-    <w:p>
-      <w:pPr>
-        <w:pStyle w:val="Heading2"/>
-        <w:rPr>
-          <w:rFonts w:ascii="Alegre Sans" w:eastAsia="Alegre Sans" w:hAnsi="Alegre Sans" w:cs="Alegre Sans"/>
-          <w:color w:val="17375E"/>
-          <w:sz w:val="40"/>
-          <w:szCs w:val="40"/>
-        </w:rPr>
-      </w:pPr>
-      <w:r>
-        <w:rPr>
-          <w:rFonts w:ascii="Alegre Sans" w:eastAsia="Alegre Sans" w:hAnsi="Alegre Sans" w:cs="Alegre Sans"/>
-          <w:color w:val="17375E"/>
-          <w:sz w:val="40"/>
-          <w:szCs w:val="40"/>
-        </w:rPr>
         <w:t>Plugins</w:t>
       </w:r>
     </w:p>
     <w:p>
       <w:pPr>
         <w:sectPr>
-          <w:headerReference w:type="even" r:id="rId17"/>
-          <w:headerReference w:type="default" r:id="rId18"/>
-          <w:footerReference w:type="even" r:id="rId19"/>
-          <w:footerReference w:type="default" r:id="rId20"/>
-          <w:headerReference w:type="first" r:id="rId21"/>
-          <w:footerReference w:type="first" r:id="rId22"/>
+          <w:headerReference w:type="even" r:id="rId16"/>
+          <w:headerReference w:type="default" r:id="rId17"/>
+          <w:footerReference w:type="even" r:id="rId18"/>
+          <w:footerReference w:type="default" r:id="rId19"/>
+          <w:headerReference w:type="first" r:id="rId20"/>
+          <w:footerReference w:type="first" r:id="rId21"/>
           <w:pgSz w:w="11906" w:h="16838"/>
           <w:pgMar w:top="1440" w:right="1440" w:bottom="1440" w:left="1440" w:header="708" w:footer="708" w:gutter="0"/>
           <w:pgNumType w:start="1"/>
@@ -2268,7 +1016,7 @@
         </w:pBdr>
         <w:spacing w:after="0"/>
       </w:pPr>
-      <w:hyperlink r:id="rId23" w:history="1">
+      <w:hyperlink r:id="rId22" w:history="1">
         <w:r>
           <w:rPr>
             <w:rStyle w:val="Hyperlink"/>
@@ -2298,7 +1046,7 @@
         </w:pBdr>
         <w:spacing w:after="0"/>
       </w:pPr>
-      <w:hyperlink r:id="rId24" w:history="1">
+      <w:hyperlink r:id="rId23" w:history="1">
         <w:proofErr w:type="spellStart"/>
         <w:r>
           <w:rPr>
@@ -2330,7 +1078,7 @@
         </w:pBdr>
         <w:spacing w:after="0"/>
       </w:pPr>
-      <w:hyperlink r:id="rId25" w:history="1">
+      <w:hyperlink r:id="rId24" w:history="1">
         <w:proofErr w:type="spellStart"/>
         <w:r>
           <w:rPr>
@@ -2374,7 +1122,7 @@
         </w:pBdr>
         <w:spacing w:after="0"/>
       </w:pPr>
-      <w:hyperlink r:id="rId26" w:history="1">
+      <w:hyperlink r:id="rId25" w:history="1">
         <w:r>
           <w:rPr>
             <w:rStyle w:val="Hyperlink"/>
@@ -2407,7 +1155,7 @@
           <w:between w:val="nil"/>
         </w:pBdr>
       </w:pPr>
-      <w:hyperlink r:id="rId27" w:history="1">
+      <w:hyperlink r:id="rId26" w:history="1">
         <w:r>
           <w:rPr>
             <w:rStyle w:val="Hyperlink"/>
@@ -2448,7 +1196,7 @@
           <w:between w:val="nil"/>
         </w:pBdr>
       </w:pPr>
-      <w:hyperlink r:id="rId28" w:history="1">
+      <w:hyperlink r:id="rId27" w:history="1">
         <w:r>
           <w:rPr>
             <w:rStyle w:val="Hyperlink"/>
@@ -2475,7 +1223,7 @@
           <w:between w:val="nil"/>
         </w:pBdr>
       </w:pPr>
-      <w:hyperlink r:id="rId29" w:history="1">
+      <w:hyperlink r:id="rId28" w:history="1">
         <w:proofErr w:type="spellStart"/>
         <w:r>
           <w:rPr>
@@ -2509,7 +1257,7 @@
           <w:u w:val="none"/>
         </w:rPr>
       </w:pPr>
-      <w:hyperlink r:id="rId30" w:history="1">
+      <w:hyperlink r:id="rId29" w:history="1">
         <w:proofErr w:type="spellStart"/>
         <w:r>
           <w:rPr>
@@ -2528,7 +1276,7 @@
           <w:numId w:val="3"/>
         </w:numPr>
       </w:pPr>
-      <w:hyperlink r:id="rId31" w:history="1">
+      <w:hyperlink r:id="rId30" w:history="1">
         <w:r>
           <w:rPr>
             <w:rStyle w:val="Hyperlink"/>
@@ -2548,7 +1296,7 @@
           <w:numId w:val="3"/>
         </w:numPr>
       </w:pPr>
-      <w:hyperlink r:id="rId32" w:history="1">
+      <w:hyperlink r:id="rId31" w:history="1">
         <w:r>
           <w:rPr>
             <w:rStyle w:val="Hyperlink"/>
@@ -2578,7 +1326,7 @@
 </file>
 
 <file path=word/endnotes.xml><?xml version="1.0" encoding="utf-8"?>
-<w:endnotes xmlns:wpc="http://schemas.microsoft.com/office/word/2010/wordprocessingCanvas" xmlns:cx="http://schemas.microsoft.com/office/drawing/2014/chartex" xmlns:cx1="http://schemas.microsoft.com/office/drawing/2015/9/8/chartex" xmlns:cx2="http://schemas.microsoft.com/office/drawing/2015/10/21/chartex" xmlns:cx3="http://schemas.microsoft.com/office/drawing/2016/5/9/chartex" xmlns:cx4="http://schemas.microsoft.com/office/drawing/2016/5/10/chartex" xmlns:cx5="http://schemas.microsoft.com/office/drawing/2016/5/11/chartex" xmlns:cx6="http://schemas.microsoft.com/office/drawing/2016/5/12/chartex" xmlns:cx7="http://schemas.microsoft.com/office/drawing/2016/5/13/chartex" xmlns:cx8="http://schemas.microsoft.com/office/drawing/2016/5/14/chartex" xmlns:mc="http://schemas.openxmlformats.org/markup-compatibility/2006" xmlns:aink="http://schemas.microsoft.com/office/drawing/2016/ink" xmlns:am3d="http://schemas.microsoft.com/office/drawing/2017/model3d" xmlns:o="urn:schemas-microsoft-com:office:office" xmlns:oel="http://schemas.microsoft.com/office/2019/extlst" xmlns:r="http://schemas.openxmlformats.org/officeDocument/2006/relationships" xmlns:m="http://schemas.openxmlformats.org/officeDocument/2006/math" xmlns:v="urn:schemas-microsoft-com:vml" xmlns:wp14="http://schemas.microsoft.com/office/word/2010/wordprocessingDrawing" xmlns:wp="http://schemas.openxmlformats.org/drawingml/2006/wordprocessingDrawing" xmlns:w10="urn:schemas-microsoft-com:office:word" xmlns:w="http://schemas.openxmlformats.org/wordprocessingml/2006/main" xmlns:w14="http://schemas.microsoft.com/office/word/2010/wordml" xmlns:w15="http://schemas.microsoft.com/office/word/2012/wordml" xmlns:w16cex="http://schemas.microsoft.com/office/word/2018/wordml/cex" xmlns:w16cid="http://schemas.microsoft.com/office/word/2016/wordml/cid" xmlns:w16="http://schemas.microsoft.com/office/word/2018/wordml" xmlns:w16du="http://schemas.microsoft.com/office/word/2023/wordml/word16du" xmlns:w16sdtdh="http://schemas.microsoft.com/office/word/2020/wordml/sdtdatahash" xmlns:w16se="http://schemas.microsoft.com/office/word/2015/wordml/symex" xmlns:wpg="http://schemas.microsoft.com/office/word/2010/wordprocessingGroup" xmlns:wpi="http://schemas.microsoft.com/office/word/2010/wordprocessingInk" xmlns:wne="http://schemas.microsoft.com/office/word/2006/wordml" xmlns:wps="http://schemas.microsoft.com/office/word/2010/wordprocessingShape" mc:Ignorable="w14 w15 w16se w16cid w16 w16cex w16sdtdh w16du wp14">
+<w:endnotes xmlns:wpc="http://schemas.microsoft.com/office/word/2010/wordprocessingCanvas" xmlns:cx="http://schemas.microsoft.com/office/drawing/2014/chartex" xmlns:cx1="http://schemas.microsoft.com/office/drawing/2015/9/8/chartex" xmlns:cx2="http://schemas.microsoft.com/office/drawing/2015/10/21/chartex" xmlns:cx3="http://schemas.microsoft.com/office/drawing/2016/5/9/chartex" xmlns:cx4="http://schemas.microsoft.com/office/drawing/2016/5/10/chartex" xmlns:cx5="http://schemas.microsoft.com/office/drawing/2016/5/11/chartex" xmlns:cx6="http://schemas.microsoft.com/office/drawing/2016/5/12/chartex" xmlns:cx7="http://schemas.microsoft.com/office/drawing/2016/5/13/chartex" xmlns:cx8="http://schemas.microsoft.com/office/drawing/2016/5/14/chartex" xmlns:mc="http://schemas.openxmlformats.org/markup-compatibility/2006" xmlns:aink="http://schemas.microsoft.com/office/drawing/2016/ink" xmlns:am3d="http://schemas.microsoft.com/office/drawing/2017/model3d" xmlns:o="urn:schemas-microsoft-com:office:office" xmlns:oel="http://schemas.microsoft.com/office/2019/extlst" xmlns:r="http://schemas.openxmlformats.org/officeDocument/2006/relationships" xmlns:m="http://schemas.openxmlformats.org/officeDocument/2006/math" xmlns:v="urn:schemas-microsoft-com:vml" xmlns:wp14="http://schemas.microsoft.com/office/word/2010/wordprocessingDrawing" xmlns:wp="http://schemas.openxmlformats.org/drawingml/2006/wordprocessingDrawing" xmlns:w10="urn:schemas-microsoft-com:office:word" xmlns:w="http://schemas.openxmlformats.org/wordprocessingml/2006/main" xmlns:w14="http://schemas.microsoft.com/office/word/2010/wordml" xmlns:w15="http://schemas.microsoft.com/office/word/2012/wordml" xmlns:w16cex="http://schemas.microsoft.com/office/word/2018/wordml/cex" xmlns:w16cid="http://schemas.microsoft.com/office/word/2016/wordml/cid" xmlns:w16="http://schemas.microsoft.com/office/word/2018/wordml" xmlns:w16du="http://schemas.microsoft.com/office/word/2023/wordml/word16du" xmlns:w16sdtdh="http://schemas.microsoft.com/office/word/2020/wordml/sdtdatahash" xmlns:w16sdtfl="http://schemas.microsoft.com/office/word/2024/wordml/sdtformatlock" xmlns:w16se="http://schemas.microsoft.com/office/word/2015/wordml/symex" xmlns:wpg="http://schemas.microsoft.com/office/word/2010/wordprocessingGroup" xmlns:wpi="http://schemas.microsoft.com/office/word/2010/wordprocessingInk" xmlns:wne="http://schemas.microsoft.com/office/word/2006/wordml" xmlns:wps="http://schemas.microsoft.com/office/word/2010/wordprocessingShape" mc:Ignorable="w14 w15 w16se w16cid w16 w16cex w16sdtdh w16sdtfl w16du wp14">
   <w:endnote w:type="separator" w:id="-1">
     <w:p>
       <w:pPr>
@@ -2603,7 +1351,7 @@
 </file>
 
 <file path=word/footer1.xml><?xml version="1.0" encoding="utf-8"?>
-<w:ftr xmlns:wpc="http://schemas.microsoft.com/office/word/2010/wordprocessingCanvas" xmlns:cx="http://schemas.microsoft.com/office/drawing/2014/chartex" xmlns:cx1="http://schemas.microsoft.com/office/drawing/2015/9/8/chartex" xmlns:cx2="http://schemas.microsoft.com/office/drawing/2015/10/21/chartex" xmlns:cx3="http://schemas.microsoft.com/office/drawing/2016/5/9/chartex" xmlns:cx4="http://schemas.microsoft.com/office/drawing/2016/5/10/chartex" xmlns:cx5="http://schemas.microsoft.com/office/drawing/2016/5/11/chartex" xmlns:cx6="http://schemas.microsoft.com/office/drawing/2016/5/12/chartex" xmlns:cx7="http://schemas.microsoft.com/office/drawing/2016/5/13/chartex" xmlns:cx8="http://schemas.microsoft.com/office/drawing/2016/5/14/chartex" xmlns:mc="http://schemas.openxmlformats.org/markup-compatibility/2006" xmlns:aink="http://schemas.microsoft.com/office/drawing/2016/ink" xmlns:am3d="http://schemas.microsoft.com/office/drawing/2017/model3d" xmlns:o="urn:schemas-microsoft-com:office:office" xmlns:oel="http://schemas.microsoft.com/office/2019/extlst" xmlns:r="http://schemas.openxmlformats.org/officeDocument/2006/relationships" xmlns:m="http://schemas.openxmlformats.org/officeDocument/2006/math" xmlns:v="urn:schemas-microsoft-com:vml" xmlns:wp14="http://schemas.microsoft.com/office/word/2010/wordprocessingDrawing" xmlns:wp="http://schemas.openxmlformats.org/drawingml/2006/wordprocessingDrawing" xmlns:w10="urn:schemas-microsoft-com:office:word" xmlns:w="http://schemas.openxmlformats.org/wordprocessingml/2006/main" xmlns:w14="http://schemas.microsoft.com/office/word/2010/wordml" xmlns:w15="http://schemas.microsoft.com/office/word/2012/wordml" xmlns:w16cex="http://schemas.microsoft.com/office/word/2018/wordml/cex" xmlns:w16cid="http://schemas.microsoft.com/office/word/2016/wordml/cid" xmlns:w16="http://schemas.microsoft.com/office/word/2018/wordml" xmlns:w16du="http://schemas.microsoft.com/office/word/2023/wordml/word16du" xmlns:w16sdtdh="http://schemas.microsoft.com/office/word/2020/wordml/sdtdatahash" xmlns:w16se="http://schemas.microsoft.com/office/word/2015/wordml/symex" xmlns:wpg="http://schemas.microsoft.com/office/word/2010/wordprocessingGroup" xmlns:wpi="http://schemas.microsoft.com/office/word/2010/wordprocessingInk" xmlns:wne="http://schemas.microsoft.com/office/word/2006/wordml" xmlns:wps="http://schemas.microsoft.com/office/word/2010/wordprocessingShape" mc:Ignorable="w14 w15 w16se w16cid w16 w16cex w16sdtdh w16du wp14">
+<w:ftr xmlns:wpc="http://schemas.microsoft.com/office/word/2010/wordprocessingCanvas" xmlns:cx="http://schemas.microsoft.com/office/drawing/2014/chartex" xmlns:cx1="http://schemas.microsoft.com/office/drawing/2015/9/8/chartex" xmlns:cx2="http://schemas.microsoft.com/office/drawing/2015/10/21/chartex" xmlns:cx3="http://schemas.microsoft.com/office/drawing/2016/5/9/chartex" xmlns:cx4="http://schemas.microsoft.com/office/drawing/2016/5/10/chartex" xmlns:cx5="http://schemas.microsoft.com/office/drawing/2016/5/11/chartex" xmlns:cx6="http://schemas.microsoft.com/office/drawing/2016/5/12/chartex" xmlns:cx7="http://schemas.microsoft.com/office/drawing/2016/5/13/chartex" xmlns:cx8="http://schemas.microsoft.com/office/drawing/2016/5/14/chartex" xmlns:mc="http://schemas.openxmlformats.org/markup-compatibility/2006" xmlns:aink="http://schemas.microsoft.com/office/drawing/2016/ink" xmlns:am3d="http://schemas.microsoft.com/office/drawing/2017/model3d" xmlns:o="urn:schemas-microsoft-com:office:office" xmlns:oel="http://schemas.microsoft.com/office/2019/extlst" xmlns:r="http://schemas.openxmlformats.org/officeDocument/2006/relationships" xmlns:m="http://schemas.openxmlformats.org/officeDocument/2006/math" xmlns:v="urn:schemas-microsoft-com:vml" xmlns:wp14="http://schemas.microsoft.com/office/word/2010/wordprocessingDrawing" xmlns:wp="http://schemas.openxmlformats.org/drawingml/2006/wordprocessingDrawing" xmlns:w10="urn:schemas-microsoft-com:office:word" xmlns:w="http://schemas.openxmlformats.org/wordprocessingml/2006/main" xmlns:w14="http://schemas.microsoft.com/office/word/2010/wordml" xmlns:w15="http://schemas.microsoft.com/office/word/2012/wordml" xmlns:w16cex="http://schemas.microsoft.com/office/word/2018/wordml/cex" xmlns:w16cid="http://schemas.microsoft.com/office/word/2016/wordml/cid" xmlns:w16="http://schemas.microsoft.com/office/word/2018/wordml" xmlns:w16du="http://schemas.microsoft.com/office/word/2023/wordml/word16du" xmlns:w16sdtdh="http://schemas.microsoft.com/office/word/2020/wordml/sdtdatahash" xmlns:w16sdtfl="http://schemas.microsoft.com/office/word/2024/wordml/sdtformatlock" xmlns:w16se="http://schemas.microsoft.com/office/word/2015/wordml/symex" xmlns:wpg="http://schemas.microsoft.com/office/word/2010/wordprocessingGroup" xmlns:wpi="http://schemas.microsoft.com/office/word/2010/wordprocessingInk" xmlns:wne="http://schemas.microsoft.com/office/word/2006/wordml" xmlns:wps="http://schemas.microsoft.com/office/word/2010/wordprocessingShape" mc:Ignorable="w14 w15 w16se w16cid w16 w16cex w16sdtdh w16sdtfl w16du wp14">
   <w:p>
     <w:pPr>
       <w:pBdr>
@@ -2627,7 +1375,7 @@
 </file>
 
 <file path=word/footer2.xml><?xml version="1.0" encoding="utf-8"?>
-<w:ftr xmlns:wpc="http://schemas.microsoft.com/office/word/2010/wordprocessingCanvas" xmlns:cx="http://schemas.microsoft.com/office/drawing/2014/chartex" xmlns:cx1="http://schemas.microsoft.com/office/drawing/2015/9/8/chartex" xmlns:cx2="http://schemas.microsoft.com/office/drawing/2015/10/21/chartex" xmlns:cx3="http://schemas.microsoft.com/office/drawing/2016/5/9/chartex" xmlns:cx4="http://schemas.microsoft.com/office/drawing/2016/5/10/chartex" xmlns:cx5="http://schemas.microsoft.com/office/drawing/2016/5/11/chartex" xmlns:cx6="http://schemas.microsoft.com/office/drawing/2016/5/12/chartex" xmlns:cx7="http://schemas.microsoft.com/office/drawing/2016/5/13/chartex" xmlns:cx8="http://schemas.microsoft.com/office/drawing/2016/5/14/chartex" xmlns:mc="http://schemas.openxmlformats.org/markup-compatibility/2006" xmlns:aink="http://schemas.microsoft.com/office/drawing/2016/ink" xmlns:am3d="http://schemas.microsoft.com/office/drawing/2017/model3d" xmlns:o="urn:schemas-microsoft-com:office:office" xmlns:oel="http://schemas.microsoft.com/office/2019/extlst" xmlns:r="http://schemas.openxmlformats.org/officeDocument/2006/relationships" xmlns:m="http://schemas.openxmlformats.org/officeDocument/2006/math" xmlns:v="urn:schemas-microsoft-com:vml" xmlns:wp14="http://schemas.microsoft.com/office/word/2010/wordprocessingDrawing" xmlns:wp="http://schemas.openxmlformats.org/drawingml/2006/wordprocessingDrawing" xmlns:w10="urn:schemas-microsoft-com:office:word" xmlns:w="http://schemas.openxmlformats.org/wordprocessingml/2006/main" xmlns:w14="http://schemas.microsoft.com/office/word/2010/wordml" xmlns:w15="http://schemas.microsoft.com/office/word/2012/wordml" xmlns:w16cex="http://schemas.microsoft.com/office/word/2018/wordml/cex" xmlns:w16cid="http://schemas.microsoft.com/office/word/2016/wordml/cid" xmlns:w16="http://schemas.microsoft.com/office/word/2018/wordml" xmlns:w16du="http://schemas.microsoft.com/office/word/2023/wordml/word16du" xmlns:w16sdtdh="http://schemas.microsoft.com/office/word/2020/wordml/sdtdatahash" xmlns:w16se="http://schemas.microsoft.com/office/word/2015/wordml/symex" xmlns:wpg="http://schemas.microsoft.com/office/word/2010/wordprocessingGroup" xmlns:wpi="http://schemas.microsoft.com/office/word/2010/wordprocessingInk" xmlns:wne="http://schemas.microsoft.com/office/word/2006/wordml" xmlns:wps="http://schemas.microsoft.com/office/word/2010/wordprocessingShape" mc:Ignorable="w14 w15 w16se w16cid w16 w16cex w16sdtdh w16du wp14">
+<w:ftr xmlns:wpc="http://schemas.microsoft.com/office/word/2010/wordprocessingCanvas" xmlns:cx="http://schemas.microsoft.com/office/drawing/2014/chartex" xmlns:cx1="http://schemas.microsoft.com/office/drawing/2015/9/8/chartex" xmlns:cx2="http://schemas.microsoft.com/office/drawing/2015/10/21/chartex" xmlns:cx3="http://schemas.microsoft.com/office/drawing/2016/5/9/chartex" xmlns:cx4="http://schemas.microsoft.com/office/drawing/2016/5/10/chartex" xmlns:cx5="http://schemas.microsoft.com/office/drawing/2016/5/11/chartex" xmlns:cx6="http://schemas.microsoft.com/office/drawing/2016/5/12/chartex" xmlns:cx7="http://schemas.microsoft.com/office/drawing/2016/5/13/chartex" xmlns:cx8="http://schemas.microsoft.com/office/drawing/2016/5/14/chartex" xmlns:mc="http://schemas.openxmlformats.org/markup-compatibility/2006" xmlns:aink="http://schemas.microsoft.com/office/drawing/2016/ink" xmlns:am3d="http://schemas.microsoft.com/office/drawing/2017/model3d" xmlns:o="urn:schemas-microsoft-com:office:office" xmlns:oel="http://schemas.microsoft.com/office/2019/extlst" xmlns:r="http://schemas.openxmlformats.org/officeDocument/2006/relationships" xmlns:m="http://schemas.openxmlformats.org/officeDocument/2006/math" xmlns:v="urn:schemas-microsoft-com:vml" xmlns:wp14="http://schemas.microsoft.com/office/word/2010/wordprocessingDrawing" xmlns:wp="http://schemas.openxmlformats.org/drawingml/2006/wordprocessingDrawing" xmlns:w10="urn:schemas-microsoft-com:office:word" xmlns:w="http://schemas.openxmlformats.org/wordprocessingml/2006/main" xmlns:w14="http://schemas.microsoft.com/office/word/2010/wordml" xmlns:w15="http://schemas.microsoft.com/office/word/2012/wordml" xmlns:w16cex="http://schemas.microsoft.com/office/word/2018/wordml/cex" xmlns:w16cid="http://schemas.microsoft.com/office/word/2016/wordml/cid" xmlns:w16="http://schemas.microsoft.com/office/word/2018/wordml" xmlns:w16du="http://schemas.microsoft.com/office/word/2023/wordml/word16du" xmlns:w16sdtdh="http://schemas.microsoft.com/office/word/2020/wordml/sdtdatahash" xmlns:w16sdtfl="http://schemas.microsoft.com/office/word/2024/wordml/sdtformatlock" xmlns:w16se="http://schemas.microsoft.com/office/word/2015/wordml/symex" xmlns:wpg="http://schemas.microsoft.com/office/word/2010/wordprocessingGroup" xmlns:wpi="http://schemas.microsoft.com/office/word/2010/wordprocessingInk" xmlns:wne="http://schemas.microsoft.com/office/word/2006/wordml" xmlns:wps="http://schemas.microsoft.com/office/word/2010/wordprocessingShape" mc:Ignorable="w14 w15 w16se w16cid w16 w16cex w16sdtdh w16sdtfl w16du wp14">
   <w:p>
     <w:pPr>
       <w:pBdr>
@@ -2651,7 +1399,7 @@
 </file>
 
 <file path=word/footer3.xml><?xml version="1.0" encoding="utf-8"?>
-<w:ftr xmlns:wpc="http://schemas.microsoft.com/office/word/2010/wordprocessingCanvas" xmlns:cx="http://schemas.microsoft.com/office/drawing/2014/chartex" xmlns:cx1="http://schemas.microsoft.com/office/drawing/2015/9/8/chartex" xmlns:cx2="http://schemas.microsoft.com/office/drawing/2015/10/21/chartex" xmlns:cx3="http://schemas.microsoft.com/office/drawing/2016/5/9/chartex" xmlns:cx4="http://schemas.microsoft.com/office/drawing/2016/5/10/chartex" xmlns:cx5="http://schemas.microsoft.com/office/drawing/2016/5/11/chartex" xmlns:cx6="http://schemas.microsoft.com/office/drawing/2016/5/12/chartex" xmlns:cx7="http://schemas.microsoft.com/office/drawing/2016/5/13/chartex" xmlns:cx8="http://schemas.microsoft.com/office/drawing/2016/5/14/chartex" xmlns:mc="http://schemas.openxmlformats.org/markup-compatibility/2006" xmlns:aink="http://schemas.microsoft.com/office/drawing/2016/ink" xmlns:am3d="http://schemas.microsoft.com/office/drawing/2017/model3d" xmlns:o="urn:schemas-microsoft-com:office:office" xmlns:oel="http://schemas.microsoft.com/office/2019/extlst" xmlns:r="http://schemas.openxmlformats.org/officeDocument/2006/relationships" xmlns:m="http://schemas.openxmlformats.org/officeDocument/2006/math" xmlns:v="urn:schemas-microsoft-com:vml" xmlns:wp14="http://schemas.microsoft.com/office/word/2010/wordprocessingDrawing" xmlns:wp="http://schemas.openxmlformats.org/drawingml/2006/wordprocessingDrawing" xmlns:w10="urn:schemas-microsoft-com:office:word" xmlns:w="http://schemas.openxmlformats.org/wordprocessingml/2006/main" xmlns:w14="http://schemas.microsoft.com/office/word/2010/wordml" xmlns:w15="http://schemas.microsoft.com/office/word/2012/wordml" xmlns:w16cex="http://schemas.microsoft.com/office/word/2018/wordml/cex" xmlns:w16cid="http://schemas.microsoft.com/office/word/2016/wordml/cid" xmlns:w16="http://schemas.microsoft.com/office/word/2018/wordml" xmlns:w16du="http://schemas.microsoft.com/office/word/2023/wordml/word16du" xmlns:w16sdtdh="http://schemas.microsoft.com/office/word/2020/wordml/sdtdatahash" xmlns:w16se="http://schemas.microsoft.com/office/word/2015/wordml/symex" xmlns:wpg="http://schemas.microsoft.com/office/word/2010/wordprocessingGroup" xmlns:wpi="http://schemas.microsoft.com/office/word/2010/wordprocessingInk" xmlns:wne="http://schemas.microsoft.com/office/word/2006/wordml" xmlns:wps="http://schemas.microsoft.com/office/word/2010/wordprocessingShape" mc:Ignorable="w14 w15 w16se w16cid w16 w16cex w16sdtdh w16du wp14">
+<w:ftr xmlns:wpc="http://schemas.microsoft.com/office/word/2010/wordprocessingCanvas" xmlns:cx="http://schemas.microsoft.com/office/drawing/2014/chartex" xmlns:cx1="http://schemas.microsoft.com/office/drawing/2015/9/8/chartex" xmlns:cx2="http://schemas.microsoft.com/office/drawing/2015/10/21/chartex" xmlns:cx3="http://schemas.microsoft.com/office/drawing/2016/5/9/chartex" xmlns:cx4="http://schemas.microsoft.com/office/drawing/2016/5/10/chartex" xmlns:cx5="http://schemas.microsoft.com/office/drawing/2016/5/11/chartex" xmlns:cx6="http://schemas.microsoft.com/office/drawing/2016/5/12/chartex" xmlns:cx7="http://schemas.microsoft.com/office/drawing/2016/5/13/chartex" xmlns:cx8="http://schemas.microsoft.com/office/drawing/2016/5/14/chartex" xmlns:mc="http://schemas.openxmlformats.org/markup-compatibility/2006" xmlns:aink="http://schemas.microsoft.com/office/drawing/2016/ink" xmlns:am3d="http://schemas.microsoft.com/office/drawing/2017/model3d" xmlns:o="urn:schemas-microsoft-com:office:office" xmlns:oel="http://schemas.microsoft.com/office/2019/extlst" xmlns:r="http://schemas.openxmlformats.org/officeDocument/2006/relationships" xmlns:m="http://schemas.openxmlformats.org/officeDocument/2006/math" xmlns:v="urn:schemas-microsoft-com:vml" xmlns:wp14="http://schemas.microsoft.com/office/word/2010/wordprocessingDrawing" xmlns:wp="http://schemas.openxmlformats.org/drawingml/2006/wordprocessingDrawing" xmlns:w10="urn:schemas-microsoft-com:office:word" xmlns:w="http://schemas.openxmlformats.org/wordprocessingml/2006/main" xmlns:w14="http://schemas.microsoft.com/office/word/2010/wordml" xmlns:w15="http://schemas.microsoft.com/office/word/2012/wordml" xmlns:w16cex="http://schemas.microsoft.com/office/word/2018/wordml/cex" xmlns:w16cid="http://schemas.microsoft.com/office/word/2016/wordml/cid" xmlns:w16="http://schemas.microsoft.com/office/word/2018/wordml" xmlns:w16du="http://schemas.microsoft.com/office/word/2023/wordml/word16du" xmlns:w16sdtdh="http://schemas.microsoft.com/office/word/2020/wordml/sdtdatahash" xmlns:w16sdtfl="http://schemas.microsoft.com/office/word/2024/wordml/sdtformatlock" xmlns:w16se="http://schemas.microsoft.com/office/word/2015/wordml/symex" xmlns:wpg="http://schemas.microsoft.com/office/word/2010/wordprocessingGroup" xmlns:wpi="http://schemas.microsoft.com/office/word/2010/wordprocessingInk" xmlns:wne="http://schemas.microsoft.com/office/word/2006/wordml" xmlns:wps="http://schemas.microsoft.com/office/word/2010/wordprocessingShape" mc:Ignorable="w14 w15 w16se w16cid w16 w16cex w16sdtdh w16sdtfl w16du wp14">
   <w:p>
     <w:pPr>
       <w:pBdr>
@@ -2675,7 +1423,7 @@
 </file>
 
 <file path=word/footnotes.xml><?xml version="1.0" encoding="utf-8"?>
-<w:footnotes xmlns:wpc="http://schemas.microsoft.com/office/word/2010/wordprocessingCanvas" xmlns:cx="http://schemas.microsoft.com/office/drawing/2014/chartex" xmlns:cx1="http://schemas.microsoft.com/office/drawing/2015/9/8/chartex" xmlns:cx2="http://schemas.microsoft.com/office/drawing/2015/10/21/chartex" xmlns:cx3="http://schemas.microsoft.com/office/drawing/2016/5/9/chartex" xmlns:cx4="http://schemas.microsoft.com/office/drawing/2016/5/10/chartex" xmlns:cx5="http://schemas.microsoft.com/office/drawing/2016/5/11/chartex" xmlns:cx6="http://schemas.microsoft.com/office/drawing/2016/5/12/chartex" xmlns:cx7="http://schemas.microsoft.com/office/drawing/2016/5/13/chartex" xmlns:cx8="http://schemas.microsoft.com/office/drawing/2016/5/14/chartex" xmlns:mc="http://schemas.openxmlformats.org/markup-compatibility/2006" xmlns:aink="http://schemas.microsoft.com/office/drawing/2016/ink" xmlns:am3d="http://schemas.microsoft.com/office/drawing/2017/model3d" xmlns:o="urn:schemas-microsoft-com:office:office" xmlns:oel="http://schemas.microsoft.com/office/2019/extlst" xmlns:r="http://schemas.openxmlformats.org/officeDocument/2006/relationships" xmlns:m="http://schemas.openxmlformats.org/officeDocument/2006/math" xmlns:v="urn:schemas-microsoft-com:vml" xmlns:wp14="http://schemas.microsoft.com/office/word/2010/wordprocessingDrawing" xmlns:wp="http://schemas.openxmlformats.org/drawingml/2006/wordprocessingDrawing" xmlns:w10="urn:schemas-microsoft-com:office:word" xmlns:w="http://schemas.openxmlformats.org/wordprocessingml/2006/main" xmlns:w14="http://schemas.microsoft.com/office/word/2010/wordml" xmlns:w15="http://schemas.microsoft.com/office/word/2012/wordml" xmlns:w16cex="http://schemas.microsoft.com/office/word/2018/wordml/cex" xmlns:w16cid="http://schemas.microsoft.com/office/word/2016/wordml/cid" xmlns:w16="http://schemas.microsoft.com/office/word/2018/wordml" xmlns:w16du="http://schemas.microsoft.com/office/word/2023/wordml/word16du" xmlns:w16sdtdh="http://schemas.microsoft.com/office/word/2020/wordml/sdtdatahash" xmlns:w16se="http://schemas.microsoft.com/office/word/2015/wordml/symex" xmlns:wpg="http://schemas.microsoft.com/office/word/2010/wordprocessingGroup" xmlns:wpi="http://schemas.microsoft.com/office/word/2010/wordprocessingInk" xmlns:wne="http://schemas.microsoft.com/office/word/2006/wordml" xmlns:wps="http://schemas.microsoft.com/office/word/2010/wordprocessingShape" mc:Ignorable="w14 w15 w16se w16cid w16 w16cex w16sdtdh w16du wp14">
+<w:footnotes xmlns:wpc="http://schemas.microsoft.com/office/word/2010/wordprocessingCanvas" xmlns:cx="http://schemas.microsoft.com/office/drawing/2014/chartex" xmlns:cx1="http://schemas.microsoft.com/office/drawing/2015/9/8/chartex" xmlns:cx2="http://schemas.microsoft.com/office/drawing/2015/10/21/chartex" xmlns:cx3="http://schemas.microsoft.com/office/drawing/2016/5/9/chartex" xmlns:cx4="http://schemas.microsoft.com/office/drawing/2016/5/10/chartex" xmlns:cx5="http://schemas.microsoft.com/office/drawing/2016/5/11/chartex" xmlns:cx6="http://schemas.microsoft.com/office/drawing/2016/5/12/chartex" xmlns:cx7="http://schemas.microsoft.com/office/drawing/2016/5/13/chartex" xmlns:cx8="http://schemas.microsoft.com/office/drawing/2016/5/14/chartex" xmlns:mc="http://schemas.openxmlformats.org/markup-compatibility/2006" xmlns:aink="http://schemas.microsoft.com/office/drawing/2016/ink" xmlns:am3d="http://schemas.microsoft.com/office/drawing/2017/model3d" xmlns:o="urn:schemas-microsoft-com:office:office" xmlns:oel="http://schemas.microsoft.com/office/2019/extlst" xmlns:r="http://schemas.openxmlformats.org/officeDocument/2006/relationships" xmlns:m="http://schemas.openxmlformats.org/officeDocument/2006/math" xmlns:v="urn:schemas-microsoft-com:vml" xmlns:wp14="http://schemas.microsoft.com/office/word/2010/wordprocessingDrawing" xmlns:wp="http://schemas.openxmlformats.org/drawingml/2006/wordprocessingDrawing" xmlns:w10="urn:schemas-microsoft-com:office:word" xmlns:w="http://schemas.openxmlformats.org/wordprocessingml/2006/main" xmlns:w14="http://schemas.microsoft.com/office/word/2010/wordml" xmlns:w15="http://schemas.microsoft.com/office/word/2012/wordml" xmlns:w16cex="http://schemas.microsoft.com/office/word/2018/wordml/cex" xmlns:w16cid="http://schemas.microsoft.com/office/word/2016/wordml/cid" xmlns:w16="http://schemas.microsoft.com/office/word/2018/wordml" xmlns:w16du="http://schemas.microsoft.com/office/word/2023/wordml/word16du" xmlns:w16sdtdh="http://schemas.microsoft.com/office/word/2020/wordml/sdtdatahash" xmlns:w16sdtfl="http://schemas.microsoft.com/office/word/2024/wordml/sdtformatlock" xmlns:w16se="http://schemas.microsoft.com/office/word/2015/wordml/symex" xmlns:wpg="http://schemas.microsoft.com/office/word/2010/wordprocessingGroup" xmlns:wpi="http://schemas.microsoft.com/office/word/2010/wordprocessingInk" xmlns:wne="http://schemas.microsoft.com/office/word/2006/wordml" xmlns:wps="http://schemas.microsoft.com/office/word/2010/wordprocessingShape" mc:Ignorable="w14 w15 w16se w16cid w16 w16cex w16sdtdh w16sdtfl w16du wp14">
   <w:footnote w:type="separator" w:id="-1">
     <w:p>
       <w:pPr>
@@ -2700,7 +1448,7 @@
 </file>
 
 <file path=word/header1.xml><?xml version="1.0" encoding="utf-8"?>
-<w:hdr xmlns:wpc="http://schemas.microsoft.com/office/word/2010/wordprocessingCanvas" xmlns:cx="http://schemas.microsoft.com/office/drawing/2014/chartex" xmlns:cx1="http://schemas.microsoft.com/office/drawing/2015/9/8/chartex" xmlns:cx2="http://schemas.microsoft.com/office/drawing/2015/10/21/chartex" xmlns:cx3="http://schemas.microsoft.com/office/drawing/2016/5/9/chartex" xmlns:cx4="http://schemas.microsoft.com/office/drawing/2016/5/10/chartex" xmlns:cx5="http://schemas.microsoft.com/office/drawing/2016/5/11/chartex" xmlns:cx6="http://schemas.microsoft.com/office/drawing/2016/5/12/chartex" xmlns:cx7="http://schemas.microsoft.com/office/drawing/2016/5/13/chartex" xmlns:cx8="http://schemas.microsoft.com/office/drawing/2016/5/14/chartex" xmlns:mc="http://schemas.openxmlformats.org/markup-compatibility/2006" xmlns:aink="http://schemas.microsoft.com/office/drawing/2016/ink" xmlns:am3d="http://schemas.microsoft.com/office/drawing/2017/model3d" xmlns:o="urn:schemas-microsoft-com:office:office" xmlns:oel="http://schemas.microsoft.com/office/2019/extlst" xmlns:r="http://schemas.openxmlformats.org/officeDocument/2006/relationships" xmlns:m="http://schemas.openxmlformats.org/officeDocument/2006/math" xmlns:v="urn:schemas-microsoft-com:vml" xmlns:wp14="http://schemas.microsoft.com/office/word/2010/wordprocessingDrawing" xmlns:wp="http://schemas.openxmlformats.org/drawingml/2006/wordprocessingDrawing" xmlns:w10="urn:schemas-microsoft-com:office:word" xmlns:w="http://schemas.openxmlformats.org/wordprocessingml/2006/main" xmlns:w14="http://schemas.microsoft.com/office/word/2010/wordml" xmlns:w15="http://schemas.microsoft.com/office/word/2012/wordml" xmlns:w16cex="http://schemas.microsoft.com/office/word/2018/wordml/cex" xmlns:w16cid="http://schemas.microsoft.com/office/word/2016/wordml/cid" xmlns:w16="http://schemas.microsoft.com/office/word/2018/wordml" xmlns:w16du="http://schemas.microsoft.com/office/word/2023/wordml/word16du" xmlns:w16sdtdh="http://schemas.microsoft.com/office/word/2020/wordml/sdtdatahash" xmlns:w16se="http://schemas.microsoft.com/office/word/2015/wordml/symex" xmlns:wpg="http://schemas.microsoft.com/office/word/2010/wordprocessingGroup" xmlns:wpi="http://schemas.microsoft.com/office/word/2010/wordprocessingInk" xmlns:wne="http://schemas.microsoft.com/office/word/2006/wordml" xmlns:wps="http://schemas.microsoft.com/office/word/2010/wordprocessingShape" mc:Ignorable="w14 w15 w16se w16cid w16 w16cex w16sdtdh w16du wp14">
+<w:hdr xmlns:wpc="http://schemas.microsoft.com/office/word/2010/wordprocessingCanvas" xmlns:cx="http://schemas.microsoft.com/office/drawing/2014/chartex" xmlns:cx1="http://schemas.microsoft.com/office/drawing/2015/9/8/chartex" xmlns:cx2="http://schemas.microsoft.com/office/drawing/2015/10/21/chartex" xmlns:cx3="http://schemas.microsoft.com/office/drawing/2016/5/9/chartex" xmlns:cx4="http://schemas.microsoft.com/office/drawing/2016/5/10/chartex" xmlns:cx5="http://schemas.microsoft.com/office/drawing/2016/5/11/chartex" xmlns:cx6="http://schemas.microsoft.com/office/drawing/2016/5/12/chartex" xmlns:cx7="http://schemas.microsoft.com/office/drawing/2016/5/13/chartex" xmlns:cx8="http://schemas.microsoft.com/office/drawing/2016/5/14/chartex" xmlns:mc="http://schemas.openxmlformats.org/markup-compatibility/2006" xmlns:aink="http://schemas.microsoft.com/office/drawing/2016/ink" xmlns:am3d="http://schemas.microsoft.com/office/drawing/2017/model3d" xmlns:o="urn:schemas-microsoft-com:office:office" xmlns:oel="http://schemas.microsoft.com/office/2019/extlst" xmlns:r="http://schemas.openxmlformats.org/officeDocument/2006/relationships" xmlns:m="http://schemas.openxmlformats.org/officeDocument/2006/math" xmlns:v="urn:schemas-microsoft-com:vml" xmlns:wp14="http://schemas.microsoft.com/office/word/2010/wordprocessingDrawing" xmlns:wp="http://schemas.openxmlformats.org/drawingml/2006/wordprocessingDrawing" xmlns:w10="urn:schemas-microsoft-com:office:word" xmlns:w="http://schemas.openxmlformats.org/wordprocessingml/2006/main" xmlns:w14="http://schemas.microsoft.com/office/word/2010/wordml" xmlns:w15="http://schemas.microsoft.com/office/word/2012/wordml" xmlns:w16cex="http://schemas.microsoft.com/office/word/2018/wordml/cex" xmlns:w16cid="http://schemas.microsoft.com/office/word/2016/wordml/cid" xmlns:w16="http://schemas.microsoft.com/office/word/2018/wordml" xmlns:w16du="http://schemas.microsoft.com/office/word/2023/wordml/word16du" xmlns:w16sdtdh="http://schemas.microsoft.com/office/word/2020/wordml/sdtdatahash" xmlns:w16sdtfl="http://schemas.microsoft.com/office/word/2024/wordml/sdtformatlock" xmlns:w16se="http://schemas.microsoft.com/office/word/2015/wordml/symex" xmlns:wpg="http://schemas.microsoft.com/office/word/2010/wordprocessingGroup" xmlns:wpi="http://schemas.microsoft.com/office/word/2010/wordprocessingInk" xmlns:wne="http://schemas.microsoft.com/office/word/2006/wordml" xmlns:wps="http://schemas.microsoft.com/office/word/2010/wordprocessingShape" mc:Ignorable="w14 w15 w16se w16cid w16 w16cex w16sdtdh w16sdtfl w16du wp14">
   <w:p>
     <w:pPr>
       <w:pBdr>
@@ -2724,7 +1472,7 @@
 </file>
 
 <file path=word/header2.xml><?xml version="1.0" encoding="utf-8"?>
-<w:hdr xmlns:wpc="http://schemas.microsoft.com/office/word/2010/wordprocessingCanvas" xmlns:cx="http://schemas.microsoft.com/office/drawing/2014/chartex" xmlns:cx1="http://schemas.microsoft.com/office/drawing/2015/9/8/chartex" xmlns:cx2="http://schemas.microsoft.com/office/drawing/2015/10/21/chartex" xmlns:cx3="http://schemas.microsoft.com/office/drawing/2016/5/9/chartex" xmlns:cx4="http://schemas.microsoft.com/office/drawing/2016/5/10/chartex" xmlns:cx5="http://schemas.microsoft.com/office/drawing/2016/5/11/chartex" xmlns:cx6="http://schemas.microsoft.com/office/drawing/2016/5/12/chartex" xmlns:cx7="http://schemas.microsoft.com/office/drawing/2016/5/13/chartex" xmlns:cx8="http://schemas.microsoft.com/office/drawing/2016/5/14/chartex" xmlns:mc="http://schemas.openxmlformats.org/markup-compatibility/2006" xmlns:aink="http://schemas.microsoft.com/office/drawing/2016/ink" xmlns:am3d="http://schemas.microsoft.com/office/drawing/2017/model3d" xmlns:o="urn:schemas-microsoft-com:office:office" xmlns:oel="http://schemas.microsoft.com/office/2019/extlst" xmlns:r="http://schemas.openxmlformats.org/officeDocument/2006/relationships" xmlns:m="http://schemas.openxmlformats.org/officeDocument/2006/math" xmlns:v="urn:schemas-microsoft-com:vml" xmlns:wp14="http://schemas.microsoft.com/office/word/2010/wordprocessingDrawing" xmlns:wp="http://schemas.openxmlformats.org/drawingml/2006/wordprocessingDrawing" xmlns:w10="urn:schemas-microsoft-com:office:word" xmlns:w="http://schemas.openxmlformats.org/wordprocessingml/2006/main" xmlns:w14="http://schemas.microsoft.com/office/word/2010/wordml" xmlns:w15="http://schemas.microsoft.com/office/word/2012/wordml" xmlns:w16cex="http://schemas.microsoft.com/office/word/2018/wordml/cex" xmlns:w16cid="http://schemas.microsoft.com/office/word/2016/wordml/cid" xmlns:w16="http://schemas.microsoft.com/office/word/2018/wordml" xmlns:w16du="http://schemas.microsoft.com/office/word/2023/wordml/word16du" xmlns:w16sdtdh="http://schemas.microsoft.com/office/word/2020/wordml/sdtdatahash" xmlns:w16se="http://schemas.microsoft.com/office/word/2015/wordml/symex" xmlns:wpg="http://schemas.microsoft.com/office/word/2010/wordprocessingGroup" xmlns:wpi="http://schemas.microsoft.com/office/word/2010/wordprocessingInk" xmlns:wne="http://schemas.microsoft.com/office/word/2006/wordml" xmlns:wps="http://schemas.microsoft.com/office/word/2010/wordprocessingShape" mc:Ignorable="w14 w15 w16se w16cid w16 w16cex w16sdtdh w16du wp14">
+<w:hdr xmlns:wpc="http://schemas.microsoft.com/office/word/2010/wordprocessingCanvas" xmlns:cx="http://schemas.microsoft.com/office/drawing/2014/chartex" xmlns:cx1="http://schemas.microsoft.com/office/drawing/2015/9/8/chartex" xmlns:cx2="http://schemas.microsoft.com/office/drawing/2015/10/21/chartex" xmlns:cx3="http://schemas.microsoft.com/office/drawing/2016/5/9/chartex" xmlns:cx4="http://schemas.microsoft.com/office/drawing/2016/5/10/chartex" xmlns:cx5="http://schemas.microsoft.com/office/drawing/2016/5/11/chartex" xmlns:cx6="http://schemas.microsoft.com/office/drawing/2016/5/12/chartex" xmlns:cx7="http://schemas.microsoft.com/office/drawing/2016/5/13/chartex" xmlns:cx8="http://schemas.microsoft.com/office/drawing/2016/5/14/chartex" xmlns:mc="http://schemas.openxmlformats.org/markup-compatibility/2006" xmlns:aink="http://schemas.microsoft.com/office/drawing/2016/ink" xmlns:am3d="http://schemas.microsoft.com/office/drawing/2017/model3d" xmlns:o="urn:schemas-microsoft-com:office:office" xmlns:oel="http://schemas.microsoft.com/office/2019/extlst" xmlns:r="http://schemas.openxmlformats.org/officeDocument/2006/relationships" xmlns:m="http://schemas.openxmlformats.org/officeDocument/2006/math" xmlns:v="urn:schemas-microsoft-com:vml" xmlns:wp14="http://schemas.microsoft.com/office/word/2010/wordprocessingDrawing" xmlns:wp="http://schemas.openxmlformats.org/drawingml/2006/wordprocessingDrawing" xmlns:w10="urn:schemas-microsoft-com:office:word" xmlns:w="http://schemas.openxmlformats.org/wordprocessingml/2006/main" xmlns:w14="http://schemas.microsoft.com/office/word/2010/wordml" xmlns:w15="http://schemas.microsoft.com/office/word/2012/wordml" xmlns:w16cex="http://schemas.microsoft.com/office/word/2018/wordml/cex" xmlns:w16cid="http://schemas.microsoft.com/office/word/2016/wordml/cid" xmlns:w16="http://schemas.microsoft.com/office/word/2018/wordml" xmlns:w16du="http://schemas.microsoft.com/office/word/2023/wordml/word16du" xmlns:w16sdtdh="http://schemas.microsoft.com/office/word/2020/wordml/sdtdatahash" xmlns:w16sdtfl="http://schemas.microsoft.com/office/word/2024/wordml/sdtformatlock" xmlns:w16se="http://schemas.microsoft.com/office/word/2015/wordml/symex" xmlns:wpg="http://schemas.microsoft.com/office/word/2010/wordprocessingGroup" xmlns:wpi="http://schemas.microsoft.com/office/word/2010/wordprocessingInk" xmlns:wne="http://schemas.microsoft.com/office/word/2006/wordml" xmlns:wps="http://schemas.microsoft.com/office/word/2010/wordprocessingShape" mc:Ignorable="w14 w15 w16se w16cid w16 w16cex w16sdtdh w16sdtfl w16du wp14">
   <w:p>
     <w:pPr>
       <w:pBdr>
@@ -2748,7 +1496,7 @@
 </file>
 
 <file path=word/header3.xml><?xml version="1.0" encoding="utf-8"?>
-<w:hdr xmlns:wpc="http://schemas.microsoft.com/office/word/2010/wordprocessingCanvas" xmlns:cx="http://schemas.microsoft.com/office/drawing/2014/chartex" xmlns:cx1="http://schemas.microsoft.com/office/drawing/2015/9/8/chartex" xmlns:cx2="http://schemas.microsoft.com/office/drawing/2015/10/21/chartex" xmlns:cx3="http://schemas.microsoft.com/office/drawing/2016/5/9/chartex" xmlns:cx4="http://schemas.microsoft.com/office/drawing/2016/5/10/chartex" xmlns:cx5="http://schemas.microsoft.com/office/drawing/2016/5/11/chartex" xmlns:cx6="http://schemas.microsoft.com/office/drawing/2016/5/12/chartex" xmlns:cx7="http://schemas.microsoft.com/office/drawing/2016/5/13/chartex" xmlns:cx8="http://schemas.microsoft.com/office/drawing/2016/5/14/chartex" xmlns:mc="http://schemas.openxmlformats.org/markup-compatibility/2006" xmlns:aink="http://schemas.microsoft.com/office/drawing/2016/ink" xmlns:am3d="http://schemas.microsoft.com/office/drawing/2017/model3d" xmlns:o="urn:schemas-microsoft-com:office:office" xmlns:oel="http://schemas.microsoft.com/office/2019/extlst" xmlns:r="http://schemas.openxmlformats.org/officeDocument/2006/relationships" xmlns:m="http://schemas.openxmlformats.org/officeDocument/2006/math" xmlns:v="urn:schemas-microsoft-com:vml" xmlns:wp14="http://schemas.microsoft.com/office/word/2010/wordprocessingDrawing" xmlns:wp="http://schemas.openxmlformats.org/drawingml/2006/wordprocessingDrawing" xmlns:w10="urn:schemas-microsoft-com:office:word" xmlns:w="http://schemas.openxmlformats.org/wordprocessingml/2006/main" xmlns:w14="http://schemas.microsoft.com/office/word/2010/wordml" xmlns:w15="http://schemas.microsoft.com/office/word/2012/wordml" xmlns:w16cex="http://schemas.microsoft.com/office/word/2018/wordml/cex" xmlns:w16cid="http://schemas.microsoft.com/office/word/2016/wordml/cid" xmlns:w16="http://schemas.microsoft.com/office/word/2018/wordml" xmlns:w16du="http://schemas.microsoft.com/office/word/2023/wordml/word16du" xmlns:w16sdtdh="http://schemas.microsoft.com/office/word/2020/wordml/sdtdatahash" xmlns:w16se="http://schemas.microsoft.com/office/word/2015/wordml/symex" xmlns:wpg="http://schemas.microsoft.com/office/word/2010/wordprocessingGroup" xmlns:wpi="http://schemas.microsoft.com/office/word/2010/wordprocessingInk" xmlns:wne="http://schemas.microsoft.com/office/word/2006/wordml" xmlns:wps="http://schemas.microsoft.com/office/word/2010/wordprocessingShape" mc:Ignorable="w14 w15 w16se w16cid w16 w16cex w16sdtdh w16du wp14">
+<w:hdr xmlns:wpc="http://schemas.microsoft.com/office/word/2010/wordprocessingCanvas" xmlns:cx="http://schemas.microsoft.com/office/drawing/2014/chartex" xmlns:cx1="http://schemas.microsoft.com/office/drawing/2015/9/8/chartex" xmlns:cx2="http://schemas.microsoft.com/office/drawing/2015/10/21/chartex" xmlns:cx3="http://schemas.microsoft.com/office/drawing/2016/5/9/chartex" xmlns:cx4="http://schemas.microsoft.com/office/drawing/2016/5/10/chartex" xmlns:cx5="http://schemas.microsoft.com/office/drawing/2016/5/11/chartex" xmlns:cx6="http://schemas.microsoft.com/office/drawing/2016/5/12/chartex" xmlns:cx7="http://schemas.microsoft.com/office/drawing/2016/5/13/chartex" xmlns:cx8="http://schemas.microsoft.com/office/drawing/2016/5/14/chartex" xmlns:mc="http://schemas.openxmlformats.org/markup-compatibility/2006" xmlns:aink="http://schemas.microsoft.com/office/drawing/2016/ink" xmlns:am3d="http://schemas.microsoft.com/office/drawing/2017/model3d" xmlns:o="urn:schemas-microsoft-com:office:office" xmlns:oel="http://schemas.microsoft.com/office/2019/extlst" xmlns:r="http://schemas.openxmlformats.org/officeDocument/2006/relationships" xmlns:m="http://schemas.openxmlformats.org/officeDocument/2006/math" xmlns:v="urn:schemas-microsoft-com:vml" xmlns:wp14="http://schemas.microsoft.com/office/word/2010/wordprocessingDrawing" xmlns:wp="http://schemas.openxmlformats.org/drawingml/2006/wordprocessingDrawing" xmlns:w10="urn:schemas-microsoft-com:office:word" xmlns:w="http://schemas.openxmlformats.org/wordprocessingml/2006/main" xmlns:w14="http://schemas.microsoft.com/office/word/2010/wordml" xmlns:w15="http://schemas.microsoft.com/office/word/2012/wordml" xmlns:w16cex="http://schemas.microsoft.com/office/word/2018/wordml/cex" xmlns:w16cid="http://schemas.microsoft.com/office/word/2016/wordml/cid" xmlns:w16="http://schemas.microsoft.com/office/word/2018/wordml" xmlns:w16du="http://schemas.microsoft.com/office/word/2023/wordml/word16du" xmlns:w16sdtdh="http://schemas.microsoft.com/office/word/2020/wordml/sdtdatahash" xmlns:w16sdtfl="http://schemas.microsoft.com/office/word/2024/wordml/sdtformatlock" xmlns:w16se="http://schemas.microsoft.com/office/word/2015/wordml/symex" xmlns:wpg="http://schemas.microsoft.com/office/word/2010/wordprocessingGroup" xmlns:wpi="http://schemas.microsoft.com/office/word/2010/wordprocessingInk" xmlns:wne="http://schemas.microsoft.com/office/word/2006/wordml" xmlns:wps="http://schemas.microsoft.com/office/word/2010/wordprocessingShape" mc:Ignorable="w14 w15 w16se w16cid w16 w16cex w16sdtdh w16sdtfl w16du wp14">
   <w:p>
     <w:pPr>
       <w:pBdr>
@@ -2772,7 +1520,7 @@
 </file>
 
 <file path=word/numbering.xml><?xml version="1.0" encoding="utf-8"?>
-<w:numbering xmlns:wpc="http://schemas.microsoft.com/office/word/2010/wordprocessingCanvas" xmlns:cx="http://schemas.microsoft.com/office/drawing/2014/chartex" xmlns:cx1="http://schemas.microsoft.com/office/drawing/2015/9/8/chartex" xmlns:cx2="http://schemas.microsoft.com/office/drawing/2015/10/21/chartex" xmlns:cx3="http://schemas.microsoft.com/office/drawing/2016/5/9/chartex" xmlns:cx4="http://schemas.microsoft.com/office/drawing/2016/5/10/chartex" xmlns:cx5="http://schemas.microsoft.com/office/drawing/2016/5/11/chartex" xmlns:cx6="http://schemas.microsoft.com/office/drawing/2016/5/12/chartex" xmlns:cx7="http://schemas.microsoft.com/office/drawing/2016/5/13/chartex" xmlns:cx8="http://schemas.microsoft.com/office/drawing/2016/5/14/chartex" xmlns:mc="http://schemas.openxmlformats.org/markup-compatibility/2006" xmlns:aink="http://schemas.microsoft.com/office/drawing/2016/ink" xmlns:am3d="http://schemas.microsoft.com/office/drawing/2017/model3d" xmlns:o="urn:schemas-microsoft-com:office:office" xmlns:oel="http://schemas.microsoft.com/office/2019/extlst" xmlns:r="http://schemas.openxmlformats.org/officeDocument/2006/relationships" xmlns:m="http://schemas.openxmlformats.org/officeDocument/2006/math" xmlns:v="urn:schemas-microsoft-com:vml" xmlns:wp14="http://schemas.microsoft.com/office/word/2010/wordprocessingDrawing" xmlns:wp="http://schemas.openxmlformats.org/drawingml/2006/wordprocessingDrawing" xmlns:w10="urn:schemas-microsoft-com:office:word" xmlns:w="http://schemas.openxmlformats.org/wordprocessingml/2006/main" xmlns:w14="http://schemas.microsoft.com/office/word/2010/wordml" xmlns:w15="http://schemas.microsoft.com/office/word/2012/wordml" xmlns:w16cex="http://schemas.microsoft.com/office/word/2018/wordml/cex" xmlns:w16cid="http://schemas.microsoft.com/office/word/2016/wordml/cid" xmlns:w16="http://schemas.microsoft.com/office/word/2018/wordml" xmlns:w16du="http://schemas.microsoft.com/office/word/2023/wordml/word16du" xmlns:w16sdtdh="http://schemas.microsoft.com/office/word/2020/wordml/sdtdatahash" xmlns:w16se="http://schemas.microsoft.com/office/word/2015/wordml/symex" xmlns:wpg="http://schemas.microsoft.com/office/word/2010/wordprocessingGroup" xmlns:wpi="http://schemas.microsoft.com/office/word/2010/wordprocessingInk" xmlns:wne="http://schemas.microsoft.com/office/word/2006/wordml" xmlns:wps="http://schemas.microsoft.com/office/word/2010/wordprocessingShape" mc:Ignorable="w14 w15 w16se w16cid w16 w16cex w16sdtdh w16du wp14">
+<w:numbering xmlns:wpc="http://schemas.microsoft.com/office/word/2010/wordprocessingCanvas" xmlns:cx="http://schemas.microsoft.com/office/drawing/2014/chartex" xmlns:cx1="http://schemas.microsoft.com/office/drawing/2015/9/8/chartex" xmlns:cx2="http://schemas.microsoft.com/office/drawing/2015/10/21/chartex" xmlns:cx3="http://schemas.microsoft.com/office/drawing/2016/5/9/chartex" xmlns:cx4="http://schemas.microsoft.com/office/drawing/2016/5/10/chartex" xmlns:cx5="http://schemas.microsoft.com/office/drawing/2016/5/11/chartex" xmlns:cx6="http://schemas.microsoft.com/office/drawing/2016/5/12/chartex" xmlns:cx7="http://schemas.microsoft.com/office/drawing/2016/5/13/chartex" xmlns:cx8="http://schemas.microsoft.com/office/drawing/2016/5/14/chartex" xmlns:mc="http://schemas.openxmlformats.org/markup-compatibility/2006" xmlns:aink="http://schemas.microsoft.com/office/drawing/2016/ink" xmlns:am3d="http://schemas.microsoft.com/office/drawing/2017/model3d" xmlns:o="urn:schemas-microsoft-com:office:office" xmlns:oel="http://schemas.microsoft.com/office/2019/extlst" xmlns:r="http://schemas.openxmlformats.org/officeDocument/2006/relationships" xmlns:m="http://schemas.openxmlformats.org/officeDocument/2006/math" xmlns:v="urn:schemas-microsoft-com:vml" xmlns:wp14="http://schemas.microsoft.com/office/word/2010/wordprocessingDrawing" xmlns:wp="http://schemas.openxmlformats.org/drawingml/2006/wordprocessingDrawing" xmlns:w10="urn:schemas-microsoft-com:office:word" xmlns:w="http://schemas.openxmlformats.org/wordprocessingml/2006/main" xmlns:w14="http://schemas.microsoft.com/office/word/2010/wordml" xmlns:w15="http://schemas.microsoft.com/office/word/2012/wordml" xmlns:w16cex="http://schemas.microsoft.com/office/word/2018/wordml/cex" xmlns:w16cid="http://schemas.microsoft.com/office/word/2016/wordml/cid" xmlns:w16="http://schemas.microsoft.com/office/word/2018/wordml" xmlns:w16du="http://schemas.microsoft.com/office/word/2023/wordml/word16du" xmlns:w16sdtdh="http://schemas.microsoft.com/office/word/2020/wordml/sdtdatahash" xmlns:w16sdtfl="http://schemas.microsoft.com/office/word/2024/wordml/sdtformatlock" xmlns:w16se="http://schemas.microsoft.com/office/word/2015/wordml/symex" xmlns:wpg="http://schemas.microsoft.com/office/word/2010/wordprocessingGroup" xmlns:wpi="http://schemas.microsoft.com/office/word/2010/wordprocessingInk" xmlns:wne="http://schemas.microsoft.com/office/word/2006/wordml" xmlns:wps="http://schemas.microsoft.com/office/word/2010/wordprocessingShape" mc:Ignorable="w14 w15 w16se w16cid w16 w16cex w16sdtdh w16sdtfl w16du wp14">
   <w:abstractNum w:abstractNumId="0" w15:restartNumberingAfterBreak="0">
     <w:nsid w:val="2D8C137E"/>
     <w:multiLevelType w:val="multilevel"/>
@@ -3217,7 +1965,7 @@
 </file>
 
 <file path=word/styles.xml><?xml version="1.0" encoding="utf-8"?>
-<w:styles xmlns:mc="http://schemas.openxmlformats.org/markup-compatibility/2006" xmlns:r="http://schemas.openxmlformats.org/officeDocument/2006/relationships" xmlns:w="http://schemas.openxmlformats.org/wordprocessingml/2006/main" xmlns:w14="http://schemas.microsoft.com/office/word/2010/wordml" xmlns:w15="http://schemas.microsoft.com/office/word/2012/wordml" xmlns:w16cex="http://schemas.microsoft.com/office/word/2018/wordml/cex" xmlns:w16cid="http://schemas.microsoft.com/office/word/2016/wordml/cid" xmlns:w16="http://schemas.microsoft.com/office/word/2018/wordml" xmlns:w16du="http://schemas.microsoft.com/office/word/2023/wordml/word16du" xmlns:w16sdtdh="http://schemas.microsoft.com/office/word/2020/wordml/sdtdatahash" xmlns:w16se="http://schemas.microsoft.com/office/word/2015/wordml/symex" mc:Ignorable="w14 w15 w16se w16cid w16 w16cex w16sdtdh w16du">
+<w:styles xmlns:mc="http://schemas.openxmlformats.org/markup-compatibility/2006" xmlns:r="http://schemas.openxmlformats.org/officeDocument/2006/relationships" xmlns:w="http://schemas.openxmlformats.org/wordprocessingml/2006/main" xmlns:w14="http://schemas.microsoft.com/office/word/2010/wordml" xmlns:w15="http://schemas.microsoft.com/office/word/2012/wordml" xmlns:w16cex="http://schemas.microsoft.com/office/word/2018/wordml/cex" xmlns:w16cid="http://schemas.microsoft.com/office/word/2016/wordml/cid" xmlns:w16="http://schemas.microsoft.com/office/word/2018/wordml" xmlns:w16du="http://schemas.microsoft.com/office/word/2023/wordml/word16du" xmlns:w16sdtdh="http://schemas.microsoft.com/office/word/2020/wordml/sdtdatahash" xmlns:w16sdtfl="http://schemas.microsoft.com/office/word/2024/wordml/sdtformatlock" xmlns:w16se="http://schemas.microsoft.com/office/word/2015/wordml/symex" mc:Ignorable="w14 w15 w16se w16cid w16 w16cex w16sdtdh w16sdtfl w16du">
   <w:docDefaults>
     <w:rPrDefault>
       <w:rPr>

</xml_diff>

<commit_message>
2025/02 Sector File Update (#982)
* Update sector file and GNG data

* Update SMR labels

* Re-add Overseas freetext

* Use correct Sector File Version

* README

---------

Co-authored-by: VATSIM UK <privileged-access@vatsim.uk>
Co-authored-by: luke11brown <13762210+luke11brown@users.noreply.github.com>
</commit_message>
<xml_diff>
--- a/_docs/README.docx
+++ b/_docs/README.docx
@@ -228,7 +228,16 @@
           <w:sz w:val="28"/>
           <w:szCs w:val="28"/>
         </w:rPr>
-        <w:t>01</w:t>
+        <w:t>0</w:t>
+      </w:r>
+      <w:r>
+        <w:rPr>
+          <w:rFonts w:ascii="Alegre Sans" w:eastAsia="Alegre Sans" w:hAnsi="Alegre Sans" w:cs="Alegre Sans"/>
+          <w:color w:val="17375E"/>
+          <w:sz w:val="28"/>
+          <w:szCs w:val="28"/>
+        </w:rPr>
+        <w:t>2</w:t>
       </w:r>
       <w:r>
         <w:rPr>
@@ -270,7 +279,17 @@
           <w:sz w:val="28"/>
           <w:szCs w:val="28"/>
         </w:rPr>
-        <w:t>24 January 2025</w:t>
+        <w:t xml:space="preserve">23 February </w:t>
+      </w:r>
+      <w:r>
+        <w:rPr>
+          <w:rFonts w:ascii="Alegre Sans" w:eastAsia="Alegre Sans" w:hAnsi="Alegre Sans" w:cs="Alegre Sans"/>
+          <w:bCs/>
+          <w:color w:val="17375E"/>
+          <w:sz w:val="28"/>
+          <w:szCs w:val="28"/>
+        </w:rPr>
+        <w:t>2025</w:t>
       </w:r>
     </w:p>
     <w:p>
@@ -1258,15 +1277,16 @@
         </w:rPr>
       </w:pPr>
       <w:hyperlink r:id="rId29" w:history="1">
-        <w:proofErr w:type="spellStart"/>
         <w:r>
           <w:rPr>
             <w:rStyle w:val="Hyperlink"/>
           </w:rPr>
-          <w:t>vACDM</w:t>
+          <w:t>CDM</w:t>
         </w:r>
-        <w:proofErr w:type="spellEnd"/>
       </w:hyperlink>
+      <w:r>
+        <w:t xml:space="preserve"> (Roger Puig)</w:t>
+      </w:r>
     </w:p>
     <w:p>
       <w:pPr>

</xml_diff>

<commit_message>
2025/04 Sector File Update (#1052)
* Update sector file and GNG data

* Update SMR labels

* Update radar fixes

* README Update

---------

Co-authored-by: VATSIM UK <privileged-access@vatsim.uk>
Co-authored-by: luke11brown <13762210+luke11brown@users.noreply.github.com>
</commit_message>
<xml_diff>
--- a/_docs/README.docx
+++ b/_docs/README.docx
@@ -237,7 +237,7 @@
           <w:sz w:val="28"/>
           <w:szCs w:val="28"/>
         </w:rPr>
-        <w:t>3</w:t>
+        <w:t>4</w:t>
       </w:r>
       <w:r>
         <w:rPr>
@@ -279,7 +279,7 @@
           <w:sz w:val="28"/>
           <w:szCs w:val="28"/>
         </w:rPr>
-        <w:t>2</w:t>
+        <w:t>17 April</w:t>
       </w:r>
       <w:r>
         <w:rPr>
@@ -289,7 +289,7 @@
           <w:sz w:val="28"/>
           <w:szCs w:val="28"/>
         </w:rPr>
-        <w:t xml:space="preserve">0 MARCH </w:t>
+        <w:t xml:space="preserve"> </w:t>
       </w:r>
       <w:r>
         <w:rPr>

</xml_diff>

<commit_message>
Revert "Ungoldy merge pls halp"
This reverts commit be9b2b70b886a55963163a7531096fb436bfd3d7.
</commit_message>
<xml_diff>
--- a/_docs/README.docx
+++ b/_docs/README.docx
@@ -237,7 +237,7 @@
           <w:sz w:val="28"/>
           <w:szCs w:val="28"/>
         </w:rPr>
-        <w:t>4</w:t>
+        <w:t>2</w:t>
       </w:r>
       <w:r>
         <w:rPr>
@@ -279,17 +279,7 @@
           <w:sz w:val="28"/>
           <w:szCs w:val="28"/>
         </w:rPr>
-        <w:t>17 April</w:t>
-      </w:r>
-      <w:r>
-        <w:rPr>
-          <w:rFonts w:ascii="Alegre Sans" w:eastAsia="Alegre Sans" w:hAnsi="Alegre Sans" w:cs="Alegre Sans"/>
-          <w:bCs/>
-          <w:color w:val="17375E"/>
-          <w:sz w:val="28"/>
-          <w:szCs w:val="28"/>
-        </w:rPr>
-        <w:t xml:space="preserve"> </w:t>
+        <w:t xml:space="preserve">23 February </w:t>
       </w:r>
       <w:r>
         <w:rPr>

</xml_diff>

<commit_message>
2025/05 Sector File Update (#1103)
* Update sector file and GNG data

* Update SMR labels

* Update radar fixes

* 2025/05 README

* add cl entry for tags

---------

Co-authored-by: VATSIM UK <privileged-access@vatsim.uk>
Co-authored-by: luke11brown <13762210+luke11brown@users.noreply.github.com>
</commit_message>
<xml_diff>
--- a/_docs/README.docx
+++ b/_docs/README.docx
@@ -237,7 +237,7 @@
           <w:sz w:val="28"/>
           <w:szCs w:val="28"/>
         </w:rPr>
-        <w:t>4</w:t>
+        <w:t>5</w:t>
       </w:r>
       <w:r>
         <w:rPr>
@@ -279,7 +279,7 @@
           <w:sz w:val="28"/>
           <w:szCs w:val="28"/>
         </w:rPr>
-        <w:t>17 April</w:t>
+        <w:t>15 May</w:t>
       </w:r>
       <w:r>
         <w:rPr>
@@ -561,6 +561,35 @@
           <w:t>VATSIM UK Documentation Site</w:t>
         </w:r>
       </w:hyperlink>
+      <w:r>
+        <w:t xml:space="preserve">. </w:t>
+      </w:r>
+      <w:r>
+        <w:t xml:space="preserve">An unofficial guide to observing using the pack and Audio for VATSIM is available </w:t>
+      </w:r>
+      <w:hyperlink r:id="rId12" w:history="1">
+        <w:r>
+          <w:rPr>
+            <w:rStyle w:val="Hyperlink"/>
+          </w:rPr>
+          <w:t xml:space="preserve">on the forum </w:t>
+        </w:r>
+        <w:r>
+          <w:rPr>
+            <w:rStyle w:val="Hyperlink"/>
+          </w:rPr>
+          <w:t>h</w:t>
+        </w:r>
+        <w:r>
+          <w:rPr>
+            <w:rStyle w:val="Hyperlink"/>
+          </w:rPr>
+          <w:t>ere</w:t>
+        </w:r>
+      </w:hyperlink>
+      <w:r>
+        <w:t>.</w:t>
+      </w:r>
     </w:p>
     <w:p>
       <w:r>
@@ -592,11 +621,9 @@
       <w:r>
         <w:t xml:space="preserve">latest (2022+) C++ </w:t>
       </w:r>
-      <w:proofErr w:type="spellStart"/>
-      <w:r>
-        <w:t>Redistributables</w:t>
-      </w:r>
-      <w:proofErr w:type="spellEnd"/>
+      <w:r>
+        <w:t>Redistributable</w:t>
+      </w:r>
       <w:r>
         <w:t xml:space="preserve"> to function as intended</w:t>
       </w:r>
@@ -618,7 +645,7 @@
       <w:r>
         <w:t xml:space="preserve"> from </w:t>
       </w:r>
-      <w:hyperlink r:id="rId12">
+      <w:hyperlink r:id="rId13">
         <w:r>
           <w:rPr>
             <w:color w:val="1155CC"/>
@@ -701,7 +728,7 @@
         </w:rPr>
         <w:t xml:space="preserve">, please visit </w:t>
       </w:r>
-      <w:hyperlink r:id="rId13" w:history="1">
+      <w:hyperlink r:id="rId14" w:history="1">
         <w:r>
           <w:rPr>
             <w:rStyle w:val="Hyperlink"/>
@@ -727,81 +754,10 @@
           <w:sz w:val="40"/>
           <w:szCs w:val="40"/>
         </w:rPr>
-        <w:br w:type="page"/>
+        <w:t>Configuration</w:t>
       </w:r>
     </w:p>
     <w:p>
-      <w:pPr>
-        <w:pStyle w:val="Heading2"/>
-        <w:rPr>
-          <w:rFonts w:ascii="Alegre Sans" w:eastAsia="Alegre Sans" w:hAnsi="Alegre Sans" w:cs="Alegre Sans"/>
-          <w:color w:val="17375E"/>
-          <w:sz w:val="40"/>
-          <w:szCs w:val="40"/>
-        </w:rPr>
-      </w:pPr>
-      <w:r>
-        <w:rPr>
-          <w:rFonts w:ascii="Alegre Sans" w:eastAsia="Alegre Sans" w:hAnsi="Alegre Sans" w:cs="Alegre Sans"/>
-          <w:color w:val="17375E"/>
-          <w:sz w:val="40"/>
-          <w:szCs w:val="40"/>
-        </w:rPr>
-        <w:lastRenderedPageBreak/>
-        <w:t>Logon details</w:t>
-      </w:r>
-    </w:p>
-    <w:p>
-      <w:r>
-        <w:t xml:space="preserve">A small program is now included in the main ‘UK folder’ This will insert basic user data into all required files, </w:t>
-      </w:r>
-      <w:r>
-        <w:t xml:space="preserve">including </w:t>
-      </w:r>
-      <w:r>
-        <w:t>passwords. Run this program before opening a profile to insert the following to all profiles:</w:t>
-      </w:r>
-    </w:p>
-    <w:p>
-      <w:pPr>
-        <w:pStyle w:val="ListParagraph"/>
-        <w:numPr>
-          <w:ilvl w:val="0"/>
-          <w:numId w:val="4"/>
-        </w:numPr>
-      </w:pPr>
-      <w:r>
-        <w:t>Name</w:t>
-      </w:r>
-    </w:p>
-    <w:p>
-      <w:pPr>
-        <w:pStyle w:val="ListParagraph"/>
-        <w:numPr>
-          <w:ilvl w:val="0"/>
-          <w:numId w:val="4"/>
-        </w:numPr>
-      </w:pPr>
-      <w:r>
-        <w:t>VATSIM CID</w:t>
-      </w:r>
-    </w:p>
-    <w:p>
-      <w:pPr>
-        <w:pStyle w:val="ListParagraph"/>
-        <w:numPr>
-          <w:ilvl w:val="0"/>
-          <w:numId w:val="4"/>
-        </w:numPr>
-      </w:pPr>
-      <w:hyperlink r:id="rId14" w:history="1">
-        <w:r>
-          <w:rPr>
-            <w:rStyle w:val="Hyperlink"/>
-          </w:rPr>
-          <w:t>Hoppie ACARS user code</w:t>
-        </w:r>
-      </w:hyperlink>
       <w:r>
         <w:rPr>
           <w:noProof/>
@@ -809,13 +765,13 @@
         <mc:AlternateContent>
           <mc:Choice Requires="wps">
             <w:drawing>
-              <wp:anchor distT="0" distB="0" distL="114300" distR="114300" simplePos="0" relativeHeight="251660288" behindDoc="1" locked="0" layoutInCell="1" allowOverlap="1" wp14:anchorId="2ACC2E73" wp14:editId="761EB835">
+              <wp:anchor distT="0" distB="0" distL="114300" distR="114300" simplePos="0" relativeHeight="251660288" behindDoc="1" locked="0" layoutInCell="1" allowOverlap="1" wp14:anchorId="2ACC2E73" wp14:editId="34558F2B">
                 <wp:simplePos x="0" y="0"/>
-                <wp:positionH relativeFrom="column">
-                  <wp:posOffset>0</wp:posOffset>
+                <wp:positionH relativeFrom="margin">
+                  <wp:align>left</wp:align>
                 </wp:positionH>
                 <wp:positionV relativeFrom="paragraph">
-                  <wp:posOffset>323215</wp:posOffset>
+                  <wp:posOffset>650875</wp:posOffset>
                 </wp:positionV>
                 <wp:extent cx="5724525" cy="454025"/>
                 <wp:effectExtent l="0" t="0" r="28575" b="22225"/>
@@ -910,7 +866,7 @@
                 <v:stroke joinstyle="miter"/>
                 <v:path gradientshapeok="t" o:connecttype="rect"/>
               </v:shapetype>
-              <v:shape id="Text Box 54" o:spid="_x0000_s1026" type="#_x0000_t202" style="position:absolute;left:0;text-align:left;margin-left:0;margin-top:25.45pt;width:450.75pt;height:35.75pt;z-index:-251656192;visibility:visible;mso-wrap-style:square;mso-width-percent:0;mso-height-percent:0;mso-wrap-distance-left:9pt;mso-wrap-distance-top:0;mso-wrap-distance-right:9pt;mso-wrap-distance-bottom:0;mso-position-horizontal:absolute;mso-position-horizontal-relative:text;mso-position-vertical:absolute;mso-position-vertical-relative:text;mso-width-percent:0;mso-height-percent:0;mso-width-relative:margin;mso-height-relative:margin;v-text-anchor:top" o:gfxdata="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" fillcolor="#eeece1 [3214]" strokecolor="#0070c0" strokeweight="1.5pt">
+              <v:shape id="Text Box 54" o:spid="_x0000_s1026" type="#_x0000_t202" style="position:absolute;margin-left:0;margin-top:51.25pt;width:450.75pt;height:35.75pt;z-index:-251656192;visibility:visible;mso-wrap-style:square;mso-width-percent:0;mso-height-percent:0;mso-wrap-distance-left:9pt;mso-wrap-distance-top:0;mso-wrap-distance-right:9pt;mso-wrap-distance-bottom:0;mso-position-horizontal:left;mso-position-horizontal-relative:margin;mso-position-vertical:absolute;mso-position-vertical-relative:text;mso-width-percent:0;mso-height-percent:0;mso-width-relative:margin;mso-height-relative:margin;v-text-anchor:top" o:gfxdata="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" fillcolor="#eeece1 [3214]" strokecolor="#0070c0" strokeweight="1.5pt">
                 <v:textbox>
                   <w:txbxContent>
                     <w:p>
@@ -946,405 +902,44 @@
                     </w:p>
                   </w:txbxContent>
                 </v:textbox>
-                <w10:wrap type="tight"/>
+                <w10:wrap type="tight" anchorx="margin"/>
               </v:shape>
             </w:pict>
           </mc:Fallback>
         </mc:AlternateContent>
       </w:r>
-    </w:p>
-    <w:p>
-      <w:pPr>
-        <w:pStyle w:val="Heading2"/>
-        <w:rPr>
-          <w:color w:val="17375E"/>
-          <w:sz w:val="40"/>
-          <w:szCs w:val="40"/>
-        </w:rPr>
-      </w:pPr>
-      <w:r>
-        <w:rPr>
-          <w:rFonts w:ascii="Alegre Sans" w:eastAsia="Alegre Sans" w:hAnsi="Alegre Sans" w:cs="Alegre Sans"/>
-          <w:color w:val="17375E"/>
-          <w:sz w:val="40"/>
-          <w:szCs w:val="40"/>
-        </w:rPr>
-        <w:t>Observing</w:t>
-      </w:r>
-    </w:p>
-    <w:p>
-      <w:r>
-        <w:t xml:space="preserve">An unofficial guide to observing using the pack and Audio for VATSIM is available </w:t>
-      </w:r>
-      <w:hyperlink r:id="rId15" w:history="1">
-        <w:r>
-          <w:rPr>
-            <w:rStyle w:val="Hyperlink"/>
-          </w:rPr>
-          <w:t>on the forum here</w:t>
-        </w:r>
-      </w:hyperlink>
-      <w:r>
-        <w:t>.</w:t>
-      </w:r>
-    </w:p>
-    <w:p>
-      <w:pPr>
-        <w:pStyle w:val="Heading2"/>
-        <w:rPr>
-          <w:rFonts w:ascii="Alegre Sans" w:eastAsia="Alegre Sans" w:hAnsi="Alegre Sans" w:cs="Alegre Sans"/>
-          <w:color w:val="17375E"/>
-          <w:sz w:val="40"/>
-          <w:szCs w:val="40"/>
-        </w:rPr>
-      </w:pPr>
-      <w:r>
-        <w:rPr>
-          <w:rFonts w:ascii="Alegre Sans" w:eastAsia="Alegre Sans" w:hAnsi="Alegre Sans" w:cs="Alegre Sans"/>
-          <w:color w:val="17375E"/>
-          <w:sz w:val="40"/>
-          <w:szCs w:val="40"/>
-        </w:rPr>
-        <w:t>Plugins</w:t>
-      </w:r>
-    </w:p>
-    <w:p>
-      <w:pPr>
-        <w:sectPr>
-          <w:headerReference w:type="even" r:id="rId16"/>
-          <w:headerReference w:type="default" r:id="rId17"/>
-          <w:footerReference w:type="even" r:id="rId18"/>
-          <w:footerReference w:type="default" r:id="rId19"/>
-          <w:headerReference w:type="first" r:id="rId20"/>
-          <w:footerReference w:type="first" r:id="rId21"/>
-          <w:pgSz w:w="11906" w:h="16838"/>
-          <w:pgMar w:top="1440" w:right="1440" w:bottom="1440" w:left="1440" w:header="708" w:footer="708" w:gutter="0"/>
-          <w:pgNumType w:start="1"/>
-          <w:cols w:space="720"/>
-        </w:sectPr>
-      </w:pPr>
-      <w:r>
-        <w:t xml:space="preserve">The pack now contains the following plugins already set up and ready to go. </w:t>
-      </w:r>
-      <w:r>
-        <w:t xml:space="preserve"> Support for individual plugins should be referred to the projects linked.</w:t>
-      </w:r>
-    </w:p>
-    <w:p>
-      <w:pPr>
-        <w:numPr>
-          <w:ilvl w:val="0"/>
-          <w:numId w:val="3"/>
-        </w:numPr>
-        <w:pBdr>
-          <w:top w:val="nil"/>
-          <w:left w:val="nil"/>
-          <w:bottom w:val="nil"/>
-          <w:right w:val="nil"/>
-          <w:between w:val="nil"/>
-        </w:pBdr>
-        <w:spacing w:after="0"/>
-      </w:pPr>
-      <w:hyperlink r:id="rId22" w:history="1">
-        <w:r>
-          <w:rPr>
-            <w:rStyle w:val="Hyperlink"/>
-          </w:rPr>
-          <w:t>UK Controller Plugin</w:t>
-        </w:r>
-      </w:hyperlink>
-      <w:r>
-        <w:rPr>
-          <w:color w:val="000000"/>
-        </w:rPr>
-        <w:t xml:space="preserve"> (Andy Ford)</w:t>
-      </w:r>
-    </w:p>
-    <w:p>
-      <w:pPr>
-        <w:numPr>
-          <w:ilvl w:val="0"/>
-          <w:numId w:val="3"/>
-        </w:numPr>
-        <w:pBdr>
-          <w:top w:val="nil"/>
-          <w:left w:val="nil"/>
-          <w:bottom w:val="nil"/>
-          <w:right w:val="nil"/>
-          <w:between w:val="nil"/>
-        </w:pBdr>
-        <w:spacing w:after="0"/>
-      </w:pPr>
-      <w:hyperlink r:id="rId23" w:history="1">
-        <w:proofErr w:type="spellStart"/>
-        <w:r>
-          <w:rPr>
-            <w:rStyle w:val="Hyperlink"/>
-          </w:rPr>
-          <w:t>TopSky</w:t>
-        </w:r>
-        <w:proofErr w:type="spellEnd"/>
-      </w:hyperlink>
-      <w:r>
-        <w:rPr>
-          <w:color w:val="000000"/>
-        </w:rPr>
-        <w:t xml:space="preserve"> (Juha Holopainen)</w:t>
-      </w:r>
-    </w:p>
-    <w:p>
-      <w:pPr>
-        <w:numPr>
-          <w:ilvl w:val="0"/>
-          <w:numId w:val="3"/>
-        </w:numPr>
-        <w:pBdr>
-          <w:top w:val="nil"/>
-          <w:left w:val="nil"/>
-          <w:bottom w:val="nil"/>
-          <w:right w:val="nil"/>
-          <w:between w:val="nil"/>
-        </w:pBdr>
-        <w:spacing w:after="0"/>
-      </w:pPr>
-      <w:hyperlink r:id="rId24" w:history="1">
-        <w:proofErr w:type="spellStart"/>
-        <w:r>
-          <w:rPr>
-            <w:rStyle w:val="Hyperlink"/>
-          </w:rPr>
-          <w:t>vSMR</w:t>
-        </w:r>
-        <w:proofErr w:type="spellEnd"/>
-      </w:hyperlink>
-      <w:r>
-        <w:rPr>
-          <w:color w:val="000000"/>
-        </w:rPr>
-        <w:t xml:space="preserve"> (Pierre Ferran</w:t>
-      </w:r>
-      <w:r>
-        <w:rPr>
-          <w:color w:val="000000"/>
-        </w:rPr>
-        <w:t xml:space="preserve"> &amp; Alice Ford</w:t>
-      </w:r>
-      <w:r>
-        <w:rPr>
-          <w:color w:val="000000"/>
-        </w:rPr>
-        <w:t>)</w:t>
-      </w:r>
-    </w:p>
-    <w:p>
-      <w:pPr>
-        <w:numPr>
-          <w:ilvl w:val="0"/>
-          <w:numId w:val="3"/>
-        </w:numPr>
-        <w:pBdr>
-          <w:top w:val="nil"/>
-          <w:left w:val="nil"/>
-          <w:bottom w:val="nil"/>
-          <w:right w:val="nil"/>
-          <w:between w:val="nil"/>
-        </w:pBdr>
-        <w:spacing w:after="0"/>
-      </w:pPr>
-      <w:hyperlink r:id="rId25" w:history="1">
-        <w:r>
-          <w:rPr>
-            <w:rStyle w:val="Hyperlink"/>
-          </w:rPr>
-          <w:t>RDF</w:t>
-        </w:r>
-      </w:hyperlink>
-      <w:r>
-        <w:rPr>
-          <w:color w:val="000000"/>
-        </w:rPr>
-        <w:t xml:space="preserve"> (Claus Hemberg Jørgensen</w:t>
-      </w:r>
-      <w:r>
-        <w:t>)</w:t>
-      </w:r>
-    </w:p>
-    <w:p>
-      <w:pPr>
-        <w:pStyle w:val="ListParagraph"/>
-        <w:numPr>
-          <w:ilvl w:val="0"/>
-          <w:numId w:val="3"/>
-        </w:numPr>
-        <w:pBdr>
-          <w:top w:val="nil"/>
-          <w:left w:val="nil"/>
-          <w:bottom w:val="nil"/>
-          <w:right w:val="nil"/>
-          <w:between w:val="nil"/>
-        </w:pBdr>
-      </w:pPr>
-      <w:hyperlink r:id="rId26" w:history="1">
-        <w:r>
-          <w:rPr>
-            <w:rStyle w:val="Hyperlink"/>
-          </w:rPr>
-          <w:t>AFV-</w:t>
-        </w:r>
-        <w:proofErr w:type="spellStart"/>
-        <w:r>
-          <w:rPr>
-            <w:rStyle w:val="Hyperlink"/>
-          </w:rPr>
-          <w:t>EuroScope</w:t>
-        </w:r>
-        <w:proofErr w:type="spellEnd"/>
-        <w:r>
-          <w:rPr>
-            <w:rStyle w:val="Hyperlink"/>
-          </w:rPr>
-          <w:t xml:space="preserve"> Bridge</w:t>
-        </w:r>
-      </w:hyperlink>
-      <w:r>
-        <w:t xml:space="preserve"> (Andy Ford)</w:t>
-      </w:r>
-    </w:p>
-    <w:p>
-      <w:pPr>
-        <w:pStyle w:val="ListParagraph"/>
-        <w:numPr>
-          <w:ilvl w:val="0"/>
-          <w:numId w:val="3"/>
-        </w:numPr>
-        <w:pBdr>
-          <w:top w:val="nil"/>
-          <w:left w:val="nil"/>
-          <w:bottom w:val="nil"/>
-          <w:right w:val="nil"/>
-          <w:between w:val="nil"/>
-        </w:pBdr>
-      </w:pPr>
-      <w:hyperlink r:id="rId27" w:history="1">
-        <w:r>
-          <w:rPr>
-            <w:rStyle w:val="Hyperlink"/>
-          </w:rPr>
-          <w:t>VATCAN Slot Manager</w:t>
-        </w:r>
-      </w:hyperlink>
-      <w:r>
-        <w:t xml:space="preserve"> (VATSIM Canada)</w:t>
-      </w:r>
-    </w:p>
-    <w:p>
-      <w:pPr>
-        <w:pStyle w:val="ListParagraph"/>
-        <w:numPr>
-          <w:ilvl w:val="0"/>
-          <w:numId w:val="3"/>
-        </w:numPr>
-        <w:pBdr>
-          <w:top w:val="nil"/>
-          <w:left w:val="nil"/>
-          <w:bottom w:val="nil"/>
-          <w:right w:val="nil"/>
-          <w:between w:val="nil"/>
-        </w:pBdr>
-      </w:pPr>
-      <w:hyperlink r:id="rId28" w:history="1">
-        <w:proofErr w:type="spellStart"/>
-        <w:r>
-          <w:rPr>
-            <w:rStyle w:val="Hyperlink"/>
-          </w:rPr>
-          <w:t>vFPC</w:t>
-        </w:r>
-        <w:proofErr w:type="spellEnd"/>
-      </w:hyperlink>
-      <w:r>
-        <w:t xml:space="preserve"> (Lenny Colton)</w:t>
-      </w:r>
-    </w:p>
-    <w:p>
-      <w:pPr>
-        <w:pStyle w:val="ListParagraph"/>
-        <w:numPr>
-          <w:ilvl w:val="0"/>
-          <w:numId w:val="3"/>
-        </w:numPr>
-        <w:pBdr>
-          <w:top w:val="nil"/>
-          <w:left w:val="nil"/>
-          <w:bottom w:val="nil"/>
-          <w:right w:val="nil"/>
-          <w:between w:val="nil"/>
-        </w:pBdr>
-        <w:rPr>
-          <w:rStyle w:val="Hyperlink"/>
-          <w:color w:val="auto"/>
-          <w:u w:val="none"/>
-        </w:rPr>
-      </w:pPr>
-      <w:hyperlink r:id="rId29" w:history="1">
-        <w:r>
-          <w:rPr>
-            <w:rStyle w:val="Hyperlink"/>
-          </w:rPr>
-          <w:t>CDM</w:t>
-        </w:r>
-      </w:hyperlink>
-      <w:r>
-        <w:t xml:space="preserve"> (Roger Puig)</w:t>
-      </w:r>
-    </w:p>
-    <w:p>
-      <w:pPr>
-        <w:pStyle w:val="ListParagraph"/>
-        <w:numPr>
-          <w:ilvl w:val="0"/>
-          <w:numId w:val="3"/>
-        </w:numPr>
-      </w:pPr>
-      <w:hyperlink r:id="rId30" w:history="1">
-        <w:r>
-          <w:rPr>
-            <w:rStyle w:val="Hyperlink"/>
-          </w:rPr>
-          <w:t>VCH</w:t>
-        </w:r>
-      </w:hyperlink>
-      <w:r>
-        <w:t xml:space="preserve"> (Jan Fries)</w:t>
-      </w:r>
-    </w:p>
-    <w:p>
-      <w:pPr>
-        <w:pStyle w:val="ListParagraph"/>
-        <w:numPr>
-          <w:ilvl w:val="0"/>
-          <w:numId w:val="3"/>
-        </w:numPr>
-      </w:pPr>
-      <w:hyperlink r:id="rId31" w:history="1">
-        <w:r>
-          <w:rPr>
-            <w:rStyle w:val="Hyperlink"/>
-          </w:rPr>
-          <w:t>CCDR-S</w:t>
-        </w:r>
-      </w:hyperlink>
-      <w:r>
-        <w:t xml:space="preserve"> (</w:t>
-      </w:r>
-      <w:r>
-        <w:t>Joshua Seagrave</w:t>
-      </w:r>
-      <w:r>
-        <w:t>)</w:t>
+      <w:r>
+        <w:t xml:space="preserve">A small </w:t>
+      </w:r>
+      <w:r>
+        <w:t>app (Configurator.exe)</w:t>
+      </w:r>
+      <w:r>
+        <w:t xml:space="preserve"> is</w:t>
+      </w:r>
+      <w:r>
+        <w:t xml:space="preserve"> </w:t>
+      </w:r>
+      <w:r>
+        <w:t>included in the main ‘UK</w:t>
+      </w:r>
+      <w:r>
+        <w:t>’</w:t>
+      </w:r>
+      <w:r>
+        <w:t xml:space="preserve"> folder This will </w:t>
+      </w:r>
+      <w:r>
+        <w:t>insert basic user details into all profiles and configure various settings. If you wish to amend the data/settings later, simply run the app again.</w:t>
       </w:r>
     </w:p>
     <w:sectPr>
+      <w:headerReference w:type="even" r:id="rId15"/>
+      <w:headerReference w:type="default" r:id="rId16"/>
+      <w:footerReference w:type="even" r:id="rId17"/>
+      <w:footerReference w:type="default" r:id="rId18"/>
+      <w:headerReference w:type="first" r:id="rId19"/>
+      <w:footerReference w:type="first" r:id="rId20"/>
       <w:type w:val="continuous"/>
       <w:pgSz w:w="11906" w:h="16838"/>
       <w:pgMar w:top="1440" w:right="1440" w:bottom="1440" w:left="1440" w:header="708" w:footer="708" w:gutter="0"/>

</xml_diff>

<commit_message>
Update README guide links before I forget. Yes I commit to main, I am feral.
</commit_message>
<xml_diff>
--- a/_docs/README.docx
+++ b/_docs/README.docx
@@ -543,50 +543,47 @@
     </w:p>
     <w:p>
       <w:r>
-        <w:t xml:space="preserve">A step by step guide on setting </w:t>
-      </w:r>
-      <w:proofErr w:type="spellStart"/>
-      <w:r>
-        <w:t>EuroScope</w:t>
-      </w:r>
-      <w:proofErr w:type="spellEnd"/>
-      <w:r>
-        <w:t xml:space="preserve"> up, alongside frequently asked questions are available on the </w:t>
+        <w:t>S</w:t>
+      </w:r>
+      <w:r>
+        <w:t>tep by step</w:t>
+      </w:r>
+      <w:r>
+        <w:t xml:space="preserve"> guides for </w:t>
       </w:r>
       <w:hyperlink r:id="rId11" w:history="1">
+        <w:proofErr w:type="spellStart"/>
         <w:r>
           <w:rPr>
             <w:rStyle w:val="Hyperlink"/>
           </w:rPr>
-          <w:t>VATSIM UK Documentation Site</w:t>
+          <w:t>EuroScope</w:t>
+        </w:r>
+        <w:proofErr w:type="spellEnd"/>
+        <w:r>
+          <w:rPr>
+            <w:rStyle w:val="Hyperlink"/>
+          </w:rPr>
+          <w:t xml:space="preserve"> setup</w:t>
         </w:r>
       </w:hyperlink>
       <w:r>
-        <w:t xml:space="preserve">. </w:t>
-      </w:r>
-      <w:r>
-        <w:t xml:space="preserve">An unofficial guide to observing using the pack and Audio for VATSIM is available </w:t>
+        <w:t xml:space="preserve"> &amp; </w:t>
       </w:r>
       <w:hyperlink r:id="rId12" w:history="1">
         <w:r>
           <w:rPr>
             <w:rStyle w:val="Hyperlink"/>
           </w:rPr>
-          <w:t xml:space="preserve">on the forum </w:t>
-        </w:r>
-        <w:r>
-          <w:rPr>
-            <w:rStyle w:val="Hyperlink"/>
-          </w:rPr>
-          <w:t>h</w:t>
-        </w:r>
-        <w:r>
-          <w:rPr>
-            <w:rStyle w:val="Hyperlink"/>
-          </w:rPr>
-          <w:t>ere</w:t>
+          <w:t>Observing the network</w:t>
         </w:r>
       </w:hyperlink>
+      <w:r>
+        <w:t xml:space="preserve">, alongside frequently asked questions are available on the </w:t>
+      </w:r>
+      <w:r>
+        <w:t>VATSIM UK Documentation Site</w:t>
+      </w:r>
       <w:r>
         <w:t>.</w:t>
       </w:r>

</xml_diff>

<commit_message>
2025/06 Sector File Update (#1144)
* Update sector file and GNG data

* Update SMR labels

* Update radar fixes

* README

* fix vATIS frequencies for Glasgow

---------

Co-authored-by: VATSIM UK <privileged-access@vatsim.uk>
Co-authored-by: luke11brown <13762210+luke11brown@users.noreply.github.com>
</commit_message>
<xml_diff>
--- a/_docs/README.docx
+++ b/_docs/README.docx
@@ -237,7 +237,7 @@
           <w:sz w:val="28"/>
           <w:szCs w:val="28"/>
         </w:rPr>
-        <w:t>5</w:t>
+        <w:t>6</w:t>
       </w:r>
       <w:r>
         <w:rPr>
@@ -279,7 +279,17 @@
           <w:sz w:val="28"/>
           <w:szCs w:val="28"/>
         </w:rPr>
-        <w:t>15 May</w:t>
+        <w:t>1</w:t>
+      </w:r>
+      <w:r>
+        <w:rPr>
+          <w:rFonts w:ascii="Alegre Sans" w:eastAsia="Alegre Sans" w:hAnsi="Alegre Sans" w:cs="Alegre Sans"/>
+          <w:bCs/>
+          <w:color w:val="17375E"/>
+          <w:sz w:val="28"/>
+          <w:szCs w:val="28"/>
+        </w:rPr>
+        <w:t>3 June</w:t>
       </w:r>
       <w:r>
         <w:rPr>

</xml_diff>

<commit_message>
Remove version & date from README
</commit_message>
<xml_diff>
--- a/_docs/README.docx
+++ b/_docs/README.docx
@@ -139,185 +139,10 @@
     </w:p>
     <w:p>
       <w:pPr>
-        <w:pBdr>
-          <w:top w:val="nil"/>
-          <w:left w:val="nil"/>
-          <w:bottom w:val="nil"/>
-          <w:right w:val="nil"/>
-          <w:between w:val="nil"/>
-        </w:pBdr>
-        <w:spacing w:after="0" w:line="240" w:lineRule="auto"/>
-        <w:jc w:val="both"/>
-        <w:rPr>
-          <w:color w:val="000000"/>
-        </w:rPr>
-      </w:pPr>
-      <w:r>
-        <w:rPr>
-          <w:color w:val="000000"/>
-        </w:rPr>
-        <w:t>Version</w:t>
-      </w:r>
-      <w:r>
-        <w:rPr>
-          <w:color w:val="000000"/>
-        </w:rPr>
-        <w:tab/>
-      </w:r>
-      <w:r>
-        <w:rPr>
-          <w:color w:val="000000"/>
-        </w:rPr>
-        <w:tab/>
-      </w:r>
-      <w:r>
-        <w:rPr>
-          <w:color w:val="000000"/>
-        </w:rPr>
-        <w:tab/>
-        <w:t>Release Date</w:t>
-      </w:r>
-    </w:p>
-    <w:p>
-      <w:pPr>
-        <w:pBdr>
-          <w:top w:val="nil"/>
-          <w:left w:val="nil"/>
-          <w:bottom w:val="nil"/>
-          <w:right w:val="nil"/>
-          <w:between w:val="nil"/>
-        </w:pBdr>
-        <w:spacing w:after="0" w:line="240" w:lineRule="auto"/>
-        <w:jc w:val="both"/>
-        <w:rPr>
-          <w:rFonts w:ascii="Alegre Sans" w:eastAsia="Alegre Sans" w:hAnsi="Alegre Sans" w:cs="Alegre Sans"/>
-          <w:color w:val="000000"/>
-        </w:rPr>
-      </w:pPr>
-      <w:r>
-        <w:rPr>
-          <w:rFonts w:ascii="Alegre Sans" w:eastAsia="Alegre Sans" w:hAnsi="Alegre Sans" w:cs="Alegre Sans"/>
-          <w:color w:val="17375E"/>
-          <w:sz w:val="28"/>
-          <w:szCs w:val="28"/>
-        </w:rPr>
-        <w:t>202</w:t>
-      </w:r>
-      <w:r>
-        <w:rPr>
-          <w:rFonts w:ascii="Alegre Sans" w:eastAsia="Alegre Sans" w:hAnsi="Alegre Sans" w:cs="Alegre Sans"/>
-          <w:color w:val="17375E"/>
-          <w:sz w:val="28"/>
-          <w:szCs w:val="28"/>
-        </w:rPr>
-        <w:t>5</w:t>
-      </w:r>
-      <w:r>
-        <w:rPr>
-          <w:rFonts w:ascii="Alegre Sans" w:eastAsia="Alegre Sans" w:hAnsi="Alegre Sans" w:cs="Alegre Sans"/>
-          <w:color w:val="17375E"/>
-          <w:sz w:val="28"/>
-          <w:szCs w:val="28"/>
-        </w:rPr>
-        <w:t>/</w:t>
-      </w:r>
-      <w:r>
-        <w:rPr>
-          <w:rFonts w:ascii="Alegre Sans" w:eastAsia="Alegre Sans" w:hAnsi="Alegre Sans" w:cs="Alegre Sans"/>
-          <w:color w:val="17375E"/>
-          <w:sz w:val="28"/>
-          <w:szCs w:val="28"/>
-        </w:rPr>
-        <w:t>0</w:t>
-      </w:r>
-      <w:r>
-        <w:rPr>
-          <w:rFonts w:ascii="Alegre Sans" w:eastAsia="Alegre Sans" w:hAnsi="Alegre Sans" w:cs="Alegre Sans"/>
-          <w:color w:val="17375E"/>
-          <w:sz w:val="28"/>
-          <w:szCs w:val="28"/>
-        </w:rPr>
-        <w:t>6</w:t>
-      </w:r>
-      <w:r>
-        <w:rPr>
-          <w:rFonts w:ascii="Alegre Sans" w:eastAsia="Alegre Sans" w:hAnsi="Alegre Sans" w:cs="Alegre Sans"/>
-          <w:b/>
-          <w:color w:val="000000"/>
-          <w:sz w:val="28"/>
-          <w:szCs w:val="28"/>
-        </w:rPr>
-        <w:tab/>
-      </w:r>
-      <w:r>
-        <w:rPr>
-          <w:rFonts w:ascii="Alegre Sans" w:eastAsia="Alegre Sans" w:hAnsi="Alegre Sans" w:cs="Alegre Sans"/>
-          <w:b/>
-          <w:color w:val="000000"/>
-          <w:sz w:val="28"/>
-          <w:szCs w:val="28"/>
-        </w:rPr>
-        <w:tab/>
-      </w:r>
-      <w:r>
-        <w:rPr>
-          <w:rFonts w:ascii="Alegre Sans" w:eastAsia="Alegre Sans" w:hAnsi="Alegre Sans" w:cs="Alegre Sans"/>
-          <w:b/>
-          <w:color w:val="000000"/>
-          <w:sz w:val="28"/>
-          <w:szCs w:val="28"/>
-        </w:rPr>
-        <w:tab/>
-      </w:r>
-      <w:bookmarkStart w:id="0" w:name="_heading=h.m0dhcgy3mgen" w:colFirst="0" w:colLast="0"/>
-      <w:bookmarkEnd w:id="0"/>
-      <w:r>
-        <w:rPr>
-          <w:rFonts w:ascii="Alegre Sans" w:eastAsia="Alegre Sans" w:hAnsi="Alegre Sans" w:cs="Alegre Sans"/>
-          <w:bCs/>
-          <w:color w:val="17375E"/>
-          <w:sz w:val="28"/>
-          <w:szCs w:val="28"/>
-        </w:rPr>
-        <w:t>1</w:t>
-      </w:r>
-      <w:r>
-        <w:rPr>
-          <w:rFonts w:ascii="Alegre Sans" w:eastAsia="Alegre Sans" w:hAnsi="Alegre Sans" w:cs="Alegre Sans"/>
-          <w:bCs/>
-          <w:color w:val="17375E"/>
-          <w:sz w:val="28"/>
-          <w:szCs w:val="28"/>
-        </w:rPr>
-        <w:t>3 June</w:t>
-      </w:r>
-      <w:r>
-        <w:rPr>
-          <w:rFonts w:ascii="Alegre Sans" w:eastAsia="Alegre Sans" w:hAnsi="Alegre Sans" w:cs="Alegre Sans"/>
-          <w:bCs/>
-          <w:color w:val="17375E"/>
-          <w:sz w:val="28"/>
-          <w:szCs w:val="28"/>
-        </w:rPr>
-        <w:t xml:space="preserve"> </w:t>
-      </w:r>
-      <w:r>
-        <w:rPr>
-          <w:rFonts w:ascii="Alegre Sans" w:eastAsia="Alegre Sans" w:hAnsi="Alegre Sans" w:cs="Alegre Sans"/>
-          <w:bCs/>
-          <w:color w:val="17375E"/>
-          <w:sz w:val="28"/>
-          <w:szCs w:val="28"/>
-        </w:rPr>
-        <w:t>2025</w:t>
-      </w:r>
-    </w:p>
-    <w:p>
-      <w:pPr>
         <w:pStyle w:val="NormalWeb"/>
         <w:spacing w:before="240" w:beforeAutospacing="0" w:after="160" w:afterAutospacing="0"/>
       </w:pPr>
-      <w:bookmarkStart w:id="1" w:name="_Hlk154645471"/>
+      <w:bookmarkStart w:id="0" w:name="_Hlk154645471"/>
       <w:r>
         <w:rPr>
           <w:rFonts w:ascii="Alegre Sans" w:hAnsi="Alegre Sans"/>
@@ -337,7 +162,7 @@
         <w:t>Liability</w:t>
       </w:r>
     </w:p>
-    <w:bookmarkEnd w:id="1"/>
+    <w:bookmarkEnd w:id="0"/>
     <w:p>
       <w:pPr>
         <w:pStyle w:val="NormalWeb"/>
@@ -516,8 +341,8 @@
           <w:szCs w:val="40"/>
         </w:rPr>
       </w:pPr>
-      <w:bookmarkStart w:id="2" w:name="_heading=h.lypac7e3f5xp" w:colFirst="0" w:colLast="0"/>
-      <w:bookmarkEnd w:id="2"/>
+      <w:bookmarkStart w:id="1" w:name="_heading=h.lypac7e3f5xp" w:colFirst="0" w:colLast="0"/>
+      <w:bookmarkEnd w:id="1"/>
       <w:proofErr w:type="spellStart"/>
       <w:r>
         <w:rPr>

</xml_diff>

<commit_message>
Updated the list of plugins in README.md (#1214)
* Update README.md

* Update README.md

* Remove version & date from README

---------

Co-authored-by: luke11brown <13762210+luke11brown@users.noreply.github.com>
</commit_message>
<xml_diff>
--- a/_docs/README.docx
+++ b/_docs/README.docx
@@ -139,185 +139,10 @@
     </w:p>
     <w:p>
       <w:pPr>
-        <w:pBdr>
-          <w:top w:val="nil"/>
-          <w:left w:val="nil"/>
-          <w:bottom w:val="nil"/>
-          <w:right w:val="nil"/>
-          <w:between w:val="nil"/>
-        </w:pBdr>
-        <w:spacing w:after="0" w:line="240" w:lineRule="auto"/>
-        <w:jc w:val="both"/>
-        <w:rPr>
-          <w:color w:val="000000"/>
-        </w:rPr>
-      </w:pPr>
-      <w:r>
-        <w:rPr>
-          <w:color w:val="000000"/>
-        </w:rPr>
-        <w:t>Version</w:t>
-      </w:r>
-      <w:r>
-        <w:rPr>
-          <w:color w:val="000000"/>
-        </w:rPr>
-        <w:tab/>
-      </w:r>
-      <w:r>
-        <w:rPr>
-          <w:color w:val="000000"/>
-        </w:rPr>
-        <w:tab/>
-      </w:r>
-      <w:r>
-        <w:rPr>
-          <w:color w:val="000000"/>
-        </w:rPr>
-        <w:tab/>
-        <w:t>Release Date</w:t>
-      </w:r>
-    </w:p>
-    <w:p>
-      <w:pPr>
-        <w:pBdr>
-          <w:top w:val="nil"/>
-          <w:left w:val="nil"/>
-          <w:bottom w:val="nil"/>
-          <w:right w:val="nil"/>
-          <w:between w:val="nil"/>
-        </w:pBdr>
-        <w:spacing w:after="0" w:line="240" w:lineRule="auto"/>
-        <w:jc w:val="both"/>
-        <w:rPr>
-          <w:rFonts w:ascii="Alegre Sans" w:eastAsia="Alegre Sans" w:hAnsi="Alegre Sans" w:cs="Alegre Sans"/>
-          <w:color w:val="000000"/>
-        </w:rPr>
-      </w:pPr>
-      <w:r>
-        <w:rPr>
-          <w:rFonts w:ascii="Alegre Sans" w:eastAsia="Alegre Sans" w:hAnsi="Alegre Sans" w:cs="Alegre Sans"/>
-          <w:color w:val="17375E"/>
-          <w:sz w:val="28"/>
-          <w:szCs w:val="28"/>
-        </w:rPr>
-        <w:t>202</w:t>
-      </w:r>
-      <w:r>
-        <w:rPr>
-          <w:rFonts w:ascii="Alegre Sans" w:eastAsia="Alegre Sans" w:hAnsi="Alegre Sans" w:cs="Alegre Sans"/>
-          <w:color w:val="17375E"/>
-          <w:sz w:val="28"/>
-          <w:szCs w:val="28"/>
-        </w:rPr>
-        <w:t>5</w:t>
-      </w:r>
-      <w:r>
-        <w:rPr>
-          <w:rFonts w:ascii="Alegre Sans" w:eastAsia="Alegre Sans" w:hAnsi="Alegre Sans" w:cs="Alegre Sans"/>
-          <w:color w:val="17375E"/>
-          <w:sz w:val="28"/>
-          <w:szCs w:val="28"/>
-        </w:rPr>
-        <w:t>/</w:t>
-      </w:r>
-      <w:r>
-        <w:rPr>
-          <w:rFonts w:ascii="Alegre Sans" w:eastAsia="Alegre Sans" w:hAnsi="Alegre Sans" w:cs="Alegre Sans"/>
-          <w:color w:val="17375E"/>
-          <w:sz w:val="28"/>
-          <w:szCs w:val="28"/>
-        </w:rPr>
-        <w:t>0</w:t>
-      </w:r>
-      <w:r>
-        <w:rPr>
-          <w:rFonts w:ascii="Alegre Sans" w:eastAsia="Alegre Sans" w:hAnsi="Alegre Sans" w:cs="Alegre Sans"/>
-          <w:color w:val="17375E"/>
-          <w:sz w:val="28"/>
-          <w:szCs w:val="28"/>
-        </w:rPr>
-        <w:t>6</w:t>
-      </w:r>
-      <w:r>
-        <w:rPr>
-          <w:rFonts w:ascii="Alegre Sans" w:eastAsia="Alegre Sans" w:hAnsi="Alegre Sans" w:cs="Alegre Sans"/>
-          <w:b/>
-          <w:color w:val="000000"/>
-          <w:sz w:val="28"/>
-          <w:szCs w:val="28"/>
-        </w:rPr>
-        <w:tab/>
-      </w:r>
-      <w:r>
-        <w:rPr>
-          <w:rFonts w:ascii="Alegre Sans" w:eastAsia="Alegre Sans" w:hAnsi="Alegre Sans" w:cs="Alegre Sans"/>
-          <w:b/>
-          <w:color w:val="000000"/>
-          <w:sz w:val="28"/>
-          <w:szCs w:val="28"/>
-        </w:rPr>
-        <w:tab/>
-      </w:r>
-      <w:r>
-        <w:rPr>
-          <w:rFonts w:ascii="Alegre Sans" w:eastAsia="Alegre Sans" w:hAnsi="Alegre Sans" w:cs="Alegre Sans"/>
-          <w:b/>
-          <w:color w:val="000000"/>
-          <w:sz w:val="28"/>
-          <w:szCs w:val="28"/>
-        </w:rPr>
-        <w:tab/>
-      </w:r>
-      <w:bookmarkStart w:id="0" w:name="_heading=h.m0dhcgy3mgen" w:colFirst="0" w:colLast="0"/>
-      <w:bookmarkEnd w:id="0"/>
-      <w:r>
-        <w:rPr>
-          <w:rFonts w:ascii="Alegre Sans" w:eastAsia="Alegre Sans" w:hAnsi="Alegre Sans" w:cs="Alegre Sans"/>
-          <w:bCs/>
-          <w:color w:val="17375E"/>
-          <w:sz w:val="28"/>
-          <w:szCs w:val="28"/>
-        </w:rPr>
-        <w:t>1</w:t>
-      </w:r>
-      <w:r>
-        <w:rPr>
-          <w:rFonts w:ascii="Alegre Sans" w:eastAsia="Alegre Sans" w:hAnsi="Alegre Sans" w:cs="Alegre Sans"/>
-          <w:bCs/>
-          <w:color w:val="17375E"/>
-          <w:sz w:val="28"/>
-          <w:szCs w:val="28"/>
-        </w:rPr>
-        <w:t>3 June</w:t>
-      </w:r>
-      <w:r>
-        <w:rPr>
-          <w:rFonts w:ascii="Alegre Sans" w:eastAsia="Alegre Sans" w:hAnsi="Alegre Sans" w:cs="Alegre Sans"/>
-          <w:bCs/>
-          <w:color w:val="17375E"/>
-          <w:sz w:val="28"/>
-          <w:szCs w:val="28"/>
-        </w:rPr>
-        <w:t xml:space="preserve"> </w:t>
-      </w:r>
-      <w:r>
-        <w:rPr>
-          <w:rFonts w:ascii="Alegre Sans" w:eastAsia="Alegre Sans" w:hAnsi="Alegre Sans" w:cs="Alegre Sans"/>
-          <w:bCs/>
-          <w:color w:val="17375E"/>
-          <w:sz w:val="28"/>
-          <w:szCs w:val="28"/>
-        </w:rPr>
-        <w:t>2025</w:t>
-      </w:r>
-    </w:p>
-    <w:p>
-      <w:pPr>
         <w:pStyle w:val="NormalWeb"/>
         <w:spacing w:before="240" w:beforeAutospacing="0" w:after="160" w:afterAutospacing="0"/>
       </w:pPr>
-      <w:bookmarkStart w:id="1" w:name="_Hlk154645471"/>
+      <w:bookmarkStart w:id="0" w:name="_Hlk154645471"/>
       <w:r>
         <w:rPr>
           <w:rFonts w:ascii="Alegre Sans" w:hAnsi="Alegre Sans"/>
@@ -337,7 +162,7 @@
         <w:t>Liability</w:t>
       </w:r>
     </w:p>
-    <w:bookmarkEnd w:id="1"/>
+    <w:bookmarkEnd w:id="0"/>
     <w:p>
       <w:pPr>
         <w:pStyle w:val="NormalWeb"/>
@@ -516,8 +341,8 @@
           <w:szCs w:val="40"/>
         </w:rPr>
       </w:pPr>
-      <w:bookmarkStart w:id="2" w:name="_heading=h.lypac7e3f5xp" w:colFirst="0" w:colLast="0"/>
-      <w:bookmarkEnd w:id="2"/>
+      <w:bookmarkStart w:id="1" w:name="_heading=h.lypac7e3f5xp" w:colFirst="0" w:colLast="0"/>
+      <w:bookmarkEnd w:id="1"/>
       <w:proofErr w:type="spellStart"/>
       <w:r>
         <w:rPr>

</xml_diff>